<commit_message>
add package and class diagram
</commit_message>
<xml_diff>
--- a/thesis.docx
+++ b/thesis.docx
@@ -18,16 +18,16 @@
     </w:p>
     <w:p>
       <w:pPr>
-        <w:pStyle w:val="19"/>
+        <w:pStyle w:val="17"/>
         <w:rPr>
           <w:rFonts w:ascii="Arial" w:hAnsi="Arial" w:eastAsia="Noto Sans CJK SC" w:cs="Arial"/>
           <w:sz w:val="72"/>
           <w:szCs w:val="72"/>
         </w:rPr>
       </w:pPr>
-      <w:bookmarkStart w:id="0" w:name="_qyyt2rsg6h9i"/>
+      <w:bookmarkStart w:id="0" w:name="_d5lqsp2hnt2i"/>
       <w:bookmarkEnd w:id="0"/>
-      <w:bookmarkStart w:id="1" w:name="_d5lqsp2hnt2i"/>
+      <w:bookmarkStart w:id="1" w:name="_qyyt2rsg6h9i"/>
       <w:bookmarkEnd w:id="1"/>
       <w:r>
         <w:rPr>
@@ -44,6 +44,23 @@
           <w:rFonts w:ascii="Arial" w:hAnsi="Arial" w:eastAsia="Noto Sans CJK SC" w:cs="Arial"/>
         </w:rPr>
       </w:pPr>
+    </w:p>
+    <w:p>
+      <w:pPr>
+        <w:rPr>
+          <w:rFonts w:eastAsia="Noto Sans CJK SC" w:cs="Arial"/>
+          <w:sz w:val="32"/>
+          <w:szCs w:val="32"/>
+        </w:rPr>
+      </w:pPr>
+      <w:r>
+        <w:rPr>
+          <w:rFonts w:eastAsia="Noto Sans CJK SC" w:cs="Arial"/>
+          <w:sz w:val="32"/>
+          <w:szCs w:val="32"/>
+        </w:rPr>
+        <w:t>Youwei Huang</w:t>
+      </w:r>
     </w:p>
     <w:p>
       <w:pPr>
@@ -61,14 +78,6 @@
           <w:sz w:val="32"/>
           <w:szCs w:val="32"/>
         </w:rPr>
-        <w:t>Youwei Huang</w:t>
-      </w:r>
-      <w:r>
-        <w:rPr>
-          <w:rFonts w:eastAsia="Noto Sans CJK SC" w:cs="Arial"/>
-          <w:sz w:val="32"/>
-          <w:szCs w:val="32"/>
-        </w:rPr>
         <w:br w:type="textWrapping"/>
       </w:r>
       <w:r>
@@ -114,9 +123,13 @@
     </w:p>
     <w:p>
       <w:pPr>
+        <w:tabs>
+          <w:tab w:val="left" w:pos="2865"/>
+        </w:tabs>
         <w:spacing w:before="200" w:after="0" w:line="300" w:lineRule="auto"/>
         <w:rPr>
-          <w:rFonts w:ascii="Arial" w:hAnsi="Arial" w:eastAsia="Noto Sans CJK SC" w:cs="Arial"/>
+          <w:rFonts w:hint="eastAsia" w:ascii="Arial" w:hAnsi="Arial" w:eastAsia="Noto Sans CJK SC" w:cs="Arial"/>
+          <w:lang w:eastAsia="zh-CN"/>
         </w:rPr>
       </w:pPr>
     </w:p>
@@ -378,11 +391,11 @@
       <w:r>
         <w:drawing>
           <wp:inline distT="0" distB="0" distL="0" distR="0">
-            <wp:extent cx="5767705" cy="6139180"/>
-            <wp:effectExtent l="0" t="0" r="0" b="0"/>
+            <wp:extent cx="6270625" cy="6675120"/>
+            <wp:effectExtent l="0" t="0" r="15875" b="11430"/>
             <wp:docPr id="1" name="image2.png"/>
             <wp:cNvGraphicFramePr>
-              <a:graphicFrameLocks xmlns:a="http://schemas.openxmlformats.org/drawingml/2006/main" noChangeAspect="true"/>
+              <a:graphicFrameLocks xmlns:a="http://schemas.openxmlformats.org/drawingml/2006/main" noChangeAspect="1"/>
             </wp:cNvGraphicFramePr>
             <a:graphic xmlns:a="http://schemas.openxmlformats.org/drawingml/2006/main">
               <a:graphicData uri="http://schemas.openxmlformats.org/drawingml/2006/picture">
@@ -390,11 +403,11 @@
                   <pic:nvPicPr>
                     <pic:cNvPr id="1" name="image2.png"/>
                     <pic:cNvPicPr>
-                      <a:picLocks noChangeAspect="true" noChangeArrowheads="true"/>
+                      <a:picLocks noChangeAspect="1" noChangeArrowheads="1"/>
                     </pic:cNvPicPr>
                   </pic:nvPicPr>
                   <pic:blipFill>
-                    <a:blip r:embed="rId10"/>
+                    <a:blip r:embed="rId9"/>
                     <a:stretch>
                       <a:fillRect/>
                     </a:stretch>
@@ -402,7 +415,7 @@
                   <pic:spPr>
                     <a:xfrm>
                       <a:off x="0" y="0"/>
-                      <a:ext cx="5767705" cy="6139180"/>
+                      <a:ext cx="6270625" cy="6675120"/>
                     </a:xfrm>
                     <a:prstGeom prst="rect">
                       <a:avLst/>
@@ -426,7 +439,20 @@
         <w:rPr>
           <w:rFonts w:eastAsia="Noto Sans CJK SC" w:cs="Arial"/>
         </w:rPr>
-        <w:t>Note: 1. Normally, search engines are based on Web2.0 technology. 2. DLRV is a method to define and improve the definition of resources value that will be explained in the following parts of the paper. 3. The whole system and research are divided into four parts, collecting data, resources recommendation, self-improvement and data analysis, verification of value data.</w:t>
+        <w:t>Note: 1. Normally, search engines are based on Web2.0 technology. 2. DLRV</w:t>
+      </w:r>
+      <w:r>
+        <w:rPr>
+          <w:rFonts w:hint="eastAsia" w:eastAsia="Noto Sans CJK SC" w:cs="Arial"/>
+          <w:lang w:val="en-US" w:eastAsia="zh-CN"/>
+        </w:rPr>
+        <w:t xml:space="preserve"> (Definition of  learning resource value)</w:t>
+      </w:r>
+      <w:r>
+        <w:rPr>
+          <w:rFonts w:eastAsia="Noto Sans CJK SC" w:cs="Arial"/>
+        </w:rPr>
+        <w:t xml:space="preserve"> is a method to define and improve the definition of resources value that will be explained in the following parts of the paper. 3. The whole system and research are divided into four parts, collecting data, resources recommendation, self-improvement and data analysis, verification of value data.</w:t>
       </w:r>
     </w:p>
     <w:p>
@@ -450,109 +476,56 @@
     <w:p>
       <w:pPr>
         <w:rPr>
-          <w:rFonts w:ascii="Arial" w:hAnsi="Arial" w:eastAsia="Noto Sans CJK SC" w:cs="Arial"/>
-        </w:rPr>
-      </w:pPr>
-      <w:r>
-        <w:rPr>
-          <w:rFonts w:eastAsia="Noto Sans CJK SC" w:cs="Arial"/>
-        </w:rPr>
-        <w:t>It is a tool for the search engines and alternative information seekers to collect data for indexing and to enable them to keep their databases up to date.</w:t>
-      </w:r>
-      <w:r>
-        <w:fldChar w:fldCharType="begin"/>
-      </w:r>
-      <w:r>
-        <w:rPr>
-          <w:rFonts w:eastAsia="Noto Sans CJK SC" w:cs="Arial"/>
-          <w:color w:val="1155CC"/>
-          <w:u w:val="single"/>
-        </w:rPr>
-        <w:instrText xml:space="preserve">HYPERLINK "https://docs.google.com/document/d/1q7Ahy-41LIjzPQOm6ajPzNK1zNBpsJaUb_YRFQVc-zc/edit" \l "heading=h.q56unx7o5zgl"</w:instrText>
-      </w:r>
-      <w:r>
-        <w:rPr>
-          <w:rFonts w:eastAsia="Noto Sans CJK SC" w:cs="Arial"/>
-          <w:color w:val="1155CC"/>
-          <w:u w:val="single"/>
-        </w:rPr>
-        <w:fldChar w:fldCharType="separate"/>
-      </w:r>
-      <w:r>
-        <w:rPr>
-          <w:rFonts w:eastAsia="Noto Sans CJK SC" w:cs="Arial"/>
-          <w:color w:val="1155CC"/>
-          <w:u w:val="single"/>
-        </w:rPr>
-        <w:t>[1]</w:t>
-      </w:r>
-      <w:r>
-        <w:rPr>
-          <w:rFonts w:eastAsia="Noto Sans CJK SC" w:cs="Arial"/>
-          <w:color w:val="1155CC"/>
-          <w:u w:val="single"/>
-        </w:rPr>
-        <w:fldChar w:fldCharType="end"/>
-      </w:r>
-      <w:r>
-        <w:rPr>
-          <w:rFonts w:eastAsia="Noto Sans CJK SC" w:cs="Arial"/>
-        </w:rPr>
-        <w:t xml:space="preserve"> The result of crawling is a collection of websites at a central or distributed location. </w:t>
-      </w:r>
-      <w:r>
-        <w:fldChar w:fldCharType="begin"/>
-      </w:r>
-      <w:r>
-        <w:rPr>
-          <w:rFonts w:eastAsia="Noto Sans CJK SC" w:cs="Arial"/>
-          <w:color w:val="1155CC"/>
-          <w:u w:val="single"/>
-        </w:rPr>
-        <w:instrText xml:space="preserve">HYPERLINK "https://docs.google.com/document/d/1q7Ahy-41LIjzPQOm6ajPzNK1zNBpsJaUb_YRFQVc-zc/edit" \l "heading=h.q56unx7o5zgl"</w:instrText>
-      </w:r>
-      <w:r>
-        <w:rPr>
-          <w:rFonts w:eastAsia="Noto Sans CJK SC" w:cs="Arial"/>
-          <w:color w:val="1155CC"/>
-          <w:u w:val="single"/>
-        </w:rPr>
-        <w:fldChar w:fldCharType="separate"/>
-      </w:r>
-      <w:r>
-        <w:rPr>
-          <w:rFonts w:eastAsia="Noto Sans CJK SC" w:cs="Arial"/>
-          <w:color w:val="1155CC"/>
-          <w:u w:val="single"/>
-        </w:rPr>
-        <w:t>[1]</w:t>
-      </w:r>
-      <w:r>
-        <w:rPr>
-          <w:rFonts w:eastAsia="Noto Sans CJK SC" w:cs="Arial"/>
-          <w:color w:val="1155CC"/>
-          <w:u w:val="single"/>
-        </w:rPr>
-        <w:fldChar w:fldCharType="end"/>
-      </w:r>
-      <w:r>
-        <w:rPr>
-          <w:rFonts w:eastAsia="Noto Sans CJK SC" w:cs="Arial"/>
-        </w:rPr>
-        <w:t xml:space="preserve"> </w:t>
-      </w:r>
-    </w:p>
-    <w:p>
-      <w:pPr>
-        <w:rPr>
-          <w:rFonts w:ascii="Arial" w:hAnsi="Arial" w:eastAsia="Noto Sans CJK SC" w:cs="Arial"/>
-        </w:rPr>
-      </w:pPr>
-    </w:p>
-    <w:p>
-      <w:pPr>
-        <w:rPr>
-          <w:rFonts w:ascii="Arial" w:hAnsi="Arial" w:eastAsia="Noto Sans CJK SC" w:cs="Arial"/>
+          <w:rFonts w:hint="eastAsia" w:ascii="Arial" w:hAnsi="Arial" w:eastAsia="Noto Sans CJK SC" w:cs="Arial"/>
+          <w:lang w:val="en-US" w:eastAsia="zh-CN"/>
+        </w:rPr>
+      </w:pPr>
+      <w:r>
+        <w:rPr>
+          <w:rFonts w:eastAsia="Noto Sans CJK SC" w:cs="Arial"/>
+        </w:rPr>
+        <w:t>It is a tool for the search engines and alternative information seekers to collect data for indexing and to enable them to keep their databases up to date.The result of crawling is a collection of websites at a central or distributed location</w:t>
+      </w:r>
+      <w:r>
+        <w:rPr>
+          <w:rFonts w:hint="eastAsia" w:eastAsia="Noto Sans CJK SC" w:cs="Arial"/>
+          <w:lang w:val="en-US" w:eastAsia="zh-CN"/>
+        </w:rPr>
+        <w:t>.</w:t>
+      </w:r>
+      <w:r>
+        <w:rPr>
+          <w:rStyle w:val="21"/>
+          <w:rFonts w:eastAsia="Noto Sans CJK SC" w:cs="Arial"/>
+        </w:rPr>
+        <w:t>[</w:t>
+      </w:r>
+      <w:r>
+        <w:rPr>
+          <w:rStyle w:val="21"/>
+          <w:rFonts w:eastAsia="Noto Sans CJK SC" w:cs="Arial"/>
+        </w:rPr>
+        <w:endnoteReference w:id="0"/>
+      </w:r>
+      <w:r>
+        <w:rPr>
+          <w:rStyle w:val="21"/>
+          <w:rFonts w:eastAsia="Noto Sans CJK SC" w:cs="Arial"/>
+        </w:rPr>
+        <w:t>]</w:t>
+      </w:r>
+    </w:p>
+    <w:p>
+      <w:pPr>
+        <w:rPr>
+          <w:rFonts w:ascii="Arial" w:hAnsi="Arial" w:eastAsia="Noto Sans CJK SC" w:cs="Arial"/>
+        </w:rPr>
+      </w:pPr>
+    </w:p>
+    <w:p>
+      <w:pPr>
+        <w:rPr>
+          <w:rFonts w:eastAsia="Noto Sans CJK SC" w:cs="Arial"/>
         </w:rPr>
       </w:pPr>
       <w:r>
@@ -565,16 +538,104 @@
     <w:p>
       <w:pPr>
         <w:rPr>
-          <w:rFonts w:ascii="Arial" w:hAnsi="Arial" w:eastAsia="Noto Sans CJK SC" w:cs="Arial"/>
-        </w:rPr>
-      </w:pPr>
-    </w:p>
-    <w:p>
-      <w:pPr>
-        <w:rPr>
-          <w:rFonts w:ascii="Arial" w:hAnsi="Arial" w:eastAsia="Noto Sans CJK SC" w:cs="Arial"/>
-        </w:rPr>
-      </w:pPr>
+          <w:rFonts w:eastAsia="Noto Sans CJK SC" w:cs="Arial"/>
+        </w:rPr>
+      </w:pPr>
+    </w:p>
+    <w:p>
+      <w:pPr>
+        <w:pStyle w:val="2"/>
+        <w:bidi w:val="0"/>
+        <w:rPr>
+          <w:rFonts w:hint="eastAsia"/>
+          <w:lang w:val="en-US" w:eastAsia="zh-CN"/>
+        </w:rPr>
+      </w:pPr>
+      <w:r>
+        <w:rPr>
+          <w:rFonts w:hint="eastAsia"/>
+          <w:lang w:val="en-US" w:eastAsia="zh-CN"/>
+        </w:rPr>
+        <w:t>Resource Crawler</w:t>
+      </w:r>
+    </w:p>
+    <w:p>
+      <w:pPr>
+        <w:rPr>
+          <w:rFonts w:hint="default"/>
+          <w:lang w:val="en-US" w:eastAsia="zh-CN"/>
+        </w:rPr>
+      </w:pPr>
+      <w:r>
+        <w:rPr>
+          <w:rFonts w:hint="default"/>
+          <w:lang w:val="en-US" w:eastAsia="zh-CN"/>
+        </w:rPr>
+        <w:t>Different from the traditional search engine, the learning resource search engine does not use crawlers to obtain web pages, resources and other data. This</w:t>
+      </w:r>
+      <w:r>
+        <w:rPr>
+          <w:rFonts w:hint="eastAsia"/>
+          <w:lang w:val="en-US" w:eastAsia="zh-CN"/>
+        </w:rPr>
+        <w:t xml:space="preserve"> search engine</w:t>
+      </w:r>
+      <w:r>
+        <w:rPr>
+          <w:rFonts w:hint="default"/>
+          <w:lang w:val="en-US" w:eastAsia="zh-CN"/>
+        </w:rPr>
+        <w:t xml:space="preserve"> will be</w:t>
+      </w:r>
+      <w:r>
+        <w:rPr>
+          <w:rFonts w:hint="eastAsia"/>
+          <w:lang w:val="en-US" w:eastAsia="zh-CN"/>
+        </w:rPr>
+        <w:t xml:space="preserve"> used</w:t>
+      </w:r>
+      <w:r>
+        <w:rPr>
+          <w:rFonts w:hint="default"/>
+          <w:lang w:val="en-US" w:eastAsia="zh-CN"/>
+        </w:rPr>
+        <w:t xml:space="preserve"> for special</w:t>
+      </w:r>
+      <w:r>
+        <w:rPr>
+          <w:rFonts w:hint="eastAsia"/>
+          <w:lang w:val="en-US" w:eastAsia="zh-CN"/>
+        </w:rPr>
+        <w:t xml:space="preserve"> and professional</w:t>
+      </w:r>
+      <w:r>
+        <w:rPr>
+          <w:rFonts w:hint="default"/>
+          <w:lang w:val="en-US" w:eastAsia="zh-CN"/>
+        </w:rPr>
+        <w:t xml:space="preserve"> areas, the search engine only obtains and stores the information of learning related resources, and the system will not directly store resources, because it involves copyright issues and system storage performance problems. The so-called resource crawler is a more targeted resource collection container, which is also the central idea of </w:t>
+      </w:r>
+      <w:r>
+        <w:rPr>
+          <w:rFonts w:hint="eastAsia"/>
+          <w:lang w:val="en-US" w:eastAsia="zh-CN"/>
+        </w:rPr>
+        <w:t xml:space="preserve">this </w:t>
+      </w:r>
+      <w:r>
+        <w:rPr>
+          <w:rFonts w:hint="default"/>
+          <w:lang w:val="en-US" w:eastAsia="zh-CN"/>
+        </w:rPr>
+        <w:t>paper, to create a professional search engine to improve the search quality and user experience</w:t>
+      </w:r>
+      <w:r>
+        <w:rPr>
+          <w:rFonts w:hint="eastAsia"/>
+          <w:lang w:val="en-US" w:eastAsia="zh-CN"/>
+        </w:rPr>
+        <w:t xml:space="preserve"> for learning resources.</w:t>
+      </w:r>
     </w:p>
     <w:p>
       <w:pPr>
@@ -909,48 +970,7 @@
         <w:rPr>
           <w:rFonts w:eastAsia="Noto Sans CJK SC" w:cs="Arial"/>
         </w:rPr>
-        <w:t xml:space="preserve">, people of different ages have different learning abilities. For example, at present, the Internet learning population is mainly taken by people on average around 32 years old. </w:t>
-      </w:r>
-      <w:r>
-        <w:fldChar w:fldCharType="begin"/>
-      </w:r>
-      <w:r>
-        <w:rPr>
-          <w:rFonts w:eastAsia="Noto Sans CJK SC" w:cs="Arial"/>
-          <w:color w:val="1155CC"/>
-          <w:u w:val="single"/>
-        </w:rPr>
-        <w:instrText xml:space="preserve">HYPERLINK "https://docs.google.com/document/d/1q7Ahy-41LIjzPQOm6ajPzNK1zNBpsJaUb_YRFQVc-zc/edit" \l "heading=h.q56unx7o5zgl"</w:instrText>
-      </w:r>
-      <w:r>
-        <w:rPr>
-          <w:rFonts w:eastAsia="Noto Sans CJK SC" w:cs="Arial"/>
-          <w:color w:val="1155CC"/>
-          <w:u w:val="single"/>
-        </w:rPr>
-        <w:fldChar w:fldCharType="separate"/>
-      </w:r>
-      <w:r>
-        <w:rPr>
-          <w:rFonts w:eastAsia="Noto Sans CJK SC" w:cs="Arial"/>
-          <w:color w:val="1155CC"/>
-          <w:u w:val="single"/>
-        </w:rPr>
-        <w:t>[2]</w:t>
-      </w:r>
-      <w:r>
-        <w:rPr>
-          <w:rFonts w:eastAsia="Noto Sans CJK SC" w:cs="Arial"/>
-          <w:color w:val="1155CC"/>
-          <w:u w:val="single"/>
-        </w:rPr>
-        <w:fldChar w:fldCharType="end"/>
-      </w:r>
-      <w:r>
-        <w:rPr>
-          <w:rFonts w:eastAsia="Noto Sans CJK SC" w:cs="Arial"/>
-        </w:rPr>
-        <w:t xml:space="preserve"> So most resources will be searched by an adult who may have a family and work for a company. We need to think about whether these resources are practical to him or whether he is interested in them.</w:t>
+        <w:t>, people of different ages have different learning abilities. For example, at present, the Internet learning population is mainly taken by people on average around 32 years old. So most resources will be searched by an adult who may have a family and work for a company. We need to think about whether these resources are practical to him or whether he is interested in them.</w:t>
       </w:r>
     </w:p>
     <w:p>
@@ -1309,39 +1329,25 @@
         <w:t>In particular it is difficult to identify resources within a firm if there is no agreed definition of what ‘valuable’ means.</w:t>
       </w:r>
       <w:r>
-        <w:fldChar w:fldCharType="begin"/>
-      </w:r>
-      <w:r>
-        <w:rPr>
-          <w:rFonts w:eastAsia="Noto Sans CJK SC" w:cs="Arial"/>
-          <w:color w:val="1155CC"/>
-          <w:u w:val="single"/>
-        </w:rPr>
-        <w:instrText xml:space="preserve">HYPERLINK "https://docs.google.com/document/d/1q7Ahy-41LIjzPQOm6ajPzNK1zNBpsJaUb_YRFQVc-zc/edit" \l "heading=h.q56unx7o5zgl"</w:instrText>
-      </w:r>
-      <w:r>
-        <w:rPr>
-          <w:rFonts w:eastAsia="Noto Sans CJK SC" w:cs="Arial"/>
-          <w:color w:val="1155CC"/>
-          <w:u w:val="single"/>
-        </w:rPr>
-        <w:fldChar w:fldCharType="separate"/>
-      </w:r>
-      <w:r>
-        <w:rPr>
-          <w:rFonts w:eastAsia="Noto Sans CJK SC" w:cs="Arial"/>
-          <w:color w:val="1155CC"/>
-          <w:u w:val="single"/>
-        </w:rPr>
-        <w:t>[3]</w:t>
-      </w:r>
-      <w:r>
-        <w:rPr>
-          <w:rFonts w:eastAsia="Noto Sans CJK SC" w:cs="Arial"/>
-          <w:color w:val="1155CC"/>
-          <w:u w:val="single"/>
-        </w:rPr>
-        <w:fldChar w:fldCharType="end"/>
+        <w:rPr>
+          <w:rStyle w:val="21"/>
+          <w:rFonts w:eastAsia="Noto Sans CJK SC" w:cs="Arial"/>
+        </w:rPr>
+        <w:t>[</w:t>
+      </w:r>
+      <w:r>
+        <w:rPr>
+          <w:rStyle w:val="21"/>
+          <w:rFonts w:eastAsia="Noto Sans CJK SC" w:cs="Arial"/>
+        </w:rPr>
+        <w:endnoteReference w:id="1"/>
+      </w:r>
+      <w:r>
+        <w:rPr>
+          <w:rStyle w:val="21"/>
+          <w:rFonts w:eastAsia="Noto Sans CJK SC" w:cs="Arial"/>
+        </w:rPr>
+        <w:t>]</w:t>
       </w:r>
     </w:p>
     <w:p>
@@ -1364,45 +1370,31 @@
         <w:t>Valuable resources can generate three types of competitive advantage: cost advantage, the ability to premium price, and volume-based advantage.</w:t>
       </w:r>
       <w:r>
-        <w:fldChar w:fldCharType="begin"/>
-      </w:r>
-      <w:r>
-        <w:rPr>
-          <w:rFonts w:eastAsia="Noto Sans CJK SC" w:cs="Arial"/>
-          <w:color w:val="1155CC"/>
-          <w:u w:val="single"/>
-        </w:rPr>
-        <w:instrText xml:space="preserve">HYPERLINK "https://docs.google.com/document/d/1q7Ahy-41LIjzPQOm6ajPzNK1zNBpsJaUb_YRFQVc-zc/edit" \l "heading=h.q56unx7o5zgl"</w:instrText>
-      </w:r>
-      <w:r>
-        <w:rPr>
-          <w:rFonts w:eastAsia="Noto Sans CJK SC" w:cs="Arial"/>
-          <w:color w:val="1155CC"/>
-          <w:u w:val="single"/>
-        </w:rPr>
-        <w:fldChar w:fldCharType="separate"/>
-      </w:r>
-      <w:r>
-        <w:rPr>
-          <w:rFonts w:eastAsia="Noto Sans CJK SC" w:cs="Arial"/>
-          <w:color w:val="1155CC"/>
-          <w:u w:val="single"/>
-        </w:rPr>
-        <w:t>[2]</w:t>
-      </w:r>
-      <w:r>
-        <w:rPr>
-          <w:rFonts w:eastAsia="Noto Sans CJK SC" w:cs="Arial"/>
-          <w:color w:val="1155CC"/>
-          <w:u w:val="single"/>
-        </w:rPr>
-        <w:fldChar w:fldCharType="end"/>
-      </w:r>
-      <w:r>
-        <w:rPr>
-          <w:rFonts w:eastAsia="Noto Sans CJK SC" w:cs="Arial"/>
-        </w:rPr>
-        <w:t xml:space="preserve"> The above three competitive advantages are used to demonstrate the valuable resources on business and management. </w:t>
+        <w:rPr>
+          <w:rStyle w:val="21"/>
+          <w:rFonts w:eastAsia="Noto Sans CJK SC" w:cs="Arial"/>
+        </w:rPr>
+        <w:t>[</w:t>
+      </w:r>
+      <w:r>
+        <w:rPr>
+          <w:rStyle w:val="21"/>
+          <w:rFonts w:eastAsia="Noto Sans CJK SC" w:cs="Arial"/>
+        </w:rPr>
+        <w:endnoteReference w:id="2"/>
+      </w:r>
+      <w:r>
+        <w:rPr>
+          <w:rStyle w:val="21"/>
+          <w:rFonts w:eastAsia="Noto Sans CJK SC" w:cs="Arial"/>
+        </w:rPr>
+        <w:t>]</w:t>
+      </w:r>
+      <w:r>
+        <w:rPr>
+          <w:rFonts w:eastAsia="Noto Sans CJK SC" w:cs="Arial"/>
+        </w:rPr>
+        <w:t xml:space="preserve">The above three competitive advantages are used to demonstrate the valuable resources on business and management. </w:t>
       </w:r>
     </w:p>
     <w:p>
@@ -1566,7 +1558,7 @@
             <wp:effectExtent l="0" t="0" r="0" b="0"/>
             <wp:docPr id="2" name="image4.png"/>
             <wp:cNvGraphicFramePr>
-              <a:graphicFrameLocks xmlns:a="http://schemas.openxmlformats.org/drawingml/2006/main" noChangeAspect="true"/>
+              <a:graphicFrameLocks xmlns:a="http://schemas.openxmlformats.org/drawingml/2006/main" noChangeAspect="1"/>
             </wp:cNvGraphicFramePr>
             <a:graphic xmlns:a="http://schemas.openxmlformats.org/drawingml/2006/main">
               <a:graphicData uri="http://schemas.openxmlformats.org/drawingml/2006/picture">
@@ -1574,11 +1566,11 @@
                   <pic:nvPicPr>
                     <pic:cNvPr id="2" name="image4.png"/>
                     <pic:cNvPicPr>
-                      <a:picLocks noChangeAspect="true" noChangeArrowheads="true"/>
+                      <a:picLocks noChangeAspect="1" noChangeArrowheads="1"/>
                     </pic:cNvPicPr>
                   </pic:nvPicPr>
                   <pic:blipFill>
-                    <a:blip r:embed="rId11"/>
+                    <a:blip r:embed="rId10"/>
                     <a:stretch>
                       <a:fillRect/>
                     </a:stretch>
@@ -1630,18 +1622,226 @@
     <w:p>
       <w:pPr>
         <w:pStyle w:val="2"/>
-        <w:rPr>
-          <w:rFonts w:ascii="Arial" w:hAnsi="Arial" w:eastAsia="Noto Sans CJK SC" w:cs="Arial"/>
-          <w:b/>
-        </w:rPr>
+        <w:bidi w:val="0"/>
+        <w:rPr>
+          <w:rFonts w:hint="eastAsia"/>
+        </w:rPr>
+      </w:pPr>
+      <w:r>
+        <w:rPr>
+          <w:rFonts w:hint="eastAsia"/>
+        </w:rPr>
+        <w:t>Definitions</w:t>
+      </w:r>
+    </w:p>
+    <w:p>
+      <w:pPr>
+        <w:rPr>
+          <w:rFonts w:hint="eastAsia"/>
+          <w:lang w:val="en-US" w:eastAsia="zh-CN"/>
+        </w:rPr>
+      </w:pPr>
+      <w:r>
+        <w:rPr>
+          <w:rFonts w:hint="eastAsia"/>
+        </w:rPr>
+        <w:t>The following is a description of the common nouns in the full text</w:t>
+      </w:r>
+      <w:r>
+        <w:rPr>
+          <w:rFonts w:hint="eastAsia"/>
+          <w:lang w:val="en-US" w:eastAsia="zh-CN"/>
+        </w:rPr>
+        <w:t>, for reference.</w:t>
+      </w:r>
+    </w:p>
+    <w:p>
+      <w:pPr>
+        <w:rPr>
+          <w:rFonts w:hint="eastAsia"/>
+          <w:lang w:val="en-US" w:eastAsia="zh-CN"/>
+        </w:rPr>
+      </w:pPr>
+    </w:p>
+    <w:p>
+      <w:pPr>
+        <w:rPr>
+          <w:rFonts w:hint="eastAsia"/>
+          <w:lang w:val="en-US" w:eastAsia="zh-CN"/>
+        </w:rPr>
+      </w:pPr>
+      <w:r>
+        <w:rPr>
+          <w:rFonts w:hint="eastAsia"/>
+          <w:lang w:val="en-US" w:eastAsia="zh-CN"/>
+        </w:rPr>
+        <w:t>DLRV: Degree/Definition of  Learning Resource Value. This system measures the value of resources, and value is an index for search engines to use for providing ranking and recommending resources.</w:t>
+      </w:r>
+    </w:p>
+    <w:p>
+      <w:pPr>
+        <w:rPr>
+          <w:rFonts w:hint="eastAsia"/>
+          <w:lang w:val="en-US" w:eastAsia="zh-CN"/>
+        </w:rPr>
+      </w:pPr>
+    </w:p>
+    <w:p>
+      <w:pPr>
+        <w:rPr>
+          <w:rFonts w:hint="eastAsia"/>
+          <w:lang w:val="en-US" w:eastAsia="zh-CN"/>
+        </w:rPr>
+      </w:pPr>
+      <w:r>
+        <w:rPr>
+          <w:rFonts w:hint="eastAsia"/>
+          <w:lang w:val="en-US" w:eastAsia="zh-CN"/>
+        </w:rPr>
+        <w:t>Suitability: Here, it means resource title, content and tags match search words.</w:t>
+      </w:r>
+    </w:p>
+    <w:p>
+      <w:pPr>
+        <w:rPr>
+          <w:rFonts w:hint="eastAsia"/>
+          <w:lang w:val="en-US" w:eastAsia="zh-CN"/>
+        </w:rPr>
+      </w:pPr>
+    </w:p>
+    <w:p>
+      <w:pPr>
+        <w:rPr>
+          <w:rFonts w:hint="eastAsia"/>
+          <w:lang w:val="en-US" w:eastAsia="zh-CN"/>
+        </w:rPr>
+      </w:pPr>
+      <w:r>
+        <w:rPr>
+          <w:rFonts w:hint="eastAsia"/>
+          <w:lang w:val="en-US" w:eastAsia="zh-CN"/>
+        </w:rPr>
+        <w:t>Cost: all the cost of finding and using a resource, both time and money.</w:t>
+      </w:r>
+    </w:p>
+    <w:p>
+      <w:pPr>
+        <w:rPr>
+          <w:rFonts w:hint="eastAsia"/>
+          <w:lang w:val="en-US" w:eastAsia="zh-CN"/>
+        </w:rPr>
+      </w:pPr>
+    </w:p>
+    <w:p>
+      <w:pPr>
+        <w:rPr>
+          <w:rFonts w:hint="default"/>
+          <w:lang w:val="en-US" w:eastAsia="zh-CN"/>
+        </w:rPr>
+      </w:pPr>
+      <w:r>
+        <w:rPr>
+          <w:rFonts w:hint="eastAsia"/>
+          <w:lang w:val="en-US" w:eastAsia="zh-CN"/>
+        </w:rPr>
+        <w:t>Popularity: Search, click, read and comment quotas</w:t>
+      </w:r>
+    </w:p>
+    <w:p>
+      <w:pPr>
+        <w:rPr>
+          <w:rFonts w:hint="eastAsia"/>
+          <w:lang w:val="en-US" w:eastAsia="zh-CN"/>
+        </w:rPr>
+      </w:pPr>
+    </w:p>
+    <w:p>
+      <w:pPr>
+        <w:rPr>
+          <w:rFonts w:hint="eastAsia"/>
+          <w:lang w:val="en-US" w:eastAsia="zh-CN"/>
+        </w:rPr>
+      </w:pPr>
+      <w:r>
+        <w:rPr>
+          <w:rFonts w:hint="eastAsia"/>
+          <w:lang w:val="en-US" w:eastAsia="zh-CN"/>
+        </w:rPr>
+        <w:t>Review: User feedback quotas</w:t>
+      </w:r>
+    </w:p>
+    <w:p>
+      <w:pPr>
+        <w:rPr>
+          <w:rFonts w:hint="eastAsia"/>
+          <w:lang w:val="en-US" w:eastAsia="zh-CN"/>
+        </w:rPr>
+      </w:pPr>
+    </w:p>
+    <w:p>
+      <w:pPr>
+        <w:rPr>
+          <w:rFonts w:hint="eastAsia"/>
+          <w:lang w:val="en-US" w:eastAsia="zh-CN"/>
+        </w:rPr>
+      </w:pPr>
+      <w:r>
+        <w:rPr>
+          <w:rFonts w:hint="eastAsia"/>
+          <w:lang w:val="en-US" w:eastAsia="zh-CN"/>
+        </w:rPr>
+        <w:t>Practicability(Usage): Amount of  a resource citations</w:t>
+      </w:r>
+    </w:p>
+    <w:p>
+      <w:pPr>
+        <w:rPr>
+          <w:rFonts w:hint="eastAsia"/>
+          <w:lang w:val="en-US" w:eastAsia="zh-CN"/>
+        </w:rPr>
+      </w:pPr>
+    </w:p>
+    <w:p>
+      <w:pPr>
+        <w:pStyle w:val="4"/>
+        <w:bidi w:val="0"/>
+        <w:rPr>
+          <w:rFonts w:hint="default"/>
+          <w:lang w:val="en-US" w:eastAsia="zh-CN"/>
+        </w:rPr>
+      </w:pPr>
+      <w:r>
+        <w:rPr>
+          <w:rFonts w:hint="eastAsia"/>
+          <w:lang w:val="en-US" w:eastAsia="zh-CN"/>
+        </w:rPr>
+        <w:t>Reliability: Resource reliability refers to whether the source of resources is reliable and whether it has been certified or audited by authority, this quota is decided by the publisher, recommendation and organization/company.</w:t>
+      </w:r>
+    </w:p>
+    <w:p>
+      <w:pPr>
+        <w:rPr>
+          <w:rFonts w:hint="eastAsia"/>
+          <w:lang w:val="en-US" w:eastAsia="zh-CN"/>
+        </w:rPr>
+      </w:pPr>
+    </w:p>
+    <w:p>
+      <w:pPr>
+        <w:rPr>
+          <w:rFonts w:hint="default"/>
+          <w:lang w:val="en-US" w:eastAsia="zh-CN"/>
+        </w:rPr>
+      </w:pPr>
+    </w:p>
+    <w:p>
+      <w:pPr>
+        <w:pStyle w:val="2"/>
+        <w:bidi w:val="0"/>
       </w:pPr>
       <w:bookmarkStart w:id="12" w:name="_fxgv2kz75wn"/>
       <w:bookmarkEnd w:id="12"/>
       <w:r>
-        <w:rPr>
-          <w:rFonts w:eastAsia="Noto Sans CJK SC" w:cs="Arial"/>
-          <w:b/>
-        </w:rPr>
         <w:t>Requirements</w:t>
       </w:r>
     </w:p>
@@ -1694,7 +1894,7 @@
     </w:p>
     <w:p>
       <w:pPr>
-        <w:pStyle w:val="23"/>
+        <w:pStyle w:val="27"/>
         <w:numPr>
           <w:ilvl w:val="0"/>
           <w:numId w:val="6"/>
@@ -1712,7 +1912,7 @@
     </w:p>
     <w:p>
       <w:pPr>
-        <w:pStyle w:val="23"/>
+        <w:pStyle w:val="27"/>
         <w:numPr>
           <w:ilvl w:val="0"/>
           <w:numId w:val="6"/>
@@ -1730,7 +1930,7 @@
     </w:p>
     <w:p>
       <w:pPr>
-        <w:pStyle w:val="23"/>
+        <w:pStyle w:val="27"/>
         <w:numPr>
           <w:ilvl w:val="0"/>
           <w:numId w:val="6"/>
@@ -1748,7 +1948,7 @@
     </w:p>
     <w:p>
       <w:pPr>
-        <w:pStyle w:val="23"/>
+        <w:pStyle w:val="27"/>
         <w:numPr>
           <w:ilvl w:val="0"/>
           <w:numId w:val="6"/>
@@ -1766,7 +1966,7 @@
     </w:p>
     <w:p>
       <w:pPr>
-        <w:pStyle w:val="23"/>
+        <w:pStyle w:val="27"/>
         <w:numPr>
           <w:ilvl w:val="0"/>
           <w:numId w:val="6"/>
@@ -1791,7 +1991,7 @@
     </w:p>
     <w:p>
       <w:pPr>
-        <w:pStyle w:val="23"/>
+        <w:pStyle w:val="27"/>
         <w:numPr>
           <w:ilvl w:val="0"/>
           <w:numId w:val="6"/>
@@ -1829,7 +2029,7 @@
     </w:p>
     <w:p>
       <w:pPr>
-        <w:pStyle w:val="23"/>
+        <w:pStyle w:val="27"/>
         <w:numPr>
           <w:ilvl w:val="0"/>
           <w:numId w:val="0"/>
@@ -1959,7 +2159,73 @@
         <w:rPr>
           <w:rFonts w:eastAsia="Noto Sans CJK SC" w:cs="Arial"/>
         </w:rPr>
-        <w:t>MVC pattern is a very classic design pattern in software engineering, which is widely used in web development. The framework based on this design pattern can be called MVC framework. All the development and implementation described in this paper are based on this design pattern. This set of search engine system adopts MVC framework. MVC is a design pattern that separates model, view and controller. In actual development, model is data level, view is front-end, and controller is part of business logic. MVC design pattern can achieve high cohesion and low coupling, and separate data, view and business. MVC improves the development efficiency, code cleanliness, and has higher scalability. The purpose of using this mode is to make the search engine easy to optimize and expand the function in the experiment.</w:t>
+        <w:t>MVC pattern is a very classic design pattern in software engineering</w:t>
+      </w:r>
+      <w:r>
+        <w:rPr>
+          <w:rFonts w:hint="eastAsia" w:eastAsia="Noto Sans CJK SC" w:cs="Arial"/>
+          <w:lang w:val="en-US" w:eastAsia="zh-CN"/>
+        </w:rPr>
+        <w:t>.</w:t>
+      </w:r>
+      <w:r>
+        <w:rPr>
+          <w:rFonts w:eastAsia="Noto Sans CJK SC" w:cs="Arial"/>
+        </w:rPr>
+        <w:t xml:space="preserve"> </w:t>
+      </w:r>
+      <w:r>
+        <w:rPr>
+          <w:rFonts w:hint="eastAsia" w:eastAsia="Noto Sans CJK SC" w:cs="Arial"/>
+        </w:rPr>
+        <w:t xml:space="preserve">MVC </w:t>
+      </w:r>
+      <w:r>
+        <w:rPr>
+          <w:rFonts w:hint="eastAsia" w:eastAsia="Noto Sans CJK SC" w:cs="Arial"/>
+          <w:lang w:val="en-US" w:eastAsia="zh-CN"/>
+        </w:rPr>
+        <w:t xml:space="preserve">pattern </w:t>
+      </w:r>
+      <w:r>
+        <w:rPr>
+          <w:rFonts w:hint="eastAsia" w:eastAsia="Noto Sans CJK SC" w:cs="Arial"/>
+        </w:rPr>
+        <w:t>was first proposed by Trygve Reenskaug in 1978</w:t>
+      </w:r>
+      <w:r>
+        <w:rPr>
+          <w:rStyle w:val="21"/>
+          <w:rFonts w:hint="eastAsia" w:eastAsia="Noto Sans CJK SC" w:cs="Arial"/>
+        </w:rPr>
+        <w:t>[</w:t>
+      </w:r>
+      <w:r>
+        <w:rPr>
+          <w:rStyle w:val="21"/>
+          <w:rFonts w:hint="eastAsia" w:eastAsia="Noto Sans CJK SC" w:cs="Arial"/>
+        </w:rPr>
+        <w:endnoteReference w:id="3"/>
+      </w:r>
+      <w:r>
+        <w:rPr>
+          <w:rStyle w:val="21"/>
+          <w:rFonts w:hint="eastAsia" w:eastAsia="Noto Sans CJK SC" w:cs="Arial"/>
+        </w:rPr>
+        <w:t>]</w:t>
+      </w:r>
+      <w:r>
+        <w:rPr>
+          <w:rFonts w:hint="eastAsia" w:eastAsia="Noto Sans CJK SC" w:cs="Arial"/>
+          <w:lang w:val="en-US" w:eastAsia="zh-CN"/>
+        </w:rPr>
+        <w:t>,</w:t>
+      </w:r>
+      <w:r>
+        <w:rPr>
+          <w:rFonts w:eastAsia="Noto Sans CJK SC" w:cs="Arial"/>
+        </w:rPr>
+        <w:t>which is widely used in web development. The framework based on this design pattern can be called MVC framework. All the development and implementation described in this paper are based on this design pattern. This set of search engine system adopts MVC framework. MVC is a design pattern that separates model, view and controller. In actual development, model is data level, view is front-end, and controller is part of business logic. MVC design pattern can achieve high cohesion and low coupling, and separate data, view and business. MVC improves the development efficiency, code cleanliness, and has higher scalability. The purpose of using this mode is to make the search engine easy to optimize and expand the function in the experiment.</w:t>
       </w:r>
     </w:p>
     <w:p>
@@ -1991,7 +2257,7 @@
     </w:p>
     <w:p>
       <w:pPr>
-        <w:pStyle w:val="23"/>
+        <w:pStyle w:val="27"/>
         <w:numPr>
           <w:ilvl w:val="0"/>
           <w:numId w:val="7"/>
@@ -2010,7 +2276,7 @@
     </w:p>
     <w:p>
       <w:pPr>
-        <w:pStyle w:val="23"/>
+        <w:pStyle w:val="27"/>
         <w:numPr>
           <w:ilvl w:val="0"/>
           <w:numId w:val="7"/>
@@ -2054,7 +2320,7 @@
     </w:p>
     <w:p>
       <w:pPr>
-        <w:pStyle w:val="23"/>
+        <w:pStyle w:val="27"/>
         <w:numPr>
           <w:ilvl w:val="0"/>
           <w:numId w:val="7"/>
@@ -2086,7 +2352,7 @@
     </w:p>
     <w:p>
       <w:pPr>
-        <w:pStyle w:val="23"/>
+        <w:pStyle w:val="27"/>
         <w:numPr>
           <w:ilvl w:val="0"/>
           <w:numId w:val="7"/>
@@ -2099,7 +2365,20 @@
         <w:rPr>
           <w:rFonts w:eastAsia="Noto Sans CJK SC" w:cs="Arial"/>
         </w:rPr>
-        <w:t xml:space="preserve">Mysql database, </w:t>
+        <w:t>My</w:t>
+      </w:r>
+      <w:r>
+        <w:rPr>
+          <w:rFonts w:hint="eastAsia" w:eastAsia="Noto Sans CJK SC" w:cs="Arial"/>
+          <w:lang w:val="en-US" w:eastAsia="zh-CN"/>
+        </w:rPr>
+        <w:t>SQL</w:t>
+      </w:r>
+      <w:r>
+        <w:rPr>
+          <w:rFonts w:eastAsia="Noto Sans CJK SC" w:cs="Arial"/>
+        </w:rPr>
+        <w:t xml:space="preserve"> database, </w:t>
       </w:r>
       <w:r>
         <w:rPr>
@@ -2114,6 +2393,13 @@
         </w:rPr>
         <w:t>relational database, stores a large number of data generated by the search engine</w:t>
       </w:r>
+      <w:r>
+        <w:rPr>
+          <w:rFonts w:hint="eastAsia" w:eastAsia="Noto Sans CJK SC" w:cs="Arial"/>
+          <w:lang w:val="en-US" w:eastAsia="zh-CN"/>
+        </w:rPr>
+        <w:t xml:space="preserve"> system</w:t>
+      </w:r>
     </w:p>
     <w:p>
       <w:pPr>
@@ -2132,122 +2418,71 @@
     <w:p>
       <w:pPr>
         <w:pStyle w:val="4"/>
-        <w:rPr>
-          <w:rFonts w:ascii="Arial" w:hAnsi="Arial" w:eastAsia="Noto Sans CJK SC" w:cs="Arial"/>
-        </w:rPr>
-      </w:pPr>
-      <w:r>
-        <w:rPr>
-          <w:rFonts w:eastAsia="Noto Sans CJK SC" w:cs="Arial"/>
-        </w:rPr>
+        <w:bidi w:val="0"/>
+        <w:rPr>
+          <w:rFonts w:ascii="Arial" w:hAnsi="Arial" w:eastAsia="Noto Sans CJK SC" w:cs="Arial"/>
+        </w:rPr>
+      </w:pPr>
+      <w:r>
         <w:t>Performance</w:t>
       </w:r>
     </w:p>
     <w:p>
       <w:pPr>
-        <w:widowControl/>
-        <w:ind w:left="0" w:right="0" w:firstLine="0"/>
-        <w:rPr>
-          <w:rFonts w:ascii="Arial" w:hAnsi="Arial" w:eastAsia="Noto Sans CJK SC" w:cs="Arial"/>
-        </w:rPr>
-      </w:pPr>
-      <w:r>
-        <w:rPr>
-          <w:rFonts w:eastAsia="Noto Sans CJK SC" w:cs="Arial"/>
-          <w:b w:val="0"/>
-          <w:i w:val="0"/>
-          <w:caps w:val="0"/>
-          <w:smallCaps w:val="0"/>
-          <w:color w:val="000000"/>
-          <w:spacing w:val="0"/>
-          <w:sz w:val="22"/>
-        </w:rPr>
+        <w:bidi w:val="0"/>
+      </w:pPr>
+      <w:r>
         <w:t>Google answers 100 billion searches per month</w:t>
       </w:r>
       <w:r>
         <w:rPr>
-          <w:rFonts w:eastAsia="Noto Sans CJK SC" w:cs="Arial"/>
-          <w:b w:val="0"/>
-          <w:i w:val="0"/>
-          <w:caps w:val="0"/>
-          <w:smallCaps w:val="0"/>
-          <w:color w:val="000000"/>
-          <w:spacing w:val="0"/>
-          <w:sz w:val="22"/>
-          <w:vertAlign w:val="superscript"/>
-        </w:rPr>
-        <w:t xml:space="preserve"> </w:t>
-      </w:r>
-      <w:r>
-        <w:rPr>
-          <w:rFonts w:eastAsia="Noto Sans CJK SC" w:cs="Arial"/>
-          <w:b w:val="0"/>
-          <w:i w:val="0"/>
-          <w:caps w:val="0"/>
-          <w:smallCaps w:val="0"/>
-          <w:color w:val="1155CC"/>
-          <w:spacing w:val="0"/>
-          <w:position w:val="0"/>
-          <w:sz w:val="22"/>
-          <w:u w:val="single"/>
-          <w:vertAlign w:val="baseline"/>
-        </w:rPr>
-        <w:t>[4]</w:t>
-      </w:r>
-      <w:r>
-        <w:rPr>
-          <w:rFonts w:eastAsia="Noto Sans CJK SC" w:cs="Arial"/>
-          <w:b w:val="0"/>
-          <w:i w:val="0"/>
-          <w:caps w:val="0"/>
-          <w:smallCaps w:val="0"/>
-          <w:color w:val="000000"/>
-          <w:spacing w:val="0"/>
-          <w:sz w:val="22"/>
-        </w:rPr>
-        <w:t xml:space="preserve">, that means the average of a day is at least 3 billion and this is the statistics in 2012. Our learning resource search engine doesn’t need such huge search performance because we are targeting at a special area instead of all the users on the internet. Around 2017, there are more than 30 million children use Google education apps </w:t>
-      </w:r>
-      <w:r>
-        <w:rPr>
-          <w:rFonts w:eastAsia="Noto Sans CJK SC" w:cs="Arial"/>
-          <w:b w:val="0"/>
-          <w:i w:val="0"/>
-          <w:caps w:val="0"/>
-          <w:smallCaps w:val="0"/>
-          <w:color w:val="1155CC"/>
-          <w:spacing w:val="0"/>
-          <w:position w:val="0"/>
-          <w:sz w:val="22"/>
-          <w:u w:val="single"/>
-          <w:vertAlign w:val="baseline"/>
-        </w:rPr>
-        <w:t>[5]</w:t>
-      </w:r>
-      <w:r>
-        <w:rPr>
-          <w:rFonts w:eastAsia="Noto Sans CJK SC" w:cs="Arial"/>
-          <w:b w:val="0"/>
-          <w:i w:val="0"/>
-          <w:caps w:val="0"/>
-          <w:smallCaps w:val="0"/>
-          <w:color w:val="000000"/>
-          <w:spacing w:val="0"/>
-          <w:sz w:val="22"/>
-        </w:rPr>
+          <w:rStyle w:val="21"/>
+        </w:rPr>
+        <w:t>[</w:t>
+      </w:r>
+      <w:r>
+        <w:rPr>
+          <w:rStyle w:val="21"/>
+        </w:rPr>
+        <w:endnoteReference w:id="4"/>
+      </w:r>
+      <w:r>
+        <w:rPr>
+          <w:rStyle w:val="21"/>
+        </w:rPr>
+        <w:t>]</w:t>
+      </w:r>
+      <w:r>
+        <w:t>, that means the average of a day is at least 3 billion and this is the statistics in 2012. Our learning resource search engine doesn’t need such huge search performance because we are targeting at a special area instead of all the users on the internet. Around 2017, there are more than 30 million children use Google education apps</w:t>
+      </w:r>
+      <w:r>
+        <w:rPr>
+          <w:rStyle w:val="21"/>
+        </w:rPr>
+        <w:t>[</w:t>
+      </w:r>
+      <w:r>
+        <w:rPr>
+          <w:rStyle w:val="21"/>
+        </w:rPr>
+        <w:endnoteReference w:id="5"/>
+      </w:r>
+      <w:r>
+        <w:rPr>
+          <w:rStyle w:val="21"/>
+        </w:rPr>
+        <w:t>]</w:t>
+      </w:r>
+      <w:r>
         <w:t>, and adults and college students are not included in 30 million, so our system needs at least double of this amount(children) for users’ requests so that it needs to  accommodate 60 million users per day. In computer terms, it means DAU(Daily Active User) is at least 60 million. To ensure the smooth requests from the increasing DAU, we raise the performance bottleneck to 100 million DAU.</w:t>
       </w:r>
     </w:p>
     <w:p>
       <w:pPr>
         <w:pStyle w:val="4"/>
-        <w:rPr>
-          <w:rFonts w:ascii="Arial" w:hAnsi="Arial" w:eastAsia="Noto Sans CJK SC" w:cs="Arial"/>
-        </w:rPr>
-      </w:pPr>
-      <w:r>
-        <w:rPr>
-          <w:rFonts w:eastAsia="Noto Sans CJK SC" w:cs="Arial"/>
-        </w:rPr>
+        <w:bidi w:val="0"/>
+      </w:pPr>
+      <w:r>
         <w:t>Reliability</w:t>
       </w:r>
     </w:p>
@@ -2280,14 +2515,9 @@
     <w:p>
       <w:pPr>
         <w:pStyle w:val="4"/>
-        <w:rPr>
-          <w:rFonts w:ascii="Arial" w:hAnsi="Arial" w:eastAsia="Noto Sans CJK SC" w:cs="Arial"/>
-        </w:rPr>
-      </w:pPr>
-      <w:r>
-        <w:rPr>
-          <w:rFonts w:eastAsia="Noto Sans CJK SC" w:cs="Arial"/>
-        </w:rPr>
+        <w:bidi w:val="0"/>
+      </w:pPr>
+      <w:r>
         <w:t>Security</w:t>
       </w:r>
     </w:p>
@@ -2295,15 +2525,37 @@
       <w:pPr>
         <w:rPr>
           <w:rFonts w:cs="Arial"/>
+          <w:b/>
+          <w:bCs/>
           <w:lang w:val="en"/>
         </w:rPr>
       </w:pPr>
       <w:r>
         <w:rPr>
           <w:rFonts w:cs="Arial"/>
-          <w:lang w:val="en"/>
-        </w:rPr>
-        <w:t>System level security:</w:t>
+          <w:b/>
+          <w:bCs/>
+          <w:lang w:val="en"/>
+        </w:rPr>
+        <w:t xml:space="preserve">System </w:t>
+      </w:r>
+      <w:r>
+        <w:rPr>
+          <w:rFonts w:hint="eastAsia" w:cs="Arial"/>
+          <w:b/>
+          <w:bCs/>
+          <w:lang w:val="en-US" w:eastAsia="zh-CN"/>
+        </w:rPr>
+        <w:t xml:space="preserve">layer </w:t>
+      </w:r>
+      <w:r>
+        <w:rPr>
+          <w:rFonts w:cs="Arial"/>
+          <w:b/>
+          <w:bCs/>
+          <w:lang w:val="en"/>
+        </w:rPr>
+        <w:t>security:</w:t>
       </w:r>
     </w:p>
     <w:p>
@@ -2322,7 +2574,21 @@
           <w:rFonts w:cs="Arial"/>
           <w:lang w:val="en"/>
         </w:rPr>
-        <w:t>Firewall between  server nodes, access control on blacklist, whitelist and iptables technologies.</w:t>
+        <w:t xml:space="preserve">Firewall between  server nodes, access control on blacklist, </w:t>
+      </w:r>
+      <w:r>
+        <w:rPr>
+          <w:rFonts w:hint="eastAsia" w:cs="Arial"/>
+          <w:lang w:val="en" w:eastAsia="zh-CN"/>
+        </w:rPr>
+        <w:t>white-list</w:t>
+      </w:r>
+      <w:r>
+        <w:rPr>
+          <w:rFonts w:cs="Arial"/>
+          <w:lang w:val="en"/>
+        </w:rPr>
+        <w:t xml:space="preserve"> and iptables technologies.</w:t>
       </w:r>
     </w:p>
     <w:p>
@@ -2414,15 +2680,37 @@
         <w:jc w:val="left"/>
         <w:rPr>
           <w:rFonts w:cs="Arial"/>
+          <w:b/>
+          <w:bCs/>
           <w:lang w:val="en"/>
         </w:rPr>
       </w:pPr>
       <w:r>
         <w:rPr>
           <w:rFonts w:cs="Arial"/>
-          <w:lang w:val="en"/>
-        </w:rPr>
-        <w:t>Business level security:</w:t>
+          <w:b/>
+          <w:bCs/>
+          <w:lang w:val="en"/>
+        </w:rPr>
+        <w:t xml:space="preserve">Business </w:t>
+      </w:r>
+      <w:r>
+        <w:rPr>
+          <w:rFonts w:hint="eastAsia" w:cs="Arial"/>
+          <w:b/>
+          <w:bCs/>
+          <w:lang w:val="en-US" w:eastAsia="zh-CN"/>
+        </w:rPr>
+        <w:t xml:space="preserve">layer </w:t>
+      </w:r>
+      <w:r>
+        <w:rPr>
+          <w:rFonts w:cs="Arial"/>
+          <w:b/>
+          <w:bCs/>
+          <w:lang w:val="en"/>
+        </w:rPr>
+        <w:t>security:</w:t>
       </w:r>
     </w:p>
     <w:p>
@@ -2656,7 +2944,7 @@
             <wp:effectExtent l="0" t="0" r="0" b="0"/>
             <wp:docPr id="3" name="Picture 7" descr="SoftwareEngProc"/>
             <wp:cNvGraphicFramePr>
-              <a:graphicFrameLocks xmlns:a="http://schemas.openxmlformats.org/drawingml/2006/main" noChangeAspect="true"/>
+              <a:graphicFrameLocks xmlns:a="http://schemas.openxmlformats.org/drawingml/2006/main" noChangeAspect="1"/>
             </wp:cNvGraphicFramePr>
             <a:graphic xmlns:a="http://schemas.openxmlformats.org/drawingml/2006/main">
               <a:graphicData uri="http://schemas.openxmlformats.org/drawingml/2006/picture">
@@ -2664,11 +2952,11 @@
                   <pic:nvPicPr>
                     <pic:cNvPr id="3" name="Picture 7" descr="SoftwareEngProc"/>
                     <pic:cNvPicPr>
-                      <a:picLocks noChangeAspect="true" noChangeArrowheads="true"/>
+                      <a:picLocks noChangeAspect="1" noChangeArrowheads="1"/>
                     </pic:cNvPicPr>
                   </pic:nvPicPr>
                   <pic:blipFill>
-                    <a:blip r:embed="rId12"/>
+                    <a:blip r:embed="rId11"/>
                     <a:stretch>
                       <a:fillRect/>
                     </a:stretch>
@@ -2708,8 +2996,6 @@
           <w:lang w:val="en"/>
         </w:rPr>
       </w:pPr>
-      <w:bookmarkStart w:id="13" w:name="_GoBack"/>
-      <w:bookmarkEnd w:id="13"/>
     </w:p>
     <w:p>
       <w:pPr>
@@ -2778,7 +3064,7 @@
             <wp:effectExtent l="0" t="0" r="5715" b="2540"/>
             <wp:docPr id="8" name="Picture 8" descr="Deployment diagram"/>
             <wp:cNvGraphicFramePr>
-              <a:graphicFrameLocks xmlns:a="http://schemas.openxmlformats.org/drawingml/2006/main" noChangeAspect="true"/>
+              <a:graphicFrameLocks xmlns:a="http://schemas.openxmlformats.org/drawingml/2006/main" noChangeAspect="1"/>
             </wp:cNvGraphicFramePr>
             <a:graphic xmlns:a="http://schemas.openxmlformats.org/drawingml/2006/main">
               <a:graphicData uri="http://schemas.openxmlformats.org/drawingml/2006/picture">
@@ -2786,11 +3072,11 @@
                   <pic:nvPicPr>
                     <pic:cNvPr id="8" name="Picture 8" descr="Deployment diagram"/>
                     <pic:cNvPicPr>
-                      <a:picLocks noChangeAspect="true"/>
+                      <a:picLocks noChangeAspect="1"/>
                     </pic:cNvPicPr>
                   </pic:nvPicPr>
                   <pic:blipFill>
-                    <a:blip r:embed="rId13"/>
+                    <a:blip r:embed="rId12"/>
                     <a:stretch>
                       <a:fillRect/>
                     </a:stretch>
@@ -2833,7 +3119,49 @@
           <w:rFonts w:hint="default"/>
           <w:lang w:val="en"/>
         </w:rPr>
-        <w:t>Server deployment is distributed, running multiple servers in the same intranet or multiple networks, and each server has its own work task and provides API or open port to other connections. This is a very popular deployment method of Web services, which can handle large concurrent requests, reduce the coupling between services and improve security. Multiple servers can be managed by different teams or individuals, making it easier and more efficient to work. From top to bottom, from left to right, there are user clients(PC or mobile with browsers), CDN, reverse proxy server, firewall, business logic server group, business server and database connection. There is firewall in the middle to control access. Part of database server data is stored in high-speed non relational database, such as redis or mongodb, to deal with some hight-frequecny search engine requests.</w:t>
+        <w:t xml:space="preserve">Server deployment is distributed, running multiple servers in the same intranet or multiple networks, and each server has its own work task and provides API or open port to other connections. This is a very popular deployment method of Web services, which can handle large concurrent requests, reduce the coupling between services and improve security. Multiple servers can be managed by different teams or individuals, making it easier and more efficient to work. From top to bottom, from left to right, there are user clients(PC or mobile with browsers), CDN, reverse proxy server, firewall, business logic server group, business server and database connection. There is firewall in the middle to control access. Part of database server data is stored in high-speed non relational database, such as </w:t>
+      </w:r>
+      <w:r>
+        <w:rPr>
+          <w:rFonts w:hint="eastAsia"/>
+          <w:lang w:val="en-US" w:eastAsia="zh-CN"/>
+        </w:rPr>
+        <w:t>R</w:t>
+      </w:r>
+      <w:r>
+        <w:rPr>
+          <w:rFonts w:hint="default"/>
+          <w:lang w:val="en"/>
+        </w:rPr>
+        <w:t xml:space="preserve">edis or </w:t>
+      </w:r>
+      <w:r>
+        <w:rPr>
+          <w:rFonts w:hint="eastAsia"/>
+          <w:lang w:val="en-US" w:eastAsia="zh-CN"/>
+        </w:rPr>
+        <w:t>M</w:t>
+      </w:r>
+      <w:r>
+        <w:rPr>
+          <w:rFonts w:hint="default"/>
+          <w:lang w:val="en"/>
+        </w:rPr>
+        <w:t>ongo</w:t>
+      </w:r>
+      <w:r>
+        <w:rPr>
+          <w:rFonts w:hint="eastAsia"/>
+          <w:lang w:val="en-US" w:eastAsia="zh-CN"/>
+        </w:rPr>
+        <w:t>DB</w:t>
+      </w:r>
+      <w:r>
+        <w:rPr>
+          <w:rFonts w:hint="default"/>
+          <w:lang w:val="en"/>
+        </w:rPr>
+        <w:t>, to deal with some hight-frequecny search engine requests.</w:t>
       </w:r>
     </w:p>
     <w:p>
@@ -2857,7 +3185,76 @@
           <w:rFonts w:hint="default"/>
           <w:lang w:val="en"/>
         </w:rPr>
-        <w:t>The purpose of CDN is to speed up the existence of static files. The full name of CDN is: static files can be distributed on multiple nodes of the Internet. When users access, they request the nearest fastest server, which improves the user experience.</w:t>
+        <w:t>The purpose of CDN is to speed up the existence of static files. The full name of CDN is</w:t>
+      </w:r>
+      <w:r>
+        <w:rPr>
+          <w:rFonts w:hint="default"/>
+          <w:lang w:val="en"/>
+        </w:rPr>
+        <w:t xml:space="preserve">: </w:t>
+      </w:r>
+      <w:r>
+        <w:rPr>
+          <w:rFonts w:hint="eastAsia"/>
+          <w:lang w:val="en-US" w:eastAsia="zh-CN"/>
+        </w:rPr>
+        <w:t>a</w:t>
+      </w:r>
+      <w:r>
+        <w:rPr>
+          <w:rFonts w:hint="default"/>
+        </w:rPr>
+        <w:t> content delivery network, or content distribution network</w:t>
+      </w:r>
+      <w:r>
+        <w:rPr>
+          <w:rStyle w:val="21"/>
+          <w:rFonts w:hint="default"/>
+        </w:rPr>
+        <w:t>[</w:t>
+      </w:r>
+      <w:r>
+        <w:rPr>
+          <w:rStyle w:val="21"/>
+          <w:rFonts w:hint="default"/>
+        </w:rPr>
+        <w:endnoteReference w:id="6"/>
+      </w:r>
+      <w:r>
+        <w:rPr>
+          <w:rStyle w:val="21"/>
+          <w:rFonts w:hint="default"/>
+        </w:rPr>
+        <w:t>]</w:t>
+      </w:r>
+      <w:r>
+        <w:rPr>
+          <w:rFonts w:hint="eastAsia"/>
+          <w:lang w:val="en-US" w:eastAsia="zh-CN"/>
+        </w:rPr>
+        <w:t>,</w:t>
+      </w:r>
+      <w:r>
+        <w:rPr>
+          <w:rFonts w:hint="eastAsia"/>
+          <w:lang w:val="en-US" w:eastAsia="zh-CN"/>
+        </w:rPr>
+        <w:t xml:space="preserve"> </w:t>
+      </w:r>
+      <w:r>
+        <w:rPr>
+          <w:rFonts w:hint="default"/>
+          <w:lang w:val="en"/>
+        </w:rPr>
+        <w:t>static</w:t>
+      </w:r>
+      <w:r>
+        <w:rPr>
+          <w:rFonts w:hint="default"/>
+          <w:lang w:val="en"/>
+        </w:rPr>
+        <w:t xml:space="preserve"> files can be distributed on multiple nodes of the Internet. When users access, they request the nearest fastest server, which improves the user experience.</w:t>
       </w:r>
     </w:p>
     <w:p>
@@ -2959,8 +3356,6 @@
         </w:rPr>
         <w:t>Non-relational database, such as redis and mongo, these are very important parts of the whole system. Search engines have high requirements for the speed of search and data acquisition, and the structure of relational database is too complex. For some simple tag search, non relational database and even cache database based on memory can provide search engine with more efficient results. Redis can save high-frequency search keywords in memory based on some page switching algorithms, which can effectively improve the search speed. This will be described and tested in the methodology of the second half of the paper.</w:t>
       </w:r>
-      <w:bookmarkStart w:id="15" w:name="_GoBack"/>
-      <w:bookmarkEnd w:id="15"/>
     </w:p>
     <w:p>
       <w:pPr>
@@ -2979,14 +3374,1072 @@
     </w:p>
     <w:p>
       <w:pPr>
+        <w:pStyle w:val="4"/>
+        <w:bidi w:val="0"/>
+        <w:rPr>
+          <w:rFonts w:hint="eastAsia"/>
+          <w:lang w:val="en-US" w:eastAsia="zh-CN"/>
+        </w:rPr>
+      </w:pPr>
+      <w:r>
+        <w:rPr>
+          <w:rFonts w:hint="eastAsia"/>
+          <w:lang w:val="en-US" w:eastAsia="zh-CN"/>
+        </w:rPr>
+        <w:t>Database and E-R diagrams.</w:t>
+      </w:r>
+    </w:p>
+    <w:p>
+      <w:pPr>
+        <w:rPr>
+          <w:rFonts w:hint="eastAsia"/>
+          <w:lang w:val="en-US" w:eastAsia="zh-CN"/>
+        </w:rPr>
+      </w:pPr>
+    </w:p>
+    <w:p>
+      <w:pPr>
+        <w:numPr>
+          <w:ilvl w:val="0"/>
+          <w:numId w:val="10"/>
+        </w:numPr>
+        <w:rPr>
+          <w:rFonts w:hint="eastAsia"/>
+          <w:lang w:val="en-US" w:eastAsia="zh-CN"/>
+        </w:rPr>
+      </w:pPr>
+      <w:r>
+        <w:rPr>
+          <w:rFonts w:hint="eastAsia"/>
+          <w:lang w:val="en-US" w:eastAsia="zh-CN"/>
+        </w:rPr>
+        <w:t>R diagram is a kind of diagrams to display the entity and relations between different data structures, in database, we call them tables. Attention: non-relational database is not included in the diagram.</w:t>
+      </w:r>
+    </w:p>
+    <w:p>
+      <w:pPr>
+        <w:numPr>
+          <w:ilvl w:val="0"/>
+          <w:numId w:val="0"/>
+        </w:numPr>
+        <w:rPr>
+          <w:rFonts w:hint="default"/>
+          <w:lang w:val="en-US" w:eastAsia="zh-CN"/>
+        </w:rPr>
+      </w:pPr>
+    </w:p>
+    <w:p>
+      <w:pPr>
+        <w:bidi w:val="0"/>
+        <w:rPr>
+          <w:rFonts w:hint="eastAsia"/>
+          <w:lang w:val="en-US" w:eastAsia="zh-CN"/>
+        </w:rPr>
+      </w:pPr>
+      <w:r>
+        <w:rPr>
+          <w:rFonts w:hint="default"/>
+          <w:lang w:val="en-US" w:eastAsia="zh-CN"/>
+        </w:rPr>
+        <w:t>Any modern web development is based on database driven, and the design of relational database follows E-R diagram. The following is the complete database design diagram of search engine system</w:t>
+      </w:r>
+      <w:r>
+        <w:rPr>
+          <w:rFonts w:hint="eastAsia"/>
+          <w:lang w:val="en-US" w:eastAsia="zh-CN"/>
+        </w:rPr>
+        <w:t>.</w:t>
+      </w:r>
+    </w:p>
+    <w:p>
+      <w:pPr>
+        <w:bidi w:val="0"/>
+        <w:rPr>
+          <w:rFonts w:hint="default"/>
+          <w:lang w:val="en-US" w:eastAsia="zh-CN"/>
+        </w:rPr>
+      </w:pPr>
+    </w:p>
+    <w:p>
+      <w:pPr>
+        <w:numPr>
+          <w:ilvl w:val="0"/>
+          <w:numId w:val="0"/>
+        </w:numPr>
+        <w:rPr>
+          <w:rFonts w:hint="default"/>
+          <w:lang w:val="en-US" w:eastAsia="zh-CN"/>
+        </w:rPr>
+      </w:pPr>
+      <w:r>
+        <w:rPr>
+          <w:rFonts w:hint="default"/>
+          <w:lang w:val="en-US" w:eastAsia="zh-CN"/>
+        </w:rPr>
+        <w:drawing>
+          <wp:inline distT="0" distB="0" distL="114300" distR="114300">
+            <wp:extent cx="7896225" cy="6984365"/>
+            <wp:effectExtent l="0" t="0" r="9525" b="6985"/>
+            <wp:docPr id="9" name="图片 9" descr="E-R-diagram"/>
+            <wp:cNvGraphicFramePr>
+              <a:graphicFrameLocks xmlns:a="http://schemas.openxmlformats.org/drawingml/2006/main" noChangeAspect="1"/>
+            </wp:cNvGraphicFramePr>
+            <a:graphic xmlns:a="http://schemas.openxmlformats.org/drawingml/2006/main">
+              <a:graphicData uri="http://schemas.openxmlformats.org/drawingml/2006/picture">
+                <pic:pic xmlns:pic="http://schemas.openxmlformats.org/drawingml/2006/picture">
+                  <pic:nvPicPr>
+                    <pic:cNvPr id="9" name="图片 9" descr="E-R-diagram"/>
+                    <pic:cNvPicPr>
+                      <a:picLocks noChangeAspect="1"/>
+                    </pic:cNvPicPr>
+                  </pic:nvPicPr>
+                  <pic:blipFill>
+                    <a:blip r:embed="rId13"/>
+                    <a:stretch>
+                      <a:fillRect/>
+                    </a:stretch>
+                  </pic:blipFill>
+                  <pic:spPr>
+                    <a:xfrm>
+                      <a:off x="0" y="0"/>
+                      <a:ext cx="7896225" cy="6984365"/>
+                    </a:xfrm>
+                    <a:prstGeom prst="rect">
+                      <a:avLst/>
+                    </a:prstGeom>
+                  </pic:spPr>
+                </pic:pic>
+              </a:graphicData>
+            </a:graphic>
+          </wp:inline>
+        </w:drawing>
+      </w:r>
+    </w:p>
+    <w:p>
+      <w:pPr>
+        <w:numPr>
+          <w:ilvl w:val="0"/>
+          <w:numId w:val="0"/>
+        </w:numPr>
+        <w:rPr>
+          <w:rFonts w:hint="default"/>
+          <w:lang w:val="en-US" w:eastAsia="zh-CN"/>
+        </w:rPr>
+      </w:pPr>
+    </w:p>
+    <w:p>
+      <w:pPr>
+        <w:numPr>
+          <w:ilvl w:val="0"/>
+          <w:numId w:val="0"/>
+        </w:numPr>
+        <w:rPr>
+          <w:rFonts w:hint="default"/>
+          <w:lang w:val="en-US" w:eastAsia="zh-CN"/>
+        </w:rPr>
+      </w:pPr>
+      <w:r>
+        <w:rPr>
+          <w:rFonts w:hint="eastAsia"/>
+          <w:lang w:val="en-US" w:eastAsia="zh-CN"/>
+        </w:rPr>
+        <w:t xml:space="preserve">Note: each table(entity) has its own primary key which is named id. </w:t>
+      </w:r>
+      <w:r>
+        <w:rPr>
+          <w:rFonts w:hint="default"/>
+          <w:lang w:val="en-US" w:eastAsia="zh-CN"/>
+        </w:rPr>
+        <w:t>‘</w:t>
+      </w:r>
+      <w:r>
+        <w:rPr>
+          <w:rFonts w:hint="eastAsia"/>
+          <w:lang w:val="en-US" w:eastAsia="zh-CN"/>
+        </w:rPr>
+        <w:t>is_effect</w:t>
+      </w:r>
+      <w:r>
+        <w:rPr>
+          <w:rFonts w:hint="default"/>
+          <w:lang w:val="en-US" w:eastAsia="zh-CN"/>
+        </w:rPr>
+        <w:t>’</w:t>
+      </w:r>
+      <w:r>
+        <w:rPr>
+          <w:rFonts w:hint="eastAsia"/>
+          <w:lang w:val="en-US" w:eastAsia="zh-CN"/>
+        </w:rPr>
+        <w:t xml:space="preserve"> is used to mark a row of data as available or non-available status. It is not safe to completely delete information or to display uncontrollable data, by using </w:t>
+      </w:r>
+      <w:r>
+        <w:rPr>
+          <w:rFonts w:hint="default"/>
+          <w:lang w:val="en-US" w:eastAsia="zh-CN"/>
+        </w:rPr>
+        <w:t>‘</w:t>
+      </w:r>
+      <w:r>
+        <w:rPr>
+          <w:rFonts w:hint="eastAsia"/>
+          <w:lang w:val="en-US" w:eastAsia="zh-CN"/>
+        </w:rPr>
+        <w:t>is_effect</w:t>
+      </w:r>
+      <w:r>
+        <w:rPr>
+          <w:rFonts w:hint="default"/>
+          <w:lang w:val="en-US" w:eastAsia="zh-CN"/>
+        </w:rPr>
+        <w:t>’</w:t>
+      </w:r>
+      <w:r>
+        <w:rPr>
+          <w:rFonts w:hint="eastAsia"/>
+          <w:lang w:val="en-US" w:eastAsia="zh-CN"/>
+        </w:rPr>
+        <w:t xml:space="preserve"> attribute, the system can control the validity of data, hide or display data flexibly.</w:t>
+      </w:r>
+    </w:p>
+    <w:p>
+      <w:pPr>
+        <w:numPr>
+          <w:ilvl w:val="0"/>
+          <w:numId w:val="0"/>
+        </w:numPr>
+        <w:rPr>
+          <w:rFonts w:hint="default"/>
+          <w:lang w:val="en-US" w:eastAsia="zh-CN"/>
+        </w:rPr>
+      </w:pPr>
+    </w:p>
+    <w:p>
+      <w:pPr>
+        <w:numPr>
+          <w:ilvl w:val="0"/>
+          <w:numId w:val="0"/>
+        </w:numPr>
+        <w:rPr>
+          <w:rFonts w:hint="eastAsia"/>
+          <w:lang w:val="en-US" w:eastAsia="zh-CN"/>
+        </w:rPr>
+      </w:pPr>
+      <w:r>
+        <w:rPr>
+          <w:rFonts w:hint="eastAsia"/>
+          <w:lang w:val="en-US" w:eastAsia="zh-CN"/>
+        </w:rPr>
+        <w:t>User table is used to store user</w:t>
+      </w:r>
+      <w:r>
+        <w:rPr>
+          <w:rFonts w:hint="default"/>
+          <w:lang w:val="en-US" w:eastAsia="zh-CN"/>
+        </w:rPr>
+        <w:t>’</w:t>
+      </w:r>
+      <w:r>
+        <w:rPr>
+          <w:rFonts w:hint="eastAsia"/>
+          <w:lang w:val="en-US" w:eastAsia="zh-CN"/>
+        </w:rPr>
+        <w:t>s information, resources table stores resources from the internet, users are the owners the resources, one user to many resources, users use resources to organize a course, one course to many resources.</w:t>
+      </w:r>
+    </w:p>
+    <w:p>
+      <w:pPr>
+        <w:numPr>
+          <w:ilvl w:val="0"/>
+          <w:numId w:val="0"/>
+        </w:numPr>
+        <w:rPr>
+          <w:rFonts w:hint="eastAsia"/>
+          <w:lang w:val="en-US" w:eastAsia="zh-CN"/>
+        </w:rPr>
+      </w:pPr>
+    </w:p>
+    <w:p>
+      <w:pPr>
+        <w:numPr>
+          <w:ilvl w:val="0"/>
+          <w:numId w:val="0"/>
+        </w:numPr>
+        <w:rPr>
+          <w:rFonts w:hint="default"/>
+          <w:lang w:val="en-US" w:eastAsia="zh-CN"/>
+        </w:rPr>
+      </w:pPr>
+      <w:r>
+        <w:rPr>
+          <w:rFonts w:hint="default"/>
+          <w:lang w:val="en-US" w:eastAsia="zh-CN"/>
+        </w:rPr>
+        <w:t>‘</w:t>
+      </w:r>
+      <w:r>
+        <w:rPr>
+          <w:rFonts w:hint="eastAsia"/>
+          <w:lang w:val="en-US" w:eastAsia="zh-CN"/>
+        </w:rPr>
+        <w:t>Users are the owners of the resources</w:t>
+      </w:r>
+      <w:r>
+        <w:rPr>
+          <w:rFonts w:hint="default"/>
+          <w:lang w:val="en-US" w:eastAsia="zh-CN"/>
+        </w:rPr>
+        <w:t>’</w:t>
+      </w:r>
+      <w:r>
+        <w:rPr>
+          <w:rFonts w:hint="eastAsia"/>
+          <w:lang w:val="en-US" w:eastAsia="zh-CN"/>
+        </w:rPr>
+        <w:t xml:space="preserve">, this become a extremely important point which makes this search engine different from others. Users have the right to monitor the quality of the resources. This is the key point of reliability evaluation in DLRV system. </w:t>
+      </w:r>
+    </w:p>
+    <w:p>
+      <w:pPr>
+        <w:numPr>
+          <w:ilvl w:val="0"/>
+          <w:numId w:val="0"/>
+        </w:numPr>
+        <w:rPr>
+          <w:rFonts w:hint="eastAsia"/>
+          <w:lang w:val="en-US" w:eastAsia="zh-CN"/>
+        </w:rPr>
+      </w:pPr>
+    </w:p>
+    <w:p>
+      <w:pPr>
+        <w:pStyle w:val="4"/>
+        <w:bidi w:val="0"/>
+        <w:rPr>
+          <w:rFonts w:hint="eastAsia"/>
+          <w:lang w:val="en-US" w:eastAsia="zh-CN"/>
+        </w:rPr>
+      </w:pPr>
+      <w:r>
+        <w:rPr>
+          <w:rFonts w:hint="eastAsia"/>
+          <w:lang w:val="en-US" w:eastAsia="zh-CN"/>
+        </w:rPr>
+        <w:t>Package Diagram &amp; Class Diagram</w:t>
+      </w:r>
+    </w:p>
+    <w:p>
+      <w:pPr>
+        <w:rPr>
+          <w:rFonts w:hint="eastAsia"/>
+          <w:lang w:val="en-US" w:eastAsia="zh-CN"/>
+        </w:rPr>
+      </w:pPr>
+    </w:p>
+    <w:p>
+      <w:pPr>
+        <w:numPr>
+          <w:ilvl w:val="0"/>
+          <w:numId w:val="0"/>
+        </w:numPr>
+        <w:rPr>
+          <w:rFonts w:hint="eastAsia" w:ascii="Arial" w:hAnsi="Arial" w:eastAsia="Noto Sans CJK SC" w:cs="Arial"/>
+          <w:lang w:val="en-US" w:eastAsia="zh-CN"/>
+        </w:rPr>
+      </w:pPr>
+      <w:r>
+        <w:rPr>
+          <w:rFonts w:hint="eastAsia" w:ascii="Arial" w:hAnsi="Arial"/>
+          <w:lang w:val="en-US" w:eastAsia="zh-CN"/>
+        </w:rPr>
+        <w:t>Package</w:t>
+      </w:r>
+      <w:r>
+        <w:rPr>
+          <w:rFonts w:hint="default" w:ascii="Arial" w:hAnsi="Arial"/>
+          <w:lang w:val="en-US" w:eastAsia="zh-CN"/>
+        </w:rPr>
+        <w:t> is a </w:t>
+      </w:r>
+      <w:r>
+        <w:rPr>
+          <w:rFonts w:hint="default" w:ascii="Arial" w:hAnsi="Arial"/>
+          <w:lang w:val="en-US" w:eastAsia="zh-CN"/>
+        </w:rPr>
+        <w:fldChar w:fldCharType="begin"/>
+      </w:r>
+      <w:r>
+        <w:rPr>
+          <w:rFonts w:hint="default" w:ascii="Arial" w:hAnsi="Arial"/>
+          <w:lang w:val="en-US" w:eastAsia="zh-CN"/>
+        </w:rPr>
+        <w:instrText xml:space="preserve"> HYPERLINK "https://www.uml-diagrams.org/namespace.html" </w:instrText>
+      </w:r>
+      <w:r>
+        <w:rPr>
+          <w:rFonts w:hint="default" w:ascii="Arial" w:hAnsi="Arial"/>
+          <w:lang w:val="en-US" w:eastAsia="zh-CN"/>
+        </w:rPr>
+        <w:fldChar w:fldCharType="separate"/>
+      </w:r>
+      <w:r>
+        <w:rPr>
+          <w:rFonts w:hint="default" w:ascii="Arial" w:hAnsi="Arial"/>
+          <w:lang w:val="en-US" w:eastAsia="zh-CN"/>
+        </w:rPr>
+        <w:t>namespace</w:t>
+      </w:r>
+      <w:r>
+        <w:rPr>
+          <w:rFonts w:hint="default" w:ascii="Arial" w:hAnsi="Arial"/>
+          <w:lang w:val="en-US" w:eastAsia="zh-CN"/>
+        </w:rPr>
+        <w:fldChar w:fldCharType="end"/>
+      </w:r>
+      <w:r>
+        <w:rPr>
+          <w:rFonts w:hint="default" w:ascii="Arial" w:hAnsi="Arial"/>
+          <w:lang w:val="en-US" w:eastAsia="zh-CN"/>
+        </w:rPr>
+        <w:t> used to group together elements that are semantically related and might change together. It is a general purpose mechanism to organize elements into groups to provide better structure for system model</w:t>
+      </w:r>
+      <w:r>
+        <w:rPr>
+          <w:rFonts w:hint="default" w:ascii="Arial" w:hAnsi="Arial" w:eastAsia="Noto Sans CJK SC" w:cs="Arial"/>
+          <w:lang w:val="en-US" w:eastAsia="zh-CN"/>
+        </w:rPr>
+        <w:t>.</w:t>
+      </w:r>
+      <w:r>
+        <w:rPr>
+          <w:rStyle w:val="21"/>
+          <w:rFonts w:hint="default" w:ascii="Arial" w:hAnsi="Arial" w:eastAsia="Noto Sans CJK SC" w:cs="Arial"/>
+          <w:lang w:val="en-US" w:eastAsia="zh-CN"/>
+        </w:rPr>
+        <w:t>[</w:t>
+      </w:r>
+      <w:r>
+        <w:rPr>
+          <w:rStyle w:val="21"/>
+          <w:rFonts w:hint="default" w:ascii="Arial" w:hAnsi="Arial" w:eastAsia="Noto Sans CJK SC" w:cs="Arial"/>
+          <w:lang w:val="en-US" w:eastAsia="zh-CN"/>
+        </w:rPr>
+        <w:endnoteReference w:id="7"/>
+      </w:r>
+      <w:r>
+        <w:rPr>
+          <w:rStyle w:val="21"/>
+          <w:rFonts w:hint="default" w:ascii="Arial" w:hAnsi="Arial" w:eastAsia="Noto Sans CJK SC" w:cs="Arial"/>
+          <w:lang w:val="en-US" w:eastAsia="zh-CN"/>
+        </w:rPr>
+        <w:t>]</w:t>
+      </w:r>
+      <w:r>
+        <w:rPr>
+          <w:rFonts w:hint="eastAsia" w:ascii="Arial" w:hAnsi="Arial" w:eastAsia="Noto Sans CJK SC" w:cs="Arial"/>
+          <w:lang w:val="en-US" w:eastAsia="zh-CN"/>
+        </w:rPr>
+        <w:t xml:space="preserve"> For the server side of the search engine system, the following figure shows the packages, the system is developed based on object-oriented language. Packages are mapped to different folders or collections. Different packages have dependencies on other packages.</w:t>
+      </w:r>
+    </w:p>
+    <w:p>
+      <w:pPr>
+        <w:numPr>
+          <w:ilvl w:val="0"/>
+          <w:numId w:val="0"/>
+        </w:numPr>
+        <w:rPr>
+          <w:rFonts w:hint="eastAsia" w:ascii="Arial" w:hAnsi="Arial" w:eastAsia="Noto Sans CJK SC" w:cs="Arial"/>
+          <w:lang w:val="en-US" w:eastAsia="zh-CN"/>
+        </w:rPr>
+      </w:pPr>
+    </w:p>
+    <w:p>
+      <w:pPr>
+        <w:numPr>
+          <w:ilvl w:val="0"/>
+          <w:numId w:val="11"/>
+        </w:numPr>
+        <w:rPr>
+          <w:rFonts w:hint="default" w:ascii="Arial" w:hAnsi="Arial" w:eastAsia="Noto Sans CJK SC" w:cs="Arial"/>
+          <w:lang w:val="en-US" w:eastAsia="zh-CN"/>
+        </w:rPr>
+      </w:pPr>
+      <w:r>
+        <w:rPr>
+          <w:rFonts w:hint="eastAsia" w:ascii="Arial" w:hAnsi="Arial" w:eastAsia="Noto Sans CJK SC" w:cs="Arial"/>
+          <w:lang w:val="en-US" w:eastAsia="zh-CN"/>
+        </w:rPr>
+        <w:t>Controller, this is a package includes all the controllers, we have talked that the system is designed on MVC mode. Controllers deal with all the business logic, take responsibilities for connecting data and views, accept users</w:t>
+      </w:r>
+      <w:r>
+        <w:rPr>
+          <w:rFonts w:hint="default" w:ascii="Arial" w:hAnsi="Arial" w:eastAsia="Noto Sans CJK SC" w:cs="Arial"/>
+          <w:lang w:val="en-US" w:eastAsia="zh-CN"/>
+        </w:rPr>
+        <w:t>’</w:t>
+      </w:r>
+      <w:r>
+        <w:rPr>
+          <w:rFonts w:hint="eastAsia" w:ascii="Arial" w:hAnsi="Arial" w:eastAsia="Noto Sans CJK SC" w:cs="Arial"/>
+          <w:lang w:val="en-US" w:eastAsia="zh-CN"/>
+        </w:rPr>
+        <w:t xml:space="preserve"> requests and responses. Controller depends on private libs and public modules.</w:t>
+      </w:r>
+    </w:p>
+    <w:p>
+      <w:pPr>
+        <w:numPr>
+          <w:numId w:val="0"/>
+        </w:numPr>
+        <w:rPr>
+          <w:rFonts w:hint="default" w:ascii="Arial" w:hAnsi="Arial" w:eastAsia="Noto Sans CJK SC" w:cs="Arial"/>
+          <w:lang w:val="en-US" w:eastAsia="zh-CN"/>
+        </w:rPr>
+      </w:pPr>
+    </w:p>
+    <w:p>
+      <w:pPr>
+        <w:numPr>
+          <w:ilvl w:val="0"/>
+          <w:numId w:val="11"/>
+        </w:numPr>
+        <w:rPr>
+          <w:rFonts w:hint="default" w:ascii="Arial" w:hAnsi="Arial" w:eastAsia="Noto Sans CJK SC" w:cs="Arial"/>
+          <w:lang w:val="en-US" w:eastAsia="zh-CN"/>
+        </w:rPr>
+      </w:pPr>
+      <w:r>
+        <w:rPr>
+          <w:rFonts w:hint="eastAsia" w:ascii="Arial" w:hAnsi="Arial" w:eastAsia="Noto Sans CJK SC" w:cs="Arial"/>
+          <w:lang w:val="en-US" w:eastAsia="zh-CN"/>
+        </w:rPr>
+        <w:t>Server, the entrance of the whole system, this package manage the files to work as a web server. The data from user-side enter this package first. It depends on controller because the request and data from user-side need controller to serve them. It depends on public modules too.</w:t>
+      </w:r>
+    </w:p>
+    <w:p>
+      <w:pPr>
+        <w:numPr>
+          <w:numId w:val="0"/>
+        </w:numPr>
+        <w:rPr>
+          <w:rFonts w:hint="default" w:ascii="Arial" w:hAnsi="Arial" w:eastAsia="Noto Sans CJK SC" w:cs="Arial"/>
+          <w:lang w:val="en-US" w:eastAsia="zh-CN"/>
+        </w:rPr>
+      </w:pPr>
+    </w:p>
+    <w:p>
+      <w:pPr>
+        <w:numPr>
+          <w:ilvl w:val="0"/>
+          <w:numId w:val="11"/>
+        </w:numPr>
+        <w:rPr>
+          <w:rFonts w:hint="default" w:ascii="Arial" w:hAnsi="Arial" w:eastAsia="Noto Sans CJK SC" w:cs="Arial"/>
+          <w:lang w:val="en-US" w:eastAsia="zh-CN"/>
+        </w:rPr>
+      </w:pPr>
+      <w:r>
+        <w:rPr>
+          <w:rFonts w:hint="eastAsia" w:ascii="Arial" w:hAnsi="Arial" w:eastAsia="Noto Sans CJK SC" w:cs="Arial"/>
+          <w:lang w:val="en-US" w:eastAsia="zh-CN"/>
+        </w:rPr>
+        <w:t>Config, a package mange the connection configuration of various servers. Mail server, database server, OSS server and all other servers needed in this search engine system. At the same time, this package contains some configuration of the system itself. Config package doesn</w:t>
+      </w:r>
+      <w:r>
+        <w:rPr>
+          <w:rFonts w:hint="default" w:ascii="Arial" w:hAnsi="Arial" w:eastAsia="Noto Sans CJK SC" w:cs="Arial"/>
+          <w:lang w:val="en-US" w:eastAsia="zh-CN"/>
+        </w:rPr>
+        <w:t>’</w:t>
+      </w:r>
+      <w:r>
+        <w:rPr>
+          <w:rFonts w:hint="eastAsia" w:ascii="Arial" w:hAnsi="Arial" w:eastAsia="Noto Sans CJK SC" w:cs="Arial"/>
+          <w:lang w:val="en-US" w:eastAsia="zh-CN"/>
+        </w:rPr>
+        <w:t>t depend on any other packages.</w:t>
+      </w:r>
+    </w:p>
+    <w:p>
+      <w:pPr>
+        <w:numPr>
+          <w:numId w:val="0"/>
+        </w:numPr>
+        <w:rPr>
+          <w:rFonts w:hint="default" w:ascii="Arial" w:hAnsi="Arial" w:eastAsia="Noto Sans CJK SC" w:cs="Arial"/>
+          <w:lang w:val="en-US" w:eastAsia="zh-CN"/>
+        </w:rPr>
+      </w:pPr>
+    </w:p>
+    <w:p>
+      <w:pPr>
+        <w:numPr>
+          <w:ilvl w:val="0"/>
+          <w:numId w:val="11"/>
+        </w:numPr>
+        <w:rPr>
+          <w:rFonts w:hint="default" w:ascii="Arial" w:hAnsi="Arial" w:eastAsia="Noto Sans CJK SC" w:cs="Arial"/>
+          <w:lang w:val="en-US" w:eastAsia="zh-CN"/>
+        </w:rPr>
+      </w:pPr>
+      <w:r>
+        <w:rPr>
+          <w:rFonts w:hint="eastAsia" w:ascii="Arial" w:hAnsi="Arial" w:eastAsia="Noto Sans CJK SC" w:cs="Arial"/>
+          <w:lang w:val="en-US" w:eastAsia="zh-CN"/>
+        </w:rPr>
+        <w:t>Private libs, the package contains all the private modules, plugins which used only in this system. It needs to depend on public modules and Model package.</w:t>
+      </w:r>
+    </w:p>
+    <w:p>
+      <w:pPr>
+        <w:numPr>
+          <w:numId w:val="0"/>
+        </w:numPr>
+        <w:rPr>
+          <w:rFonts w:hint="default" w:ascii="Arial" w:hAnsi="Arial" w:eastAsia="Noto Sans CJK SC" w:cs="Arial"/>
+          <w:lang w:val="en-US" w:eastAsia="zh-CN"/>
+        </w:rPr>
+      </w:pPr>
+    </w:p>
+    <w:p>
+      <w:pPr>
+        <w:numPr>
+          <w:ilvl w:val="0"/>
+          <w:numId w:val="11"/>
+        </w:numPr>
+        <w:rPr>
+          <w:rFonts w:hint="default" w:ascii="Arial" w:hAnsi="Arial" w:eastAsia="Noto Sans CJK SC" w:cs="Arial"/>
+          <w:lang w:val="en-US" w:eastAsia="zh-CN"/>
+        </w:rPr>
+      </w:pPr>
+      <w:r>
+        <w:rPr>
+          <w:rFonts w:hint="eastAsia" w:ascii="Arial" w:hAnsi="Arial" w:eastAsia="Noto Sans CJK SC" w:cs="Arial"/>
+          <w:lang w:val="en-US" w:eastAsia="zh-CN"/>
+        </w:rPr>
+        <w:t>Model, the central component of the pattern. It is the application's dynamic data structure, independent of the user interface.</w:t>
+      </w:r>
+      <w:r>
+        <w:rPr>
+          <w:rStyle w:val="21"/>
+          <w:rFonts w:hint="eastAsia" w:ascii="Arial" w:hAnsi="Arial" w:eastAsia="Noto Sans CJK SC" w:cs="Arial"/>
+          <w:lang w:val="en-US" w:eastAsia="zh-CN"/>
+        </w:rPr>
+        <w:t>[</w:t>
+      </w:r>
+      <w:r>
+        <w:rPr>
+          <w:rStyle w:val="21"/>
+          <w:rFonts w:hint="eastAsia" w:ascii="Arial" w:hAnsi="Arial" w:eastAsia="Noto Sans CJK SC" w:cs="Arial"/>
+          <w:lang w:val="en-US" w:eastAsia="zh-CN"/>
+        </w:rPr>
+        <w:endnoteReference w:id="8"/>
+      </w:r>
+      <w:r>
+        <w:rPr>
+          <w:rStyle w:val="21"/>
+          <w:rFonts w:hint="eastAsia" w:ascii="Arial" w:hAnsi="Arial" w:eastAsia="Noto Sans CJK SC" w:cs="Arial"/>
+          <w:lang w:val="en-US" w:eastAsia="zh-CN"/>
+        </w:rPr>
+        <w:t>]</w:t>
+      </w:r>
+      <w:r>
+        <w:rPr>
+          <w:rFonts w:hint="default" w:ascii="Arial" w:hAnsi="Arial" w:eastAsia="Noto Sans CJK SC" w:cs="Arial"/>
+          <w:lang w:val="en-US" w:eastAsia="zh-CN"/>
+        </w:rPr>
+        <w:t xml:space="preserve"> It </w:t>
+      </w:r>
+      <w:r>
+        <w:rPr>
+          <w:rFonts w:hint="eastAsia" w:ascii="Arial" w:hAnsi="Arial" w:eastAsia="Noto Sans CJK SC" w:cs="Arial"/>
+          <w:lang w:val="en-US" w:eastAsia="zh-CN"/>
+        </w:rPr>
+        <w:t xml:space="preserve">can </w:t>
+      </w:r>
+      <w:r>
+        <w:rPr>
+          <w:rFonts w:hint="default" w:ascii="Arial" w:hAnsi="Arial" w:eastAsia="Noto Sans CJK SC" w:cs="Arial"/>
+          <w:lang w:val="en-US" w:eastAsia="zh-CN"/>
+        </w:rPr>
+        <w:t>manage the data, logic and rules</w:t>
+      </w:r>
+      <w:r>
+        <w:rPr>
+          <w:rFonts w:hint="eastAsia" w:ascii="Arial" w:hAnsi="Arial" w:eastAsia="Noto Sans CJK SC" w:cs="Arial"/>
+          <w:lang w:val="en-US" w:eastAsia="zh-CN"/>
+        </w:rPr>
+        <w:t xml:space="preserve"> in the system</w:t>
+      </w:r>
+      <w:r>
+        <w:rPr>
+          <w:rFonts w:hint="default" w:ascii="Arial" w:hAnsi="Arial" w:eastAsia="Noto Sans CJK SC" w:cs="Arial"/>
+          <w:lang w:val="en-US" w:eastAsia="zh-CN"/>
+        </w:rPr>
+        <w:t>.</w:t>
+      </w:r>
+    </w:p>
+    <w:p>
+      <w:pPr>
+        <w:numPr>
+          <w:numId w:val="0"/>
+        </w:numPr>
+        <w:rPr>
+          <w:rFonts w:hint="default" w:ascii="Arial" w:hAnsi="Arial" w:eastAsia="Noto Sans CJK SC" w:cs="Arial"/>
+          <w:lang w:val="en-US" w:eastAsia="zh-CN"/>
+        </w:rPr>
+      </w:pPr>
+    </w:p>
+    <w:p>
+      <w:pPr>
+        <w:numPr>
+          <w:ilvl w:val="0"/>
+          <w:numId w:val="11"/>
+        </w:numPr>
+        <w:rPr>
+          <w:rFonts w:hint="default" w:ascii="Arial" w:hAnsi="Arial" w:eastAsia="Noto Sans CJK SC" w:cs="Arial"/>
+          <w:lang w:val="en-US" w:eastAsia="zh-CN"/>
+        </w:rPr>
+      </w:pPr>
+      <w:r>
+        <w:rPr>
+          <w:rFonts w:hint="eastAsia" w:ascii="Arial" w:hAnsi="Arial" w:eastAsia="Noto Sans CJK SC" w:cs="Arial"/>
+          <w:lang w:val="en-US" w:eastAsia="zh-CN"/>
+        </w:rPr>
+        <w:t>Modules, public modules are used by the system</w:t>
+      </w:r>
+    </w:p>
+    <w:p>
+      <w:pPr>
+        <w:numPr>
+          <w:numId w:val="0"/>
+        </w:numPr>
+        <w:rPr>
+          <w:rFonts w:hint="default" w:ascii="Arial" w:hAnsi="Arial" w:eastAsia="Noto Sans CJK SC" w:cs="Arial"/>
+          <w:lang w:val="en-US" w:eastAsia="zh-CN"/>
+        </w:rPr>
+      </w:pPr>
+    </w:p>
+    <w:p>
+      <w:pPr>
+        <w:rPr>
+          <w:rFonts w:hint="eastAsia"/>
+          <w:lang w:val="en-US" w:eastAsia="zh-CN"/>
+        </w:rPr>
+      </w:pPr>
+      <w:r>
+        <w:rPr>
+          <w:rFonts w:hint="default"/>
+          <w:lang w:val="en-US" w:eastAsia="zh-CN"/>
+        </w:rPr>
+        <w:drawing>
+          <wp:inline distT="0" distB="0" distL="114300" distR="114300">
+            <wp:extent cx="5581650" cy="4286250"/>
+            <wp:effectExtent l="0" t="0" r="0" b="0"/>
+            <wp:docPr id="10" name="图片 10" descr="Package-digram"/>
+            <wp:cNvGraphicFramePr>
+              <a:graphicFrameLocks xmlns:a="http://schemas.openxmlformats.org/drawingml/2006/main" noChangeAspect="1"/>
+            </wp:cNvGraphicFramePr>
+            <a:graphic xmlns:a="http://schemas.openxmlformats.org/drawingml/2006/main">
+              <a:graphicData uri="http://schemas.openxmlformats.org/drawingml/2006/picture">
+                <pic:pic xmlns:pic="http://schemas.openxmlformats.org/drawingml/2006/picture">
+                  <pic:nvPicPr>
+                    <pic:cNvPr id="10" name="图片 10" descr="Package-digram"/>
+                    <pic:cNvPicPr>
+                      <a:picLocks noChangeAspect="1"/>
+                    </pic:cNvPicPr>
+                  </pic:nvPicPr>
+                  <pic:blipFill>
+                    <a:blip r:embed="rId14"/>
+                    <a:stretch>
+                      <a:fillRect/>
+                    </a:stretch>
+                  </pic:blipFill>
+                  <pic:spPr>
+                    <a:xfrm>
+                      <a:off x="0" y="0"/>
+                      <a:ext cx="5581650" cy="4286250"/>
+                    </a:xfrm>
+                    <a:prstGeom prst="rect">
+                      <a:avLst/>
+                    </a:prstGeom>
+                  </pic:spPr>
+                </pic:pic>
+              </a:graphicData>
+            </a:graphic>
+          </wp:inline>
+        </w:drawing>
+      </w:r>
+      <w:r>
+        <w:rPr>
+          <w:rFonts w:hint="eastAsia"/>
+          <w:lang w:val="en-US" w:eastAsia="zh-CN"/>
+        </w:rPr>
+        <w:t xml:space="preserve"> </w:t>
+      </w:r>
+    </w:p>
+    <w:p>
+      <w:pPr>
+        <w:rPr>
+          <w:rFonts w:hint="default"/>
+          <w:lang w:val="en-US" w:eastAsia="zh-CN"/>
+        </w:rPr>
+      </w:pPr>
+      <w:r>
+        <w:rPr>
+          <w:rFonts w:hint="eastAsia"/>
+          <w:lang w:val="en-US" w:eastAsia="zh-CN"/>
+        </w:rPr>
+        <w:t xml:space="preserve">Note: in this diagram, Config and Modules two package have the most dependence by other resources, Config contains all the configuration of the system. </w:t>
+      </w:r>
+      <w:r>
+        <w:rPr>
+          <w:rFonts w:hint="default"/>
+          <w:lang w:val="en-US" w:eastAsia="zh-CN"/>
+        </w:rPr>
+        <w:t>‘</w:t>
+      </w:r>
+      <w:r>
+        <w:rPr>
+          <w:rFonts w:hint="eastAsia"/>
+          <w:lang w:val="en-US" w:eastAsia="zh-CN"/>
+        </w:rPr>
+        <w:t>Modules</w:t>
+      </w:r>
+      <w:r>
+        <w:rPr>
+          <w:rFonts w:hint="default"/>
+          <w:lang w:val="en-US" w:eastAsia="zh-CN"/>
+        </w:rPr>
+        <w:t>’</w:t>
+      </w:r>
+      <w:r>
+        <w:rPr>
+          <w:rFonts w:hint="eastAsia"/>
+          <w:lang w:val="en-US" w:eastAsia="zh-CN"/>
+        </w:rPr>
+        <w:t xml:space="preserve"> is a class library referenced from public libs and used by the system in many places.</w:t>
+      </w:r>
+    </w:p>
+    <w:p>
+      <w:pPr>
+        <w:rPr>
+          <w:rFonts w:hint="default"/>
+          <w:lang w:val="en-US" w:eastAsia="zh-CN"/>
+        </w:rPr>
+      </w:pPr>
+    </w:p>
+    <w:p>
+      <w:pPr>
+        <w:rPr>
+          <w:rFonts w:hint="eastAsia"/>
+          <w:lang w:val="en-US" w:eastAsia="zh-CN"/>
+        </w:rPr>
+      </w:pPr>
+      <w:r>
+        <w:rPr>
+          <w:rFonts w:hint="eastAsia"/>
+          <w:lang w:val="en-US" w:eastAsia="zh-CN"/>
+        </w:rPr>
+        <w:t>Controller Package</w:t>
+      </w:r>
+    </w:p>
+    <w:p>
+      <w:pPr>
+        <w:rPr>
+          <w:rFonts w:hint="default"/>
+          <w:lang w:val="en-US" w:eastAsia="zh-CN"/>
+        </w:rPr>
+      </w:pPr>
+      <w:r>
+        <w:rPr>
+          <w:rFonts w:hint="default"/>
+          <w:lang w:val="en-US" w:eastAsia="zh-CN"/>
+        </w:rPr>
+        <w:drawing>
+          <wp:inline distT="0" distB="0" distL="114300" distR="114300">
+            <wp:extent cx="4895850" cy="2143125"/>
+            <wp:effectExtent l="0" t="0" r="0" b="0"/>
+            <wp:docPr id="11" name="图片 11" descr="Controllers"/>
+            <wp:cNvGraphicFramePr>
+              <a:graphicFrameLocks xmlns:a="http://schemas.openxmlformats.org/drawingml/2006/main" noChangeAspect="1"/>
+            </wp:cNvGraphicFramePr>
+            <a:graphic xmlns:a="http://schemas.openxmlformats.org/drawingml/2006/main">
+              <a:graphicData uri="http://schemas.openxmlformats.org/drawingml/2006/picture">
+                <pic:pic xmlns:pic="http://schemas.openxmlformats.org/drawingml/2006/picture">
+                  <pic:nvPicPr>
+                    <pic:cNvPr id="11" name="图片 11" descr="Controllers"/>
+                    <pic:cNvPicPr>
+                      <a:picLocks noChangeAspect="1"/>
+                    </pic:cNvPicPr>
+                  </pic:nvPicPr>
+                  <pic:blipFill>
+                    <a:blip r:embed="rId15"/>
+                    <a:stretch>
+                      <a:fillRect/>
+                    </a:stretch>
+                  </pic:blipFill>
+                  <pic:spPr>
+                    <a:xfrm>
+                      <a:off x="0" y="0"/>
+                      <a:ext cx="4895850" cy="2143125"/>
+                    </a:xfrm>
+                    <a:prstGeom prst="rect">
+                      <a:avLst/>
+                    </a:prstGeom>
+                  </pic:spPr>
+                </pic:pic>
+              </a:graphicData>
+            </a:graphic>
+          </wp:inline>
+        </w:drawing>
+      </w:r>
+    </w:p>
+    <w:p>
+      <w:pPr>
+        <w:rPr>
+          <w:rFonts w:hint="eastAsia"/>
+          <w:lang w:val="en-US" w:eastAsia="zh-CN"/>
+        </w:rPr>
+      </w:pPr>
+      <w:r>
+        <w:rPr>
+          <w:rFonts w:hint="eastAsia"/>
+          <w:lang w:val="en-US" w:eastAsia="zh-CN"/>
+        </w:rPr>
+        <w:t>Private Package</w:t>
+      </w:r>
+    </w:p>
+    <w:p>
+      <w:pPr>
+        <w:rPr>
+          <w:rFonts w:hint="default"/>
+          <w:lang w:val="en-US" w:eastAsia="zh-CN"/>
+        </w:rPr>
+      </w:pPr>
+      <w:r>
+        <w:rPr>
+          <w:rFonts w:hint="default"/>
+          <w:lang w:val="en-US" w:eastAsia="zh-CN"/>
+        </w:rPr>
+        <w:drawing>
+          <wp:inline distT="0" distB="0" distL="114300" distR="114300">
+            <wp:extent cx="3838575" cy="2305050"/>
+            <wp:effectExtent l="0" t="0" r="0" b="0"/>
+            <wp:docPr id="12" name="图片 12" descr="Private"/>
+            <wp:cNvGraphicFramePr>
+              <a:graphicFrameLocks xmlns:a="http://schemas.openxmlformats.org/drawingml/2006/main" noChangeAspect="1"/>
+            </wp:cNvGraphicFramePr>
+            <a:graphic xmlns:a="http://schemas.openxmlformats.org/drawingml/2006/main">
+              <a:graphicData uri="http://schemas.openxmlformats.org/drawingml/2006/picture">
+                <pic:pic xmlns:pic="http://schemas.openxmlformats.org/drawingml/2006/picture">
+                  <pic:nvPicPr>
+                    <pic:cNvPr id="12" name="图片 12" descr="Private"/>
+                    <pic:cNvPicPr>
+                      <a:picLocks noChangeAspect="1"/>
+                    </pic:cNvPicPr>
+                  </pic:nvPicPr>
+                  <pic:blipFill>
+                    <a:blip r:embed="rId16"/>
+                    <a:stretch>
+                      <a:fillRect/>
+                    </a:stretch>
+                  </pic:blipFill>
+                  <pic:spPr>
+                    <a:xfrm>
+                      <a:off x="0" y="0"/>
+                      <a:ext cx="3838575" cy="2305050"/>
+                    </a:xfrm>
+                    <a:prstGeom prst="rect">
+                      <a:avLst/>
+                    </a:prstGeom>
+                  </pic:spPr>
+                </pic:pic>
+              </a:graphicData>
+            </a:graphic>
+          </wp:inline>
+        </w:drawing>
+      </w:r>
+    </w:p>
+    <w:p>
+      <w:pPr>
+        <w:rPr>
+          <w:rFonts w:hint="eastAsia"/>
+          <w:lang w:val="en-US" w:eastAsia="zh-CN"/>
+        </w:rPr>
+      </w:pPr>
+      <w:r>
+        <w:rPr>
+          <w:rFonts w:hint="eastAsia"/>
+          <w:lang w:val="en-US" w:eastAsia="zh-CN"/>
+        </w:rPr>
+        <w:t>Server Package</w:t>
+      </w:r>
+    </w:p>
+    <w:p>
+      <w:pPr>
+        <w:rPr>
+          <w:rFonts w:hint="default"/>
+          <w:lang w:val="en-US" w:eastAsia="zh-CN"/>
+        </w:rPr>
+      </w:pPr>
+      <w:r>
+        <w:rPr>
+          <w:rFonts w:hint="default"/>
+          <w:lang w:val="en-US" w:eastAsia="zh-CN"/>
+        </w:rPr>
+        <w:drawing>
+          <wp:inline distT="0" distB="0" distL="114300" distR="114300">
+            <wp:extent cx="2466975" cy="1304925"/>
+            <wp:effectExtent l="0" t="0" r="0" b="0"/>
+            <wp:docPr id="13" name="图片 13" descr="Server"/>
+            <wp:cNvGraphicFramePr>
+              <a:graphicFrameLocks xmlns:a="http://schemas.openxmlformats.org/drawingml/2006/main" noChangeAspect="1"/>
+            </wp:cNvGraphicFramePr>
+            <a:graphic xmlns:a="http://schemas.openxmlformats.org/drawingml/2006/main">
+              <a:graphicData uri="http://schemas.openxmlformats.org/drawingml/2006/picture">
+                <pic:pic xmlns:pic="http://schemas.openxmlformats.org/drawingml/2006/picture">
+                  <pic:nvPicPr>
+                    <pic:cNvPr id="13" name="图片 13" descr="Server"/>
+                    <pic:cNvPicPr>
+                      <a:picLocks noChangeAspect="1"/>
+                    </pic:cNvPicPr>
+                  </pic:nvPicPr>
+                  <pic:blipFill>
+                    <a:blip r:embed="rId17"/>
+                    <a:stretch>
+                      <a:fillRect/>
+                    </a:stretch>
+                  </pic:blipFill>
+                  <pic:spPr>
+                    <a:xfrm>
+                      <a:off x="0" y="0"/>
+                      <a:ext cx="2466975" cy="1304925"/>
+                    </a:xfrm>
+                    <a:prstGeom prst="rect">
+                      <a:avLst/>
+                    </a:prstGeom>
+                  </pic:spPr>
+                </pic:pic>
+              </a:graphicData>
+            </a:graphic>
+          </wp:inline>
+        </w:drawing>
+      </w:r>
+      <w:bookmarkStart w:id="14" w:name="_GoBack"/>
+      <w:bookmarkEnd w:id="14"/>
+    </w:p>
+    <w:p>
+      <w:pPr>
         <w:pStyle w:val="2"/>
         <w:rPr>
-          <w:rFonts w:ascii="Arial" w:hAnsi="Arial" w:eastAsia="Noto Sans CJK SC" w:cs="Arial"/>
+          <w:rFonts w:eastAsia="Noto Sans CJK SC" w:cs="Arial"/>
           <w:b/>
         </w:rPr>
       </w:pPr>
-      <w:bookmarkStart w:id="14" w:name="_i85ws8se9wc5"/>
-      <w:bookmarkEnd w:id="14"/>
+      <w:bookmarkStart w:id="13" w:name="_i85ws8se9wc5"/>
+      <w:bookmarkEnd w:id="13"/>
       <w:r>
         <w:rPr>
           <w:rFonts w:eastAsia="Noto Sans CJK SC" w:cs="Arial"/>
@@ -2998,268 +4451,19 @@
     <w:p>
       <w:pPr>
         <w:rPr>
-          <w:rFonts w:ascii="Arial" w:hAnsi="Arial" w:eastAsia="Noto Sans CJK SC" w:cs="Arial"/>
-          <w:i w:val="0"/>
-          <w:iCs w:val="0"/>
-          <w:sz w:val="20"/>
-          <w:szCs w:val="20"/>
-        </w:rPr>
-      </w:pPr>
-    </w:p>
-    <w:p>
-      <w:pPr>
-        <w:rPr>
-          <w:rFonts w:ascii="Arial" w:hAnsi="Arial" w:eastAsia="Noto Sans CJK SC" w:cs="Arial"/>
-          <w:i/>
-          <w:iCs/>
-          <w:color w:val="222222"/>
-          <w:sz w:val="20"/>
-          <w:szCs w:val="20"/>
-          <w:highlight w:val="white"/>
-        </w:rPr>
-      </w:pPr>
-      <w:r>
-        <w:rPr>
-          <w:rFonts w:eastAsia="Noto Sans CJK SC" w:cs="Arial"/>
-          <w:i/>
-          <w:iCs/>
-          <w:color w:val="222222"/>
-          <w:sz w:val="20"/>
-          <w:szCs w:val="20"/>
-          <w:highlight w:val="white"/>
-        </w:rPr>
-        <w:t xml:space="preserve">[1]. Patil, Yugandhara; Patil, Sonal (2016). </w:t>
-      </w:r>
-      <w:r>
-        <w:fldChar w:fldCharType="begin"/>
-      </w:r>
-      <w:r>
-        <w:instrText xml:space="preserve"> HYPERLINK "http://www.ijarcce.com/upload/2016/january-16/IJARCCE 52.pdf" \h </w:instrText>
-      </w:r>
-      <w:r>
-        <w:fldChar w:fldCharType="separate"/>
-      </w:r>
-      <w:r>
-        <w:rPr>
-          <w:rFonts w:eastAsia="Noto Sans CJK SC" w:cs="Arial"/>
-          <w:i/>
-          <w:iCs/>
-          <w:color w:val="222222"/>
-          <w:sz w:val="20"/>
-          <w:szCs w:val="20"/>
-          <w:highlight w:val="white"/>
-        </w:rPr>
-        <w:t>"Review of Web Crawlers with Specification and Working"</w:t>
-      </w:r>
-      <w:r>
-        <w:rPr>
-          <w:rFonts w:eastAsia="Noto Sans CJK SC" w:cs="Arial"/>
-          <w:i/>
-          <w:iCs/>
-          <w:color w:val="222222"/>
-          <w:sz w:val="20"/>
-          <w:szCs w:val="20"/>
-          <w:highlight w:val="white"/>
-        </w:rPr>
-        <w:fldChar w:fldCharType="end"/>
-      </w:r>
-      <w:r>
-        <w:rPr>
-          <w:rFonts w:eastAsia="Noto Sans CJK SC" w:cs="Arial"/>
-          <w:i/>
-          <w:iCs/>
-          <w:color w:val="222222"/>
-          <w:sz w:val="20"/>
-          <w:szCs w:val="20"/>
-          <w:highlight w:val="white"/>
-        </w:rPr>
-        <w:t xml:space="preserve"> (PDF). International Journal of Advanced Research in Computer and Communication Engineering. </w:t>
-      </w:r>
-    </w:p>
-    <w:p>
-      <w:pPr>
-        <w:rPr>
-          <w:rFonts w:ascii="Arial" w:hAnsi="Arial" w:eastAsia="Noto Sans CJK SC" w:cs="Arial"/>
-          <w:i/>
-          <w:iCs/>
-          <w:color w:val="222222"/>
-          <w:sz w:val="20"/>
-          <w:szCs w:val="20"/>
-          <w:highlight w:val="white"/>
-        </w:rPr>
-      </w:pPr>
-    </w:p>
-    <w:p>
-      <w:pPr>
-        <w:rPr>
-          <w:rFonts w:ascii="Arial" w:hAnsi="Arial" w:eastAsia="Noto Sans CJK SC" w:cs="Arial"/>
-          <w:i/>
-          <w:iCs/>
-          <w:color w:val="222222"/>
-          <w:sz w:val="20"/>
-          <w:szCs w:val="20"/>
-          <w:highlight w:val="white"/>
-        </w:rPr>
-      </w:pPr>
-      <w:r>
-        <w:rPr>
-          <w:rFonts w:eastAsia="Noto Sans CJK SC" w:cs="Arial"/>
-          <w:i/>
-          <w:iCs/>
-          <w:color w:val="222222"/>
-          <w:sz w:val="20"/>
-          <w:szCs w:val="20"/>
-          <w:highlight w:val="white"/>
-        </w:rPr>
-        <w:t>[2]. Jordan Friedman, U.S. News Data: The Average Online Bachelor's Student, April 4, 2017</w:t>
-      </w:r>
-    </w:p>
-    <w:p>
-      <w:pPr>
-        <w:rPr>
-          <w:rFonts w:ascii="Arial" w:hAnsi="Arial" w:eastAsia="Noto Sans CJK SC" w:cs="Arial"/>
-          <w:i/>
-          <w:iCs/>
-          <w:color w:val="222222"/>
-          <w:sz w:val="20"/>
-          <w:szCs w:val="20"/>
-          <w:highlight w:val="white"/>
-        </w:rPr>
-      </w:pPr>
-    </w:p>
-    <w:p>
-      <w:pPr>
-        <w:rPr>
-          <w:rFonts w:ascii="Arial" w:hAnsi="Arial" w:eastAsia="Noto Sans CJK SC" w:cs="Arial"/>
-          <w:i/>
-          <w:iCs/>
-          <w:color w:val="222222"/>
-          <w:sz w:val="20"/>
-          <w:szCs w:val="20"/>
-          <w:highlight w:val="white"/>
-        </w:rPr>
-      </w:pPr>
-      <w:r>
-        <w:rPr>
-          <w:rFonts w:eastAsia="Noto Sans CJK SC" w:cs="Arial"/>
-          <w:i/>
-          <w:iCs/>
-          <w:color w:val="222222"/>
-          <w:sz w:val="20"/>
-          <w:szCs w:val="20"/>
-          <w:highlight w:val="white"/>
-        </w:rPr>
-        <w:t>[3]. Cliff Bowman, Veronique Ambrosini,Identifying Valuable Resources,European Management Journal,Volume 25, Issue 4,2007,Pages 320-329,ISSN 0263-2373</w:t>
-      </w:r>
-    </w:p>
-    <w:p>
-      <w:pPr>
-        <w:rPr>
-          <w:rFonts w:ascii="Arial" w:hAnsi="Arial" w:eastAsia="Noto Sans CJK SC" w:cs="Arial"/>
-          <w:i/>
-          <w:iCs/>
-          <w:sz w:val="20"/>
-          <w:szCs w:val="20"/>
-        </w:rPr>
-      </w:pPr>
-    </w:p>
-    <w:p>
-      <w:pPr>
-        <w:rPr>
-          <w:rFonts w:ascii="Arial" w:hAnsi="Arial" w:eastAsia="Noto Sans CJK SC" w:cs="Arial"/>
-          <w:i/>
-          <w:iCs/>
-          <w:sz w:val="20"/>
-          <w:szCs w:val="20"/>
-        </w:rPr>
-      </w:pPr>
-      <w:r>
-        <w:rPr>
-          <w:rFonts w:eastAsia="Noto Sans CJK SC" w:cs="Arial"/>
-          <w:i/>
-          <w:iCs/>
-          <w:sz w:val="20"/>
-          <w:szCs w:val="20"/>
-        </w:rPr>
-        <w:t>[4] Sullivan, Danny. </w:t>
-      </w:r>
-      <w:r>
-        <w:fldChar w:fldCharType="begin"/>
-      </w:r>
-      <w:r>
-        <w:instrText xml:space="preserve"> HYPERLINK "http://searchengineland.com/google-search-press-129925" \h </w:instrText>
-      </w:r>
-      <w:r>
-        <w:fldChar w:fldCharType="separate"/>
-      </w:r>
-      <w:r>
-        <w:rPr>
-          <w:rFonts w:eastAsia="Noto Sans CJK SC" w:cs="Arial"/>
-          <w:i/>
-          <w:iCs/>
-          <w:sz w:val="20"/>
-          <w:szCs w:val="20"/>
-        </w:rPr>
-        <w:t>"Google: 100 Billion Searches Per Month, Search To Integrate Gmail, Launching Enhanced Search App For iOS."</w:t>
-      </w:r>
-      <w:r>
-        <w:rPr>
-          <w:rFonts w:eastAsia="Noto Sans CJK SC" w:cs="Arial"/>
-          <w:i/>
-          <w:iCs/>
-          <w:sz w:val="20"/>
-          <w:szCs w:val="20"/>
-        </w:rPr>
-        <w:fldChar w:fldCharType="end"/>
-      </w:r>
-      <w:r>
-        <w:rPr>
-          <w:rFonts w:eastAsia="Noto Sans CJK SC" w:cs="Arial"/>
-          <w:i/>
-          <w:iCs/>
-          <w:sz w:val="20"/>
-          <w:szCs w:val="20"/>
-        </w:rPr>
-        <w:t> Search Engine Land. August 8, 2012.</w:t>
-      </w:r>
-    </w:p>
-    <w:p>
-      <w:pPr>
-        <w:rPr>
-          <w:rFonts w:ascii="Arial" w:hAnsi="Arial" w:eastAsia="Noto Sans CJK SC" w:cs="Arial"/>
-          <w:i/>
-          <w:iCs/>
-          <w:sz w:val="20"/>
-          <w:szCs w:val="20"/>
-        </w:rPr>
-      </w:pPr>
-    </w:p>
-    <w:p>
-      <w:pPr>
-        <w:rPr>
-          <w:rFonts w:ascii="Arial" w:hAnsi="Arial" w:eastAsia="Noto Sans CJK SC" w:cs="Arial"/>
-          <w:i/>
-          <w:iCs/>
-          <w:sz w:val="20"/>
-          <w:szCs w:val="20"/>
-        </w:rPr>
-      </w:pPr>
-      <w:r>
-        <w:rPr>
-          <w:rFonts w:eastAsia="Noto Sans CJK SC" w:cs="Arial"/>
-          <w:i/>
-          <w:iCs/>
-          <w:sz w:val="20"/>
-          <w:szCs w:val="20"/>
-        </w:rPr>
-        <w:t>[5] Natasha Singer. “How Google Took Over the Classroom”. The New York Times, May 13, 2017</w:t>
-      </w:r>
+          <w:rFonts w:hint="eastAsia"/>
+          <w:lang w:val="en-US" w:eastAsia="zh-CN"/>
+        </w:rPr>
+      </w:pPr>
     </w:p>
     <w:sectPr>
-      <w:headerReference r:id="rId6" w:type="first"/>
-      <w:footerReference r:id="rId8" w:type="first"/>
-      <w:headerReference r:id="rId5" w:type="default"/>
-      <w:footerReference r:id="rId7" w:type="default"/>
+      <w:headerReference r:id="rId5" w:type="first"/>
+      <w:footerReference r:id="rId7" w:type="first"/>
+      <w:headerReference r:id="rId4" w:type="default"/>
+      <w:footerReference r:id="rId6" w:type="default"/>
+      <w:endnotePr>
+        <w:numFmt w:val="decimal"/>
+      </w:endnotePr>
       <w:pgSz w:w="16838" w:h="23811"/>
       <w:pgMar w:top="1440" w:right="1440" w:bottom="1440" w:left="1440" w:header="0" w:footer="720" w:gutter="0"/>
       <w:pgNumType w:fmt="decimal" w:start="0"/>
@@ -3274,23 +4478,779 @@
 
 <file path=word/endnotes.xml><?xml version="1.0" encoding="utf-8"?>
 <w:endnotes xmlns:wpc="http://schemas.microsoft.com/office/word/2010/wordprocessingCanvas" xmlns:mc="http://schemas.openxmlformats.org/markup-compatibility/2006" xmlns:o="urn:schemas-microsoft-com:office:office" xmlns:r="http://schemas.openxmlformats.org/officeDocument/2006/relationships" xmlns:m="http://schemas.openxmlformats.org/officeDocument/2006/math" xmlns:v="urn:schemas-microsoft-com:vml" xmlns:wp14="http://schemas.microsoft.com/office/word/2010/wordprocessingDrawing" xmlns:wp="http://schemas.openxmlformats.org/drawingml/2006/wordprocessingDrawing" xmlns:w="http://schemas.openxmlformats.org/wordprocessingml/2006/main" xmlns:w14="http://schemas.microsoft.com/office/word/2010/wordml" xmlns:w15="http://schemas.microsoft.com/office/word/2012/wordml" xmlns:w10="urn:schemas-microsoft-com:office:word" xmlns:wpg="http://schemas.microsoft.com/office/word/2010/wordprocessingGroup" xmlns:wpi="http://schemas.microsoft.com/office/word/2010/wordprocessingInk" xmlns:wne="http://schemas.microsoft.com/office/word/2006/wordml" xmlns:wps="http://schemas.microsoft.com/office/word/2010/wordprocessingShape" xmlns:wpsCustomData="http://www.wps.cn/officeDocument/2013/wpsCustomData" mc:Ignorable="w14 w15 wp14">
-  <w:endnote w:type="separator" w:id="0">
-    <w:p>
-      <w:pPr>
-        <w:spacing w:line="240" w:lineRule="auto"/>
-      </w:pPr>
-      <w:r>
-        <w:separator/>
-      </w:r>
+  <w:endnote w:id="0">
+    <w:p>
+      <w:pPr>
+        <w:rPr>
+          <w:rFonts w:hint="eastAsia" w:ascii="Microsoft YaHei UI" w:hAnsi="Microsoft YaHei UI" w:eastAsia="Microsoft YaHei UI" w:cs="Microsoft YaHei UI"/>
+          <w:i w:val="0"/>
+          <w:iCs w:val="0"/>
+          <w:color w:val="222222"/>
+          <w:sz w:val="20"/>
+          <w:szCs w:val="20"/>
+          <w:highlight w:val="white"/>
+        </w:rPr>
+      </w:pPr>
+      <w:r>
+        <w:rPr>
+          <w:rStyle w:val="21"/>
+          <w:i w:val="0"/>
+          <w:iCs w:val="0"/>
+        </w:rPr>
+        <w:t>[</w:t>
+      </w:r>
+      <w:r>
+        <w:rPr>
+          <w:rStyle w:val="21"/>
+          <w:i w:val="0"/>
+          <w:iCs w:val="0"/>
+        </w:rPr>
+        <w:endnoteRef/>
+      </w:r>
+      <w:r>
+        <w:rPr>
+          <w:rStyle w:val="21"/>
+          <w:i w:val="0"/>
+          <w:iCs w:val="0"/>
+        </w:rPr>
+        <w:t>]</w:t>
+      </w:r>
+      <w:r>
+        <w:rPr>
+          <w:rFonts w:hint="eastAsia" w:eastAsia="宋体"/>
+          <w:i w:val="0"/>
+          <w:iCs w:val="0"/>
+          <w:lang w:val="en-US" w:eastAsia="zh-CN"/>
+        </w:rPr>
+        <w:t xml:space="preserve"> </w:t>
+      </w:r>
+      <w:r>
+        <w:rPr>
+          <w:rStyle w:val="29"/>
+          <w:rFonts w:hint="eastAsia"/>
+          <w:i w:val="0"/>
+          <w:iCs w:val="0"/>
+          <w:lang w:val="en" w:eastAsia="zh-CN"/>
+        </w:rPr>
+        <w:t xml:space="preserve">Patil, Yugandhara; Patil, Sonal (2016). </w:t>
+      </w:r>
+      <w:r>
+        <w:rPr>
+          <w:rStyle w:val="29"/>
+          <w:rFonts w:hint="eastAsia"/>
+          <w:i w:val="0"/>
+          <w:iCs w:val="0"/>
+          <w:lang w:val="en" w:eastAsia="zh-CN"/>
+        </w:rPr>
+        <w:fldChar w:fldCharType="begin"/>
+      </w:r>
+      <w:r>
+        <w:rPr>
+          <w:rStyle w:val="29"/>
+          <w:rFonts w:hint="eastAsia"/>
+          <w:i w:val="0"/>
+          <w:iCs w:val="0"/>
+          <w:lang w:val="en" w:eastAsia="zh-CN"/>
+        </w:rPr>
+        <w:instrText xml:space="preserve"> HYPERLINK "http://www.ijarcce.com/upload/2016/january-16/IJARCCE 52.pdf" \h </w:instrText>
+      </w:r>
+      <w:r>
+        <w:rPr>
+          <w:rStyle w:val="29"/>
+          <w:rFonts w:hint="eastAsia"/>
+          <w:i w:val="0"/>
+          <w:iCs w:val="0"/>
+          <w:lang w:val="en" w:eastAsia="zh-CN"/>
+        </w:rPr>
+        <w:fldChar w:fldCharType="separate"/>
+      </w:r>
+      <w:r>
+        <w:rPr>
+          <w:rStyle w:val="29"/>
+          <w:rFonts w:hint="eastAsia"/>
+          <w:i w:val="0"/>
+          <w:iCs w:val="0"/>
+          <w:lang w:val="en" w:eastAsia="zh-CN"/>
+        </w:rPr>
+        <w:t>"Review of Web Crawlers with Specification and Working"</w:t>
+      </w:r>
+      <w:r>
+        <w:rPr>
+          <w:rStyle w:val="29"/>
+          <w:rFonts w:hint="eastAsia"/>
+          <w:i w:val="0"/>
+          <w:iCs w:val="0"/>
+          <w:lang w:val="en" w:eastAsia="zh-CN"/>
+        </w:rPr>
+        <w:fldChar w:fldCharType="end"/>
+      </w:r>
+      <w:r>
+        <w:rPr>
+          <w:rStyle w:val="29"/>
+          <w:rFonts w:hint="eastAsia"/>
+          <w:i w:val="0"/>
+          <w:iCs w:val="0"/>
+          <w:lang w:val="en" w:eastAsia="zh-CN"/>
+        </w:rPr>
+        <w:t xml:space="preserve"> (PDF). International Journal of Advanced Research in Computer and Communication Engineering. </w:t>
+      </w:r>
+    </w:p>
+    <w:p>
+      <w:pPr>
+        <w:pStyle w:val="11"/>
+        <w:snapToGrid w:val="0"/>
+        <w:rPr>
+          <w:i w:val="0"/>
+          <w:iCs w:val="0"/>
+        </w:rPr>
+      </w:pPr>
     </w:p>
   </w:endnote>
-  <w:endnote w:type="continuationSeparator" w:id="1">
-    <w:p>
-      <w:pPr>
-        <w:spacing w:line="240" w:lineRule="auto"/>
-      </w:pPr>
-      <w:r>
-        <w:continuationSeparator/>
+  <w:endnote w:id="1">
+    <w:p>
+      <w:pPr>
+        <w:pStyle w:val="11"/>
+        <w:bidi w:val="0"/>
+        <w:rPr>
+          <w:rFonts w:hint="eastAsia" w:ascii="Microsoft YaHei UI" w:hAnsi="Microsoft YaHei UI" w:eastAsia="Microsoft YaHei UI" w:cs="Microsoft YaHei UI"/>
+          <w:i w:val="0"/>
+          <w:iCs w:val="0"/>
+          <w:color w:val="222222"/>
+          <w:sz w:val="20"/>
+          <w:szCs w:val="20"/>
+          <w:highlight w:val="white"/>
+        </w:rPr>
+      </w:pPr>
+      <w:r>
+        <w:rPr>
+          <w:rStyle w:val="21"/>
+          <w:i w:val="0"/>
+          <w:iCs w:val="0"/>
+        </w:rPr>
+        <w:t>[</w:t>
+      </w:r>
+      <w:r>
+        <w:rPr>
+          <w:rStyle w:val="21"/>
+          <w:i w:val="0"/>
+          <w:iCs w:val="0"/>
+        </w:rPr>
+        <w:endnoteRef/>
+      </w:r>
+      <w:r>
+        <w:rPr>
+          <w:rStyle w:val="21"/>
+          <w:i w:val="0"/>
+          <w:iCs w:val="0"/>
+        </w:rPr>
+        <w:t>]</w:t>
+      </w:r>
+      <w:r>
+        <w:rPr>
+          <w:rFonts w:hint="eastAsia" w:eastAsia="宋体"/>
+          <w:i w:val="0"/>
+          <w:iCs w:val="0"/>
+          <w:lang w:val="en-US" w:eastAsia="zh-CN"/>
+        </w:rPr>
+        <w:t xml:space="preserve"> </w:t>
+      </w:r>
+      <w:r>
+        <w:rPr>
+          <w:rStyle w:val="29"/>
+          <w:rFonts w:hint="eastAsia" w:ascii="Arial" w:hAnsi="Arial"/>
+          <w:i w:val="0"/>
+        </w:rPr>
+        <w:t>Cliff Bowman, Veronique Ambrosini,Identifying Valuable Resources,European Management Journal,Volume 25, Issue 4,2007,Pages 320-329,ISSN 0263-2373</w:t>
+      </w:r>
+    </w:p>
+    <w:p>
+      <w:pPr>
+        <w:pStyle w:val="11"/>
+        <w:bidi w:val="0"/>
+        <w:rPr>
+          <w:rFonts w:hint="eastAsia" w:ascii="Microsoft YaHei UI" w:hAnsi="Microsoft YaHei UI" w:eastAsia="Microsoft YaHei UI" w:cs="Microsoft YaHei UI"/>
+          <w:i w:val="0"/>
+          <w:iCs w:val="0"/>
+          <w:color w:val="222222"/>
+          <w:sz w:val="20"/>
+          <w:szCs w:val="20"/>
+          <w:highlight w:val="white"/>
+        </w:rPr>
+      </w:pPr>
+    </w:p>
+  </w:endnote>
+  <w:endnote w:id="2">
+    <w:p>
+      <w:pPr>
+        <w:pStyle w:val="11"/>
+        <w:bidi w:val="0"/>
+        <w:rPr>
+          <w:rStyle w:val="29"/>
+          <w:rFonts w:hint="eastAsia"/>
+        </w:rPr>
+      </w:pPr>
+      <w:r>
+        <w:rPr>
+          <w:rStyle w:val="21"/>
+        </w:rPr>
+        <w:t>[</w:t>
+      </w:r>
+      <w:r>
+        <w:rPr>
+          <w:rStyle w:val="21"/>
+        </w:rPr>
+        <w:endnoteRef/>
+      </w:r>
+      <w:r>
+        <w:rPr>
+          <w:rStyle w:val="21"/>
+        </w:rPr>
+        <w:t>]</w:t>
+      </w:r>
+      <w:r>
+        <w:t xml:space="preserve"> </w:t>
+      </w:r>
+      <w:r>
+        <w:rPr>
+          <w:rStyle w:val="29"/>
+          <w:rFonts w:hint="eastAsia"/>
+        </w:rPr>
+        <w:t>Jordan Friedman, U.S. News Data: The Average Online Bachelor's Student, April 4, 2017</w:t>
+      </w:r>
+    </w:p>
+    <w:p>
+      <w:pPr>
+        <w:pStyle w:val="11"/>
+        <w:bidi w:val="0"/>
+        <w:rPr>
+          <w:rStyle w:val="29"/>
+          <w:rFonts w:hint="eastAsia"/>
+        </w:rPr>
+      </w:pPr>
+    </w:p>
+  </w:endnote>
+  <w:endnote w:id="3">
+    <w:p>
+      <w:pPr>
+        <w:pStyle w:val="11"/>
+        <w:snapToGrid w:val="0"/>
+        <w:rPr>
+          <w:rStyle w:val="29"/>
+          <w:rFonts w:hint="default"/>
+        </w:rPr>
+      </w:pPr>
+      <w:r>
+        <w:rPr>
+          <w:rStyle w:val="21"/>
+        </w:rPr>
+        <w:t>[</w:t>
+      </w:r>
+      <w:r>
+        <w:rPr>
+          <w:rStyle w:val="21"/>
+        </w:rPr>
+        <w:endnoteRef/>
+      </w:r>
+      <w:r>
+        <w:rPr>
+          <w:rStyle w:val="21"/>
+        </w:rPr>
+        <w:t>]</w:t>
+      </w:r>
+      <w:r>
+        <w:t xml:space="preserve"> </w:t>
+      </w:r>
+      <w:r>
+        <w:rPr>
+          <w:rStyle w:val="29"/>
+          <w:rFonts w:hint="default"/>
+        </w:rPr>
+        <w:t>Reenskaug, Trygve. </w:t>
+      </w:r>
+      <w:r>
+        <w:rPr>
+          <w:rStyle w:val="29"/>
+          <w:rFonts w:hint="default"/>
+        </w:rPr>
+        <w:fldChar w:fldCharType="begin"/>
+      </w:r>
+      <w:r>
+        <w:rPr>
+          <w:rStyle w:val="29"/>
+          <w:rFonts w:hint="default"/>
+        </w:rPr>
+        <w:instrText xml:space="preserve"> HYPERLINK "http://heim.ifi.uio.no/~trygver/2007/MVC_Originals.pdf" </w:instrText>
+      </w:r>
+      <w:r>
+        <w:rPr>
+          <w:rStyle w:val="29"/>
+          <w:rFonts w:hint="default"/>
+        </w:rPr>
+        <w:fldChar w:fldCharType="separate"/>
+      </w:r>
+      <w:r>
+        <w:rPr>
+          <w:rStyle w:val="29"/>
+          <w:rFonts w:hint="default"/>
+        </w:rPr>
+        <w:t>THING-MODEL-VIEW-EDITOR: an Example from a planningsystem</w:t>
+      </w:r>
+      <w:r>
+        <w:rPr>
+          <w:rStyle w:val="29"/>
+          <w:rFonts w:hint="default"/>
+        </w:rPr>
+        <w:fldChar w:fldCharType="end"/>
+      </w:r>
+    </w:p>
+    <w:p>
+      <w:pPr>
+        <w:pStyle w:val="11"/>
+        <w:snapToGrid w:val="0"/>
+        <w:rPr>
+          <w:rStyle w:val="29"/>
+          <w:rFonts w:hint="default"/>
+        </w:rPr>
+      </w:pPr>
+    </w:p>
+  </w:endnote>
+  <w:endnote w:id="4">
+    <w:p>
+      <w:pPr>
+        <w:pStyle w:val="11"/>
+        <w:snapToGrid w:val="0"/>
+        <w:rPr>
+          <w:rStyle w:val="29"/>
+          <w:rFonts w:hint="eastAsia"/>
+        </w:rPr>
+      </w:pPr>
+      <w:r>
+        <w:rPr>
+          <w:rStyle w:val="21"/>
+        </w:rPr>
+        <w:t>[</w:t>
+      </w:r>
+      <w:r>
+        <w:rPr>
+          <w:rStyle w:val="21"/>
+        </w:rPr>
+        <w:endnoteRef/>
+      </w:r>
+      <w:r>
+        <w:rPr>
+          <w:rStyle w:val="21"/>
+        </w:rPr>
+        <w:t>]</w:t>
+      </w:r>
+      <w:r>
+        <w:rPr>
+          <w:rStyle w:val="29"/>
+        </w:rPr>
+        <w:t xml:space="preserve"> </w:t>
+      </w:r>
+      <w:r>
+        <w:rPr>
+          <w:rStyle w:val="29"/>
+          <w:rFonts w:hint="eastAsia"/>
+        </w:rPr>
+        <w:t>Sullivan, Danny. </w:t>
+      </w:r>
+      <w:r>
+        <w:rPr>
+          <w:rStyle w:val="29"/>
+          <w:rFonts w:hint="eastAsia"/>
+        </w:rPr>
+        <w:fldChar w:fldCharType="begin"/>
+      </w:r>
+      <w:r>
+        <w:rPr>
+          <w:rStyle w:val="29"/>
+          <w:rFonts w:hint="eastAsia"/>
+        </w:rPr>
+        <w:instrText xml:space="preserve"> HYPERLINK "http://searchengineland.com/google-search-press-129925" \h </w:instrText>
+      </w:r>
+      <w:r>
+        <w:rPr>
+          <w:rStyle w:val="29"/>
+          <w:rFonts w:hint="eastAsia"/>
+        </w:rPr>
+        <w:fldChar w:fldCharType="separate"/>
+      </w:r>
+      <w:r>
+        <w:rPr>
+          <w:rStyle w:val="29"/>
+          <w:rFonts w:hint="eastAsia"/>
+        </w:rPr>
+        <w:t>"Google: 100 Billion Searches Per Month, Search To Integrate Gmail, Launching Enhanced Search App For iOS."</w:t>
+      </w:r>
+      <w:r>
+        <w:rPr>
+          <w:rStyle w:val="29"/>
+          <w:rFonts w:hint="eastAsia"/>
+        </w:rPr>
+        <w:fldChar w:fldCharType="end"/>
+      </w:r>
+      <w:r>
+        <w:rPr>
+          <w:rStyle w:val="29"/>
+          <w:rFonts w:hint="eastAsia"/>
+        </w:rPr>
+        <w:t> Search Engine Land. August 8, 2012</w:t>
+      </w:r>
+    </w:p>
+    <w:p>
+      <w:pPr>
+        <w:pStyle w:val="11"/>
+        <w:snapToGrid w:val="0"/>
+        <w:rPr>
+          <w:rStyle w:val="29"/>
+          <w:rFonts w:hint="eastAsia"/>
+        </w:rPr>
+      </w:pPr>
+    </w:p>
+  </w:endnote>
+  <w:endnote w:id="5">
+    <w:p>
+      <w:pPr>
+        <w:pStyle w:val="11"/>
+        <w:snapToGrid w:val="0"/>
+        <w:rPr>
+          <w:rStyle w:val="29"/>
+          <w:rFonts w:hint="eastAsia"/>
+        </w:rPr>
+      </w:pPr>
+      <w:r>
+        <w:rPr>
+          <w:rStyle w:val="21"/>
+        </w:rPr>
+        <w:t>[</w:t>
+      </w:r>
+      <w:r>
+        <w:rPr>
+          <w:rStyle w:val="21"/>
+        </w:rPr>
+        <w:endnoteRef/>
+      </w:r>
+      <w:r>
+        <w:rPr>
+          <w:rStyle w:val="21"/>
+        </w:rPr>
+        <w:t>]</w:t>
+      </w:r>
+      <w:r>
+        <w:rPr>
+          <w:rStyle w:val="29"/>
+        </w:rPr>
+        <w:t xml:space="preserve"> </w:t>
+      </w:r>
+      <w:r>
+        <w:rPr>
+          <w:rStyle w:val="29"/>
+          <w:rFonts w:hint="eastAsia"/>
+        </w:rPr>
+        <w:t>Natasha Singer. “How Google Took Over the Classroom”. The New York Times, May 13, 2017</w:t>
+      </w:r>
+    </w:p>
+    <w:p>
+      <w:pPr>
+        <w:pStyle w:val="11"/>
+        <w:snapToGrid w:val="0"/>
+        <w:rPr>
+          <w:rStyle w:val="29"/>
+          <w:rFonts w:hint="eastAsia"/>
+        </w:rPr>
+      </w:pPr>
+    </w:p>
+    <w:p>
+      <w:pPr>
+        <w:pStyle w:val="11"/>
+        <w:snapToGrid w:val="0"/>
+      </w:pPr>
+    </w:p>
+  </w:endnote>
+  <w:endnote w:id="6">
+    <w:p>
+      <w:pPr>
+        <w:pStyle w:val="11"/>
+        <w:snapToGrid w:val="0"/>
+        <w:rPr>
+          <w:rStyle w:val="29"/>
+          <w:rFonts w:hint="default" w:ascii="Arial" w:hAnsi="Arial"/>
+          <w:i w:val="0"/>
+        </w:rPr>
+      </w:pPr>
+      <w:r>
+        <w:rPr>
+          <w:rStyle w:val="21"/>
+        </w:rPr>
+        <w:t>[</w:t>
+      </w:r>
+      <w:r>
+        <w:rPr>
+          <w:rStyle w:val="21"/>
+        </w:rPr>
+        <w:endnoteRef/>
+      </w:r>
+      <w:r>
+        <w:rPr>
+          <w:rStyle w:val="21"/>
+        </w:rPr>
+        <w:t>]</w:t>
+      </w:r>
+      <w:r>
+        <w:t xml:space="preserve"> </w:t>
+      </w:r>
+      <w:r>
+        <w:rPr>
+          <w:rFonts w:ascii="sans-serif" w:hAnsi="sans-serif" w:eastAsia="sans-serif" w:cs="sans-serif"/>
+          <w:i w:val="0"/>
+          <w:caps w:val="0"/>
+          <w:color w:val="202122"/>
+          <w:spacing w:val="0"/>
+          <w:sz w:val="18"/>
+          <w:szCs w:val="18"/>
+          <w:shd w:val="clear" w:fill="EAF3FF"/>
+        </w:rPr>
+        <w:t> </w:t>
+      </w:r>
+      <w:r>
+        <w:rPr>
+          <w:rStyle w:val="29"/>
+          <w:rFonts w:hint="default"/>
+        </w:rPr>
+        <w:fldChar w:fldCharType="begin"/>
+      </w:r>
+      <w:r>
+        <w:rPr>
+          <w:rStyle w:val="29"/>
+          <w:rFonts w:hint="default"/>
+        </w:rPr>
+        <w:instrText xml:space="preserve"> HYPERLINK "https://people.cs.umass.edu/~ramesh/Site/PUBLICATIONS_files/DMPPSW02.pdf" </w:instrText>
+      </w:r>
+      <w:r>
+        <w:rPr>
+          <w:rStyle w:val="29"/>
+          <w:rFonts w:hint="default"/>
+        </w:rPr>
+        <w:fldChar w:fldCharType="separate"/>
+      </w:r>
+      <w:r>
+        <w:rPr>
+          <w:rStyle w:val="29"/>
+          <w:rFonts w:hint="default"/>
+        </w:rPr>
+        <w:t>"Globally Distributed Content Delivery, by J. Dilley, B. Maggs, J. Parikh, H. Prokop, R. Sitaraman and B. Weihl, IEEE Internet Computing, Volume 6, Issue 5, November 2002"</w:t>
+      </w:r>
+      <w:r>
+        <w:rPr>
+          <w:rStyle w:val="29"/>
+          <w:rFonts w:hint="default"/>
+        </w:rPr>
+        <w:fldChar w:fldCharType="end"/>
+      </w:r>
+      <w:r>
+        <w:rPr>
+          <w:rStyle w:val="29"/>
+          <w:rFonts w:hint="default"/>
+        </w:rPr>
+        <w:t>(PDF). </w:t>
+      </w:r>
+      <w:r>
+        <w:rPr>
+          <w:rStyle w:val="29"/>
+          <w:rFonts w:hint="default"/>
+        </w:rPr>
+        <w:fldChar w:fldCharType="begin"/>
+      </w:r>
+      <w:r>
+        <w:rPr>
+          <w:rStyle w:val="29"/>
+          <w:rFonts w:hint="default"/>
+        </w:rPr>
+        <w:instrText xml:space="preserve"> HYPERLINK "https://web.archive.org/web/20170809231307/http://people.cs.umass.edu/~ramesh/Site/PUBLICATIONS_files/DMPPSW02.pdf" </w:instrText>
+      </w:r>
+      <w:r>
+        <w:rPr>
+          <w:rStyle w:val="29"/>
+          <w:rFonts w:hint="default"/>
+        </w:rPr>
+        <w:fldChar w:fldCharType="separate"/>
+      </w:r>
+      <w:r>
+        <w:rPr>
+          <w:rStyle w:val="29"/>
+          <w:rFonts w:hint="default"/>
+        </w:rPr>
+        <w:t>Archived</w:t>
+      </w:r>
+      <w:r>
+        <w:rPr>
+          <w:rStyle w:val="29"/>
+          <w:rFonts w:hint="default"/>
+        </w:rPr>
+        <w:fldChar w:fldCharType="end"/>
+      </w:r>
+      <w:r>
+        <w:rPr>
+          <w:rStyle w:val="29"/>
+          <w:rFonts w:hint="default"/>
+        </w:rPr>
+        <w:t> (PDF) from the original on 2017-08-09. Retrieved 2019-10-25.</w:t>
+      </w:r>
+    </w:p>
+    <w:p>
+      <w:pPr>
+        <w:pStyle w:val="11"/>
+        <w:snapToGrid w:val="0"/>
+        <w:rPr>
+          <w:rStyle w:val="29"/>
+          <w:rFonts w:hint="eastAsia" w:ascii="Arial" w:hAnsi="Arial"/>
+          <w:i w:val="0"/>
+        </w:rPr>
+      </w:pPr>
+    </w:p>
+  </w:endnote>
+  <w:endnote w:id="7">
+    <w:p>
+      <w:pPr>
+        <w:pStyle w:val="11"/>
+        <w:snapToGrid w:val="0"/>
+        <w:rPr>
+          <w:rStyle w:val="29"/>
+          <w:rFonts w:hint="eastAsia"/>
+          <w:lang w:val="en-US" w:eastAsia="zh-CN"/>
+        </w:rPr>
+      </w:pPr>
+      <w:r>
+        <w:rPr>
+          <w:rStyle w:val="21"/>
+        </w:rPr>
+        <w:t>[</w:t>
+      </w:r>
+      <w:r>
+        <w:rPr>
+          <w:rStyle w:val="21"/>
+        </w:rPr>
+        <w:endnoteRef/>
+      </w:r>
+      <w:r>
+        <w:rPr>
+          <w:rStyle w:val="21"/>
+        </w:rPr>
+        <w:t>]</w:t>
+      </w:r>
+      <w:r>
+        <w:t xml:space="preserve"> </w:t>
+      </w:r>
+      <w:r>
+        <w:rPr>
+          <w:rStyle w:val="29"/>
+          <w:rFonts w:hint="eastAsia"/>
+        </w:rPr>
+        <w:t>OMG™ Unified Modeling Language™ (OMG UML®) specifications</w:t>
+      </w:r>
+      <w:r>
+        <w:rPr>
+          <w:rStyle w:val="29"/>
+          <w:rFonts w:hint="eastAsia"/>
+          <w:lang w:val="en-US" w:eastAsia="zh-CN"/>
+        </w:rPr>
+        <w:t xml:space="preserve">, </w:t>
+      </w:r>
+      <w:r>
+        <w:rPr>
+          <w:rStyle w:val="29"/>
+          <w:rFonts w:hint="eastAsia"/>
+        </w:rPr>
+        <w:t>Kirill Fakhroutdinov</w:t>
+      </w:r>
+      <w:r>
+        <w:rPr>
+          <w:rStyle w:val="29"/>
+          <w:rFonts w:hint="eastAsia"/>
+          <w:lang w:val="en-US" w:eastAsia="zh-CN"/>
+        </w:rPr>
+        <w:t xml:space="preserve"> 2007-2016</w:t>
+      </w:r>
+    </w:p>
+    <w:p>
+      <w:pPr>
+        <w:pStyle w:val="11"/>
+        <w:snapToGrid w:val="0"/>
+      </w:pPr>
+    </w:p>
+  </w:endnote>
+  <w:endnote w:id="8">
+    <w:p>
+      <w:pPr>
+        <w:pStyle w:val="11"/>
+        <w:snapToGrid w:val="0"/>
+        <w:rPr>
+          <w:rStyle w:val="29"/>
+        </w:rPr>
+      </w:pPr>
+      <w:r>
+        <w:rPr>
+          <w:rStyle w:val="21"/>
+        </w:rPr>
+        <w:t>[</w:t>
+      </w:r>
+      <w:r>
+        <w:rPr>
+          <w:rStyle w:val="21"/>
+        </w:rPr>
+        <w:endnoteRef/>
+      </w:r>
+      <w:r>
+        <w:rPr>
+          <w:rStyle w:val="21"/>
+        </w:rPr>
+        <w:t>]</w:t>
+      </w:r>
+      <w:r>
+        <w:t xml:space="preserve"> </w:t>
+      </w:r>
+      <w:r>
+        <w:rPr>
+          <w:rStyle w:val="29"/>
+          <w:rFonts w:hint="eastAsia"/>
+        </w:rPr>
+        <w:t> Burbeck, Steve (1992) </w:t>
+      </w:r>
+      <w:r>
+        <w:rPr>
+          <w:rStyle w:val="29"/>
+          <w:rFonts w:hint="eastAsia"/>
+        </w:rPr>
+        <w:fldChar w:fldCharType="begin"/>
+      </w:r>
+      <w:r>
+        <w:rPr>
+          <w:rStyle w:val="29"/>
+          <w:rFonts w:hint="eastAsia"/>
+        </w:rPr>
+        <w:instrText xml:space="preserve"> HYPERLINK "https://web.archive.org/web/20120729161926/http://st-www.cs.illinois.edu/users/smarch/st-docs/mvc.html" </w:instrText>
+      </w:r>
+      <w:r>
+        <w:rPr>
+          <w:rStyle w:val="29"/>
+          <w:rFonts w:hint="eastAsia"/>
+        </w:rPr>
+        <w:fldChar w:fldCharType="separate"/>
+      </w:r>
+      <w:r>
+        <w:rPr>
+          <w:rStyle w:val="29"/>
+          <w:rFonts w:hint="eastAsia"/>
+        </w:rPr>
+        <w:t>Applications Programming in Smalltalk-80:How to use Model–View–Controller (MVC)</w:t>
+      </w:r>
+      <w:r>
+        <w:rPr>
+          <w:rStyle w:val="29"/>
+          <w:rFonts w:hint="eastAsia"/>
+        </w:rPr>
+        <w:fldChar w:fldCharType="end"/>
       </w:r>
     </w:p>
   </w:endnote>
@@ -3343,7 +5303,7 @@
           <wp:wrapTopAndBottom/>
           <wp:docPr id="6" name="Image2" descr="horizontal line"/>
           <wp:cNvGraphicFramePr>
-            <a:graphicFrameLocks xmlns:a="http://schemas.openxmlformats.org/drawingml/2006/main" noChangeAspect="true"/>
+            <a:graphicFrameLocks xmlns:a="http://schemas.openxmlformats.org/drawingml/2006/main" noChangeAspect="1"/>
           </wp:cNvGraphicFramePr>
           <a:graphic xmlns:a="http://schemas.openxmlformats.org/drawingml/2006/main">
             <a:graphicData uri="http://schemas.openxmlformats.org/drawingml/2006/picture">
@@ -3351,7 +5311,7 @@
                 <pic:nvPicPr>
                   <pic:cNvPr id="6" name="Image2" descr="horizontal line"/>
                   <pic:cNvPicPr>
-                    <a:picLocks noChangeAspect="true" noChangeArrowheads="true"/>
+                    <a:picLocks noChangeAspect="1" noChangeArrowheads="1"/>
                   </pic:cNvPicPr>
                 </pic:nvPicPr>
                 <pic:blipFill>
@@ -3390,7 +5350,7 @@
           <wp:wrapTopAndBottom/>
           <wp:docPr id="7" name="Image1" descr="footer"/>
           <wp:cNvGraphicFramePr>
-            <a:graphicFrameLocks xmlns:a="http://schemas.openxmlformats.org/drawingml/2006/main" noChangeAspect="true"/>
+            <a:graphicFrameLocks xmlns:a="http://schemas.openxmlformats.org/drawingml/2006/main" noChangeAspect="1"/>
           </wp:cNvGraphicFramePr>
           <a:graphic xmlns:a="http://schemas.openxmlformats.org/drawingml/2006/main">
             <a:graphicData uri="http://schemas.openxmlformats.org/drawingml/2006/picture">
@@ -3398,7 +5358,7 @@
                 <pic:nvPicPr>
                   <pic:cNvPr id="7" name="Image1" descr="footer"/>
                   <pic:cNvPicPr>
-                    <a:picLocks noChangeAspect="true" noChangeArrowheads="true"/>
+                    <a:picLocks noChangeAspect="1" noChangeArrowheads="1"/>
                   </pic:cNvPicPr>
                 </pic:nvPicPr>
                 <pic:blipFill>
@@ -3424,31 +5384,6 @@
     </w:r>
   </w:p>
 </w:ftr>
-</file>
-
-<file path=word/footnotes.xml><?xml version="1.0" encoding="utf-8"?>
-<w:footnotes xmlns:wpc="http://schemas.microsoft.com/office/word/2010/wordprocessingCanvas" xmlns:mc="http://schemas.openxmlformats.org/markup-compatibility/2006" xmlns:o="urn:schemas-microsoft-com:office:office" xmlns:r="http://schemas.openxmlformats.org/officeDocument/2006/relationships" xmlns:m="http://schemas.openxmlformats.org/officeDocument/2006/math" xmlns:v="urn:schemas-microsoft-com:vml" xmlns:wp14="http://schemas.microsoft.com/office/word/2010/wordprocessingDrawing" xmlns:wp="http://schemas.openxmlformats.org/drawingml/2006/wordprocessingDrawing" xmlns:w="http://schemas.openxmlformats.org/wordprocessingml/2006/main" xmlns:w14="http://schemas.microsoft.com/office/word/2010/wordml" xmlns:w15="http://schemas.microsoft.com/office/word/2012/wordml" xmlns:w10="urn:schemas-microsoft-com:office:word" xmlns:wpg="http://schemas.microsoft.com/office/word/2010/wordprocessingGroup" xmlns:wpi="http://schemas.microsoft.com/office/word/2010/wordprocessingInk" xmlns:wne="http://schemas.microsoft.com/office/word/2006/wordml" xmlns:wps="http://schemas.microsoft.com/office/word/2010/wordprocessingShape" xmlns:wpsCustomData="http://www.wps.cn/officeDocument/2013/wpsCustomData" mc:Ignorable="w14 w15 wp14">
-  <w:footnote w:type="separator" w:id="0">
-    <w:p>
-      <w:pPr>
-        <w:spacing w:line="240" w:lineRule="auto"/>
-      </w:pPr>
-      <w:r>
-        <w:separator/>
-      </w:r>
-    </w:p>
-  </w:footnote>
-  <w:footnote w:type="continuationSeparator" w:id="1">
-    <w:p>
-      <w:pPr>
-        <w:spacing w:line="240" w:lineRule="auto"/>
-      </w:pPr>
-      <w:r>
-        <w:continuationSeparator/>
-      </w:r>
-    </w:p>
-  </w:footnote>
-</w:footnotes>
 </file>
 
 <file path=word/header1.xml><?xml version="1.0" encoding="utf-8"?>
@@ -3484,7 +5419,7 @@
     <w:pPr>
       <w:spacing w:before="640" w:after="0"/>
       <w:rPr>
-        <w:rFonts w:ascii="Open Sans" w:hAnsi="Open Sans" w:eastAsia="Open Sans" w:cs="Open Sans"/>
+        <w:rFonts w:hint="eastAsia" w:ascii="Microsoft YaHei UI" w:hAnsi="Microsoft YaHei UI" w:eastAsia="Microsoft YaHei UI" w:cs="Microsoft YaHei UI"/>
         <w:i/>
         <w:sz w:val="24"/>
         <w:szCs w:val="24"/>
@@ -3505,7 +5440,7 @@
           <wp:wrapTopAndBottom/>
           <wp:docPr id="4" name="image1.png" descr="horizontal line"/>
           <wp:cNvGraphicFramePr>
-            <a:graphicFrameLocks xmlns:a="http://schemas.openxmlformats.org/drawingml/2006/main" noChangeAspect="true"/>
+            <a:graphicFrameLocks xmlns:a="http://schemas.openxmlformats.org/drawingml/2006/main" noChangeAspect="1"/>
           </wp:cNvGraphicFramePr>
           <a:graphic xmlns:a="http://schemas.openxmlformats.org/drawingml/2006/main">
             <a:graphicData uri="http://schemas.openxmlformats.org/drawingml/2006/picture">
@@ -3513,7 +5448,7 @@
                 <pic:nvPicPr>
                   <pic:cNvPr id="4" name="image1.png" descr="horizontal line"/>
                   <pic:cNvPicPr>
-                    <a:picLocks noChangeAspect="true" noChangeArrowheads="true"/>
+                    <a:picLocks noChangeAspect="1" noChangeArrowheads="1"/>
                   </pic:cNvPicPr>
                 </pic:nvPicPr>
                 <pic:blipFill>
@@ -3552,7 +5487,7 @@
           <wp:wrapSquare wrapText="bothSides"/>
           <wp:docPr id="5" name="image3.jpg"/>
           <wp:cNvGraphicFramePr>
-            <a:graphicFrameLocks xmlns:a="http://schemas.openxmlformats.org/drawingml/2006/main" noChangeAspect="true"/>
+            <a:graphicFrameLocks xmlns:a="http://schemas.openxmlformats.org/drawingml/2006/main" noChangeAspect="1"/>
           </wp:cNvGraphicFramePr>
           <a:graphic xmlns:a="http://schemas.openxmlformats.org/drawingml/2006/main">
             <a:graphicData uri="http://schemas.openxmlformats.org/drawingml/2006/picture">
@@ -3560,7 +5495,7 @@
                 <pic:nvPicPr>
                   <pic:cNvPr id="5" name="image3.jpg"/>
                   <pic:cNvPicPr>
-                    <a:picLocks noChangeAspect="true" noChangeArrowheads="true"/>
+                    <a:picLocks noChangeAspect="1" noChangeArrowheads="1"/>
                   </pic:cNvPicPr>
                 </pic:nvPicPr>
                 <pic:blipFill>
@@ -3586,7 +5521,7 @@
     </w:r>
     <w:r>
       <w:rPr>
-        <w:rFonts w:ascii="Open Sans" w:hAnsi="Open Sans" w:eastAsia="Open Sans" w:cs="Open Sans"/>
+        <w:rFonts w:hint="eastAsia" w:ascii="Microsoft YaHei UI" w:hAnsi="Microsoft YaHei UI" w:eastAsia="Microsoft YaHei UI" w:cs="Microsoft YaHei UI"/>
         <w:i/>
         <w:sz w:val="24"/>
         <w:szCs w:val="24"/>
@@ -3598,7 +5533,7 @@
 </file>
 
 <file path=word/numbering.xml><?xml version="1.0" encoding="utf-8"?>
-<w:numbering xmlns:wpc="http://schemas.microsoft.com/office/word/2010/wordprocessingCanvas" xmlns:mc="http://schemas.openxmlformats.org/markup-compatibility/2006" xmlns:o="urn:schemas-microsoft-com:office:office" xmlns:r="http://schemas.openxmlformats.org/officeDocument/2006/relationships" xmlns:m="http://schemas.openxmlformats.org/officeDocument/2006/math" xmlns:v="urn:schemas-microsoft-com:vml" xmlns:wp14="http://schemas.microsoft.com/office/word/2010/wordprocessingDrawing" xmlns:wp="http://schemas.openxmlformats.org/drawingml/2006/wordprocessingDrawing" xmlns:w10="urn:schemas-microsoft-com:office:word" xmlns:w="http://schemas.openxmlformats.org/wordprocessingml/2006/main" xmlns:w14="http://schemas.microsoft.com/office/word/2010/wordml" xmlns:wpg="http://schemas.microsoft.com/office/word/2010/wordprocessingGroup" xmlns:wpi="http://schemas.microsoft.com/office/word/2010/wordprocessingInk" xmlns:wne="http://schemas.microsoft.com/office/word/2006/wordml" xmlns:wps="http://schemas.microsoft.com/office/word/2010/wordprocessingShape" xmlns:wpsCustomData="http://www.wps.cn/officeDocument/2013/wpsCustomData" mc:Ignorable="w14 wp14">
+<w:numbering xmlns:wpc="http://schemas.microsoft.com/office/word/2010/wordprocessingCanvas" xmlns:mc="http://schemas.openxmlformats.org/markup-compatibility/2006" xmlns:o="urn:schemas-microsoft-com:office:office" xmlns:r="http://schemas.openxmlformats.org/officeDocument/2006/relationships" xmlns:m="http://schemas.openxmlformats.org/officeDocument/2006/math" xmlns:v="urn:schemas-microsoft-com:vml" xmlns:wp14="http://schemas.microsoft.com/office/word/2010/wordprocessingDrawing" xmlns:wp="http://schemas.openxmlformats.org/drawingml/2006/wordprocessingDrawing" xmlns:w10="urn:schemas-microsoft-com:office:word" xmlns:w="http://schemas.openxmlformats.org/wordprocessingml/2006/main" xmlns:w14="http://schemas.microsoft.com/office/word/2010/wordml" xmlns:wpg="http://schemas.microsoft.com/office/word/2010/wordprocessingGroup" xmlns:wpi="http://schemas.microsoft.com/office/word/2010/wordprocessingInk" xmlns:wne="http://schemas.microsoft.com/office/word/2006/wordml" xmlns:wps="http://schemas.microsoft.com/office/word/2010/wordprocessingShape" mc:Ignorable="w14 wp14">
   <w:abstractNum w:abstractNumId="0">
     <w:nsid w:val="A7FF50BB"/>
     <w:multiLevelType w:val="multilevel"/>
@@ -4610,6 +6545,30 @@
       <w:rPr>
         <w:rFonts w:hint="default" w:ascii="Wingdings" w:hAnsi="Wingdings" w:cs="Wingdings"/>
       </w:rPr>
+    </w:lvl>
+  </w:abstractNum>
+  <w:abstractNum w:abstractNumId="9">
+    <w:nsid w:val="6DDD3D9F"/>
+    <w:multiLevelType w:val="singleLevel"/>
+    <w:tmpl w:val="6DDD3D9F"/>
+    <w:lvl w:ilvl="0" w:tentative="0">
+      <w:start w:val="1"/>
+      <w:numFmt w:val="decimal"/>
+      <w:suff w:val="space"/>
+      <w:lvlText w:val="%1."/>
+      <w:lvlJc w:val="left"/>
+    </w:lvl>
+  </w:abstractNum>
+  <w:abstractNum w:abstractNumId="10">
+    <w:nsid w:val="7897BB33"/>
+    <w:multiLevelType w:val="singleLevel"/>
+    <w:tmpl w:val="7897BB33"/>
+    <w:lvl w:ilvl="0" w:tentative="0">
+      <w:start w:val="5"/>
+      <w:numFmt w:val="upperLetter"/>
+      <w:suff w:val="nothing"/>
+      <w:lvlText w:val="%1-"/>
+      <w:lvlJc w:val="left"/>
     </w:lvl>
   </w:abstractNum>
   <w:num w:numId="1">
@@ -4639,15 +6598,21 @@
   <w:num w:numId="9">
     <w:abstractNumId w:val="5"/>
   </w:num>
+  <w:num w:numId="10">
+    <w:abstractNumId w:val="10"/>
+  </w:num>
+  <w:num w:numId="11">
+    <w:abstractNumId w:val="9"/>
+  </w:num>
 </w:numbering>
 </file>
 
 <file path=word/styles.xml><?xml version="1.0" encoding="utf-8"?>
-<w:styles xmlns:mc="http://schemas.openxmlformats.org/markup-compatibility/2006" xmlns:o="urn:schemas-microsoft-com:office:office" xmlns:r="http://schemas.openxmlformats.org/officeDocument/2006/relationships" xmlns:m="http://schemas.openxmlformats.org/officeDocument/2006/math" xmlns:v="urn:schemas-microsoft-com:vml" xmlns:w="http://schemas.openxmlformats.org/wordprocessingml/2006/main" xmlns:w14="http://schemas.microsoft.com/office/word/2010/wordml" xmlns:w10="urn:schemas-microsoft-com:office:word" xmlns:sl="http://schemas.openxmlformats.org/schemaLibrary/2006/main" xmlns:wpsCustomData="http://www.wps.cn/officeDocument/2013/wpsCustomData" mc:Ignorable="w14">
+<w:styles xmlns:mc="http://schemas.openxmlformats.org/markup-compatibility/2006" xmlns:o="urn:schemas-microsoft-com:office:office" xmlns:r="http://schemas.openxmlformats.org/officeDocument/2006/relationships" xmlns:m="http://schemas.openxmlformats.org/officeDocument/2006/math" xmlns:v="urn:schemas-microsoft-com:vml" xmlns:w="http://schemas.openxmlformats.org/wordprocessingml/2006/main" xmlns:w14="http://schemas.microsoft.com/office/word/2010/wordml" xmlns:w10="urn:schemas-microsoft-com:office:word" xmlns:sl="http://schemas.openxmlformats.org/schemaLibrary/2006/main" mc:Ignorable="w14">
   <w:docDefaults>
     <w:rPrDefault>
       <w:rPr>
-        <w:rFonts w:ascii="Arial" w:hAnsi="Arial" w:eastAsiaTheme="minorEastAsia" w:cs="Arial"/>
+        <w:rFonts w:ascii="Times New Roman" w:hAnsi="Times New Roman" w:eastAsia="宋体" w:cs="Times New Roman"/>
       </w:rPr>
     </w:rPrDefault>
   </w:docDefaults>
@@ -4694,8 +6659,8 @@
     <w:lsdException w:uiPriority="99" w:name="annotation reference"/>
     <w:lsdException w:uiPriority="99" w:name="line number"/>
     <w:lsdException w:uiPriority="99" w:name="page number"/>
-    <w:lsdException w:uiPriority="99" w:name="endnote reference"/>
-    <w:lsdException w:uiPriority="99" w:name="endnote text"/>
+    <w:lsdException w:uiPriority="99" w:semiHidden="0" w:name="endnote reference"/>
+    <w:lsdException w:uiPriority="99" w:semiHidden="0" w:name="endnote text"/>
     <w:lsdException w:uiPriority="99" w:name="table of authorities"/>
     <w:lsdException w:uiPriority="99" w:name="macro"/>
     <w:lsdException w:uiPriority="99" w:name="toa heading"/>
@@ -4917,7 +6882,7 @@
       <w:rFonts w:ascii="Arial" w:hAnsi="Arial" w:cs="Arial" w:eastAsiaTheme="minorEastAsia"/>
       <w:color w:val="auto"/>
       <w:kern w:val="0"/>
-      <w:sz w:val="24"/>
+      <w:sz w:val="28"/>
       <w:szCs w:val="22"/>
       <w:lang w:val="en" w:eastAsia="zh-CN" w:bidi="ar-SA"/>
     </w:rPr>
@@ -4926,6 +6891,7 @@
     <w:name w:val="heading 1"/>
     <w:basedOn w:val="1"/>
     <w:next w:val="1"/>
+    <w:link w:val="31"/>
     <w:qFormat/>
     <w:uiPriority w:val="9"/>
     <w:pPr>
@@ -4936,7 +6902,7 @@
     </w:pPr>
     <w:rPr>
       <w:b/>
-      <w:sz w:val="40"/>
+      <w:sz w:val="48"/>
       <w:szCs w:val="40"/>
     </w:rPr>
   </w:style>
@@ -4954,7 +6920,8 @@
       <w:outlineLvl w:val="1"/>
     </w:pPr>
     <w:rPr>
-      <w:sz w:val="32"/>
+      <w:b/>
+      <w:sz w:val="36"/>
       <w:szCs w:val="32"/>
     </w:rPr>
   </w:style>
@@ -4972,8 +6939,8 @@
       <w:outlineLvl w:val="2"/>
     </w:pPr>
     <w:rPr>
+      <w:b/>
       <w:color w:val="434343"/>
-      <w:sz w:val="28"/>
       <w:szCs w:val="28"/>
     </w:rPr>
   </w:style>
@@ -5034,14 +7001,14 @@
       <w:color w:val="666666"/>
     </w:rPr>
   </w:style>
-  <w:style w:type="character" w:default="1" w:styleId="8">
+  <w:style w:type="character" w:default="1" w:styleId="19">
     <w:name w:val="Default Paragraph Font"/>
     <w:semiHidden/>
     <w:unhideWhenUsed/>
     <w:qFormat/>
     <w:uiPriority w:val="1"/>
   </w:style>
-  <w:style w:type="table" w:default="1" w:styleId="9">
+  <w:style w:type="table" w:default="1" w:styleId="18">
     <w:name w:val="Normal Table"/>
     <w:semiHidden/>
     <w:unhideWhenUsed/>
@@ -5056,16 +7023,7 @@
       </w:tblCellMar>
     </w:tblPr>
   </w:style>
-  <w:style w:type="paragraph" w:styleId="10">
-    <w:name w:val="Body Text"/>
-    <w:basedOn w:val="1"/>
-    <w:qFormat/>
-    <w:uiPriority w:val="0"/>
-    <w:pPr>
-      <w:spacing w:before="0" w:after="140" w:line="276" w:lineRule="auto"/>
-    </w:pPr>
-  </w:style>
-  <w:style w:type="paragraph" w:styleId="11">
+  <w:style w:type="paragraph" w:styleId="8">
     <w:name w:val="caption"/>
     <w:basedOn w:val="1"/>
     <w:next w:val="1"/>
@@ -5083,7 +7041,16 @@
       <w:szCs w:val="24"/>
     </w:rPr>
   </w:style>
-  <w:style w:type="paragraph" w:styleId="12">
+  <w:style w:type="paragraph" w:styleId="9">
+    <w:name w:val="Body Text"/>
+    <w:basedOn w:val="1"/>
+    <w:qFormat/>
+    <w:uiPriority w:val="0"/>
+    <w:pPr>
+      <w:spacing w:before="0" w:after="140" w:line="276" w:lineRule="auto"/>
+    </w:pPr>
+  </w:style>
+  <w:style w:type="paragraph" w:styleId="10">
     <w:name w:val="Date"/>
     <w:basedOn w:val="1"/>
     <w:next w:val="1"/>
@@ -5095,44 +7062,40 @@
       <w:ind w:left="100" w:firstLine="0"/>
     </w:pPr>
   </w:style>
-  <w:style w:type="paragraph" w:styleId="13">
+  <w:style w:type="paragraph" w:styleId="11">
+    <w:name w:val="endnote text"/>
+    <w:basedOn w:val="1"/>
+    <w:link w:val="29"/>
+    <w:unhideWhenUsed/>
+    <w:uiPriority w:val="99"/>
+    <w:pPr>
+      <w:snapToGrid w:val="0"/>
+      <w:jc w:val="left"/>
+    </w:pPr>
+    <w:rPr>
+      <w:sz w:val="24"/>
+    </w:rPr>
+  </w:style>
+  <w:style w:type="paragraph" w:styleId="12">
     <w:name w:val="footer"/>
-    <w:basedOn w:val="14"/>
+    <w:basedOn w:val="13"/>
+    <w:link w:val="30"/>
     <w:qFormat/>
     <w:uiPriority w:val="0"/>
   </w:style>
-  <w:style w:type="paragraph" w:customStyle="1" w:styleId="14">
+  <w:style w:type="paragraph" w:customStyle="1" w:styleId="13">
     <w:name w:val="Header and Footer"/>
     <w:basedOn w:val="1"/>
     <w:qFormat/>
     <w:uiPriority w:val="0"/>
   </w:style>
-  <w:style w:type="paragraph" w:styleId="15">
+  <w:style w:type="paragraph" w:styleId="14">
     <w:name w:val="header"/>
-    <w:basedOn w:val="14"/>
+    <w:basedOn w:val="13"/>
     <w:qFormat/>
     <w:uiPriority w:val="0"/>
   </w:style>
-  <w:style w:type="character" w:styleId="16">
-    <w:name w:val="Hyperlink"/>
-    <w:qFormat/>
-    <w:uiPriority w:val="0"/>
-    <w:rPr>
-      <w:color w:val="000080"/>
-      <w:u w:val="single"/>
-      <w:lang w:val="zh-CN" w:eastAsia="zh-CN" w:bidi="zh-CN"/>
-    </w:rPr>
-  </w:style>
-  <w:style w:type="paragraph" w:styleId="17">
-    <w:name w:val="List"/>
-    <w:basedOn w:val="10"/>
-    <w:qFormat/>
-    <w:uiPriority w:val="0"/>
-    <w:rPr>
-      <w:rFonts w:cs="Lohit Devanagari"/>
-    </w:rPr>
-  </w:style>
-  <w:style w:type="paragraph" w:styleId="18">
+  <w:style w:type="paragraph" w:styleId="15">
     <w:name w:val="Subtitle"/>
     <w:basedOn w:val="1"/>
     <w:next w:val="1"/>
@@ -5150,7 +7113,16 @@
       <w:szCs w:val="30"/>
     </w:rPr>
   </w:style>
-  <w:style w:type="paragraph" w:styleId="19">
+  <w:style w:type="paragraph" w:styleId="16">
+    <w:name w:val="List"/>
+    <w:basedOn w:val="9"/>
+    <w:qFormat/>
+    <w:uiPriority w:val="0"/>
+    <w:rPr>
+      <w:rFonts w:cs="Lohit Devanagari"/>
+    </w:rPr>
+  </w:style>
+  <w:style w:type="paragraph" w:styleId="17">
     <w:name w:val="Title"/>
     <w:basedOn w:val="1"/>
     <w:next w:val="1"/>
@@ -5162,21 +7134,62 @@
       <w:spacing w:before="0" w:after="60"/>
     </w:pPr>
     <w:rPr>
+      <w:rFonts w:ascii="Arial" w:hAnsi="Arial"/>
       <w:sz w:val="52"/>
       <w:szCs w:val="52"/>
     </w:rPr>
   </w:style>
-  <w:style w:type="character" w:customStyle="1" w:styleId="20">
+  <w:style w:type="character" w:styleId="20">
+    <w:name w:val="Strong"/>
+    <w:basedOn w:val="19"/>
+    <w:qFormat/>
+    <w:uiPriority w:val="22"/>
+    <w:rPr>
+      <w:b/>
+    </w:rPr>
+  </w:style>
+  <w:style w:type="character" w:styleId="21">
+    <w:name w:val="endnote reference"/>
+    <w:basedOn w:val="19"/>
+    <w:unhideWhenUsed/>
+    <w:uiPriority w:val="99"/>
+    <w:rPr>
+      <w:rFonts w:ascii="Times New Roman" w:hAnsi="Times New Roman" w:eastAsia="宋体"/>
+      <w:sz w:val="32"/>
+      <w:vertAlign w:val="superscript"/>
+    </w:rPr>
+  </w:style>
+  <w:style w:type="character" w:styleId="22">
+    <w:name w:val="Hyperlink"/>
+    <w:qFormat/>
+    <w:uiPriority w:val="0"/>
+    <w:rPr>
+      <w:color w:val="000080"/>
+      <w:u w:val="single"/>
+      <w:lang w:val="zh-CN" w:eastAsia="zh-CN" w:bidi="zh-CN"/>
+    </w:rPr>
+  </w:style>
+  <w:style w:type="character" w:styleId="23">
+    <w:name w:val="HTML Cite"/>
+    <w:basedOn w:val="19"/>
+    <w:semiHidden/>
+    <w:unhideWhenUsed/>
+    <w:uiPriority w:val="99"/>
+    <w:rPr>
+      <w:i/>
+    </w:rPr>
+  </w:style>
+  <w:style w:type="character" w:customStyle="1" w:styleId="24">
     <w:name w:val="日期 字符"/>
-    <w:basedOn w:val="8"/>
+    <w:basedOn w:val="19"/>
     <w:semiHidden/>
     <w:qFormat/>
     <w:uiPriority w:val="99"/>
   </w:style>
-  <w:style w:type="paragraph" w:customStyle="1" w:styleId="21">
+  <w:style w:type="paragraph" w:customStyle="1" w:styleId="25">
     <w:name w:val="Heading"/>
     <w:basedOn w:val="1"/>
-    <w:next w:val="10"/>
+    <w:next w:val="9"/>
     <w:qFormat/>
     <w:uiPriority w:val="0"/>
     <w:pPr>
@@ -5189,7 +7202,7 @@
       <w:szCs w:val="28"/>
     </w:rPr>
   </w:style>
-  <w:style w:type="paragraph" w:customStyle="1" w:styleId="22">
+  <w:style w:type="paragraph" w:customStyle="1" w:styleId="26">
     <w:name w:val="Index"/>
     <w:basedOn w:val="1"/>
     <w:qFormat/>
@@ -5201,7 +7214,7 @@
       <w:rFonts w:cs="Lohit Devanagari"/>
     </w:rPr>
   </w:style>
-  <w:style w:type="paragraph" w:styleId="23">
+  <w:style w:type="paragraph" w:styleId="27">
     <w:name w:val="List Paragraph"/>
     <w:basedOn w:val="1"/>
     <w:qFormat/>
@@ -5210,7 +7223,7 @@
       <w:ind w:firstLine="420"/>
     </w:pPr>
   </w:style>
-  <w:style w:type="table" w:customStyle="1" w:styleId="24">
+  <w:style w:type="table" w:customStyle="1" w:styleId="28">
     <w:name w:val="Table Normal1"/>
     <w:qFormat/>
     <w:uiPriority w:val="0"/>
@@ -5222,6 +7235,30 @@
         <w:right w:w="0" w:type="dxa"/>
       </w:tblCellMar>
     </w:tblPr>
+  </w:style>
+  <w:style w:type="character" w:customStyle="1" w:styleId="29">
+    <w:name w:val="尾注文本 Char"/>
+    <w:link w:val="11"/>
+    <w:uiPriority w:val="0"/>
+    <w:rPr>
+      <w:rFonts w:ascii="Arial" w:hAnsi="Arial" w:eastAsiaTheme="minorEastAsia"/>
+      <w:sz w:val="24"/>
+    </w:rPr>
+  </w:style>
+  <w:style w:type="character" w:customStyle="1" w:styleId="30">
+    <w:name w:val="页脚 Char"/>
+    <w:link w:val="12"/>
+    <w:uiPriority w:val="0"/>
+  </w:style>
+  <w:style w:type="character" w:customStyle="1" w:styleId="31">
+    <w:name w:val="标题 1 Char"/>
+    <w:link w:val="2"/>
+    <w:uiPriority w:val="9"/>
+    <w:rPr>
+      <w:b/>
+      <w:sz w:val="48"/>
+      <w:szCs w:val="40"/>
+    </w:rPr>
   </w:style>
 </w:styles>
 </file>
@@ -5344,7 +7381,7 @@
         <a:solidFill>
           <a:schemeClr val="phClr"/>
         </a:solidFill>
-        <a:gradFill rotWithShape="true">
+        <a:gradFill rotWithShape="1">
           <a:gsLst>
             <a:gs pos="0">
               <a:schemeClr val="phClr">
@@ -5365,9 +7402,9 @@
               </a:schemeClr>
             </a:gs>
           </a:gsLst>
-          <a:lin ang="16200000" scaled="true"/>
+          <a:lin ang="16200000" scaled="1"/>
         </a:gradFill>
-        <a:gradFill rotWithShape="true">
+        <a:gradFill rotWithShape="1">
           <a:gsLst>
             <a:gs pos="0">
               <a:schemeClr val="phClr">
@@ -5384,7 +7421,7 @@
               </a:schemeClr>
             </a:gs>
           </a:gsLst>
-          <a:lin ang="16200000" scaled="false"/>
+          <a:lin ang="16200000" scaled="0"/>
         </a:gradFill>
       </a:fillStyleLst>
       <a:lnStyleLst>
@@ -5454,7 +7491,7 @@
         <a:solidFill>
           <a:schemeClr val="phClr"/>
         </a:solidFill>
-        <a:gradFill rotWithShape="true">
+        <a:gradFill rotWithShape="1">
           <a:gsLst>
             <a:gs pos="0">
               <a:schemeClr val="phClr">
@@ -5480,7 +7517,7 @@
             <a:fillToRect l="50000" t="-80000" r="50000" b="180000"/>
           </a:path>
         </a:gradFill>
-        <a:gradFill rotWithShape="true">
+        <a:gradFill rotWithShape="1">
           <a:gsLst>
             <a:gs pos="0">
               <a:schemeClr val="phClr">

</xml_diff>

<commit_message>
add UML sequence, use cases
</commit_message>
<xml_diff>
--- a/thesis.docx
+++ b/thesis.docx
@@ -18,7 +18,7 @@
     </w:p>
     <w:p>
       <w:pPr>
-        <w:pStyle w:val="17"/>
+        <w:pStyle w:val="24"/>
         <w:rPr>
           <w:rFonts w:ascii="Arial" w:hAnsi="Arial" w:eastAsia="Noto Sans CJK SC" w:cs="Arial"/>
           <w:sz w:val="72"/>
@@ -407,7 +407,7 @@
                     </pic:cNvPicPr>
                   </pic:nvPicPr>
                   <pic:blipFill>
-                    <a:blip r:embed="rId9"/>
+                    <a:blip r:embed="rId10"/>
                     <a:stretch>
                       <a:fillRect/>
                     </a:stretch>
@@ -495,21 +495,21 @@
       </w:r>
       <w:r>
         <w:rPr>
-          <w:rStyle w:val="21"/>
+          <w:rStyle w:val="14"/>
           <w:rFonts w:eastAsia="Noto Sans CJK SC" w:cs="Arial"/>
         </w:rPr>
         <w:t>[</w:t>
       </w:r>
       <w:r>
         <w:rPr>
-          <w:rStyle w:val="21"/>
+          <w:rStyle w:val="14"/>
           <w:rFonts w:eastAsia="Noto Sans CJK SC" w:cs="Arial"/>
         </w:rPr>
         <w:endnoteReference w:id="0"/>
       </w:r>
       <w:r>
         <w:rPr>
-          <w:rStyle w:val="21"/>
+          <w:rStyle w:val="14"/>
           <w:rFonts w:eastAsia="Noto Sans CJK SC" w:cs="Arial"/>
         </w:rPr>
         <w:t>]</w:t>
@@ -1330,21 +1330,21 @@
       </w:r>
       <w:r>
         <w:rPr>
-          <w:rStyle w:val="21"/>
+          <w:rStyle w:val="14"/>
           <w:rFonts w:eastAsia="Noto Sans CJK SC" w:cs="Arial"/>
         </w:rPr>
         <w:t>[</w:t>
       </w:r>
       <w:r>
         <w:rPr>
-          <w:rStyle w:val="21"/>
+          <w:rStyle w:val="14"/>
           <w:rFonts w:eastAsia="Noto Sans CJK SC" w:cs="Arial"/>
         </w:rPr>
         <w:endnoteReference w:id="1"/>
       </w:r>
       <w:r>
         <w:rPr>
-          <w:rStyle w:val="21"/>
+          <w:rStyle w:val="14"/>
           <w:rFonts w:eastAsia="Noto Sans CJK SC" w:cs="Arial"/>
         </w:rPr>
         <w:t>]</w:t>
@@ -1371,21 +1371,21 @@
       </w:r>
       <w:r>
         <w:rPr>
-          <w:rStyle w:val="21"/>
+          <w:rStyle w:val="14"/>
           <w:rFonts w:eastAsia="Noto Sans CJK SC" w:cs="Arial"/>
         </w:rPr>
         <w:t>[</w:t>
       </w:r>
       <w:r>
         <w:rPr>
-          <w:rStyle w:val="21"/>
+          <w:rStyle w:val="14"/>
           <w:rFonts w:eastAsia="Noto Sans CJK SC" w:cs="Arial"/>
         </w:rPr>
         <w:endnoteReference w:id="2"/>
       </w:r>
       <w:r>
         <w:rPr>
-          <w:rStyle w:val="21"/>
+          <w:rStyle w:val="14"/>
           <w:rFonts w:eastAsia="Noto Sans CJK SC" w:cs="Arial"/>
         </w:rPr>
         <w:t>]</w:t>
@@ -1570,7 +1570,7 @@
                     </pic:cNvPicPr>
                   </pic:nvPicPr>
                   <pic:blipFill>
-                    <a:blip r:embed="rId10"/>
+                    <a:blip r:embed="rId11"/>
                     <a:stretch>
                       <a:fillRect/>
                     </a:stretch>
@@ -1673,124 +1673,192 @@
       <w:r>
         <w:rPr>
           <w:rFonts w:hint="eastAsia"/>
-          <w:lang w:val="en-US" w:eastAsia="zh-CN"/>
-        </w:rPr>
-        <w:t>DLRV: Degree/Definition of  Learning Resource Value. This system measures the value of resources, and value is an index for search engines to use for providing ranking and recommending resources.</w:t>
-      </w:r>
-    </w:p>
-    <w:p>
-      <w:pPr>
-        <w:rPr>
-          <w:rFonts w:hint="eastAsia"/>
-          <w:lang w:val="en-US" w:eastAsia="zh-CN"/>
-        </w:rPr>
-      </w:pPr>
-    </w:p>
-    <w:p>
-      <w:pPr>
-        <w:rPr>
-          <w:rFonts w:hint="eastAsia"/>
-          <w:lang w:val="en-US" w:eastAsia="zh-CN"/>
-        </w:rPr>
-      </w:pPr>
-      <w:r>
-        <w:rPr>
-          <w:rFonts w:hint="eastAsia"/>
-          <w:lang w:val="en-US" w:eastAsia="zh-CN"/>
-        </w:rPr>
-        <w:t>Suitability: Here, it means resource title, content and tags match search words.</w:t>
-      </w:r>
-    </w:p>
-    <w:p>
-      <w:pPr>
-        <w:rPr>
-          <w:rFonts w:hint="eastAsia"/>
-          <w:lang w:val="en-US" w:eastAsia="zh-CN"/>
-        </w:rPr>
-      </w:pPr>
-    </w:p>
-    <w:p>
-      <w:pPr>
-        <w:rPr>
-          <w:rFonts w:hint="eastAsia"/>
-          <w:lang w:val="en-US" w:eastAsia="zh-CN"/>
-        </w:rPr>
-      </w:pPr>
-      <w:r>
-        <w:rPr>
-          <w:rFonts w:hint="eastAsia"/>
-          <w:lang w:val="en-US" w:eastAsia="zh-CN"/>
-        </w:rPr>
-        <w:t>Cost: all the cost of finding and using a resource, both time and money.</w:t>
-      </w:r>
-    </w:p>
-    <w:p>
-      <w:pPr>
-        <w:rPr>
-          <w:rFonts w:hint="eastAsia"/>
-          <w:lang w:val="en-US" w:eastAsia="zh-CN"/>
-        </w:rPr>
-      </w:pPr>
-    </w:p>
-    <w:p>
-      <w:pPr>
-        <w:rPr>
-          <w:rFonts w:hint="default"/>
-          <w:lang w:val="en-US" w:eastAsia="zh-CN"/>
-        </w:rPr>
-      </w:pPr>
-      <w:r>
-        <w:rPr>
-          <w:rFonts w:hint="eastAsia"/>
-          <w:lang w:val="en-US" w:eastAsia="zh-CN"/>
-        </w:rPr>
-        <w:t>Popularity: Search, click, read and comment quotas</w:t>
-      </w:r>
-    </w:p>
-    <w:p>
-      <w:pPr>
-        <w:rPr>
-          <w:rFonts w:hint="eastAsia"/>
-          <w:lang w:val="en-US" w:eastAsia="zh-CN"/>
-        </w:rPr>
-      </w:pPr>
-    </w:p>
-    <w:p>
-      <w:pPr>
-        <w:rPr>
-          <w:rFonts w:hint="eastAsia"/>
-          <w:lang w:val="en-US" w:eastAsia="zh-CN"/>
-        </w:rPr>
-      </w:pPr>
-      <w:r>
-        <w:rPr>
-          <w:rFonts w:hint="eastAsia"/>
-          <w:lang w:val="en-US" w:eastAsia="zh-CN"/>
-        </w:rPr>
-        <w:t>Review: User feedback quotas</w:t>
-      </w:r>
-    </w:p>
-    <w:p>
-      <w:pPr>
-        <w:rPr>
-          <w:rFonts w:hint="eastAsia"/>
-          <w:lang w:val="en-US" w:eastAsia="zh-CN"/>
-        </w:rPr>
-      </w:pPr>
-    </w:p>
-    <w:p>
-      <w:pPr>
-        <w:rPr>
-          <w:rFonts w:hint="eastAsia"/>
-          <w:lang w:val="en-US" w:eastAsia="zh-CN"/>
-        </w:rPr>
-      </w:pPr>
-      <w:r>
-        <w:rPr>
-          <w:rFonts w:hint="eastAsia"/>
-          <w:lang w:val="en-US" w:eastAsia="zh-CN"/>
-        </w:rPr>
-        <w:t>Practicability(Usage): Amount of  a resource citations</w:t>
+          <w:b/>
+          <w:bCs/>
+          <w:lang w:val="en-US" w:eastAsia="zh-CN"/>
+        </w:rPr>
+        <w:t>DLRV</w:t>
+      </w:r>
+      <w:r>
+        <w:rPr>
+          <w:rFonts w:hint="eastAsia"/>
+          <w:lang w:val="en-US" w:eastAsia="zh-CN"/>
+        </w:rPr>
+        <w:t>: Degree/Definition of  Learning Resource Value. This system measures the value of resources, and value is an index for search engines to use for providing ranking and recommending resources.</w:t>
+      </w:r>
+    </w:p>
+    <w:p>
+      <w:pPr>
+        <w:rPr>
+          <w:rFonts w:hint="eastAsia"/>
+          <w:lang w:val="en-US" w:eastAsia="zh-CN"/>
+        </w:rPr>
+      </w:pPr>
+    </w:p>
+    <w:p>
+      <w:pPr>
+        <w:rPr>
+          <w:rFonts w:hint="eastAsia"/>
+          <w:lang w:val="en-US" w:eastAsia="zh-CN"/>
+        </w:rPr>
+      </w:pPr>
+      <w:r>
+        <w:rPr>
+          <w:rFonts w:hint="eastAsia"/>
+          <w:b/>
+          <w:bCs/>
+          <w:lang w:val="en-US" w:eastAsia="zh-CN"/>
+        </w:rPr>
+        <w:t>Suitability</w:t>
+      </w:r>
+      <w:r>
+        <w:rPr>
+          <w:rFonts w:hint="eastAsia"/>
+          <w:lang w:val="en-US" w:eastAsia="zh-CN"/>
+        </w:rPr>
+        <w:t>: Here, it means resource title, content and tags match search words.</w:t>
+      </w:r>
+    </w:p>
+    <w:p>
+      <w:pPr>
+        <w:rPr>
+          <w:rFonts w:hint="eastAsia"/>
+          <w:lang w:val="en-US" w:eastAsia="zh-CN"/>
+        </w:rPr>
+      </w:pPr>
+    </w:p>
+    <w:p>
+      <w:pPr>
+        <w:rPr>
+          <w:rFonts w:hint="eastAsia"/>
+          <w:lang w:val="en-US" w:eastAsia="zh-CN"/>
+        </w:rPr>
+      </w:pPr>
+      <w:r>
+        <w:rPr>
+          <w:rFonts w:hint="eastAsia"/>
+          <w:b/>
+          <w:bCs/>
+          <w:lang w:val="en-US" w:eastAsia="zh-CN"/>
+        </w:rPr>
+        <w:t>Cost</w:t>
+      </w:r>
+      <w:r>
+        <w:rPr>
+          <w:rFonts w:hint="eastAsia"/>
+          <w:lang w:val="en-US" w:eastAsia="zh-CN"/>
+        </w:rPr>
+        <w:t>: all the cost of finding and using a resource, both time and money.</w:t>
+      </w:r>
+    </w:p>
+    <w:p>
+      <w:pPr>
+        <w:rPr>
+          <w:rFonts w:hint="eastAsia"/>
+          <w:lang w:val="en-US" w:eastAsia="zh-CN"/>
+        </w:rPr>
+      </w:pPr>
+    </w:p>
+    <w:p>
+      <w:pPr>
+        <w:rPr>
+          <w:rFonts w:hint="default"/>
+          <w:lang w:val="en-US" w:eastAsia="zh-CN"/>
+        </w:rPr>
+      </w:pPr>
+      <w:r>
+        <w:rPr>
+          <w:rFonts w:hint="eastAsia"/>
+          <w:b/>
+          <w:bCs/>
+          <w:lang w:val="en-US" w:eastAsia="zh-CN"/>
+        </w:rPr>
+        <w:t>Popularity</w:t>
+      </w:r>
+      <w:r>
+        <w:rPr>
+          <w:rFonts w:hint="eastAsia"/>
+          <w:lang w:val="en-US" w:eastAsia="zh-CN"/>
+        </w:rPr>
+        <w:t>: Search, click, read and comment quotas</w:t>
+      </w:r>
+    </w:p>
+    <w:p>
+      <w:pPr>
+        <w:rPr>
+          <w:rFonts w:hint="eastAsia"/>
+          <w:lang w:val="en-US" w:eastAsia="zh-CN"/>
+        </w:rPr>
+      </w:pPr>
+    </w:p>
+    <w:p>
+      <w:pPr>
+        <w:rPr>
+          <w:rFonts w:hint="eastAsia"/>
+          <w:lang w:val="en-US" w:eastAsia="zh-CN"/>
+        </w:rPr>
+      </w:pPr>
+      <w:r>
+        <w:rPr>
+          <w:rFonts w:hint="eastAsia"/>
+          <w:b/>
+          <w:bCs/>
+          <w:lang w:val="en-US" w:eastAsia="zh-CN"/>
+        </w:rPr>
+        <w:t>Review</w:t>
+      </w:r>
+      <w:r>
+        <w:rPr>
+          <w:rFonts w:hint="eastAsia"/>
+          <w:lang w:val="en-US" w:eastAsia="zh-CN"/>
+        </w:rPr>
+        <w:t>: User feedback quotas</w:t>
+      </w:r>
+    </w:p>
+    <w:p>
+      <w:pPr>
+        <w:rPr>
+          <w:rFonts w:hint="eastAsia"/>
+          <w:lang w:val="en-US" w:eastAsia="zh-CN"/>
+        </w:rPr>
+      </w:pPr>
+    </w:p>
+    <w:p>
+      <w:pPr>
+        <w:rPr>
+          <w:rFonts w:hint="eastAsia"/>
+          <w:lang w:val="en-US" w:eastAsia="zh-CN"/>
+        </w:rPr>
+      </w:pPr>
+      <w:r>
+        <w:rPr>
+          <w:rFonts w:hint="eastAsia"/>
+          <w:b/>
+          <w:bCs/>
+          <w:lang w:val="en-US" w:eastAsia="zh-CN"/>
+        </w:rPr>
+        <w:t>Practicability(Usage)</w:t>
+      </w:r>
+      <w:r>
+        <w:rPr>
+          <w:rFonts w:hint="eastAsia"/>
+          <w:lang w:val="en-US" w:eastAsia="zh-CN"/>
+        </w:rPr>
+        <w:t>:</w:t>
+      </w:r>
+      <w:r>
+        <w:rPr>
+          <w:rFonts w:hint="default"/>
+          <w:lang w:val="en" w:eastAsia="zh-CN"/>
+        </w:rPr>
+        <w:t xml:space="preserve"> </w:t>
+      </w:r>
+      <w:r>
+        <w:rPr>
+          <w:rFonts w:hint="eastAsia"/>
+          <w:lang w:val="en-US" w:eastAsia="zh-CN"/>
+        </w:rPr>
+        <w:t>Amount of  a resource citations</w:t>
       </w:r>
     </w:p>
     <w:p>
@@ -1894,7 +1962,7 @@
     </w:p>
     <w:p>
       <w:pPr>
-        <w:pStyle w:val="27"/>
+        <w:pStyle w:val="28"/>
         <w:numPr>
           <w:ilvl w:val="0"/>
           <w:numId w:val="6"/>
@@ -1912,7 +1980,7 @@
     </w:p>
     <w:p>
       <w:pPr>
-        <w:pStyle w:val="27"/>
+        <w:pStyle w:val="28"/>
         <w:numPr>
           <w:ilvl w:val="0"/>
           <w:numId w:val="6"/>
@@ -1930,7 +1998,7 @@
     </w:p>
     <w:p>
       <w:pPr>
-        <w:pStyle w:val="27"/>
+        <w:pStyle w:val="28"/>
         <w:numPr>
           <w:ilvl w:val="0"/>
           <w:numId w:val="6"/>
@@ -1948,7 +2016,7 @@
     </w:p>
     <w:p>
       <w:pPr>
-        <w:pStyle w:val="27"/>
+        <w:pStyle w:val="28"/>
         <w:numPr>
           <w:ilvl w:val="0"/>
           <w:numId w:val="6"/>
@@ -1966,7 +2034,7 @@
     </w:p>
     <w:p>
       <w:pPr>
-        <w:pStyle w:val="27"/>
+        <w:pStyle w:val="28"/>
         <w:numPr>
           <w:ilvl w:val="0"/>
           <w:numId w:val="6"/>
@@ -1991,7 +2059,7 @@
     </w:p>
     <w:p>
       <w:pPr>
-        <w:pStyle w:val="27"/>
+        <w:pStyle w:val="28"/>
         <w:numPr>
           <w:ilvl w:val="0"/>
           <w:numId w:val="6"/>
@@ -2029,7 +2097,7 @@
     </w:p>
     <w:p>
       <w:pPr>
-        <w:pStyle w:val="27"/>
+        <w:pStyle w:val="28"/>
         <w:numPr>
           <w:ilvl w:val="0"/>
           <w:numId w:val="0"/>
@@ -2195,21 +2263,21 @@
       </w:r>
       <w:r>
         <w:rPr>
-          <w:rStyle w:val="21"/>
+          <w:rStyle w:val="14"/>
           <w:rFonts w:hint="eastAsia" w:eastAsia="Noto Sans CJK SC" w:cs="Arial"/>
         </w:rPr>
         <w:t>[</w:t>
       </w:r>
       <w:r>
         <w:rPr>
-          <w:rStyle w:val="21"/>
+          <w:rStyle w:val="14"/>
           <w:rFonts w:hint="eastAsia" w:eastAsia="Noto Sans CJK SC" w:cs="Arial"/>
         </w:rPr>
         <w:endnoteReference w:id="3"/>
       </w:r>
       <w:r>
         <w:rPr>
-          <w:rStyle w:val="21"/>
+          <w:rStyle w:val="14"/>
           <w:rFonts w:hint="eastAsia" w:eastAsia="Noto Sans CJK SC" w:cs="Arial"/>
         </w:rPr>
         <w:t>]</w:t>
@@ -2237,14 +2305,10 @@
     </w:p>
     <w:p>
       <w:pPr>
-        <w:rPr>
-          <w:rFonts w:ascii="Arial" w:hAnsi="Arial" w:eastAsia="Noto Sans CJK SC" w:cs="Arial"/>
-        </w:rPr>
-      </w:pPr>
-      <w:r>
-        <w:rPr>
-          <w:rFonts w:eastAsia="Noto Sans CJK SC" w:cs="Arial"/>
-        </w:rPr>
+        <w:pStyle w:val="4"/>
+        <w:bidi w:val="0"/>
+      </w:pPr>
+      <w:r>
         <w:t>Related application software</w:t>
       </w:r>
     </w:p>
@@ -2257,7 +2321,7 @@
     </w:p>
     <w:p>
       <w:pPr>
-        <w:pStyle w:val="27"/>
+        <w:pStyle w:val="28"/>
         <w:numPr>
           <w:ilvl w:val="0"/>
           <w:numId w:val="7"/>
@@ -2276,7 +2340,7 @@
     </w:p>
     <w:p>
       <w:pPr>
-        <w:pStyle w:val="27"/>
+        <w:pStyle w:val="28"/>
         <w:numPr>
           <w:ilvl w:val="0"/>
           <w:numId w:val="7"/>
@@ -2320,7 +2384,7 @@
     </w:p>
     <w:p>
       <w:pPr>
-        <w:pStyle w:val="27"/>
+        <w:pStyle w:val="28"/>
         <w:numPr>
           <w:ilvl w:val="0"/>
           <w:numId w:val="7"/>
@@ -2331,10 +2395,10 @@
       </w:pPr>
       <w:r>
         <w:rPr>
-          <w:rFonts w:eastAsia="Noto Sans CJK SC" w:cs="Arial"/>
-          <w:lang w:val="en"/>
-        </w:rPr>
-        <w:t>r</w:t>
+          <w:rFonts w:hint="default" w:eastAsia="Noto Sans CJK SC" w:cs="Arial"/>
+          <w:lang w:val="en"/>
+        </w:rPr>
+        <w:t>R</w:t>
       </w:r>
       <w:r>
         <w:rPr>
@@ -2352,7 +2416,7 @@
     </w:p>
     <w:p>
       <w:pPr>
-        <w:pStyle w:val="27"/>
+        <w:pStyle w:val="28"/>
         <w:numPr>
           <w:ilvl w:val="0"/>
           <w:numId w:val="7"/>
@@ -2436,19 +2500,19 @@
       </w:r>
       <w:r>
         <w:rPr>
-          <w:rStyle w:val="21"/>
+          <w:rStyle w:val="14"/>
         </w:rPr>
         <w:t>[</w:t>
       </w:r>
       <w:r>
         <w:rPr>
-          <w:rStyle w:val="21"/>
+          <w:rStyle w:val="14"/>
         </w:rPr>
         <w:endnoteReference w:id="4"/>
       </w:r>
       <w:r>
         <w:rPr>
-          <w:rStyle w:val="21"/>
+          <w:rStyle w:val="14"/>
         </w:rPr>
         <w:t>]</w:t>
       </w:r>
@@ -2457,19 +2521,19 @@
       </w:r>
       <w:r>
         <w:rPr>
-          <w:rStyle w:val="21"/>
+          <w:rStyle w:val="14"/>
         </w:rPr>
         <w:t>[</w:t>
       </w:r>
       <w:r>
         <w:rPr>
-          <w:rStyle w:val="21"/>
+          <w:rStyle w:val="14"/>
         </w:rPr>
         <w:endnoteReference w:id="5"/>
       </w:r>
       <w:r>
         <w:rPr>
-          <w:rStyle w:val="21"/>
+          <w:rStyle w:val="14"/>
         </w:rPr>
         <w:t>]</w:t>
       </w:r>
@@ -2521,6 +2585,7 @@
         <w:t>Security</w:t>
       </w:r>
     </w:p>
+    <w:p/>
     <w:p>
       <w:pPr>
         <w:rPr>
@@ -2956,7 +3021,7 @@
                     </pic:cNvPicPr>
                   </pic:nvPicPr>
                   <pic:blipFill>
-                    <a:blip r:embed="rId11"/>
+                    <a:blip r:embed="rId12"/>
                     <a:stretch>
                       <a:fillRect/>
                     </a:stretch>
@@ -3076,7 +3141,7 @@
                     </pic:cNvPicPr>
                   </pic:nvPicPr>
                   <pic:blipFill>
-                    <a:blip r:embed="rId12"/>
+                    <a:blip r:embed="rId13"/>
                     <a:stretch>
                       <a:fillRect/>
                     </a:stretch>
@@ -3185,14 +3250,7 @@
           <w:rFonts w:hint="default"/>
           <w:lang w:val="en"/>
         </w:rPr>
-        <w:t>The purpose of CDN is to speed up the existence of static files. The full name of CDN is</w:t>
-      </w:r>
-      <w:r>
-        <w:rPr>
-          <w:rFonts w:hint="default"/>
-          <w:lang w:val="en"/>
-        </w:rPr>
-        <w:t xml:space="preserve">: </w:t>
+        <w:t xml:space="preserve">The purpose of CDN is to speed up the existence of static files. The full name of CDN is: </w:t>
       </w:r>
       <w:r>
         <w:rPr>
@@ -3209,21 +3267,21 @@
       </w:r>
       <w:r>
         <w:rPr>
-          <w:rStyle w:val="21"/>
+          <w:rStyle w:val="14"/>
           <w:rFonts w:hint="default"/>
         </w:rPr>
         <w:t>[</w:t>
       </w:r>
       <w:r>
         <w:rPr>
-          <w:rStyle w:val="21"/>
+          <w:rStyle w:val="14"/>
           <w:rFonts w:hint="default"/>
         </w:rPr>
         <w:endnoteReference w:id="6"/>
       </w:r>
       <w:r>
         <w:rPr>
-          <w:rStyle w:val="21"/>
+          <w:rStyle w:val="14"/>
           <w:rFonts w:hint="default"/>
         </w:rPr>
         <w:t>]</w:t>
@@ -3233,28 +3291,14 @@
           <w:rFonts w:hint="eastAsia"/>
           <w:lang w:val="en-US" w:eastAsia="zh-CN"/>
         </w:rPr>
-        <w:t>,</w:t>
-      </w:r>
-      <w:r>
-        <w:rPr>
-          <w:rFonts w:hint="eastAsia"/>
-          <w:lang w:val="en-US" w:eastAsia="zh-CN"/>
-        </w:rPr>
-        <w:t xml:space="preserve"> </w:t>
-      </w:r>
-      <w:r>
-        <w:rPr>
-          <w:rFonts w:hint="default"/>
-          <w:lang w:val="en"/>
-        </w:rPr>
-        <w:t>static</w:t>
-      </w:r>
-      <w:r>
-        <w:rPr>
-          <w:rFonts w:hint="default"/>
-          <w:lang w:val="en"/>
-        </w:rPr>
-        <w:t xml:space="preserve"> files can be distributed on multiple nodes of the Internet. When users access, they request the nearest fastest server, which improves the user experience.</w:t>
+        <w:t xml:space="preserve">, </w:t>
+      </w:r>
+      <w:r>
+        <w:rPr>
+          <w:rFonts w:hint="default"/>
+          <w:lang w:val="en"/>
+        </w:rPr>
+        <w:t>static files can be distributed on multiple nodes of the Internet. When users access, they request the nearest fastest server, which improves the user experience.</w:t>
       </w:r>
     </w:p>
     <w:p>
@@ -3450,6 +3494,15 @@
         </w:rPr>
         <w:t>.</w:t>
       </w:r>
+    </w:p>
+    <w:p>
+      <w:pPr>
+        <w:bidi w:val="0"/>
+        <w:rPr>
+          <w:rFonts w:hint="eastAsia"/>
+          <w:lang w:val="en-US" w:eastAsia="zh-CN"/>
+        </w:rPr>
+      </w:pPr>
     </w:p>
     <w:p>
       <w:pPr>
@@ -3494,7 +3547,7 @@
                     </pic:cNvPicPr>
                   </pic:nvPicPr>
                   <pic:blipFill>
-                    <a:blip r:embed="rId13"/>
+                    <a:blip r:embed="rId14"/>
                     <a:stretch>
                       <a:fillRect/>
                     </a:stretch>
@@ -3713,134 +3766,15 @@
     </w:p>
     <w:p>
       <w:pPr>
-        <w:pStyle w:val="4"/>
-        <w:bidi w:val="0"/>
-        <w:rPr>
-          <w:rFonts w:hint="eastAsia"/>
-          <w:lang w:val="en-US" w:eastAsia="zh-CN"/>
-        </w:rPr>
-      </w:pPr>
-      <w:r>
-        <w:rPr>
-          <w:rFonts w:hint="eastAsia"/>
-          <w:lang w:val="en-US" w:eastAsia="zh-CN"/>
-        </w:rPr>
-        <w:t>Package Diagram &amp; Class Diagram</w:t>
-      </w:r>
-    </w:p>
-    <w:p>
-      <w:pPr>
-        <w:rPr>
-          <w:rFonts w:hint="eastAsia"/>
-          <w:lang w:val="en-US" w:eastAsia="zh-CN"/>
-        </w:rPr>
-      </w:pPr>
-    </w:p>
-    <w:p>
-      <w:pPr>
         <w:numPr>
           <w:ilvl w:val="0"/>
           <w:numId w:val="0"/>
         </w:numPr>
         <w:rPr>
-          <w:rFonts w:hint="eastAsia" w:ascii="Arial" w:hAnsi="Arial" w:eastAsia="Noto Sans CJK SC" w:cs="Arial"/>
-          <w:lang w:val="en-US" w:eastAsia="zh-CN"/>
-        </w:rPr>
-      </w:pPr>
-      <w:r>
-        <w:rPr>
-          <w:rFonts w:hint="eastAsia" w:ascii="Arial" w:hAnsi="Arial"/>
-          <w:lang w:val="en-US" w:eastAsia="zh-CN"/>
-        </w:rPr>
-        <w:t>Package</w:t>
-      </w:r>
-      <w:r>
-        <w:rPr>
-          <w:rFonts w:hint="default" w:ascii="Arial" w:hAnsi="Arial"/>
-          <w:lang w:val="en-US" w:eastAsia="zh-CN"/>
-        </w:rPr>
-        <w:t> is a </w:t>
-      </w:r>
-      <w:r>
-        <w:rPr>
-          <w:rFonts w:hint="default" w:ascii="Arial" w:hAnsi="Arial"/>
-          <w:lang w:val="en-US" w:eastAsia="zh-CN"/>
-        </w:rPr>
-        <w:fldChar w:fldCharType="begin"/>
-      </w:r>
-      <w:r>
-        <w:rPr>
-          <w:rFonts w:hint="default" w:ascii="Arial" w:hAnsi="Arial"/>
-          <w:lang w:val="en-US" w:eastAsia="zh-CN"/>
-        </w:rPr>
-        <w:instrText xml:space="preserve"> HYPERLINK "https://www.uml-diagrams.org/namespace.html" </w:instrText>
-      </w:r>
-      <w:r>
-        <w:rPr>
-          <w:rFonts w:hint="default" w:ascii="Arial" w:hAnsi="Arial"/>
-          <w:lang w:val="en-US" w:eastAsia="zh-CN"/>
-        </w:rPr>
-        <w:fldChar w:fldCharType="separate"/>
-      </w:r>
-      <w:r>
-        <w:rPr>
-          <w:rFonts w:hint="default" w:ascii="Arial" w:hAnsi="Arial"/>
-          <w:lang w:val="en-US" w:eastAsia="zh-CN"/>
-        </w:rPr>
-        <w:t>namespace</w:t>
-      </w:r>
-      <w:r>
-        <w:rPr>
-          <w:rFonts w:hint="default" w:ascii="Arial" w:hAnsi="Arial"/>
-          <w:lang w:val="en-US" w:eastAsia="zh-CN"/>
-        </w:rPr>
-        <w:fldChar w:fldCharType="end"/>
-      </w:r>
-      <w:r>
-        <w:rPr>
-          <w:rFonts w:hint="default" w:ascii="Arial" w:hAnsi="Arial"/>
-          <w:lang w:val="en-US" w:eastAsia="zh-CN"/>
-        </w:rPr>
-        <w:t> used to group together elements that are semantically related and might change together. It is a general purpose mechanism to organize elements into groups to provide better structure for system model</w:t>
-      </w:r>
-      <w:r>
-        <w:rPr>
-          <w:rFonts w:hint="default" w:ascii="Arial" w:hAnsi="Arial" w:eastAsia="Noto Sans CJK SC" w:cs="Arial"/>
-          <w:lang w:val="en-US" w:eastAsia="zh-CN"/>
-        </w:rPr>
-        <w:t>.</w:t>
-      </w:r>
-      <w:r>
-        <w:rPr>
-          <w:rStyle w:val="21"/>
-          <w:rFonts w:hint="default" w:ascii="Arial" w:hAnsi="Arial" w:eastAsia="Noto Sans CJK SC" w:cs="Arial"/>
-          <w:lang w:val="en-US" w:eastAsia="zh-CN"/>
-        </w:rPr>
-        <w:t>[</w:t>
-      </w:r>
-      <w:r>
-        <w:rPr>
-          <w:rStyle w:val="21"/>
-          <w:rFonts w:hint="default" w:ascii="Arial" w:hAnsi="Arial" w:eastAsia="Noto Sans CJK SC" w:cs="Arial"/>
-          <w:lang w:val="en-US" w:eastAsia="zh-CN"/>
-        </w:rPr>
-        <w:endnoteReference w:id="7"/>
-      </w:r>
-      <w:r>
-        <w:rPr>
-          <w:rStyle w:val="21"/>
-          <w:rFonts w:hint="default" w:ascii="Arial" w:hAnsi="Arial" w:eastAsia="Noto Sans CJK SC" w:cs="Arial"/>
-          <w:lang w:val="en-US" w:eastAsia="zh-CN"/>
-        </w:rPr>
-        <w:t>]</w:t>
-      </w:r>
-      <w:r>
-        <w:rPr>
-          <w:rFonts w:hint="eastAsia" w:ascii="Arial" w:hAnsi="Arial" w:eastAsia="Noto Sans CJK SC" w:cs="Arial"/>
-          <w:lang w:val="en-US" w:eastAsia="zh-CN"/>
-        </w:rPr>
-        <w:t xml:space="preserve"> For the server side of the search engine system, the following figure shows the packages, the system is developed based on object-oriented language. Packages are mapped to different folders or collections. Different packages have dependencies on other packages.</w:t>
-      </w:r>
+          <w:rFonts w:hint="eastAsia"/>
+          <w:lang w:val="en-US" w:eastAsia="zh-CN"/>
+        </w:rPr>
+      </w:pPr>
     </w:p>
     <w:p>
       <w:pPr>
@@ -3849,6 +3783,377 @@
           <w:numId w:val="0"/>
         </w:numPr>
         <w:rPr>
+          <w:rFonts w:hint="eastAsia"/>
+          <w:lang w:val="en-US" w:eastAsia="zh-CN"/>
+        </w:rPr>
+      </w:pPr>
+    </w:p>
+    <w:p>
+      <w:pPr>
+        <w:numPr>
+          <w:ilvl w:val="0"/>
+          <w:numId w:val="0"/>
+        </w:numPr>
+        <w:rPr>
+          <w:rFonts w:hint="eastAsia"/>
+          <w:lang w:val="en-US" w:eastAsia="zh-CN"/>
+        </w:rPr>
+      </w:pPr>
+    </w:p>
+    <w:p>
+      <w:pPr>
+        <w:numPr>
+          <w:ilvl w:val="0"/>
+          <w:numId w:val="0"/>
+        </w:numPr>
+        <w:rPr>
+          <w:rFonts w:hint="eastAsia"/>
+          <w:lang w:val="en-US" w:eastAsia="zh-CN"/>
+        </w:rPr>
+      </w:pPr>
+    </w:p>
+    <w:p>
+      <w:pPr>
+        <w:numPr>
+          <w:ilvl w:val="0"/>
+          <w:numId w:val="0"/>
+        </w:numPr>
+        <w:rPr>
+          <w:rFonts w:hint="eastAsia"/>
+          <w:lang w:val="en-US" w:eastAsia="zh-CN"/>
+        </w:rPr>
+      </w:pPr>
+    </w:p>
+    <w:p>
+      <w:pPr>
+        <w:numPr>
+          <w:ilvl w:val="0"/>
+          <w:numId w:val="0"/>
+        </w:numPr>
+        <w:rPr>
+          <w:rFonts w:hint="eastAsia"/>
+          <w:lang w:val="en-US" w:eastAsia="zh-CN"/>
+        </w:rPr>
+      </w:pPr>
+    </w:p>
+    <w:p>
+      <w:pPr>
+        <w:numPr>
+          <w:ilvl w:val="0"/>
+          <w:numId w:val="0"/>
+        </w:numPr>
+        <w:rPr>
+          <w:rFonts w:hint="eastAsia"/>
+          <w:lang w:val="en-US" w:eastAsia="zh-CN"/>
+        </w:rPr>
+      </w:pPr>
+    </w:p>
+    <w:p>
+      <w:pPr>
+        <w:pStyle w:val="4"/>
+        <w:bidi w:val="0"/>
+        <w:rPr>
+          <w:rFonts w:hint="default"/>
+          <w:lang w:val="en" w:eastAsia="zh-CN"/>
+        </w:rPr>
+      </w:pPr>
+    </w:p>
+    <w:p>
+      <w:pPr>
+        <w:pStyle w:val="4"/>
+        <w:bidi w:val="0"/>
+        <w:rPr>
+          <w:rFonts w:hint="default"/>
+          <w:lang w:val="en" w:eastAsia="zh-CN"/>
+        </w:rPr>
+      </w:pPr>
+      <w:r>
+        <w:rPr>
+          <w:rFonts w:hint="default"/>
+          <w:lang w:val="en" w:eastAsia="zh-CN"/>
+        </w:rPr>
+        <w:t>Use Cases</w:t>
+      </w:r>
+    </w:p>
+    <w:p>
+      <w:pPr>
+        <w:numPr>
+          <w:ilvl w:val="0"/>
+          <w:numId w:val="0"/>
+        </w:numPr>
+        <w:rPr>
+          <w:rFonts w:hint="default"/>
+          <w:lang w:val="en" w:eastAsia="zh-CN"/>
+        </w:rPr>
+      </w:pPr>
+    </w:p>
+    <w:p>
+      <w:pPr>
+        <w:numPr>
+          <w:ilvl w:val="0"/>
+          <w:numId w:val="0"/>
+        </w:numPr>
+        <w:rPr>
+          <w:rFonts w:hint="default"/>
+          <w:lang w:val="en" w:eastAsia="zh-CN"/>
+        </w:rPr>
+      </w:pPr>
+      <w:r>
+        <w:rPr>
+          <w:rFonts w:hint="default"/>
+          <w:lang w:val="en" w:eastAsia="zh-CN"/>
+        </w:rPr>
+        <w:drawing>
+          <wp:inline distT="0" distB="0" distL="114300" distR="114300">
+            <wp:extent cx="5086350" cy="2933700"/>
+            <wp:effectExtent l="0" t="0" r="0" b="0"/>
+            <wp:docPr id="14" name="Picture 14" descr="UseCase"/>
+            <wp:cNvGraphicFramePr>
+              <a:graphicFrameLocks xmlns:a="http://schemas.openxmlformats.org/drawingml/2006/main" noChangeAspect="1"/>
+            </wp:cNvGraphicFramePr>
+            <a:graphic xmlns:a="http://schemas.openxmlformats.org/drawingml/2006/main">
+              <a:graphicData uri="http://schemas.openxmlformats.org/drawingml/2006/picture">
+                <pic:pic xmlns:pic="http://schemas.openxmlformats.org/drawingml/2006/picture">
+                  <pic:nvPicPr>
+                    <pic:cNvPr id="14" name="Picture 14" descr="UseCase"/>
+                    <pic:cNvPicPr>
+                      <a:picLocks noChangeAspect="1"/>
+                    </pic:cNvPicPr>
+                  </pic:nvPicPr>
+                  <pic:blipFill>
+                    <a:blip r:embed="rId15"/>
+                    <a:stretch>
+                      <a:fillRect/>
+                    </a:stretch>
+                  </pic:blipFill>
+                  <pic:spPr>
+                    <a:xfrm>
+                      <a:off x="0" y="0"/>
+                      <a:ext cx="5086350" cy="2933700"/>
+                    </a:xfrm>
+                    <a:prstGeom prst="rect">
+                      <a:avLst/>
+                    </a:prstGeom>
+                  </pic:spPr>
+                </pic:pic>
+              </a:graphicData>
+            </a:graphic>
+          </wp:inline>
+        </w:drawing>
+      </w:r>
+    </w:p>
+    <w:p>
+      <w:pPr>
+        <w:numPr>
+          <w:ilvl w:val="0"/>
+          <w:numId w:val="0"/>
+        </w:numPr>
+        <w:rPr>
+          <w:rFonts w:hint="default"/>
+          <w:lang w:val="en" w:eastAsia="zh-CN"/>
+        </w:rPr>
+      </w:pPr>
+    </w:p>
+    <w:p>
+      <w:pPr>
+        <w:numPr>
+          <w:ilvl w:val="0"/>
+          <w:numId w:val="0"/>
+        </w:numPr>
+        <w:rPr>
+          <w:rFonts w:hint="default"/>
+          <w:lang w:val="en" w:eastAsia="zh-CN"/>
+        </w:rPr>
+      </w:pPr>
+      <w:r>
+        <w:rPr>
+          <w:rFonts w:hint="default"/>
+          <w:lang w:val="en" w:eastAsia="zh-CN"/>
+        </w:rPr>
+        <w:t>This is the use case diagram of the search engine system which covers 7 main use cases. These are just the most basic just needed functions, and the core use case is the search function. A large number of functional details are not covered here. Users are learners. They can search resources, upload resources manually, set up courses by adding resources as a set, and evaluate other courses or resources.</w:t>
+      </w:r>
+    </w:p>
+    <w:p>
+      <w:pPr>
+        <w:numPr>
+          <w:ilvl w:val="0"/>
+          <w:numId w:val="0"/>
+        </w:numPr>
+        <w:rPr>
+          <w:rFonts w:hint="default"/>
+          <w:lang w:val="en" w:eastAsia="zh-CN"/>
+        </w:rPr>
+      </w:pPr>
+    </w:p>
+    <w:p>
+      <w:pPr>
+        <w:numPr>
+          <w:ilvl w:val="0"/>
+          <w:numId w:val="0"/>
+        </w:numPr>
+        <w:rPr>
+          <w:rFonts w:hint="default"/>
+          <w:lang w:val="en" w:eastAsia="zh-CN"/>
+        </w:rPr>
+      </w:pPr>
+      <w:r>
+        <w:rPr>
+          <w:rFonts w:hint="default"/>
+          <w:lang w:val="en" w:eastAsia="zh-CN"/>
+        </w:rPr>
+        <w:t>Note: these use cases: review resources, reference resources, review course and upload will affect the DLRV system define the value of resources. They are called as user behaviour or callback effects.</w:t>
+      </w:r>
+    </w:p>
+    <w:p>
+      <w:pPr>
+        <w:numPr>
+          <w:ilvl w:val="0"/>
+          <w:numId w:val="0"/>
+        </w:numPr>
+        <w:rPr>
+          <w:rFonts w:hint="default"/>
+          <w:lang w:val="en" w:eastAsia="zh-CN"/>
+        </w:rPr>
+      </w:pPr>
+    </w:p>
+    <w:p>
+      <w:pPr>
+        <w:pStyle w:val="4"/>
+        <w:bidi w:val="0"/>
+        <w:rPr>
+          <w:rFonts w:hint="eastAsia"/>
+          <w:lang w:val="en-US" w:eastAsia="zh-CN"/>
+        </w:rPr>
+      </w:pPr>
+      <w:r>
+        <w:rPr>
+          <w:rFonts w:hint="eastAsia"/>
+          <w:lang w:val="en-US" w:eastAsia="zh-CN"/>
+        </w:rPr>
+        <w:t>Package Diagram &amp; Class Diagram</w:t>
+      </w:r>
+    </w:p>
+    <w:p>
+      <w:pPr>
+        <w:rPr>
+          <w:rFonts w:hint="eastAsia"/>
+          <w:lang w:val="en-US" w:eastAsia="zh-CN"/>
+        </w:rPr>
+      </w:pPr>
+    </w:p>
+    <w:p>
+      <w:pPr>
+        <w:numPr>
+          <w:ilvl w:val="0"/>
+          <w:numId w:val="0"/>
+        </w:numPr>
+        <w:rPr>
+          <w:rFonts w:hint="eastAsia" w:ascii="Arial" w:hAnsi="Arial" w:eastAsia="Noto Sans CJK SC" w:cs="Arial"/>
+          <w:lang w:val="en-US" w:eastAsia="zh-CN"/>
+        </w:rPr>
+      </w:pPr>
+      <w:r>
+        <w:rPr>
+          <w:rFonts w:hint="eastAsia" w:ascii="Arial" w:hAnsi="Arial"/>
+          <w:lang w:val="en-US" w:eastAsia="zh-CN"/>
+        </w:rPr>
+        <w:t>Package</w:t>
+      </w:r>
+      <w:r>
+        <w:rPr>
+          <w:rFonts w:hint="default" w:ascii="Arial" w:hAnsi="Arial"/>
+          <w:lang w:val="en-US" w:eastAsia="zh-CN"/>
+        </w:rPr>
+        <w:t> is a </w:t>
+      </w:r>
+      <w:r>
+        <w:rPr>
+          <w:rFonts w:hint="default" w:ascii="Arial" w:hAnsi="Arial"/>
+          <w:lang w:val="en-US" w:eastAsia="zh-CN"/>
+        </w:rPr>
+        <w:fldChar w:fldCharType="begin"/>
+      </w:r>
+      <w:r>
+        <w:rPr>
+          <w:rFonts w:hint="default" w:ascii="Arial" w:hAnsi="Arial"/>
+          <w:lang w:val="en-US" w:eastAsia="zh-CN"/>
+        </w:rPr>
+        <w:instrText xml:space="preserve"> HYPERLINK "https://www.uml-diagrams.org/namespace.html" </w:instrText>
+      </w:r>
+      <w:r>
+        <w:rPr>
+          <w:rFonts w:hint="default" w:ascii="Arial" w:hAnsi="Arial"/>
+          <w:lang w:val="en-US" w:eastAsia="zh-CN"/>
+        </w:rPr>
+        <w:fldChar w:fldCharType="separate"/>
+      </w:r>
+      <w:r>
+        <w:rPr>
+          <w:rFonts w:hint="default" w:ascii="Arial" w:hAnsi="Arial"/>
+          <w:lang w:val="en-US" w:eastAsia="zh-CN"/>
+        </w:rPr>
+        <w:t>namespace</w:t>
+      </w:r>
+      <w:r>
+        <w:rPr>
+          <w:rFonts w:hint="default" w:ascii="Arial" w:hAnsi="Arial"/>
+          <w:lang w:val="en-US" w:eastAsia="zh-CN"/>
+        </w:rPr>
+        <w:fldChar w:fldCharType="end"/>
+      </w:r>
+      <w:r>
+        <w:rPr>
+          <w:rFonts w:hint="default" w:ascii="Arial" w:hAnsi="Arial"/>
+          <w:lang w:val="en-US" w:eastAsia="zh-CN"/>
+        </w:rPr>
+        <w:t> used to group together elements that are semantically related and might change together. It is a general purpose mechanism to organize elements into groups to provide better structure for system model</w:t>
+      </w:r>
+      <w:r>
+        <w:rPr>
+          <w:rFonts w:hint="default" w:ascii="Arial" w:hAnsi="Arial" w:eastAsia="Noto Sans CJK SC" w:cs="Arial"/>
+          <w:lang w:val="en-US" w:eastAsia="zh-CN"/>
+        </w:rPr>
+        <w:t>.</w:t>
+      </w:r>
+      <w:r>
+        <w:rPr>
+          <w:rStyle w:val="14"/>
+          <w:rFonts w:hint="default" w:ascii="Arial" w:hAnsi="Arial" w:eastAsia="Noto Sans CJK SC" w:cs="Arial"/>
+          <w:lang w:val="en-US" w:eastAsia="zh-CN"/>
+        </w:rPr>
+        <w:t>[</w:t>
+      </w:r>
+      <w:r>
+        <w:rPr>
+          <w:rStyle w:val="14"/>
+          <w:rFonts w:hint="default" w:ascii="Arial" w:hAnsi="Arial" w:eastAsia="Noto Sans CJK SC" w:cs="Arial"/>
+          <w:lang w:val="en-US" w:eastAsia="zh-CN"/>
+        </w:rPr>
+        <w:endnoteReference w:id="7"/>
+      </w:r>
+      <w:r>
+        <w:rPr>
+          <w:rStyle w:val="14"/>
+          <w:rFonts w:hint="default" w:ascii="Arial" w:hAnsi="Arial" w:eastAsia="Noto Sans CJK SC" w:cs="Arial"/>
+          <w:lang w:val="en-US" w:eastAsia="zh-CN"/>
+        </w:rPr>
+        <w:t>]</w:t>
+      </w:r>
+      <w:r>
+        <w:rPr>
+          <w:rFonts w:hint="eastAsia" w:ascii="Arial" w:hAnsi="Arial" w:eastAsia="Noto Sans CJK SC" w:cs="Arial"/>
+          <w:lang w:val="en-US" w:eastAsia="zh-CN"/>
+        </w:rPr>
+        <w:t xml:space="preserve"> For the server side of the search engine system, the following figure shows the packages, the system is developed based on object-oriented language. Packages are mapped to different folders or collections. Different packages have dependencies on other packages.</w:t>
+      </w:r>
+    </w:p>
+    <w:p>
+      <w:pPr>
+        <w:numPr>
+          <w:ilvl w:val="0"/>
+          <w:numId w:val="0"/>
+        </w:numPr>
+        <w:rPr>
           <w:rFonts w:hint="eastAsia" w:ascii="Arial" w:hAnsi="Arial" w:eastAsia="Noto Sans CJK SC" w:cs="Arial"/>
           <w:lang w:val="en-US" w:eastAsia="zh-CN"/>
         </w:rPr>
@@ -3890,6 +4195,7 @@
     <w:p>
       <w:pPr>
         <w:numPr>
+          <w:ilvl w:val="0"/>
           <w:numId w:val="0"/>
         </w:numPr>
         <w:rPr>
@@ -3920,6 +4226,7 @@
     <w:p>
       <w:pPr>
         <w:numPr>
+          <w:ilvl w:val="0"/>
           <w:numId w:val="0"/>
         </w:numPr>
         <w:rPr>
@@ -3964,6 +4271,7 @@
     <w:p>
       <w:pPr>
         <w:numPr>
+          <w:ilvl w:val="0"/>
           <w:numId w:val="0"/>
         </w:numPr>
         <w:rPr>
@@ -3994,6 +4302,7 @@
     <w:p>
       <w:pPr>
         <w:numPr>
+          <w:ilvl w:val="0"/>
           <w:numId w:val="0"/>
         </w:numPr>
         <w:rPr>
@@ -4022,7 +4331,7 @@
       </w:r>
       <w:r>
         <w:rPr>
-          <w:rStyle w:val="21"/>
+          <w:rStyle w:val="14"/>
           <w:rFonts w:hint="eastAsia" w:ascii="Arial" w:hAnsi="Arial" w:eastAsia="Noto Sans CJK SC" w:cs="Arial"/>
           <w:lang w:val="en-US" w:eastAsia="zh-CN"/>
         </w:rPr>
@@ -4030,7 +4339,7 @@
       </w:r>
       <w:r>
         <w:rPr>
-          <w:rStyle w:val="21"/>
+          <w:rStyle w:val="14"/>
           <w:rFonts w:hint="eastAsia" w:ascii="Arial" w:hAnsi="Arial" w:eastAsia="Noto Sans CJK SC" w:cs="Arial"/>
           <w:lang w:val="en-US" w:eastAsia="zh-CN"/>
         </w:rPr>
@@ -4038,7 +4347,7 @@
       </w:r>
       <w:r>
         <w:rPr>
-          <w:rStyle w:val="21"/>
+          <w:rStyle w:val="14"/>
           <w:rFonts w:hint="eastAsia" w:ascii="Arial" w:hAnsi="Arial" w:eastAsia="Noto Sans CJK SC" w:cs="Arial"/>
           <w:lang w:val="en-US" w:eastAsia="zh-CN"/>
         </w:rPr>
@@ -4083,6 +4392,7 @@
     <w:p>
       <w:pPr>
         <w:numPr>
+          <w:ilvl w:val="0"/>
           <w:numId w:val="0"/>
         </w:numPr>
         <w:rPr>
@@ -4113,6 +4423,7 @@
     <w:p>
       <w:pPr>
         <w:numPr>
+          <w:ilvl w:val="0"/>
           <w:numId w:val="0"/>
         </w:numPr>
         <w:rPr>
@@ -4151,7 +4462,7 @@
                     </pic:cNvPicPr>
                   </pic:nvPicPr>
                   <pic:blipFill>
-                    <a:blip r:embed="rId14"/>
+                    <a:blip r:embed="rId16"/>
                     <a:stretch>
                       <a:fillRect/>
                     </a:stretch>
@@ -4182,6 +4493,14 @@
     <w:p>
       <w:pPr>
         <w:rPr>
+          <w:rFonts w:hint="eastAsia"/>
+          <w:lang w:val="en-US" w:eastAsia="zh-CN"/>
+        </w:rPr>
+      </w:pPr>
+    </w:p>
+    <w:p>
+      <w:pPr>
+        <w:rPr>
           <w:rFonts w:hint="default"/>
           <w:lang w:val="en-US" w:eastAsia="zh-CN"/>
         </w:rPr>
@@ -4234,16 +4553,30 @@
       <w:pPr>
         <w:rPr>
           <w:rFonts w:hint="eastAsia"/>
-          <w:lang w:val="en-US" w:eastAsia="zh-CN"/>
-        </w:rPr>
-      </w:pPr>
-      <w:r>
-        <w:rPr>
-          <w:rFonts w:hint="eastAsia"/>
+          <w:b/>
+          <w:bCs/>
+          <w:lang w:val="en-US" w:eastAsia="zh-CN"/>
+        </w:rPr>
+      </w:pPr>
+      <w:r>
+        <w:rPr>
+          <w:rFonts w:hint="eastAsia"/>
+          <w:b/>
+          <w:bCs/>
           <w:lang w:val="en-US" w:eastAsia="zh-CN"/>
         </w:rPr>
         <w:t>Controller Package</w:t>
       </w:r>
+    </w:p>
+    <w:p>
+      <w:pPr>
+        <w:rPr>
+          <w:rFonts w:hint="eastAsia"/>
+          <w:b/>
+          <w:bCs/>
+          <w:lang w:val="en-US" w:eastAsia="zh-CN"/>
+        </w:rPr>
+      </w:pPr>
     </w:p>
     <w:p>
       <w:pPr>
@@ -4259,7 +4592,7 @@
         </w:rPr>
         <w:drawing>
           <wp:inline distT="0" distB="0" distL="114300" distR="114300">
-            <wp:extent cx="4895850" cy="2143125"/>
+            <wp:extent cx="7506970" cy="3286125"/>
             <wp:effectExtent l="0" t="0" r="0" b="0"/>
             <wp:docPr id="11" name="图片 11" descr="Controllers"/>
             <wp:cNvGraphicFramePr>
@@ -4275,7 +4608,7 @@
                     </pic:cNvPicPr>
                   </pic:nvPicPr>
                   <pic:blipFill>
-                    <a:blip r:embed="rId15"/>
+                    <a:blip r:embed="rId17"/>
                     <a:stretch>
                       <a:fillRect/>
                     </a:stretch>
@@ -4283,7 +4616,7 @@
                   <pic:spPr>
                     <a:xfrm>
                       <a:off x="0" y="0"/>
-                      <a:ext cx="4895850" cy="2143125"/>
+                      <a:ext cx="7506970" cy="3286125"/>
                     </a:xfrm>
                     <a:prstGeom prst="rect">
                       <a:avLst/>
@@ -4299,17 +4632,69 @@
     <w:p>
       <w:pPr>
         <w:rPr>
-          <w:rFonts w:hint="eastAsia"/>
-          <w:lang w:val="en-US" w:eastAsia="zh-CN"/>
-        </w:rPr>
-      </w:pPr>
-      <w:r>
-        <w:rPr>
-          <w:rFonts w:hint="eastAsia"/>
+          <w:rFonts w:hint="default"/>
+          <w:lang w:val="en-US" w:eastAsia="zh-CN"/>
+        </w:rPr>
+      </w:pPr>
+    </w:p>
+    <w:p>
+      <w:pPr>
+        <w:rPr>
+          <w:rFonts w:hint="default"/>
+          <w:lang w:val="en" w:eastAsia="zh-CN"/>
+        </w:rPr>
+      </w:pPr>
+      <w:r>
+        <w:rPr>
+          <w:rFonts w:hint="default"/>
+          <w:lang w:val="en-US" w:eastAsia="zh-CN"/>
+        </w:rPr>
+        <w:t>The controller package is the core package of the whole system. It contains classes which are used to deal with the user's business logic, and the search class solves all the user's search requests</w:t>
+      </w:r>
+      <w:r>
+        <w:rPr>
+          <w:rFonts w:hint="default"/>
+          <w:lang w:val="en" w:eastAsia="zh-CN"/>
+        </w:rPr>
+        <w:t>. The Config class returns the configuration of the site to the front end. Resource will be responsible for data collection, resource classification, deletion and other functions. Through the Resource class, users can also edit courses and getr course categories and lists.</w:t>
+      </w:r>
+    </w:p>
+    <w:p>
+      <w:pPr>
+        <w:rPr>
+          <w:rFonts w:hint="default"/>
+          <w:lang w:val="en-US" w:eastAsia="zh-CN"/>
+        </w:rPr>
+      </w:pPr>
+    </w:p>
+    <w:p>
+      <w:pPr>
+        <w:rPr>
+          <w:rFonts w:hint="eastAsia"/>
+          <w:b/>
+          <w:bCs/>
+          <w:lang w:val="en-US" w:eastAsia="zh-CN"/>
+        </w:rPr>
+      </w:pPr>
+      <w:r>
+        <w:rPr>
+          <w:rFonts w:hint="eastAsia"/>
+          <w:b/>
+          <w:bCs/>
           <w:lang w:val="en-US" w:eastAsia="zh-CN"/>
         </w:rPr>
         <w:t>Private Package</w:t>
       </w:r>
+    </w:p>
+    <w:p>
+      <w:pPr>
+        <w:rPr>
+          <w:rFonts w:hint="eastAsia"/>
+          <w:b/>
+          <w:bCs/>
+          <w:lang w:val="en-US" w:eastAsia="zh-CN"/>
+        </w:rPr>
+      </w:pPr>
     </w:p>
     <w:p>
       <w:pPr>
@@ -4325,7 +4710,7 @@
         </w:rPr>
         <w:drawing>
           <wp:inline distT="0" distB="0" distL="114300" distR="114300">
-            <wp:extent cx="3838575" cy="2305050"/>
+            <wp:extent cx="5939155" cy="3566795"/>
             <wp:effectExtent l="0" t="0" r="0" b="0"/>
             <wp:docPr id="12" name="图片 12" descr="Private"/>
             <wp:cNvGraphicFramePr>
@@ -4341,7 +4726,7 @@
                     </pic:cNvPicPr>
                   </pic:nvPicPr>
                   <pic:blipFill>
-                    <a:blip r:embed="rId16"/>
+                    <a:blip r:embed="rId18"/>
                     <a:stretch>
                       <a:fillRect/>
                     </a:stretch>
@@ -4349,7 +4734,7 @@
                   <pic:spPr>
                     <a:xfrm>
                       <a:off x="0" y="0"/>
-                      <a:ext cx="3838575" cy="2305050"/>
+                      <a:ext cx="5939155" cy="3566795"/>
                     </a:xfrm>
                     <a:prstGeom prst="rect">
                       <a:avLst/>
@@ -4365,17 +4750,218 @@
     <w:p>
       <w:pPr>
         <w:rPr>
-          <w:rFonts w:hint="eastAsia"/>
-          <w:lang w:val="en-US" w:eastAsia="zh-CN"/>
-        </w:rPr>
-      </w:pPr>
-      <w:r>
-        <w:rPr>
-          <w:rFonts w:hint="eastAsia"/>
+          <w:rFonts w:hint="default"/>
+          <w:lang w:val="en-US" w:eastAsia="zh-CN"/>
+        </w:rPr>
+      </w:pPr>
+    </w:p>
+    <w:p>
+      <w:pPr>
+        <w:rPr>
+          <w:rFonts w:hint="default"/>
+          <w:lang w:val="en" w:eastAsia="zh-CN"/>
+        </w:rPr>
+      </w:pPr>
+      <w:r>
+        <w:rPr>
+          <w:rFonts w:hint="default"/>
+          <w:lang w:val="en-US" w:eastAsia="zh-CN"/>
+        </w:rPr>
+        <w:t>The core class of private package is</w:t>
+      </w:r>
+      <w:r>
+        <w:rPr>
+          <w:rFonts w:hint="default"/>
+          <w:lang w:val="en" w:eastAsia="zh-CN"/>
+        </w:rPr>
+        <w:t xml:space="preserve"> the</w:t>
+      </w:r>
+      <w:r>
+        <w:rPr>
+          <w:rFonts w:hint="default"/>
+          <w:lang w:val="en-US" w:eastAsia="zh-CN"/>
+        </w:rPr>
+        <w:t xml:space="preserve"> </w:t>
+      </w:r>
+      <w:r>
+        <w:rPr>
+          <w:rFonts w:hint="default"/>
+          <w:lang w:val="en" w:eastAsia="zh-CN"/>
+        </w:rPr>
+        <w:t>class P</w:t>
+      </w:r>
+      <w:r>
+        <w:rPr>
+          <w:rFonts w:hint="default"/>
+          <w:lang w:val="en-US" w:eastAsia="zh-CN"/>
+        </w:rPr>
+        <w:t>ublic, which means private public library. It is a public library specially developed for</w:t>
+      </w:r>
+      <w:r>
+        <w:rPr>
+          <w:rFonts w:hint="default"/>
+          <w:lang w:val="en" w:eastAsia="zh-CN"/>
+        </w:rPr>
+        <w:t xml:space="preserve"> only</w:t>
+      </w:r>
+      <w:r>
+        <w:rPr>
+          <w:rFonts w:hint="default"/>
+          <w:lang w:val="en-US" w:eastAsia="zh-CN"/>
+        </w:rPr>
+        <w:t xml:space="preserve"> this system</w:t>
+      </w:r>
+      <w:r>
+        <w:rPr>
+          <w:rFonts w:hint="default"/>
+          <w:lang w:val="en" w:eastAsia="zh-CN"/>
+        </w:rPr>
+        <w:t>, it includes functions such as get random numbers, format date, check user info and etc which are used with high frequency</w:t>
+      </w:r>
+      <w:r>
+        <w:rPr>
+          <w:rFonts w:hint="default"/>
+          <w:lang w:val="en-US" w:eastAsia="zh-CN"/>
+        </w:rPr>
+        <w:t xml:space="preserve">. It can be </w:t>
+      </w:r>
+      <w:r>
+        <w:rPr>
+          <w:rFonts w:hint="default"/>
+          <w:lang w:val="en" w:eastAsia="zh-CN"/>
+        </w:rPr>
+        <w:t xml:space="preserve">imported and used </w:t>
+      </w:r>
+      <w:r>
+        <w:rPr>
+          <w:rFonts w:hint="default"/>
+          <w:lang w:val="en-US" w:eastAsia="zh-CN"/>
+        </w:rPr>
+        <w:t>by controller</w:t>
+      </w:r>
+      <w:r>
+        <w:rPr>
+          <w:rFonts w:hint="default"/>
+          <w:lang w:val="en" w:eastAsia="zh-CN"/>
+        </w:rPr>
+        <w:t>s</w:t>
+      </w:r>
+      <w:r>
+        <w:rPr>
+          <w:rFonts w:hint="default"/>
+          <w:lang w:val="en-US" w:eastAsia="zh-CN"/>
+        </w:rPr>
+        <w:t xml:space="preserve"> to reduce code redundancy and coupling. It is a</w:t>
+      </w:r>
+      <w:r>
+        <w:rPr>
+          <w:rFonts w:hint="default"/>
+          <w:lang w:val="en" w:eastAsia="zh-CN"/>
+        </w:rPr>
+        <w:t xml:space="preserve"> very</w:t>
+      </w:r>
+      <w:r>
+        <w:rPr>
+          <w:rFonts w:hint="default"/>
+          <w:lang w:val="en-US" w:eastAsia="zh-CN"/>
+        </w:rPr>
+        <w:t xml:space="preserve"> common design idea in software engineering.</w:t>
+      </w:r>
+      <w:r>
+        <w:rPr>
+          <w:rFonts w:hint="default"/>
+          <w:lang w:val="en" w:eastAsia="zh-CN"/>
+        </w:rPr>
+        <w:t xml:space="preserve"> </w:t>
+      </w:r>
+      <w:r>
+        <w:rPr>
+          <w:rFonts w:hint="default"/>
+          <w:lang w:val="en-US" w:eastAsia="zh-CN"/>
+        </w:rPr>
+        <w:t xml:space="preserve">High cohesion, </w:t>
+      </w:r>
+      <w:r>
+        <w:rPr>
+          <w:rFonts w:hint="default"/>
+          <w:lang w:val="en" w:eastAsia="zh-CN"/>
+        </w:rPr>
+        <w:t xml:space="preserve">loose </w:t>
+      </w:r>
+      <w:r>
+        <w:rPr>
+          <w:rFonts w:hint="default"/>
+          <w:lang w:val="en-US" w:eastAsia="zh-CN"/>
+        </w:rPr>
+        <w:t>coupling</w:t>
+      </w:r>
+      <w:r>
+        <w:rPr>
+          <w:rStyle w:val="14"/>
+          <w:rFonts w:hint="default"/>
+          <w:lang w:val="en-US" w:eastAsia="zh-CN"/>
+        </w:rPr>
+        <w:endnoteReference w:id="9" w:customMarkFollows="1"/>
+        <w:t>[10]</w:t>
+      </w:r>
+      <w:r>
+        <w:rPr>
+          <w:rFonts w:hint="default"/>
+          <w:lang w:val="en" w:eastAsia="zh-CN"/>
+        </w:rPr>
+        <w:t>. Class DB provides a set of methods to operate database like inset, query and delete.</w:t>
+      </w:r>
+    </w:p>
+    <w:p>
+      <w:pPr>
+        <w:rPr>
+          <w:rFonts w:hint="default"/>
+          <w:lang w:val="en-US" w:eastAsia="zh-CN"/>
+        </w:rPr>
+      </w:pPr>
+    </w:p>
+    <w:p>
+      <w:pPr>
+        <w:rPr>
+          <w:rFonts w:hint="default"/>
+          <w:lang w:val="en-US" w:eastAsia="zh-CN"/>
+        </w:rPr>
+      </w:pPr>
+    </w:p>
+    <w:p>
+      <w:pPr>
+        <w:rPr>
+          <w:rFonts w:hint="default"/>
+          <w:lang w:val="en-US" w:eastAsia="zh-CN"/>
+        </w:rPr>
+      </w:pPr>
+    </w:p>
+    <w:p>
+      <w:pPr>
+        <w:rPr>
+          <w:rFonts w:hint="eastAsia"/>
+          <w:b/>
+          <w:bCs/>
+          <w:lang w:val="en-US" w:eastAsia="zh-CN"/>
+        </w:rPr>
+      </w:pPr>
+      <w:r>
+        <w:rPr>
+          <w:rFonts w:hint="eastAsia"/>
+          <w:b/>
+          <w:bCs/>
           <w:lang w:val="en-US" w:eastAsia="zh-CN"/>
         </w:rPr>
         <w:t>Server Package</w:t>
       </w:r>
+    </w:p>
+    <w:p>
+      <w:pPr>
+        <w:rPr>
+          <w:rFonts w:hint="eastAsia"/>
+          <w:lang w:val="en-US" w:eastAsia="zh-CN"/>
+        </w:rPr>
+      </w:pPr>
     </w:p>
     <w:p>
       <w:pPr>
@@ -4391,7 +4977,7 @@
         </w:rPr>
         <w:drawing>
           <wp:inline distT="0" distB="0" distL="114300" distR="114300">
-            <wp:extent cx="2466975" cy="1304925"/>
+            <wp:extent cx="3950970" cy="2090420"/>
             <wp:effectExtent l="0" t="0" r="0" b="0"/>
             <wp:docPr id="13" name="图片 13" descr="Server"/>
             <wp:cNvGraphicFramePr>
@@ -4407,7 +4993,7 @@
                     </pic:cNvPicPr>
                   </pic:nvPicPr>
                   <pic:blipFill>
-                    <a:blip r:embed="rId17"/>
+                    <a:blip r:embed="rId19"/>
                     <a:stretch>
                       <a:fillRect/>
                     </a:stretch>
@@ -4415,7 +5001,7 @@
                   <pic:spPr>
                     <a:xfrm>
                       <a:off x="0" y="0"/>
-                      <a:ext cx="2466975" cy="1304925"/>
+                      <a:ext cx="3950970" cy="2090420"/>
                     </a:xfrm>
                     <a:prstGeom prst="rect">
                       <a:avLst/>
@@ -4427,6 +5013,612 @@
           </wp:inline>
         </w:drawing>
       </w:r>
+    </w:p>
+    <w:p>
+      <w:pPr>
+        <w:rPr>
+          <w:rFonts w:hint="default"/>
+          <w:lang w:val="en-US" w:eastAsia="zh-CN"/>
+        </w:rPr>
+      </w:pPr>
+    </w:p>
+    <w:p>
+      <w:pPr>
+        <w:keepNext w:val="0"/>
+        <w:keepLines w:val="0"/>
+        <w:widowControl/>
+        <w:suppressLineNumbers w:val="0"/>
+        <w:jc w:val="left"/>
+        <w:rPr>
+          <w:rFonts w:hint="default" w:ascii="Arial" w:hAnsi="Arial" w:cs="Arial" w:eastAsiaTheme="minorEastAsia"/>
+          <w:color w:val="auto"/>
+          <w:kern w:val="0"/>
+          <w:sz w:val="28"/>
+          <w:szCs w:val="22"/>
+          <w:lang w:val="en-US" w:eastAsia="zh-CN" w:bidi="ar-SA"/>
+        </w:rPr>
+      </w:pPr>
+      <w:r>
+        <w:rPr>
+          <w:rFonts w:hint="default" w:ascii="Arial" w:hAnsi="Arial" w:cs="Arial" w:eastAsiaTheme="minorEastAsia"/>
+          <w:color w:val="auto"/>
+          <w:kern w:val="0"/>
+          <w:sz w:val="28"/>
+          <w:szCs w:val="22"/>
+          <w:lang w:val="en-US" w:eastAsia="zh-CN" w:bidi="ar-SA"/>
+        </w:rPr>
+        <w:t xml:space="preserve">The server package is the </w:t>
+      </w:r>
+      <w:r>
+        <w:rPr>
+          <w:rFonts w:hint="default" w:ascii="Arial" w:hAnsi="Arial" w:cs="Arial" w:eastAsiaTheme="minorEastAsia"/>
+          <w:color w:val="auto"/>
+          <w:kern w:val="0"/>
+          <w:sz w:val="28"/>
+          <w:szCs w:val="22"/>
+          <w:lang w:val="en" w:eastAsia="zh-CN" w:bidi="ar-SA"/>
+        </w:rPr>
+        <w:t xml:space="preserve">web server </w:t>
+      </w:r>
+      <w:r>
+        <w:rPr>
+          <w:rFonts w:hint="default" w:ascii="Arial" w:hAnsi="Arial" w:cs="Arial" w:eastAsiaTheme="minorEastAsia"/>
+          <w:color w:val="auto"/>
+          <w:kern w:val="0"/>
+          <w:sz w:val="28"/>
+          <w:szCs w:val="22"/>
+          <w:lang w:val="en-US" w:eastAsia="zh-CN" w:bidi="ar-SA"/>
+        </w:rPr>
+        <w:t>start-up entry</w:t>
+      </w:r>
+      <w:r>
+        <w:rPr>
+          <w:rFonts w:hint="default" w:ascii="Arial" w:hAnsi="Arial" w:cs="Arial" w:eastAsiaTheme="minorEastAsia"/>
+          <w:color w:val="auto"/>
+          <w:kern w:val="0"/>
+          <w:sz w:val="28"/>
+          <w:szCs w:val="22"/>
+          <w:lang w:val="en" w:eastAsia="zh-CN" w:bidi="ar-SA"/>
+        </w:rPr>
+        <w:t>.</w:t>
+      </w:r>
+      <w:r>
+        <w:rPr>
+          <w:rFonts w:hint="default" w:ascii="Arial" w:hAnsi="Arial" w:cs="Arial" w:eastAsiaTheme="minorEastAsia"/>
+          <w:color w:val="auto"/>
+          <w:kern w:val="0"/>
+          <w:sz w:val="28"/>
+          <w:szCs w:val="22"/>
+          <w:lang w:val="en-US" w:eastAsia="zh-CN" w:bidi="ar-SA"/>
+        </w:rPr>
+        <w:t xml:space="preserve"> </w:t>
+      </w:r>
+      <w:r>
+        <w:rPr>
+          <w:rFonts w:hint="default" w:ascii="Arial" w:hAnsi="Arial" w:cs="Arial" w:eastAsiaTheme="minorEastAsia"/>
+          <w:color w:val="auto"/>
+          <w:kern w:val="0"/>
+          <w:sz w:val="28"/>
+          <w:szCs w:val="22"/>
+          <w:lang w:val="en" w:eastAsia="zh-CN" w:bidi="ar-SA"/>
+        </w:rPr>
+        <w:t xml:space="preserve">It </w:t>
+      </w:r>
+      <w:r>
+        <w:rPr>
+          <w:rFonts w:hint="default" w:ascii="Arial" w:hAnsi="Arial" w:cs="Arial" w:eastAsiaTheme="minorEastAsia"/>
+          <w:color w:val="auto"/>
+          <w:kern w:val="0"/>
+          <w:sz w:val="28"/>
+          <w:szCs w:val="22"/>
+          <w:lang w:val="en-US" w:eastAsia="zh-CN" w:bidi="ar-SA"/>
+        </w:rPr>
+        <w:t>listens and distributes the user's request to the controller</w:t>
+      </w:r>
+      <w:r>
+        <w:rPr>
+          <w:rFonts w:hint="default" w:ascii="Arial" w:hAnsi="Arial" w:cs="Arial" w:eastAsiaTheme="minorEastAsia"/>
+          <w:color w:val="auto"/>
+          <w:kern w:val="0"/>
+          <w:sz w:val="28"/>
+          <w:szCs w:val="22"/>
+          <w:lang w:val="en" w:eastAsia="zh-CN" w:bidi="ar-SA"/>
+        </w:rPr>
+        <w:t>s</w:t>
+      </w:r>
+      <w:r>
+        <w:rPr>
+          <w:rFonts w:hint="default" w:ascii="Arial" w:hAnsi="Arial" w:cs="Arial" w:eastAsiaTheme="minorEastAsia"/>
+          <w:color w:val="auto"/>
+          <w:kern w:val="0"/>
+          <w:sz w:val="28"/>
+          <w:szCs w:val="22"/>
+          <w:lang w:val="en-US" w:eastAsia="zh-CN" w:bidi="ar-SA"/>
+        </w:rPr>
+        <w:t xml:space="preserve">. The </w:t>
+      </w:r>
+      <w:r>
+        <w:rPr>
+          <w:rFonts w:hint="default" w:ascii="Arial" w:hAnsi="Arial" w:cs="Arial" w:eastAsiaTheme="minorEastAsia"/>
+          <w:color w:val="auto"/>
+          <w:kern w:val="0"/>
+          <w:sz w:val="28"/>
+          <w:szCs w:val="22"/>
+          <w:lang w:val="en" w:eastAsia="zh-CN" w:bidi="ar-SA"/>
+        </w:rPr>
+        <w:t xml:space="preserve">mapping </w:t>
+      </w:r>
+      <w:r>
+        <w:rPr>
+          <w:rFonts w:hint="default" w:ascii="Arial" w:hAnsi="Arial" w:cs="Arial" w:eastAsiaTheme="minorEastAsia"/>
+          <w:color w:val="auto"/>
+          <w:kern w:val="0"/>
+          <w:sz w:val="28"/>
+          <w:szCs w:val="22"/>
+          <w:lang w:val="en-US" w:eastAsia="zh-CN" w:bidi="ar-SA"/>
+        </w:rPr>
+        <w:t>mode used between the server package and the controller</w:t>
+      </w:r>
+      <w:r>
+        <w:rPr>
+          <w:rFonts w:hint="default" w:ascii="Arial" w:hAnsi="Arial" w:cs="Arial" w:eastAsiaTheme="minorEastAsia"/>
+          <w:color w:val="auto"/>
+          <w:kern w:val="0"/>
+          <w:sz w:val="28"/>
+          <w:szCs w:val="22"/>
+          <w:lang w:val="en" w:eastAsia="zh-CN" w:bidi="ar-SA"/>
+        </w:rPr>
+        <w:t>s</w:t>
+      </w:r>
+      <w:r>
+        <w:rPr>
+          <w:rFonts w:hint="default" w:ascii="Arial" w:hAnsi="Arial" w:cs="Arial" w:eastAsiaTheme="minorEastAsia"/>
+          <w:color w:val="auto"/>
+          <w:kern w:val="0"/>
+          <w:sz w:val="28"/>
+          <w:szCs w:val="22"/>
+          <w:lang w:val="en-US" w:eastAsia="zh-CN" w:bidi="ar-SA"/>
+        </w:rPr>
+        <w:t xml:space="preserve"> is</w:t>
+      </w:r>
+      <w:r>
+        <w:rPr>
+          <w:rFonts w:hint="default" w:ascii="Arial" w:hAnsi="Arial" w:cs="Arial" w:eastAsiaTheme="minorEastAsia"/>
+          <w:color w:val="auto"/>
+          <w:kern w:val="0"/>
+          <w:sz w:val="28"/>
+          <w:szCs w:val="22"/>
+          <w:lang w:val="en" w:eastAsia="zh-CN" w:bidi="ar-SA"/>
+        </w:rPr>
+        <w:t xml:space="preserve"> called</w:t>
+      </w:r>
+      <w:r>
+        <w:rPr>
+          <w:rFonts w:hint="default" w:ascii="Arial" w:hAnsi="Arial" w:cs="Arial" w:eastAsiaTheme="minorEastAsia"/>
+          <w:color w:val="auto"/>
+          <w:kern w:val="0"/>
+          <w:sz w:val="28"/>
+          <w:szCs w:val="22"/>
+          <w:lang w:val="en-US" w:eastAsia="zh-CN" w:bidi="ar-SA"/>
+        </w:rPr>
+        <w:t xml:space="preserve"> </w:t>
+      </w:r>
+      <w:r>
+        <w:rPr>
+          <w:rFonts w:hint="default" w:ascii="Arial" w:hAnsi="Arial" w:cs="Arial" w:eastAsiaTheme="minorEastAsia"/>
+          <w:b/>
+          <w:bCs/>
+          <w:color w:val="auto"/>
+          <w:kern w:val="0"/>
+          <w:sz w:val="28"/>
+          <w:szCs w:val="22"/>
+          <w:lang w:val="en-US" w:eastAsia="zh-CN" w:bidi="ar-SA"/>
+        </w:rPr>
+        <w:t>Convention Routing</w:t>
+      </w:r>
+      <w:r>
+        <w:rPr>
+          <w:rFonts w:hint="default" w:ascii="Arial" w:hAnsi="Arial" w:cs="Arial" w:eastAsiaTheme="minorEastAsia"/>
+          <w:color w:val="auto"/>
+          <w:kern w:val="0"/>
+          <w:sz w:val="28"/>
+          <w:szCs w:val="22"/>
+          <w:lang w:val="en" w:eastAsia="zh-CN" w:bidi="ar-SA"/>
+        </w:rPr>
+        <w:t xml:space="preserve">. </w:t>
+      </w:r>
+      <w:r>
+        <w:rPr>
+          <w:rFonts w:hint="default" w:ascii="Arial" w:hAnsi="Arial" w:cs="Arial" w:eastAsiaTheme="minorEastAsia"/>
+          <w:color w:val="auto"/>
+          <w:kern w:val="0"/>
+          <w:sz w:val="28"/>
+          <w:szCs w:val="22"/>
+          <w:lang w:val="en-US" w:eastAsia="zh-CN" w:bidi="ar-SA"/>
+        </w:rPr>
+        <w:t xml:space="preserve">The figure below explains what is the </w:t>
+      </w:r>
+      <w:r>
+        <w:rPr>
+          <w:rFonts w:hint="default" w:ascii="Arial" w:hAnsi="Arial" w:cs="Arial" w:eastAsiaTheme="minorEastAsia"/>
+          <w:color w:val="auto"/>
+          <w:kern w:val="0"/>
+          <w:sz w:val="28"/>
+          <w:szCs w:val="22"/>
+          <w:lang w:val="en" w:eastAsia="zh-CN" w:bidi="ar-SA"/>
+        </w:rPr>
+        <w:t xml:space="preserve">convention </w:t>
+      </w:r>
+      <w:r>
+        <w:rPr>
+          <w:rFonts w:hint="default" w:ascii="Arial" w:hAnsi="Arial" w:cs="Arial" w:eastAsiaTheme="minorEastAsia"/>
+          <w:color w:val="auto"/>
+          <w:kern w:val="0"/>
+          <w:sz w:val="28"/>
+          <w:szCs w:val="22"/>
+          <w:lang w:val="en-US" w:eastAsia="zh-CN" w:bidi="ar-SA"/>
+        </w:rPr>
+        <w:t>routing</w:t>
+      </w:r>
+      <w:r>
+        <w:rPr>
+          <w:rFonts w:hint="default" w:ascii="Arial" w:hAnsi="Arial" w:cs="Arial" w:eastAsiaTheme="minorEastAsia"/>
+          <w:color w:val="auto"/>
+          <w:kern w:val="0"/>
+          <w:sz w:val="28"/>
+          <w:szCs w:val="22"/>
+          <w:lang w:val="en" w:eastAsia="zh-CN" w:bidi="ar-SA"/>
+        </w:rPr>
+        <w:t xml:space="preserve"> mode</w:t>
+      </w:r>
+      <w:r>
+        <w:rPr>
+          <w:rFonts w:hint="default" w:ascii="Arial" w:hAnsi="Arial" w:cs="Arial" w:eastAsiaTheme="minorEastAsia"/>
+          <w:color w:val="auto"/>
+          <w:kern w:val="0"/>
+          <w:sz w:val="28"/>
+          <w:szCs w:val="22"/>
+          <w:lang w:val="en-US" w:eastAsia="zh-CN" w:bidi="ar-SA"/>
+        </w:rPr>
+        <w:t>.</w:t>
+      </w:r>
+    </w:p>
+    <w:p>
+      <w:pPr>
+        <w:keepNext w:val="0"/>
+        <w:keepLines w:val="0"/>
+        <w:widowControl/>
+        <w:suppressLineNumbers w:val="0"/>
+        <w:jc w:val="left"/>
+        <w:rPr>
+          <w:rFonts w:hint="default" w:ascii="Arial" w:hAnsi="Arial" w:cs="Arial" w:eastAsiaTheme="minorEastAsia"/>
+          <w:color w:val="auto"/>
+          <w:kern w:val="0"/>
+          <w:sz w:val="28"/>
+          <w:szCs w:val="22"/>
+          <w:lang w:val="en-US" w:eastAsia="zh-CN" w:bidi="ar-SA"/>
+        </w:rPr>
+      </w:pPr>
+    </w:p>
+    <w:p>
+      <w:pPr>
+        <w:keepNext w:val="0"/>
+        <w:keepLines w:val="0"/>
+        <w:widowControl/>
+        <w:suppressLineNumbers w:val="0"/>
+        <w:jc w:val="left"/>
+        <w:rPr>
+          <w:rFonts w:hint="default" w:ascii="Arial" w:hAnsi="Arial" w:cs="Arial" w:eastAsiaTheme="minorEastAsia"/>
+          <w:color w:val="auto"/>
+          <w:kern w:val="0"/>
+          <w:sz w:val="28"/>
+          <w:szCs w:val="22"/>
+          <w:lang w:val="en" w:eastAsia="zh-CN" w:bidi="ar-SA"/>
+        </w:rPr>
+      </w:pPr>
+      <w:r>
+        <w:rPr>
+          <w:rFonts w:hint="default" w:ascii="Arial" w:hAnsi="Arial" w:cs="Arial" w:eastAsiaTheme="minorEastAsia"/>
+          <w:color w:val="auto"/>
+          <w:kern w:val="0"/>
+          <w:sz w:val="28"/>
+          <w:szCs w:val="22"/>
+          <w:lang w:val="en" w:eastAsia="zh-CN" w:bidi="ar-SA"/>
+        </w:rPr>
+        <w:drawing>
+          <wp:inline distT="0" distB="0" distL="114300" distR="114300">
+            <wp:extent cx="6115050" cy="6838950"/>
+            <wp:effectExtent l="0" t="0" r="0" b="0"/>
+            <wp:docPr id="17" name="Picture 17" descr="gnome-shell-screenshot-PSM8M0"/>
+            <wp:cNvGraphicFramePr>
+              <a:graphicFrameLocks xmlns:a="http://schemas.openxmlformats.org/drawingml/2006/main" noChangeAspect="1"/>
+            </wp:cNvGraphicFramePr>
+            <a:graphic xmlns:a="http://schemas.openxmlformats.org/drawingml/2006/main">
+              <a:graphicData uri="http://schemas.openxmlformats.org/drawingml/2006/picture">
+                <pic:pic xmlns:pic="http://schemas.openxmlformats.org/drawingml/2006/picture">
+                  <pic:nvPicPr>
+                    <pic:cNvPr id="17" name="Picture 17" descr="gnome-shell-screenshot-PSM8M0"/>
+                    <pic:cNvPicPr>
+                      <a:picLocks noChangeAspect="1"/>
+                    </pic:cNvPicPr>
+                  </pic:nvPicPr>
+                  <pic:blipFill>
+                    <a:blip r:embed="rId20"/>
+                    <a:stretch>
+                      <a:fillRect/>
+                    </a:stretch>
+                  </pic:blipFill>
+                  <pic:spPr>
+                    <a:xfrm>
+                      <a:off x="0" y="0"/>
+                      <a:ext cx="6115050" cy="6838950"/>
+                    </a:xfrm>
+                    <a:prstGeom prst="rect">
+                      <a:avLst/>
+                    </a:prstGeom>
+                  </pic:spPr>
+                </pic:pic>
+              </a:graphicData>
+            </a:graphic>
+          </wp:inline>
+        </w:drawing>
+      </w:r>
+    </w:p>
+    <w:p>
+      <w:pPr>
+        <w:keepNext w:val="0"/>
+        <w:keepLines w:val="0"/>
+        <w:widowControl/>
+        <w:suppressLineNumbers w:val="0"/>
+        <w:jc w:val="left"/>
+        <w:rPr>
+          <w:rFonts w:hint="default" w:ascii="Arial" w:hAnsi="Arial" w:cs="Arial" w:eastAsiaTheme="minorEastAsia"/>
+          <w:color w:val="auto"/>
+          <w:kern w:val="0"/>
+          <w:sz w:val="28"/>
+          <w:szCs w:val="22"/>
+          <w:lang w:val="en" w:eastAsia="zh-CN" w:bidi="ar-SA"/>
+        </w:rPr>
+      </w:pPr>
+    </w:p>
+    <w:p>
+      <w:pPr>
+        <w:keepNext w:val="0"/>
+        <w:keepLines w:val="0"/>
+        <w:widowControl/>
+        <w:suppressLineNumbers w:val="0"/>
+        <w:jc w:val="left"/>
+        <w:rPr>
+          <w:rFonts w:hint="default" w:ascii="Arial" w:hAnsi="Arial" w:cs="Arial" w:eastAsiaTheme="minorEastAsia"/>
+          <w:color w:val="auto"/>
+          <w:kern w:val="0"/>
+          <w:sz w:val="28"/>
+          <w:szCs w:val="22"/>
+          <w:lang w:val="en" w:eastAsia="zh-CN" w:bidi="ar-SA"/>
+        </w:rPr>
+      </w:pPr>
+      <w:r>
+        <w:rPr>
+          <w:rFonts w:hint="default" w:ascii="Arial" w:hAnsi="Arial" w:cs="Arial" w:eastAsiaTheme="minorEastAsia"/>
+          <w:color w:val="auto"/>
+          <w:kern w:val="0"/>
+          <w:sz w:val="28"/>
+          <w:szCs w:val="22"/>
+          <w:lang w:val="en" w:eastAsia="zh-CN" w:bidi="ar-SA"/>
+        </w:rPr>
+        <w:t>The solution is to automatically map the user's router to the same class name and action name under the controller. The characteristic and advantage of the convention routing is that it does not need to configure the route files, which reduces the development time and the writing of method documents. It can reduce the possible misunderstanding between the front-end and back-end communication.</w:t>
+      </w:r>
+    </w:p>
+    <w:p>
+      <w:pPr>
+        <w:keepNext w:val="0"/>
+        <w:keepLines w:val="0"/>
+        <w:widowControl/>
+        <w:suppressLineNumbers w:val="0"/>
+        <w:jc w:val="left"/>
+        <w:rPr>
+          <w:rFonts w:hint="default" w:ascii="Arial" w:hAnsi="Arial" w:cs="Arial" w:eastAsiaTheme="minorEastAsia"/>
+          <w:color w:val="auto"/>
+          <w:kern w:val="0"/>
+          <w:sz w:val="28"/>
+          <w:szCs w:val="22"/>
+          <w:lang w:val="en" w:eastAsia="zh-CN" w:bidi="ar-SA"/>
+        </w:rPr>
+      </w:pPr>
+    </w:p>
+    <w:p>
+      <w:pPr>
+        <w:keepNext w:val="0"/>
+        <w:keepLines w:val="0"/>
+        <w:widowControl/>
+        <w:suppressLineNumbers w:val="0"/>
+        <w:jc w:val="left"/>
+        <w:rPr>
+          <w:rFonts w:hint="default" w:ascii="Arial" w:hAnsi="Arial" w:cs="Arial" w:eastAsiaTheme="minorEastAsia"/>
+          <w:color w:val="auto"/>
+          <w:kern w:val="0"/>
+          <w:sz w:val="28"/>
+          <w:szCs w:val="22"/>
+          <w:lang w:val="en" w:eastAsia="zh-CN" w:bidi="ar-SA"/>
+        </w:rPr>
+      </w:pPr>
+      <w:r>
+        <w:rPr>
+          <w:rFonts w:hint="default" w:ascii="Arial" w:hAnsi="Arial" w:cs="Arial" w:eastAsiaTheme="minorEastAsia"/>
+          <w:color w:val="auto"/>
+          <w:kern w:val="0"/>
+          <w:sz w:val="28"/>
+          <w:szCs w:val="22"/>
+          <w:lang w:val="en" w:eastAsia="zh-CN" w:bidi="ar-SA"/>
+        </w:rPr>
+        <w:t>In this system, the static file has its own unique mapping way, which is different from the controller, so it can isolate the access of code and media file, which is a guarantee for security.</w:t>
+      </w:r>
+    </w:p>
+    <w:p>
+      <w:pPr>
+        <w:keepNext w:val="0"/>
+        <w:keepLines w:val="0"/>
+        <w:widowControl/>
+        <w:suppressLineNumbers w:val="0"/>
+        <w:jc w:val="left"/>
+        <w:rPr>
+          <w:rFonts w:hint="default" w:ascii="Arial" w:hAnsi="Arial" w:cs="Arial" w:eastAsiaTheme="minorEastAsia"/>
+          <w:color w:val="auto"/>
+          <w:kern w:val="0"/>
+          <w:sz w:val="28"/>
+          <w:szCs w:val="22"/>
+          <w:lang w:val="en" w:eastAsia="zh-CN" w:bidi="ar-SA"/>
+        </w:rPr>
+      </w:pPr>
+    </w:p>
+    <w:p>
+      <w:pPr>
+        <w:pStyle w:val="4"/>
+        <w:bidi w:val="0"/>
+        <w:rPr>
+          <w:lang w:val="en-US" w:eastAsia="zh-CN"/>
+        </w:rPr>
+      </w:pPr>
+      <w:r>
+        <w:rPr>
+          <w:lang w:val="en-US" w:eastAsia="zh-CN"/>
+        </w:rPr>
+        <w:t>Sequence Diagram</w:t>
+      </w:r>
+    </w:p>
+    <w:p>
+      <w:pPr>
+        <w:rPr>
+          <w:lang w:val="en-US" w:eastAsia="zh-CN"/>
+        </w:rPr>
+      </w:pPr>
+    </w:p>
+    <w:p>
+      <w:pPr>
+        <w:rPr>
+          <w:rFonts w:hint="default"/>
+          <w:lang w:val="en" w:eastAsia="zh-CN"/>
+        </w:rPr>
+      </w:pPr>
+      <w:r>
+        <w:rPr>
+          <w:rFonts w:hint="default"/>
+          <w:lang w:val="en-US" w:eastAsia="zh-CN"/>
+        </w:rPr>
+        <w:t xml:space="preserve">The main function of search engine system is to search valuable resources, so in many </w:t>
+      </w:r>
+      <w:r>
+        <w:rPr>
+          <w:rFonts w:hint="default"/>
+          <w:lang w:val="en" w:eastAsia="zh-CN"/>
+        </w:rPr>
+        <w:t xml:space="preserve">sequences </w:t>
+      </w:r>
+      <w:r>
+        <w:rPr>
+          <w:rFonts w:hint="default"/>
+          <w:lang w:val="en-US" w:eastAsia="zh-CN"/>
+        </w:rPr>
+        <w:t>series, this part mainly studies the logic of search</w:t>
+      </w:r>
+      <w:r>
+        <w:rPr>
+          <w:rFonts w:hint="default"/>
+          <w:lang w:val="en" w:eastAsia="zh-CN"/>
+        </w:rPr>
+        <w:t xml:space="preserve"> sequence. The following is the UML design of search sequence.</w:t>
+      </w:r>
+    </w:p>
+    <w:p>
+      <w:pPr>
+        <w:rPr>
+          <w:rFonts w:hint="default"/>
+          <w:lang w:val="en" w:eastAsia="zh-CN"/>
+        </w:rPr>
+      </w:pPr>
+    </w:p>
+    <w:p>
+      <w:pPr>
+        <w:rPr>
+          <w:rFonts w:hint="default"/>
+          <w:lang w:val="en" w:eastAsia="zh-CN"/>
+        </w:rPr>
+      </w:pPr>
+      <w:r>
+        <w:rPr>
+          <w:rFonts w:hint="default"/>
+          <w:lang w:val="en" w:eastAsia="zh-CN"/>
+        </w:rPr>
+        <w:drawing>
+          <wp:inline distT="0" distB="0" distL="114300" distR="114300">
+            <wp:extent cx="8908415" cy="7710805"/>
+            <wp:effectExtent l="0" t="0" r="0" b="0"/>
+            <wp:docPr id="18" name="Picture 18" descr="SearchSequence"/>
+            <wp:cNvGraphicFramePr>
+              <a:graphicFrameLocks xmlns:a="http://schemas.openxmlformats.org/drawingml/2006/main" noChangeAspect="1"/>
+            </wp:cNvGraphicFramePr>
+            <a:graphic xmlns:a="http://schemas.openxmlformats.org/drawingml/2006/main">
+              <a:graphicData uri="http://schemas.openxmlformats.org/drawingml/2006/picture">
+                <pic:pic xmlns:pic="http://schemas.openxmlformats.org/drawingml/2006/picture">
+                  <pic:nvPicPr>
+                    <pic:cNvPr id="18" name="Picture 18" descr="SearchSequence"/>
+                    <pic:cNvPicPr>
+                      <a:picLocks noChangeAspect="1"/>
+                    </pic:cNvPicPr>
+                  </pic:nvPicPr>
+                  <pic:blipFill>
+                    <a:blip r:embed="rId21"/>
+                    <a:stretch>
+                      <a:fillRect/>
+                    </a:stretch>
+                  </pic:blipFill>
+                  <pic:spPr>
+                    <a:xfrm>
+                      <a:off x="0" y="0"/>
+                      <a:ext cx="8908415" cy="7710805"/>
+                    </a:xfrm>
+                    <a:prstGeom prst="rect">
+                      <a:avLst/>
+                    </a:prstGeom>
+                  </pic:spPr>
+                </pic:pic>
+              </a:graphicData>
+            </a:graphic>
+          </wp:inline>
+        </w:drawing>
+      </w:r>
+    </w:p>
+    <w:p>
+      <w:pPr>
+        <w:rPr>
+          <w:rFonts w:hint="default"/>
+          <w:lang w:val="en" w:eastAsia="zh-CN"/>
+        </w:rPr>
+      </w:pPr>
+      <w:r>
+        <w:rPr>
+          <w:rFonts w:hint="default"/>
+          <w:lang w:val="en" w:eastAsia="zh-CN"/>
+        </w:rPr>
+        <w:t>The whole search process of the system is that after getting the user's request from the server, the keywords are sent to the Search controller to screen the data in resource database. When the matching and approximate data results are found, the Search controller calculates and verifies the value of the resources through the DLRV module service, and finally returns the organized results to the controller. Finally, the controller returns a sorted list of results to the user browser through the HTTP server. Users get valuable resources that match their request.</w:t>
+      </w:r>
+    </w:p>
+    <w:p>
+      <w:pPr>
+        <w:keepNext w:val="0"/>
+        <w:keepLines w:val="0"/>
+        <w:widowControl/>
+        <w:suppressLineNumbers w:val="0"/>
+        <w:jc w:val="left"/>
+        <w:rPr>
+          <w:rFonts w:hint="default" w:ascii="Arial" w:hAnsi="Arial" w:cs="Arial" w:eastAsiaTheme="minorEastAsia"/>
+          <w:color w:val="auto"/>
+          <w:kern w:val="0"/>
+          <w:sz w:val="28"/>
+          <w:szCs w:val="22"/>
+          <w:lang w:val="en" w:eastAsia="zh-CN" w:bidi="ar-SA"/>
+        </w:rPr>
+      </w:pPr>
       <w:bookmarkStart w:id="14" w:name="_GoBack"/>
       <w:bookmarkEnd w:id="14"/>
     </w:p>
@@ -4440,11 +5632,56 @@
       </w:pPr>
       <w:bookmarkStart w:id="13" w:name="_i85ws8se9wc5"/>
       <w:bookmarkEnd w:id="13"/>
-      <w:r>
+    </w:p>
+    <w:p>
+      <w:pPr>
+        <w:pStyle w:val="2"/>
         <w:rPr>
           <w:rFonts w:eastAsia="Noto Sans CJK SC" w:cs="Arial"/>
           <w:b/>
         </w:rPr>
+      </w:pPr>
+    </w:p>
+    <w:p>
+      <w:pPr>
+        <w:pStyle w:val="2"/>
+        <w:rPr>
+          <w:rFonts w:eastAsia="Noto Sans CJK SC" w:cs="Arial"/>
+          <w:b/>
+        </w:rPr>
+      </w:pPr>
+    </w:p>
+    <w:p>
+      <w:pPr>
+        <w:pStyle w:val="2"/>
+        <w:rPr>
+          <w:rFonts w:eastAsia="Noto Sans CJK SC" w:cs="Arial"/>
+          <w:b/>
+        </w:rPr>
+      </w:pPr>
+    </w:p>
+    <w:p>
+      <w:pPr>
+        <w:pStyle w:val="2"/>
+        <w:rPr>
+          <w:rFonts w:eastAsia="Noto Sans CJK SC" w:cs="Arial"/>
+          <w:b/>
+        </w:rPr>
+      </w:pPr>
+    </w:p>
+    <w:p>
+      <w:pPr>
+        <w:pStyle w:val="2"/>
+        <w:rPr>
+          <w:rFonts w:eastAsia="Noto Sans CJK SC" w:cs="Arial"/>
+          <w:b/>
+        </w:rPr>
+      </w:pPr>
+      <w:r>
+        <w:rPr>
+          <w:rFonts w:eastAsia="Noto Sans CJK SC" w:cs="Arial"/>
+          <w:b/>
+        </w:rPr>
         <w:t>Citation</w:t>
       </w:r>
     </w:p>
@@ -4457,10 +5694,10 @@
       </w:pPr>
     </w:p>
     <w:sectPr>
-      <w:headerReference r:id="rId5" w:type="first"/>
-      <w:footerReference r:id="rId7" w:type="first"/>
-      <w:headerReference r:id="rId4" w:type="default"/>
-      <w:footerReference r:id="rId6" w:type="default"/>
+      <w:headerReference r:id="rId6" w:type="first"/>
+      <w:footerReference r:id="rId8" w:type="first"/>
+      <w:headerReference r:id="rId5" w:type="default"/>
+      <w:footerReference r:id="rId7" w:type="default"/>
       <w:endnotePr>
         <w:numFmt w:val="decimal"/>
       </w:endnotePr>
@@ -4478,6 +5715,26 @@
 
 <file path=word/endnotes.xml><?xml version="1.0" encoding="utf-8"?>
 <w:endnotes xmlns:wpc="http://schemas.microsoft.com/office/word/2010/wordprocessingCanvas" xmlns:mc="http://schemas.openxmlformats.org/markup-compatibility/2006" xmlns:o="urn:schemas-microsoft-com:office:office" xmlns:r="http://schemas.openxmlformats.org/officeDocument/2006/relationships" xmlns:m="http://schemas.openxmlformats.org/officeDocument/2006/math" xmlns:v="urn:schemas-microsoft-com:vml" xmlns:wp14="http://schemas.microsoft.com/office/word/2010/wordprocessingDrawing" xmlns:wp="http://schemas.openxmlformats.org/drawingml/2006/wordprocessingDrawing" xmlns:w="http://schemas.openxmlformats.org/wordprocessingml/2006/main" xmlns:w14="http://schemas.microsoft.com/office/word/2010/wordml" xmlns:w15="http://schemas.microsoft.com/office/word/2012/wordml" xmlns:w10="urn:schemas-microsoft-com:office:word" xmlns:wpg="http://schemas.microsoft.com/office/word/2010/wordprocessingGroup" xmlns:wpi="http://schemas.microsoft.com/office/word/2010/wordprocessingInk" xmlns:wne="http://schemas.microsoft.com/office/word/2006/wordml" xmlns:wps="http://schemas.microsoft.com/office/word/2010/wordprocessingShape" xmlns:wpsCustomData="http://www.wps.cn/officeDocument/2013/wpsCustomData" mc:Ignorable="w14 w15 wp14">
+  <w:endnote w:type="separator" w:id="20">
+    <w:p>
+      <w:pPr>
+        <w:spacing w:line="240" w:lineRule="auto"/>
+      </w:pPr>
+      <w:r>
+        <w:separator/>
+      </w:r>
+    </w:p>
+  </w:endnote>
+  <w:endnote w:type="continuationSeparator" w:id="21">
+    <w:p>
+      <w:pPr>
+        <w:spacing w:line="240" w:lineRule="auto"/>
+      </w:pPr>
+      <w:r>
+        <w:continuationSeparator/>
+      </w:r>
+    </w:p>
+  </w:endnote>
   <w:endnote w:id="0">
     <w:p>
       <w:pPr>
@@ -4493,7 +5750,7 @@
       </w:pPr>
       <w:r>
         <w:rPr>
-          <w:rStyle w:val="21"/>
+          <w:rStyle w:val="14"/>
           <w:i w:val="0"/>
           <w:iCs w:val="0"/>
         </w:rPr>
@@ -4501,7 +5758,7 @@
       </w:r>
       <w:r>
         <w:rPr>
-          <w:rStyle w:val="21"/>
+          <w:rStyle w:val="14"/>
           <w:i w:val="0"/>
           <w:iCs w:val="0"/>
         </w:rPr>
@@ -4509,7 +5766,7 @@
       </w:r>
       <w:r>
         <w:rPr>
-          <w:rStyle w:val="21"/>
+          <w:rStyle w:val="14"/>
           <w:i w:val="0"/>
           <w:iCs w:val="0"/>
         </w:rPr>
@@ -4526,7 +5783,7 @@
       </w:r>
       <w:r>
         <w:rPr>
-          <w:rStyle w:val="29"/>
+          <w:rStyle w:val="30"/>
           <w:rFonts w:hint="eastAsia"/>
           <w:i w:val="0"/>
           <w:iCs w:val="0"/>
@@ -4536,7 +5793,7 @@
       </w:r>
       <w:r>
         <w:rPr>
-          <w:rStyle w:val="29"/>
+          <w:rStyle w:val="30"/>
           <w:rFonts w:hint="eastAsia"/>
           <w:i w:val="0"/>
           <w:iCs w:val="0"/>
@@ -4546,7 +5803,7 @@
       </w:r>
       <w:r>
         <w:rPr>
-          <w:rStyle w:val="29"/>
+          <w:rStyle w:val="30"/>
           <w:rFonts w:hint="eastAsia"/>
           <w:i w:val="0"/>
           <w:iCs w:val="0"/>
@@ -4556,7 +5813,7 @@
       </w:r>
       <w:r>
         <w:rPr>
-          <w:rStyle w:val="29"/>
+          <w:rStyle w:val="30"/>
           <w:rFonts w:hint="eastAsia"/>
           <w:i w:val="0"/>
           <w:iCs w:val="0"/>
@@ -4566,7 +5823,7 @@
       </w:r>
       <w:r>
         <w:rPr>
-          <w:rStyle w:val="29"/>
+          <w:rStyle w:val="30"/>
           <w:rFonts w:hint="eastAsia"/>
           <w:i w:val="0"/>
           <w:iCs w:val="0"/>
@@ -4576,7 +5833,7 @@
       </w:r>
       <w:r>
         <w:rPr>
-          <w:rStyle w:val="29"/>
+          <w:rStyle w:val="30"/>
           <w:rFonts w:hint="eastAsia"/>
           <w:i w:val="0"/>
           <w:iCs w:val="0"/>
@@ -4586,7 +5843,7 @@
       </w:r>
       <w:r>
         <w:rPr>
-          <w:rStyle w:val="29"/>
+          <w:rStyle w:val="30"/>
           <w:rFonts w:hint="eastAsia"/>
           <w:i w:val="0"/>
           <w:iCs w:val="0"/>
@@ -4597,7 +5854,7 @@
     </w:p>
     <w:p>
       <w:pPr>
-        <w:pStyle w:val="11"/>
+        <w:pStyle w:val="15"/>
         <w:snapToGrid w:val="0"/>
         <w:rPr>
           <w:i w:val="0"/>
@@ -4609,7 +5866,7 @@
   <w:endnote w:id="1">
     <w:p>
       <w:pPr>
-        <w:pStyle w:val="11"/>
+        <w:pStyle w:val="15"/>
         <w:bidi w:val="0"/>
         <w:rPr>
           <w:rFonts w:hint="eastAsia" w:ascii="Microsoft YaHei UI" w:hAnsi="Microsoft YaHei UI" w:eastAsia="Microsoft YaHei UI" w:cs="Microsoft YaHei UI"/>
@@ -4623,7 +5880,7 @@
       </w:pPr>
       <w:r>
         <w:rPr>
-          <w:rStyle w:val="21"/>
+          <w:rStyle w:val="14"/>
           <w:i w:val="0"/>
           <w:iCs w:val="0"/>
         </w:rPr>
@@ -4631,7 +5888,7 @@
       </w:r>
       <w:r>
         <w:rPr>
-          <w:rStyle w:val="21"/>
+          <w:rStyle w:val="14"/>
           <w:i w:val="0"/>
           <w:iCs w:val="0"/>
         </w:rPr>
@@ -4639,7 +5896,7 @@
       </w:r>
       <w:r>
         <w:rPr>
-          <w:rStyle w:val="21"/>
+          <w:rStyle w:val="14"/>
           <w:i w:val="0"/>
           <w:iCs w:val="0"/>
         </w:rPr>
@@ -4656,7 +5913,7 @@
       </w:r>
       <w:r>
         <w:rPr>
-          <w:rStyle w:val="29"/>
+          <w:rStyle w:val="30"/>
           <w:rFonts w:hint="eastAsia" w:ascii="Arial" w:hAnsi="Arial"/>
           <w:i w:val="0"/>
         </w:rPr>
@@ -4665,7 +5922,7 @@
     </w:p>
     <w:p>
       <w:pPr>
-        <w:pStyle w:val="11"/>
+        <w:pStyle w:val="15"/>
         <w:bidi w:val="0"/>
         <w:rPr>
           <w:rFonts w:hint="eastAsia" w:ascii="Microsoft YaHei UI" w:hAnsi="Microsoft YaHei UI" w:eastAsia="Microsoft YaHei UI" w:cs="Microsoft YaHei UI"/>
@@ -4682,28 +5939,28 @@
   <w:endnote w:id="2">
     <w:p>
       <w:pPr>
-        <w:pStyle w:val="11"/>
+        <w:pStyle w:val="15"/>
         <w:bidi w:val="0"/>
         <w:rPr>
-          <w:rStyle w:val="29"/>
-          <w:rFonts w:hint="eastAsia"/>
-        </w:rPr>
-      </w:pPr>
-      <w:r>
-        <w:rPr>
-          <w:rStyle w:val="21"/>
+          <w:rStyle w:val="30"/>
+          <w:rFonts w:hint="eastAsia"/>
+        </w:rPr>
+      </w:pPr>
+      <w:r>
+        <w:rPr>
+          <w:rStyle w:val="14"/>
         </w:rPr>
         <w:t>[</w:t>
       </w:r>
       <w:r>
         <w:rPr>
-          <w:rStyle w:val="21"/>
+          <w:rStyle w:val="14"/>
         </w:rPr>
         <w:endnoteRef/>
       </w:r>
       <w:r>
         <w:rPr>
-          <w:rStyle w:val="21"/>
+          <w:rStyle w:val="14"/>
         </w:rPr>
         <w:t>]</w:t>
       </w:r>
@@ -4712,7 +5969,7 @@
       </w:r>
       <w:r>
         <w:rPr>
-          <w:rStyle w:val="29"/>
+          <w:rStyle w:val="30"/>
           <w:rFonts w:hint="eastAsia"/>
         </w:rPr>
         <w:t>Jordan Friedman, U.S. News Data: The Average Online Bachelor's Student, April 4, 2017</w:t>
@@ -4720,10 +5977,10 @@
     </w:p>
     <w:p>
       <w:pPr>
-        <w:pStyle w:val="11"/>
+        <w:pStyle w:val="15"/>
         <w:bidi w:val="0"/>
         <w:rPr>
-          <w:rStyle w:val="29"/>
+          <w:rStyle w:val="30"/>
           <w:rFonts w:hint="eastAsia"/>
         </w:rPr>
       </w:pPr>
@@ -4732,28 +5989,28 @@
   <w:endnote w:id="3">
     <w:p>
       <w:pPr>
-        <w:pStyle w:val="11"/>
+        <w:pStyle w:val="15"/>
         <w:snapToGrid w:val="0"/>
         <w:rPr>
-          <w:rStyle w:val="29"/>
-          <w:rFonts w:hint="default"/>
-        </w:rPr>
-      </w:pPr>
-      <w:r>
-        <w:rPr>
-          <w:rStyle w:val="21"/>
+          <w:rStyle w:val="30"/>
+          <w:rFonts w:hint="default"/>
+        </w:rPr>
+      </w:pPr>
+      <w:r>
+        <w:rPr>
+          <w:rStyle w:val="14"/>
         </w:rPr>
         <w:t>[</w:t>
       </w:r>
       <w:r>
         <w:rPr>
-          <w:rStyle w:val="21"/>
+          <w:rStyle w:val="14"/>
         </w:rPr>
         <w:endnoteRef/>
       </w:r>
       <w:r>
         <w:rPr>
-          <w:rStyle w:val="21"/>
+          <w:rStyle w:val="14"/>
         </w:rPr>
         <w:t>]</w:t>
       </w:r>
@@ -4762,42 +6019,42 @@
       </w:r>
       <w:r>
         <w:rPr>
-          <w:rStyle w:val="29"/>
+          <w:rStyle w:val="30"/>
           <w:rFonts w:hint="default"/>
         </w:rPr>
         <w:t>Reenskaug, Trygve. </w:t>
       </w:r>
       <w:r>
         <w:rPr>
-          <w:rStyle w:val="29"/>
+          <w:rStyle w:val="30"/>
           <w:rFonts w:hint="default"/>
         </w:rPr>
         <w:fldChar w:fldCharType="begin"/>
       </w:r>
       <w:r>
         <w:rPr>
-          <w:rStyle w:val="29"/>
+          <w:rStyle w:val="30"/>
           <w:rFonts w:hint="default"/>
         </w:rPr>
         <w:instrText xml:space="preserve"> HYPERLINK "http://heim.ifi.uio.no/~trygver/2007/MVC_Originals.pdf" </w:instrText>
       </w:r>
       <w:r>
         <w:rPr>
-          <w:rStyle w:val="29"/>
+          <w:rStyle w:val="30"/>
           <w:rFonts w:hint="default"/>
         </w:rPr>
         <w:fldChar w:fldCharType="separate"/>
       </w:r>
       <w:r>
         <w:rPr>
-          <w:rStyle w:val="29"/>
+          <w:rStyle w:val="30"/>
           <w:rFonts w:hint="default"/>
         </w:rPr>
         <w:t>THING-MODEL-VIEW-EDITOR: an Example from a planningsystem</w:t>
       </w:r>
       <w:r>
         <w:rPr>
-          <w:rStyle w:val="29"/>
+          <w:rStyle w:val="30"/>
           <w:rFonts w:hint="default"/>
         </w:rPr>
         <w:fldChar w:fldCharType="end"/>
@@ -4805,10 +6062,10 @@
     </w:p>
     <w:p>
       <w:pPr>
-        <w:pStyle w:val="11"/>
+        <w:pStyle w:val="15"/>
         <w:snapToGrid w:val="0"/>
         <w:rPr>
-          <w:rStyle w:val="29"/>
+          <w:rStyle w:val="30"/>
           <w:rFonts w:hint="default"/>
         </w:rPr>
       </w:pPr>
@@ -4817,82 +6074,82 @@
   <w:endnote w:id="4">
     <w:p>
       <w:pPr>
-        <w:pStyle w:val="11"/>
+        <w:pStyle w:val="15"/>
         <w:snapToGrid w:val="0"/>
         <w:rPr>
-          <w:rStyle w:val="29"/>
-          <w:rFonts w:hint="eastAsia"/>
-        </w:rPr>
-      </w:pPr>
-      <w:r>
-        <w:rPr>
-          <w:rStyle w:val="21"/>
+          <w:rStyle w:val="30"/>
+          <w:rFonts w:hint="eastAsia"/>
+        </w:rPr>
+      </w:pPr>
+      <w:r>
+        <w:rPr>
+          <w:rStyle w:val="14"/>
         </w:rPr>
         <w:t>[</w:t>
       </w:r>
       <w:r>
         <w:rPr>
-          <w:rStyle w:val="21"/>
+          <w:rStyle w:val="14"/>
         </w:rPr>
         <w:endnoteRef/>
       </w:r>
       <w:r>
         <w:rPr>
-          <w:rStyle w:val="21"/>
+          <w:rStyle w:val="14"/>
         </w:rPr>
         <w:t>]</w:t>
       </w:r>
       <w:r>
         <w:rPr>
-          <w:rStyle w:val="29"/>
+          <w:rStyle w:val="30"/>
         </w:rPr>
         <w:t xml:space="preserve"> </w:t>
       </w:r>
       <w:r>
         <w:rPr>
-          <w:rStyle w:val="29"/>
+          <w:rStyle w:val="30"/>
           <w:rFonts w:hint="eastAsia"/>
         </w:rPr>
         <w:t>Sullivan, Danny. </w:t>
       </w:r>
       <w:r>
         <w:rPr>
-          <w:rStyle w:val="29"/>
+          <w:rStyle w:val="30"/>
           <w:rFonts w:hint="eastAsia"/>
         </w:rPr>
         <w:fldChar w:fldCharType="begin"/>
       </w:r>
       <w:r>
         <w:rPr>
-          <w:rStyle w:val="29"/>
+          <w:rStyle w:val="30"/>
           <w:rFonts w:hint="eastAsia"/>
         </w:rPr>
         <w:instrText xml:space="preserve"> HYPERLINK "http://searchengineland.com/google-search-press-129925" \h </w:instrText>
       </w:r>
       <w:r>
         <w:rPr>
-          <w:rStyle w:val="29"/>
+          <w:rStyle w:val="30"/>
           <w:rFonts w:hint="eastAsia"/>
         </w:rPr>
         <w:fldChar w:fldCharType="separate"/>
       </w:r>
       <w:r>
         <w:rPr>
-          <w:rStyle w:val="29"/>
+          <w:rStyle w:val="30"/>
           <w:rFonts w:hint="eastAsia"/>
         </w:rPr>
         <w:t>"Google: 100 Billion Searches Per Month, Search To Integrate Gmail, Launching Enhanced Search App For iOS."</w:t>
       </w:r>
       <w:r>
         <w:rPr>
-          <w:rStyle w:val="29"/>
+          <w:rStyle w:val="30"/>
           <w:rFonts w:hint="eastAsia"/>
         </w:rPr>
         <w:fldChar w:fldCharType="end"/>
       </w:r>
       <w:r>
         <w:rPr>
-          <w:rStyle w:val="29"/>
+          <w:rStyle w:val="30"/>
           <w:rFonts w:hint="eastAsia"/>
         </w:rPr>
         <w:t> Search Engine Land. August 8, 2012</w:t>
@@ -4900,10 +6157,10 @@
     </w:p>
     <w:p>
       <w:pPr>
-        <w:pStyle w:val="11"/>
+        <w:pStyle w:val="15"/>
         <w:snapToGrid w:val="0"/>
         <w:rPr>
-          <w:rStyle w:val="29"/>
+          <w:rStyle w:val="30"/>
           <w:rFonts w:hint="eastAsia"/>
         </w:rPr>
       </w:pPr>
@@ -4912,40 +6169,40 @@
   <w:endnote w:id="5">
     <w:p>
       <w:pPr>
-        <w:pStyle w:val="11"/>
+        <w:pStyle w:val="15"/>
         <w:snapToGrid w:val="0"/>
         <w:rPr>
-          <w:rStyle w:val="29"/>
-          <w:rFonts w:hint="eastAsia"/>
-        </w:rPr>
-      </w:pPr>
-      <w:r>
-        <w:rPr>
-          <w:rStyle w:val="21"/>
+          <w:rStyle w:val="30"/>
+          <w:rFonts w:hint="eastAsia"/>
+        </w:rPr>
+      </w:pPr>
+      <w:r>
+        <w:rPr>
+          <w:rStyle w:val="14"/>
         </w:rPr>
         <w:t>[</w:t>
       </w:r>
       <w:r>
         <w:rPr>
-          <w:rStyle w:val="21"/>
+          <w:rStyle w:val="14"/>
         </w:rPr>
         <w:endnoteRef/>
       </w:r>
       <w:r>
         <w:rPr>
-          <w:rStyle w:val="21"/>
+          <w:rStyle w:val="14"/>
         </w:rPr>
         <w:t>]</w:t>
       </w:r>
       <w:r>
         <w:rPr>
-          <w:rStyle w:val="29"/>
+          <w:rStyle w:val="30"/>
         </w:rPr>
         <w:t xml:space="preserve"> </w:t>
       </w:r>
       <w:r>
         <w:rPr>
-          <w:rStyle w:val="29"/>
+          <w:rStyle w:val="30"/>
           <w:rFonts w:hint="eastAsia"/>
         </w:rPr>
         <w:t>Natasha Singer. “How Google Took Over the Classroom”. The New York Times, May 13, 2017</w:t>
@@ -4953,17 +6210,7 @@
     </w:p>
     <w:p>
       <w:pPr>
-        <w:pStyle w:val="11"/>
-        <w:snapToGrid w:val="0"/>
-        <w:rPr>
-          <w:rStyle w:val="29"/>
-          <w:rFonts w:hint="eastAsia"/>
-        </w:rPr>
-      </w:pPr>
-    </w:p>
-    <w:p>
-      <w:pPr>
-        <w:pStyle w:val="11"/>
+        <w:pStyle w:val="15"/>
         <w:snapToGrid w:val="0"/>
       </w:pPr>
     </w:p>
@@ -4971,29 +6218,29 @@
   <w:endnote w:id="6">
     <w:p>
       <w:pPr>
-        <w:pStyle w:val="11"/>
+        <w:pStyle w:val="15"/>
         <w:snapToGrid w:val="0"/>
         <w:rPr>
-          <w:rStyle w:val="29"/>
+          <w:rStyle w:val="30"/>
           <w:rFonts w:hint="default" w:ascii="Arial" w:hAnsi="Arial"/>
           <w:i w:val="0"/>
         </w:rPr>
       </w:pPr>
       <w:r>
         <w:rPr>
-          <w:rStyle w:val="21"/>
+          <w:rStyle w:val="14"/>
         </w:rPr>
         <w:t>[</w:t>
       </w:r>
       <w:r>
         <w:rPr>
-          <w:rStyle w:val="21"/>
+          <w:rStyle w:val="14"/>
         </w:rPr>
         <w:endnoteRef/>
       </w:r>
       <w:r>
         <w:rPr>
-          <w:rStyle w:val="21"/>
+          <w:rStyle w:val="14"/>
         </w:rPr>
         <w:t>]</w:t>
       </w:r>
@@ -5015,84 +6262,84 @@
       </w:r>
       <w:r>
         <w:rPr>
-          <w:rStyle w:val="29"/>
+          <w:rStyle w:val="30"/>
           <w:rFonts w:hint="default"/>
         </w:rPr>
         <w:fldChar w:fldCharType="begin"/>
       </w:r>
       <w:r>
         <w:rPr>
-          <w:rStyle w:val="29"/>
+          <w:rStyle w:val="30"/>
           <w:rFonts w:hint="default"/>
         </w:rPr>
         <w:instrText xml:space="preserve"> HYPERLINK "https://people.cs.umass.edu/~ramesh/Site/PUBLICATIONS_files/DMPPSW02.pdf" </w:instrText>
       </w:r>
       <w:r>
         <w:rPr>
-          <w:rStyle w:val="29"/>
+          <w:rStyle w:val="30"/>
           <w:rFonts w:hint="default"/>
         </w:rPr>
         <w:fldChar w:fldCharType="separate"/>
       </w:r>
       <w:r>
         <w:rPr>
-          <w:rStyle w:val="29"/>
+          <w:rStyle w:val="30"/>
           <w:rFonts w:hint="default"/>
         </w:rPr>
         <w:t>"Globally Distributed Content Delivery, by J. Dilley, B. Maggs, J. Parikh, H. Prokop, R. Sitaraman and B. Weihl, IEEE Internet Computing, Volume 6, Issue 5, November 2002"</w:t>
       </w:r>
       <w:r>
         <w:rPr>
-          <w:rStyle w:val="29"/>
+          <w:rStyle w:val="30"/>
           <w:rFonts w:hint="default"/>
         </w:rPr>
         <w:fldChar w:fldCharType="end"/>
       </w:r>
       <w:r>
         <w:rPr>
-          <w:rStyle w:val="29"/>
+          <w:rStyle w:val="30"/>
           <w:rFonts w:hint="default"/>
         </w:rPr>
         <w:t>(PDF). </w:t>
       </w:r>
       <w:r>
         <w:rPr>
-          <w:rStyle w:val="29"/>
+          <w:rStyle w:val="30"/>
           <w:rFonts w:hint="default"/>
         </w:rPr>
         <w:fldChar w:fldCharType="begin"/>
       </w:r>
       <w:r>
         <w:rPr>
-          <w:rStyle w:val="29"/>
+          <w:rStyle w:val="30"/>
           <w:rFonts w:hint="default"/>
         </w:rPr>
         <w:instrText xml:space="preserve"> HYPERLINK "https://web.archive.org/web/20170809231307/http://people.cs.umass.edu/~ramesh/Site/PUBLICATIONS_files/DMPPSW02.pdf" </w:instrText>
       </w:r>
       <w:r>
         <w:rPr>
-          <w:rStyle w:val="29"/>
+          <w:rStyle w:val="30"/>
           <w:rFonts w:hint="default"/>
         </w:rPr>
         <w:fldChar w:fldCharType="separate"/>
       </w:r>
       <w:r>
         <w:rPr>
-          <w:rStyle w:val="29"/>
+          <w:rStyle w:val="30"/>
           <w:rFonts w:hint="default"/>
         </w:rPr>
         <w:t>Archived</w:t>
       </w:r>
       <w:r>
         <w:rPr>
-          <w:rStyle w:val="29"/>
+          <w:rStyle w:val="30"/>
           <w:rFonts w:hint="default"/>
         </w:rPr>
         <w:fldChar w:fldCharType="end"/>
       </w:r>
       <w:r>
         <w:rPr>
-          <w:rStyle w:val="29"/>
+          <w:rStyle w:val="30"/>
           <w:rFonts w:hint="default"/>
         </w:rPr>
         <w:t> (PDF) from the original on 2017-08-09. Retrieved 2019-10-25.</w:t>
@@ -5100,10 +6347,10 @@
     </w:p>
     <w:p>
       <w:pPr>
-        <w:pStyle w:val="11"/>
+        <w:pStyle w:val="15"/>
         <w:snapToGrid w:val="0"/>
         <w:rPr>
-          <w:rStyle w:val="29"/>
+          <w:rStyle w:val="30"/>
           <w:rFonts w:hint="eastAsia" w:ascii="Arial" w:hAnsi="Arial"/>
           <w:i w:val="0"/>
         </w:rPr>
@@ -5113,29 +6360,29 @@
   <w:endnote w:id="7">
     <w:p>
       <w:pPr>
-        <w:pStyle w:val="11"/>
+        <w:pStyle w:val="15"/>
         <w:snapToGrid w:val="0"/>
         <w:rPr>
-          <w:rStyle w:val="29"/>
-          <w:rFonts w:hint="eastAsia"/>
-          <w:lang w:val="en-US" w:eastAsia="zh-CN"/>
-        </w:rPr>
-      </w:pPr>
-      <w:r>
-        <w:rPr>
-          <w:rStyle w:val="21"/>
+          <w:rStyle w:val="30"/>
+          <w:rFonts w:hint="eastAsia"/>
+          <w:lang w:val="en-US" w:eastAsia="zh-CN"/>
+        </w:rPr>
+      </w:pPr>
+      <w:r>
+        <w:rPr>
+          <w:rStyle w:val="14"/>
         </w:rPr>
         <w:t>[</w:t>
       </w:r>
       <w:r>
         <w:rPr>
-          <w:rStyle w:val="21"/>
+          <w:rStyle w:val="14"/>
         </w:rPr>
         <w:endnoteRef/>
       </w:r>
       <w:r>
         <w:rPr>
-          <w:rStyle w:val="21"/>
+          <w:rStyle w:val="14"/>
         </w:rPr>
         <w:t>]</w:t>
       </w:r>
@@ -5144,14 +6391,14 @@
       </w:r>
       <w:r>
         <w:rPr>
-          <w:rStyle w:val="29"/>
+          <w:rStyle w:val="30"/>
           <w:rFonts w:hint="eastAsia"/>
         </w:rPr>
         <w:t>OMG™ Unified Modeling Language™ (OMG UML®) specifications</w:t>
       </w:r>
       <w:r>
         <w:rPr>
-          <w:rStyle w:val="29"/>
+          <w:rStyle w:val="30"/>
           <w:rFonts w:hint="eastAsia"/>
           <w:lang w:val="en-US" w:eastAsia="zh-CN"/>
         </w:rPr>
@@ -5159,14 +6406,14 @@
       </w:r>
       <w:r>
         <w:rPr>
-          <w:rStyle w:val="29"/>
+          <w:rStyle w:val="30"/>
           <w:rFonts w:hint="eastAsia"/>
         </w:rPr>
         <w:t>Kirill Fakhroutdinov</w:t>
       </w:r>
       <w:r>
         <w:rPr>
-          <w:rStyle w:val="29"/>
+          <w:rStyle w:val="30"/>
           <w:rFonts w:hint="eastAsia"/>
           <w:lang w:val="en-US" w:eastAsia="zh-CN"/>
         </w:rPr>
@@ -5175,7 +6422,7 @@
     </w:p>
     <w:p>
       <w:pPr>
-        <w:pStyle w:val="11"/>
+        <w:pStyle w:val="15"/>
         <w:snapToGrid w:val="0"/>
       </w:pPr>
     </w:p>
@@ -5183,27 +6430,28 @@
   <w:endnote w:id="8">
     <w:p>
       <w:pPr>
-        <w:pStyle w:val="11"/>
+        <w:pStyle w:val="15"/>
         <w:snapToGrid w:val="0"/>
         <w:rPr>
-          <w:rStyle w:val="29"/>
-        </w:rPr>
-      </w:pPr>
-      <w:r>
-        <w:rPr>
-          <w:rStyle w:val="21"/>
+          <w:rStyle w:val="30"/>
+          <w:rFonts w:hint="eastAsia"/>
+        </w:rPr>
+      </w:pPr>
+      <w:r>
+        <w:rPr>
+          <w:rStyle w:val="14"/>
         </w:rPr>
         <w:t>[</w:t>
       </w:r>
       <w:r>
         <w:rPr>
-          <w:rStyle w:val="21"/>
+          <w:rStyle w:val="14"/>
         </w:rPr>
         <w:endnoteRef/>
       </w:r>
       <w:r>
         <w:rPr>
-          <w:rStyle w:val="21"/>
+          <w:rStyle w:val="14"/>
         </w:rPr>
         <w:t>]</w:t>
       </w:r>
@@ -5212,46 +6460,167 @@
       </w:r>
       <w:r>
         <w:rPr>
-          <w:rStyle w:val="29"/>
+          <w:rStyle w:val="30"/>
           <w:rFonts w:hint="eastAsia"/>
         </w:rPr>
         <w:t> Burbeck, Steve (1992) </w:t>
       </w:r>
       <w:r>
         <w:rPr>
-          <w:rStyle w:val="29"/>
+          <w:rStyle w:val="30"/>
           <w:rFonts w:hint="eastAsia"/>
         </w:rPr>
         <w:fldChar w:fldCharType="begin"/>
       </w:r>
       <w:r>
         <w:rPr>
-          <w:rStyle w:val="29"/>
+          <w:rStyle w:val="30"/>
           <w:rFonts w:hint="eastAsia"/>
         </w:rPr>
         <w:instrText xml:space="preserve"> HYPERLINK "https://web.archive.org/web/20120729161926/http://st-www.cs.illinois.edu/users/smarch/st-docs/mvc.html" </w:instrText>
       </w:r>
       <w:r>
         <w:rPr>
-          <w:rStyle w:val="29"/>
+          <w:rStyle w:val="30"/>
           <w:rFonts w:hint="eastAsia"/>
         </w:rPr>
         <w:fldChar w:fldCharType="separate"/>
       </w:r>
       <w:r>
         <w:rPr>
-          <w:rStyle w:val="29"/>
+          <w:rStyle w:val="30"/>
           <w:rFonts w:hint="eastAsia"/>
         </w:rPr>
         <w:t>Applications Programming in Smalltalk-80:How to use Model–View–Controller (MVC)</w:t>
       </w:r>
       <w:r>
         <w:rPr>
-          <w:rStyle w:val="29"/>
+          <w:rStyle w:val="30"/>
           <w:rFonts w:hint="eastAsia"/>
         </w:rPr>
         <w:fldChar w:fldCharType="end"/>
       </w:r>
+    </w:p>
+    <w:p>
+      <w:pPr>
+        <w:pStyle w:val="15"/>
+        <w:snapToGrid w:val="0"/>
+        <w:rPr>
+          <w:rStyle w:val="30"/>
+          <w:rFonts w:hint="eastAsia"/>
+        </w:rPr>
+      </w:pPr>
+    </w:p>
+  </w:endnote>
+  <w:endnote w:id="9">
+    <w:p>
+      <w:pPr>
+        <w:keepNext w:val="0"/>
+        <w:keepLines w:val="0"/>
+        <w:widowControl/>
+        <w:suppressLineNumbers w:val="0"/>
+        <w:jc w:val="left"/>
+      </w:pPr>
+      <w:r>
+        <w:rPr>
+          <w:rStyle w:val="14"/>
+        </w:rPr>
+        <w:t>[10]</w:t>
+      </w:r>
+      <w:r>
+        <w:rPr>
+          <w:rStyle w:val="30"/>
+          <w:rFonts w:hint="eastAsia" w:ascii="Arial" w:hAnsi="Arial" w:cs="Times New Roman"/>
+          <w:color w:val="auto"/>
+          <w:kern w:val="0"/>
+          <w:szCs w:val="22"/>
+          <w:lang w:val="en" w:eastAsia="zh-CN" w:bidi="ar-SA"/>
+        </w:rPr>
+        <w:t xml:space="preserve"> </w:t>
+      </w:r>
+      <w:r>
+        <w:rPr>
+          <w:rStyle w:val="30"/>
+          <w:rFonts w:hint="eastAsia" w:ascii="Arial" w:hAnsi="Arial" w:cs="Times New Roman"/>
+          <w:color w:val="auto"/>
+          <w:kern w:val="0"/>
+          <w:szCs w:val="22"/>
+          <w:lang w:val="en-US" w:eastAsia="zh-CN" w:bidi="ar-SA"/>
+        </w:rPr>
+        <w:t>Loosely Coupled: The Missing Pieces of Web Services</w:t>
+      </w:r>
+      <w:r>
+        <w:rPr>
+          <w:rStyle w:val="30"/>
+          <w:rFonts w:hint="default" w:ascii="Arial" w:hAnsi="Arial" w:cs="Times New Roman"/>
+          <w:color w:val="auto"/>
+          <w:kern w:val="0"/>
+          <w:szCs w:val="22"/>
+          <w:lang w:val="en-US" w:eastAsia="zh-CN" w:bidi="ar-SA"/>
+        </w:rPr>
+        <w:t> by </w:t>
+      </w:r>
+      <w:r>
+        <w:rPr>
+          <w:rStyle w:val="30"/>
+          <w:rFonts w:hint="default" w:ascii="Arial" w:hAnsi="Arial" w:cs="Times New Roman"/>
+          <w:color w:val="auto"/>
+          <w:kern w:val="0"/>
+          <w:szCs w:val="22"/>
+          <w:lang w:val="en-US" w:eastAsia="zh-CN" w:bidi="ar-SA"/>
+        </w:rPr>
+        <w:fldChar w:fldCharType="begin"/>
+      </w:r>
+      <w:r>
+        <w:rPr>
+          <w:rStyle w:val="30"/>
+          <w:rFonts w:hint="default" w:ascii="Arial" w:hAnsi="Arial" w:cs="Times New Roman"/>
+          <w:color w:val="auto"/>
+          <w:kern w:val="0"/>
+          <w:szCs w:val="22"/>
+          <w:lang w:val="en-US" w:eastAsia="zh-CN" w:bidi="ar-SA"/>
+        </w:rPr>
+        <w:instrText xml:space="preserve"> HYPERLINK "https://en.wikipedia.org/w/index.php?title=Doug_Kaye&amp;action=edit&amp;redlink=1" \o "Doug Kaye (page does not exist)" </w:instrText>
+      </w:r>
+      <w:r>
+        <w:rPr>
+          <w:rStyle w:val="30"/>
+          <w:rFonts w:hint="default" w:ascii="Arial" w:hAnsi="Arial" w:cs="Times New Roman"/>
+          <w:color w:val="auto"/>
+          <w:kern w:val="0"/>
+          <w:szCs w:val="22"/>
+          <w:lang w:val="en-US" w:eastAsia="zh-CN" w:bidi="ar-SA"/>
+        </w:rPr>
+        <w:fldChar w:fldCharType="separate"/>
+      </w:r>
+      <w:r>
+        <w:rPr>
+          <w:rStyle w:val="30"/>
+          <w:rFonts w:hint="default" w:ascii="Arial" w:hAnsi="Arial" w:cs="Times New Roman"/>
+          <w:color w:val="auto"/>
+          <w:kern w:val="0"/>
+          <w:szCs w:val="22"/>
+          <w:lang w:val="en" w:eastAsia="zh-CN" w:bidi="ar-SA"/>
+        </w:rPr>
+        <w:t>Doug Kaye</w:t>
+      </w:r>
+      <w:r>
+        <w:rPr>
+          <w:rStyle w:val="30"/>
+          <w:rFonts w:hint="default" w:ascii="Arial" w:hAnsi="Arial" w:cs="Times New Roman"/>
+          <w:color w:val="auto"/>
+          <w:kern w:val="0"/>
+          <w:szCs w:val="22"/>
+          <w:lang w:val="en-US" w:eastAsia="zh-CN" w:bidi="ar-SA"/>
+        </w:rPr>
+        <w:fldChar w:fldCharType="end"/>
+      </w:r>
+    </w:p>
+    <w:p>
+      <w:pPr>
+        <w:pStyle w:val="15"/>
+        <w:snapToGrid w:val="0"/>
+      </w:pPr>
     </w:p>
   </w:endnote>
 </w:endnotes>
@@ -5384,6 +6753,31 @@
     </w:r>
   </w:p>
 </w:ftr>
+</file>
+
+<file path=word/footnotes.xml><?xml version="1.0" encoding="utf-8"?>
+<w:footnotes xmlns:wpc="http://schemas.microsoft.com/office/word/2010/wordprocessingCanvas" xmlns:mc="http://schemas.openxmlformats.org/markup-compatibility/2006" xmlns:o="urn:schemas-microsoft-com:office:office" xmlns:r="http://schemas.openxmlformats.org/officeDocument/2006/relationships" xmlns:m="http://schemas.openxmlformats.org/officeDocument/2006/math" xmlns:v="urn:schemas-microsoft-com:vml" xmlns:wp14="http://schemas.microsoft.com/office/word/2010/wordprocessingDrawing" xmlns:wp="http://schemas.openxmlformats.org/drawingml/2006/wordprocessingDrawing" xmlns:w="http://schemas.openxmlformats.org/wordprocessingml/2006/main" xmlns:w14="http://schemas.microsoft.com/office/word/2010/wordml" xmlns:w15="http://schemas.microsoft.com/office/word/2012/wordml" xmlns:w10="urn:schemas-microsoft-com:office:word" xmlns:wpg="http://schemas.microsoft.com/office/word/2010/wordprocessingGroup" xmlns:wpi="http://schemas.microsoft.com/office/word/2010/wordprocessingInk" xmlns:wne="http://schemas.microsoft.com/office/word/2006/wordml" xmlns:wps="http://schemas.microsoft.com/office/word/2010/wordprocessingShape" xmlns:wpsCustomData="http://www.wps.cn/officeDocument/2013/wpsCustomData" mc:Ignorable="w14 w15 wp14">
+  <w:footnote w:type="separator" w:id="0">
+    <w:p>
+      <w:pPr>
+        <w:spacing w:line="240" w:lineRule="auto"/>
+      </w:pPr>
+      <w:r>
+        <w:separator/>
+      </w:r>
+    </w:p>
+  </w:footnote>
+  <w:footnote w:type="continuationSeparator" w:id="1">
+    <w:p>
+      <w:pPr>
+        <w:spacing w:line="240" w:lineRule="auto"/>
+      </w:pPr>
+      <w:r>
+        <w:continuationSeparator/>
+      </w:r>
+    </w:p>
+  </w:footnote>
+</w:footnotes>
 </file>
 
 <file path=word/header1.xml><?xml version="1.0" encoding="utf-8"?>
@@ -6659,8 +8053,8 @@
     <w:lsdException w:uiPriority="99" w:name="annotation reference"/>
     <w:lsdException w:uiPriority="99" w:name="line number"/>
     <w:lsdException w:uiPriority="99" w:name="page number"/>
-    <w:lsdException w:uiPriority="99" w:semiHidden="0" w:name="endnote reference"/>
-    <w:lsdException w:uiPriority="99" w:semiHidden="0" w:name="endnote text"/>
+    <w:lsdException w:qFormat="1" w:uiPriority="99" w:semiHidden="0" w:name="endnote reference"/>
+    <w:lsdException w:qFormat="1" w:uiPriority="99" w:semiHidden="0" w:name="endnote text"/>
     <w:lsdException w:uiPriority="99" w:name="table of authorities"/>
     <w:lsdException w:uiPriority="99" w:name="macro"/>
     <w:lsdException w:uiPriority="99" w:name="toa heading"/>
@@ -6891,7 +8285,7 @@
     <w:name w:val="heading 1"/>
     <w:basedOn w:val="1"/>
     <w:next w:val="1"/>
-    <w:link w:val="31"/>
+    <w:link w:val="32"/>
     <w:qFormat/>
     <w:uiPriority w:val="9"/>
     <w:pPr>
@@ -6920,8 +8314,9 @@
       <w:outlineLvl w:val="1"/>
     </w:pPr>
     <w:rPr>
+      <w:rFonts w:ascii="Arial" w:hAnsi="Arial"/>
       <w:b/>
-      <w:sz w:val="36"/>
+      <w:sz w:val="40"/>
       <w:szCs w:val="32"/>
     </w:rPr>
   </w:style>
@@ -6939,8 +8334,10 @@
       <w:outlineLvl w:val="2"/>
     </w:pPr>
     <w:rPr>
+      <w:rFonts w:ascii="Arial" w:hAnsi="Arial"/>
       <w:b/>
       <w:color w:val="434343"/>
+      <w:sz w:val="32"/>
       <w:szCs w:val="28"/>
     </w:rPr>
   </w:style>
@@ -7001,14 +8398,14 @@
       <w:color w:val="666666"/>
     </w:rPr>
   </w:style>
-  <w:style w:type="character" w:default="1" w:styleId="19">
+  <w:style w:type="character" w:default="1" w:styleId="8">
     <w:name w:val="Default Paragraph Font"/>
     <w:semiHidden/>
     <w:unhideWhenUsed/>
     <w:qFormat/>
     <w:uiPriority w:val="1"/>
   </w:style>
-  <w:style w:type="table" w:default="1" w:styleId="18">
+  <w:style w:type="table" w:default="1" w:styleId="9">
     <w:name w:val="Normal Table"/>
     <w:semiHidden/>
     <w:unhideWhenUsed/>
@@ -7023,7 +8420,16 @@
       </w:tblCellMar>
     </w:tblPr>
   </w:style>
-  <w:style w:type="paragraph" w:styleId="8">
+  <w:style w:type="paragraph" w:styleId="10">
+    <w:name w:val="Body Text"/>
+    <w:basedOn w:val="1"/>
+    <w:qFormat/>
+    <w:uiPriority w:val="0"/>
+    <w:pPr>
+      <w:spacing w:before="0" w:after="140" w:line="276" w:lineRule="auto"/>
+    </w:pPr>
+  </w:style>
+  <w:style w:type="paragraph" w:styleId="11">
     <w:name w:val="caption"/>
     <w:basedOn w:val="1"/>
     <w:next w:val="1"/>
@@ -7041,16 +8447,7 @@
       <w:szCs w:val="24"/>
     </w:rPr>
   </w:style>
-  <w:style w:type="paragraph" w:styleId="9">
-    <w:name w:val="Body Text"/>
-    <w:basedOn w:val="1"/>
-    <w:qFormat/>
-    <w:uiPriority w:val="0"/>
-    <w:pPr>
-      <w:spacing w:before="0" w:after="140" w:line="276" w:lineRule="auto"/>
-    </w:pPr>
-  </w:style>
-  <w:style w:type="paragraph" w:styleId="10">
+  <w:style w:type="paragraph" w:styleId="12">
     <w:name w:val="Date"/>
     <w:basedOn w:val="1"/>
     <w:next w:val="1"/>
@@ -7062,11 +8459,34 @@
       <w:ind w:left="100" w:firstLine="0"/>
     </w:pPr>
   </w:style>
-  <w:style w:type="paragraph" w:styleId="11">
+  <w:style w:type="character" w:styleId="13">
+    <w:name w:val="Emphasis"/>
+    <w:basedOn w:val="8"/>
+    <w:qFormat/>
+    <w:uiPriority w:val="20"/>
+    <w:rPr>
+      <w:i/>
+      <w:iCs/>
+    </w:rPr>
+  </w:style>
+  <w:style w:type="character" w:styleId="14">
+    <w:name w:val="endnote reference"/>
+    <w:basedOn w:val="8"/>
+    <w:unhideWhenUsed/>
+    <w:qFormat/>
+    <w:uiPriority w:val="99"/>
+    <w:rPr>
+      <w:rFonts w:ascii="Times New Roman" w:hAnsi="Times New Roman" w:eastAsia="宋体"/>
+      <w:sz w:val="32"/>
+      <w:vertAlign w:val="superscript"/>
+    </w:rPr>
+  </w:style>
+  <w:style w:type="paragraph" w:styleId="15">
     <w:name w:val="endnote text"/>
     <w:basedOn w:val="1"/>
-    <w:link w:val="29"/>
+    <w:link w:val="30"/>
     <w:unhideWhenUsed/>
+    <w:qFormat/>
     <w:uiPriority w:val="99"/>
     <w:pPr>
       <w:snapToGrid w:val="0"/>
@@ -7076,26 +8496,64 @@
       <w:sz w:val="24"/>
     </w:rPr>
   </w:style>
-  <w:style w:type="paragraph" w:styleId="12">
+  <w:style w:type="paragraph" w:styleId="16">
     <w:name w:val="footer"/>
-    <w:basedOn w:val="13"/>
-    <w:link w:val="30"/>
+    <w:basedOn w:val="17"/>
+    <w:link w:val="31"/>
     <w:qFormat/>
     <w:uiPriority w:val="0"/>
   </w:style>
-  <w:style w:type="paragraph" w:customStyle="1" w:styleId="13">
+  <w:style w:type="paragraph" w:customStyle="1" w:styleId="17">
     <w:name w:val="Header and Footer"/>
     <w:basedOn w:val="1"/>
     <w:qFormat/>
     <w:uiPriority w:val="0"/>
   </w:style>
-  <w:style w:type="paragraph" w:styleId="14">
+  <w:style w:type="paragraph" w:styleId="18">
     <w:name w:val="header"/>
-    <w:basedOn w:val="13"/>
+    <w:basedOn w:val="17"/>
     <w:qFormat/>
     <w:uiPriority w:val="0"/>
   </w:style>
-  <w:style w:type="paragraph" w:styleId="15">
+  <w:style w:type="character" w:styleId="19">
+    <w:name w:val="HTML Cite"/>
+    <w:basedOn w:val="8"/>
+    <w:semiHidden/>
+    <w:unhideWhenUsed/>
+    <w:uiPriority w:val="99"/>
+    <w:rPr>
+      <w:i/>
+    </w:rPr>
+  </w:style>
+  <w:style w:type="character" w:styleId="20">
+    <w:name w:val="Hyperlink"/>
+    <w:qFormat/>
+    <w:uiPriority w:val="0"/>
+    <w:rPr>
+      <w:color w:val="000080"/>
+      <w:u w:val="single"/>
+      <w:lang w:val="zh-CN" w:eastAsia="zh-CN" w:bidi="zh-CN"/>
+    </w:rPr>
+  </w:style>
+  <w:style w:type="paragraph" w:styleId="21">
+    <w:name w:val="List"/>
+    <w:basedOn w:val="10"/>
+    <w:qFormat/>
+    <w:uiPriority w:val="0"/>
+    <w:rPr>
+      <w:rFonts w:cs="Lohit Devanagari"/>
+    </w:rPr>
+  </w:style>
+  <w:style w:type="character" w:styleId="22">
+    <w:name w:val="Strong"/>
+    <w:basedOn w:val="8"/>
+    <w:qFormat/>
+    <w:uiPriority w:val="22"/>
+    <w:rPr>
+      <w:b/>
+    </w:rPr>
+  </w:style>
+  <w:style w:type="paragraph" w:styleId="23">
     <w:name w:val="Subtitle"/>
     <w:basedOn w:val="1"/>
     <w:next w:val="1"/>
@@ -7113,16 +8571,7 @@
       <w:szCs w:val="30"/>
     </w:rPr>
   </w:style>
-  <w:style w:type="paragraph" w:styleId="16">
-    <w:name w:val="List"/>
-    <w:basedOn w:val="9"/>
-    <w:qFormat/>
-    <w:uiPriority w:val="0"/>
-    <w:rPr>
-      <w:rFonts w:cs="Lohit Devanagari"/>
-    </w:rPr>
-  </w:style>
-  <w:style w:type="paragraph" w:styleId="17">
+  <w:style w:type="paragraph" w:styleId="24">
     <w:name w:val="Title"/>
     <w:basedOn w:val="1"/>
     <w:next w:val="1"/>
@@ -7139,57 +8588,17 @@
       <w:szCs w:val="52"/>
     </w:rPr>
   </w:style>
-  <w:style w:type="character" w:styleId="20">
-    <w:name w:val="Strong"/>
-    <w:basedOn w:val="19"/>
-    <w:qFormat/>
-    <w:uiPriority w:val="22"/>
-    <w:rPr>
-      <w:b/>
-    </w:rPr>
-  </w:style>
-  <w:style w:type="character" w:styleId="21">
-    <w:name w:val="endnote reference"/>
-    <w:basedOn w:val="19"/>
-    <w:unhideWhenUsed/>
-    <w:uiPriority w:val="99"/>
-    <w:rPr>
-      <w:rFonts w:ascii="Times New Roman" w:hAnsi="Times New Roman" w:eastAsia="宋体"/>
-      <w:sz w:val="32"/>
-      <w:vertAlign w:val="superscript"/>
-    </w:rPr>
-  </w:style>
-  <w:style w:type="character" w:styleId="22">
-    <w:name w:val="Hyperlink"/>
-    <w:qFormat/>
-    <w:uiPriority w:val="0"/>
-    <w:rPr>
-      <w:color w:val="000080"/>
-      <w:u w:val="single"/>
-      <w:lang w:val="zh-CN" w:eastAsia="zh-CN" w:bidi="zh-CN"/>
-    </w:rPr>
-  </w:style>
-  <w:style w:type="character" w:styleId="23">
-    <w:name w:val="HTML Cite"/>
-    <w:basedOn w:val="19"/>
-    <w:semiHidden/>
-    <w:unhideWhenUsed/>
-    <w:uiPriority w:val="99"/>
-    <w:rPr>
-      <w:i/>
-    </w:rPr>
-  </w:style>
-  <w:style w:type="character" w:customStyle="1" w:styleId="24">
+  <w:style w:type="character" w:customStyle="1" w:styleId="25">
     <w:name w:val="日期 字符"/>
-    <w:basedOn w:val="19"/>
+    <w:basedOn w:val="8"/>
     <w:semiHidden/>
     <w:qFormat/>
     <w:uiPriority w:val="99"/>
   </w:style>
-  <w:style w:type="paragraph" w:customStyle="1" w:styleId="25">
+  <w:style w:type="paragraph" w:customStyle="1" w:styleId="26">
     <w:name w:val="Heading"/>
     <w:basedOn w:val="1"/>
-    <w:next w:val="9"/>
+    <w:next w:val="10"/>
     <w:qFormat/>
     <w:uiPriority w:val="0"/>
     <w:pPr>
@@ -7202,7 +8611,7 @@
       <w:szCs w:val="28"/>
     </w:rPr>
   </w:style>
-  <w:style w:type="paragraph" w:customStyle="1" w:styleId="26">
+  <w:style w:type="paragraph" w:customStyle="1" w:styleId="27">
     <w:name w:val="Index"/>
     <w:basedOn w:val="1"/>
     <w:qFormat/>
@@ -7214,7 +8623,7 @@
       <w:rFonts w:cs="Lohit Devanagari"/>
     </w:rPr>
   </w:style>
-  <w:style w:type="paragraph" w:styleId="27">
+  <w:style w:type="paragraph" w:styleId="28">
     <w:name w:val="List Paragraph"/>
     <w:basedOn w:val="1"/>
     <w:qFormat/>
@@ -7223,7 +8632,7 @@
       <w:ind w:firstLine="420"/>
     </w:pPr>
   </w:style>
-  <w:style w:type="table" w:customStyle="1" w:styleId="28">
+  <w:style w:type="table" w:customStyle="1" w:styleId="29">
     <w:name w:val="Table Normal1"/>
     <w:qFormat/>
     <w:uiPriority w:val="0"/>
@@ -7236,21 +8645,21 @@
       </w:tblCellMar>
     </w:tblPr>
   </w:style>
-  <w:style w:type="character" w:customStyle="1" w:styleId="29">
+  <w:style w:type="character" w:customStyle="1" w:styleId="30">
     <w:name w:val="尾注文本 Char"/>
-    <w:link w:val="11"/>
+    <w:link w:val="15"/>
     <w:uiPriority w:val="0"/>
     <w:rPr>
       <w:rFonts w:ascii="Arial" w:hAnsi="Arial" w:eastAsiaTheme="minorEastAsia"/>
       <w:sz w:val="24"/>
     </w:rPr>
   </w:style>
-  <w:style w:type="character" w:customStyle="1" w:styleId="30">
+  <w:style w:type="character" w:customStyle="1" w:styleId="31">
     <w:name w:val="页脚 Char"/>
-    <w:link w:val="12"/>
+    <w:link w:val="16"/>
     <w:uiPriority w:val="0"/>
   </w:style>
-  <w:style w:type="character" w:customStyle="1" w:styleId="31">
+  <w:style w:type="character" w:customStyle="1" w:styleId="32">
     <w:name w:val="标题 1 Char"/>
     <w:link w:val="2"/>
     <w:uiPriority w:val="9"/>

</xml_diff>

<commit_message>
add traditional search engine funcs
</commit_message>
<xml_diff>
--- a/thesis.docx
+++ b/thesis.docx
@@ -25,9 +25,9 @@
           <w:szCs w:val="72"/>
         </w:rPr>
       </w:pPr>
-      <w:bookmarkStart w:id="0" w:name="_d5lqsp2hnt2i"/>
+      <w:bookmarkStart w:id="0" w:name="_qyyt2rsg6h9i"/>
       <w:bookmarkEnd w:id="0"/>
-      <w:bookmarkStart w:id="1" w:name="_qyyt2rsg6h9i"/>
+      <w:bookmarkStart w:id="1" w:name="_d5lqsp2hnt2i"/>
       <w:bookmarkEnd w:id="1"/>
       <w:r>
         <w:rPr>
@@ -395,7 +395,7 @@
             <wp:effectExtent l="0" t="0" r="15875" b="11430"/>
             <wp:docPr id="1" name="image2.png"/>
             <wp:cNvGraphicFramePr>
-              <a:graphicFrameLocks xmlns:a="http://schemas.openxmlformats.org/drawingml/2006/main" noChangeAspect="1"/>
+              <a:graphicFrameLocks xmlns:a="http://schemas.openxmlformats.org/drawingml/2006/main" noChangeAspect="true"/>
             </wp:cNvGraphicFramePr>
             <a:graphic xmlns:a="http://schemas.openxmlformats.org/drawingml/2006/main">
               <a:graphicData uri="http://schemas.openxmlformats.org/drawingml/2006/picture">
@@ -403,7 +403,7 @@
                   <pic:nvPicPr>
                     <pic:cNvPr id="1" name="image2.png"/>
                     <pic:cNvPicPr>
-                      <a:picLocks noChangeAspect="1" noChangeArrowheads="1"/>
+                      <a:picLocks noChangeAspect="true" noChangeArrowheads="true"/>
                     </pic:cNvPicPr>
                   </pic:nvPicPr>
                   <pic:blipFill>
@@ -1558,7 +1558,7 @@
             <wp:effectExtent l="0" t="0" r="0" b="0"/>
             <wp:docPr id="2" name="image4.png"/>
             <wp:cNvGraphicFramePr>
-              <a:graphicFrameLocks xmlns:a="http://schemas.openxmlformats.org/drawingml/2006/main" noChangeAspect="1"/>
+              <a:graphicFrameLocks xmlns:a="http://schemas.openxmlformats.org/drawingml/2006/main" noChangeAspect="true"/>
             </wp:cNvGraphicFramePr>
             <a:graphic xmlns:a="http://schemas.openxmlformats.org/drawingml/2006/main">
               <a:graphicData uri="http://schemas.openxmlformats.org/drawingml/2006/picture">
@@ -1566,7 +1566,7 @@
                   <pic:nvPicPr>
                     <pic:cNvPr id="2" name="image4.png"/>
                     <pic:cNvPicPr>
-                      <a:picLocks noChangeAspect="1" noChangeArrowheads="1"/>
+                      <a:picLocks noChangeAspect="true" noChangeArrowheads="true"/>
                     </pic:cNvPicPr>
                   </pic:nvPicPr>
                   <pic:blipFill>
@@ -3009,7 +3009,7 @@
             <wp:effectExtent l="0" t="0" r="0" b="0"/>
             <wp:docPr id="3" name="Picture 7" descr="SoftwareEngProc"/>
             <wp:cNvGraphicFramePr>
-              <a:graphicFrameLocks xmlns:a="http://schemas.openxmlformats.org/drawingml/2006/main" noChangeAspect="1"/>
+              <a:graphicFrameLocks xmlns:a="http://schemas.openxmlformats.org/drawingml/2006/main" noChangeAspect="true"/>
             </wp:cNvGraphicFramePr>
             <a:graphic xmlns:a="http://schemas.openxmlformats.org/drawingml/2006/main">
               <a:graphicData uri="http://schemas.openxmlformats.org/drawingml/2006/picture">
@@ -3017,7 +3017,7 @@
                   <pic:nvPicPr>
                     <pic:cNvPr id="3" name="Picture 7" descr="SoftwareEngProc"/>
                     <pic:cNvPicPr>
-                      <a:picLocks noChangeAspect="1" noChangeArrowheads="1"/>
+                      <a:picLocks noChangeAspect="true" noChangeArrowheads="true"/>
                     </pic:cNvPicPr>
                   </pic:nvPicPr>
                   <pic:blipFill>
@@ -3129,7 +3129,7 @@
             <wp:effectExtent l="0" t="0" r="5715" b="2540"/>
             <wp:docPr id="8" name="Picture 8" descr="Deployment diagram"/>
             <wp:cNvGraphicFramePr>
-              <a:graphicFrameLocks xmlns:a="http://schemas.openxmlformats.org/drawingml/2006/main" noChangeAspect="1"/>
+              <a:graphicFrameLocks xmlns:a="http://schemas.openxmlformats.org/drawingml/2006/main" noChangeAspect="true"/>
             </wp:cNvGraphicFramePr>
             <a:graphic xmlns:a="http://schemas.openxmlformats.org/drawingml/2006/main">
               <a:graphicData uri="http://schemas.openxmlformats.org/drawingml/2006/picture">
@@ -3137,7 +3137,7 @@
                   <pic:nvPicPr>
                     <pic:cNvPr id="8" name="Picture 8" descr="Deployment diagram"/>
                     <pic:cNvPicPr>
-                      <a:picLocks noChangeAspect="1"/>
+                      <a:picLocks noChangeAspect="true"/>
                     </pic:cNvPicPr>
                   </pic:nvPicPr>
                   <pic:blipFill>
@@ -3398,7 +3398,7 @@
           <w:rFonts w:hint="default"/>
           <w:lang w:val="en"/>
         </w:rPr>
-        <w:t>Non-relational database, such as redis and mongo, these are very important parts of the whole system. Search engines have high requirements for the speed of search and data acquisition, and the structure of relational database is too complex. For some simple tag search, non relational database and even cache database based on memory can provide search engine with more efficient results. Redis can save high-frequency search keywords in memory based on some page switching algorithms, which can effectively improve the search speed. This will be described and tested in the methodology of the second half of the paper.</w:t>
+        <w:t>Non-relational database, such as Redis and MongoDB, these are very important parts of the whole system. Search engines have high requirements for the speed of search and data acquisition, and the structure of relational database is too complex. For some simple tag search, non relational database and even cache database based on memory can provide search engine with more efficient results. Redis can save high-frequency search keywords in memory based on some page switching algorithms, which can effectively improve the search speed. This will be described and tested in the methodology of the second half of the paper.</w:t>
       </w:r>
     </w:p>
     <w:p>
@@ -3535,7 +3535,7 @@
             <wp:effectExtent l="0" t="0" r="9525" b="6985"/>
             <wp:docPr id="9" name="图片 9" descr="E-R-diagram"/>
             <wp:cNvGraphicFramePr>
-              <a:graphicFrameLocks xmlns:a="http://schemas.openxmlformats.org/drawingml/2006/main" noChangeAspect="1"/>
+              <a:graphicFrameLocks xmlns:a="http://schemas.openxmlformats.org/drawingml/2006/main" noChangeAspect="true"/>
             </wp:cNvGraphicFramePr>
             <a:graphic xmlns:a="http://schemas.openxmlformats.org/drawingml/2006/main">
               <a:graphicData uri="http://schemas.openxmlformats.org/drawingml/2006/picture">
@@ -3543,7 +3543,7 @@
                   <pic:nvPicPr>
                     <pic:cNvPr id="9" name="图片 9" descr="E-R-diagram"/>
                     <pic:cNvPicPr>
-                      <a:picLocks noChangeAspect="1"/>
+                      <a:picLocks noChangeAspect="true"/>
                     </pic:cNvPicPr>
                   </pic:nvPicPr>
                   <pic:blipFill>
@@ -3909,7 +3909,7 @@
             <wp:effectExtent l="0" t="0" r="0" b="0"/>
             <wp:docPr id="14" name="Picture 14" descr="UseCase"/>
             <wp:cNvGraphicFramePr>
-              <a:graphicFrameLocks xmlns:a="http://schemas.openxmlformats.org/drawingml/2006/main" noChangeAspect="1"/>
+              <a:graphicFrameLocks xmlns:a="http://schemas.openxmlformats.org/drawingml/2006/main" noChangeAspect="true"/>
             </wp:cNvGraphicFramePr>
             <a:graphic xmlns:a="http://schemas.openxmlformats.org/drawingml/2006/main">
               <a:graphicData uri="http://schemas.openxmlformats.org/drawingml/2006/picture">
@@ -3917,7 +3917,7 @@
                   <pic:nvPicPr>
                     <pic:cNvPr id="14" name="Picture 14" descr="UseCase"/>
                     <pic:cNvPicPr>
-                      <a:picLocks noChangeAspect="1"/>
+                      <a:picLocks noChangeAspect="true"/>
                     </pic:cNvPicPr>
                   </pic:nvPicPr>
                   <pic:blipFill>
@@ -4450,7 +4450,7 @@
             <wp:effectExtent l="0" t="0" r="0" b="0"/>
             <wp:docPr id="10" name="图片 10" descr="Package-digram"/>
             <wp:cNvGraphicFramePr>
-              <a:graphicFrameLocks xmlns:a="http://schemas.openxmlformats.org/drawingml/2006/main" noChangeAspect="1"/>
+              <a:graphicFrameLocks xmlns:a="http://schemas.openxmlformats.org/drawingml/2006/main" noChangeAspect="true"/>
             </wp:cNvGraphicFramePr>
             <a:graphic xmlns:a="http://schemas.openxmlformats.org/drawingml/2006/main">
               <a:graphicData uri="http://schemas.openxmlformats.org/drawingml/2006/picture">
@@ -4458,7 +4458,7 @@
                   <pic:nvPicPr>
                     <pic:cNvPr id="10" name="图片 10" descr="Package-digram"/>
                     <pic:cNvPicPr>
-                      <a:picLocks noChangeAspect="1"/>
+                      <a:picLocks noChangeAspect="true"/>
                     </pic:cNvPicPr>
                   </pic:nvPicPr>
                   <pic:blipFill>
@@ -4596,7 +4596,7 @@
             <wp:effectExtent l="0" t="0" r="0" b="0"/>
             <wp:docPr id="11" name="图片 11" descr="Controllers"/>
             <wp:cNvGraphicFramePr>
-              <a:graphicFrameLocks xmlns:a="http://schemas.openxmlformats.org/drawingml/2006/main" noChangeAspect="1"/>
+              <a:graphicFrameLocks xmlns:a="http://schemas.openxmlformats.org/drawingml/2006/main" noChangeAspect="true"/>
             </wp:cNvGraphicFramePr>
             <a:graphic xmlns:a="http://schemas.openxmlformats.org/drawingml/2006/main">
               <a:graphicData uri="http://schemas.openxmlformats.org/drawingml/2006/picture">
@@ -4604,7 +4604,7 @@
                   <pic:nvPicPr>
                     <pic:cNvPr id="11" name="图片 11" descr="Controllers"/>
                     <pic:cNvPicPr>
-                      <a:picLocks noChangeAspect="1"/>
+                      <a:picLocks noChangeAspect="true"/>
                     </pic:cNvPicPr>
                   </pic:nvPicPr>
                   <pic:blipFill>
@@ -4656,7 +4656,7 @@
           <w:rFonts w:hint="default"/>
           <w:lang w:val="en" w:eastAsia="zh-CN"/>
         </w:rPr>
-        <w:t>. The Config class returns the configuration of the site to the front end. Resource will be responsible for data collection, resource classification, deletion and other functions. Through the Resource class, users can also edit courses and getr course categories and lists.</w:t>
+        <w:t>. The Config class returns the configuration of the site to the front end. Resource will be responsible for data collection, resource classification, deletion and other functions. Through the Resource class, users can also edit courses and get course categories and lists.</w:t>
       </w:r>
     </w:p>
     <w:p>
@@ -4714,7 +4714,7 @@
             <wp:effectExtent l="0" t="0" r="0" b="0"/>
             <wp:docPr id="12" name="图片 12" descr="Private"/>
             <wp:cNvGraphicFramePr>
-              <a:graphicFrameLocks xmlns:a="http://schemas.openxmlformats.org/drawingml/2006/main" noChangeAspect="1"/>
+              <a:graphicFrameLocks xmlns:a="http://schemas.openxmlformats.org/drawingml/2006/main" noChangeAspect="true"/>
             </wp:cNvGraphicFramePr>
             <a:graphic xmlns:a="http://schemas.openxmlformats.org/drawingml/2006/main">
               <a:graphicData uri="http://schemas.openxmlformats.org/drawingml/2006/picture">
@@ -4722,7 +4722,7 @@
                   <pic:nvPicPr>
                     <pic:cNvPr id="12" name="图片 12" descr="Private"/>
                     <pic:cNvPicPr>
-                      <a:picLocks noChangeAspect="1"/>
+                      <a:picLocks noChangeAspect="true"/>
                     </pic:cNvPicPr>
                   </pic:nvPicPr>
                   <pic:blipFill>
@@ -4901,8 +4901,7 @@
           <w:rFonts w:hint="default"/>
           <w:lang w:val="en-US" w:eastAsia="zh-CN"/>
         </w:rPr>
-        <w:endnoteReference w:id="9" w:customMarkFollows="1"/>
-        <w:t>[10]</w:t>
+        <w:endnoteReference w:id="9"/>
       </w:r>
       <w:r>
         <w:rPr>
@@ -4981,7 +4980,7 @@
             <wp:effectExtent l="0" t="0" r="0" b="0"/>
             <wp:docPr id="13" name="图片 13" descr="Server"/>
             <wp:cNvGraphicFramePr>
-              <a:graphicFrameLocks xmlns:a="http://schemas.openxmlformats.org/drawingml/2006/main" noChangeAspect="1"/>
+              <a:graphicFrameLocks xmlns:a="http://schemas.openxmlformats.org/drawingml/2006/main" noChangeAspect="true"/>
             </wp:cNvGraphicFramePr>
             <a:graphic xmlns:a="http://schemas.openxmlformats.org/drawingml/2006/main">
               <a:graphicData uri="http://schemas.openxmlformats.org/drawingml/2006/picture">
@@ -4989,7 +4988,7 @@
                   <pic:nvPicPr>
                     <pic:cNvPr id="13" name="图片 13" descr="Server"/>
                     <pic:cNvPicPr>
-                      <a:picLocks noChangeAspect="1"/>
+                      <a:picLocks noChangeAspect="true"/>
                     </pic:cNvPicPr>
                   </pic:nvPicPr>
                   <pic:blipFill>
@@ -5331,7 +5330,7 @@
             <wp:effectExtent l="0" t="0" r="0" b="0"/>
             <wp:docPr id="17" name="Picture 17" descr="gnome-shell-screenshot-PSM8M0"/>
             <wp:cNvGraphicFramePr>
-              <a:graphicFrameLocks xmlns:a="http://schemas.openxmlformats.org/drawingml/2006/main" noChangeAspect="1"/>
+              <a:graphicFrameLocks xmlns:a="http://schemas.openxmlformats.org/drawingml/2006/main" noChangeAspect="true"/>
             </wp:cNvGraphicFramePr>
             <a:graphic xmlns:a="http://schemas.openxmlformats.org/drawingml/2006/main">
               <a:graphicData uri="http://schemas.openxmlformats.org/drawingml/2006/picture">
@@ -5339,7 +5338,7 @@
                   <pic:nvPicPr>
                     <pic:cNvPr id="17" name="Picture 17" descr="gnome-shell-screenshot-PSM8M0"/>
                     <pic:cNvPicPr>
-                      <a:picLocks noChangeAspect="1"/>
+                      <a:picLocks noChangeAspect="true"/>
                     </pic:cNvPicPr>
                   </pic:nvPicPr>
                   <pic:blipFill>
@@ -5555,7 +5554,7 @@
             <wp:effectExtent l="0" t="0" r="0" b="0"/>
             <wp:docPr id="18" name="Picture 18" descr="SearchSequence"/>
             <wp:cNvGraphicFramePr>
-              <a:graphicFrameLocks xmlns:a="http://schemas.openxmlformats.org/drawingml/2006/main" noChangeAspect="1"/>
+              <a:graphicFrameLocks xmlns:a="http://schemas.openxmlformats.org/drawingml/2006/main" noChangeAspect="true"/>
             </wp:cNvGraphicFramePr>
             <a:graphic xmlns:a="http://schemas.openxmlformats.org/drawingml/2006/main">
               <a:graphicData uri="http://schemas.openxmlformats.org/drawingml/2006/picture">
@@ -5563,7 +5562,7 @@
                   <pic:nvPicPr>
                     <pic:cNvPr id="18" name="Picture 18" descr="SearchSequence"/>
                     <pic:cNvPicPr>
-                      <a:picLocks noChangeAspect="1"/>
+                      <a:picLocks noChangeAspect="true"/>
                     </pic:cNvPicPr>
                   </pic:nvPicPr>
                   <pic:blipFill>
@@ -5605,13 +5604,359 @@
     </w:p>
     <w:p>
       <w:pPr>
-        <w:keepNext w:val="0"/>
-        <w:keepLines w:val="0"/>
-        <w:widowControl/>
-        <w:suppressLineNumbers w:val="0"/>
-        <w:jc w:val="left"/>
-        <w:rPr>
-          <w:rFonts w:hint="default" w:ascii="Arial" w:hAnsi="Arial" w:cs="Arial" w:eastAsiaTheme="minorEastAsia"/>
+        <w:rPr>
+          <w:rFonts w:hint="default"/>
+          <w:lang w:val="en" w:eastAsia="zh-CN"/>
+        </w:rPr>
+      </w:pPr>
+    </w:p>
+    <w:p>
+      <w:pPr>
+        <w:rPr>
+          <w:rFonts w:hint="default"/>
+          <w:lang w:val="en" w:eastAsia="zh-CN"/>
+        </w:rPr>
+      </w:pPr>
+    </w:p>
+    <w:p>
+      <w:pPr>
+        <w:pStyle w:val="2"/>
+        <w:bidi w:val="0"/>
+        <w:rPr>
+          <w:rFonts w:hint="default"/>
+          <w:lang w:val="en" w:eastAsia="zh-CN"/>
+        </w:rPr>
+      </w:pPr>
+      <w:r>
+        <w:rPr>
+          <w:rFonts w:hint="default"/>
+          <w:lang w:val="en" w:eastAsia="zh-CN"/>
+        </w:rPr>
+        <w:t>Algorithms and Methods</w:t>
+      </w:r>
+    </w:p>
+    <w:p>
+      <w:pPr>
+        <w:rPr>
+          <w:rFonts w:hint="default"/>
+          <w:lang w:val="en" w:eastAsia="zh-CN"/>
+        </w:rPr>
+      </w:pPr>
+      <w:r>
+        <w:rPr>
+          <w:rFonts w:hint="default"/>
+          <w:lang w:val="en" w:eastAsia="zh-CN"/>
+        </w:rPr>
+        <w:t>This chapter describes the algorithm and some methods in learning resource search engine in order to let users get a good experience. ‘Good User Experience’ means 1. Fast access to search results and 2. Valuable learning resources, which is in line with the theme of the paper. We can simplify these two points to ‘search efficiency’ and ‘resource sorting and filtering’.</w:t>
+      </w:r>
+    </w:p>
+    <w:p>
+      <w:pPr>
+        <w:rPr>
+          <w:rFonts w:hint="default"/>
+          <w:lang w:val="en" w:eastAsia="zh-CN"/>
+        </w:rPr>
+      </w:pPr>
+    </w:p>
+    <w:p>
+      <w:pPr>
+        <w:rPr>
+          <w:rFonts w:hint="default"/>
+          <w:lang w:val="en" w:eastAsia="zh-CN"/>
+        </w:rPr>
+      </w:pPr>
+      <w:r>
+        <w:rPr>
+          <w:rFonts w:hint="default"/>
+          <w:lang w:val="en" w:eastAsia="zh-CN"/>
+        </w:rPr>
+        <w:t>Let's first do some research on definitions and methods in traditional search engines. Then it will explain the improved or innovative algorithms used in the learning resource search engine system. The algorithm and methodology discussed are also based on the above two points, ‘Good User Experience’. The first section reviews the traditional search engine methods to speed up queries and rank valuable resources. The second section will put out the weakness of traditional general search engine. Finally, based on the traditional algorithms and methods, aiming at the field of Internet learning resources search, we improve and enhance the ranking algorithm, storage-read algorithm for search engine.</w:t>
+      </w:r>
+    </w:p>
+    <w:p>
+      <w:pPr>
+        <w:rPr>
+          <w:rFonts w:hint="default"/>
+          <w:lang w:val="en" w:eastAsia="zh-CN"/>
+        </w:rPr>
+      </w:pPr>
+    </w:p>
+    <w:p>
+      <w:pPr>
+        <w:pStyle w:val="3"/>
+        <w:bidi w:val="0"/>
+        <w:rPr>
+          <w:rFonts w:hint="default"/>
+          <w:lang w:val="en" w:eastAsia="zh-CN"/>
+        </w:rPr>
+      </w:pPr>
+      <w:r>
+        <w:rPr>
+          <w:rFonts w:hint="default"/>
+          <w:lang w:val="en" w:eastAsia="zh-CN"/>
+        </w:rPr>
+        <w:t>Introduction of traditional way</w:t>
+      </w:r>
+    </w:p>
+    <w:p>
+      <w:pPr>
+        <w:rPr>
+          <w:rFonts w:hint="default"/>
+          <w:lang w:val="en" w:eastAsia="zh-CN"/>
+        </w:rPr>
+      </w:pPr>
+      <w:r>
+        <w:rPr>
+          <w:rFonts w:hint="default"/>
+          <w:lang w:val="en" w:eastAsia="zh-CN"/>
+        </w:rPr>
+        <w:t>RD(Resource Discovery), this is a process of searching valuable information on the web</w:t>
+      </w:r>
+      <w:r>
+        <w:rPr>
+          <w:rFonts w:hint="default" w:ascii="Times New Roman"/>
+          <w:lang w:val="en" w:eastAsia="zh-CN"/>
+        </w:rPr>
+        <w:t>.</w:t>
+      </w:r>
+      <w:r>
+        <w:rPr>
+          <w:rStyle w:val="14"/>
+          <w:rFonts w:hint="default" w:ascii="Times New Roman"/>
+          <w:lang w:val="en" w:eastAsia="zh-CN"/>
+        </w:rPr>
+        <w:endnoteReference w:id="10"/>
+      </w:r>
+      <w:r>
+        <w:rPr>
+          <w:rFonts w:hint="default" w:ascii="Times New Roman"/>
+          <w:lang w:val="en" w:eastAsia="zh-CN"/>
+        </w:rPr>
+        <w:t xml:space="preserve"> </w:t>
+      </w:r>
+      <w:r>
+        <w:rPr>
+          <w:rFonts w:hint="default"/>
+          <w:lang w:val="en" w:eastAsia="zh-CN"/>
+        </w:rPr>
+        <w:t>The IETF-RD argues that resource discovery should provide the user consistent, organized view of information.</w:t>
+      </w:r>
+      <w:r>
+        <w:rPr>
+          <w:rStyle w:val="14"/>
+          <w:rFonts w:hint="default"/>
+          <w:lang w:val="en" w:eastAsia="zh-CN"/>
+        </w:rPr>
+        <w:endnoteReference w:id="11"/>
+      </w:r>
+      <w:r>
+        <w:rPr>
+          <w:rFonts w:hint="default"/>
+          <w:lang w:val="en" w:eastAsia="zh-CN"/>
+        </w:rPr>
+        <w:t xml:space="preserve"> It is like DLRV server but it provides traditional resource discovery service. RDS(Resource Discovery Server) can return a set of resources, these resources are links or indexes of web pages from the internet. Various of search engines support RD such as: Google, Bing, Baidu, etc. In particular one keyword or topic can typically contain from thousands to millions resources. When you type ‘English Learning’ keywords on Google, it returns 10,010,000,000 results within only 0.48 seconds.</w:t>
+      </w:r>
+    </w:p>
+    <w:p>
+      <w:pPr>
+        <w:rPr>
+          <w:rFonts w:hint="default"/>
+          <w:lang w:val="en" w:eastAsia="zh-CN"/>
+        </w:rPr>
+      </w:pPr>
+    </w:p>
+    <w:p>
+      <w:pPr>
+        <w:pStyle w:val="4"/>
+        <w:bidi w:val="0"/>
+        <w:rPr>
+          <w:rFonts w:hint="default"/>
+          <w:lang w:val="en" w:eastAsia="zh-CN"/>
+        </w:rPr>
+      </w:pPr>
+      <w:r>
+        <w:rPr>
+          <w:rFonts w:hint="default"/>
+          <w:lang w:val="en" w:eastAsia="zh-CN"/>
+        </w:rPr>
+        <w:t>Quick Matching</w:t>
+      </w:r>
+    </w:p>
+    <w:p>
+      <w:pPr>
+        <w:numPr>
+          <w:numId w:val="0"/>
+        </w:numPr>
+        <w:rPr>
+          <w:rFonts w:hint="default"/>
+          <w:lang w:val="en" w:eastAsia="zh-CN"/>
+        </w:rPr>
+      </w:pPr>
+      <w:r>
+        <w:rPr>
+          <w:rFonts w:hint="default"/>
+          <w:lang w:val="en" w:eastAsia="zh-CN"/>
+        </w:rPr>
+        <w:t>How does search engine do such a fast query?</w:t>
+      </w:r>
+    </w:p>
+    <w:p>
+      <w:pPr>
+        <w:numPr>
+          <w:numId w:val="0"/>
+        </w:numPr>
+        <w:rPr>
+          <w:rFonts w:hint="default"/>
+          <w:lang w:val="en" w:eastAsia="zh-CN"/>
+        </w:rPr>
+      </w:pPr>
+    </w:p>
+    <w:p>
+      <w:pPr>
+        <w:numPr>
+          <w:ilvl w:val="0"/>
+          <w:numId w:val="0"/>
+        </w:numPr>
+        <w:rPr>
+          <w:rFonts w:hint="default"/>
+          <w:lang w:val="en" w:eastAsia="zh-CN"/>
+        </w:rPr>
+      </w:pPr>
+      <w:r>
+        <w:rPr>
+          <w:rFonts w:hint="default"/>
+          <w:lang w:val="en" w:eastAsia="zh-CN"/>
+        </w:rPr>
+        <w:t>Google uses its own file system named GFS(Google file system)</w:t>
+      </w:r>
+      <w:r>
+        <w:rPr>
+          <w:rStyle w:val="14"/>
+          <w:rFonts w:hint="default"/>
+          <w:lang w:val="en" w:eastAsia="zh-CN"/>
+        </w:rPr>
+        <w:endnoteReference w:id="12"/>
+      </w:r>
+    </w:p>
+    <w:p>
+      <w:pPr>
+        <w:numPr>
+          <w:ilvl w:val="0"/>
+          <w:numId w:val="0"/>
+        </w:numPr>
+        <w:rPr>
+          <w:rFonts w:hint="default"/>
+          <w:lang w:val="en" w:eastAsia="zh-CN"/>
+        </w:rPr>
+      </w:pPr>
+    </w:p>
+    <w:p>
+      <w:pPr>
+        <w:pStyle w:val="4"/>
+        <w:bidi w:val="0"/>
+        <w:rPr>
+          <w:rFonts w:hint="default"/>
+          <w:lang w:val="en" w:eastAsia="zh-CN"/>
+        </w:rPr>
+      </w:pPr>
+      <w:r>
+        <w:rPr>
+          <w:rFonts w:hint="default"/>
+          <w:lang w:val="en" w:eastAsia="zh-CN"/>
+        </w:rPr>
+        <w:t>Rank of Results</w:t>
+      </w:r>
+    </w:p>
+    <w:p>
+      <w:pPr>
+        <w:numPr>
+          <w:numId w:val="0"/>
+        </w:numPr>
+        <w:ind w:leftChars="0"/>
+        <w:rPr>
+          <w:rFonts w:hint="default"/>
+          <w:lang w:val="en" w:eastAsia="zh-CN"/>
+        </w:rPr>
+      </w:pPr>
+      <w:r>
+        <w:rPr>
+          <w:rFonts w:hint="default"/>
+          <w:lang w:val="en" w:eastAsia="zh-CN"/>
+        </w:rPr>
+        <w:t>Users are only concern with a few of which are the useful results they need of all the resources results, how does search engine rank them and give a suitable list of valuable results?</w:t>
+      </w:r>
+    </w:p>
+    <w:p>
+      <w:pPr>
+        <w:numPr>
+          <w:numId w:val="0"/>
+        </w:numPr>
+        <w:ind w:leftChars="0"/>
+        <w:rPr>
+          <w:rFonts w:hint="default"/>
+          <w:lang w:val="en" w:eastAsia="zh-CN"/>
+        </w:rPr>
+      </w:pPr>
+    </w:p>
+    <w:p>
+      <w:pPr>
+        <w:numPr>
+          <w:ilvl w:val="0"/>
+          <w:numId w:val="0"/>
+        </w:numPr>
+        <w:ind w:leftChars="0"/>
+        <w:rPr>
+          <w:rFonts w:hint="default"/>
+          <w:lang w:val="en" w:eastAsia="zh-CN"/>
+        </w:rPr>
+      </w:pPr>
+      <w:r>
+        <w:rPr>
+          <w:rFonts w:hint="default"/>
+          <w:lang w:val="en" w:eastAsia="zh-CN"/>
+        </w:rPr>
+        <w:t>An algorithm can help user quickly find useful resources through effective filtering and sorting. The rank principle follows a score of significance. First give the main function,</w:t>
+      </w:r>
+      <w:r>
+        <w:rPr>
+          <w:rFonts w:hint="default"/>
+          <w:i/>
+          <w:iCs/>
+          <w:lang w:val="en" w:eastAsia="zh-CN"/>
+        </w:rPr>
+        <w:t xml:space="preserve"> Rank()</w:t>
+      </w:r>
+      <w:r>
+        <w:rPr>
+          <w:rFonts w:hint="default"/>
+          <w:lang w:val="en" w:eastAsia="zh-CN"/>
+        </w:rPr>
+        <w:t>.</w:t>
+      </w:r>
+    </w:p>
+    <w:p>
+      <w:pPr>
+        <w:numPr>
+          <w:ilvl w:val="0"/>
+          <w:numId w:val="0"/>
+        </w:numPr>
+        <w:ind w:leftChars="0"/>
+        <w:rPr>
+          <w:rFonts w:hint="default"/>
+          <w:lang w:val="en" w:eastAsia="zh-CN"/>
+        </w:rPr>
+      </w:pPr>
+    </w:p>
+    <w:p>
+      <w:pPr>
+        <w:numPr>
+          <w:ilvl w:val="0"/>
+          <w:numId w:val="0"/>
+        </w:numPr>
+        <w:ind w:leftChars="0"/>
+        <w:rPr>
+          <w:rFonts w:hint="default" w:hAnsi="DejaVu Math TeX Gyre" w:cs="Arial"/>
+          <w:i w:val="0"/>
           <w:color w:val="auto"/>
           <w:kern w:val="0"/>
           <w:sz w:val="28"/>
@@ -5619,53 +5964,1225 @@
           <w:lang w:val="en" w:eastAsia="zh-CN" w:bidi="ar-SA"/>
         </w:rPr>
       </w:pPr>
+      <m:oMathPara>
+        <m:oMath>
+          <m:r>
+            <m:rPr>
+              <m:sty m:val="p"/>
+            </m:rPr>
+            <w:rPr>
+              <w:rFonts w:hint="default" w:ascii="DejaVu Math TeX Gyre" w:hAnsi="DejaVu Math TeX Gyre" w:cs="Arial"/>
+              <w:color w:val="auto"/>
+              <w:kern w:val="0"/>
+              <w:sz w:val="28"/>
+              <w:szCs w:val="22"/>
+              <w:lang w:val="en" w:eastAsia="zh-CN" w:bidi="ar-SA"/>
+            </w:rPr>
+            <m:t>List=Rank(Queries,Resources)</m:t>
+          </m:r>
+        </m:oMath>
+      </m:oMathPara>
+      <w:bookmarkStart w:id="13" w:name="_i85ws8se9wc5"/>
+      <w:bookmarkEnd w:id="13"/>
+    </w:p>
+    <w:p>
+      <w:pPr>
+        <w:numPr>
+          <w:ilvl w:val="0"/>
+          <w:numId w:val="0"/>
+        </w:numPr>
+        <w:ind w:leftChars="0"/>
+        <w:rPr>
+          <w:rFonts w:hint="default" w:hAnsi="DejaVu Math TeX Gyre" w:cs="Arial"/>
+          <w:i w:val="0"/>
+          <w:color w:val="auto"/>
+          <w:kern w:val="0"/>
+          <w:sz w:val="28"/>
+          <w:szCs w:val="22"/>
+          <w:lang w:val="en" w:eastAsia="zh-CN" w:bidi="ar-SA"/>
+        </w:rPr>
+      </w:pPr>
+    </w:p>
+    <w:p>
+      <w:pPr>
+        <w:numPr>
+          <w:ilvl w:val="0"/>
+          <w:numId w:val="0"/>
+        </w:numPr>
+        <w:ind w:leftChars="0"/>
+        <w:rPr>
+          <w:rFonts w:hint="default"/>
+          <w:lang w:val="en" w:eastAsia="zh-CN"/>
+        </w:rPr>
+      </w:pPr>
+      <w:r>
+        <w:rPr>
+          <w:rFonts w:hint="default"/>
+          <w:lang w:val="en" w:eastAsia="zh-CN"/>
+        </w:rPr>
+        <w:t xml:space="preserve">Function </w:t>
+      </w:r>
+      <w:r>
+        <w:rPr>
+          <w:rFonts w:hint="default"/>
+          <w:i/>
+          <w:iCs/>
+          <w:lang w:val="en" w:eastAsia="zh-CN"/>
+        </w:rPr>
+        <w:t>Rank()</w:t>
+      </w:r>
+      <w:r>
+        <w:rPr>
+          <w:rFonts w:hint="default"/>
+          <w:lang w:val="en" w:eastAsia="zh-CN"/>
+        </w:rPr>
+        <w:t xml:space="preserve"> includes a set of algorithms(will be discussed in detail below), it will return a list of sorted valuable resources after measuring the different aspects of resources. In this method, the search keywords of users’ query(Queries) are essential in this function which are used to match the resources. </w:t>
+      </w:r>
+    </w:p>
+    <w:p>
+      <w:pPr>
+        <w:numPr>
+          <w:ilvl w:val="0"/>
+          <w:numId w:val="0"/>
+        </w:numPr>
+        <w:ind w:leftChars="0"/>
+        <w:rPr>
+          <w:rFonts w:hint="default"/>
+          <w:lang w:val="en" w:eastAsia="zh-CN"/>
+        </w:rPr>
+      </w:pPr>
+    </w:p>
+    <w:p>
+      <w:pPr>
+        <w:numPr>
+          <w:ilvl w:val="0"/>
+          <w:numId w:val="0"/>
+        </w:numPr>
+        <w:ind w:leftChars="0"/>
+        <w:rPr>
+          <w:rFonts w:hint="default"/>
+          <w:vertAlign w:val="baseline"/>
+          <w:lang w:val="en" w:eastAsia="zh-CN"/>
+        </w:rPr>
+      </w:pPr>
+      <w:r>
+        <w:rPr>
+          <w:rFonts w:hint="default"/>
+          <w:lang w:val="en" w:eastAsia="zh-CN"/>
+        </w:rPr>
+        <w:t xml:space="preserve">Traditional search engine uses Vector-Space model to compute the results of rank function. In </w:t>
+      </w:r>
+      <w:r>
+        <w:rPr>
+          <w:rFonts w:hint="default"/>
+          <w:i/>
+          <w:iCs/>
+          <w:lang w:val="en" w:eastAsia="zh-CN"/>
+        </w:rPr>
+        <w:t>Rank()</w:t>
+      </w:r>
+      <w:r>
+        <w:rPr>
+          <w:rFonts w:hint="default"/>
+          <w:lang w:val="en" w:eastAsia="zh-CN"/>
+        </w:rPr>
+        <w:t xml:space="preserve"> function, there are two main parameters, ‘Queries’ and ‘Resources’. Let’s simplify the two parameters to Q and R in the following context. Q is a vector, in computer language, it can be an array like </w:t>
+      </w:r>
+      <w:r>
+        <w:rPr>
+          <w:rFonts w:hint="default"/>
+          <w:i/>
+          <w:iCs/>
+          <w:lang w:val="en" w:eastAsia="zh-CN"/>
+        </w:rPr>
+        <w:t>[ Q</w:t>
+      </w:r>
+      <w:r>
+        <w:rPr>
+          <w:rFonts w:hint="default"/>
+          <w:i/>
+          <w:iCs/>
+          <w:vertAlign w:val="subscript"/>
+          <w:lang w:val="en" w:eastAsia="zh-CN"/>
+        </w:rPr>
+        <w:t>(1)</w:t>
+      </w:r>
+      <w:r>
+        <w:rPr>
+          <w:rFonts w:hint="default"/>
+          <w:i/>
+          <w:iCs/>
+          <w:lang w:val="en" w:eastAsia="zh-CN"/>
+        </w:rPr>
+        <w:t>, Q</w:t>
+      </w:r>
+      <w:r>
+        <w:rPr>
+          <w:rFonts w:hint="default"/>
+          <w:i/>
+          <w:iCs/>
+          <w:vertAlign w:val="subscript"/>
+          <w:lang w:val="en" w:eastAsia="zh-CN"/>
+        </w:rPr>
+        <w:t>(2)</w:t>
+      </w:r>
+      <w:r>
+        <w:rPr>
+          <w:rFonts w:hint="default"/>
+          <w:i/>
+          <w:iCs/>
+          <w:lang w:val="en" w:eastAsia="zh-CN"/>
+        </w:rPr>
+        <w:t xml:space="preserve"> ... Q</w:t>
+      </w:r>
+      <w:r>
+        <w:rPr>
+          <w:rFonts w:hint="default"/>
+          <w:i/>
+          <w:iCs/>
+          <w:vertAlign w:val="subscript"/>
+          <w:lang w:val="en" w:eastAsia="zh-CN"/>
+        </w:rPr>
+        <w:t>(i)</w:t>
+      </w:r>
+      <w:r>
+        <w:rPr>
+          <w:rFonts w:hint="default"/>
+          <w:i/>
+          <w:iCs/>
+          <w:lang w:val="en" w:eastAsia="zh-CN"/>
+        </w:rPr>
+        <w:t xml:space="preserve"> ]</w:t>
+      </w:r>
+      <w:r>
+        <w:rPr>
+          <w:rFonts w:hint="default"/>
+          <w:lang w:val="en" w:eastAsia="zh-CN"/>
+        </w:rPr>
+        <w:t xml:space="preserve"> and R is another array </w:t>
+      </w:r>
+      <w:r>
+        <w:rPr>
+          <w:rFonts w:hint="default"/>
+          <w:i/>
+          <w:iCs/>
+          <w:lang w:val="en" w:eastAsia="zh-CN"/>
+        </w:rPr>
+        <w:t>[ R</w:t>
+      </w:r>
+      <w:r>
+        <w:rPr>
+          <w:rFonts w:hint="default"/>
+          <w:i/>
+          <w:iCs/>
+          <w:sz w:val="28"/>
+          <w:szCs w:val="22"/>
+          <w:vertAlign w:val="subscript"/>
+          <w:lang w:val="en" w:eastAsia="zh-CN"/>
+        </w:rPr>
+        <w:t>(1)</w:t>
+      </w:r>
+      <w:r>
+        <w:rPr>
+          <w:rFonts w:hint="default"/>
+          <w:i/>
+          <w:iCs/>
+          <w:lang w:val="en" w:eastAsia="zh-CN"/>
+        </w:rPr>
+        <w:t>, R</w:t>
+      </w:r>
+      <w:r>
+        <w:rPr>
+          <w:rFonts w:hint="default"/>
+          <w:i/>
+          <w:iCs/>
+          <w:vertAlign w:val="subscript"/>
+          <w:lang w:val="en" w:eastAsia="zh-CN"/>
+        </w:rPr>
+        <w:t>(2)</w:t>
+      </w:r>
+      <w:r>
+        <w:rPr>
+          <w:rFonts w:hint="default"/>
+          <w:i/>
+          <w:iCs/>
+          <w:lang w:val="en" w:eastAsia="zh-CN"/>
+        </w:rPr>
+        <w:t xml:space="preserve"> ... R</w:t>
+      </w:r>
+      <w:r>
+        <w:rPr>
+          <w:rFonts w:hint="default"/>
+          <w:i/>
+          <w:iCs/>
+          <w:vertAlign w:val="subscript"/>
+          <w:lang w:val="en" w:eastAsia="zh-CN"/>
+        </w:rPr>
+        <w:t>(j)</w:t>
+      </w:r>
+      <w:r>
+        <w:rPr>
+          <w:rFonts w:hint="default"/>
+          <w:i/>
+          <w:iCs/>
+          <w:lang w:val="en" w:eastAsia="zh-CN"/>
+        </w:rPr>
+        <w:t xml:space="preserve"> ]</w:t>
+      </w:r>
+      <w:r>
+        <w:rPr>
+          <w:rFonts w:hint="default"/>
+          <w:lang w:val="en" w:eastAsia="zh-CN"/>
+        </w:rPr>
+        <w:t xml:space="preserve">. It comes to ‘many Q to many R’, the </w:t>
+      </w:r>
+      <w:r>
+        <w:rPr>
+          <w:rFonts w:hint="default"/>
+          <w:b w:val="0"/>
+          <w:bCs w:val="0"/>
+          <w:i/>
+          <w:iCs/>
+          <w:lang w:val="en" w:eastAsia="zh-CN"/>
+        </w:rPr>
+        <w:t>Rank()</w:t>
+      </w:r>
+      <w:r>
+        <w:rPr>
+          <w:rFonts w:hint="default"/>
+          <w:lang w:val="en" w:eastAsia="zh-CN"/>
+        </w:rPr>
+        <w:t xml:space="preserve"> function needs to calculate the count of Q</w:t>
+      </w:r>
+      <w:r>
+        <w:rPr>
+          <w:rFonts w:hint="default"/>
+          <w:vertAlign w:val="subscript"/>
+          <w:lang w:val="en" w:eastAsia="zh-CN"/>
+        </w:rPr>
+        <w:t>(1)</w:t>
+      </w:r>
+      <w:r>
+        <w:rPr>
+          <w:rFonts w:hint="default"/>
+          <w:lang w:val="en" w:eastAsia="zh-CN"/>
+        </w:rPr>
+        <w:t xml:space="preserve"> appears in R</w:t>
+      </w:r>
+      <w:r>
+        <w:rPr>
+          <w:rFonts w:hint="default"/>
+          <w:vertAlign w:val="subscript"/>
+          <w:lang w:val="en" w:eastAsia="zh-CN"/>
+        </w:rPr>
+        <w:t>(1)</w:t>
+      </w:r>
+      <w:r>
+        <w:rPr>
+          <w:rFonts w:hint="default"/>
+          <w:vertAlign w:val="baseline"/>
+          <w:lang w:val="en" w:eastAsia="zh-CN"/>
+        </w:rPr>
+        <w:t>, the count of Q</w:t>
+      </w:r>
+      <w:r>
+        <w:rPr>
+          <w:rFonts w:hint="default"/>
+          <w:vertAlign w:val="subscript"/>
+          <w:lang w:val="en" w:eastAsia="zh-CN"/>
+        </w:rPr>
+        <w:t>(2)</w:t>
+      </w:r>
+      <w:r>
+        <w:rPr>
+          <w:rFonts w:hint="default"/>
+          <w:vertAlign w:val="baseline"/>
+          <w:lang w:val="en" w:eastAsia="zh-CN"/>
+        </w:rPr>
+        <w:t xml:space="preserve"> appears in R</w:t>
+      </w:r>
+      <w:r>
+        <w:rPr>
+          <w:rFonts w:hint="default"/>
+          <w:vertAlign w:val="subscript"/>
+          <w:lang w:val="en" w:eastAsia="zh-CN"/>
+        </w:rPr>
+        <w:t>(1)</w:t>
+      </w:r>
+      <w:r>
+        <w:rPr>
+          <w:rFonts w:hint="default"/>
+          <w:vertAlign w:val="baseline"/>
+          <w:lang w:val="en" w:eastAsia="zh-CN"/>
+        </w:rPr>
+        <w:t>, to summarize as the following formula.</w:t>
+      </w:r>
+    </w:p>
+    <w:p>
+      <w:pPr>
+        <w:numPr>
+          <w:ilvl w:val="0"/>
+          <w:numId w:val="0"/>
+        </w:numPr>
+        <w:ind w:leftChars="0"/>
+        <w:rPr>
+          <w:rFonts w:hint="default"/>
+          <w:lang w:val="en" w:eastAsia="zh-CN"/>
+        </w:rPr>
+      </w:pPr>
+    </w:p>
+    <w:p>
+      <w:pPr>
+        <w:numPr>
+          <w:ilvl w:val="0"/>
+          <w:numId w:val="0"/>
+        </w:numPr>
+        <w:ind w:leftChars="0"/>
+        <w:rPr>
+          <w:rFonts w:hAnsi="DejaVu Math TeX Gyre"/>
+          <w:i w:val="0"/>
+          <w:lang w:val="en"/>
+        </w:rPr>
+      </w:pPr>
+      <m:oMathPara>
+        <m:oMath>
+          <m:r>
+            <m:rPr/>
+            <w:rPr>
+              <w:rFonts w:hint="default" w:ascii="DejaVu Math TeX Gyre" w:hAnsi="DejaVu Math TeX Gyre"/>
+              <w:lang w:val="en"/>
+            </w:rPr>
+            <m:t>SR(j)</m:t>
+          </m:r>
+          <m:r>
+            <m:rPr/>
+            <w:rPr>
+              <w:rFonts w:ascii="DejaVu Math TeX Gyre" w:hAnsi="DejaVu Math TeX Gyre"/>
+              <w:lang w:val="en"/>
+            </w:rPr>
+            <m:t>=</m:t>
+          </m:r>
+          <m:nary>
+            <m:naryPr>
+              <m:chr m:val="∑"/>
+              <m:grow m:val="true"/>
+              <m:limLoc m:val="undOvr"/>
+              <m:ctrlPr>
+                <w:rPr>
+                  <w:rFonts w:ascii="DejaVu Math TeX Gyre" w:hAnsi="DejaVu Math TeX Gyre"/>
+                  <w:i/>
+                  <w:lang w:val="en"/>
+                </w:rPr>
+              </m:ctrlPr>
+            </m:naryPr>
+            <m:sub>
+              <m:r>
+                <m:rPr/>
+                <w:rPr>
+                  <w:rFonts w:hint="default" w:ascii="DejaVu Math TeX Gyre" w:hAnsi="DejaVu Math TeX Gyre"/>
+                  <w:lang w:val="en"/>
+                </w:rPr>
+                <m:t>1</m:t>
+              </m:r>
+              <m:ctrlPr>
+                <w:rPr>
+                  <w:rFonts w:ascii="DejaVu Math TeX Gyre" w:hAnsi="DejaVu Math TeX Gyre"/>
+                  <w:i/>
+                  <w:lang w:val="en"/>
+                </w:rPr>
+              </m:ctrlPr>
+            </m:sub>
+            <m:sup>
+              <m:r>
+                <m:rPr/>
+                <w:rPr>
+                  <w:rFonts w:hint="default" w:ascii="DejaVu Math TeX Gyre" w:hAnsi="DejaVu Math TeX Gyre"/>
+                  <w:lang w:val="en"/>
+                </w:rPr>
+                <m:t>n=i</m:t>
+              </m:r>
+              <m:ctrlPr>
+                <w:rPr>
+                  <w:rFonts w:ascii="DejaVu Math TeX Gyre" w:hAnsi="DejaVu Math TeX Gyre"/>
+                  <w:i/>
+                  <w:lang w:val="en"/>
+                </w:rPr>
+              </m:ctrlPr>
+            </m:sup>
+            <m:e>
+              <m:r>
+                <m:rPr/>
+                <w:rPr>
+                  <w:rFonts w:hint="default" w:ascii="DejaVu Math TeX Gyre" w:hAnsi="DejaVu Math TeX Gyre"/>
+                  <w:lang w:val="en"/>
+                </w:rPr>
+                <m:t>count(n)</m:t>
+              </m:r>
+              <m:ctrlPr>
+                <w:rPr>
+                  <w:rFonts w:ascii="DejaVu Math TeX Gyre" w:hAnsi="DejaVu Math TeX Gyre"/>
+                  <w:i/>
+                  <w:lang w:val="en"/>
+                </w:rPr>
+              </m:ctrlPr>
+            </m:e>
+          </m:nary>
+        </m:oMath>
+      </m:oMathPara>
+    </w:p>
+    <w:p>
+      <w:pPr>
+        <w:numPr>
+          <w:ilvl w:val="0"/>
+          <w:numId w:val="0"/>
+        </w:numPr>
+        <w:ind w:leftChars="0"/>
+        <w:rPr>
+          <w:rFonts w:hAnsi="DejaVu Math TeX Gyre"/>
+          <w:i w:val="0"/>
+          <w:lang w:val="en"/>
+        </w:rPr>
+      </w:pPr>
+    </w:p>
+    <w:p>
+      <w:pPr>
+        <w:numPr>
+          <w:ilvl w:val="0"/>
+          <w:numId w:val="0"/>
+        </w:numPr>
+        <w:ind w:leftChars="0"/>
+        <w:rPr>
+          <w:rFonts w:hint="default" w:hAnsi="DejaVu Math TeX Gyre"/>
+          <w:i w:val="0"/>
+          <w:lang w:val="en" w:eastAsia="zh-CN"/>
+        </w:rPr>
+      </w:pPr>
+      <m:oMathPara>
+        <m:oMath>
+          <m:r>
+            <m:rPr>
+              <m:sty m:val="p"/>
+            </m:rPr>
+            <w:rPr>
+              <w:rFonts w:ascii="DejaVu Math TeX Gyre" w:hAnsi="DejaVu Math TeX Gyre" w:cs="Arial"/>
+              <w:color w:val="auto"/>
+              <w:kern w:val="0"/>
+              <w:sz w:val="28"/>
+              <w:szCs w:val="22"/>
+              <w:lang w:val="en" w:eastAsia="zh-CN" w:bidi="ar-SA"/>
+            </w:rPr>
+            <m:t>c</m:t>
+          </m:r>
+          <m:r>
+            <m:rPr>
+              <m:sty m:val="p"/>
+            </m:rPr>
+            <w:rPr>
+              <w:rFonts w:hint="default" w:ascii="DejaVu Math TeX Gyre" w:hAnsi="DejaVu Math TeX Gyre" w:cs="Arial"/>
+              <w:color w:val="auto"/>
+              <w:kern w:val="0"/>
+              <w:sz w:val="28"/>
+              <w:szCs w:val="22"/>
+              <w:lang w:val="en" w:eastAsia="zh-CN" w:bidi="ar-SA"/>
+            </w:rPr>
+            <m:t>ount(n)=Times Q(n) appears in R(j),1&lt;n &lt;i</m:t>
+          </m:r>
+        </m:oMath>
+      </m:oMathPara>
+    </w:p>
+    <w:p>
+      <w:pPr>
+        <w:numPr>
+          <w:ilvl w:val="0"/>
+          <w:numId w:val="0"/>
+        </w:numPr>
+        <w:ind w:leftChars="0"/>
+        <w:rPr>
+          <w:rFonts w:hint="default"/>
+          <w:lang w:val="en" w:eastAsia="zh-CN"/>
+        </w:rPr>
+      </w:pPr>
+    </w:p>
+    <w:p>
+      <w:pPr>
+        <w:numPr>
+          <w:ilvl w:val="0"/>
+          <w:numId w:val="0"/>
+        </w:numPr>
+        <w:ind w:leftChars="0"/>
+        <w:rPr>
+          <w:rFonts w:hint="default"/>
+          <w:vertAlign w:val="baseline"/>
+          <w:lang w:val="en" w:eastAsia="zh-CN"/>
+        </w:rPr>
+      </w:pPr>
+      <w:r>
+        <w:rPr>
+          <w:rFonts w:hint="default"/>
+          <w:i/>
+          <w:iCs/>
+          <w:lang w:val="en" w:eastAsia="zh-CN"/>
+        </w:rPr>
+        <w:t>SR</w:t>
+      </w:r>
+      <w:r>
+        <w:rPr>
+          <w:rFonts w:hint="default"/>
+          <w:i/>
+          <w:iCs/>
+          <w:vertAlign w:val="subscript"/>
+          <w:lang w:val="en" w:eastAsia="zh-CN"/>
+        </w:rPr>
+        <w:t>(j)</w:t>
+      </w:r>
+      <w:r>
+        <w:rPr>
+          <w:rFonts w:hint="default"/>
+          <w:lang w:val="en" w:eastAsia="zh-CN"/>
+        </w:rPr>
+        <w:t xml:space="preserve"> is the score of </w:t>
+      </w:r>
+      <w:r>
+        <w:rPr>
+          <w:rFonts w:hint="default"/>
+          <w:i/>
+          <w:iCs/>
+          <w:lang w:val="en" w:eastAsia="zh-CN"/>
+        </w:rPr>
+        <w:t>R</w:t>
+      </w:r>
+      <w:r>
+        <w:rPr>
+          <w:rFonts w:hint="default"/>
+          <w:i/>
+          <w:iCs/>
+          <w:vertAlign w:val="subscript"/>
+          <w:lang w:val="en" w:eastAsia="zh-CN"/>
+        </w:rPr>
+        <w:t>(j)</w:t>
+      </w:r>
+      <w:r>
+        <w:rPr>
+          <w:rFonts w:hint="default"/>
+          <w:vertAlign w:val="baseline"/>
+          <w:lang w:val="en" w:eastAsia="zh-CN"/>
+        </w:rPr>
+        <w:t xml:space="preserve">, </w:t>
+      </w:r>
+      <w:r>
+        <w:rPr>
+          <w:rFonts w:hint="default"/>
+          <w:i/>
+          <w:iCs/>
+          <w:vertAlign w:val="baseline"/>
+          <w:lang w:val="en" w:eastAsia="zh-CN"/>
+        </w:rPr>
+        <w:t xml:space="preserve">count() </w:t>
+      </w:r>
+      <w:r>
+        <w:rPr>
+          <w:rFonts w:hint="default"/>
+          <w:vertAlign w:val="baseline"/>
+          <w:lang w:val="en" w:eastAsia="zh-CN"/>
+        </w:rPr>
+        <w:t>is another function which is used to count the number of times that Q</w:t>
+      </w:r>
+      <w:r>
+        <w:rPr>
+          <w:rFonts w:hint="default"/>
+          <w:vertAlign w:val="subscript"/>
+          <w:lang w:val="en" w:eastAsia="zh-CN"/>
+        </w:rPr>
+        <w:t>(i)</w:t>
+      </w:r>
+      <w:r>
+        <w:rPr>
+          <w:rFonts w:hint="default"/>
+          <w:vertAlign w:val="baseline"/>
+          <w:lang w:val="en" w:eastAsia="zh-CN"/>
+        </w:rPr>
+        <w:t xml:space="preserve"> appears in </w:t>
+      </w:r>
+      <w:r>
+        <w:rPr>
+          <w:rFonts w:hint="default"/>
+          <w:i/>
+          <w:iCs/>
+          <w:vertAlign w:val="baseline"/>
+          <w:lang w:val="en" w:eastAsia="zh-CN"/>
+        </w:rPr>
+        <w:t>R</w:t>
+      </w:r>
+      <w:r>
+        <w:rPr>
+          <w:rFonts w:hint="default"/>
+          <w:i/>
+          <w:iCs/>
+          <w:vertAlign w:val="subscript"/>
+          <w:lang w:val="en" w:eastAsia="zh-CN"/>
+        </w:rPr>
+        <w:t>(j)</w:t>
+      </w:r>
+      <w:r>
+        <w:rPr>
+          <w:rFonts w:hint="default"/>
+          <w:vertAlign w:val="baseline"/>
+          <w:lang w:val="en" w:eastAsia="zh-CN"/>
+        </w:rPr>
+        <w:t>.</w:t>
+      </w:r>
+    </w:p>
+    <w:p>
+      <w:pPr>
+        <w:numPr>
+          <w:ilvl w:val="0"/>
+          <w:numId w:val="0"/>
+        </w:numPr>
+        <w:ind w:leftChars="0"/>
+        <w:rPr>
+          <w:rFonts w:hint="default"/>
+          <w:vertAlign w:val="subscript"/>
+          <w:lang w:val="en" w:eastAsia="zh-CN"/>
+        </w:rPr>
+      </w:pPr>
+    </w:p>
+    <w:p>
+      <w:pPr>
+        <w:numPr>
+          <w:ilvl w:val="0"/>
+          <w:numId w:val="0"/>
+        </w:numPr>
+        <w:ind w:leftChars="0"/>
+        <w:rPr>
+          <w:rFonts w:hint="default"/>
+          <w:vertAlign w:val="subscript"/>
+          <w:lang w:val="en" w:eastAsia="zh-CN"/>
+        </w:rPr>
+      </w:pPr>
+      <m:oMathPara>
+        <m:oMath>
+          <m:r>
+            <m:rPr/>
+            <w:rPr>
+              <w:rFonts w:hint="default" w:ascii="DejaVu Math TeX Gyre" w:hAnsi="DejaVu Math TeX Gyre"/>
+              <w:vertAlign w:val="subscript"/>
+              <w:lang w:val="en"/>
+            </w:rPr>
+            <m:t>V(j)</m:t>
+          </m:r>
+          <m:r>
+            <m:rPr/>
+            <w:rPr>
+              <w:rFonts w:ascii="DejaVu Math TeX Gyre" w:hAnsi="DejaVu Math TeX Gyre"/>
+              <w:vertAlign w:val="subscript"/>
+              <w:lang w:val="en"/>
+            </w:rPr>
+            <m:t>=</m:t>
+          </m:r>
+          <m:r>
+            <m:rPr/>
+            <w:rPr>
+              <w:rFonts w:hint="default" w:ascii="DejaVu Math TeX Gyre" w:hAnsi="DejaVu Math TeX Gyre"/>
+              <w:vertAlign w:val="subscript"/>
+              <w:lang w:val="en"/>
+            </w:rPr>
+            <m:t>SR(j)</m:t>
+          </m:r>
+          <m:r>
+            <m:rPr/>
+            <w:rPr>
+              <w:rFonts w:ascii="DejaVu Math TeX Gyre" w:hAnsi="DejaVu Math TeX Gyre"/>
+              <w:vertAlign w:val="subscript"/>
+              <w:lang w:val="en"/>
+            </w:rPr>
+            <m:t>×</m:t>
+          </m:r>
+          <m:r>
+            <m:rPr/>
+            <w:rPr>
+              <w:rFonts w:hint="default" w:ascii="DejaVu Math TeX Gyre" w:hAnsi="DejaVu Math TeX Gyre"/>
+              <w:vertAlign w:val="subscript"/>
+              <w:lang w:val="en"/>
+            </w:rPr>
+            <m:t>Freq(j)</m:t>
+          </m:r>
+        </m:oMath>
+      </m:oMathPara>
+    </w:p>
+    <w:p>
+      <w:pPr>
+        <w:numPr>
+          <w:ilvl w:val="0"/>
+          <w:numId w:val="0"/>
+        </w:numPr>
+        <w:ind w:leftChars="0"/>
+        <w:rPr>
+          <w:rFonts w:hint="default"/>
+          <w:vertAlign w:val="subscript"/>
+          <w:lang w:val="en" w:eastAsia="zh-CN"/>
+        </w:rPr>
+      </w:pPr>
+    </w:p>
+    <w:p>
+      <w:pPr>
+        <w:numPr>
+          <w:ilvl w:val="0"/>
+          <w:numId w:val="0"/>
+        </w:numPr>
+        <w:ind w:leftChars="0"/>
+        <w:rPr>
+          <w:rFonts w:hint="default"/>
+          <w:i w:val="0"/>
+          <w:iCs w:val="0"/>
+          <w:lang w:val="en" w:eastAsia="zh-CN"/>
+        </w:rPr>
+      </w:pPr>
+      <w:r>
+        <w:rPr>
+          <w:rFonts w:hint="default"/>
+          <w:lang w:val="en" w:eastAsia="zh-CN"/>
+        </w:rPr>
+        <w:t xml:space="preserve">V is the final value of a resource, SR has been explained, Freq is the frequency of the resource shows in the whole internet(in the range of search engine statistics). In the example, there are </w:t>
+      </w:r>
+      <w:r>
+        <w:rPr>
+          <w:rFonts w:hint="default"/>
+          <w:i/>
+          <w:iCs/>
+          <w:lang w:val="en" w:eastAsia="zh-CN"/>
+        </w:rPr>
+        <w:t xml:space="preserve">j </w:t>
+      </w:r>
+      <w:r>
+        <w:rPr>
+          <w:rFonts w:hint="default"/>
+          <w:i w:val="0"/>
+          <w:iCs w:val="0"/>
+          <w:lang w:val="en" w:eastAsia="zh-CN"/>
+        </w:rPr>
+        <w:t xml:space="preserve">resources that the search engine need to sort. </w:t>
+      </w:r>
+      <w:r>
+        <w:rPr>
+          <w:rFonts w:hint="default"/>
+          <w:lang w:val="en" w:eastAsia="zh-CN"/>
+        </w:rPr>
+        <w:t xml:space="preserve">When the SR(score of a resource) is higher, the more valuable of the resource(here is web page) for the user is. The more frequency of the resource appearing on the network, the more multiples, leading to </w:t>
+      </w:r>
       <w:bookmarkStart w:id="14" w:name="_GoBack"/>
       <w:bookmarkEnd w:id="14"/>
-    </w:p>
-    <w:p>
-      <w:pPr>
-        <w:pStyle w:val="2"/>
-        <w:rPr>
-          <w:rFonts w:eastAsia="Noto Sans CJK SC" w:cs="Arial"/>
-          <w:b/>
-        </w:rPr>
-      </w:pPr>
-      <w:bookmarkStart w:id="13" w:name="_i85ws8se9wc5"/>
-      <w:bookmarkEnd w:id="13"/>
-    </w:p>
-    <w:p>
-      <w:pPr>
-        <w:pStyle w:val="2"/>
-        <w:rPr>
-          <w:rFonts w:eastAsia="Noto Sans CJK SC" w:cs="Arial"/>
-          <w:b/>
-        </w:rPr>
-      </w:pPr>
-    </w:p>
-    <w:p>
-      <w:pPr>
-        <w:pStyle w:val="2"/>
-        <w:rPr>
-          <w:rFonts w:eastAsia="Noto Sans CJK SC" w:cs="Arial"/>
-          <w:b/>
-        </w:rPr>
-      </w:pPr>
-    </w:p>
-    <w:p>
-      <w:pPr>
-        <w:pStyle w:val="2"/>
-        <w:rPr>
-          <w:rFonts w:eastAsia="Noto Sans CJK SC" w:cs="Arial"/>
-          <w:b/>
-        </w:rPr>
-      </w:pPr>
-    </w:p>
-    <w:p>
-      <w:pPr>
-        <w:pStyle w:val="2"/>
-        <w:rPr>
-          <w:rFonts w:eastAsia="Noto Sans CJK SC" w:cs="Arial"/>
-          <w:b/>
+      <w:r>
+        <w:rPr>
+          <w:rFonts w:hint="default"/>
+          <w:lang w:val="en" w:eastAsia="zh-CN"/>
+        </w:rPr>
+        <w:t xml:space="preserve">higher value, finally the more ahead the resources are ranked in the final resthe ults. In order to compare and sort all the resources, we have to calculate from </w:t>
+      </w:r>
+      <w:r>
+        <w:rPr>
+          <w:rFonts w:hint="default"/>
+          <w:i/>
+          <w:iCs/>
+          <w:lang w:val="en" w:eastAsia="zh-CN"/>
+        </w:rPr>
+        <w:t>V(1)</w:t>
+      </w:r>
+      <w:r>
+        <w:rPr>
+          <w:rFonts w:hint="default"/>
+          <w:lang w:val="en" w:eastAsia="zh-CN"/>
+        </w:rPr>
+        <w:t xml:space="preserve"> to </w:t>
+      </w:r>
+      <w:r>
+        <w:rPr>
+          <w:rFonts w:hint="default"/>
+          <w:i/>
+          <w:iCs/>
+          <w:lang w:val="en" w:eastAsia="zh-CN"/>
+        </w:rPr>
+        <w:t>V(j)</w:t>
+      </w:r>
+      <w:r>
+        <w:rPr>
+          <w:rFonts w:hint="default"/>
+          <w:lang w:val="en" w:eastAsia="zh-CN"/>
+        </w:rPr>
+        <w:t xml:space="preserve"> which means to calculate all the values of resources.</w:t>
+      </w:r>
+    </w:p>
+    <w:p>
+      <w:pPr>
+        <w:numPr>
+          <w:ilvl w:val="0"/>
+          <w:numId w:val="0"/>
+        </w:numPr>
+        <w:ind w:leftChars="0"/>
+        <w:rPr>
+          <w:rFonts w:hint="default"/>
+          <w:lang w:val="en" w:eastAsia="zh-CN"/>
+        </w:rPr>
+      </w:pPr>
+    </w:p>
+    <w:p>
+      <w:pPr>
+        <w:numPr>
+          <w:ilvl w:val="0"/>
+          <w:numId w:val="0"/>
+        </w:numPr>
+        <w:ind w:leftChars="0"/>
+        <w:rPr>
+          <w:rFonts w:hint="default"/>
+          <w:lang w:val="en" w:eastAsia="zh-CN"/>
+        </w:rPr>
+      </w:pPr>
+      <w:r>
+        <w:rPr>
+          <w:rFonts w:hint="default"/>
+          <w:lang w:val="en" w:eastAsia="zh-CN"/>
+        </w:rPr>
+        <w:t>The final V is used to rank the resource list and display to the users. The order is as follows.</w:t>
+      </w:r>
+    </w:p>
+    <w:p>
+      <w:pPr>
+        <w:numPr>
+          <w:ilvl w:val="0"/>
+          <w:numId w:val="0"/>
+        </w:numPr>
+        <w:ind w:leftChars="0"/>
+        <m:rPr/>
+        <w:rPr>
+          <w:rFonts w:hint="default" w:hAnsi="DejaVu Math TeX Gyre" w:cs="Arial"/>
+          <w:i w:val="0"/>
+          <w:color w:val="auto"/>
+          <w:kern w:val="0"/>
+          <w:sz w:val="28"/>
+          <w:szCs w:val="22"/>
+          <w:lang w:val="en" w:eastAsia="zh-CN" w:bidi="ar-SA"/>
+        </w:rPr>
+      </w:pPr>
+      <m:oMathPara>
+        <m:oMath>
+          <m:r>
+            <m:rPr>
+              <m:sty m:val="p"/>
+            </m:rPr>
+            <w:rPr>
+              <w:rFonts w:ascii="DejaVu Math TeX Gyre" w:hAnsi="DejaVu Math TeX Gyre" w:cs="Arial"/>
+              <w:color w:val="auto"/>
+              <w:kern w:val="0"/>
+              <w:sz w:val="28"/>
+              <w:szCs w:val="22"/>
+              <w:lang w:val="en" w:eastAsia="zh-CN" w:bidi="ar-SA"/>
+            </w:rPr>
+            <m:t>L</m:t>
+          </m:r>
+          <m:r>
+            <m:rPr>
+              <m:sty m:val="p"/>
+            </m:rPr>
+            <w:rPr>
+              <w:rFonts w:hint="default" w:ascii="DejaVu Math TeX Gyre" w:hAnsi="DejaVu Math TeX Gyre" w:cs="Arial"/>
+              <w:color w:val="auto"/>
+              <w:kern w:val="0"/>
+              <w:sz w:val="28"/>
+              <w:szCs w:val="22"/>
+              <w:lang w:val="en" w:eastAsia="zh-CN" w:bidi="ar-SA"/>
+            </w:rPr>
+            <m:t>ist=Order(V,desc)</m:t>
+          </m:r>
+        </m:oMath>
+      </m:oMathPara>
+    </w:p>
+    <w:p>
+      <w:pPr>
+        <w:numPr>
+          <w:ilvl w:val="0"/>
+          <w:numId w:val="0"/>
+        </w:numPr>
+        <w:ind w:leftChars="0"/>
+        <m:rPr/>
+        <w:rPr>
+          <w:rFonts w:hint="default" w:hAnsi="DejaVu Math TeX Gyre" w:cs="Arial"/>
+          <w:i w:val="0"/>
+          <w:color w:val="auto"/>
+          <w:kern w:val="0"/>
+          <w:sz w:val="28"/>
+          <w:szCs w:val="22"/>
+          <w:lang w:val="en" w:eastAsia="zh-CN" w:bidi="ar-SA"/>
+        </w:rPr>
+      </w:pPr>
+      <w:r>
+        <m:rPr/>
+        <w:rPr>
+          <w:rFonts w:hint="default" w:hAnsi="DejaVu Math TeX Gyre" w:cs="Arial"/>
+          <w:i w:val="0"/>
+          <w:color w:val="auto"/>
+          <w:kern w:val="0"/>
+          <w:sz w:val="28"/>
+          <w:szCs w:val="22"/>
+          <w:lang w:val="en" w:eastAsia="zh-CN" w:bidi="ar-SA"/>
+        </w:rPr>
+        <w:t>The first parameter is all the final values of all the resources, second parameter means it uses descending sort.</w:t>
+      </w:r>
+    </w:p>
+    <w:p>
+      <w:pPr>
+        <w:numPr>
+          <w:ilvl w:val="0"/>
+          <w:numId w:val="0"/>
+        </w:numPr>
+        <w:ind w:leftChars="0"/>
+        <m:rPr/>
+        <w:rPr>
+          <w:rFonts w:hint="default" w:hAnsi="DejaVu Math TeX Gyre" w:cs="Arial"/>
+          <w:i w:val="0"/>
+          <w:color w:val="auto"/>
+          <w:kern w:val="0"/>
+          <w:sz w:val="28"/>
+          <w:szCs w:val="22"/>
+          <w:lang w:val="en" w:eastAsia="zh-CN" w:bidi="ar-SA"/>
+        </w:rPr>
+      </w:pPr>
+    </w:p>
+    <w:p>
+      <w:pPr>
+        <w:numPr>
+          <w:ilvl w:val="0"/>
+          <w:numId w:val="0"/>
+        </w:numPr>
+        <w:ind w:leftChars="0"/>
+        <m:rPr/>
+        <w:rPr>
+          <w:rFonts w:hint="default" w:hAnsi="DejaVu Math TeX Gyre" w:cs="Arial"/>
+          <w:i w:val="0"/>
+          <w:color w:val="auto"/>
+          <w:kern w:val="0"/>
+          <w:sz w:val="28"/>
+          <w:szCs w:val="22"/>
+          <w:lang w:val="en" w:eastAsia="zh-CN" w:bidi="ar-SA"/>
+        </w:rPr>
+      </w:pPr>
+    </w:p>
+    <w:p>
+      <w:pPr>
+        <w:numPr>
+          <w:ilvl w:val="0"/>
+          <w:numId w:val="0"/>
+        </w:numPr>
+        <w:ind w:leftChars="0"/>
+        <w:rPr>
+          <w:rFonts w:hint="default"/>
+          <w:lang w:val="en" w:eastAsia="zh-CN"/>
+        </w:rPr>
+      </w:pPr>
+    </w:p>
+    <w:p>
+      <w:pPr>
+        <w:numPr>
+          <w:ilvl w:val="0"/>
+          <w:numId w:val="0"/>
+        </w:numPr>
+        <w:ind w:leftChars="0"/>
+        <w:rPr>
+          <w:rFonts w:hint="default"/>
+          <w:lang w:val="en" w:eastAsia="zh-CN"/>
+        </w:rPr>
+      </w:pPr>
+    </w:p>
+    <w:p>
+      <w:pPr>
+        <w:numPr>
+          <w:ilvl w:val="0"/>
+          <w:numId w:val="0"/>
+        </w:numPr>
+        <w:ind w:leftChars="0"/>
+        <w:rPr>
+          <w:rFonts w:hint="default"/>
+          <w:lang w:val="en" w:eastAsia="zh-CN"/>
+        </w:rPr>
+      </w:pPr>
+    </w:p>
+    <w:p>
+      <w:pPr>
+        <w:numPr>
+          <w:ilvl w:val="0"/>
+          <w:numId w:val="0"/>
+        </w:numPr>
+        <w:ind w:leftChars="0"/>
+        <w:rPr>
+          <w:rFonts w:hint="default"/>
+          <w:lang w:val="en" w:eastAsia="zh-CN"/>
+        </w:rPr>
+      </w:pPr>
+    </w:p>
+    <w:p>
+      <w:pPr>
+        <w:numPr>
+          <w:ilvl w:val="0"/>
+          <w:numId w:val="0"/>
+        </w:numPr>
+        <w:ind w:leftChars="0"/>
+        <w:rPr>
+          <w:rFonts w:hint="default"/>
+          <w:lang w:val="en" w:eastAsia="zh-CN"/>
+        </w:rPr>
+      </w:pPr>
+    </w:p>
+    <w:p>
+      <w:pPr>
+        <w:numPr>
+          <w:ilvl w:val="0"/>
+          <w:numId w:val="0"/>
+        </w:numPr>
+        <w:ind w:leftChars="0"/>
+        <w:rPr>
+          <w:rFonts w:hint="default"/>
+          <w:lang w:val="en" w:eastAsia="zh-CN"/>
+        </w:rPr>
+      </w:pPr>
+    </w:p>
+    <w:p>
+      <w:pPr>
+        <w:numPr>
+          <w:ilvl w:val="0"/>
+          <w:numId w:val="0"/>
+        </w:numPr>
+        <w:ind w:leftChars="0"/>
+        <w:rPr>
+          <w:rFonts w:hint="default"/>
+          <w:lang w:val="en" w:eastAsia="zh-CN"/>
+        </w:rPr>
+      </w:pPr>
+    </w:p>
+    <w:p>
+      <w:pPr>
+        <w:numPr>
+          <w:ilvl w:val="0"/>
+          <w:numId w:val="0"/>
+        </w:numPr>
+        <w:ind w:leftChars="0"/>
+        <w:rPr>
+          <w:rFonts w:hint="default"/>
+          <w:lang w:val="en" w:eastAsia="zh-CN"/>
+        </w:rPr>
+      </w:pPr>
+    </w:p>
+    <w:p>
+      <w:pPr>
+        <w:numPr>
+          <w:ilvl w:val="0"/>
+          <w:numId w:val="0"/>
+        </w:numPr>
+        <w:ind w:leftChars="0"/>
+        <w:rPr>
+          <w:rFonts w:hint="default"/>
+          <w:lang w:val="en" w:eastAsia="zh-CN"/>
+        </w:rPr>
+      </w:pPr>
+    </w:p>
+    <w:p>
+      <w:pPr>
+        <w:numPr>
+          <w:ilvl w:val="0"/>
+          <w:numId w:val="0"/>
+        </w:numPr>
+        <w:ind w:leftChars="0"/>
+        <w:rPr>
+          <w:rFonts w:hint="default"/>
+          <w:lang w:val="en" w:eastAsia="zh-CN"/>
+        </w:rPr>
+      </w:pPr>
+    </w:p>
+    <w:p>
+      <w:pPr>
+        <w:numPr>
+          <w:ilvl w:val="0"/>
+          <w:numId w:val="0"/>
+        </w:numPr>
+        <w:ind w:leftChars="0"/>
+        <w:rPr>
+          <w:rFonts w:hint="default"/>
+          <w:lang w:val="en" w:eastAsia="zh-CN"/>
+        </w:rPr>
+      </w:pPr>
+    </w:p>
+    <w:p>
+      <w:pPr>
+        <w:numPr>
+          <w:ilvl w:val="0"/>
+          <w:numId w:val="0"/>
+        </w:numPr>
+        <w:ind w:leftChars="0"/>
+        <w:rPr>
+          <w:rFonts w:hint="default"/>
+          <w:lang w:val="en" w:eastAsia="zh-CN"/>
+        </w:rPr>
+      </w:pPr>
+    </w:p>
+    <w:p>
+      <w:pPr>
+        <w:numPr>
+          <w:ilvl w:val="0"/>
+          <w:numId w:val="0"/>
+        </w:numPr>
+        <w:ind w:leftChars="0"/>
+        <w:rPr>
+          <w:rFonts w:hint="default"/>
+          <w:lang w:val="en" w:eastAsia="zh-CN"/>
+        </w:rPr>
+      </w:pPr>
+    </w:p>
+    <w:p>
+      <w:pPr>
+        <w:numPr>
+          <w:ilvl w:val="0"/>
+          <w:numId w:val="0"/>
+        </w:numPr>
+        <w:ind w:leftChars="0"/>
+        <w:rPr>
+          <w:rFonts w:hint="default"/>
+          <w:lang w:val="en" w:eastAsia="zh-CN"/>
+        </w:rPr>
+      </w:pPr>
+    </w:p>
+    <w:p>
+      <w:pPr>
+        <w:numPr>
+          <w:ilvl w:val="0"/>
+          <w:numId w:val="0"/>
+        </w:numPr>
+        <w:ind w:leftChars="0"/>
+        <w:rPr>
+          <w:rFonts w:hint="default"/>
+          <w:lang w:val="en" w:eastAsia="zh-CN"/>
+        </w:rPr>
+      </w:pPr>
+    </w:p>
+    <w:p>
+      <w:pPr>
+        <w:numPr>
+          <w:ilvl w:val="0"/>
+          <w:numId w:val="0"/>
+        </w:numPr>
+        <w:ind w:leftChars="0"/>
+        <w:rPr>
+          <w:rFonts w:hint="default"/>
+          <w:lang w:val="en" w:eastAsia="zh-CN"/>
+        </w:rPr>
+      </w:pPr>
+    </w:p>
+    <w:p>
+      <w:pPr>
+        <w:numPr>
+          <w:ilvl w:val="0"/>
+          <w:numId w:val="0"/>
+        </w:numPr>
+        <w:ind w:leftChars="0"/>
+        <w:rPr>
+          <w:rFonts w:hint="default"/>
+          <w:lang w:val="en" w:eastAsia="zh-CN"/>
         </w:rPr>
       </w:pPr>
     </w:p>
@@ -5715,7 +7232,7 @@
 
 <file path=word/endnotes.xml><?xml version="1.0" encoding="utf-8"?>
 <w:endnotes xmlns:wpc="http://schemas.microsoft.com/office/word/2010/wordprocessingCanvas" xmlns:mc="http://schemas.openxmlformats.org/markup-compatibility/2006" xmlns:o="urn:schemas-microsoft-com:office:office" xmlns:r="http://schemas.openxmlformats.org/officeDocument/2006/relationships" xmlns:m="http://schemas.openxmlformats.org/officeDocument/2006/math" xmlns:v="urn:schemas-microsoft-com:vml" xmlns:wp14="http://schemas.microsoft.com/office/word/2010/wordprocessingDrawing" xmlns:wp="http://schemas.openxmlformats.org/drawingml/2006/wordprocessingDrawing" xmlns:w="http://schemas.openxmlformats.org/wordprocessingml/2006/main" xmlns:w14="http://schemas.microsoft.com/office/word/2010/wordml" xmlns:w15="http://schemas.microsoft.com/office/word/2012/wordml" xmlns:w10="urn:schemas-microsoft-com:office:word" xmlns:wpg="http://schemas.microsoft.com/office/word/2010/wordprocessingGroup" xmlns:wpi="http://schemas.microsoft.com/office/word/2010/wordprocessingInk" xmlns:wne="http://schemas.microsoft.com/office/word/2006/wordml" xmlns:wps="http://schemas.microsoft.com/office/word/2010/wordprocessingShape" xmlns:wpsCustomData="http://www.wps.cn/officeDocument/2013/wpsCustomData" mc:Ignorable="w14 w15 wp14">
-  <w:endnote w:type="separator" w:id="20">
+  <w:endnote w:type="separator" w:id="26">
     <w:p>
       <w:pPr>
         <w:spacing w:line="240" w:lineRule="auto"/>
@@ -5725,7 +7242,7 @@
       </w:r>
     </w:p>
   </w:endnote>
-  <w:endnote w:type="continuationSeparator" w:id="21">
+  <w:endnote w:type="continuationSeparator" w:id="27">
     <w:p>
       <w:pPr>
         <w:spacing w:line="240" w:lineRule="auto"/>
@@ -6515,27 +8032,24 @@
   <w:endnote w:id="9">
     <w:p>
       <w:pPr>
-        <w:keepNext w:val="0"/>
-        <w:keepLines w:val="0"/>
-        <w:widowControl/>
-        <w:suppressLineNumbers w:val="0"/>
-        <w:jc w:val="left"/>
-      </w:pPr>
-      <w:r>
-        <w:rPr>
-          <w:rStyle w:val="14"/>
-        </w:rPr>
-        <w:t>[10]</w:t>
-      </w:r>
-      <w:r>
+        <w:pStyle w:val="15"/>
+        <w:snapToGrid w:val="0"/>
         <w:rPr>
           <w:rStyle w:val="30"/>
-          <w:rFonts w:hint="eastAsia" w:ascii="Arial" w:hAnsi="Arial" w:cs="Times New Roman"/>
+          <w:rFonts w:hint="default" w:ascii="Arial" w:hAnsi="Arial" w:cs="Times New Roman"/>
           <w:color w:val="auto"/>
           <w:kern w:val="0"/>
           <w:szCs w:val="22"/>
-          <w:lang w:val="en" w:eastAsia="zh-CN" w:bidi="ar-SA"/>
-        </w:rPr>
+          <w:lang w:val="en-US" w:eastAsia="zh-CN" w:bidi="ar-SA"/>
+        </w:rPr>
+      </w:pPr>
+      <w:r>
+        <w:rPr>
+          <w:rStyle w:val="14"/>
+        </w:rPr>
+        <w:endnoteRef/>
+      </w:r>
+      <w:r>
         <w:t xml:space="preserve"> </w:t>
       </w:r>
       <w:r>
@@ -6614,6 +8128,192 @@
           <w:lang w:val="en-US" w:eastAsia="zh-CN" w:bidi="ar-SA"/>
         </w:rPr>
         <w:fldChar w:fldCharType="end"/>
+      </w:r>
+    </w:p>
+    <w:p>
+      <w:pPr>
+        <w:pStyle w:val="15"/>
+        <w:snapToGrid w:val="0"/>
+        <w:rPr>
+          <w:rStyle w:val="30"/>
+          <w:rFonts w:hint="default" w:ascii="Arial" w:hAnsi="Arial" w:cs="Times New Roman"/>
+          <w:color w:val="auto"/>
+          <w:kern w:val="0"/>
+          <w:szCs w:val="22"/>
+          <w:lang w:val="en-US" w:eastAsia="zh-CN" w:bidi="ar-SA"/>
+        </w:rPr>
+      </w:pPr>
+    </w:p>
+  </w:endnote>
+  <w:endnote w:id="10">
+    <w:p>
+      <w:pPr>
+        <w:pStyle w:val="15"/>
+        <w:snapToGrid w:val="0"/>
+        <w:rPr>
+          <w:rFonts w:hint="default"/>
+          <w:lang w:val="en"/>
+        </w:rPr>
+      </w:pPr>
+      <w:r>
+        <w:rPr>
+          <w:rStyle w:val="14"/>
+        </w:rPr>
+        <w:endnoteRef/>
+      </w:r>
+      <w:r>
+        <w:t xml:space="preserve"> </w:t>
+      </w:r>
+      <w:r>
+        <w:rPr>
+          <w:rFonts w:hint="default"/>
+        </w:rPr>
+        <w:t xml:space="preserve">Dell Zhang </w:t>
+      </w:r>
+      <w:r>
+        <w:rPr>
+          <w:rFonts w:hint="default"/>
+          <w:lang w:val="en"/>
+        </w:rPr>
+        <w:t>*</w:t>
+      </w:r>
+      <w:r>
+        <w:rPr>
+          <w:rFonts w:hint="default"/>
+        </w:rPr>
+        <w:t>, Yisheng Dong</w:t>
+      </w:r>
+      <w:r>
+        <w:rPr>
+          <w:rFonts w:hint="default"/>
+          <w:lang w:val="en"/>
+        </w:rPr>
+        <w:t>, An efficient algorithm to rank Web resources, 2000 Published by Elsevier Science B.V</w:t>
+      </w:r>
+    </w:p>
+    <w:p>
+      <w:pPr>
+        <w:pStyle w:val="15"/>
+        <w:snapToGrid w:val="0"/>
+        <w:rPr>
+          <w:lang w:val="en"/>
+        </w:rPr>
+      </w:pPr>
+      <w:r>
+        <w:rPr>
+          <w:lang w:val="en"/>
+        </w:rPr>
+        <w:t> 2000 Published by Elsevier Science B.V</w:t>
+      </w:r>
+    </w:p>
+    <w:p>
+      <w:pPr>
+        <w:pStyle w:val="15"/>
+        <w:snapToGrid w:val="0"/>
+        <w:rPr>
+          <w:rFonts w:hint="default"/>
+          <w:lang w:val="en"/>
+        </w:rPr>
+      </w:pPr>
+    </w:p>
+  </w:endnote>
+  <w:endnote w:id="11">
+    <w:p>
+      <w:pPr>
+        <w:pStyle w:val="15"/>
+        <w:snapToGrid w:val="0"/>
+        <w:rPr>
+          <w:rFonts w:hint="default"/>
+        </w:rPr>
+      </w:pPr>
+      <w:r>
+        <w:rPr>
+          <w:rStyle w:val="14"/>
+        </w:rPr>
+        <w:endnoteRef/>
+      </w:r>
+      <w:r>
+        <w:t xml:space="preserve"> </w:t>
+      </w:r>
+      <w:r>
+        <w:rPr>
+          <w:rFonts w:hint="default"/>
+        </w:rPr>
+        <w:t>C.M. Rowman, Scalable Internet resource discovery: research problems and approaches, Communications of the</w:t>
+      </w:r>
+      <w:r>
+        <w:rPr>
+          <w:rFonts w:hint="default"/>
+          <w:lang w:val="en"/>
+        </w:rPr>
+        <w:t xml:space="preserve"> </w:t>
+      </w:r>
+      <w:r>
+        <w:rPr>
+          <w:rFonts w:hint="default"/>
+        </w:rPr>
+        <w:t>ACM 37 (8) (1994) 98–107.</w:t>
+      </w:r>
+    </w:p>
+    <w:p>
+      <w:pPr>
+        <w:pStyle w:val="15"/>
+        <w:snapToGrid w:val="0"/>
+        <w:rPr>
+          <w:rFonts w:hint="default"/>
+        </w:rPr>
+      </w:pPr>
+    </w:p>
+  </w:endnote>
+  <w:endnote w:id="12">
+    <w:p>
+      <w:pPr>
+        <w:keepNext w:val="0"/>
+        <w:keepLines w:val="0"/>
+        <w:widowControl/>
+        <w:suppressLineNumbers w:val="0"/>
+        <w:jc w:val="left"/>
+        <w:rPr>
+          <w:rFonts w:hint="default" w:ascii="Arial" w:hAnsi="Arial" w:cs="Arial" w:eastAsiaTheme="minorEastAsia"/>
+          <w:color w:val="auto"/>
+          <w:kern w:val="0"/>
+          <w:sz w:val="24"/>
+          <w:szCs w:val="22"/>
+          <w:lang w:val="en" w:eastAsia="zh-CN" w:bidi="ar-SA"/>
+        </w:rPr>
+      </w:pPr>
+      <w:r>
+        <w:rPr>
+          <w:rStyle w:val="14"/>
+        </w:rPr>
+        <w:endnoteRef/>
+      </w:r>
+      <w:r>
+        <w:t xml:space="preserve"> </w:t>
+      </w:r>
+      <w:r>
+        <w:rPr>
+          <w:rStyle w:val="30"/>
+          <w:rFonts w:hint="default"/>
+          <w:lang w:val="en-US" w:eastAsia="zh-CN"/>
+        </w:rPr>
+        <w:t>Sanjay Ghemawat, Howard Gobioff, Shun-Tak Leung. The Google file system[C]</w:t>
+      </w:r>
+      <w:r>
+        <w:rPr>
+          <w:rStyle w:val="30"/>
+          <w:rFonts w:hint="default" w:ascii="Arial"/>
+          <w:lang w:val="en" w:eastAsia="zh-CN"/>
+        </w:rPr>
+        <w:t xml:space="preserve"> </w:t>
+      </w:r>
+      <w:r>
+        <w:rPr>
+          <w:rStyle w:val="30"/>
+          <w:rFonts w:hint="default"/>
+          <w:lang w:val="en-US" w:eastAsia="zh-CN"/>
+        </w:rPr>
+        <w:t>Proc of SOSP 2003.New York:ACM,2003:29-43</w:t>
       </w:r>
     </w:p>
     <w:p>
@@ -6672,7 +8372,7 @@
           <wp:wrapTopAndBottom/>
           <wp:docPr id="6" name="Image2" descr="horizontal line"/>
           <wp:cNvGraphicFramePr>
-            <a:graphicFrameLocks xmlns:a="http://schemas.openxmlformats.org/drawingml/2006/main" noChangeAspect="1"/>
+            <a:graphicFrameLocks xmlns:a="http://schemas.openxmlformats.org/drawingml/2006/main" noChangeAspect="true"/>
           </wp:cNvGraphicFramePr>
           <a:graphic xmlns:a="http://schemas.openxmlformats.org/drawingml/2006/main">
             <a:graphicData uri="http://schemas.openxmlformats.org/drawingml/2006/picture">
@@ -6680,7 +8380,7 @@
                 <pic:nvPicPr>
                   <pic:cNvPr id="6" name="Image2" descr="horizontal line"/>
                   <pic:cNvPicPr>
-                    <a:picLocks noChangeAspect="1" noChangeArrowheads="1"/>
+                    <a:picLocks noChangeAspect="true" noChangeArrowheads="true"/>
                   </pic:cNvPicPr>
                 </pic:nvPicPr>
                 <pic:blipFill>
@@ -6719,7 +8419,7 @@
           <wp:wrapTopAndBottom/>
           <wp:docPr id="7" name="Image1" descr="footer"/>
           <wp:cNvGraphicFramePr>
-            <a:graphicFrameLocks xmlns:a="http://schemas.openxmlformats.org/drawingml/2006/main" noChangeAspect="1"/>
+            <a:graphicFrameLocks xmlns:a="http://schemas.openxmlformats.org/drawingml/2006/main" noChangeAspect="true"/>
           </wp:cNvGraphicFramePr>
           <a:graphic xmlns:a="http://schemas.openxmlformats.org/drawingml/2006/main">
             <a:graphicData uri="http://schemas.openxmlformats.org/drawingml/2006/picture">
@@ -6727,7 +8427,7 @@
                 <pic:nvPicPr>
                   <pic:cNvPr id="7" name="Image1" descr="footer"/>
                   <pic:cNvPicPr>
-                    <a:picLocks noChangeAspect="1" noChangeArrowheads="1"/>
+                    <a:picLocks noChangeAspect="true" noChangeArrowheads="true"/>
                   </pic:cNvPicPr>
                 </pic:nvPicPr>
                 <pic:blipFill>
@@ -6834,7 +8534,7 @@
           <wp:wrapTopAndBottom/>
           <wp:docPr id="4" name="image1.png" descr="horizontal line"/>
           <wp:cNvGraphicFramePr>
-            <a:graphicFrameLocks xmlns:a="http://schemas.openxmlformats.org/drawingml/2006/main" noChangeAspect="1"/>
+            <a:graphicFrameLocks xmlns:a="http://schemas.openxmlformats.org/drawingml/2006/main" noChangeAspect="true"/>
           </wp:cNvGraphicFramePr>
           <a:graphic xmlns:a="http://schemas.openxmlformats.org/drawingml/2006/main">
             <a:graphicData uri="http://schemas.openxmlformats.org/drawingml/2006/picture">
@@ -6842,7 +8542,7 @@
                 <pic:nvPicPr>
                   <pic:cNvPr id="4" name="image1.png" descr="horizontal line"/>
                   <pic:cNvPicPr>
-                    <a:picLocks noChangeAspect="1" noChangeArrowheads="1"/>
+                    <a:picLocks noChangeAspect="true" noChangeArrowheads="true"/>
                   </pic:cNvPicPr>
                 </pic:nvPicPr>
                 <pic:blipFill>
@@ -6881,7 +8581,7 @@
           <wp:wrapSquare wrapText="bothSides"/>
           <wp:docPr id="5" name="image3.jpg"/>
           <wp:cNvGraphicFramePr>
-            <a:graphicFrameLocks xmlns:a="http://schemas.openxmlformats.org/drawingml/2006/main" noChangeAspect="1"/>
+            <a:graphicFrameLocks xmlns:a="http://schemas.openxmlformats.org/drawingml/2006/main" noChangeAspect="true"/>
           </wp:cNvGraphicFramePr>
           <a:graphic xmlns:a="http://schemas.openxmlformats.org/drawingml/2006/main">
             <a:graphicData uri="http://schemas.openxmlformats.org/drawingml/2006/picture">
@@ -6889,7 +8589,7 @@
                 <pic:nvPicPr>
                   <pic:cNvPr id="5" name="image3.jpg"/>
                   <pic:cNvPicPr>
-                    <a:picLocks noChangeAspect="1" noChangeArrowheads="1"/>
+                    <a:picLocks noChangeAspect="true" noChangeArrowheads="true"/>
                   </pic:cNvPicPr>
                 </pic:nvPicPr>
                 <pic:blipFill>
@@ -6927,7 +8627,7 @@
 </file>
 
 <file path=word/numbering.xml><?xml version="1.0" encoding="utf-8"?>
-<w:numbering xmlns:wpc="http://schemas.microsoft.com/office/word/2010/wordprocessingCanvas" xmlns:mc="http://schemas.openxmlformats.org/markup-compatibility/2006" xmlns:o="urn:schemas-microsoft-com:office:office" xmlns:r="http://schemas.openxmlformats.org/officeDocument/2006/relationships" xmlns:m="http://schemas.openxmlformats.org/officeDocument/2006/math" xmlns:v="urn:schemas-microsoft-com:vml" xmlns:wp14="http://schemas.microsoft.com/office/word/2010/wordprocessingDrawing" xmlns:wp="http://schemas.openxmlformats.org/drawingml/2006/wordprocessingDrawing" xmlns:w10="urn:schemas-microsoft-com:office:word" xmlns:w="http://schemas.openxmlformats.org/wordprocessingml/2006/main" xmlns:w14="http://schemas.microsoft.com/office/word/2010/wordml" xmlns:wpg="http://schemas.microsoft.com/office/word/2010/wordprocessingGroup" xmlns:wpi="http://schemas.microsoft.com/office/word/2010/wordprocessingInk" xmlns:wne="http://schemas.microsoft.com/office/word/2006/wordml" xmlns:wps="http://schemas.microsoft.com/office/word/2010/wordprocessingShape" mc:Ignorable="w14 wp14">
+<w:numbering xmlns:wpc="http://schemas.microsoft.com/office/word/2010/wordprocessingCanvas" xmlns:mc="http://schemas.openxmlformats.org/markup-compatibility/2006" xmlns:o="urn:schemas-microsoft-com:office:office" xmlns:r="http://schemas.openxmlformats.org/officeDocument/2006/relationships" xmlns:m="http://schemas.openxmlformats.org/officeDocument/2006/math" xmlns:v="urn:schemas-microsoft-com:vml" xmlns:wp14="http://schemas.microsoft.com/office/word/2010/wordprocessingDrawing" xmlns:wp="http://schemas.openxmlformats.org/drawingml/2006/wordprocessingDrawing" xmlns:w10="urn:schemas-microsoft-com:office:word" xmlns:w="http://schemas.openxmlformats.org/wordprocessingml/2006/main" xmlns:w14="http://schemas.microsoft.com/office/word/2010/wordml" xmlns:wpg="http://schemas.microsoft.com/office/word/2010/wordprocessingGroup" xmlns:wpi="http://schemas.microsoft.com/office/word/2010/wordprocessingInk" xmlns:wne="http://schemas.microsoft.com/office/word/2006/wordml" xmlns:wps="http://schemas.microsoft.com/office/word/2010/wordprocessingShape" xmlns:wpsCustomData="http://www.wps.cn/officeDocument/2013/wpsCustomData" mc:Ignorable="w14 wp14">
   <w:abstractNum w:abstractNumId="0">
     <w:nsid w:val="A7FF50BB"/>
     <w:multiLevelType w:val="multilevel"/>
@@ -8002,7 +9702,7 @@
 </file>
 
 <file path=word/styles.xml><?xml version="1.0" encoding="utf-8"?>
-<w:styles xmlns:mc="http://schemas.openxmlformats.org/markup-compatibility/2006" xmlns:o="urn:schemas-microsoft-com:office:office" xmlns:r="http://schemas.openxmlformats.org/officeDocument/2006/relationships" xmlns:m="http://schemas.openxmlformats.org/officeDocument/2006/math" xmlns:v="urn:schemas-microsoft-com:vml" xmlns:w="http://schemas.openxmlformats.org/wordprocessingml/2006/main" xmlns:w14="http://schemas.microsoft.com/office/word/2010/wordml" xmlns:w10="urn:schemas-microsoft-com:office:word" xmlns:sl="http://schemas.openxmlformats.org/schemaLibrary/2006/main" mc:Ignorable="w14">
+<w:styles xmlns:mc="http://schemas.openxmlformats.org/markup-compatibility/2006" xmlns:o="urn:schemas-microsoft-com:office:office" xmlns:r="http://schemas.openxmlformats.org/officeDocument/2006/relationships" xmlns:m="http://schemas.openxmlformats.org/officeDocument/2006/math" xmlns:v="urn:schemas-microsoft-com:vml" xmlns:w="http://schemas.openxmlformats.org/wordprocessingml/2006/main" xmlns:w14="http://schemas.microsoft.com/office/word/2010/wordml" xmlns:w10="urn:schemas-microsoft-com:office:word" xmlns:sl="http://schemas.openxmlformats.org/schemaLibrary/2006/main" xmlns:wpsCustomData="http://www.wps.cn/officeDocument/2013/wpsCustomData" mc:Ignorable="w14">
   <w:docDefaults>
     <w:rPrDefault>
       <w:rPr>
@@ -8106,7 +9806,7 @@
     <w:lsdException w:uiPriority="99" w:name="Normal (Web)"/>
     <w:lsdException w:uiPriority="99" w:name="HTML Acronym"/>
     <w:lsdException w:uiPriority="99" w:name="HTML Address"/>
-    <w:lsdException w:uiPriority="99" w:name="HTML Cite"/>
+    <w:lsdException w:qFormat="1" w:uiPriority="99" w:name="HTML Cite"/>
     <w:lsdException w:uiPriority="99" w:name="HTML Code"/>
     <w:lsdException w:uiPriority="99" w:name="HTML Definition"/>
     <w:lsdException w:uiPriority="99" w:name="HTML Keyboard"/>
@@ -8493,7 +10193,7 @@
       <w:jc w:val="left"/>
     </w:pPr>
     <w:rPr>
-      <w:sz w:val="24"/>
+      <w:sz w:val="22"/>
     </w:rPr>
   </w:style>
   <w:style w:type="paragraph" w:styleId="16">
@@ -8520,6 +10220,7 @@
     <w:basedOn w:val="8"/>
     <w:semiHidden/>
     <w:unhideWhenUsed/>
+    <w:qFormat/>
     <w:uiPriority w:val="99"/>
     <w:rPr>
       <w:i/>
@@ -8648,15 +10349,17 @@
   <w:style w:type="character" w:customStyle="1" w:styleId="30">
     <w:name w:val="尾注文本 Char"/>
     <w:link w:val="15"/>
+    <w:qFormat/>
     <w:uiPriority w:val="0"/>
     <w:rPr>
       <w:rFonts w:ascii="Arial" w:hAnsi="Arial" w:eastAsiaTheme="minorEastAsia"/>
-      <w:sz w:val="24"/>
+      <w:sz w:val="22"/>
     </w:rPr>
   </w:style>
   <w:style w:type="character" w:customStyle="1" w:styleId="31">
     <w:name w:val="页脚 Char"/>
     <w:link w:val="16"/>
+    <w:qFormat/>
     <w:uiPriority w:val="0"/>
   </w:style>
   <w:style w:type="character" w:customStyle="1" w:styleId="32">
@@ -8790,7 +10493,7 @@
         <a:solidFill>
           <a:schemeClr val="phClr"/>
         </a:solidFill>
-        <a:gradFill rotWithShape="1">
+        <a:gradFill rotWithShape="true">
           <a:gsLst>
             <a:gs pos="0">
               <a:schemeClr val="phClr">
@@ -8811,9 +10514,9 @@
               </a:schemeClr>
             </a:gs>
           </a:gsLst>
-          <a:lin ang="16200000" scaled="1"/>
+          <a:lin ang="16200000" scaled="true"/>
         </a:gradFill>
-        <a:gradFill rotWithShape="1">
+        <a:gradFill rotWithShape="true">
           <a:gsLst>
             <a:gs pos="0">
               <a:schemeClr val="phClr">
@@ -8830,7 +10533,7 @@
               </a:schemeClr>
             </a:gs>
           </a:gsLst>
-          <a:lin ang="16200000" scaled="0"/>
+          <a:lin ang="16200000" scaled="false"/>
         </a:gradFill>
       </a:fillStyleLst>
       <a:lnStyleLst>
@@ -8900,7 +10603,7 @@
         <a:solidFill>
           <a:schemeClr val="phClr"/>
         </a:solidFill>
-        <a:gradFill rotWithShape="1">
+        <a:gradFill rotWithShape="true">
           <a:gsLst>
             <a:gs pos="0">
               <a:schemeClr val="phClr">
@@ -8926,7 +10629,7 @@
             <a:fillToRect l="50000" t="-80000" r="50000" b="180000"/>
           </a:path>
         </a:gradFill>
-        <a:gradFill rotWithShape="1">
+        <a:gradFill rotWithShape="true">
           <a:gsLst>
             <a:gs pos="0">
               <a:schemeClr val="phClr">

</xml_diff>

<commit_message>
discuss GFS and disadvantages
</commit_message>
<xml_diff>
--- a/thesis.docx
+++ b/thesis.docx
@@ -18,16 +18,16 @@
     </w:p>
     <w:p>
       <w:pPr>
-        <w:pStyle w:val="24"/>
+        <w:pStyle w:val="26"/>
         <w:rPr>
           <w:rFonts w:ascii="Arial" w:hAnsi="Arial" w:eastAsia="Noto Sans CJK SC" w:cs="Arial"/>
           <w:sz w:val="72"/>
           <w:szCs w:val="72"/>
         </w:rPr>
       </w:pPr>
-      <w:bookmarkStart w:id="0" w:name="_qyyt2rsg6h9i"/>
+      <w:bookmarkStart w:id="0" w:name="_d5lqsp2hnt2i"/>
       <w:bookmarkEnd w:id="0"/>
-      <w:bookmarkStart w:id="1" w:name="_d5lqsp2hnt2i"/>
+      <w:bookmarkStart w:id="1" w:name="_qyyt2rsg6h9i"/>
       <w:bookmarkEnd w:id="1"/>
       <w:r>
         <w:rPr>
@@ -446,7 +446,21 @@
           <w:rFonts w:hint="eastAsia" w:eastAsia="Noto Sans CJK SC" w:cs="Arial"/>
           <w:lang w:val="en-US" w:eastAsia="zh-CN"/>
         </w:rPr>
-        <w:t xml:space="preserve"> (Definition of  learning resource value)</w:t>
+        <w:t xml:space="preserve"> (</w:t>
+      </w:r>
+      <w:r>
+        <w:rPr>
+          <w:rFonts w:hint="default" w:eastAsia="Noto Sans CJK SC" w:cs="Arial"/>
+          <w:lang w:val="en" w:eastAsia="zh-CN"/>
+        </w:rPr>
+        <w:t xml:space="preserve">Degree </w:t>
+      </w:r>
+      <w:r>
+        <w:rPr>
+          <w:rFonts w:hint="eastAsia" w:eastAsia="Noto Sans CJK SC" w:cs="Arial"/>
+          <w:lang w:val="en-US" w:eastAsia="zh-CN"/>
+        </w:rPr>
+        <w:t>of  learning resource value)</w:t>
       </w:r>
       <w:r>
         <w:rPr>
@@ -1684,7 +1698,7 @@
           <w:rFonts w:hint="eastAsia"/>
           <w:lang w:val="en-US" w:eastAsia="zh-CN"/>
         </w:rPr>
-        <w:t>: Degree/Definition of  Learning Resource Value. This system measures the value of resources, and value is an index for search engines to use for providing ranking and recommending resources.</w:t>
+        <w:t>: Degree of  Learning Resource Value. This system measures the value of resources, and value is an index for search engines to use for providing ranking and recommending resources.</w:t>
       </w:r>
     </w:p>
     <w:p>
@@ -1962,7 +1976,7 @@
     </w:p>
     <w:p>
       <w:pPr>
-        <w:pStyle w:val="28"/>
+        <w:pStyle w:val="30"/>
         <w:numPr>
           <w:ilvl w:val="0"/>
           <w:numId w:val="6"/>
@@ -1980,7 +1994,7 @@
     </w:p>
     <w:p>
       <w:pPr>
-        <w:pStyle w:val="28"/>
+        <w:pStyle w:val="30"/>
         <w:numPr>
           <w:ilvl w:val="0"/>
           <w:numId w:val="6"/>
@@ -1998,7 +2012,7 @@
     </w:p>
     <w:p>
       <w:pPr>
-        <w:pStyle w:val="28"/>
+        <w:pStyle w:val="30"/>
         <w:numPr>
           <w:ilvl w:val="0"/>
           <w:numId w:val="6"/>
@@ -2016,7 +2030,7 @@
     </w:p>
     <w:p>
       <w:pPr>
-        <w:pStyle w:val="28"/>
+        <w:pStyle w:val="30"/>
         <w:numPr>
           <w:ilvl w:val="0"/>
           <w:numId w:val="6"/>
@@ -2034,7 +2048,7 @@
     </w:p>
     <w:p>
       <w:pPr>
-        <w:pStyle w:val="28"/>
+        <w:pStyle w:val="30"/>
         <w:numPr>
           <w:ilvl w:val="0"/>
           <w:numId w:val="6"/>
@@ -2059,7 +2073,7 @@
     </w:p>
     <w:p>
       <w:pPr>
-        <w:pStyle w:val="28"/>
+        <w:pStyle w:val="30"/>
         <w:numPr>
           <w:ilvl w:val="0"/>
           <w:numId w:val="6"/>
@@ -2097,7 +2111,7 @@
     </w:p>
     <w:p>
       <w:pPr>
-        <w:pStyle w:val="28"/>
+        <w:pStyle w:val="30"/>
         <w:numPr>
           <w:ilvl w:val="0"/>
           <w:numId w:val="0"/>
@@ -2321,7 +2335,7 @@
     </w:p>
     <w:p>
       <w:pPr>
-        <w:pStyle w:val="28"/>
+        <w:pStyle w:val="30"/>
         <w:numPr>
           <w:ilvl w:val="0"/>
           <w:numId w:val="7"/>
@@ -2340,7 +2354,7 @@
     </w:p>
     <w:p>
       <w:pPr>
-        <w:pStyle w:val="28"/>
+        <w:pStyle w:val="30"/>
         <w:numPr>
           <w:ilvl w:val="0"/>
           <w:numId w:val="7"/>
@@ -2384,7 +2398,7 @@
     </w:p>
     <w:p>
       <w:pPr>
-        <w:pStyle w:val="28"/>
+        <w:pStyle w:val="30"/>
         <w:numPr>
           <w:ilvl w:val="0"/>
           <w:numId w:val="7"/>
@@ -2416,7 +2430,7 @@
     </w:p>
     <w:p>
       <w:pPr>
-        <w:pStyle w:val="28"/>
+        <w:pStyle w:val="30"/>
         <w:numPr>
           <w:ilvl w:val="0"/>
           <w:numId w:val="7"/>
@@ -5670,7 +5684,7 @@
           <w:rFonts w:hint="default"/>
           <w:lang w:val="en" w:eastAsia="zh-CN"/>
         </w:rPr>
-        <w:t>Let's first do some research on definitions and methods in traditional search engines. Then it will explain the improved or innovative algorithms used in the learning resource search engine system. The algorithm and methodology discussed are also based on the above two points, ‘Good User Experience’. The first section reviews the traditional search engine methods to speed up queries and rank valuable resources. The second section will put out the weakness of traditional general search engine. Finally, based on the traditional algorithms and methods, aiming at the field of Internet learning resources search, we improve and enhance the ranking algorithm, storage-read algorithm for search engine.</w:t>
+        <w:t>Let's first do some research on definitions and methods in traditional search engines(RD). Then it will explain the improved or innovative algorithms used in the learning resource search engine system(DLRV). The algorithm and methodology discussed are also based on the above two ways. The first section reviews the traditional search engine methods to speed up storage/query and rank valuable resources. The second section will put out the weakness of traditional general search engine. Finally, based on the traditional algorithms and methods, aiming at the field of Internet learning resources search engine, DLRV, we improve and enhance the ranking algorithm, storage-query algorithm for this search engine.</w:t>
       </w:r>
     </w:p>
     <w:p>
@@ -5695,11 +5709,16 @@
           <w:rFonts w:hint="default"/>
           <w:lang w:val="en" w:eastAsia="zh-CN"/>
         </w:rPr>
-        <w:t>Introduction of traditional way</w:t>
-      </w:r>
-    </w:p>
-    <w:p>
-      <w:pPr>
+        <w:t>Introduction of Traditional Way</w:t>
+      </w:r>
+    </w:p>
+    <w:p>
+      <w:pPr>
+        <w:numPr>
+          <w:ilvl w:val="0"/>
+          <w:numId w:val="0"/>
+        </w:numPr>
+        <w:ind w:leftChars="0"/>
         <w:rPr>
           <w:rFonts w:hint="default"/>
           <w:lang w:val="en" w:eastAsia="zh-CN"/>
@@ -5754,16 +5773,8 @@
           <w:rFonts w:hint="default"/>
           <w:lang w:val="en" w:eastAsia="zh-CN"/>
         </w:rPr>
-        <w:t xml:space="preserve"> It is like DLRV server but it provides traditional resource discovery service. RDS(Resource Discovery Server) can return a set of resources, these resources are links or indexes of web pages from the internet. Various of search engines support RD such as: Google, Bing, Baidu, etc. In particular one keyword or topic can typically contain from thousands to millions resources. When you type ‘English Learning’ keywords on Google, it returns 10,010,000,000 results within only 0.48 seconds.</w:t>
-      </w:r>
-    </w:p>
-    <w:p>
-      <w:pPr>
-        <w:rPr>
-          <w:rFonts w:hint="default"/>
-          <w:lang w:val="en" w:eastAsia="zh-CN"/>
-        </w:rPr>
-      </w:pPr>
+        <w:t xml:space="preserve"> It is like DLRV server but it provides traditional resource discovery service. RDS(Resource Discovery Server) can return a set of resources, these resources are links or indexes of web pages from the internet. Various of search engines support RD such as: Google, Bing, Baidu, etc. In particular one keyword or topic can typically contain from thousands to millions resources. When you type ‘English Learning’ keywords on Google, it returns 10,010,000,000 results within only 0.48 seconds. How does search engine do such a fast query? Users are only concern with a few of which are the useful results they need of all the resources results, how does search engine rank them and give a suitable list of valuable results?</w:t>
+      </w:r>
     </w:p>
     <w:p>
       <w:pPr>
@@ -5779,12 +5790,13 @@
           <w:rFonts w:hint="default"/>
           <w:lang w:val="en" w:eastAsia="zh-CN"/>
         </w:rPr>
-        <w:t>Quick Matching</w:t>
-      </w:r>
-    </w:p>
-    <w:p>
-      <w:pPr>
-        <w:numPr>
+        <w:t>Storage and Query</w:t>
+      </w:r>
+    </w:p>
+    <w:p>
+      <w:pPr>
+        <w:numPr>
+          <w:ilvl w:val="0"/>
           <w:numId w:val="0"/>
         </w:numPr>
         <w:rPr>
@@ -5792,17 +5804,318 @@
           <w:lang w:val="en" w:eastAsia="zh-CN"/>
         </w:rPr>
       </w:pPr>
-      <w:r>
-        <w:rPr>
-          <w:rFonts w:hint="default"/>
-          <w:lang w:val="en" w:eastAsia="zh-CN"/>
-        </w:rPr>
-        <w:t>How does search engine do such a fast query?</w:t>
-      </w:r>
-    </w:p>
-    <w:p>
-      <w:pPr>
-        <w:numPr>
+    </w:p>
+    <w:p>
+      <w:pPr>
+        <w:keepNext w:val="0"/>
+        <w:keepLines w:val="0"/>
+        <w:widowControl/>
+        <w:suppressLineNumbers w:val="0"/>
+        <w:jc w:val="left"/>
+        <w:rPr>
+          <w:rFonts w:hint="default" w:ascii="Arial" w:hAnsi="Arial" w:cs="Arial" w:eastAsiaTheme="minorEastAsia"/>
+          <w:color w:val="auto"/>
+          <w:kern w:val="0"/>
+          <w:sz w:val="28"/>
+          <w:szCs w:val="22"/>
+          <w:lang w:val="en" w:eastAsia="zh-CN" w:bidi="ar-SA"/>
+        </w:rPr>
+      </w:pPr>
+      <w:r>
+        <w:rPr>
+          <w:rFonts w:hint="default" w:ascii="Arial" w:hAnsi="Arial" w:cs="Arial" w:eastAsiaTheme="minorEastAsia"/>
+          <w:color w:val="auto"/>
+          <w:kern w:val="0"/>
+          <w:sz w:val="28"/>
+          <w:szCs w:val="22"/>
+          <w:lang w:val="en" w:eastAsia="zh-CN" w:bidi="ar-SA"/>
+        </w:rPr>
+        <w:t>G</w:t>
+      </w:r>
+      <w:r>
+        <w:rPr>
+          <w:rFonts w:hint="default" w:ascii="Arial" w:hAnsi="Arial" w:cs="Arial" w:eastAsiaTheme="minorEastAsia"/>
+          <w:color w:val="auto"/>
+          <w:kern w:val="0"/>
+          <w:sz w:val="28"/>
+          <w:szCs w:val="22"/>
+          <w:lang w:val="en" w:eastAsia="zh-CN" w:bidi="ar-SA"/>
+        </w:rPr>
+        <w:t xml:space="preserve">oogle uses its own file system named GFS(Google file system), GFS is </w:t>
+      </w:r>
+      <w:r>
+        <w:rPr>
+          <w:rFonts w:hint="default" w:ascii="Arial" w:hAnsi="Arial" w:cs="Arial" w:eastAsiaTheme="minorEastAsia"/>
+          <w:color w:val="auto"/>
+          <w:kern w:val="0"/>
+          <w:sz w:val="28"/>
+          <w:szCs w:val="22"/>
+          <w:lang w:val="en-US" w:eastAsia="zh-CN" w:bidi="ar-SA"/>
+        </w:rPr>
+        <w:t>a scalable</w:t>
+      </w:r>
+      <w:r>
+        <w:rPr>
+          <w:rFonts w:hint="default" w:ascii="Arial" w:hAnsi="Arial" w:cs="Arial" w:eastAsiaTheme="minorEastAsia"/>
+          <w:color w:val="auto"/>
+          <w:kern w:val="0"/>
+          <w:sz w:val="28"/>
+          <w:szCs w:val="22"/>
+          <w:lang w:val="en" w:eastAsia="zh-CN" w:bidi="ar-SA"/>
+        </w:rPr>
+        <w:t xml:space="preserve"> and classical </w:t>
+      </w:r>
+      <w:r>
+        <w:rPr>
+          <w:rFonts w:hint="default" w:ascii="Arial" w:hAnsi="Arial" w:cs="Arial" w:eastAsiaTheme="minorEastAsia"/>
+          <w:color w:val="auto"/>
+          <w:kern w:val="0"/>
+          <w:sz w:val="28"/>
+          <w:szCs w:val="22"/>
+          <w:lang w:val="en-US" w:eastAsia="zh-CN" w:bidi="ar-SA"/>
+        </w:rPr>
+        <w:t>distributed file system for large distributed data-intensive applications</w:t>
+      </w:r>
+      <w:r>
+        <w:rPr>
+          <w:rStyle w:val="14"/>
+          <w:rFonts w:hint="default"/>
+          <w:lang w:val="en" w:eastAsia="zh-CN"/>
+        </w:rPr>
+        <w:endnoteReference w:id="12"/>
+      </w:r>
+      <w:r>
+        <w:rPr>
+          <w:rFonts w:hint="default" w:ascii="Arial" w:hAnsi="Arial" w:cs="Arial" w:eastAsiaTheme="minorEastAsia"/>
+          <w:color w:val="auto"/>
+          <w:kern w:val="0"/>
+          <w:sz w:val="28"/>
+          <w:szCs w:val="22"/>
+          <w:lang w:val="en" w:eastAsia="zh-CN" w:bidi="ar-SA"/>
+        </w:rPr>
+        <w:t>. GFS has been used in Google since 2003, and GFS is not open source. However, from Google's GFS related paper, we get some basic technical details, which are used in Google's search engine resources storage.</w:t>
+      </w:r>
+    </w:p>
+    <w:p>
+      <w:pPr>
+        <w:keepNext w:val="0"/>
+        <w:keepLines w:val="0"/>
+        <w:widowControl/>
+        <w:suppressLineNumbers w:val="0"/>
+        <w:jc w:val="left"/>
+        <w:rPr>
+          <w:rFonts w:hint="default" w:ascii="Arial" w:hAnsi="Arial" w:cs="Arial" w:eastAsiaTheme="minorEastAsia"/>
+          <w:color w:val="auto"/>
+          <w:kern w:val="0"/>
+          <w:sz w:val="28"/>
+          <w:szCs w:val="22"/>
+          <w:lang w:val="en" w:eastAsia="zh-CN" w:bidi="ar-SA"/>
+        </w:rPr>
+      </w:pPr>
+    </w:p>
+    <w:p>
+      <w:pPr>
+        <w:keepNext w:val="0"/>
+        <w:keepLines w:val="0"/>
+        <w:widowControl/>
+        <w:suppressLineNumbers w:val="0"/>
+        <w:jc w:val="left"/>
+        <w:rPr>
+          <w:rFonts w:hint="default" w:ascii="Arial" w:hAnsi="Arial" w:cs="Arial" w:eastAsiaTheme="minorEastAsia"/>
+          <w:color w:val="auto"/>
+          <w:kern w:val="0"/>
+          <w:sz w:val="28"/>
+          <w:szCs w:val="22"/>
+          <w:lang w:val="en" w:eastAsia="zh-CN" w:bidi="ar-SA"/>
+        </w:rPr>
+      </w:pPr>
+      <w:r>
+        <w:rPr>
+          <w:rFonts w:hint="default" w:ascii="Arial" w:hAnsi="Arial" w:cs="Arial" w:eastAsiaTheme="minorEastAsia"/>
+          <w:color w:val="auto"/>
+          <w:kern w:val="0"/>
+          <w:sz w:val="28"/>
+          <w:szCs w:val="22"/>
+          <w:lang w:val="en" w:eastAsia="zh-CN" w:bidi="ar-SA"/>
+        </w:rPr>
+        <w:t>The following is the basic structure and work principle of GFS.</w:t>
+      </w:r>
+    </w:p>
+    <w:p>
+      <w:pPr>
+        <w:keepNext w:val="0"/>
+        <w:keepLines w:val="0"/>
+        <w:widowControl/>
+        <w:suppressLineNumbers w:val="0"/>
+        <w:jc w:val="left"/>
+        <w:rPr>
+          <w:rFonts w:hint="default" w:ascii="Arial" w:hAnsi="Arial" w:cs="Arial" w:eastAsiaTheme="minorEastAsia"/>
+          <w:color w:val="auto"/>
+          <w:kern w:val="0"/>
+          <w:sz w:val="28"/>
+          <w:szCs w:val="22"/>
+          <w:lang w:val="en" w:eastAsia="zh-CN" w:bidi="ar-SA"/>
+        </w:rPr>
+      </w:pPr>
+    </w:p>
+    <w:p>
+      <w:pPr>
+        <w:keepNext w:val="0"/>
+        <w:keepLines w:val="0"/>
+        <w:widowControl/>
+        <w:suppressLineNumbers w:val="0"/>
+        <w:jc w:val="left"/>
+        <w:rPr>
+          <w:rFonts w:hint="default" w:ascii="Arial" w:hAnsi="Arial" w:cs="Arial" w:eastAsiaTheme="minorEastAsia"/>
+          <w:color w:val="auto"/>
+          <w:kern w:val="0"/>
+          <w:sz w:val="28"/>
+          <w:szCs w:val="22"/>
+          <w:lang w:val="en" w:eastAsia="zh-CN" w:bidi="ar-SA"/>
+        </w:rPr>
+      </w:pPr>
+      <w:r>
+        <w:rPr>
+          <w:rFonts w:hint="default" w:ascii="Arial" w:hAnsi="Arial" w:cs="Arial" w:eastAsiaTheme="minorEastAsia"/>
+          <w:color w:val="auto"/>
+          <w:kern w:val="0"/>
+          <w:sz w:val="28"/>
+          <w:szCs w:val="22"/>
+          <w:lang w:val="en" w:eastAsia="zh-CN" w:bidi="ar-SA"/>
+        </w:rPr>
+        <w:drawing>
+          <wp:inline distT="0" distB="0" distL="114300" distR="114300">
+            <wp:extent cx="7413625" cy="5560060"/>
+            <wp:effectExtent l="0" t="0" r="0" b="0"/>
+            <wp:docPr id="16" name="Picture 16" descr="Google Fil e System Diagram"/>
+            <wp:cNvGraphicFramePr>
+              <a:graphicFrameLocks xmlns:a="http://schemas.openxmlformats.org/drawingml/2006/main" noChangeAspect="true"/>
+            </wp:cNvGraphicFramePr>
+            <a:graphic xmlns:a="http://schemas.openxmlformats.org/drawingml/2006/main">
+              <a:graphicData uri="http://schemas.openxmlformats.org/drawingml/2006/picture">
+                <pic:pic xmlns:pic="http://schemas.openxmlformats.org/drawingml/2006/picture">
+                  <pic:nvPicPr>
+                    <pic:cNvPr id="16" name="Picture 16" descr="Google Fil e System Diagram"/>
+                    <pic:cNvPicPr>
+                      <a:picLocks noChangeAspect="true"/>
+                    </pic:cNvPicPr>
+                  </pic:nvPicPr>
+                  <pic:blipFill>
+                    <a:blip r:embed="rId22"/>
+                    <a:stretch>
+                      <a:fillRect/>
+                    </a:stretch>
+                  </pic:blipFill>
+                  <pic:spPr>
+                    <a:xfrm>
+                      <a:off x="0" y="0"/>
+                      <a:ext cx="7413625" cy="5560060"/>
+                    </a:xfrm>
+                    <a:prstGeom prst="rect">
+                      <a:avLst/>
+                    </a:prstGeom>
+                  </pic:spPr>
+                </pic:pic>
+              </a:graphicData>
+            </a:graphic>
+          </wp:inline>
+        </w:drawing>
+      </w:r>
+    </w:p>
+    <w:p>
+      <w:pPr>
+        <w:keepNext w:val="0"/>
+        <w:keepLines w:val="0"/>
+        <w:widowControl/>
+        <w:suppressLineNumbers w:val="0"/>
+        <w:jc w:val="left"/>
+        <w:rPr>
+          <w:rFonts w:hint="default" w:ascii="Arial" w:hAnsi="Arial" w:cs="Arial" w:eastAsiaTheme="minorEastAsia"/>
+          <w:color w:val="auto"/>
+          <w:kern w:val="0"/>
+          <w:sz w:val="28"/>
+          <w:szCs w:val="22"/>
+          <w:lang w:val="en" w:eastAsia="zh-CN" w:bidi="ar-SA"/>
+        </w:rPr>
+      </w:pPr>
+    </w:p>
+    <w:p>
+      <w:pPr>
+        <w:keepNext w:val="0"/>
+        <w:keepLines w:val="0"/>
+        <w:widowControl/>
+        <w:suppressLineNumbers w:val="0"/>
+        <w:jc w:val="left"/>
+        <w:rPr>
+          <w:rFonts w:hint="default" w:ascii="Arial" w:hAnsi="Arial" w:cs="Arial" w:eastAsiaTheme="minorEastAsia"/>
+          <w:color w:val="auto"/>
+          <w:kern w:val="0"/>
+          <w:sz w:val="28"/>
+          <w:szCs w:val="22"/>
+          <w:lang w:val="en" w:eastAsia="zh-CN" w:bidi="ar-SA"/>
+        </w:rPr>
+      </w:pPr>
+      <w:r>
+        <w:rPr>
+          <w:rFonts w:hint="default" w:ascii="Arial" w:hAnsi="Arial" w:cs="Arial" w:eastAsiaTheme="minorEastAsia"/>
+          <w:color w:val="auto"/>
+          <w:kern w:val="0"/>
+          <w:sz w:val="28"/>
+          <w:szCs w:val="22"/>
+          <w:lang w:val="en" w:eastAsia="zh-CN" w:bidi="ar-SA"/>
+        </w:rPr>
+        <w:t>When the search engine application query keywords, the processed keywords first go to a master server. The master server doesn’t store any chunks or files, it only stores the file system namespace and mappings to the chunk locations. A large number of resources are stored on the chunk servers, files are divided into multiple chunks. The main server can return the corresponding address of the chunk, then the search engine can directly find chunks through chunk servers.</w:t>
+      </w:r>
+    </w:p>
+    <w:p>
+      <w:pPr>
+        <w:keepNext w:val="0"/>
+        <w:keepLines w:val="0"/>
+        <w:widowControl/>
+        <w:suppressLineNumbers w:val="0"/>
+        <w:jc w:val="left"/>
+        <w:rPr>
+          <w:rFonts w:hint="default" w:ascii="Arial" w:hAnsi="Arial" w:cs="Arial" w:eastAsiaTheme="minorEastAsia"/>
+          <w:color w:val="auto"/>
+          <w:kern w:val="0"/>
+          <w:sz w:val="28"/>
+          <w:szCs w:val="22"/>
+          <w:lang w:val="en" w:eastAsia="zh-CN" w:bidi="ar-SA"/>
+        </w:rPr>
+      </w:pPr>
+    </w:p>
+    <w:p>
+      <w:pPr>
+        <w:keepNext w:val="0"/>
+        <w:keepLines w:val="0"/>
+        <w:widowControl/>
+        <w:suppressLineNumbers w:val="0"/>
+        <w:jc w:val="left"/>
+        <w:rPr>
+          <w:rFonts w:hint="default" w:ascii="Arial" w:hAnsi="Arial" w:cs="Arial" w:eastAsiaTheme="minorEastAsia"/>
+          <w:color w:val="auto"/>
+          <w:kern w:val="0"/>
+          <w:sz w:val="28"/>
+          <w:szCs w:val="22"/>
+          <w:lang w:val="en" w:eastAsia="zh-CN" w:bidi="ar-SA"/>
+        </w:rPr>
+      </w:pPr>
+      <w:r>
+        <w:rPr>
+          <w:rFonts w:hint="default" w:ascii="Arial" w:hAnsi="Arial" w:cs="Arial" w:eastAsiaTheme="minorEastAsia"/>
+          <w:color w:val="auto"/>
+          <w:kern w:val="0"/>
+          <w:sz w:val="28"/>
+          <w:szCs w:val="22"/>
+          <w:lang w:val="en" w:eastAsia="zh-CN" w:bidi="ar-SA"/>
+        </w:rPr>
+        <w:t>The reason why Google does this is because Google gets billions of resources from the Internet crawler every day, which can not be stored by a single server, or in a database or a data table. These resources, web pages and web addresses can only be divided into several small chunks and stored in the distributed file system. Moreover, one same chunk may exist on different servers for many times. The chunk server itself can copy these chunks to prevent loss. Chunks may be stored in any corner of the GFS servers, but since the master server records all the chunks mapping relationships, chunks are very easy to find and search engines get the data sets from the file system in a very short time.</w:t>
+      </w:r>
+    </w:p>
+    <w:p>
+      <w:pPr>
+        <w:numPr>
+          <w:ilvl w:val="0"/>
           <w:numId w:val="0"/>
         </w:numPr>
         <w:rPr>
@@ -5827,28 +6140,8 @@
           <w:rFonts w:hint="default"/>
           <w:lang w:val="en" w:eastAsia="zh-CN"/>
         </w:rPr>
-        <w:t>Google uses its own file system named GFS(Google file system)</w:t>
-      </w:r>
-      <w:r>
-        <w:rPr>
-          <w:rStyle w:val="14"/>
-          <w:rFonts w:hint="default"/>
-          <w:lang w:val="en" w:eastAsia="zh-CN"/>
-        </w:rPr>
-        <w:endnoteReference w:id="12"/>
-      </w:r>
-    </w:p>
-    <w:p>
-      <w:pPr>
-        <w:numPr>
-          <w:ilvl w:val="0"/>
-          <w:numId w:val="0"/>
-        </w:numPr>
-        <w:rPr>
-          <w:rFonts w:hint="default"/>
-          <w:lang w:val="en" w:eastAsia="zh-CN"/>
-        </w:rPr>
-      </w:pPr>
+        <w:t>In the distributed system, it is not very difficult to store and query millions of data. The specific search algorithm in the distributed system is no longer redundant in this paper. You can refer to the related papers of distributed system or GFS. What we need to discuss here is, in a traditional search engine system or a resource management system, distributed storage is the only or a general solution.</w:t>
+      </w:r>
     </w:p>
     <w:p>
       <w:pPr>
@@ -5870,6 +6163,7 @@
     <w:p>
       <w:pPr>
         <w:numPr>
+          <w:ilvl w:val="0"/>
           <w:numId w:val="0"/>
         </w:numPr>
         <w:ind w:leftChars="0"/>
@@ -5878,17 +6172,11 @@
           <w:lang w:val="en" w:eastAsia="zh-CN"/>
         </w:rPr>
       </w:pPr>
-      <w:r>
-        <w:rPr>
-          <w:rFonts w:hint="default"/>
-          <w:lang w:val="en" w:eastAsia="zh-CN"/>
-        </w:rPr>
-        <w:t>Users are only concern with a few of which are the useful results they need of all the resources results, how does search engine rank them and give a suitable list of valuable results?</w:t>
-      </w:r>
-    </w:p>
-    <w:p>
-      <w:pPr>
-        <w:numPr>
+    </w:p>
+    <w:p>
+      <w:pPr>
+        <w:numPr>
+          <w:ilvl w:val="0"/>
           <w:numId w:val="0"/>
         </w:numPr>
         <w:ind w:leftChars="0"/>
@@ -5897,25 +6185,12 @@
           <w:lang w:val="en" w:eastAsia="zh-CN"/>
         </w:rPr>
       </w:pPr>
-    </w:p>
-    <w:p>
-      <w:pPr>
-        <w:numPr>
-          <w:ilvl w:val="0"/>
-          <w:numId w:val="0"/>
-        </w:numPr>
-        <w:ind w:leftChars="0"/>
-        <w:rPr>
-          <w:rFonts w:hint="default"/>
-          <w:lang w:val="en" w:eastAsia="zh-CN"/>
-        </w:rPr>
-      </w:pPr>
-      <w:r>
-        <w:rPr>
-          <w:rFonts w:hint="default"/>
-          <w:lang w:val="en" w:eastAsia="zh-CN"/>
-        </w:rPr>
-        <w:t>An algorithm can help user quickly find useful resources through effective filtering and sorting. The rank principle follows a score of significance. First give the main function,</w:t>
+      <w:r>
+        <w:rPr>
+          <w:rFonts w:hint="default"/>
+          <w:lang w:val="en" w:eastAsia="zh-CN"/>
+        </w:rPr>
+        <w:t>A general RDS(Resource Discovery Server) can help user quickly rank useful resources through effective filtering and sorting algorithms. The ranking principle follows a score of significance. First we give the main function,</w:t>
       </w:r>
       <w:r>
         <w:rPr>
@@ -6767,16 +7042,7 @@
           <w:rFonts w:hint="default"/>
           <w:lang w:val="en" w:eastAsia="zh-CN"/>
         </w:rPr>
-        <w:t xml:space="preserve">When the SR(score of a resource) is higher, the more valuable of the resource(here is web page) for the user is. The more frequency of the resource appearing on the network, the more multiples, leading to </w:t>
-      </w:r>
-      <w:bookmarkStart w:id="14" w:name="_GoBack"/>
-      <w:bookmarkEnd w:id="14"/>
-      <w:r>
-        <w:rPr>
-          <w:rFonts w:hint="default"/>
-          <w:lang w:val="en" w:eastAsia="zh-CN"/>
-        </w:rPr>
-        <w:t xml:space="preserve">higher value, finally the more ahead the resources are ranked in the final resthe ults. In order to compare and sort all the resources, we have to calculate from </w:t>
+        <w:t xml:space="preserve">When the SR(score of a resource) is higher, the more valuable of the resource(here is web page) for the user is. The more frequency of the resource appearing on the network, the more multiples, leading to higher value, he more ahead the resources are ranked in the final results. In order to compare and sort all the resources, we have to calculate from </w:t>
       </w:r>
       <w:r>
         <w:rPr>
@@ -6851,9 +7117,23 @@
           <w:numId w:val="0"/>
         </w:numPr>
         <w:ind w:leftChars="0"/>
+        <w:rPr>
+          <w:rFonts w:hint="default"/>
+          <w:lang w:val="en" w:eastAsia="zh-CN"/>
+        </w:rPr>
+      </w:pPr>
+    </w:p>
+    <w:p>
+      <w:pPr>
+        <w:numPr>
+          <w:ilvl w:val="0"/>
+          <w:numId w:val="0"/>
+        </w:numPr>
+        <w:ind w:leftChars="0"/>
         <m:rPr/>
         <w:rPr>
           <w:rFonts w:hint="default" w:hAnsi="DejaVu Math TeX Gyre" w:cs="Arial"/>
+          <w:b w:val="0"/>
           <w:i w:val="0"/>
           <w:color w:val="auto"/>
           <w:kern w:val="0"/>
@@ -6905,6 +7185,7 @@
         <m:rPr/>
         <w:rPr>
           <w:rFonts w:hint="default" w:hAnsi="DejaVu Math TeX Gyre" w:cs="Arial"/>
+          <w:b w:val="0"/>
           <w:i w:val="0"/>
           <w:color w:val="auto"/>
           <w:kern w:val="0"/>
@@ -6913,8 +7194,14 @@
           <w:lang w:val="en" w:eastAsia="zh-CN" w:bidi="ar-SA"/>
         </w:rPr>
       </w:pPr>
-      <w:r>
-        <m:rPr/>
+    </w:p>
+    <w:p>
+      <w:pPr>
+        <w:numPr>
+          <w:ilvl w:val="0"/>
+          <w:numId w:val="0"/>
+        </w:numPr>
+        <w:ind w:leftChars="0"/>
         <w:rPr>
           <w:rFonts w:hint="default" w:hAnsi="DejaVu Math TeX Gyre" w:cs="Arial"/>
           <w:i w:val="0"/>
@@ -6924,17 +7211,8 @@
           <w:szCs w:val="22"/>
           <w:lang w:val="en" w:eastAsia="zh-CN" w:bidi="ar-SA"/>
         </w:rPr>
-        <w:t>The first parameter is all the final values of all the resources, second parameter means it uses descending sort.</w:t>
-      </w:r>
-    </w:p>
-    <w:p>
-      <w:pPr>
-        <w:numPr>
-          <w:ilvl w:val="0"/>
-          <w:numId w:val="0"/>
-        </w:numPr>
-        <w:ind w:leftChars="0"/>
-        <m:rPr/>
+      </w:pPr>
+      <w:r>
         <w:rPr>
           <w:rFonts w:hint="default" w:hAnsi="DejaVu Math TeX Gyre" w:cs="Arial"/>
           <w:i w:val="0"/>
@@ -6944,7 +7222,8 @@
           <w:szCs w:val="22"/>
           <w:lang w:val="en" w:eastAsia="zh-CN" w:bidi="ar-SA"/>
         </w:rPr>
-      </w:pPr>
+        <w:t>The first parameter is all the final values of all the resources, second parameter means it uses descending sort.</w:t>
+      </w:r>
     </w:p>
     <w:p>
       <w:pPr>
@@ -6953,7 +7232,6 @@
           <w:numId w:val="0"/>
         </w:numPr>
         <w:ind w:leftChars="0"/>
-        <m:rPr/>
         <w:rPr>
           <w:rFonts w:hint="default" w:hAnsi="DejaVu Math TeX Gyre" w:cs="Arial"/>
           <w:i w:val="0"/>
@@ -6973,6 +7251,447 @@
         </w:numPr>
         <w:ind w:leftChars="0"/>
         <w:rPr>
+          <w:rFonts w:hint="default" w:hAnsi="DejaVu Math TeX Gyre" w:cs="Arial"/>
+          <w:i w:val="0"/>
+          <w:color w:val="auto"/>
+          <w:kern w:val="0"/>
+          <w:sz w:val="28"/>
+          <w:szCs w:val="22"/>
+          <w:lang w:val="en" w:eastAsia="zh-CN" w:bidi="ar-SA"/>
+        </w:rPr>
+      </w:pPr>
+      <w:r>
+        <w:rPr>
+          <w:rFonts w:hint="default" w:hAnsi="DejaVu Math TeX Gyre" w:cs="Arial"/>
+          <w:i w:val="0"/>
+          <w:color w:val="auto"/>
+          <w:kern w:val="0"/>
+          <w:sz w:val="28"/>
+          <w:szCs w:val="22"/>
+          <w:lang w:val="en" w:eastAsia="zh-CN" w:bidi="ar-SA"/>
+        </w:rPr>
+        <w:t>The above two sections discuss about the traditional storage-query model and competitive searching sorting which are used by RDS. This is also the basic mode adopted by main current search engines.</w:t>
+      </w:r>
+    </w:p>
+    <w:p>
+      <w:pPr>
+        <w:numPr>
+          <w:ilvl w:val="0"/>
+          <w:numId w:val="0"/>
+        </w:numPr>
+        <w:ind w:leftChars="0"/>
+        <w:rPr>
+          <w:rFonts w:hint="default"/>
+          <w:lang w:val="en" w:eastAsia="zh-CN"/>
+        </w:rPr>
+      </w:pPr>
+    </w:p>
+    <w:p>
+      <w:pPr>
+        <w:numPr>
+          <w:ilvl w:val="0"/>
+          <w:numId w:val="0"/>
+        </w:numPr>
+        <w:ind w:leftChars="0"/>
+        <w:rPr>
+          <w:rFonts w:hint="default"/>
+          <w:lang w:val="en" w:eastAsia="zh-CN"/>
+        </w:rPr>
+      </w:pPr>
+    </w:p>
+    <w:p>
+      <w:pPr>
+        <w:numPr>
+          <w:ilvl w:val="0"/>
+          <w:numId w:val="0"/>
+        </w:numPr>
+        <w:ind w:leftChars="0"/>
+        <w:rPr>
+          <w:rFonts w:hint="default"/>
+          <w:lang w:val="en" w:eastAsia="zh-CN"/>
+        </w:rPr>
+      </w:pPr>
+    </w:p>
+    <w:p>
+      <w:pPr>
+        <w:numPr>
+          <w:ilvl w:val="0"/>
+          <w:numId w:val="0"/>
+        </w:numPr>
+        <w:ind w:leftChars="0"/>
+        <w:rPr>
+          <w:rFonts w:hint="default"/>
+          <w:lang w:val="en" w:eastAsia="zh-CN"/>
+        </w:rPr>
+      </w:pPr>
+    </w:p>
+    <w:p>
+      <w:pPr>
+        <w:pStyle w:val="3"/>
+        <w:bidi w:val="0"/>
+        <w:rPr>
+          <w:rFonts w:hint="default"/>
+          <w:lang w:val="en" w:eastAsia="zh-CN"/>
+        </w:rPr>
+      </w:pPr>
+      <w:r>
+        <w:rPr>
+          <w:rFonts w:hint="default"/>
+          <w:lang w:val="en" w:eastAsia="zh-CN"/>
+        </w:rPr>
+        <w:t>DLRV Way</w:t>
+      </w:r>
+    </w:p>
+    <w:p>
+      <w:pPr>
+        <w:rPr>
+          <w:rFonts w:hint="default"/>
+          <w:lang w:val="en" w:eastAsia="zh-CN"/>
+        </w:rPr>
+      </w:pPr>
+      <w:r>
+        <w:rPr>
+          <w:rFonts w:hint="default"/>
+          <w:lang w:val="en" w:eastAsia="zh-CN"/>
+        </w:rPr>
+        <w:t>DLRV(Degree of Learning Resource Value), discusses a method help users to acquire valuable resources. The same it contains two parts, storage-query, rank searching results. In the above paper, in traditional RD methods, we have discussed distributed file system to store and query the resources and Vector-Space model to compute the value of results. But in the special search engine of learning resources, these methods have some disadvantages.</w:t>
+      </w:r>
+    </w:p>
+    <w:p>
+      <w:pPr>
+        <w:rPr>
+          <w:rFonts w:hint="default"/>
+          <w:lang w:val="en" w:eastAsia="zh-CN"/>
+        </w:rPr>
+      </w:pPr>
+    </w:p>
+    <w:p>
+      <w:pPr>
+        <w:pStyle w:val="4"/>
+        <w:bidi w:val="0"/>
+        <w:rPr>
+          <w:rFonts w:hint="default"/>
+          <w:lang w:val="en" w:eastAsia="zh-CN"/>
+        </w:rPr>
+      </w:pPr>
+      <w:r>
+        <w:rPr>
+          <w:rFonts w:hint="default"/>
+          <w:lang w:val="en" w:eastAsia="zh-CN"/>
+        </w:rPr>
+        <w:t>Disadvantages</w:t>
+      </w:r>
+    </w:p>
+    <w:p>
+      <w:pPr>
+        <w:rPr>
+          <w:rFonts w:hint="default"/>
+          <w:lang w:val="en" w:eastAsia="zh-CN"/>
+        </w:rPr>
+      </w:pPr>
+      <w:r>
+        <w:rPr>
+          <w:rFonts w:hint="default"/>
+          <w:lang w:val="en" w:eastAsia="zh-CN"/>
+        </w:rPr>
+        <w:t>Note: that the following disadvantages are only proposed in the case of a special learning resource search engine in this paper.</w:t>
+      </w:r>
+    </w:p>
+    <w:p>
+      <w:pPr>
+        <w:rPr>
+          <w:rFonts w:hint="default"/>
+          <w:lang w:val="en" w:eastAsia="zh-CN"/>
+        </w:rPr>
+      </w:pPr>
+    </w:p>
+    <w:p>
+      <w:pPr>
+        <w:rPr>
+          <w:rFonts w:hint="default"/>
+          <w:lang w:val="en" w:eastAsia="zh-CN"/>
+        </w:rPr>
+      </w:pPr>
+      <w:r>
+        <w:rPr>
+          <w:rFonts w:hint="default"/>
+          <w:lang w:val="en" w:eastAsia="zh-CN"/>
+        </w:rPr>
+        <w:t>The distributed system takes a large place of storage and needs hundreds of distributed servers. In this system, we do not save the original file of resources, only save the links and main information of resources, this is like the master server in GFS. Therefore, if we distribute resources to multiple servers, it will waste a lot of physical resources, and in terms of software design, it is also extremely complicated to this system</w:t>
+      </w:r>
+      <w:bookmarkStart w:id="14" w:name="_GoBack"/>
+      <w:bookmarkEnd w:id="14"/>
+      <w:r>
+        <w:rPr>
+          <w:rFonts w:hint="default"/>
+          <w:lang w:val="en" w:eastAsia="zh-CN"/>
+        </w:rPr>
+        <w:t>.</w:t>
+      </w:r>
+      <w:r>
+        <w:rPr>
+          <w:rStyle w:val="18"/>
+          <w:rFonts w:hint="default"/>
+          <w:lang w:val="en" w:eastAsia="zh-CN"/>
+        </w:rPr>
+        <w:footnoteReference w:id="0"/>
+      </w:r>
+    </w:p>
+    <w:p>
+      <w:pPr>
+        <w:numPr>
+          <w:ilvl w:val="0"/>
+          <w:numId w:val="0"/>
+        </w:numPr>
+        <w:ind w:leftChars="0"/>
+        <w:rPr>
+          <w:rFonts w:hint="default"/>
+          <w:lang w:val="en" w:eastAsia="zh-CN"/>
+        </w:rPr>
+      </w:pPr>
+    </w:p>
+    <w:p>
+      <w:pPr>
+        <w:numPr>
+          <w:ilvl w:val="0"/>
+          <w:numId w:val="0"/>
+        </w:numPr>
+        <w:ind w:leftChars="0"/>
+        <w:rPr>
+          <w:rFonts w:hint="default"/>
+          <w:lang w:val="en" w:eastAsia="zh-CN"/>
+        </w:rPr>
+      </w:pPr>
+    </w:p>
+    <w:p>
+      <w:pPr>
+        <w:numPr>
+          <w:ilvl w:val="0"/>
+          <w:numId w:val="0"/>
+        </w:numPr>
+        <w:ind w:leftChars="0"/>
+        <w:rPr>
+          <w:rFonts w:hint="default"/>
+          <w:lang w:val="en" w:eastAsia="zh-CN"/>
+        </w:rPr>
+      </w:pPr>
+    </w:p>
+    <w:p>
+      <w:pPr>
+        <w:numPr>
+          <w:ilvl w:val="0"/>
+          <w:numId w:val="0"/>
+        </w:numPr>
+        <w:ind w:leftChars="0"/>
+        <w:rPr>
+          <w:rFonts w:hint="default"/>
+          <w:lang w:val="en" w:eastAsia="zh-CN"/>
+        </w:rPr>
+      </w:pPr>
+    </w:p>
+    <w:p>
+      <w:pPr>
+        <w:numPr>
+          <w:ilvl w:val="0"/>
+          <w:numId w:val="0"/>
+        </w:numPr>
+        <w:ind w:leftChars="0"/>
+        <w:rPr>
+          <w:rFonts w:hint="default"/>
+          <w:lang w:val="en" w:eastAsia="zh-CN"/>
+        </w:rPr>
+      </w:pPr>
+    </w:p>
+    <w:p>
+      <w:pPr>
+        <w:numPr>
+          <w:ilvl w:val="0"/>
+          <w:numId w:val="0"/>
+        </w:numPr>
+        <w:ind w:leftChars="0"/>
+        <w:rPr>
+          <w:rFonts w:hint="default"/>
+          <w:lang w:val="en" w:eastAsia="zh-CN"/>
+        </w:rPr>
+      </w:pPr>
+    </w:p>
+    <w:p>
+      <w:pPr>
+        <w:numPr>
+          <w:ilvl w:val="0"/>
+          <w:numId w:val="0"/>
+        </w:numPr>
+        <w:ind w:leftChars="0"/>
+        <w:rPr>
+          <w:rFonts w:hint="default"/>
+          <w:lang w:val="en" w:eastAsia="zh-CN"/>
+        </w:rPr>
+      </w:pPr>
+    </w:p>
+    <w:p>
+      <w:pPr>
+        <w:numPr>
+          <w:ilvl w:val="0"/>
+          <w:numId w:val="0"/>
+        </w:numPr>
+        <w:ind w:leftChars="0"/>
+        <w:rPr>
+          <w:rFonts w:hint="default"/>
+          <w:lang w:val="en" w:eastAsia="zh-CN"/>
+        </w:rPr>
+      </w:pPr>
+    </w:p>
+    <w:p>
+      <w:pPr>
+        <w:numPr>
+          <w:ilvl w:val="0"/>
+          <w:numId w:val="0"/>
+        </w:numPr>
+        <w:ind w:leftChars="0"/>
+        <w:rPr>
+          <w:rFonts w:hint="default"/>
+          <w:lang w:val="en" w:eastAsia="zh-CN"/>
+        </w:rPr>
+      </w:pPr>
+    </w:p>
+    <w:p>
+      <w:pPr>
+        <w:numPr>
+          <w:ilvl w:val="0"/>
+          <w:numId w:val="0"/>
+        </w:numPr>
+        <w:ind w:leftChars="0"/>
+        <w:rPr>
+          <w:rFonts w:hint="default"/>
+          <w:lang w:val="en" w:eastAsia="zh-CN"/>
+        </w:rPr>
+      </w:pPr>
+    </w:p>
+    <w:p>
+      <w:pPr>
+        <w:numPr>
+          <w:ilvl w:val="0"/>
+          <w:numId w:val="0"/>
+        </w:numPr>
+        <w:ind w:leftChars="0"/>
+        <w:rPr>
+          <w:rFonts w:hint="default"/>
+          <w:lang w:val="en" w:eastAsia="zh-CN"/>
+        </w:rPr>
+      </w:pPr>
+    </w:p>
+    <w:p>
+      <w:pPr>
+        <w:numPr>
+          <w:ilvl w:val="0"/>
+          <w:numId w:val="0"/>
+        </w:numPr>
+        <w:ind w:leftChars="0"/>
+        <w:rPr>
+          <w:rFonts w:hint="default"/>
+          <w:lang w:val="en" w:eastAsia="zh-CN"/>
+        </w:rPr>
+      </w:pPr>
+    </w:p>
+    <w:p>
+      <w:pPr>
+        <w:numPr>
+          <w:ilvl w:val="0"/>
+          <w:numId w:val="0"/>
+        </w:numPr>
+        <w:ind w:leftChars="0"/>
+        <w:rPr>
+          <w:rFonts w:hint="default"/>
+          <w:lang w:val="en" w:eastAsia="zh-CN"/>
+        </w:rPr>
+      </w:pPr>
+    </w:p>
+    <w:p>
+      <w:pPr>
+        <w:numPr>
+          <w:ilvl w:val="0"/>
+          <w:numId w:val="0"/>
+        </w:numPr>
+        <w:ind w:leftChars="0"/>
+        <w:rPr>
+          <w:rFonts w:hint="default"/>
+          <w:lang w:val="en" w:eastAsia="zh-CN"/>
+        </w:rPr>
+      </w:pPr>
+    </w:p>
+    <w:p>
+      <w:pPr>
+        <w:numPr>
+          <w:ilvl w:val="0"/>
+          <w:numId w:val="0"/>
+        </w:numPr>
+        <w:ind w:leftChars="0"/>
+        <w:rPr>
+          <w:rFonts w:hint="default"/>
+          <w:lang w:val="en" w:eastAsia="zh-CN"/>
+        </w:rPr>
+      </w:pPr>
+    </w:p>
+    <w:p>
+      <w:pPr>
+        <w:numPr>
+          <w:ilvl w:val="0"/>
+          <w:numId w:val="0"/>
+        </w:numPr>
+        <w:ind w:leftChars="0"/>
+        <w:rPr>
+          <w:rFonts w:hint="default"/>
+          <w:lang w:val="en" w:eastAsia="zh-CN"/>
+        </w:rPr>
+      </w:pPr>
+    </w:p>
+    <w:p>
+      <w:pPr>
+        <w:numPr>
+          <w:ilvl w:val="0"/>
+          <w:numId w:val="0"/>
+        </w:numPr>
+        <w:ind w:leftChars="0"/>
+        <w:rPr>
+          <w:rFonts w:hint="default"/>
+          <w:lang w:val="en" w:eastAsia="zh-CN"/>
+        </w:rPr>
+      </w:pPr>
+    </w:p>
+    <w:p>
+      <w:pPr>
+        <w:numPr>
+          <w:ilvl w:val="0"/>
+          <w:numId w:val="0"/>
+        </w:numPr>
+        <w:ind w:leftChars="0"/>
+        <w:rPr>
+          <w:rFonts w:hint="default"/>
+          <w:lang w:val="en" w:eastAsia="zh-CN"/>
+        </w:rPr>
+      </w:pPr>
+    </w:p>
+    <w:p>
+      <w:pPr>
+        <w:numPr>
+          <w:ilvl w:val="0"/>
+          <w:numId w:val="0"/>
+        </w:numPr>
+        <w:ind w:leftChars="0"/>
+        <w:rPr>
+          <w:rFonts w:hint="default"/>
+          <w:lang w:val="en" w:eastAsia="zh-CN"/>
+        </w:rPr>
+      </w:pPr>
+    </w:p>
+    <w:p>
+      <w:pPr>
+        <w:numPr>
+          <w:ilvl w:val="0"/>
+          <w:numId w:val="0"/>
+        </w:numPr>
+        <w:ind w:leftChars="0"/>
+        <w:rPr>
           <w:rFonts w:hint="default"/>
           <w:lang w:val="en" w:eastAsia="zh-CN"/>
         </w:rPr>
@@ -7215,6 +7934,9 @@
       <w:footerReference r:id="rId8" w:type="first"/>
       <w:headerReference r:id="rId5" w:type="default"/>
       <w:footerReference r:id="rId7" w:type="default"/>
+      <w:footnotePr>
+        <w:numFmt w:val="lowerRoman"/>
+      </w:footnotePr>
       <w:endnotePr>
         <w:numFmt w:val="decimal"/>
       </w:endnotePr>
@@ -7300,7 +8022,7 @@
       </w:r>
       <w:r>
         <w:rPr>
-          <w:rStyle w:val="30"/>
+          <w:rStyle w:val="32"/>
           <w:rFonts w:hint="eastAsia"/>
           <w:i w:val="0"/>
           <w:iCs w:val="0"/>
@@ -7310,7 +8032,7 @@
       </w:r>
       <w:r>
         <w:rPr>
-          <w:rStyle w:val="30"/>
+          <w:rStyle w:val="32"/>
           <w:rFonts w:hint="eastAsia"/>
           <w:i w:val="0"/>
           <w:iCs w:val="0"/>
@@ -7320,7 +8042,7 @@
       </w:r>
       <w:r>
         <w:rPr>
-          <w:rStyle w:val="30"/>
+          <w:rStyle w:val="32"/>
           <w:rFonts w:hint="eastAsia"/>
           <w:i w:val="0"/>
           <w:iCs w:val="0"/>
@@ -7330,7 +8052,7 @@
       </w:r>
       <w:r>
         <w:rPr>
-          <w:rStyle w:val="30"/>
+          <w:rStyle w:val="32"/>
           <w:rFonts w:hint="eastAsia"/>
           <w:i w:val="0"/>
           <w:iCs w:val="0"/>
@@ -7340,7 +8062,7 @@
       </w:r>
       <w:r>
         <w:rPr>
-          <w:rStyle w:val="30"/>
+          <w:rStyle w:val="32"/>
           <w:rFonts w:hint="eastAsia"/>
           <w:i w:val="0"/>
           <w:iCs w:val="0"/>
@@ -7350,7 +8072,7 @@
       </w:r>
       <w:r>
         <w:rPr>
-          <w:rStyle w:val="30"/>
+          <w:rStyle w:val="32"/>
           <w:rFonts w:hint="eastAsia"/>
           <w:i w:val="0"/>
           <w:iCs w:val="0"/>
@@ -7360,7 +8082,7 @@
       </w:r>
       <w:r>
         <w:rPr>
-          <w:rStyle w:val="30"/>
+          <w:rStyle w:val="32"/>
           <w:rFonts w:hint="eastAsia"/>
           <w:i w:val="0"/>
           <w:iCs w:val="0"/>
@@ -7430,7 +8152,7 @@
       </w:r>
       <w:r>
         <w:rPr>
-          <w:rStyle w:val="30"/>
+          <w:rStyle w:val="32"/>
           <w:rFonts w:hint="eastAsia" w:ascii="Arial" w:hAnsi="Arial"/>
           <w:i w:val="0"/>
         </w:rPr>
@@ -7459,7 +8181,7 @@
         <w:pStyle w:val="15"/>
         <w:bidi w:val="0"/>
         <w:rPr>
-          <w:rStyle w:val="30"/>
+          <w:rStyle w:val="32"/>
           <w:rFonts w:hint="eastAsia"/>
         </w:rPr>
       </w:pPr>
@@ -7486,7 +8208,7 @@
       </w:r>
       <w:r>
         <w:rPr>
-          <w:rStyle w:val="30"/>
+          <w:rStyle w:val="32"/>
           <w:rFonts w:hint="eastAsia"/>
         </w:rPr>
         <w:t>Jordan Friedman, U.S. News Data: The Average Online Bachelor's Student, April 4, 2017</w:t>
@@ -7497,7 +8219,7 @@
         <w:pStyle w:val="15"/>
         <w:bidi w:val="0"/>
         <w:rPr>
-          <w:rStyle w:val="30"/>
+          <w:rStyle w:val="32"/>
           <w:rFonts w:hint="eastAsia"/>
         </w:rPr>
       </w:pPr>
@@ -7509,7 +8231,7 @@
         <w:pStyle w:val="15"/>
         <w:snapToGrid w:val="0"/>
         <w:rPr>
-          <w:rStyle w:val="30"/>
+          <w:rStyle w:val="32"/>
           <w:rFonts w:hint="default"/>
         </w:rPr>
       </w:pPr>
@@ -7536,42 +8258,42 @@
       </w:r>
       <w:r>
         <w:rPr>
-          <w:rStyle w:val="30"/>
+          <w:rStyle w:val="32"/>
           <w:rFonts w:hint="default"/>
         </w:rPr>
         <w:t>Reenskaug, Trygve. </w:t>
       </w:r>
       <w:r>
         <w:rPr>
-          <w:rStyle w:val="30"/>
+          <w:rStyle w:val="32"/>
           <w:rFonts w:hint="default"/>
         </w:rPr>
         <w:fldChar w:fldCharType="begin"/>
       </w:r>
       <w:r>
         <w:rPr>
-          <w:rStyle w:val="30"/>
+          <w:rStyle w:val="32"/>
           <w:rFonts w:hint="default"/>
         </w:rPr>
         <w:instrText xml:space="preserve"> HYPERLINK "http://heim.ifi.uio.no/~trygver/2007/MVC_Originals.pdf" </w:instrText>
       </w:r>
       <w:r>
         <w:rPr>
-          <w:rStyle w:val="30"/>
+          <w:rStyle w:val="32"/>
           <w:rFonts w:hint="default"/>
         </w:rPr>
         <w:fldChar w:fldCharType="separate"/>
       </w:r>
       <w:r>
         <w:rPr>
-          <w:rStyle w:val="30"/>
+          <w:rStyle w:val="32"/>
           <w:rFonts w:hint="default"/>
         </w:rPr>
         <w:t>THING-MODEL-VIEW-EDITOR: an Example from a planningsystem</w:t>
       </w:r>
       <w:r>
         <w:rPr>
-          <w:rStyle w:val="30"/>
+          <w:rStyle w:val="32"/>
           <w:rFonts w:hint="default"/>
         </w:rPr>
         <w:fldChar w:fldCharType="end"/>
@@ -7582,7 +8304,7 @@
         <w:pStyle w:val="15"/>
         <w:snapToGrid w:val="0"/>
         <w:rPr>
-          <w:rStyle w:val="30"/>
+          <w:rStyle w:val="32"/>
           <w:rFonts w:hint="default"/>
         </w:rPr>
       </w:pPr>
@@ -7594,7 +8316,7 @@
         <w:pStyle w:val="15"/>
         <w:snapToGrid w:val="0"/>
         <w:rPr>
-          <w:rStyle w:val="30"/>
+          <w:rStyle w:val="32"/>
           <w:rFonts w:hint="eastAsia"/>
         </w:rPr>
       </w:pPr>
@@ -7618,55 +8340,55 @@
       </w:r>
       <w:r>
         <w:rPr>
-          <w:rStyle w:val="30"/>
+          <w:rStyle w:val="32"/>
         </w:rPr>
         <w:t xml:space="preserve"> </w:t>
       </w:r>
       <w:r>
         <w:rPr>
-          <w:rStyle w:val="30"/>
+          <w:rStyle w:val="32"/>
           <w:rFonts w:hint="eastAsia"/>
         </w:rPr>
         <w:t>Sullivan, Danny. </w:t>
       </w:r>
       <w:r>
         <w:rPr>
-          <w:rStyle w:val="30"/>
+          <w:rStyle w:val="32"/>
           <w:rFonts w:hint="eastAsia"/>
         </w:rPr>
         <w:fldChar w:fldCharType="begin"/>
       </w:r>
       <w:r>
         <w:rPr>
-          <w:rStyle w:val="30"/>
+          <w:rStyle w:val="32"/>
           <w:rFonts w:hint="eastAsia"/>
         </w:rPr>
         <w:instrText xml:space="preserve"> HYPERLINK "http://searchengineland.com/google-search-press-129925" \h </w:instrText>
       </w:r>
       <w:r>
         <w:rPr>
-          <w:rStyle w:val="30"/>
+          <w:rStyle w:val="32"/>
           <w:rFonts w:hint="eastAsia"/>
         </w:rPr>
         <w:fldChar w:fldCharType="separate"/>
       </w:r>
       <w:r>
         <w:rPr>
-          <w:rStyle w:val="30"/>
+          <w:rStyle w:val="32"/>
           <w:rFonts w:hint="eastAsia"/>
         </w:rPr>
         <w:t>"Google: 100 Billion Searches Per Month, Search To Integrate Gmail, Launching Enhanced Search App For iOS."</w:t>
       </w:r>
       <w:r>
         <w:rPr>
-          <w:rStyle w:val="30"/>
+          <w:rStyle w:val="32"/>
           <w:rFonts w:hint="eastAsia"/>
         </w:rPr>
         <w:fldChar w:fldCharType="end"/>
       </w:r>
       <w:r>
         <w:rPr>
-          <w:rStyle w:val="30"/>
+          <w:rStyle w:val="32"/>
           <w:rFonts w:hint="eastAsia"/>
         </w:rPr>
         <w:t> Search Engine Land. August 8, 2012</w:t>
@@ -7677,7 +8399,7 @@
         <w:pStyle w:val="15"/>
         <w:snapToGrid w:val="0"/>
         <w:rPr>
-          <w:rStyle w:val="30"/>
+          <w:rStyle w:val="32"/>
           <w:rFonts w:hint="eastAsia"/>
         </w:rPr>
       </w:pPr>
@@ -7689,7 +8411,7 @@
         <w:pStyle w:val="15"/>
         <w:snapToGrid w:val="0"/>
         <w:rPr>
-          <w:rStyle w:val="30"/>
+          <w:rStyle w:val="32"/>
           <w:rFonts w:hint="eastAsia"/>
         </w:rPr>
       </w:pPr>
@@ -7713,13 +8435,13 @@
       </w:r>
       <w:r>
         <w:rPr>
-          <w:rStyle w:val="30"/>
+          <w:rStyle w:val="32"/>
         </w:rPr>
         <w:t xml:space="preserve"> </w:t>
       </w:r>
       <w:r>
         <w:rPr>
-          <w:rStyle w:val="30"/>
+          <w:rStyle w:val="32"/>
           <w:rFonts w:hint="eastAsia"/>
         </w:rPr>
         <w:t>Natasha Singer. “How Google Took Over the Classroom”. The New York Times, May 13, 2017</w:t>
@@ -7738,7 +8460,7 @@
         <w:pStyle w:val="15"/>
         <w:snapToGrid w:val="0"/>
         <w:rPr>
-          <w:rStyle w:val="30"/>
+          <w:rStyle w:val="32"/>
           <w:rFonts w:hint="default" w:ascii="Arial" w:hAnsi="Arial"/>
           <w:i w:val="0"/>
         </w:rPr>
@@ -7779,84 +8501,84 @@
       </w:r>
       <w:r>
         <w:rPr>
-          <w:rStyle w:val="30"/>
+          <w:rStyle w:val="32"/>
           <w:rFonts w:hint="default"/>
         </w:rPr>
         <w:fldChar w:fldCharType="begin"/>
       </w:r>
       <w:r>
         <w:rPr>
-          <w:rStyle w:val="30"/>
+          <w:rStyle w:val="32"/>
           <w:rFonts w:hint="default"/>
         </w:rPr>
         <w:instrText xml:space="preserve"> HYPERLINK "https://people.cs.umass.edu/~ramesh/Site/PUBLICATIONS_files/DMPPSW02.pdf" </w:instrText>
       </w:r>
       <w:r>
         <w:rPr>
-          <w:rStyle w:val="30"/>
+          <w:rStyle w:val="32"/>
           <w:rFonts w:hint="default"/>
         </w:rPr>
         <w:fldChar w:fldCharType="separate"/>
       </w:r>
       <w:r>
         <w:rPr>
-          <w:rStyle w:val="30"/>
+          <w:rStyle w:val="32"/>
           <w:rFonts w:hint="default"/>
         </w:rPr>
         <w:t>"Globally Distributed Content Delivery, by J. Dilley, B. Maggs, J. Parikh, H. Prokop, R. Sitaraman and B. Weihl, IEEE Internet Computing, Volume 6, Issue 5, November 2002"</w:t>
       </w:r>
       <w:r>
         <w:rPr>
-          <w:rStyle w:val="30"/>
+          <w:rStyle w:val="32"/>
           <w:rFonts w:hint="default"/>
         </w:rPr>
         <w:fldChar w:fldCharType="end"/>
       </w:r>
       <w:r>
         <w:rPr>
-          <w:rStyle w:val="30"/>
+          <w:rStyle w:val="32"/>
           <w:rFonts w:hint="default"/>
         </w:rPr>
         <w:t>(PDF). </w:t>
       </w:r>
       <w:r>
         <w:rPr>
-          <w:rStyle w:val="30"/>
+          <w:rStyle w:val="32"/>
           <w:rFonts w:hint="default"/>
         </w:rPr>
         <w:fldChar w:fldCharType="begin"/>
       </w:r>
       <w:r>
         <w:rPr>
-          <w:rStyle w:val="30"/>
+          <w:rStyle w:val="32"/>
           <w:rFonts w:hint="default"/>
         </w:rPr>
         <w:instrText xml:space="preserve"> HYPERLINK "https://web.archive.org/web/20170809231307/http://people.cs.umass.edu/~ramesh/Site/PUBLICATIONS_files/DMPPSW02.pdf" </w:instrText>
       </w:r>
       <w:r>
         <w:rPr>
-          <w:rStyle w:val="30"/>
+          <w:rStyle w:val="32"/>
           <w:rFonts w:hint="default"/>
         </w:rPr>
         <w:fldChar w:fldCharType="separate"/>
       </w:r>
       <w:r>
         <w:rPr>
-          <w:rStyle w:val="30"/>
+          <w:rStyle w:val="32"/>
           <w:rFonts w:hint="default"/>
         </w:rPr>
         <w:t>Archived</w:t>
       </w:r>
       <w:r>
         <w:rPr>
-          <w:rStyle w:val="30"/>
+          <w:rStyle w:val="32"/>
           <w:rFonts w:hint="default"/>
         </w:rPr>
         <w:fldChar w:fldCharType="end"/>
       </w:r>
       <w:r>
         <w:rPr>
-          <w:rStyle w:val="30"/>
+          <w:rStyle w:val="32"/>
           <w:rFonts w:hint="default"/>
         </w:rPr>
         <w:t> (PDF) from the original on 2017-08-09. Retrieved 2019-10-25.</w:t>
@@ -7867,7 +8589,7 @@
         <w:pStyle w:val="15"/>
         <w:snapToGrid w:val="0"/>
         <w:rPr>
-          <w:rStyle w:val="30"/>
+          <w:rStyle w:val="32"/>
           <w:rFonts w:hint="eastAsia" w:ascii="Arial" w:hAnsi="Arial"/>
           <w:i w:val="0"/>
         </w:rPr>
@@ -7880,7 +8602,7 @@
         <w:pStyle w:val="15"/>
         <w:snapToGrid w:val="0"/>
         <w:rPr>
-          <w:rStyle w:val="30"/>
+          <w:rStyle w:val="32"/>
           <w:rFonts w:hint="eastAsia"/>
           <w:lang w:val="en-US" w:eastAsia="zh-CN"/>
         </w:rPr>
@@ -7908,14 +8630,14 @@
       </w:r>
       <w:r>
         <w:rPr>
-          <w:rStyle w:val="30"/>
+          <w:rStyle w:val="32"/>
           <w:rFonts w:hint="eastAsia"/>
         </w:rPr>
         <w:t>OMG™ Unified Modeling Language™ (OMG UML®) specifications</w:t>
       </w:r>
       <w:r>
         <w:rPr>
-          <w:rStyle w:val="30"/>
+          <w:rStyle w:val="32"/>
           <w:rFonts w:hint="eastAsia"/>
           <w:lang w:val="en-US" w:eastAsia="zh-CN"/>
         </w:rPr>
@@ -7923,14 +8645,14 @@
       </w:r>
       <w:r>
         <w:rPr>
-          <w:rStyle w:val="30"/>
+          <w:rStyle w:val="32"/>
           <w:rFonts w:hint="eastAsia"/>
         </w:rPr>
         <w:t>Kirill Fakhroutdinov</w:t>
       </w:r>
       <w:r>
         <w:rPr>
-          <w:rStyle w:val="30"/>
+          <w:rStyle w:val="32"/>
           <w:rFonts w:hint="eastAsia"/>
           <w:lang w:val="en-US" w:eastAsia="zh-CN"/>
         </w:rPr>
@@ -7950,7 +8672,7 @@
         <w:pStyle w:val="15"/>
         <w:snapToGrid w:val="0"/>
         <w:rPr>
-          <w:rStyle w:val="30"/>
+          <w:rStyle w:val="32"/>
           <w:rFonts w:hint="eastAsia"/>
         </w:rPr>
       </w:pPr>
@@ -7977,42 +8699,42 @@
       </w:r>
       <w:r>
         <w:rPr>
-          <w:rStyle w:val="30"/>
+          <w:rStyle w:val="32"/>
           <w:rFonts w:hint="eastAsia"/>
         </w:rPr>
         <w:t> Burbeck, Steve (1992) </w:t>
       </w:r>
       <w:r>
         <w:rPr>
-          <w:rStyle w:val="30"/>
+          <w:rStyle w:val="32"/>
           <w:rFonts w:hint="eastAsia"/>
         </w:rPr>
         <w:fldChar w:fldCharType="begin"/>
       </w:r>
       <w:r>
         <w:rPr>
-          <w:rStyle w:val="30"/>
+          <w:rStyle w:val="32"/>
           <w:rFonts w:hint="eastAsia"/>
         </w:rPr>
         <w:instrText xml:space="preserve"> HYPERLINK "https://web.archive.org/web/20120729161926/http://st-www.cs.illinois.edu/users/smarch/st-docs/mvc.html" </w:instrText>
       </w:r>
       <w:r>
         <w:rPr>
-          <w:rStyle w:val="30"/>
+          <w:rStyle w:val="32"/>
           <w:rFonts w:hint="eastAsia"/>
         </w:rPr>
         <w:fldChar w:fldCharType="separate"/>
       </w:r>
       <w:r>
         <w:rPr>
-          <w:rStyle w:val="30"/>
+          <w:rStyle w:val="32"/>
           <w:rFonts w:hint="eastAsia"/>
         </w:rPr>
         <w:t>Applications Programming in Smalltalk-80:How to use Model–View–Controller (MVC)</w:t>
       </w:r>
       <w:r>
         <w:rPr>
-          <w:rStyle w:val="30"/>
+          <w:rStyle w:val="32"/>
           <w:rFonts w:hint="eastAsia"/>
         </w:rPr>
         <w:fldChar w:fldCharType="end"/>
@@ -8023,7 +8745,7 @@
         <w:pStyle w:val="15"/>
         <w:snapToGrid w:val="0"/>
         <w:rPr>
-          <w:rStyle w:val="30"/>
+          <w:rStyle w:val="32"/>
           <w:rFonts w:hint="eastAsia"/>
         </w:rPr>
       </w:pPr>
@@ -8035,7 +8757,7 @@
         <w:pStyle w:val="15"/>
         <w:snapToGrid w:val="0"/>
         <w:rPr>
-          <w:rStyle w:val="30"/>
+          <w:rStyle w:val="32"/>
           <w:rFonts w:hint="default" w:ascii="Arial" w:hAnsi="Arial" w:cs="Times New Roman"/>
           <w:color w:val="auto"/>
           <w:kern w:val="0"/>
@@ -8054,7 +8776,7 @@
       </w:r>
       <w:r>
         <w:rPr>
-          <w:rStyle w:val="30"/>
+          <w:rStyle w:val="32"/>
           <w:rFonts w:hint="eastAsia" w:ascii="Arial" w:hAnsi="Arial" w:cs="Times New Roman"/>
           <w:color w:val="auto"/>
           <w:kern w:val="0"/>
@@ -8065,7 +8787,7 @@
       </w:r>
       <w:r>
         <w:rPr>
-          <w:rStyle w:val="30"/>
+          <w:rStyle w:val="32"/>
           <w:rFonts w:hint="default" w:ascii="Arial" w:hAnsi="Arial" w:cs="Times New Roman"/>
           <w:color w:val="auto"/>
           <w:kern w:val="0"/>
@@ -8076,7 +8798,7 @@
       </w:r>
       <w:r>
         <w:rPr>
-          <w:rStyle w:val="30"/>
+          <w:rStyle w:val="32"/>
           <w:rFonts w:hint="default" w:ascii="Arial" w:hAnsi="Arial" w:cs="Times New Roman"/>
           <w:color w:val="auto"/>
           <w:kern w:val="0"/>
@@ -8087,7 +8809,7 @@
       </w:r>
       <w:r>
         <w:rPr>
-          <w:rStyle w:val="30"/>
+          <w:rStyle w:val="32"/>
           <w:rFonts w:hint="default" w:ascii="Arial" w:hAnsi="Arial" w:cs="Times New Roman"/>
           <w:color w:val="auto"/>
           <w:kern w:val="0"/>
@@ -8098,7 +8820,7 @@
       </w:r>
       <w:r>
         <w:rPr>
-          <w:rStyle w:val="30"/>
+          <w:rStyle w:val="32"/>
           <w:rFonts w:hint="default" w:ascii="Arial" w:hAnsi="Arial" w:cs="Times New Roman"/>
           <w:color w:val="auto"/>
           <w:kern w:val="0"/>
@@ -8109,7 +8831,7 @@
       </w:r>
       <w:r>
         <w:rPr>
-          <w:rStyle w:val="30"/>
+          <w:rStyle w:val="32"/>
           <w:rFonts w:hint="default" w:ascii="Arial" w:hAnsi="Arial" w:cs="Times New Roman"/>
           <w:color w:val="auto"/>
           <w:kern w:val="0"/>
@@ -8120,7 +8842,7 @@
       </w:r>
       <w:r>
         <w:rPr>
-          <w:rStyle w:val="30"/>
+          <w:rStyle w:val="32"/>
           <w:rFonts w:hint="default" w:ascii="Arial" w:hAnsi="Arial" w:cs="Times New Roman"/>
           <w:color w:val="auto"/>
           <w:kern w:val="0"/>
@@ -8135,7 +8857,7 @@
         <w:pStyle w:val="15"/>
         <w:snapToGrid w:val="0"/>
         <w:rPr>
-          <w:rStyle w:val="30"/>
+          <w:rStyle w:val="32"/>
           <w:rFonts w:hint="default" w:ascii="Arial" w:hAnsi="Arial" w:cs="Times New Roman"/>
           <w:color w:val="auto"/>
           <w:kern w:val="0"/>
@@ -8293,7 +9015,7 @@
       </w:r>
       <w:r>
         <w:rPr>
-          <w:rStyle w:val="30"/>
+          <w:rStyle w:val="32"/>
           <w:rFonts w:hint="default"/>
           <w:lang w:val="en-US" w:eastAsia="zh-CN"/>
         </w:rPr>
@@ -8301,7 +9023,7 @@
       </w:r>
       <w:r>
         <w:rPr>
-          <w:rStyle w:val="30"/>
+          <w:rStyle w:val="32"/>
           <w:rFonts w:hint="default" w:ascii="Arial"/>
           <w:lang w:val="en" w:eastAsia="zh-CN"/>
         </w:rPr>
@@ -8309,7 +9031,7 @@
       </w:r>
       <w:r>
         <w:rPr>
-          <w:rStyle w:val="30"/>
+          <w:rStyle w:val="32"/>
           <w:rFonts w:hint="default"/>
           <w:lang w:val="en-US" w:eastAsia="zh-CN"/>
         </w:rPr>
@@ -8457,7 +9179,7 @@
 
 <file path=word/footnotes.xml><?xml version="1.0" encoding="utf-8"?>
 <w:footnotes xmlns:wpc="http://schemas.microsoft.com/office/word/2010/wordprocessingCanvas" xmlns:mc="http://schemas.openxmlformats.org/markup-compatibility/2006" xmlns:o="urn:schemas-microsoft-com:office:office" xmlns:r="http://schemas.openxmlformats.org/officeDocument/2006/relationships" xmlns:m="http://schemas.openxmlformats.org/officeDocument/2006/math" xmlns:v="urn:schemas-microsoft-com:vml" xmlns:wp14="http://schemas.microsoft.com/office/word/2010/wordprocessingDrawing" xmlns:wp="http://schemas.openxmlformats.org/drawingml/2006/wordprocessingDrawing" xmlns:w="http://schemas.openxmlformats.org/wordprocessingml/2006/main" xmlns:w14="http://schemas.microsoft.com/office/word/2010/wordml" xmlns:w15="http://schemas.microsoft.com/office/word/2012/wordml" xmlns:w10="urn:schemas-microsoft-com:office:word" xmlns:wpg="http://schemas.microsoft.com/office/word/2010/wordprocessingGroup" xmlns:wpi="http://schemas.microsoft.com/office/word/2010/wordprocessingInk" xmlns:wne="http://schemas.microsoft.com/office/word/2006/wordml" xmlns:wps="http://schemas.microsoft.com/office/word/2010/wordprocessingShape" xmlns:wpsCustomData="http://www.wps.cn/officeDocument/2013/wpsCustomData" mc:Ignorable="w14 w15 wp14">
-  <w:footnote w:type="separator" w:id="0">
+  <w:footnote w:type="separator" w:id="2">
     <w:p>
       <w:pPr>
         <w:spacing w:line="240" w:lineRule="auto"/>
@@ -8467,13 +9189,86 @@
       </w:r>
     </w:p>
   </w:footnote>
-  <w:footnote w:type="continuationSeparator" w:id="1">
+  <w:footnote w:type="continuationSeparator" w:id="3">
     <w:p>
       <w:pPr>
         <w:spacing w:line="240" w:lineRule="auto"/>
       </w:pPr>
       <w:r>
         <w:continuationSeparator/>
+      </w:r>
+    </w:p>
+  </w:footnote>
+  <w:footnote w:id="0">
+    <w:p>
+      <w:pPr>
+        <w:pStyle w:val="19"/>
+        <w:snapToGrid w:val="0"/>
+        <w:rPr>
+          <w:rFonts w:hint="default"/>
+          <w:lang w:val="en"/>
+        </w:rPr>
+      </w:pPr>
+      <w:r>
+        <w:rPr>
+          <w:rStyle w:val="18"/>
+        </w:rPr>
+        <w:footnoteRef/>
+      </w:r>
+      <w:r>
+        <w:t xml:space="preserve"> </w:t>
+      </w:r>
+      <w:r>
+        <w:rPr>
+          <w:rFonts w:hint="default"/>
+        </w:rPr>
+        <w:t xml:space="preserve">In the aspect of HTTP, </w:t>
+      </w:r>
+      <w:r>
+        <w:rPr>
+          <w:rFonts w:hint="default"/>
+          <w:lang w:val="en"/>
+        </w:rPr>
+        <w:t xml:space="preserve">this </w:t>
+      </w:r>
+      <w:r>
+        <w:rPr>
+          <w:rFonts w:hint="default"/>
+        </w:rPr>
+        <w:t>system uses distributed</w:t>
+      </w:r>
+      <w:r>
+        <w:rPr>
+          <w:rFonts w:hint="default"/>
+          <w:lang w:val="en"/>
+        </w:rPr>
+        <w:t xml:space="preserve"> structure</w:t>
+      </w:r>
+      <w:r>
+        <w:rPr>
+          <w:rFonts w:hint="default"/>
+        </w:rPr>
+        <w:t xml:space="preserve">, which </w:t>
+      </w:r>
+      <w:r>
+        <w:rPr>
+          <w:rFonts w:hint="default"/>
+          <w:lang w:val="en"/>
+        </w:rPr>
+        <w:t xml:space="preserve">divides </w:t>
+      </w:r>
+      <w:r>
+        <w:rPr>
+          <w:rFonts w:hint="default"/>
+        </w:rPr>
+        <w:t>users' HTTP requests to the upstream server, which is different from the distributed file system</w:t>
+      </w:r>
+      <w:r>
+        <w:rPr>
+          <w:rFonts w:hint="default"/>
+          <w:lang w:val="en"/>
+        </w:rPr>
+        <w:t xml:space="preserve"> here</w:t>
       </w:r>
     </w:p>
   </w:footnote>
@@ -9985,7 +10780,7 @@
     <w:name w:val="heading 1"/>
     <w:basedOn w:val="1"/>
     <w:next w:val="1"/>
-    <w:link w:val="32"/>
+    <w:link w:val="34"/>
     <w:qFormat/>
     <w:uiPriority w:val="9"/>
     <w:pPr>
@@ -10184,7 +10979,7 @@
   <w:style w:type="paragraph" w:styleId="15">
     <w:name w:val="endnote text"/>
     <w:basedOn w:val="1"/>
-    <w:link w:val="30"/>
+    <w:link w:val="32"/>
     <w:unhideWhenUsed/>
     <w:qFormat/>
     <w:uiPriority w:val="99"/>
@@ -10199,7 +10994,7 @@
   <w:style w:type="paragraph" w:styleId="16">
     <w:name w:val="footer"/>
     <w:basedOn w:val="17"/>
-    <w:link w:val="31"/>
+    <w:link w:val="33"/>
     <w:qFormat/>
     <w:uiPriority w:val="0"/>
   </w:style>
@@ -10209,13 +11004,38 @@
     <w:qFormat/>
     <w:uiPriority w:val="0"/>
   </w:style>
-  <w:style w:type="paragraph" w:styleId="18">
+  <w:style w:type="character" w:styleId="18">
+    <w:name w:val="footnote reference"/>
+    <w:basedOn w:val="8"/>
+    <w:semiHidden/>
+    <w:unhideWhenUsed/>
+    <w:uiPriority w:val="99"/>
+    <w:rPr>
+      <w:vertAlign w:val="superscript"/>
+    </w:rPr>
+  </w:style>
+  <w:style w:type="paragraph" w:styleId="19">
+    <w:name w:val="footnote text"/>
+    <w:basedOn w:val="1"/>
+    <w:semiHidden/>
+    <w:unhideWhenUsed/>
+    <w:uiPriority w:val="99"/>
+    <w:pPr>
+      <w:snapToGrid w:val="0"/>
+      <w:jc w:val="left"/>
+    </w:pPr>
+    <w:rPr>
+      <w:sz w:val="18"/>
+      <w:szCs w:val="18"/>
+    </w:rPr>
+  </w:style>
+  <w:style w:type="paragraph" w:styleId="20">
     <w:name w:val="header"/>
     <w:basedOn w:val="17"/>
     <w:qFormat/>
     <w:uiPriority w:val="0"/>
   </w:style>
-  <w:style w:type="character" w:styleId="19">
+  <w:style w:type="character" w:styleId="21">
     <w:name w:val="HTML Cite"/>
     <w:basedOn w:val="8"/>
     <w:semiHidden/>
@@ -10226,7 +11046,7 @@
       <w:i/>
     </w:rPr>
   </w:style>
-  <w:style w:type="character" w:styleId="20">
+  <w:style w:type="character" w:styleId="22">
     <w:name w:val="Hyperlink"/>
     <w:qFormat/>
     <w:uiPriority w:val="0"/>
@@ -10236,7 +11056,7 @@
       <w:lang w:val="zh-CN" w:eastAsia="zh-CN" w:bidi="zh-CN"/>
     </w:rPr>
   </w:style>
-  <w:style w:type="paragraph" w:styleId="21">
+  <w:style w:type="paragraph" w:styleId="23">
     <w:name w:val="List"/>
     <w:basedOn w:val="10"/>
     <w:qFormat/>
@@ -10245,7 +11065,7 @@
       <w:rFonts w:cs="Lohit Devanagari"/>
     </w:rPr>
   </w:style>
-  <w:style w:type="character" w:styleId="22">
+  <w:style w:type="character" w:styleId="24">
     <w:name w:val="Strong"/>
     <w:basedOn w:val="8"/>
     <w:qFormat/>
@@ -10254,7 +11074,7 @@
       <w:b/>
     </w:rPr>
   </w:style>
-  <w:style w:type="paragraph" w:styleId="23">
+  <w:style w:type="paragraph" w:styleId="25">
     <w:name w:val="Subtitle"/>
     <w:basedOn w:val="1"/>
     <w:next w:val="1"/>
@@ -10272,7 +11092,7 @@
       <w:szCs w:val="30"/>
     </w:rPr>
   </w:style>
-  <w:style w:type="paragraph" w:styleId="24">
+  <w:style w:type="paragraph" w:styleId="26">
     <w:name w:val="Title"/>
     <w:basedOn w:val="1"/>
     <w:next w:val="1"/>
@@ -10289,14 +11109,14 @@
       <w:szCs w:val="52"/>
     </w:rPr>
   </w:style>
-  <w:style w:type="character" w:customStyle="1" w:styleId="25">
+  <w:style w:type="character" w:customStyle="1" w:styleId="27">
     <w:name w:val="日期 字符"/>
     <w:basedOn w:val="8"/>
     <w:semiHidden/>
     <w:qFormat/>
     <w:uiPriority w:val="99"/>
   </w:style>
-  <w:style w:type="paragraph" w:customStyle="1" w:styleId="26">
+  <w:style w:type="paragraph" w:customStyle="1" w:styleId="28">
     <w:name w:val="Heading"/>
     <w:basedOn w:val="1"/>
     <w:next w:val="10"/>
@@ -10312,7 +11132,7 @@
       <w:szCs w:val="28"/>
     </w:rPr>
   </w:style>
-  <w:style w:type="paragraph" w:customStyle="1" w:styleId="27">
+  <w:style w:type="paragraph" w:customStyle="1" w:styleId="29">
     <w:name w:val="Index"/>
     <w:basedOn w:val="1"/>
     <w:qFormat/>
@@ -10324,7 +11144,7 @@
       <w:rFonts w:cs="Lohit Devanagari"/>
     </w:rPr>
   </w:style>
-  <w:style w:type="paragraph" w:styleId="28">
+  <w:style w:type="paragraph" w:styleId="30">
     <w:name w:val="List Paragraph"/>
     <w:basedOn w:val="1"/>
     <w:qFormat/>
@@ -10333,7 +11153,7 @@
       <w:ind w:firstLine="420"/>
     </w:pPr>
   </w:style>
-  <w:style w:type="table" w:customStyle="1" w:styleId="29">
+  <w:style w:type="table" w:customStyle="1" w:styleId="31">
     <w:name w:val="Table Normal1"/>
     <w:qFormat/>
     <w:uiPriority w:val="0"/>
@@ -10346,7 +11166,7 @@
       </w:tblCellMar>
     </w:tblPr>
   </w:style>
-  <w:style w:type="character" w:customStyle="1" w:styleId="30">
+  <w:style w:type="character" w:customStyle="1" w:styleId="32">
     <w:name w:val="尾注文本 Char"/>
     <w:link w:val="15"/>
     <w:qFormat/>
@@ -10356,13 +11176,13 @@
       <w:sz w:val="22"/>
     </w:rPr>
   </w:style>
-  <w:style w:type="character" w:customStyle="1" w:styleId="31">
+  <w:style w:type="character" w:customStyle="1" w:styleId="33">
     <w:name w:val="页脚 Char"/>
     <w:link w:val="16"/>
     <w:qFormat/>
     <w:uiPriority w:val="0"/>
   </w:style>
-  <w:style w:type="character" w:customStyle="1" w:styleId="32">
+  <w:style w:type="character" w:customStyle="1" w:styleId="34">
     <w:name w:val="标题 1 Char"/>
     <w:link w:val="2"/>
     <w:uiPriority w:val="9"/>

</xml_diff>

<commit_message>
give the disadvantages of DR
</commit_message>
<xml_diff>
--- a/thesis.docx
+++ b/thesis.docx
@@ -18,16 +18,16 @@
     </w:p>
     <w:p>
       <w:pPr>
-        <w:pStyle w:val="26"/>
+        <w:pStyle w:val="27"/>
         <w:rPr>
           <w:rFonts w:ascii="Arial" w:hAnsi="Arial" w:eastAsia="Noto Sans CJK SC" w:cs="Arial"/>
           <w:sz w:val="72"/>
           <w:szCs w:val="72"/>
         </w:rPr>
       </w:pPr>
-      <w:bookmarkStart w:id="0" w:name="_d5lqsp2hnt2i"/>
+      <w:bookmarkStart w:id="0" w:name="_qyyt2rsg6h9i"/>
       <w:bookmarkEnd w:id="0"/>
-      <w:bookmarkStart w:id="1" w:name="_qyyt2rsg6h9i"/>
+      <w:bookmarkStart w:id="1" w:name="_d5lqsp2hnt2i"/>
       <w:bookmarkEnd w:id="1"/>
       <w:r>
         <w:rPr>
@@ -384,9 +384,6 @@
     <w:p>
       <w:pPr>
         <w:spacing w:before="200" w:after="0" w:line="300" w:lineRule="auto"/>
-        <w:rPr>
-          <w:rFonts w:ascii="Arial" w:hAnsi="Arial" w:eastAsia="Noto Sans CJK SC" w:cs="Arial"/>
-        </w:rPr>
       </w:pPr>
       <w:r>
         <w:drawing>
@@ -430,8 +427,88 @@
     </w:p>
     <w:p>
       <w:pPr>
+        <w:pStyle w:val="30"/>
+        <w:bidi w:val="0"/>
+        <w:rPr>
+          <w:rFonts w:hint="default"/>
+          <w:lang w:val="en"/>
+        </w:rPr>
+      </w:pPr>
+      <w:r>
+        <w:rPr>
+          <w:rFonts w:hint="default"/>
+          <w:lang w:val="en"/>
+        </w:rPr>
+        <w:t>Figure 1</w:t>
+      </w:r>
+    </w:p>
+    <w:p>
+      <w:pPr>
         <w:spacing w:before="200" w:after="0" w:line="300" w:lineRule="auto"/>
         <w:rPr>
+          <w:rFonts w:hint="default" w:eastAsia="Noto Sans CJK SC" w:cs="Arial"/>
+          <w:lang w:val="en"/>
+        </w:rPr>
+      </w:pPr>
+      <w:r>
+        <w:rPr>
+          <w:rFonts w:eastAsia="Noto Sans CJK SC" w:cs="Arial"/>
+        </w:rPr>
+        <w:br w:type="textWrapping"/>
+      </w:r>
+      <w:r>
+        <w:rPr>
+          <w:rFonts w:eastAsia="Noto Sans CJK SC" w:cs="Arial"/>
+        </w:rPr>
+        <w:t>Note</w:t>
+      </w:r>
+      <w:r>
+        <w:rPr>
+          <w:rFonts w:hint="default" w:eastAsia="Noto Sans CJK SC" w:cs="Arial"/>
+          <w:lang w:val="en"/>
+        </w:rPr>
+        <w:t xml:space="preserve"> of figure 1</w:t>
+      </w:r>
+      <w:r>
+        <w:rPr>
+          <w:rFonts w:eastAsia="Noto Sans CJK SC" w:cs="Arial"/>
+        </w:rPr>
+        <w:t>:</w:t>
+      </w:r>
+      <w:r>
+        <w:rPr>
+          <w:rFonts w:hint="default" w:eastAsia="Noto Sans CJK SC" w:cs="Arial"/>
+          <w:lang w:val="en"/>
+        </w:rPr>
+        <w:t xml:space="preserve"> </w:t>
+      </w:r>
+    </w:p>
+    <w:p>
+      <w:pPr>
+        <w:numPr>
+          <w:ilvl w:val="0"/>
+          <w:numId w:val="2"/>
+        </w:numPr>
+        <w:spacing w:before="200" w:after="0" w:line="300" w:lineRule="auto"/>
+        <w:rPr>
+          <w:rFonts w:eastAsia="Noto Sans CJK SC" w:cs="Arial"/>
+        </w:rPr>
+      </w:pPr>
+      <w:r>
+        <w:rPr>
+          <w:rFonts w:eastAsia="Noto Sans CJK SC" w:cs="Arial"/>
+        </w:rPr>
+        <w:t>Normally, search engines are based on Web2.0 technology.</w:t>
+      </w:r>
+    </w:p>
+    <w:p>
+      <w:pPr>
+        <w:numPr>
+          <w:ilvl w:val="0"/>
+          <w:numId w:val="2"/>
+        </w:numPr>
+        <w:spacing w:before="200" w:after="0" w:line="300" w:lineRule="auto"/>
+        <w:rPr>
           <w:rFonts w:ascii="Arial" w:hAnsi="Arial" w:eastAsia="Noto Sans CJK SC" w:cs="Arial"/>
         </w:rPr>
       </w:pPr>
@@ -439,7 +516,7 @@
         <w:rPr>
           <w:rFonts w:eastAsia="Noto Sans CJK SC" w:cs="Arial"/>
         </w:rPr>
-        <w:t>Note: 1. Normally, search engines are based on Web2.0 technology. 2. DLRV</w:t>
+        <w:t>DLRV</w:t>
       </w:r>
       <w:r>
         <w:rPr>
@@ -466,7 +543,51 @@
         <w:rPr>
           <w:rFonts w:eastAsia="Noto Sans CJK SC" w:cs="Arial"/>
         </w:rPr>
-        <w:t xml:space="preserve"> is a method to define and improve the definition of resources value that will be explained in the following parts of the paper. 3. The whole system and research are divided into four parts, collecting data, resources recommendation, self-improvement and data analysis, verification of value data.</w:t>
+        <w:t xml:space="preserve"> is a method to define and improve the definition of resources value that will be </w:t>
+      </w:r>
+      <w:r>
+        <w:rPr>
+          <w:rFonts w:hint="default" w:eastAsia="Noto Sans CJK SC" w:cs="Arial"/>
+          <w:lang w:val="en"/>
+        </w:rPr>
+        <w:t xml:space="preserve">mainly </w:t>
+      </w:r>
+      <w:r>
+        <w:rPr>
+          <w:rFonts w:eastAsia="Noto Sans CJK SC" w:cs="Arial"/>
+        </w:rPr>
+        <w:t>explained</w:t>
+      </w:r>
+      <w:r>
+        <w:rPr>
+          <w:rFonts w:hint="default" w:eastAsia="Noto Sans CJK SC" w:cs="Arial"/>
+          <w:lang w:val="en"/>
+        </w:rPr>
+        <w:t xml:space="preserve"> and discussed</w:t>
+      </w:r>
+      <w:r>
+        <w:rPr>
+          <w:rFonts w:eastAsia="Noto Sans CJK SC" w:cs="Arial"/>
+        </w:rPr>
+        <w:t xml:space="preserve"> in the following parts of the paper.</w:t>
+      </w:r>
+    </w:p>
+    <w:p>
+      <w:pPr>
+        <w:numPr>
+          <w:ilvl w:val="0"/>
+          <w:numId w:val="2"/>
+        </w:numPr>
+        <w:spacing w:before="200" w:after="0" w:line="300" w:lineRule="auto"/>
+        <w:rPr>
+          <w:rFonts w:ascii="Arial" w:hAnsi="Arial" w:eastAsia="Noto Sans CJK SC" w:cs="Arial"/>
+        </w:rPr>
+      </w:pPr>
+      <w:r>
+        <w:rPr>
+          <w:rFonts w:eastAsia="Noto Sans CJK SC" w:cs="Arial"/>
+        </w:rPr>
+        <w:t>The whole system and research are divided into four parts, collecting data, resources recommendation, self-improvement and data analysis, verification of value data.</w:t>
       </w:r>
     </w:p>
     <w:p>
@@ -782,7 +903,7 @@
       <w:pPr>
         <w:numPr>
           <w:ilvl w:val="0"/>
-          <w:numId w:val="2"/>
+          <w:numId w:val="3"/>
         </w:numPr>
         <w:rPr>
           <w:rFonts w:ascii="Arial" w:hAnsi="Arial" w:eastAsia="Noto Sans CJK SC" w:cs="Arial"/>
@@ -801,7 +922,7 @@
       <w:pPr>
         <w:numPr>
           <w:ilvl w:val="0"/>
-          <w:numId w:val="2"/>
+          <w:numId w:val="3"/>
         </w:numPr>
         <w:rPr>
           <w:rFonts w:ascii="Arial" w:hAnsi="Arial" w:eastAsia="Noto Sans CJK SC" w:cs="Arial"/>
@@ -820,7 +941,7 @@
       <w:pPr>
         <w:numPr>
           <w:ilvl w:val="0"/>
-          <w:numId w:val="2"/>
+          <w:numId w:val="3"/>
         </w:numPr>
         <w:rPr>
           <w:rFonts w:ascii="Arial" w:hAnsi="Arial" w:eastAsia="Noto Sans CJK SC" w:cs="Arial"/>
@@ -839,7 +960,7 @@
       <w:pPr>
         <w:numPr>
           <w:ilvl w:val="0"/>
-          <w:numId w:val="2"/>
+          <w:numId w:val="3"/>
         </w:numPr>
         <w:rPr>
           <w:rFonts w:ascii="Arial" w:hAnsi="Arial" w:eastAsia="Noto Sans CJK SC" w:cs="Arial"/>
@@ -858,7 +979,7 @@
       <w:pPr>
         <w:numPr>
           <w:ilvl w:val="0"/>
-          <w:numId w:val="2"/>
+          <w:numId w:val="3"/>
         </w:numPr>
         <w:rPr>
           <w:rFonts w:ascii="Arial" w:hAnsi="Arial" w:eastAsia="Noto Sans CJK SC" w:cs="Arial"/>
@@ -877,7 +998,7 @@
       <w:pPr>
         <w:numPr>
           <w:ilvl w:val="0"/>
-          <w:numId w:val="2"/>
+          <w:numId w:val="3"/>
         </w:numPr>
         <w:rPr>
           <w:rFonts w:ascii="Arial" w:hAnsi="Arial" w:eastAsia="Noto Sans CJK SC" w:cs="Arial"/>
@@ -896,7 +1017,7 @@
       <w:pPr>
         <w:numPr>
           <w:ilvl w:val="0"/>
-          <w:numId w:val="2"/>
+          <w:numId w:val="3"/>
         </w:numPr>
         <w:rPr>
           <w:rFonts w:ascii="Arial" w:hAnsi="Arial" w:eastAsia="Noto Sans CJK SC" w:cs="Arial"/>
@@ -915,7 +1036,7 @@
       <w:pPr>
         <w:numPr>
           <w:ilvl w:val="0"/>
-          <w:numId w:val="2"/>
+          <w:numId w:val="3"/>
         </w:numPr>
         <w:rPr>
           <w:rFonts w:ascii="Arial" w:hAnsi="Arial" w:eastAsia="Noto Sans CJK SC" w:cs="Arial"/>
@@ -1011,7 +1132,7 @@
       <w:pPr>
         <w:numPr>
           <w:ilvl w:val="0"/>
-          <w:numId w:val="3"/>
+          <w:numId w:val="4"/>
         </w:numPr>
         <w:rPr>
           <w:rFonts w:ascii="Arial" w:hAnsi="Arial" w:eastAsia="Noto Sans CJK SC" w:cs="Arial"/>
@@ -1028,7 +1149,7 @@
       <w:pPr>
         <w:numPr>
           <w:ilvl w:val="0"/>
-          <w:numId w:val="3"/>
+          <w:numId w:val="4"/>
         </w:numPr>
         <w:rPr>
           <w:rFonts w:ascii="Arial" w:hAnsi="Arial" w:eastAsia="Noto Sans CJK SC" w:cs="Arial"/>
@@ -1045,7 +1166,7 @@
       <w:pPr>
         <w:numPr>
           <w:ilvl w:val="0"/>
-          <w:numId w:val="3"/>
+          <w:numId w:val="4"/>
         </w:numPr>
         <w:rPr>
           <w:rFonts w:ascii="Arial" w:hAnsi="Arial" w:eastAsia="Noto Sans CJK SC" w:cs="Arial"/>
@@ -1062,7 +1183,7 @@
       <w:pPr>
         <w:numPr>
           <w:ilvl w:val="0"/>
-          <w:numId w:val="3"/>
+          <w:numId w:val="4"/>
         </w:numPr>
         <w:rPr>
           <w:rFonts w:ascii="Arial" w:hAnsi="Arial" w:eastAsia="Noto Sans CJK SC" w:cs="Arial"/>
@@ -1277,7 +1398,7 @@
       <w:pPr>
         <w:numPr>
           <w:ilvl w:val="0"/>
-          <w:numId w:val="4"/>
+          <w:numId w:val="5"/>
         </w:numPr>
         <w:rPr>
           <w:rFonts w:ascii="Arial" w:hAnsi="Arial" w:eastAsia="Noto Sans CJK SC" w:cs="Arial"/>
@@ -1294,7 +1415,7 @@
       <w:pPr>
         <w:numPr>
           <w:ilvl w:val="0"/>
-          <w:numId w:val="4"/>
+          <w:numId w:val="5"/>
         </w:numPr>
         <w:rPr>
           <w:rFonts w:ascii="Arial" w:hAnsi="Arial" w:eastAsia="Noto Sans CJK SC" w:cs="Arial"/>
@@ -1428,7 +1549,7 @@
       <w:pPr>
         <w:numPr>
           <w:ilvl w:val="0"/>
-          <w:numId w:val="5"/>
+          <w:numId w:val="6"/>
         </w:numPr>
         <w:rPr>
           <w:rFonts w:ascii="Arial" w:hAnsi="Arial" w:eastAsia="Noto Sans CJK SC" w:cs="Arial"/>
@@ -1445,7 +1566,7 @@
       <w:pPr>
         <w:numPr>
           <w:ilvl w:val="0"/>
-          <w:numId w:val="5"/>
+          <w:numId w:val="6"/>
         </w:numPr>
         <w:rPr>
           <w:rFonts w:ascii="Arial" w:hAnsi="Arial" w:eastAsia="Noto Sans CJK SC" w:cs="Arial"/>
@@ -1462,7 +1583,7 @@
       <w:pPr>
         <w:numPr>
           <w:ilvl w:val="0"/>
-          <w:numId w:val="5"/>
+          <w:numId w:val="6"/>
         </w:numPr>
         <w:rPr>
           <w:rFonts w:ascii="Arial" w:hAnsi="Arial" w:eastAsia="Noto Sans CJK SC" w:cs="Arial"/>
@@ -1479,7 +1600,7 @@
       <w:pPr>
         <w:numPr>
           <w:ilvl w:val="0"/>
-          <w:numId w:val="5"/>
+          <w:numId w:val="6"/>
         </w:numPr>
         <w:rPr>
           <w:rFonts w:ascii="Arial" w:hAnsi="Arial" w:eastAsia="Noto Sans CJK SC" w:cs="Arial"/>
@@ -1496,7 +1617,7 @@
       <w:pPr>
         <w:numPr>
           <w:ilvl w:val="0"/>
-          <w:numId w:val="5"/>
+          <w:numId w:val="6"/>
         </w:numPr>
         <w:rPr>
           <w:rFonts w:ascii="Arial" w:hAnsi="Arial" w:eastAsia="Noto Sans CJK SC" w:cs="Arial"/>
@@ -1513,7 +1634,7 @@
       <w:pPr>
         <w:numPr>
           <w:ilvl w:val="0"/>
-          <w:numId w:val="5"/>
+          <w:numId w:val="6"/>
         </w:numPr>
         <w:rPr>
           <w:rFonts w:ascii="Arial" w:hAnsi="Arial" w:eastAsia="Noto Sans CJK SC" w:cs="Arial"/>
@@ -1560,10 +1681,7 @@
     </w:p>
     <w:p>
       <w:pPr>
-        <w:jc w:val="center"/>
-        <w:rPr>
-          <w:rFonts w:ascii="Arial" w:hAnsi="Arial" w:eastAsia="Noto Sans CJK SC" w:cs="Arial"/>
-        </w:rPr>
+        <w:jc w:val="left"/>
       </w:pPr>
       <w:r>
         <w:drawing>
@@ -1607,6 +1725,23 @@
     </w:p>
     <w:p>
       <w:pPr>
+        <w:pStyle w:val="30"/>
+        <w:bidi w:val="0"/>
+        <w:rPr>
+          <w:rFonts w:hint="default"/>
+          <w:lang w:val="en"/>
+        </w:rPr>
+      </w:pPr>
+      <w:r>
+        <w:rPr>
+          <w:rFonts w:hint="default"/>
+          <w:lang w:val="en"/>
+        </w:rPr>
+        <w:t>Figure 2</w:t>
+      </w:r>
+    </w:p>
+    <w:p>
+      <w:pPr>
         <w:jc w:val="center"/>
         <w:rPr>
           <w:rFonts w:ascii="Arial" w:hAnsi="Arial" w:eastAsia="Noto Sans CJK SC" w:cs="Arial"/>
@@ -1840,8 +1975,8 @@
     <w:p>
       <w:pPr>
         <w:rPr>
-          <w:rFonts w:hint="eastAsia"/>
-          <w:lang w:val="en-US" w:eastAsia="zh-CN"/>
+          <w:rFonts w:hint="default"/>
+          <w:lang w:val="en" w:eastAsia="zh-CN"/>
         </w:rPr>
       </w:pPr>
       <w:r>
@@ -1872,7 +2007,14 @@
           <w:rFonts w:hint="eastAsia"/>
           <w:lang w:val="en-US" w:eastAsia="zh-CN"/>
         </w:rPr>
-        <w:t>Amount of  a resource citations</w:t>
+        <w:t xml:space="preserve">Amount of  a resource </w:t>
+      </w:r>
+      <w:r>
+        <w:rPr>
+          <w:rFonts w:hint="default"/>
+          <w:lang w:val="en" w:eastAsia="zh-CN"/>
+        </w:rPr>
+        <w:t>usage</w:t>
       </w:r>
     </w:p>
     <w:p>
@@ -1880,6 +2022,491 @@
         <w:rPr>
           <w:rFonts w:hint="eastAsia"/>
           <w:lang w:val="en-US" w:eastAsia="zh-CN"/>
+        </w:rPr>
+      </w:pPr>
+    </w:p>
+    <w:p>
+      <w:pPr>
+        <w:bidi w:val="0"/>
+        <w:rPr>
+          <w:rFonts w:hint="default"/>
+          <w:lang w:val="en-US" w:eastAsia="zh-CN"/>
+        </w:rPr>
+      </w:pPr>
+      <w:r>
+        <w:rPr>
+          <w:rFonts w:hint="eastAsia"/>
+          <w:b/>
+          <w:bCs/>
+          <w:lang w:val="en-US" w:eastAsia="zh-CN"/>
+        </w:rPr>
+        <w:t>Reliability</w:t>
+      </w:r>
+      <w:r>
+        <w:rPr>
+          <w:rFonts w:hint="eastAsia"/>
+          <w:b w:val="0"/>
+          <w:bCs w:val="0"/>
+          <w:lang w:val="en-US" w:eastAsia="zh-CN"/>
+        </w:rPr>
+        <w:t>:</w:t>
+      </w:r>
+      <w:r>
+        <w:rPr>
+          <w:rFonts w:hint="eastAsia"/>
+          <w:lang w:val="en-US" w:eastAsia="zh-CN"/>
+        </w:rPr>
+        <w:t xml:space="preserve"> Resource reliability refers to whether the source of resources is reliable and whether it has been certified or audited by authority, this quota is decided by the publisher, recommendation and organization/company.</w:t>
+      </w:r>
+    </w:p>
+    <w:p>
+      <w:pPr>
+        <w:rPr>
+          <w:rFonts w:hint="eastAsia"/>
+          <w:lang w:val="en-US" w:eastAsia="zh-CN"/>
+        </w:rPr>
+      </w:pPr>
+    </w:p>
+    <w:p>
+      <w:pPr>
+        <w:rPr>
+          <w:rFonts w:hint="default"/>
+          <w:lang w:val="en-US" w:eastAsia="zh-CN"/>
+        </w:rPr>
+      </w:pPr>
+    </w:p>
+    <w:p>
+      <w:pPr>
+        <w:pStyle w:val="2"/>
+        <w:bidi w:val="0"/>
+      </w:pPr>
+      <w:bookmarkStart w:id="12" w:name="_fxgv2kz75wn"/>
+      <w:bookmarkEnd w:id="12"/>
+      <w:r>
+        <w:t>Requirements</w:t>
+      </w:r>
+    </w:p>
+    <w:p>
+      <w:pPr>
+        <w:pStyle w:val="3"/>
+        <w:rPr>
+          <w:rFonts w:ascii="Arial" w:hAnsi="Arial" w:eastAsia="Noto Sans CJK SC" w:cs="Arial"/>
+        </w:rPr>
+      </w:pPr>
+      <w:r>
+        <w:rPr>
+          <w:rFonts w:eastAsia="Noto Sans CJK SC" w:cs="Arial"/>
+        </w:rPr>
+        <w:t>Hardware requirements</w:t>
+      </w:r>
+    </w:p>
+    <w:p>
+      <w:pPr>
+        <w:rPr>
+          <w:rFonts w:ascii="Arial" w:hAnsi="Arial" w:eastAsia="Noto Sans CJK SC" w:cs="Arial"/>
+        </w:rPr>
+      </w:pPr>
+      <w:r>
+        <w:rPr>
+          <w:rFonts w:eastAsia="Noto Sans CJK SC" w:cs="Arial"/>
+        </w:rPr>
+        <w:t xml:space="preserve">The whole search engine platform requires several high-performance servers which can undertake billions of requests from users. Users will search useful learning results listed in the browser. We call these web applications or B/S architecture. Generally speaking, the performance of the server and the configuration of hardware devices in the cluster are determined by the number of users and the number of visits. Therefore, in the early stage, there is no </w:t>
+      </w:r>
+      <w:r>
+        <w:rPr>
+          <w:rFonts w:eastAsia="Noto Sans CJK SC" w:cs="Arial"/>
+          <w:lang w:val="en"/>
+        </w:rPr>
+        <w:t xml:space="preserve">detailed </w:t>
+      </w:r>
+      <w:r>
+        <w:rPr>
+          <w:rFonts w:eastAsia="Noto Sans CJK SC" w:cs="Arial"/>
+        </w:rPr>
+        <w:t>requirement report for the whole set of server-side hardware, but we have given some basic requirements.</w:t>
+      </w:r>
+    </w:p>
+    <w:p>
+      <w:pPr>
+        <w:rPr>
+          <w:rFonts w:ascii="Arial" w:hAnsi="Arial" w:eastAsia="Noto Sans CJK SC" w:cs="Arial"/>
+        </w:rPr>
+      </w:pPr>
+    </w:p>
+    <w:p>
+      <w:pPr>
+        <w:pStyle w:val="31"/>
+        <w:numPr>
+          <w:ilvl w:val="0"/>
+          <w:numId w:val="7"/>
+        </w:numPr>
+        <w:rPr>
+          <w:rFonts w:ascii="Arial" w:hAnsi="Arial" w:eastAsia="Noto Sans CJK SC" w:cs="Arial"/>
+        </w:rPr>
+      </w:pPr>
+      <w:r>
+        <w:rPr>
+          <w:rFonts w:eastAsia="Noto Sans CJK SC" w:cs="Arial"/>
+        </w:rPr>
+        <w:t>The dual core processor E3 based on X86 system</w:t>
+      </w:r>
+    </w:p>
+    <w:p>
+      <w:pPr>
+        <w:pStyle w:val="31"/>
+        <w:numPr>
+          <w:ilvl w:val="0"/>
+          <w:numId w:val="7"/>
+        </w:numPr>
+        <w:rPr>
+          <w:rFonts w:ascii="Arial" w:hAnsi="Arial" w:eastAsia="Noto Sans CJK SC" w:cs="Arial"/>
+        </w:rPr>
+      </w:pPr>
+      <w:r>
+        <w:rPr>
+          <w:rFonts w:eastAsia="Noto Sans CJK SC" w:cs="Arial"/>
+        </w:rPr>
+        <w:t>More than 16GB RAM</w:t>
+      </w:r>
+    </w:p>
+    <w:p>
+      <w:pPr>
+        <w:pStyle w:val="31"/>
+        <w:numPr>
+          <w:ilvl w:val="0"/>
+          <w:numId w:val="7"/>
+        </w:numPr>
+        <w:rPr>
+          <w:rFonts w:ascii="Arial" w:hAnsi="Arial" w:eastAsia="Noto Sans CJK SC" w:cs="Arial"/>
+        </w:rPr>
+      </w:pPr>
+      <w:r>
+        <w:rPr>
+          <w:rFonts w:eastAsia="Noto Sans CJK SC" w:cs="Arial"/>
+        </w:rPr>
+        <w:t>80GB disk storage</w:t>
+      </w:r>
+    </w:p>
+    <w:p>
+      <w:pPr>
+        <w:pStyle w:val="31"/>
+        <w:numPr>
+          <w:ilvl w:val="0"/>
+          <w:numId w:val="7"/>
+        </w:numPr>
+        <w:rPr>
+          <w:rFonts w:ascii="Arial" w:hAnsi="Arial" w:eastAsia="Noto Sans CJK SC" w:cs="Arial"/>
+        </w:rPr>
+      </w:pPr>
+      <w:r>
+        <w:rPr>
+          <w:rFonts w:eastAsia="Noto Sans CJK SC" w:cs="Arial"/>
+        </w:rPr>
+        <w:t>Independent database server</w:t>
+      </w:r>
+    </w:p>
+    <w:p>
+      <w:pPr>
+        <w:pStyle w:val="31"/>
+        <w:numPr>
+          <w:ilvl w:val="0"/>
+          <w:numId w:val="7"/>
+        </w:numPr>
+        <w:rPr>
+          <w:rFonts w:ascii="Arial" w:hAnsi="Arial" w:eastAsia="Noto Sans CJK SC" w:cs="Arial"/>
+        </w:rPr>
+      </w:pPr>
+      <w:r>
+        <w:rPr>
+          <w:rFonts w:eastAsia="Noto Sans CJK SC" w:cs="Arial"/>
+        </w:rPr>
+        <w:t xml:space="preserve">The distributed deployment server based on Linux is prepared with container and virtualization technology, but will not be used in the experimental </w:t>
+      </w:r>
+      <w:r>
+        <w:rPr>
+          <w:rFonts w:eastAsia="Noto Sans CJK SC" w:cs="Arial"/>
+          <w:lang w:val="en"/>
+        </w:rPr>
+        <w:t>time</w:t>
+      </w:r>
+    </w:p>
+    <w:p>
+      <w:pPr>
+        <w:pStyle w:val="31"/>
+        <w:numPr>
+          <w:ilvl w:val="0"/>
+          <w:numId w:val="7"/>
+        </w:numPr>
+        <w:rPr>
+          <w:rFonts w:ascii="Arial" w:hAnsi="Arial" w:eastAsia="Noto Sans CJK SC" w:cs="Arial"/>
+        </w:rPr>
+      </w:pPr>
+      <w:r>
+        <w:rPr>
+          <w:rFonts w:eastAsia="Noto Sans CJK SC" w:cs="Arial"/>
+          <w:lang w:val="en"/>
+        </w:rPr>
+        <w:t>D</w:t>
+      </w:r>
+      <w:r>
+        <w:rPr>
+          <w:rFonts w:eastAsia="Noto Sans CJK SC" w:cs="Arial"/>
+        </w:rPr>
+        <w:t>ata analysis</w:t>
+      </w:r>
+      <w:r>
+        <w:rPr>
+          <w:rFonts w:eastAsia="Noto Sans CJK SC" w:cs="Arial"/>
+          <w:lang w:val="en"/>
+        </w:rPr>
+        <w:t xml:space="preserve"> server</w:t>
+      </w:r>
+      <w:r>
+        <w:rPr>
+          <w:rFonts w:eastAsia="Noto Sans CJK SC" w:cs="Arial"/>
+        </w:rPr>
+        <w:t xml:space="preserve"> and other micro services</w:t>
+      </w:r>
+    </w:p>
+    <w:p>
+      <w:pPr>
+        <w:pStyle w:val="31"/>
+        <w:numPr>
+          <w:ilvl w:val="0"/>
+          <w:numId w:val="0"/>
+        </w:numPr>
+        <w:ind w:left="0" w:firstLine="0"/>
+        <w:rPr>
+          <w:rFonts w:ascii="Arial" w:hAnsi="Arial" w:eastAsia="Noto Sans CJK SC" w:cs="Arial"/>
+        </w:rPr>
+      </w:pPr>
+    </w:p>
+    <w:p>
+      <w:pPr>
+        <w:rPr>
+          <w:rFonts w:hint="default" w:ascii="Arial" w:hAnsi="Arial" w:eastAsia="Noto Sans CJK SC" w:cs="Arial"/>
+          <w:lang w:val="en"/>
+        </w:rPr>
+      </w:pPr>
+      <w:r>
+        <w:rPr>
+          <w:rFonts w:eastAsia="Noto Sans CJK SC" w:cs="Arial"/>
+        </w:rPr>
+        <w:t>User-end or test-end, we require PC and mobile devices to test all the web</w:t>
+      </w:r>
+      <w:r>
+        <w:rPr>
+          <w:rFonts w:eastAsia="Noto Sans CJK SC" w:cs="Arial"/>
+          <w:lang w:val="en"/>
+        </w:rPr>
+        <w:t xml:space="preserve"> </w:t>
+      </w:r>
+      <w:r>
+        <w:rPr>
+          <w:rFonts w:eastAsia="Noto Sans CJK SC" w:cs="Arial"/>
+        </w:rPr>
+        <w:t>pages and functions</w:t>
+      </w:r>
+      <w:r>
+        <w:rPr>
+          <w:rFonts w:hint="default" w:eastAsia="Noto Sans CJK SC" w:cs="Arial"/>
+          <w:lang w:val="en"/>
+        </w:rPr>
+        <w:t xml:space="preserve"> work well</w:t>
+      </w:r>
+      <w:r>
+        <w:rPr>
+          <w:rFonts w:eastAsia="Noto Sans CJK SC" w:cs="Arial"/>
+        </w:rPr>
+        <w:t xml:space="preserve"> </w:t>
+      </w:r>
+      <w:r>
+        <w:rPr>
+          <w:rFonts w:hint="default" w:eastAsia="Noto Sans CJK SC" w:cs="Arial"/>
+          <w:lang w:val="en"/>
+        </w:rPr>
+        <w:t>on</w:t>
+      </w:r>
+      <w:r>
+        <w:rPr>
+          <w:rFonts w:eastAsia="Noto Sans CJK SC" w:cs="Arial"/>
+        </w:rPr>
+        <w:t xml:space="preserve"> various browsers</w:t>
+      </w:r>
+      <w:r>
+        <w:rPr>
+          <w:rFonts w:hint="default" w:eastAsia="Noto Sans CJK SC" w:cs="Arial"/>
+          <w:lang w:val="en"/>
+        </w:rPr>
+        <w:t>.</w:t>
+      </w:r>
+    </w:p>
+    <w:p>
+      <w:pPr>
+        <w:rPr>
+          <w:rFonts w:ascii="Arial" w:hAnsi="Arial" w:eastAsia="Noto Sans CJK SC" w:cs="Arial"/>
+        </w:rPr>
+      </w:pPr>
+    </w:p>
+    <w:p>
+      <w:pPr>
+        <w:pStyle w:val="3"/>
+        <w:rPr>
+          <w:rFonts w:ascii="Arial" w:hAnsi="Arial" w:eastAsia="Noto Sans CJK SC" w:cs="Arial"/>
+        </w:rPr>
+      </w:pPr>
+      <w:r>
+        <w:rPr>
+          <w:rFonts w:eastAsia="Noto Sans CJK SC" w:cs="Arial"/>
+        </w:rPr>
+        <w:t>Software requirements</w:t>
+      </w:r>
+    </w:p>
+    <w:p>
+      <w:pPr>
+        <w:bidi w:val="0"/>
+        <w:rPr>
+          <w:rFonts w:ascii="Arial" w:hAnsi="Arial" w:eastAsia="Noto Sans CJK SC" w:cs="Arial"/>
+        </w:rPr>
+      </w:pPr>
+      <w:r>
+        <w:rPr>
+          <w:rFonts w:eastAsia="Noto Sans CJK SC" w:cs="Arial"/>
+        </w:rPr>
+        <w:t xml:space="preserve">The complexity of software requirements is much higher than that of hardware. All algorithms, technical details and functional requirements are </w:t>
+      </w:r>
+      <w:r>
+        <w:rPr>
+          <w:rFonts w:eastAsia="Noto Sans CJK SC" w:cs="Arial"/>
+          <w:lang w:val="en"/>
+        </w:rPr>
+        <w:t xml:space="preserve">implemented </w:t>
+      </w:r>
+      <w:r>
+        <w:rPr>
+          <w:rFonts w:eastAsia="Noto Sans CJK SC" w:cs="Arial"/>
+        </w:rPr>
+        <w:t>and verified by software programming. We can use the normal web development environment, tools, languag</w:t>
+      </w:r>
+      <w:r>
+        <w:rPr>
+          <w:rFonts w:eastAsia="Noto Sans CJK SC" w:cs="Arial"/>
+          <w:lang w:val="en"/>
+        </w:rPr>
+        <w:t>es</w:t>
+      </w:r>
+      <w:r>
+        <w:rPr>
+          <w:rFonts w:eastAsia="Noto Sans CJK SC" w:cs="Arial"/>
+        </w:rPr>
+        <w:t xml:space="preserve"> and related SDK.</w:t>
+      </w:r>
+    </w:p>
+    <w:p>
+      <w:pPr>
+        <w:pStyle w:val="4"/>
+        <w:rPr>
+          <w:rFonts w:ascii="Arial" w:hAnsi="Arial" w:eastAsia="Noto Sans CJK SC" w:cs="Arial"/>
+          <w:lang w:val="en"/>
+        </w:rPr>
+      </w:pPr>
+      <w:r>
+        <w:rPr>
+          <w:rFonts w:eastAsia="Noto Sans CJK SC" w:cs="Arial"/>
+        </w:rPr>
+        <w:t xml:space="preserve">MVC </w:t>
+      </w:r>
+      <w:r>
+        <w:rPr>
+          <w:rFonts w:eastAsia="Noto Sans CJK SC" w:cs="Arial"/>
+          <w:lang w:val="en"/>
+        </w:rPr>
+        <w:t>Design pattern</w:t>
+      </w:r>
+    </w:p>
+    <w:p>
+      <w:pPr>
+        <w:rPr>
+          <w:rFonts w:ascii="Arial" w:hAnsi="Arial" w:eastAsia="Noto Sans CJK SC" w:cs="Arial"/>
+        </w:rPr>
+      </w:pPr>
+      <w:r>
+        <w:rPr>
+          <w:rFonts w:eastAsia="Noto Sans CJK SC" w:cs="Arial"/>
+        </w:rPr>
+        <w:t>MVC pattern is a very classic design pattern in software engineering</w:t>
+      </w:r>
+      <w:r>
+        <w:rPr>
+          <w:rFonts w:hint="eastAsia" w:eastAsia="Noto Sans CJK SC" w:cs="Arial"/>
+          <w:lang w:val="en-US" w:eastAsia="zh-CN"/>
+        </w:rPr>
+        <w:t>.</w:t>
+      </w:r>
+      <w:r>
+        <w:rPr>
+          <w:rFonts w:eastAsia="Noto Sans CJK SC" w:cs="Arial"/>
+        </w:rPr>
+        <w:t xml:space="preserve"> </w:t>
+      </w:r>
+      <w:r>
+        <w:rPr>
+          <w:rFonts w:hint="eastAsia" w:eastAsia="Noto Sans CJK SC" w:cs="Arial"/>
+        </w:rPr>
+        <w:t xml:space="preserve">MVC </w:t>
+      </w:r>
+      <w:r>
+        <w:rPr>
+          <w:rFonts w:hint="eastAsia" w:eastAsia="Noto Sans CJK SC" w:cs="Arial"/>
+          <w:lang w:val="en-US" w:eastAsia="zh-CN"/>
+        </w:rPr>
+        <w:t xml:space="preserve">pattern </w:t>
+      </w:r>
+      <w:r>
+        <w:rPr>
+          <w:rFonts w:hint="eastAsia" w:eastAsia="Noto Sans CJK SC" w:cs="Arial"/>
+        </w:rPr>
+        <w:t>was first proposed by Trygve Reenskaug in 1978</w:t>
+      </w:r>
+      <w:r>
+        <w:rPr>
+          <w:rStyle w:val="14"/>
+          <w:rFonts w:hint="eastAsia" w:eastAsia="Noto Sans CJK SC" w:cs="Arial"/>
+        </w:rPr>
+        <w:t>[</w:t>
+      </w:r>
+      <w:r>
+        <w:rPr>
+          <w:rStyle w:val="14"/>
+          <w:rFonts w:hint="eastAsia" w:eastAsia="Noto Sans CJK SC" w:cs="Arial"/>
+        </w:rPr>
+        <w:endnoteReference w:id="3"/>
+      </w:r>
+      <w:r>
+        <w:rPr>
+          <w:rStyle w:val="14"/>
+          <w:rFonts w:hint="eastAsia" w:eastAsia="Noto Sans CJK SC" w:cs="Arial"/>
+        </w:rPr>
+        <w:t>]</w:t>
+      </w:r>
+      <w:r>
+        <w:rPr>
+          <w:rFonts w:hint="eastAsia" w:eastAsia="Noto Sans CJK SC" w:cs="Arial"/>
+          <w:lang w:val="en-US" w:eastAsia="zh-CN"/>
+        </w:rPr>
+        <w:t>,</w:t>
+      </w:r>
+      <w:r>
+        <w:rPr>
+          <w:rFonts w:eastAsia="Noto Sans CJK SC" w:cs="Arial"/>
+        </w:rPr>
+        <w:t>which is widely used in web development. The framework based on this design pattern can be called MVC framework. All the development and implementation described in this paper are based on this design pattern. This set of search engine system adopts MVC framework. MVC is a design pattern that separates model, view and controller. In actual development, model is data level, view is front-end, and controller is part of business logic. MVC design pattern can achieve high cohesion and low coupling, and separate data, view and business. MVC improves the development efficiency, code cleanliness, and has higher scalability. The purpose of using this mode is to make the search engine easy to optimize and expand the function in the experiment.</w:t>
+      </w:r>
+    </w:p>
+    <w:p>
+      <w:pPr>
+        <w:rPr>
+          <w:rFonts w:ascii="Arial" w:hAnsi="Arial" w:eastAsia="Noto Sans CJK SC" w:cs="Arial"/>
         </w:rPr>
       </w:pPr>
     </w:p>
@@ -1887,62 +2514,25 @@
       <w:pPr>
         <w:pStyle w:val="4"/>
         <w:bidi w:val="0"/>
-        <w:rPr>
-          <w:rFonts w:hint="default"/>
-          <w:lang w:val="en-US" w:eastAsia="zh-CN"/>
-        </w:rPr>
-      </w:pPr>
-      <w:r>
-        <w:rPr>
-          <w:rFonts w:hint="eastAsia"/>
-          <w:lang w:val="en-US" w:eastAsia="zh-CN"/>
-        </w:rPr>
-        <w:t>Reliability: Resource reliability refers to whether the source of resources is reliable and whether it has been certified or audited by authority, this quota is decided by the publisher, recommendation and organization/company.</w:t>
-      </w:r>
-    </w:p>
-    <w:p>
-      <w:pPr>
-        <w:rPr>
-          <w:rFonts w:hint="eastAsia"/>
-          <w:lang w:val="en-US" w:eastAsia="zh-CN"/>
-        </w:rPr>
-      </w:pPr>
-    </w:p>
-    <w:p>
-      <w:pPr>
-        <w:rPr>
-          <w:rFonts w:hint="default"/>
-          <w:lang w:val="en-US" w:eastAsia="zh-CN"/>
-        </w:rPr>
-      </w:pPr>
-    </w:p>
-    <w:p>
-      <w:pPr>
-        <w:pStyle w:val="2"/>
-        <w:bidi w:val="0"/>
-      </w:pPr>
-      <w:bookmarkStart w:id="12" w:name="_fxgv2kz75wn"/>
-      <w:bookmarkEnd w:id="12"/>
-      <w:r>
-        <w:t>Requirements</w:t>
-      </w:r>
-    </w:p>
-    <w:p>
-      <w:pPr>
-        <w:pStyle w:val="3"/>
+      </w:pPr>
+      <w:r>
+        <w:t>Related application software</w:t>
+      </w:r>
+    </w:p>
+    <w:p>
+      <w:pPr>
         <w:rPr>
           <w:rFonts w:ascii="Arial" w:hAnsi="Arial" w:eastAsia="Noto Sans CJK SC" w:cs="Arial"/>
         </w:rPr>
       </w:pPr>
-      <w:r>
-        <w:rPr>
-          <w:rFonts w:eastAsia="Noto Sans CJK SC" w:cs="Arial"/>
-        </w:rPr>
-        <w:t>Hardware requirements</w:t>
-      </w:r>
-    </w:p>
-    <w:p>
-      <w:pPr>
+    </w:p>
+    <w:p>
+      <w:pPr>
+        <w:pStyle w:val="31"/>
+        <w:numPr>
+          <w:ilvl w:val="0"/>
+          <w:numId w:val="8"/>
+        </w:numPr>
         <w:rPr>
           <w:rFonts w:ascii="Arial" w:hAnsi="Arial" w:eastAsia="Noto Sans CJK SC" w:cs="Arial"/>
         </w:rPr>
@@ -1950,443 +2540,46 @@
       <w:r>
         <w:rPr>
           <w:rFonts w:eastAsia="Noto Sans CJK SC" w:cs="Arial"/>
-        </w:rPr>
-        <w:t xml:space="preserve">The whole search engine platform requires several high-performance servers which can undertake billions of requests from users. Users will search useful learning results listed in the browser. We call these web applications or B/S architecture. Generally speaking, the performance of the server and the configuration of hardware devices in the cluster are determined by the number of users and the number of visits. Therefore, in the early stage, there is no </w:t>
-      </w:r>
-      <w:r>
-        <w:rPr>
-          <w:rFonts w:eastAsia="Noto Sans CJK SC" w:cs="Arial"/>
           <w:lang w:val="en"/>
         </w:rPr>
-        <w:t xml:space="preserve">detailed </w:t>
-      </w:r>
-      <w:r>
-        <w:rPr>
-          <w:rFonts w:eastAsia="Noto Sans CJK SC" w:cs="Arial"/>
-        </w:rPr>
-        <w:t>requirement report for the whole set of server-side hardware, but we have given some basic requirements.</w:t>
-      </w:r>
-    </w:p>
-    <w:p>
-      <w:pPr>
+        <w:t>MVC framework based on Node and express</w:t>
+      </w:r>
+    </w:p>
+    <w:p>
+      <w:pPr>
+        <w:pStyle w:val="31"/>
+        <w:numPr>
+          <w:ilvl w:val="0"/>
+          <w:numId w:val="8"/>
+        </w:numPr>
         <w:rPr>
           <w:rFonts w:ascii="Arial" w:hAnsi="Arial" w:eastAsia="Noto Sans CJK SC" w:cs="Arial"/>
         </w:rPr>
       </w:pPr>
-    </w:p>
-    <w:p>
-      <w:pPr>
-        <w:pStyle w:val="30"/>
-        <w:numPr>
-          <w:ilvl w:val="0"/>
-          <w:numId w:val="6"/>
-        </w:numPr>
-        <w:rPr>
-          <w:rFonts w:ascii="Arial" w:hAnsi="Arial" w:eastAsia="Noto Sans CJK SC" w:cs="Arial"/>
-        </w:rPr>
-      </w:pPr>
-      <w:r>
-        <w:rPr>
-          <w:rFonts w:eastAsia="Noto Sans CJK SC" w:cs="Arial"/>
-        </w:rPr>
-        <w:t>The dual core processor E3 based on X86 system</w:t>
-      </w:r>
-    </w:p>
-    <w:p>
-      <w:pPr>
-        <w:pStyle w:val="30"/>
-        <w:numPr>
-          <w:ilvl w:val="0"/>
-          <w:numId w:val="6"/>
-        </w:numPr>
-        <w:rPr>
-          <w:rFonts w:ascii="Arial" w:hAnsi="Arial" w:eastAsia="Noto Sans CJK SC" w:cs="Arial"/>
-        </w:rPr>
-      </w:pPr>
-      <w:r>
-        <w:rPr>
-          <w:rFonts w:eastAsia="Noto Sans CJK SC" w:cs="Arial"/>
-        </w:rPr>
-        <w:t>More than 16GB RAM</w:t>
-      </w:r>
-    </w:p>
-    <w:p>
-      <w:pPr>
-        <w:pStyle w:val="30"/>
-        <w:numPr>
-          <w:ilvl w:val="0"/>
-          <w:numId w:val="6"/>
-        </w:numPr>
-        <w:rPr>
-          <w:rFonts w:ascii="Arial" w:hAnsi="Arial" w:eastAsia="Noto Sans CJK SC" w:cs="Arial"/>
-        </w:rPr>
-      </w:pPr>
-      <w:r>
-        <w:rPr>
-          <w:rFonts w:eastAsia="Noto Sans CJK SC" w:cs="Arial"/>
-        </w:rPr>
-        <w:t>80GB disk storage</w:t>
-      </w:r>
-    </w:p>
-    <w:p>
-      <w:pPr>
-        <w:pStyle w:val="30"/>
-        <w:numPr>
-          <w:ilvl w:val="0"/>
-          <w:numId w:val="6"/>
-        </w:numPr>
-        <w:rPr>
-          <w:rFonts w:ascii="Arial" w:hAnsi="Arial" w:eastAsia="Noto Sans CJK SC" w:cs="Arial"/>
-        </w:rPr>
-      </w:pPr>
-      <w:r>
-        <w:rPr>
-          <w:rFonts w:eastAsia="Noto Sans CJK SC" w:cs="Arial"/>
-        </w:rPr>
-        <w:t>Independent database server</w:t>
-      </w:r>
-    </w:p>
-    <w:p>
-      <w:pPr>
-        <w:pStyle w:val="30"/>
-        <w:numPr>
-          <w:ilvl w:val="0"/>
-          <w:numId w:val="6"/>
-        </w:numPr>
-        <w:rPr>
-          <w:rFonts w:ascii="Arial" w:hAnsi="Arial" w:eastAsia="Noto Sans CJK SC" w:cs="Arial"/>
-        </w:rPr>
-      </w:pPr>
-      <w:r>
-        <w:rPr>
-          <w:rFonts w:eastAsia="Noto Sans CJK SC" w:cs="Arial"/>
-        </w:rPr>
-        <w:t xml:space="preserve">The distributed deployment server based on Linux is prepared with container and virtualization technology, but will not be used in the experimental </w:t>
+      <w:r>
+        <w:rPr>
+          <w:rFonts w:eastAsia="Noto Sans CJK SC" w:cs="Arial"/>
+        </w:rPr>
+        <w:t>The view layer</w:t>
       </w:r>
       <w:r>
         <w:rPr>
           <w:rFonts w:eastAsia="Noto Sans CJK SC" w:cs="Arial"/>
           <w:lang w:val="en"/>
         </w:rPr>
-        <w:t>time</w:t>
-      </w:r>
-    </w:p>
-    <w:p>
-      <w:pPr>
-        <w:pStyle w:val="30"/>
-        <w:numPr>
-          <w:ilvl w:val="0"/>
-          <w:numId w:val="6"/>
-        </w:numPr>
-        <w:rPr>
-          <w:rFonts w:ascii="Arial" w:hAnsi="Arial" w:eastAsia="Noto Sans CJK SC" w:cs="Arial"/>
-        </w:rPr>
-      </w:pPr>
+        <w:t xml:space="preserve"> is</w:t>
+      </w:r>
+      <w:r>
+        <w:rPr>
+          <w:rFonts w:eastAsia="Noto Sans CJK SC" w:cs="Arial"/>
+        </w:rPr>
+        <w:t xml:space="preserve"> based on </w:t>
+      </w:r>
       <w:r>
         <w:rPr>
           <w:rFonts w:eastAsia="Noto Sans CJK SC" w:cs="Arial"/>
           <w:lang w:val="en"/>
         </w:rPr>
-        <w:t>D</w:t>
-      </w:r>
-      <w:r>
-        <w:rPr>
-          <w:rFonts w:eastAsia="Noto Sans CJK SC" w:cs="Arial"/>
-        </w:rPr>
-        <w:t>ata analysis</w:t>
-      </w:r>
-      <w:r>
-        <w:rPr>
-          <w:rFonts w:eastAsia="Noto Sans CJK SC" w:cs="Arial"/>
-          <w:lang w:val="en"/>
-        </w:rPr>
-        <w:t xml:space="preserve"> server</w:t>
-      </w:r>
-      <w:r>
-        <w:rPr>
-          <w:rFonts w:eastAsia="Noto Sans CJK SC" w:cs="Arial"/>
-        </w:rPr>
-        <w:t xml:space="preserve"> and other micro services</w:t>
-      </w:r>
-    </w:p>
-    <w:p>
-      <w:pPr>
-        <w:pStyle w:val="30"/>
-        <w:numPr>
-          <w:ilvl w:val="0"/>
-          <w:numId w:val="0"/>
-        </w:numPr>
-        <w:ind w:left="0" w:firstLine="0"/>
-        <w:rPr>
-          <w:rFonts w:ascii="Arial" w:hAnsi="Arial" w:eastAsia="Noto Sans CJK SC" w:cs="Arial"/>
-        </w:rPr>
-      </w:pPr>
-    </w:p>
-    <w:p>
-      <w:pPr>
-        <w:rPr>
-          <w:rFonts w:ascii="Arial" w:hAnsi="Arial" w:eastAsia="Noto Sans CJK SC" w:cs="Arial"/>
-        </w:rPr>
-      </w:pPr>
-      <w:r>
-        <w:rPr>
-          <w:rFonts w:eastAsia="Noto Sans CJK SC" w:cs="Arial"/>
-        </w:rPr>
-        <w:t>User-end or test-end, we require PC and mobile devices to test all the web</w:t>
-      </w:r>
-      <w:r>
-        <w:rPr>
-          <w:rFonts w:eastAsia="Noto Sans CJK SC" w:cs="Arial"/>
-          <w:lang w:val="en"/>
-        </w:rPr>
-        <w:t xml:space="preserve"> </w:t>
-      </w:r>
-      <w:r>
-        <w:rPr>
-          <w:rFonts w:eastAsia="Noto Sans CJK SC" w:cs="Arial"/>
-        </w:rPr>
-        <w:t>pages and functions in various browsers</w:t>
-      </w:r>
-    </w:p>
-    <w:p>
-      <w:pPr>
-        <w:rPr>
-          <w:rFonts w:ascii="Arial" w:hAnsi="Arial" w:eastAsia="Noto Sans CJK SC" w:cs="Arial"/>
-        </w:rPr>
-      </w:pPr>
-    </w:p>
-    <w:p>
-      <w:pPr>
-        <w:pStyle w:val="3"/>
-        <w:rPr>
-          <w:rFonts w:ascii="Arial" w:hAnsi="Arial" w:eastAsia="Noto Sans CJK SC" w:cs="Arial"/>
-        </w:rPr>
-      </w:pPr>
-      <w:r>
-        <w:rPr>
-          <w:rFonts w:eastAsia="Noto Sans CJK SC" w:cs="Arial"/>
-        </w:rPr>
-        <w:t>Software requirements</w:t>
-      </w:r>
-    </w:p>
-    <w:p>
-      <w:pPr>
-        <w:bidi w:val="0"/>
-        <w:rPr>
-          <w:rFonts w:ascii="Arial" w:hAnsi="Arial" w:eastAsia="Noto Sans CJK SC" w:cs="Arial"/>
-        </w:rPr>
-      </w:pPr>
-      <w:r>
-        <w:rPr>
-          <w:rFonts w:eastAsia="Noto Sans CJK SC" w:cs="Arial"/>
-        </w:rPr>
-        <w:t xml:space="preserve">The complexity of software requirements is much higher than that of hardware. All algorithms, technical details and functional requirements are </w:t>
-      </w:r>
-      <w:r>
-        <w:rPr>
-          <w:rFonts w:eastAsia="Noto Sans CJK SC" w:cs="Arial"/>
-          <w:lang w:val="en"/>
-        </w:rPr>
-        <w:t xml:space="preserve">implemented </w:t>
-      </w:r>
-      <w:r>
-        <w:rPr>
-          <w:rFonts w:eastAsia="Noto Sans CJK SC" w:cs="Arial"/>
-        </w:rPr>
-        <w:t>and verified by software programming. We can use the normal web development environment, tools, languag</w:t>
-      </w:r>
-      <w:r>
-        <w:rPr>
-          <w:rFonts w:eastAsia="Noto Sans CJK SC" w:cs="Arial"/>
-          <w:lang w:val="en"/>
-        </w:rPr>
-        <w:t>es</w:t>
-      </w:r>
-      <w:r>
-        <w:rPr>
-          <w:rFonts w:eastAsia="Noto Sans CJK SC" w:cs="Arial"/>
-        </w:rPr>
-        <w:t xml:space="preserve"> and related SDK.</w:t>
-      </w:r>
-    </w:p>
-    <w:p>
-      <w:pPr>
-        <w:pStyle w:val="4"/>
-        <w:rPr>
-          <w:rFonts w:ascii="Arial" w:hAnsi="Arial" w:eastAsia="Noto Sans CJK SC" w:cs="Arial"/>
-          <w:lang w:val="en"/>
-        </w:rPr>
-      </w:pPr>
-      <w:r>
-        <w:rPr>
-          <w:rFonts w:eastAsia="Noto Sans CJK SC" w:cs="Arial"/>
-        </w:rPr>
-        <w:t xml:space="preserve">MVC </w:t>
-      </w:r>
-      <w:r>
-        <w:rPr>
-          <w:rFonts w:eastAsia="Noto Sans CJK SC" w:cs="Arial"/>
-          <w:lang w:val="en"/>
-        </w:rPr>
-        <w:t>Design pattern</w:t>
-      </w:r>
-    </w:p>
-    <w:p>
-      <w:pPr>
-        <w:rPr>
-          <w:rFonts w:ascii="Arial" w:hAnsi="Arial" w:eastAsia="Noto Sans CJK SC" w:cs="Arial"/>
-        </w:rPr>
-      </w:pPr>
-      <w:r>
-        <w:rPr>
-          <w:rFonts w:eastAsia="Noto Sans CJK SC" w:cs="Arial"/>
-        </w:rPr>
-        <w:t>MVC pattern is a very classic design pattern in software engineering</w:t>
-      </w:r>
-      <w:r>
-        <w:rPr>
-          <w:rFonts w:hint="eastAsia" w:eastAsia="Noto Sans CJK SC" w:cs="Arial"/>
-          <w:lang w:val="en-US" w:eastAsia="zh-CN"/>
-        </w:rPr>
-        <w:t>.</w:t>
-      </w:r>
-      <w:r>
-        <w:rPr>
-          <w:rFonts w:eastAsia="Noto Sans CJK SC" w:cs="Arial"/>
-        </w:rPr>
-        <w:t xml:space="preserve"> </w:t>
-      </w:r>
-      <w:r>
-        <w:rPr>
-          <w:rFonts w:hint="eastAsia" w:eastAsia="Noto Sans CJK SC" w:cs="Arial"/>
-        </w:rPr>
-        <w:t xml:space="preserve">MVC </w:t>
-      </w:r>
-      <w:r>
-        <w:rPr>
-          <w:rFonts w:hint="eastAsia" w:eastAsia="Noto Sans CJK SC" w:cs="Arial"/>
-          <w:lang w:val="en-US" w:eastAsia="zh-CN"/>
-        </w:rPr>
-        <w:t xml:space="preserve">pattern </w:t>
-      </w:r>
-      <w:r>
-        <w:rPr>
-          <w:rFonts w:hint="eastAsia" w:eastAsia="Noto Sans CJK SC" w:cs="Arial"/>
-        </w:rPr>
-        <w:t>was first proposed by Trygve Reenskaug in 1978</w:t>
-      </w:r>
-      <w:r>
-        <w:rPr>
-          <w:rStyle w:val="14"/>
-          <w:rFonts w:hint="eastAsia" w:eastAsia="Noto Sans CJK SC" w:cs="Arial"/>
-        </w:rPr>
-        <w:t>[</w:t>
-      </w:r>
-      <w:r>
-        <w:rPr>
-          <w:rStyle w:val="14"/>
-          <w:rFonts w:hint="eastAsia" w:eastAsia="Noto Sans CJK SC" w:cs="Arial"/>
-        </w:rPr>
-        <w:endnoteReference w:id="3"/>
-      </w:r>
-      <w:r>
-        <w:rPr>
-          <w:rStyle w:val="14"/>
-          <w:rFonts w:hint="eastAsia" w:eastAsia="Noto Sans CJK SC" w:cs="Arial"/>
-        </w:rPr>
-        <w:t>]</w:t>
-      </w:r>
-      <w:r>
-        <w:rPr>
-          <w:rFonts w:hint="eastAsia" w:eastAsia="Noto Sans CJK SC" w:cs="Arial"/>
-          <w:lang w:val="en-US" w:eastAsia="zh-CN"/>
-        </w:rPr>
-        <w:t>,</w:t>
-      </w:r>
-      <w:r>
-        <w:rPr>
-          <w:rFonts w:eastAsia="Noto Sans CJK SC" w:cs="Arial"/>
-        </w:rPr>
-        <w:t>which is widely used in web development. The framework based on this design pattern can be called MVC framework. All the development and implementation described in this paper are based on this design pattern. This set of search engine system adopts MVC framework. MVC is a design pattern that separates model, view and controller. In actual development, model is data level, view is front-end, and controller is part of business logic. MVC design pattern can achieve high cohesion and low coupling, and separate data, view and business. MVC improves the development efficiency, code cleanliness, and has higher scalability. The purpose of using this mode is to make the search engine easy to optimize and expand the function in the experiment.</w:t>
-      </w:r>
-    </w:p>
-    <w:p>
-      <w:pPr>
-        <w:rPr>
-          <w:rFonts w:ascii="Arial" w:hAnsi="Arial" w:eastAsia="Noto Sans CJK SC" w:cs="Arial"/>
-        </w:rPr>
-      </w:pPr>
-    </w:p>
-    <w:p>
-      <w:pPr>
-        <w:pStyle w:val="4"/>
-        <w:bidi w:val="0"/>
-      </w:pPr>
-      <w:r>
-        <w:t>Related application software</w:t>
-      </w:r>
-    </w:p>
-    <w:p>
-      <w:pPr>
-        <w:rPr>
-          <w:rFonts w:ascii="Arial" w:hAnsi="Arial" w:eastAsia="Noto Sans CJK SC" w:cs="Arial"/>
-        </w:rPr>
-      </w:pPr>
-    </w:p>
-    <w:p>
-      <w:pPr>
-        <w:pStyle w:val="30"/>
-        <w:numPr>
-          <w:ilvl w:val="0"/>
-          <w:numId w:val="7"/>
-        </w:numPr>
-        <w:rPr>
-          <w:rFonts w:ascii="Arial" w:hAnsi="Arial" w:eastAsia="Noto Sans CJK SC" w:cs="Arial"/>
-        </w:rPr>
-      </w:pPr>
-      <w:r>
-        <w:rPr>
-          <w:rFonts w:eastAsia="Noto Sans CJK SC" w:cs="Arial"/>
-          <w:lang w:val="en"/>
-        </w:rPr>
-        <w:t>MVC framework based on Node and express</w:t>
-      </w:r>
-    </w:p>
-    <w:p>
-      <w:pPr>
-        <w:pStyle w:val="30"/>
-        <w:numPr>
-          <w:ilvl w:val="0"/>
-          <w:numId w:val="7"/>
-        </w:numPr>
-        <w:rPr>
-          <w:rFonts w:ascii="Arial" w:hAnsi="Arial" w:eastAsia="Noto Sans CJK SC" w:cs="Arial"/>
-        </w:rPr>
-      </w:pPr>
-      <w:r>
-        <w:rPr>
-          <w:rFonts w:eastAsia="Noto Sans CJK SC" w:cs="Arial"/>
-        </w:rPr>
-        <w:t>The view layer</w:t>
-      </w:r>
-      <w:r>
-        <w:rPr>
-          <w:rFonts w:eastAsia="Noto Sans CJK SC" w:cs="Arial"/>
-          <w:lang w:val="en"/>
-        </w:rPr>
-        <w:t xml:space="preserve"> is</w:t>
-      </w:r>
-      <w:r>
-        <w:rPr>
-          <w:rFonts w:eastAsia="Noto Sans CJK SC" w:cs="Arial"/>
-        </w:rPr>
-        <w:t xml:space="preserve"> based on </w:t>
-      </w:r>
-      <w:r>
-        <w:rPr>
-          <w:rFonts w:eastAsia="Noto Sans CJK SC" w:cs="Arial"/>
-          <w:lang w:val="en"/>
-        </w:rPr>
         <w:t>vue, also called f</w:t>
       </w:r>
       <w:r>
@@ -2398,10 +2591,10 @@
     </w:p>
     <w:p>
       <w:pPr>
-        <w:pStyle w:val="30"/>
-        <w:numPr>
-          <w:ilvl w:val="0"/>
-          <w:numId w:val="7"/>
+        <w:pStyle w:val="31"/>
+        <w:numPr>
+          <w:ilvl w:val="0"/>
+          <w:numId w:val="8"/>
         </w:numPr>
         <w:rPr>
           <w:rFonts w:ascii="Arial" w:hAnsi="Arial" w:eastAsia="Noto Sans CJK SC" w:cs="Arial"/>
@@ -2430,10 +2623,10 @@
     </w:p>
     <w:p>
       <w:pPr>
-        <w:pStyle w:val="30"/>
-        <w:numPr>
-          <w:ilvl w:val="0"/>
-          <w:numId w:val="7"/>
+        <w:pStyle w:val="31"/>
+        <w:numPr>
+          <w:ilvl w:val="0"/>
+          <w:numId w:val="8"/>
         </w:numPr>
         <w:rPr>
           <w:rFonts w:ascii="Arial" w:hAnsi="Arial" w:eastAsia="Noto Sans CJK SC" w:cs="Arial"/>
@@ -2641,7 +2834,7 @@
       <w:pPr>
         <w:numPr>
           <w:ilvl w:val="0"/>
-          <w:numId w:val="8"/>
+          <w:numId w:val="9"/>
         </w:numPr>
         <w:rPr>
           <w:rFonts w:cs="Arial"/>
@@ -2674,7 +2867,7 @@
       <w:pPr>
         <w:numPr>
           <w:ilvl w:val="0"/>
-          <w:numId w:val="8"/>
+          <w:numId w:val="9"/>
         </w:numPr>
         <w:rPr>
           <w:rFonts w:cs="Arial"/>
@@ -2693,7 +2886,7 @@
       <w:pPr>
         <w:numPr>
           <w:ilvl w:val="0"/>
-          <w:numId w:val="8"/>
+          <w:numId w:val="9"/>
         </w:numPr>
         <w:rPr>
           <w:rFonts w:cs="Arial"/>
@@ -2712,7 +2905,7 @@
       <w:pPr>
         <w:numPr>
           <w:ilvl w:val="0"/>
-          <w:numId w:val="8"/>
+          <w:numId w:val="9"/>
         </w:numPr>
         <w:rPr>
           <w:rFonts w:cs="Arial"/>
@@ -2797,7 +2990,7 @@
         <w:widowControl/>
         <w:numPr>
           <w:ilvl w:val="0"/>
-          <w:numId w:val="9"/>
+          <w:numId w:val="10"/>
         </w:numPr>
         <w:suppressAutoHyphens/>
         <w:bidi w:val="0"/>
@@ -2821,7 +3014,7 @@
         <w:widowControl/>
         <w:numPr>
           <w:ilvl w:val="0"/>
-          <w:numId w:val="9"/>
+          <w:numId w:val="10"/>
         </w:numPr>
         <w:suppressAutoHyphens/>
         <w:bidi w:val="0"/>
@@ -2845,7 +3038,7 @@
         <w:widowControl/>
         <w:numPr>
           <w:ilvl w:val="0"/>
-          <w:numId w:val="9"/>
+          <w:numId w:val="10"/>
         </w:numPr>
         <w:suppressAutoHyphens/>
         <w:bidi w:val="0"/>
@@ -2869,7 +3062,7 @@
         <w:widowControl/>
         <w:numPr>
           <w:ilvl w:val="0"/>
-          <w:numId w:val="9"/>
+          <w:numId w:val="10"/>
         </w:numPr>
         <w:suppressAutoHyphens/>
         <w:bidi w:val="0"/>
@@ -2893,7 +3086,7 @@
         <w:widowControl/>
         <w:numPr>
           <w:ilvl w:val="0"/>
-          <w:numId w:val="9"/>
+          <w:numId w:val="10"/>
         </w:numPr>
         <w:suppressAutoHyphens/>
         <w:bidi w:val="0"/>
@@ -2917,7 +3110,7 @@
         <w:widowControl/>
         <w:numPr>
           <w:ilvl w:val="0"/>
-          <w:numId w:val="9"/>
+          <w:numId w:val="10"/>
         </w:numPr>
         <w:suppressAutoHyphens/>
         <w:bidi w:val="0"/>
@@ -3011,11 +3204,6 @@
       </w:r>
     </w:p>
     <w:p>
-      <w:pPr>
-        <w:rPr>
-          <w:lang w:val="en"/>
-        </w:rPr>
-      </w:pPr>
       <w:r>
         <w:drawing>
           <wp:inline distT="0" distB="0" distL="0" distR="0">
@@ -3058,6 +3246,32 @@
     </w:p>
     <w:p>
       <w:pPr>
+        <w:pStyle w:val="30"/>
+        <w:bidi w:val="0"/>
+        <w:rPr>
+          <w:rFonts w:hint="default"/>
+          <w:lang w:val="en"/>
+        </w:rPr>
+      </w:pPr>
+      <w:r>
+        <w:rPr>
+          <w:rFonts w:hint="default"/>
+          <w:lang w:val="en"/>
+        </w:rPr>
+        <w:t>Figure 3</w:t>
+      </w:r>
+    </w:p>
+    <w:p>
+      <w:pPr>
+        <w:bidi w:val="0"/>
+        <w:rPr>
+          <w:rFonts w:hint="default"/>
+          <w:lang w:val="en"/>
+        </w:rPr>
+      </w:pPr>
+    </w:p>
+    <w:p>
+      <w:pPr>
         <w:rPr>
           <w:lang w:val="en"/>
         </w:rPr>
@@ -3178,6 +3392,23 @@
     </w:p>
     <w:p>
       <w:pPr>
+        <w:pStyle w:val="30"/>
+        <w:bidi w:val="0"/>
+        <w:rPr>
+          <w:rFonts w:hint="default"/>
+          <w:lang w:val="en"/>
+        </w:rPr>
+      </w:pPr>
+      <w:r>
+        <w:rPr>
+          <w:rFonts w:hint="default"/>
+          <w:lang w:val="en"/>
+        </w:rPr>
+        <w:t>Figure4</w:t>
+      </w:r>
+    </w:p>
+    <w:p>
+      <w:pPr>
         <w:bidi w:val="0"/>
         <w:rPr>
           <w:rFonts w:hint="default"/>
@@ -3459,7 +3690,7 @@
       <w:pPr>
         <w:numPr>
           <w:ilvl w:val="0"/>
-          <w:numId w:val="10"/>
+          <w:numId w:val="11"/>
         </w:numPr>
         <w:rPr>
           <w:rFonts w:hint="eastAsia"/>
@@ -3584,6 +3815,23 @@
     </w:p>
     <w:p>
       <w:pPr>
+        <w:pStyle w:val="30"/>
+        <w:bidi w:val="0"/>
+        <w:rPr>
+          <w:rFonts w:hint="default"/>
+          <w:lang w:val="en" w:eastAsia="zh-CN"/>
+        </w:rPr>
+      </w:pPr>
+      <w:r>
+        <w:rPr>
+          <w:rFonts w:hint="default"/>
+          <w:lang w:val="en" w:eastAsia="zh-CN"/>
+        </w:rPr>
+        <w:t>Figure 5</w:t>
+      </w:r>
+    </w:p>
+    <w:p>
+      <w:pPr>
         <w:numPr>
           <w:ilvl w:val="0"/>
           <w:numId w:val="0"/>
@@ -3733,7 +3981,7 @@
           <w:numId w:val="0"/>
         </w:numPr>
         <w:rPr>
-          <w:rFonts w:hint="default"/>
+          <w:rFonts w:hint="eastAsia"/>
           <w:lang w:val="en-US" w:eastAsia="zh-CN"/>
         </w:rPr>
       </w:pPr>
@@ -3772,100 +4020,6 @@
           <w:ilvl w:val="0"/>
           <w:numId w:val="0"/>
         </w:numPr>
-        <w:rPr>
-          <w:rFonts w:hint="eastAsia"/>
-          <w:lang w:val="en-US" w:eastAsia="zh-CN"/>
-        </w:rPr>
-      </w:pPr>
-    </w:p>
-    <w:p>
-      <w:pPr>
-        <w:numPr>
-          <w:ilvl w:val="0"/>
-          <w:numId w:val="0"/>
-        </w:numPr>
-        <w:rPr>
-          <w:rFonts w:hint="eastAsia"/>
-          <w:lang w:val="en-US" w:eastAsia="zh-CN"/>
-        </w:rPr>
-      </w:pPr>
-    </w:p>
-    <w:p>
-      <w:pPr>
-        <w:numPr>
-          <w:ilvl w:val="0"/>
-          <w:numId w:val="0"/>
-        </w:numPr>
-        <w:rPr>
-          <w:rFonts w:hint="eastAsia"/>
-          <w:lang w:val="en-US" w:eastAsia="zh-CN"/>
-        </w:rPr>
-      </w:pPr>
-    </w:p>
-    <w:p>
-      <w:pPr>
-        <w:numPr>
-          <w:ilvl w:val="0"/>
-          <w:numId w:val="0"/>
-        </w:numPr>
-        <w:rPr>
-          <w:rFonts w:hint="eastAsia"/>
-          <w:lang w:val="en-US" w:eastAsia="zh-CN"/>
-        </w:rPr>
-      </w:pPr>
-    </w:p>
-    <w:p>
-      <w:pPr>
-        <w:numPr>
-          <w:ilvl w:val="0"/>
-          <w:numId w:val="0"/>
-        </w:numPr>
-        <w:rPr>
-          <w:rFonts w:hint="eastAsia"/>
-          <w:lang w:val="en-US" w:eastAsia="zh-CN"/>
-        </w:rPr>
-      </w:pPr>
-    </w:p>
-    <w:p>
-      <w:pPr>
-        <w:numPr>
-          <w:ilvl w:val="0"/>
-          <w:numId w:val="0"/>
-        </w:numPr>
-        <w:rPr>
-          <w:rFonts w:hint="eastAsia"/>
-          <w:lang w:val="en-US" w:eastAsia="zh-CN"/>
-        </w:rPr>
-      </w:pPr>
-    </w:p>
-    <w:p>
-      <w:pPr>
-        <w:numPr>
-          <w:ilvl w:val="0"/>
-          <w:numId w:val="0"/>
-        </w:numPr>
-        <w:rPr>
-          <w:rFonts w:hint="eastAsia"/>
-          <w:lang w:val="en-US" w:eastAsia="zh-CN"/>
-        </w:rPr>
-      </w:pPr>
-    </w:p>
-    <w:p>
-      <w:pPr>
-        <w:numPr>
-          <w:ilvl w:val="0"/>
-          <w:numId w:val="0"/>
-        </w:numPr>
-        <w:rPr>
-          <w:rFonts w:hint="eastAsia"/>
-          <w:lang w:val="en-US" w:eastAsia="zh-CN"/>
-        </w:rPr>
-      </w:pPr>
-    </w:p>
-    <w:p>
-      <w:pPr>
-        <w:pStyle w:val="4"/>
-        <w:bidi w:val="0"/>
         <w:rPr>
           <w:rFonts w:hint="default"/>
           <w:lang w:val="en" w:eastAsia="zh-CN"/>
@@ -3958,6 +4112,23 @@
     </w:p>
     <w:p>
       <w:pPr>
+        <w:pStyle w:val="30"/>
+        <w:bidi w:val="0"/>
+        <w:rPr>
+          <w:rFonts w:hint="default"/>
+          <w:lang w:val="en" w:eastAsia="zh-CN"/>
+        </w:rPr>
+      </w:pPr>
+      <w:r>
+        <w:rPr>
+          <w:rFonts w:hint="default"/>
+          <w:lang w:val="en" w:eastAsia="zh-CN"/>
+        </w:rPr>
+        <w:t>Figure 6</w:t>
+      </w:r>
+    </w:p>
+    <w:p>
+      <w:pPr>
         <w:numPr>
           <w:ilvl w:val="0"/>
           <w:numId w:val="0"/>
@@ -4177,7 +4348,7 @@
       <w:pPr>
         <w:numPr>
           <w:ilvl w:val="0"/>
-          <w:numId w:val="11"/>
+          <w:numId w:val="12"/>
         </w:numPr>
         <w:rPr>
           <w:rFonts w:hint="default" w:ascii="Arial" w:hAnsi="Arial" w:eastAsia="Noto Sans CJK SC" w:cs="Arial"/>
@@ -4222,7 +4393,7 @@
       <w:pPr>
         <w:numPr>
           <w:ilvl w:val="0"/>
-          <w:numId w:val="11"/>
+          <w:numId w:val="12"/>
         </w:numPr>
         <w:rPr>
           <w:rFonts w:hint="default" w:ascii="Arial" w:hAnsi="Arial" w:eastAsia="Noto Sans CJK SC" w:cs="Arial"/>
@@ -4253,7 +4424,7 @@
       <w:pPr>
         <w:numPr>
           <w:ilvl w:val="0"/>
-          <w:numId w:val="11"/>
+          <w:numId w:val="12"/>
         </w:numPr>
         <w:rPr>
           <w:rFonts w:hint="default" w:ascii="Arial" w:hAnsi="Arial" w:eastAsia="Noto Sans CJK SC" w:cs="Arial"/>
@@ -4298,7 +4469,7 @@
       <w:pPr>
         <w:numPr>
           <w:ilvl w:val="0"/>
-          <w:numId w:val="11"/>
+          <w:numId w:val="12"/>
         </w:numPr>
         <w:rPr>
           <w:rFonts w:hint="default" w:ascii="Arial" w:hAnsi="Arial" w:eastAsia="Noto Sans CJK SC" w:cs="Arial"/>
@@ -4329,7 +4500,7 @@
       <w:pPr>
         <w:numPr>
           <w:ilvl w:val="0"/>
-          <w:numId w:val="11"/>
+          <w:numId w:val="12"/>
         </w:numPr>
         <w:rPr>
           <w:rFonts w:hint="default" w:ascii="Arial" w:hAnsi="Arial" w:eastAsia="Noto Sans CJK SC" w:cs="Arial"/>
@@ -4419,7 +4590,7 @@
       <w:pPr>
         <w:numPr>
           <w:ilvl w:val="0"/>
-          <w:numId w:val="11"/>
+          <w:numId w:val="12"/>
         </w:numPr>
         <w:rPr>
           <w:rFonts w:hint="default" w:ascii="Arial" w:hAnsi="Arial" w:eastAsia="Noto Sans CJK SC" w:cs="Arial"/>
@@ -4506,6 +4677,23 @@
     </w:p>
     <w:p>
       <w:pPr>
+        <w:pStyle w:val="30"/>
+        <w:bidi w:val="0"/>
+        <w:rPr>
+          <w:rFonts w:hint="default"/>
+          <w:lang w:val="en" w:eastAsia="zh-CN"/>
+        </w:rPr>
+      </w:pPr>
+      <w:r>
+        <w:rPr>
+          <w:rFonts w:hint="default"/>
+          <w:lang w:val="en" w:eastAsia="zh-CN"/>
+        </w:rPr>
+        <w:t>Figure 7</w:t>
+      </w:r>
+    </w:p>
+    <w:p>
+      <w:pPr>
         <w:rPr>
           <w:rFonts w:hint="eastAsia"/>
           <w:lang w:val="en-US" w:eastAsia="zh-CN"/>
@@ -4645,6 +4833,23 @@
     </w:p>
     <w:p>
       <w:pPr>
+        <w:pStyle w:val="30"/>
+        <w:bidi w:val="0"/>
+        <w:rPr>
+          <w:rFonts w:hint="default"/>
+          <w:lang w:val="en" w:eastAsia="zh-CN"/>
+        </w:rPr>
+      </w:pPr>
+      <w:r>
+        <w:rPr>
+          <w:rFonts w:hint="default"/>
+          <w:lang w:val="en" w:eastAsia="zh-CN"/>
+        </w:rPr>
+        <w:t>Figure 8</w:t>
+      </w:r>
+    </w:p>
+    <w:p>
+      <w:pPr>
         <w:rPr>
           <w:rFonts w:hint="default"/>
           <w:lang w:val="en-US" w:eastAsia="zh-CN"/>
@@ -4763,6 +4968,23 @@
     </w:p>
     <w:p>
       <w:pPr>
+        <w:pStyle w:val="30"/>
+        <w:bidi w:val="0"/>
+        <w:rPr>
+          <w:rFonts w:hint="default"/>
+          <w:lang w:val="en" w:eastAsia="zh-CN"/>
+        </w:rPr>
+      </w:pPr>
+      <w:r>
+        <w:rPr>
+          <w:rFonts w:hint="default"/>
+          <w:lang w:val="en" w:eastAsia="zh-CN"/>
+        </w:rPr>
+        <w:t>Figure 9</w:t>
+      </w:r>
+    </w:p>
+    <w:p>
+      <w:pPr>
         <w:rPr>
           <w:rFonts w:hint="default"/>
           <w:lang w:val="en-US" w:eastAsia="zh-CN"/>
@@ -5029,6 +5251,23 @@
     </w:p>
     <w:p>
       <w:pPr>
+        <w:pStyle w:val="30"/>
+        <w:bidi w:val="0"/>
+        <w:rPr>
+          <w:rFonts w:hint="default"/>
+          <w:lang w:val="en" w:eastAsia="zh-CN"/>
+        </w:rPr>
+      </w:pPr>
+      <w:r>
+        <w:rPr>
+          <w:rFonts w:hint="default"/>
+          <w:lang w:val="en" w:eastAsia="zh-CN"/>
+        </w:rPr>
+        <w:t>Figure 10</w:t>
+      </w:r>
+    </w:p>
+    <w:p>
+      <w:pPr>
         <w:rPr>
           <w:rFonts w:hint="default"/>
           <w:lang w:val="en-US" w:eastAsia="zh-CN"/>
@@ -5379,6 +5618,23 @@
     </w:p>
     <w:p>
       <w:pPr>
+        <w:pStyle w:val="30"/>
+        <w:bidi w:val="0"/>
+        <w:rPr>
+          <w:rFonts w:hint="default"/>
+          <w:lang w:val="en" w:eastAsia="zh-CN"/>
+        </w:rPr>
+      </w:pPr>
+      <w:r>
+        <w:rPr>
+          <w:rFonts w:hint="default"/>
+          <w:lang w:val="en" w:eastAsia="zh-CN"/>
+        </w:rPr>
+        <w:t>Figure 11</w:t>
+      </w:r>
+    </w:p>
+    <w:p>
+      <w:pPr>
         <w:keepNext w:val="0"/>
         <w:keepLines w:val="0"/>
         <w:widowControl/>
@@ -5603,6 +5859,31 @@
     </w:p>
     <w:p>
       <w:pPr>
+        <w:pStyle w:val="30"/>
+        <w:bidi w:val="0"/>
+        <w:rPr>
+          <w:rFonts w:hint="default"/>
+          <w:lang w:val="en" w:eastAsia="zh-CN"/>
+        </w:rPr>
+      </w:pPr>
+      <w:r>
+        <w:rPr>
+          <w:rFonts w:hint="default"/>
+          <w:lang w:val="en" w:eastAsia="zh-CN"/>
+        </w:rPr>
+        <w:t>Figure 12</w:t>
+      </w:r>
+    </w:p>
+    <w:p>
+      <w:pPr>
+        <w:rPr>
+          <w:rFonts w:hint="default"/>
+          <w:lang w:val="en" w:eastAsia="zh-CN"/>
+        </w:rPr>
+      </w:pPr>
+    </w:p>
+    <w:p>
+      <w:pPr>
         <w:rPr>
           <w:rFonts w:hint="default"/>
           <w:lang w:val="en" w:eastAsia="zh-CN"/>
@@ -5709,7 +5990,7 @@
           <w:rFonts w:hint="default"/>
           <w:lang w:val="en" w:eastAsia="zh-CN"/>
         </w:rPr>
-        <w:t>Introduction of Traditional Way</w:t>
+        <w:t>Introduction of Traditional RD Way</w:t>
       </w:r>
     </w:p>
     <w:p>
@@ -5729,7 +6010,7 @@
           <w:rFonts w:hint="default"/>
           <w:lang w:val="en" w:eastAsia="zh-CN"/>
         </w:rPr>
-        <w:t>RD(Resource Discovery), this is a process of searching valuable information on the web</w:t>
+        <w:t>RD(Resource Discovery), this is a process of searching valuable information on the Internet</w:t>
       </w:r>
       <w:r>
         <w:rPr>
@@ -5773,7 +6054,7 @@
           <w:rFonts w:hint="default"/>
           <w:lang w:val="en" w:eastAsia="zh-CN"/>
         </w:rPr>
-        <w:t xml:space="preserve"> It is like DLRV server but it provides traditional resource discovery service. RDS(Resource Discovery Server) can return a set of resources, these resources are links or indexes of web pages from the internet. Various of search engines support RD such as: Google, Bing, Baidu, etc. In particular one keyword or topic can typically contain from thousands to millions resources. When you type ‘English Learning’ keywords on Google, it returns 10,010,000,000 results within only 0.48 seconds. How does search engine do such a fast query? Users are only concern with a few of which are the useful results they need of all the resources results, how does search engine rank them and give a suitable list of valuable results?</w:t>
+        <w:t xml:space="preserve"> RDS(Resource Discovery Server) can return a set of resources, these resources are links or indexes of web pages from the internet. It is like DLRV server but it provides traditional and general resource discovery service. Various of search engines support RD such as: Google, Bing, Baidu, etc. In particular one keyword or topic can typically contain from thousands to millions resources. When you type ‘English Learning’ keywords on Google, it returns 10,010,000,000 results within only 0.48 seconds. How does search engine do such a fast query? Users are only concern with a few of which are the useful results they need of all the resources results, how does search engine rank them and give a suitable list of valuable results?</w:t>
       </w:r>
     </w:p>
     <w:p>
@@ -5830,18 +6111,7 @@
           <w:szCs w:val="22"/>
           <w:lang w:val="en" w:eastAsia="zh-CN" w:bidi="ar-SA"/>
         </w:rPr>
-        <w:t>G</w:t>
-      </w:r>
-      <w:r>
-        <w:rPr>
-          <w:rFonts w:hint="default" w:ascii="Arial" w:hAnsi="Arial" w:cs="Arial" w:eastAsiaTheme="minorEastAsia"/>
-          <w:color w:val="auto"/>
-          <w:kern w:val="0"/>
-          <w:sz w:val="28"/>
-          <w:szCs w:val="22"/>
-          <w:lang w:val="en" w:eastAsia="zh-CN" w:bidi="ar-SA"/>
-        </w:rPr>
-        <w:t xml:space="preserve">oogle uses its own file system named GFS(Google file system), GFS is </w:t>
+        <w:t xml:space="preserve">Google uses its own file system named GFS(Google file system), GFS is </w:t>
       </w:r>
       <w:r>
         <w:rPr>
@@ -6020,6 +6290,23 @@
             </a:graphic>
           </wp:inline>
         </w:drawing>
+      </w:r>
+    </w:p>
+    <w:p>
+      <w:pPr>
+        <w:pStyle w:val="30"/>
+        <w:bidi w:val="0"/>
+        <w:rPr>
+          <w:rFonts w:hint="default"/>
+          <w:lang w:val="en" w:eastAsia="zh-CN"/>
+        </w:rPr>
+      </w:pPr>
+      <w:r>
+        <w:rPr>
+          <w:rFonts w:hint="default"/>
+          <w:lang w:val="en" w:eastAsia="zh-CN"/>
+        </w:rPr>
+        <w:t>Figure 13</w:t>
       </w:r>
     </w:p>
     <w:p>
@@ -7130,7 +7417,6 @@
           <w:numId w:val="0"/>
         </w:numPr>
         <w:ind w:leftChars="0"/>
-        <m:rPr/>
         <w:rPr>
           <w:rFonts w:hint="default" w:hAnsi="DejaVu Math TeX Gyre" w:cs="Arial"/>
           <w:b w:val="0"/>
@@ -7182,7 +7468,6 @@
           <w:numId w:val="0"/>
         </w:numPr>
         <w:ind w:leftChars="0"/>
-        <m:rPr/>
         <w:rPr>
           <w:rFonts w:hint="default" w:hAnsi="DejaVu Math TeX Gyre" w:cs="Arial"/>
           <w:b w:val="0"/>
@@ -7288,45 +7573,6 @@
     </w:p>
     <w:p>
       <w:pPr>
-        <w:numPr>
-          <w:ilvl w:val="0"/>
-          <w:numId w:val="0"/>
-        </w:numPr>
-        <w:ind w:leftChars="0"/>
-        <w:rPr>
-          <w:rFonts w:hint="default"/>
-          <w:lang w:val="en" w:eastAsia="zh-CN"/>
-        </w:rPr>
-      </w:pPr>
-    </w:p>
-    <w:p>
-      <w:pPr>
-        <w:numPr>
-          <w:ilvl w:val="0"/>
-          <w:numId w:val="0"/>
-        </w:numPr>
-        <w:ind w:leftChars="0"/>
-        <w:rPr>
-          <w:rFonts w:hint="default"/>
-          <w:lang w:val="en" w:eastAsia="zh-CN"/>
-        </w:rPr>
-      </w:pPr>
-    </w:p>
-    <w:p>
-      <w:pPr>
-        <w:numPr>
-          <w:ilvl w:val="0"/>
-          <w:numId w:val="0"/>
-        </w:numPr>
-        <w:ind w:leftChars="0"/>
-        <w:rPr>
-          <w:rFonts w:hint="default"/>
-          <w:lang w:val="en" w:eastAsia="zh-CN"/>
-        </w:rPr>
-      </w:pPr>
-    </w:p>
-    <w:p>
-      <w:pPr>
         <w:pStyle w:val="3"/>
         <w:bidi w:val="0"/>
         <w:rPr>
@@ -7354,7 +7600,7 @@
           <w:rFonts w:hint="default"/>
           <w:lang w:val="en" w:eastAsia="zh-CN"/>
         </w:rPr>
-        <w:t>DLRV(Degree of Learning Resource Value), discusses a method help users to acquire valuable resources. The same it contains two parts, storage-query, rank searching results. In the above paper, in traditional RD methods, we have discussed distributed file system to store and query the resources and Vector-Space model to compute the value of results. But in the special search engine of learning resources, these methods have some disadvantages.</w:t>
+        <w:t>DLRV(Degree of Learning Resource Value), discusses a method helps users to acquire valuable resources. The same with RD is that it definitely contains two parts, storage-query and results-rank. In the above paper, in traditional RD methods, we have discussed distributed file system to store and query the resources and Vector-Space model to compute and rank the value of results. But in the special search engine of learning resources, these methods have some disadvantages.</w:t>
       </w:r>
     </w:p>
     <w:p>
@@ -7394,139 +7640,1094 @@
           <w:rFonts w:hint="default"/>
           <w:lang w:val="en" w:eastAsia="zh-CN"/>
         </w:rPr>
-        <w:t>Note: that the following disadvantages are only proposed in the case of a special learning resource search engine in this paper.</w:t>
-      </w:r>
-    </w:p>
-    <w:p>
-      <w:pPr>
-        <w:rPr>
-          <w:rFonts w:hint="default"/>
-          <w:lang w:val="en" w:eastAsia="zh-CN"/>
-        </w:rPr>
-      </w:pPr>
-    </w:p>
-    <w:p>
-      <w:pPr>
-        <w:rPr>
-          <w:rFonts w:hint="default"/>
-          <w:lang w:val="en" w:eastAsia="zh-CN"/>
-        </w:rPr>
-      </w:pPr>
-      <w:r>
-        <w:rPr>
-          <w:rFonts w:hint="default"/>
-          <w:lang w:val="en" w:eastAsia="zh-CN"/>
-        </w:rPr>
-        <w:t>The distributed system takes a large place of storage and needs hundreds of distributed servers. In this system, we do not save the original file of resources, only save the links and main information of resources, this is like the master server in GFS. Therefore, if we distribute resources to multiple servers, it will waste a lot of physical resources, and in terms of software design, it is also extremely complicated to this system</w:t>
-      </w:r>
+        <w:t>Note: that the following disadvantages are only proposed in the case of a special learning resource search engine in this paper when comparing with common search engines based on RD.</w:t>
+      </w:r>
+    </w:p>
+    <w:p>
+      <w:pPr>
+        <w:rPr>
+          <w:rFonts w:hint="default"/>
+          <w:lang w:val="en" w:eastAsia="zh-CN"/>
+        </w:rPr>
+      </w:pPr>
+    </w:p>
+    <w:p>
+      <w:pPr>
+        <w:rPr>
+          <w:rFonts w:hint="default"/>
+          <w:lang w:val="en" w:eastAsia="zh-CN"/>
+        </w:rPr>
+      </w:pPr>
+      <w:r>
+        <w:rPr>
+          <w:rFonts w:hint="default"/>
+          <w:lang w:val="en" w:eastAsia="zh-CN"/>
+        </w:rPr>
+        <w:t>The distributed system takes a large place of storage and needs hundreds of distributed servers. In this system, we do not save the original files or resources, we only save the links and main information of resources. This logic is like the master server used in GFS. Therefore, if we distribute resources to multiple servers, it will waste a lot of physical resources, and in terms of software design, it is also extremely complicated to create such a system.</w:t>
+      </w:r>
+      <w:r>
+        <w:rPr>
+          <w:rStyle w:val="18"/>
+          <w:rFonts w:hint="default"/>
+          <w:lang w:val="en" w:eastAsia="zh-CN"/>
+        </w:rPr>
+        <w:footnoteReference w:id="0"/>
+      </w:r>
+    </w:p>
+    <w:p>
+      <w:pPr>
+        <w:numPr>
+          <w:ilvl w:val="0"/>
+          <w:numId w:val="0"/>
+        </w:numPr>
+        <w:ind w:leftChars="0"/>
+        <w:rPr>
+          <w:rFonts w:hint="default"/>
+          <w:lang w:val="en" w:eastAsia="zh-CN"/>
+        </w:rPr>
+      </w:pPr>
+    </w:p>
+    <w:p>
+      <w:pPr>
+        <w:numPr>
+          <w:ilvl w:val="0"/>
+          <w:numId w:val="0"/>
+        </w:numPr>
+        <w:ind w:leftChars="0"/>
+        <w:rPr>
+          <w:rFonts w:hint="default"/>
+          <w:b w:val="0"/>
+          <w:bCs w:val="0"/>
+          <w:lang w:val="en" w:eastAsia="zh-CN"/>
+        </w:rPr>
+      </w:pPr>
+      <w:r>
+        <w:rPr>
+          <w:rFonts w:hint="default"/>
+          <w:lang w:val="en" w:eastAsia="zh-CN"/>
+        </w:rPr>
+        <w:t xml:space="preserve">The biggest difference between learning resource search engine and traditional RDS is the second part, results ranking methods. Go back to chapter </w:t>
+      </w:r>
+      <w:r>
+        <w:rPr>
+          <w:rFonts w:hint="default"/>
+          <w:b/>
+          <w:bCs/>
+          <w:lang w:val="en" w:eastAsia="zh-CN"/>
+        </w:rPr>
+        <w:t>Problems</w:t>
+      </w:r>
+      <w:r>
+        <w:rPr>
+          <w:rFonts w:hint="default"/>
+          <w:b w:val="0"/>
+          <w:bCs w:val="0"/>
+          <w:lang w:val="en" w:eastAsia="zh-CN"/>
+        </w:rPr>
+        <w:t xml:space="preserve">, we have listed a number of search engine problems in this particular area, learning resources. If we use the basic ideas given in the last section: to count the number of times keywords appear in a document, then multiply the count number and frequency of appearance on the network, finally we get a score to reflect the value, or significance of a resource. This score is too simple for learning resources. Besides the degree of matching keywords and appearing frequency, learning resources have more important attributes, which determine the quality of the resources. The recommendation ranking of the search results of learning resources must combine the quality of the resources themselves, and also consider the matching degree and frequency in traditional RD. In chapter </w:t>
+      </w:r>
+      <w:r>
+        <w:rPr>
+          <w:rFonts w:hint="default"/>
+          <w:b/>
+          <w:bCs/>
+          <w:lang w:val="en" w:eastAsia="zh-CN"/>
+        </w:rPr>
+        <w:t>Solutions</w:t>
+      </w:r>
+      <w:r>
+        <w:rPr>
+          <w:rFonts w:hint="default"/>
+          <w:b w:val="0"/>
+          <w:bCs w:val="0"/>
+          <w:lang w:val="en" w:eastAsia="zh-CN"/>
+        </w:rPr>
+        <w:t>, the figure 2, displays the 6 vital attributes of a learning resource: Suitability, Cost, Popularity, Reliability, Practicability, Feedback. Among above attributes, RD can measure two, suitability and popularity. High matching can be involved in suitability, frequency of appearance on the internet can be included in popularity, that means high suitability and popularity in RDS are used commonly.</w:t>
+      </w:r>
+    </w:p>
+    <w:p>
+      <w:pPr>
+        <w:numPr>
+          <w:ilvl w:val="0"/>
+          <w:numId w:val="0"/>
+        </w:numPr>
+        <w:ind w:leftChars="0"/>
+        <w:rPr>
+          <w:rFonts w:hint="default"/>
+          <w:b w:val="0"/>
+          <w:bCs w:val="0"/>
+          <w:lang w:val="en" w:eastAsia="zh-CN"/>
+        </w:rPr>
+      </w:pPr>
+    </w:p>
+    <w:p>
+      <w:pPr>
+        <w:numPr>
+          <w:ilvl w:val="0"/>
+          <w:numId w:val="0"/>
+        </w:numPr>
+        <w:ind w:leftChars="0"/>
+        <w:rPr>
+          <w:rFonts w:hint="default"/>
+          <w:b w:val="0"/>
+          <w:bCs w:val="0"/>
+          <w:lang w:val="en" w:eastAsia="zh-CN"/>
+        </w:rPr>
+      </w:pPr>
+      <w:r>
+        <w:rPr>
+          <w:rFonts w:hint="default"/>
+          <w:b w:val="0"/>
+          <w:bCs w:val="0"/>
+          <w:lang w:val="en" w:eastAsia="zh-CN"/>
+        </w:rPr>
+        <w:t>Therefore, in the learning resource system, the remaining missing attributes become the defects of traditional search engines, and sorting the values of resources based on the above two points does not work well in learning resource search engine system.</w:t>
+      </w:r>
+    </w:p>
+    <w:p>
+      <w:pPr>
+        <w:numPr>
+          <w:ilvl w:val="0"/>
+          <w:numId w:val="0"/>
+        </w:numPr>
+        <w:ind w:leftChars="0"/>
+        <w:rPr>
+          <w:rFonts w:hint="default"/>
+          <w:b w:val="0"/>
+          <w:bCs w:val="0"/>
+          <w:lang w:val="en" w:eastAsia="zh-CN"/>
+        </w:rPr>
+      </w:pPr>
+    </w:p>
+    <w:tbl>
+      <w:tblPr>
+        <w:tblStyle w:val="26"/>
+        <w:tblW w:w="14157" w:type="dxa"/>
+        <w:jc w:val="center"/>
+        <w:tblBorders>
+          <w:top w:val="single" w:color="auto" w:sz="4" w:space="0"/>
+          <w:left w:val="single" w:color="auto" w:sz="4" w:space="0"/>
+          <w:bottom w:val="single" w:color="auto" w:sz="4" w:space="0"/>
+          <w:right w:val="single" w:color="auto" w:sz="4" w:space="0"/>
+          <w:insideH w:val="single" w:color="auto" w:sz="4" w:space="0"/>
+          <w:insideV w:val="single" w:color="auto" w:sz="4" w:space="0"/>
+        </w:tblBorders>
+        <w:tblLayout w:type="autofit"/>
+        <w:tblCellMar>
+          <w:left w:w="108" w:type="dxa"/>
+          <w:right w:w="108" w:type="dxa"/>
+        </w:tblCellMar>
+      </w:tblPr>
+      <w:tblGrid>
+        <w:gridCol w:w="2022"/>
+        <w:gridCol w:w="2022"/>
+        <w:gridCol w:w="2022"/>
+        <w:gridCol w:w="2022"/>
+        <w:gridCol w:w="2023"/>
+        <w:gridCol w:w="2023"/>
+        <w:gridCol w:w="2023"/>
+      </w:tblGrid>
+      <w:tr>
+        <w:tblPrEx>
+          <w:tblBorders>
+            <w:top w:val="single" w:color="auto" w:sz="4" w:space="0"/>
+            <w:left w:val="single" w:color="auto" w:sz="4" w:space="0"/>
+            <w:bottom w:val="single" w:color="auto" w:sz="4" w:space="0"/>
+            <w:right w:val="single" w:color="auto" w:sz="4" w:space="0"/>
+            <w:insideH w:val="single" w:color="auto" w:sz="4" w:space="0"/>
+            <w:insideV w:val="single" w:color="auto" w:sz="4" w:space="0"/>
+          </w:tblBorders>
+          <w:tblCellMar>
+            <w:left w:w="108" w:type="dxa"/>
+            <w:right w:w="108" w:type="dxa"/>
+          </w:tblCellMar>
+        </w:tblPrEx>
+        <w:trPr>
+          <w:trHeight w:val="1138" w:hRule="atLeast"/>
+          <w:jc w:val="center"/>
+        </w:trPr>
+        <w:tc>
+          <w:tcPr>
+            <w:tcW w:w="2022" w:type="dxa"/>
+            <w:vAlign w:val="center"/>
+            <mc:AlternateContent>
+              <mc:Choice Requires="wpsCustomData">
+                <wpsCustomData:diagonals>
+                  <wpsCustomData:diagonal from="10000" to="30000">
+                    <wpsCustomData:border w:val="single" w:color="auto" w:sz="4" w:space="0"/>
+                  </wpsCustomData:diagonal>
+                </wpsCustomData:diagonals>
+              </mc:Choice>
+            </mc:AlternateContent>
+          </w:tcPr>
+          <w:p>
+            <w:pPr>
+              <w:numPr>
+                <w:ilvl w:val="0"/>
+                <w:numId w:val="0"/>
+              </w:numPr>
+              <w:snapToGrid w:val="0"/>
+              <w:spacing w:line="240" w:lineRule="auto"/>
+              <mc:AlternateContent>
+                <mc:Choice Requires="wpsCustomData">
+                  <wpsCustomData:diagonalParaType/>
+                </mc:Choice>
+              </mc:AlternateContent>
+              <w:rPr>
+                <w:rFonts w:hint="default"/>
+                <w:b w:val="0"/>
+                <w:bCs w:val="0"/>
+                <w:vertAlign w:val="baseline"/>
+                <w:lang w:val="en" w:eastAsia="zh-CN"/>
+              </w:rPr>
+            </w:pPr>
+            <w:r>
+              <w:rPr>
+                <w:rFonts w:hint="default"/>
+                <w:b w:val="0"/>
+                <w:bCs w:val="0"/>
+                <w:vertAlign w:val="baseline"/>
+                <w:lang w:val="en" w:eastAsia="zh-CN"/>
+              </w:rPr>
+              <w:t>Engine</w:t>
+            </w:r>
+          </w:p>
+          <w:p>
+            <w:pPr>
+              <w:numPr>
+                <w:ilvl w:val="0"/>
+                <w:numId w:val="0"/>
+              </w:numPr>
+              <w:rPr>
+                <w:rFonts w:hint="default"/>
+                <w:b w:val="0"/>
+                <w:bCs w:val="0"/>
+                <w:vertAlign w:val="baseline"/>
+                <w:lang w:val="en" w:eastAsia="zh-CN"/>
+              </w:rPr>
+            </w:pPr>
+            <w:r>
+              <w:rPr>
+                <w:rFonts w:hint="default"/>
+                <w:b w:val="0"/>
+                <w:bCs w:val="0"/>
+                <w:vertAlign w:val="baseline"/>
+                <w:lang w:val="en" w:eastAsia="zh-CN"/>
+              </w:rPr>
+              <w:t>Attributes</w:t>
+            </w:r>
+          </w:p>
+        </w:tc>
+        <w:tc>
+          <w:tcPr>
+            <w:tcW w:w="2022" w:type="dxa"/>
+            <w:vAlign w:val="center"/>
+          </w:tcPr>
+          <w:p>
+            <w:pPr>
+              <w:numPr>
+                <w:ilvl w:val="0"/>
+                <w:numId w:val="0"/>
+              </w:numPr>
+              <w:rPr>
+                <w:rFonts w:hint="default"/>
+                <w:b/>
+                <w:bCs/>
+                <w:vertAlign w:val="baseline"/>
+                <w:lang w:val="en" w:eastAsia="zh-CN"/>
+              </w:rPr>
+            </w:pPr>
+            <w:r>
+              <w:rPr>
+                <w:rFonts w:hint="default"/>
+                <w:b/>
+                <w:bCs/>
+                <w:vertAlign w:val="baseline"/>
+                <w:lang w:val="en" w:eastAsia="zh-CN"/>
+              </w:rPr>
+              <w:t>Suitability</w:t>
+            </w:r>
+          </w:p>
+        </w:tc>
+        <w:tc>
+          <w:tcPr>
+            <w:tcW w:w="2022" w:type="dxa"/>
+            <w:vAlign w:val="center"/>
+          </w:tcPr>
+          <w:p>
+            <w:pPr>
+              <w:numPr>
+                <w:ilvl w:val="0"/>
+                <w:numId w:val="0"/>
+              </w:numPr>
+              <w:rPr>
+                <w:rFonts w:hint="default"/>
+                <w:b/>
+                <w:bCs/>
+                <w:vertAlign w:val="baseline"/>
+                <w:lang w:val="en" w:eastAsia="zh-CN"/>
+              </w:rPr>
+            </w:pPr>
+            <w:r>
+              <w:rPr>
+                <w:rFonts w:hint="default"/>
+                <w:b/>
+                <w:bCs/>
+                <w:vertAlign w:val="baseline"/>
+                <w:lang w:val="en" w:eastAsia="zh-CN"/>
+              </w:rPr>
+              <w:t>Popularity</w:t>
+            </w:r>
+          </w:p>
+        </w:tc>
+        <w:tc>
+          <w:tcPr>
+            <w:tcW w:w="2022" w:type="dxa"/>
+            <w:vAlign w:val="center"/>
+          </w:tcPr>
+          <w:p>
+            <w:pPr>
+              <w:numPr>
+                <w:ilvl w:val="0"/>
+                <w:numId w:val="0"/>
+              </w:numPr>
+              <w:rPr>
+                <w:rFonts w:hint="default"/>
+                <w:b/>
+                <w:bCs/>
+                <w:vertAlign w:val="baseline"/>
+                <w:lang w:val="en" w:eastAsia="zh-CN"/>
+              </w:rPr>
+            </w:pPr>
+            <w:r>
+              <w:rPr>
+                <w:rFonts w:hint="default"/>
+                <w:b/>
+                <w:bCs/>
+                <w:vertAlign w:val="baseline"/>
+                <w:lang w:val="en" w:eastAsia="zh-CN"/>
+              </w:rPr>
+              <w:t>Reliability</w:t>
+            </w:r>
+          </w:p>
+        </w:tc>
+        <w:tc>
+          <w:tcPr>
+            <w:tcW w:w="2023" w:type="dxa"/>
+            <w:vAlign w:val="center"/>
+          </w:tcPr>
+          <w:p>
+            <w:pPr>
+              <w:numPr>
+                <w:ilvl w:val="0"/>
+                <w:numId w:val="0"/>
+              </w:numPr>
+              <w:rPr>
+                <w:rFonts w:hint="default"/>
+                <w:b/>
+                <w:bCs/>
+                <w:vertAlign w:val="baseline"/>
+                <w:lang w:val="en" w:eastAsia="zh-CN"/>
+              </w:rPr>
+            </w:pPr>
+            <w:r>
+              <w:rPr>
+                <w:rFonts w:hint="default"/>
+                <w:b/>
+                <w:bCs/>
+                <w:vertAlign w:val="baseline"/>
+                <w:lang w:val="en" w:eastAsia="zh-CN"/>
+              </w:rPr>
+              <w:t>Practicability</w:t>
+            </w:r>
+          </w:p>
+        </w:tc>
+        <w:tc>
+          <w:tcPr>
+            <w:tcW w:w="2023" w:type="dxa"/>
+            <w:vAlign w:val="center"/>
+          </w:tcPr>
+          <w:p>
+            <w:pPr>
+              <w:numPr>
+                <w:ilvl w:val="0"/>
+                <w:numId w:val="0"/>
+              </w:numPr>
+              <w:rPr>
+                <w:rFonts w:hint="default"/>
+                <w:b/>
+                <w:bCs/>
+                <w:vertAlign w:val="baseline"/>
+                <w:lang w:val="en" w:eastAsia="zh-CN"/>
+              </w:rPr>
+            </w:pPr>
+            <w:r>
+              <w:rPr>
+                <w:rFonts w:hint="default"/>
+                <w:b/>
+                <w:bCs/>
+                <w:vertAlign w:val="baseline"/>
+                <w:lang w:val="en" w:eastAsia="zh-CN"/>
+              </w:rPr>
+              <w:t>Feedback</w:t>
+            </w:r>
+          </w:p>
+        </w:tc>
+        <w:tc>
+          <w:tcPr>
+            <w:tcW w:w="2023" w:type="dxa"/>
+            <w:vAlign w:val="center"/>
+          </w:tcPr>
+          <w:p>
+            <w:pPr>
+              <w:numPr>
+                <w:ilvl w:val="0"/>
+                <w:numId w:val="0"/>
+              </w:numPr>
+              <w:rPr>
+                <w:rFonts w:hint="default"/>
+                <w:b/>
+                <w:bCs/>
+                <w:vertAlign w:val="baseline"/>
+                <w:lang w:val="en" w:eastAsia="zh-CN"/>
+              </w:rPr>
+            </w:pPr>
+            <w:r>
+              <w:rPr>
+                <w:rFonts w:hint="default"/>
+                <w:b/>
+                <w:bCs/>
+                <w:vertAlign w:val="baseline"/>
+                <w:lang w:val="en" w:eastAsia="zh-CN"/>
+              </w:rPr>
+              <w:t>Cost</w:t>
+            </w:r>
+          </w:p>
+        </w:tc>
+      </w:tr>
+      <w:tr>
+        <w:tblPrEx>
+          <w:tblBorders>
+            <w:top w:val="single" w:color="auto" w:sz="4" w:space="0"/>
+            <w:left w:val="single" w:color="auto" w:sz="4" w:space="0"/>
+            <w:bottom w:val="single" w:color="auto" w:sz="4" w:space="0"/>
+            <w:right w:val="single" w:color="auto" w:sz="4" w:space="0"/>
+            <w:insideH w:val="single" w:color="auto" w:sz="4" w:space="0"/>
+            <w:insideV w:val="single" w:color="auto" w:sz="4" w:space="0"/>
+          </w:tblBorders>
+          <w:tblCellMar>
+            <w:left w:w="108" w:type="dxa"/>
+            <w:right w:w="108" w:type="dxa"/>
+          </w:tblCellMar>
+        </w:tblPrEx>
+        <w:trPr>
+          <w:trHeight w:val="1013" w:hRule="atLeast"/>
+          <w:jc w:val="center"/>
+        </w:trPr>
+        <w:tc>
+          <w:tcPr>
+            <w:tcW w:w="2022" w:type="dxa"/>
+            <w:vAlign w:val="center"/>
+          </w:tcPr>
+          <w:p>
+            <w:pPr>
+              <w:numPr>
+                <w:ilvl w:val="0"/>
+                <w:numId w:val="0"/>
+              </w:numPr>
+              <w:rPr>
+                <w:rFonts w:hint="default"/>
+                <w:b/>
+                <w:bCs/>
+                <w:vertAlign w:val="baseline"/>
+                <w:lang w:val="en" w:eastAsia="zh-CN"/>
+              </w:rPr>
+            </w:pPr>
+            <w:r>
+              <w:rPr>
+                <w:rFonts w:hint="default"/>
+                <w:b/>
+                <w:bCs/>
+                <w:vertAlign w:val="baseline"/>
+                <w:lang w:val="en" w:eastAsia="zh-CN"/>
+              </w:rPr>
+              <w:t>RD</w:t>
+            </w:r>
+          </w:p>
+        </w:tc>
+        <w:tc>
+          <w:tcPr>
+            <w:tcW w:w="2022" w:type="dxa"/>
+            <w:vAlign w:val="center"/>
+          </w:tcPr>
+          <w:p>
+            <w:pPr>
+              <w:numPr>
+                <w:ilvl w:val="0"/>
+                <w:numId w:val="0"/>
+              </w:numPr>
+              <w:rPr>
+                <w:rFonts w:hint="default"/>
+                <w:b w:val="0"/>
+                <w:bCs w:val="0"/>
+                <w:vertAlign w:val="baseline"/>
+                <w:lang w:val="en" w:eastAsia="zh-CN"/>
+              </w:rPr>
+            </w:pPr>
+            <w:r>
+              <w:rPr>
+                <w:rFonts w:hint="default"/>
+                <w:b w:val="0"/>
+                <w:bCs w:val="0"/>
+                <w:vertAlign w:val="baseline"/>
+                <w:lang w:val="en" w:eastAsia="zh-CN"/>
+              </w:rPr>
+              <w:t>Yes</w:t>
+            </w:r>
+          </w:p>
+        </w:tc>
+        <w:tc>
+          <w:tcPr>
+            <w:tcW w:w="2022" w:type="dxa"/>
+            <w:vAlign w:val="center"/>
+          </w:tcPr>
+          <w:p>
+            <w:pPr>
+              <w:numPr>
+                <w:ilvl w:val="0"/>
+                <w:numId w:val="0"/>
+              </w:numPr>
+              <w:rPr>
+                <w:rFonts w:hint="default"/>
+                <w:b w:val="0"/>
+                <w:bCs w:val="0"/>
+                <w:vertAlign w:val="baseline"/>
+                <w:lang w:val="en" w:eastAsia="zh-CN"/>
+              </w:rPr>
+            </w:pPr>
+            <w:r>
+              <w:rPr>
+                <w:rFonts w:hint="default"/>
+                <w:b w:val="0"/>
+                <w:bCs w:val="0"/>
+                <w:vertAlign w:val="baseline"/>
+                <w:lang w:val="en" w:eastAsia="zh-CN"/>
+              </w:rPr>
+              <w:t>Yes</w:t>
+            </w:r>
+          </w:p>
+        </w:tc>
+        <w:tc>
+          <w:tcPr>
+            <w:tcW w:w="2022" w:type="dxa"/>
+            <w:vAlign w:val="center"/>
+          </w:tcPr>
+          <w:p>
+            <w:pPr>
+              <w:numPr>
+                <w:ilvl w:val="0"/>
+                <w:numId w:val="0"/>
+              </w:numPr>
+              <w:rPr>
+                <w:rFonts w:hint="default"/>
+                <w:b w:val="0"/>
+                <w:bCs w:val="0"/>
+                <w:vertAlign w:val="baseline"/>
+                <w:lang w:val="en" w:eastAsia="zh-CN"/>
+              </w:rPr>
+            </w:pPr>
+            <w:r>
+              <w:rPr>
+                <w:rFonts w:hint="default"/>
+                <w:b w:val="0"/>
+                <w:bCs w:val="0"/>
+                <w:vertAlign w:val="baseline"/>
+                <w:lang w:val="en" w:eastAsia="zh-CN"/>
+              </w:rPr>
+              <w:t>No</w:t>
+            </w:r>
+          </w:p>
+        </w:tc>
+        <w:tc>
+          <w:tcPr>
+            <w:tcW w:w="2023" w:type="dxa"/>
+            <w:vAlign w:val="center"/>
+          </w:tcPr>
+          <w:p>
+            <w:pPr>
+              <w:numPr>
+                <w:ilvl w:val="0"/>
+                <w:numId w:val="0"/>
+              </w:numPr>
+              <w:rPr>
+                <w:rFonts w:hint="default"/>
+                <w:b w:val="0"/>
+                <w:bCs w:val="0"/>
+                <w:vertAlign w:val="baseline"/>
+                <w:lang w:val="en" w:eastAsia="zh-CN"/>
+              </w:rPr>
+            </w:pPr>
+            <w:r>
+              <w:rPr>
+                <w:rFonts w:hint="default"/>
+                <w:b w:val="0"/>
+                <w:bCs w:val="0"/>
+                <w:vertAlign w:val="baseline"/>
+                <w:lang w:val="en" w:eastAsia="zh-CN"/>
+              </w:rPr>
+              <w:t>No</w:t>
+            </w:r>
+          </w:p>
+        </w:tc>
+        <w:tc>
+          <w:tcPr>
+            <w:tcW w:w="2023" w:type="dxa"/>
+            <w:vAlign w:val="center"/>
+          </w:tcPr>
+          <w:p>
+            <w:pPr>
+              <w:numPr>
+                <w:ilvl w:val="0"/>
+                <w:numId w:val="0"/>
+              </w:numPr>
+              <w:rPr>
+                <w:rFonts w:hint="default"/>
+                <w:b w:val="0"/>
+                <w:bCs w:val="0"/>
+                <w:vertAlign w:val="baseline"/>
+                <w:lang w:val="en" w:eastAsia="zh-CN"/>
+              </w:rPr>
+            </w:pPr>
+            <w:r>
+              <w:rPr>
+                <w:rFonts w:hint="default"/>
+                <w:b w:val="0"/>
+                <w:bCs w:val="0"/>
+                <w:vertAlign w:val="baseline"/>
+                <w:lang w:val="en" w:eastAsia="zh-CN"/>
+              </w:rPr>
+              <w:t>No</w:t>
+            </w:r>
+          </w:p>
+        </w:tc>
+        <w:tc>
+          <w:tcPr>
+            <w:tcW w:w="2023" w:type="dxa"/>
+            <w:vAlign w:val="center"/>
+          </w:tcPr>
+          <w:p>
+            <w:pPr>
+              <w:numPr>
+                <w:ilvl w:val="0"/>
+                <w:numId w:val="0"/>
+              </w:numPr>
+              <w:rPr>
+                <w:rFonts w:hint="default"/>
+                <w:b w:val="0"/>
+                <w:bCs w:val="0"/>
+                <w:vertAlign w:val="baseline"/>
+                <w:lang w:val="en" w:eastAsia="zh-CN"/>
+              </w:rPr>
+            </w:pPr>
+            <w:r>
+              <w:rPr>
+                <w:rFonts w:hint="default"/>
+                <w:b w:val="0"/>
+                <w:bCs w:val="0"/>
+                <w:vertAlign w:val="baseline"/>
+                <w:lang w:val="en" w:eastAsia="zh-CN"/>
+              </w:rPr>
+              <w:t>Not sure</w:t>
+            </w:r>
+          </w:p>
+        </w:tc>
+      </w:tr>
+      <w:tr>
+        <w:tblPrEx>
+          <w:tblBorders>
+            <w:top w:val="single" w:color="auto" w:sz="4" w:space="0"/>
+            <w:left w:val="single" w:color="auto" w:sz="4" w:space="0"/>
+            <w:bottom w:val="single" w:color="auto" w:sz="4" w:space="0"/>
+            <w:right w:val="single" w:color="auto" w:sz="4" w:space="0"/>
+            <w:insideH w:val="single" w:color="auto" w:sz="4" w:space="0"/>
+            <w:insideV w:val="single" w:color="auto" w:sz="4" w:space="0"/>
+          </w:tblBorders>
+          <w:tblCellMar>
+            <w:left w:w="108" w:type="dxa"/>
+            <w:right w:w="108" w:type="dxa"/>
+          </w:tblCellMar>
+        </w:tblPrEx>
+        <w:trPr>
+          <w:trHeight w:val="1049" w:hRule="atLeast"/>
+          <w:jc w:val="center"/>
+        </w:trPr>
+        <w:tc>
+          <w:tcPr>
+            <w:tcW w:w="2022" w:type="dxa"/>
+            <w:vAlign w:val="center"/>
+          </w:tcPr>
+          <w:p>
+            <w:pPr>
+              <w:numPr>
+                <w:ilvl w:val="0"/>
+                <w:numId w:val="0"/>
+              </w:numPr>
+              <w:rPr>
+                <w:rFonts w:hint="default"/>
+                <w:b/>
+                <w:bCs/>
+                <w:vertAlign w:val="baseline"/>
+                <w:lang w:val="en" w:eastAsia="zh-CN"/>
+              </w:rPr>
+            </w:pPr>
+            <w:r>
+              <w:rPr>
+                <w:rFonts w:hint="default"/>
+                <w:b/>
+                <w:bCs/>
+                <w:vertAlign w:val="baseline"/>
+                <w:lang w:val="en" w:eastAsia="zh-CN"/>
+              </w:rPr>
+              <w:t>DLRV</w:t>
+            </w:r>
+          </w:p>
+        </w:tc>
+        <w:tc>
+          <w:tcPr>
+            <w:tcW w:w="2022" w:type="dxa"/>
+            <w:vAlign w:val="center"/>
+          </w:tcPr>
+          <w:p>
+            <w:pPr>
+              <w:numPr>
+                <w:ilvl w:val="0"/>
+                <w:numId w:val="0"/>
+              </w:numPr>
+              <w:rPr>
+                <w:rFonts w:hint="default"/>
+                <w:b w:val="0"/>
+                <w:bCs w:val="0"/>
+                <w:vertAlign w:val="baseline"/>
+                <w:lang w:val="en" w:eastAsia="zh-CN"/>
+              </w:rPr>
+            </w:pPr>
+            <w:r>
+              <w:rPr>
+                <w:rFonts w:hint="default"/>
+                <w:b w:val="0"/>
+                <w:bCs w:val="0"/>
+                <w:vertAlign w:val="baseline"/>
+                <w:lang w:val="en" w:eastAsia="zh-CN"/>
+              </w:rPr>
+              <w:t>Yes</w:t>
+            </w:r>
+          </w:p>
+        </w:tc>
+        <w:tc>
+          <w:tcPr>
+            <w:tcW w:w="2022" w:type="dxa"/>
+            <w:vAlign w:val="center"/>
+          </w:tcPr>
+          <w:p>
+            <w:pPr>
+              <w:numPr>
+                <w:ilvl w:val="0"/>
+                <w:numId w:val="0"/>
+              </w:numPr>
+              <w:rPr>
+                <w:rFonts w:hint="default"/>
+                <w:b w:val="0"/>
+                <w:bCs w:val="0"/>
+                <w:vertAlign w:val="baseline"/>
+                <w:lang w:val="en" w:eastAsia="zh-CN"/>
+              </w:rPr>
+            </w:pPr>
+            <w:r>
+              <w:rPr>
+                <w:rFonts w:hint="default"/>
+                <w:b w:val="0"/>
+                <w:bCs w:val="0"/>
+                <w:vertAlign w:val="baseline"/>
+                <w:lang w:val="en" w:eastAsia="zh-CN"/>
+              </w:rPr>
+              <w:t>Yes</w:t>
+            </w:r>
+          </w:p>
+        </w:tc>
+        <w:tc>
+          <w:tcPr>
+            <w:tcW w:w="2022" w:type="dxa"/>
+            <w:vAlign w:val="center"/>
+          </w:tcPr>
+          <w:p>
+            <w:pPr>
+              <w:numPr>
+                <w:ilvl w:val="0"/>
+                <w:numId w:val="0"/>
+              </w:numPr>
+              <w:rPr>
+                <w:rFonts w:hint="default"/>
+                <w:b w:val="0"/>
+                <w:bCs w:val="0"/>
+                <w:vertAlign w:val="baseline"/>
+                <w:lang w:val="en" w:eastAsia="zh-CN"/>
+              </w:rPr>
+            </w:pPr>
+            <w:r>
+              <w:rPr>
+                <w:rFonts w:hint="default"/>
+                <w:b w:val="0"/>
+                <w:bCs w:val="0"/>
+                <w:vertAlign w:val="baseline"/>
+                <w:lang w:val="en" w:eastAsia="zh-CN"/>
+              </w:rPr>
+              <w:t>Yes</w:t>
+            </w:r>
+          </w:p>
+        </w:tc>
+        <w:tc>
+          <w:tcPr>
+            <w:tcW w:w="2023" w:type="dxa"/>
+            <w:vAlign w:val="center"/>
+          </w:tcPr>
+          <w:p>
+            <w:pPr>
+              <w:numPr>
+                <w:ilvl w:val="0"/>
+                <w:numId w:val="0"/>
+              </w:numPr>
+              <w:rPr>
+                <w:rFonts w:hint="default"/>
+                <w:b w:val="0"/>
+                <w:bCs w:val="0"/>
+                <w:vertAlign w:val="baseline"/>
+                <w:lang w:val="en" w:eastAsia="zh-CN"/>
+              </w:rPr>
+            </w:pPr>
+            <w:r>
+              <w:rPr>
+                <w:rFonts w:hint="default"/>
+                <w:b w:val="0"/>
+                <w:bCs w:val="0"/>
+                <w:vertAlign w:val="baseline"/>
+                <w:lang w:val="en" w:eastAsia="zh-CN"/>
+              </w:rPr>
+              <w:t>Yes</w:t>
+            </w:r>
+          </w:p>
+        </w:tc>
+        <w:tc>
+          <w:tcPr>
+            <w:tcW w:w="2023" w:type="dxa"/>
+            <w:vAlign w:val="center"/>
+          </w:tcPr>
+          <w:p>
+            <w:pPr>
+              <w:numPr>
+                <w:ilvl w:val="0"/>
+                <w:numId w:val="0"/>
+              </w:numPr>
+              <w:rPr>
+                <w:rFonts w:hint="default"/>
+                <w:b w:val="0"/>
+                <w:bCs w:val="0"/>
+                <w:vertAlign w:val="baseline"/>
+                <w:lang w:val="en" w:eastAsia="zh-CN"/>
+              </w:rPr>
+            </w:pPr>
+            <w:r>
+              <w:rPr>
+                <w:rFonts w:hint="default"/>
+                <w:b w:val="0"/>
+                <w:bCs w:val="0"/>
+                <w:vertAlign w:val="baseline"/>
+                <w:lang w:val="en" w:eastAsia="zh-CN"/>
+              </w:rPr>
+              <w:t>Yes</w:t>
+            </w:r>
+          </w:p>
+        </w:tc>
+        <w:tc>
+          <w:tcPr>
+            <w:tcW w:w="2023" w:type="dxa"/>
+            <w:vAlign w:val="center"/>
+          </w:tcPr>
+          <w:p>
+            <w:pPr>
+              <w:numPr>
+                <w:ilvl w:val="0"/>
+                <w:numId w:val="0"/>
+              </w:numPr>
+              <w:rPr>
+                <w:rFonts w:hint="default"/>
+                <w:b w:val="0"/>
+                <w:bCs w:val="0"/>
+                <w:vertAlign w:val="baseline"/>
+                <w:lang w:val="en" w:eastAsia="zh-CN"/>
+              </w:rPr>
+            </w:pPr>
+            <w:r>
+              <w:rPr>
+                <w:rFonts w:hint="default"/>
+                <w:b w:val="0"/>
+                <w:bCs w:val="0"/>
+                <w:vertAlign w:val="baseline"/>
+                <w:lang w:val="en" w:eastAsia="zh-CN"/>
+              </w:rPr>
+              <w:t>Yes</w:t>
+            </w:r>
+          </w:p>
+        </w:tc>
+      </w:tr>
+    </w:tbl>
+    <w:p>
+      <w:pPr>
+        <w:numPr>
+          <w:ilvl w:val="0"/>
+          <w:numId w:val="0"/>
+        </w:numPr>
+        <w:ind w:leftChars="0"/>
+        <w:rPr>
+          <w:rFonts w:hint="default"/>
+          <w:b w:val="0"/>
+          <w:bCs w:val="0"/>
+          <w:lang w:val="en" w:eastAsia="zh-CN"/>
+        </w:rPr>
+      </w:pPr>
+    </w:p>
+    <w:p>
+      <w:pPr>
+        <w:numPr>
+          <w:ilvl w:val="0"/>
+          <w:numId w:val="0"/>
+        </w:numPr>
+        <w:ind w:leftChars="0"/>
+        <w:rPr>
+          <w:rFonts w:hint="default"/>
+          <w:lang w:val="en" w:eastAsia="zh-CN"/>
+        </w:rPr>
+      </w:pPr>
+      <w:r>
+        <w:rPr>
+          <w:rFonts w:hint="default"/>
+          <w:lang w:val="en" w:eastAsia="zh-CN"/>
+        </w:rPr>
+        <w:t>In addition to the methods in resource storage and ranking aspects, there are some other features of the shortcomings compared to common search engines, here to do a simple list.</w:t>
+      </w:r>
+    </w:p>
+    <w:p>
+      <w:pPr>
+        <w:numPr>
+          <w:ilvl w:val="0"/>
+          <w:numId w:val="0"/>
+        </w:numPr>
+        <w:ind w:leftChars="0"/>
+        <w:rPr>
+          <w:rFonts w:hint="default"/>
+          <w:lang w:val="en" w:eastAsia="zh-CN"/>
+        </w:rPr>
+      </w:pPr>
+    </w:p>
+    <w:p>
+      <w:pPr>
+        <w:numPr>
+          <w:ilvl w:val="0"/>
+          <w:numId w:val="0"/>
+        </w:numPr>
+        <w:ind w:leftChars="0"/>
+        <w:rPr>
+          <w:rFonts w:hint="default"/>
+          <w:lang w:val="en" w:eastAsia="zh-CN"/>
+        </w:rPr>
+      </w:pPr>
+      <w:r>
+        <w:rPr>
+          <w:rFonts w:hint="default"/>
+          <w:lang w:val="en" w:eastAsia="zh-CN"/>
+        </w:rPr>
+        <w:t>The common search engines can not allow users to comment, reply, like on the resources.</w:t>
+      </w:r>
+    </w:p>
+    <w:p>
+      <w:pPr>
+        <w:numPr>
+          <w:ilvl w:val="0"/>
+          <w:numId w:val="0"/>
+        </w:numPr>
+        <w:ind w:leftChars="0"/>
+        <w:rPr>
+          <w:rFonts w:hint="default"/>
+          <w:lang w:val="en" w:eastAsia="zh-CN"/>
+        </w:rPr>
+      </w:pPr>
+    </w:p>
+    <w:p>
+      <w:pPr>
+        <w:numPr>
+          <w:ilvl w:val="0"/>
+          <w:numId w:val="0"/>
+        </w:numPr>
+        <w:ind w:leftChars="0"/>
+        <w:rPr>
+          <w:rFonts w:hint="default"/>
+          <w:lang w:val="en" w:eastAsia="zh-CN"/>
+        </w:rPr>
+      </w:pPr>
+      <w:r>
+        <w:rPr>
+          <w:rFonts w:hint="default"/>
+          <w:lang w:val="en" w:eastAsia="zh-CN"/>
+        </w:rPr>
+        <w:t>The common search engines can not allow users to reference resources.</w:t>
+      </w:r>
+    </w:p>
+    <w:p>
+      <w:pPr>
+        <w:numPr>
+          <w:ilvl w:val="0"/>
+          <w:numId w:val="0"/>
+        </w:numPr>
+        <w:ind w:leftChars="0"/>
+        <w:rPr>
+          <w:rFonts w:hint="default"/>
+          <w:lang w:val="en" w:eastAsia="zh-CN"/>
+        </w:rPr>
+      </w:pPr>
+    </w:p>
+    <w:p>
+      <w:pPr>
+        <w:numPr>
+          <w:ilvl w:val="0"/>
+          <w:numId w:val="0"/>
+        </w:numPr>
+        <w:ind w:leftChars="0"/>
+        <w:rPr>
+          <w:rFonts w:hint="default"/>
+          <w:lang w:val="en" w:eastAsia="zh-CN"/>
+        </w:rPr>
+      </w:pPr>
+      <w:r>
+        <w:rPr>
+          <w:rFonts w:hint="default"/>
+          <w:lang w:val="en" w:eastAsia="zh-CN"/>
+        </w:rPr>
+        <w:t>These search engines don’t bring user feedback into DR, this approach leads to the lack of human action values when search engine do the query and sort. Starting from these shortcomings of DR, in the next chapter we will show how DLRV improves all these attributes of learning resources in storage-query and results-rank two main aspects.</w:t>
+      </w:r>
+    </w:p>
+    <w:p>
+      <w:pPr>
+        <w:numPr>
+          <w:ilvl w:val="0"/>
+          <w:numId w:val="0"/>
+        </w:numPr>
+        <w:ind w:leftChars="0"/>
+        <w:rPr>
+          <w:rFonts w:hint="default"/>
+          <w:lang w:val="en" w:eastAsia="zh-CN"/>
+        </w:rPr>
+      </w:pPr>
       <w:bookmarkStart w:id="14" w:name="_GoBack"/>
       <w:bookmarkEnd w:id="14"/>
-      <w:r>
-        <w:rPr>
-          <w:rFonts w:hint="default"/>
-          <w:lang w:val="en" w:eastAsia="zh-CN"/>
-        </w:rPr>
-        <w:t>.</w:t>
-      </w:r>
-      <w:r>
-        <w:rPr>
-          <w:rStyle w:val="18"/>
-          <w:rFonts w:hint="default"/>
-          <w:lang w:val="en" w:eastAsia="zh-CN"/>
-        </w:rPr>
-        <w:footnoteReference w:id="0"/>
-      </w:r>
-    </w:p>
-    <w:p>
-      <w:pPr>
-        <w:numPr>
-          <w:ilvl w:val="0"/>
-          <w:numId w:val="0"/>
-        </w:numPr>
-        <w:ind w:leftChars="0"/>
-        <w:rPr>
-          <w:rFonts w:hint="default"/>
-          <w:lang w:val="en" w:eastAsia="zh-CN"/>
-        </w:rPr>
-      </w:pPr>
-    </w:p>
-    <w:p>
-      <w:pPr>
-        <w:numPr>
-          <w:ilvl w:val="0"/>
-          <w:numId w:val="0"/>
-        </w:numPr>
-        <w:ind w:leftChars="0"/>
-        <w:rPr>
-          <w:rFonts w:hint="default"/>
-          <w:lang w:val="en" w:eastAsia="zh-CN"/>
-        </w:rPr>
-      </w:pPr>
-    </w:p>
-    <w:p>
-      <w:pPr>
-        <w:numPr>
-          <w:ilvl w:val="0"/>
-          <w:numId w:val="0"/>
-        </w:numPr>
-        <w:ind w:leftChars="0"/>
-        <w:rPr>
-          <w:rFonts w:hint="default"/>
-          <w:lang w:val="en" w:eastAsia="zh-CN"/>
-        </w:rPr>
-      </w:pPr>
-    </w:p>
-    <w:p>
-      <w:pPr>
-        <w:numPr>
-          <w:ilvl w:val="0"/>
-          <w:numId w:val="0"/>
-        </w:numPr>
-        <w:ind w:leftChars="0"/>
-        <w:rPr>
-          <w:rFonts w:hint="default"/>
-          <w:lang w:val="en" w:eastAsia="zh-CN"/>
-        </w:rPr>
-      </w:pPr>
-    </w:p>
-    <w:p>
-      <w:pPr>
-        <w:numPr>
-          <w:ilvl w:val="0"/>
-          <w:numId w:val="0"/>
-        </w:numPr>
-        <w:ind w:leftChars="0"/>
-        <w:rPr>
-          <w:rFonts w:hint="default"/>
-          <w:lang w:val="en" w:eastAsia="zh-CN"/>
-        </w:rPr>
-      </w:pPr>
-    </w:p>
-    <w:p>
-      <w:pPr>
-        <w:numPr>
-          <w:ilvl w:val="0"/>
-          <w:numId w:val="0"/>
-        </w:numPr>
-        <w:ind w:leftChars="0"/>
-        <w:rPr>
-          <w:rFonts w:hint="default"/>
-          <w:lang w:val="en" w:eastAsia="zh-CN"/>
-        </w:rPr>
-      </w:pPr>
-    </w:p>
-    <w:p>
-      <w:pPr>
-        <w:numPr>
-          <w:ilvl w:val="0"/>
-          <w:numId w:val="0"/>
-        </w:numPr>
-        <w:ind w:leftChars="0"/>
-        <w:rPr>
-          <w:rFonts w:hint="default"/>
-          <w:lang w:val="en" w:eastAsia="zh-CN"/>
-        </w:rPr>
-      </w:pPr>
     </w:p>
     <w:p>
       <w:pPr>
@@ -8022,7 +9223,7 @@
       </w:r>
       <w:r>
         <w:rPr>
-          <w:rStyle w:val="32"/>
+          <w:rStyle w:val="33"/>
           <w:rFonts w:hint="eastAsia"/>
           <w:i w:val="0"/>
           <w:iCs w:val="0"/>
@@ -8032,7 +9233,7 @@
       </w:r>
       <w:r>
         <w:rPr>
-          <w:rStyle w:val="32"/>
+          <w:rStyle w:val="33"/>
           <w:rFonts w:hint="eastAsia"/>
           <w:i w:val="0"/>
           <w:iCs w:val="0"/>
@@ -8042,7 +9243,7 @@
       </w:r>
       <w:r>
         <w:rPr>
-          <w:rStyle w:val="32"/>
+          <w:rStyle w:val="33"/>
           <w:rFonts w:hint="eastAsia"/>
           <w:i w:val="0"/>
           <w:iCs w:val="0"/>
@@ -8052,7 +9253,7 @@
       </w:r>
       <w:r>
         <w:rPr>
-          <w:rStyle w:val="32"/>
+          <w:rStyle w:val="33"/>
           <w:rFonts w:hint="eastAsia"/>
           <w:i w:val="0"/>
           <w:iCs w:val="0"/>
@@ -8062,7 +9263,7 @@
       </w:r>
       <w:r>
         <w:rPr>
-          <w:rStyle w:val="32"/>
+          <w:rStyle w:val="33"/>
           <w:rFonts w:hint="eastAsia"/>
           <w:i w:val="0"/>
           <w:iCs w:val="0"/>
@@ -8072,7 +9273,7 @@
       </w:r>
       <w:r>
         <w:rPr>
-          <w:rStyle w:val="32"/>
+          <w:rStyle w:val="33"/>
           <w:rFonts w:hint="eastAsia"/>
           <w:i w:val="0"/>
           <w:iCs w:val="0"/>
@@ -8082,7 +9283,7 @@
       </w:r>
       <w:r>
         <w:rPr>
-          <w:rStyle w:val="32"/>
+          <w:rStyle w:val="33"/>
           <w:rFonts w:hint="eastAsia"/>
           <w:i w:val="0"/>
           <w:iCs w:val="0"/>
@@ -8152,7 +9353,7 @@
       </w:r>
       <w:r>
         <w:rPr>
-          <w:rStyle w:val="32"/>
+          <w:rStyle w:val="33"/>
           <w:rFonts w:hint="eastAsia" w:ascii="Arial" w:hAnsi="Arial"/>
           <w:i w:val="0"/>
         </w:rPr>
@@ -8181,7 +9382,7 @@
         <w:pStyle w:val="15"/>
         <w:bidi w:val="0"/>
         <w:rPr>
-          <w:rStyle w:val="32"/>
+          <w:rStyle w:val="33"/>
           <w:rFonts w:hint="eastAsia"/>
         </w:rPr>
       </w:pPr>
@@ -8208,7 +9409,7 @@
       </w:r>
       <w:r>
         <w:rPr>
-          <w:rStyle w:val="32"/>
+          <w:rStyle w:val="33"/>
           <w:rFonts w:hint="eastAsia"/>
         </w:rPr>
         <w:t>Jordan Friedman, U.S. News Data: The Average Online Bachelor's Student, April 4, 2017</w:t>
@@ -8219,7 +9420,7 @@
         <w:pStyle w:val="15"/>
         <w:bidi w:val="0"/>
         <w:rPr>
-          <w:rStyle w:val="32"/>
+          <w:rStyle w:val="33"/>
           <w:rFonts w:hint="eastAsia"/>
         </w:rPr>
       </w:pPr>
@@ -8231,7 +9432,7 @@
         <w:pStyle w:val="15"/>
         <w:snapToGrid w:val="0"/>
         <w:rPr>
-          <w:rStyle w:val="32"/>
+          <w:rStyle w:val="33"/>
           <w:rFonts w:hint="default"/>
         </w:rPr>
       </w:pPr>
@@ -8258,42 +9459,42 @@
       </w:r>
       <w:r>
         <w:rPr>
-          <w:rStyle w:val="32"/>
+          <w:rStyle w:val="33"/>
           <w:rFonts w:hint="default"/>
         </w:rPr>
         <w:t>Reenskaug, Trygve. </w:t>
       </w:r>
       <w:r>
         <w:rPr>
-          <w:rStyle w:val="32"/>
+          <w:rStyle w:val="33"/>
           <w:rFonts w:hint="default"/>
         </w:rPr>
         <w:fldChar w:fldCharType="begin"/>
       </w:r>
       <w:r>
         <w:rPr>
-          <w:rStyle w:val="32"/>
+          <w:rStyle w:val="33"/>
           <w:rFonts w:hint="default"/>
         </w:rPr>
         <w:instrText xml:space="preserve"> HYPERLINK "http://heim.ifi.uio.no/~trygver/2007/MVC_Originals.pdf" </w:instrText>
       </w:r>
       <w:r>
         <w:rPr>
-          <w:rStyle w:val="32"/>
+          <w:rStyle w:val="33"/>
           <w:rFonts w:hint="default"/>
         </w:rPr>
         <w:fldChar w:fldCharType="separate"/>
       </w:r>
       <w:r>
         <w:rPr>
-          <w:rStyle w:val="32"/>
+          <w:rStyle w:val="33"/>
           <w:rFonts w:hint="default"/>
         </w:rPr>
         <w:t>THING-MODEL-VIEW-EDITOR: an Example from a planningsystem</w:t>
       </w:r>
       <w:r>
         <w:rPr>
-          <w:rStyle w:val="32"/>
+          <w:rStyle w:val="33"/>
           <w:rFonts w:hint="default"/>
         </w:rPr>
         <w:fldChar w:fldCharType="end"/>
@@ -8304,7 +9505,7 @@
         <w:pStyle w:val="15"/>
         <w:snapToGrid w:val="0"/>
         <w:rPr>
-          <w:rStyle w:val="32"/>
+          <w:rStyle w:val="33"/>
           <w:rFonts w:hint="default"/>
         </w:rPr>
       </w:pPr>
@@ -8316,7 +9517,7 @@
         <w:pStyle w:val="15"/>
         <w:snapToGrid w:val="0"/>
         <w:rPr>
-          <w:rStyle w:val="32"/>
+          <w:rStyle w:val="33"/>
           <w:rFonts w:hint="eastAsia"/>
         </w:rPr>
       </w:pPr>
@@ -8340,55 +9541,55 @@
       </w:r>
       <w:r>
         <w:rPr>
-          <w:rStyle w:val="32"/>
+          <w:rStyle w:val="33"/>
         </w:rPr>
         <w:t xml:space="preserve"> </w:t>
       </w:r>
       <w:r>
         <w:rPr>
-          <w:rStyle w:val="32"/>
+          <w:rStyle w:val="33"/>
           <w:rFonts w:hint="eastAsia"/>
         </w:rPr>
         <w:t>Sullivan, Danny. </w:t>
       </w:r>
       <w:r>
         <w:rPr>
-          <w:rStyle w:val="32"/>
+          <w:rStyle w:val="33"/>
           <w:rFonts w:hint="eastAsia"/>
         </w:rPr>
         <w:fldChar w:fldCharType="begin"/>
       </w:r>
       <w:r>
         <w:rPr>
-          <w:rStyle w:val="32"/>
+          <w:rStyle w:val="33"/>
           <w:rFonts w:hint="eastAsia"/>
         </w:rPr>
         <w:instrText xml:space="preserve"> HYPERLINK "http://searchengineland.com/google-search-press-129925" \h </w:instrText>
       </w:r>
       <w:r>
         <w:rPr>
-          <w:rStyle w:val="32"/>
+          <w:rStyle w:val="33"/>
           <w:rFonts w:hint="eastAsia"/>
         </w:rPr>
         <w:fldChar w:fldCharType="separate"/>
       </w:r>
       <w:r>
         <w:rPr>
-          <w:rStyle w:val="32"/>
+          <w:rStyle w:val="33"/>
           <w:rFonts w:hint="eastAsia"/>
         </w:rPr>
         <w:t>"Google: 100 Billion Searches Per Month, Search To Integrate Gmail, Launching Enhanced Search App For iOS."</w:t>
       </w:r>
       <w:r>
         <w:rPr>
-          <w:rStyle w:val="32"/>
+          <w:rStyle w:val="33"/>
           <w:rFonts w:hint="eastAsia"/>
         </w:rPr>
         <w:fldChar w:fldCharType="end"/>
       </w:r>
       <w:r>
         <w:rPr>
-          <w:rStyle w:val="32"/>
+          <w:rStyle w:val="33"/>
           <w:rFonts w:hint="eastAsia"/>
         </w:rPr>
         <w:t> Search Engine Land. August 8, 2012</w:t>
@@ -8399,7 +9600,7 @@
         <w:pStyle w:val="15"/>
         <w:snapToGrid w:val="0"/>
         <w:rPr>
-          <w:rStyle w:val="32"/>
+          <w:rStyle w:val="33"/>
           <w:rFonts w:hint="eastAsia"/>
         </w:rPr>
       </w:pPr>
@@ -8411,7 +9612,7 @@
         <w:pStyle w:val="15"/>
         <w:snapToGrid w:val="0"/>
         <w:rPr>
-          <w:rStyle w:val="32"/>
+          <w:rStyle w:val="33"/>
           <w:rFonts w:hint="eastAsia"/>
         </w:rPr>
       </w:pPr>
@@ -8435,13 +9636,13 @@
       </w:r>
       <w:r>
         <w:rPr>
-          <w:rStyle w:val="32"/>
+          <w:rStyle w:val="33"/>
         </w:rPr>
         <w:t xml:space="preserve"> </w:t>
       </w:r>
       <w:r>
         <w:rPr>
-          <w:rStyle w:val="32"/>
+          <w:rStyle w:val="33"/>
           <w:rFonts w:hint="eastAsia"/>
         </w:rPr>
         <w:t>Natasha Singer. “How Google Took Over the Classroom”. The New York Times, May 13, 2017</w:t>
@@ -8460,7 +9661,7 @@
         <w:pStyle w:val="15"/>
         <w:snapToGrid w:val="0"/>
         <w:rPr>
-          <w:rStyle w:val="32"/>
+          <w:rStyle w:val="33"/>
           <w:rFonts w:hint="default" w:ascii="Arial" w:hAnsi="Arial"/>
           <w:i w:val="0"/>
         </w:rPr>
@@ -8501,84 +9702,84 @@
       </w:r>
       <w:r>
         <w:rPr>
-          <w:rStyle w:val="32"/>
+          <w:rStyle w:val="33"/>
           <w:rFonts w:hint="default"/>
         </w:rPr>
         <w:fldChar w:fldCharType="begin"/>
       </w:r>
       <w:r>
         <w:rPr>
-          <w:rStyle w:val="32"/>
+          <w:rStyle w:val="33"/>
           <w:rFonts w:hint="default"/>
         </w:rPr>
         <w:instrText xml:space="preserve"> HYPERLINK "https://people.cs.umass.edu/~ramesh/Site/PUBLICATIONS_files/DMPPSW02.pdf" </w:instrText>
       </w:r>
       <w:r>
         <w:rPr>
-          <w:rStyle w:val="32"/>
+          <w:rStyle w:val="33"/>
           <w:rFonts w:hint="default"/>
         </w:rPr>
         <w:fldChar w:fldCharType="separate"/>
       </w:r>
       <w:r>
         <w:rPr>
-          <w:rStyle w:val="32"/>
+          <w:rStyle w:val="33"/>
           <w:rFonts w:hint="default"/>
         </w:rPr>
         <w:t>"Globally Distributed Content Delivery, by J. Dilley, B. Maggs, J. Parikh, H. Prokop, R. Sitaraman and B. Weihl, IEEE Internet Computing, Volume 6, Issue 5, November 2002"</w:t>
       </w:r>
       <w:r>
         <w:rPr>
-          <w:rStyle w:val="32"/>
+          <w:rStyle w:val="33"/>
           <w:rFonts w:hint="default"/>
         </w:rPr>
         <w:fldChar w:fldCharType="end"/>
       </w:r>
       <w:r>
         <w:rPr>
-          <w:rStyle w:val="32"/>
+          <w:rStyle w:val="33"/>
           <w:rFonts w:hint="default"/>
         </w:rPr>
         <w:t>(PDF). </w:t>
       </w:r>
       <w:r>
         <w:rPr>
-          <w:rStyle w:val="32"/>
+          <w:rStyle w:val="33"/>
           <w:rFonts w:hint="default"/>
         </w:rPr>
         <w:fldChar w:fldCharType="begin"/>
       </w:r>
       <w:r>
         <w:rPr>
-          <w:rStyle w:val="32"/>
+          <w:rStyle w:val="33"/>
           <w:rFonts w:hint="default"/>
         </w:rPr>
         <w:instrText xml:space="preserve"> HYPERLINK "https://web.archive.org/web/20170809231307/http://people.cs.umass.edu/~ramesh/Site/PUBLICATIONS_files/DMPPSW02.pdf" </w:instrText>
       </w:r>
       <w:r>
         <w:rPr>
-          <w:rStyle w:val="32"/>
+          <w:rStyle w:val="33"/>
           <w:rFonts w:hint="default"/>
         </w:rPr>
         <w:fldChar w:fldCharType="separate"/>
       </w:r>
       <w:r>
         <w:rPr>
-          <w:rStyle w:val="32"/>
+          <w:rStyle w:val="33"/>
           <w:rFonts w:hint="default"/>
         </w:rPr>
         <w:t>Archived</w:t>
       </w:r>
       <w:r>
         <w:rPr>
-          <w:rStyle w:val="32"/>
+          <w:rStyle w:val="33"/>
           <w:rFonts w:hint="default"/>
         </w:rPr>
         <w:fldChar w:fldCharType="end"/>
       </w:r>
       <w:r>
         <w:rPr>
-          <w:rStyle w:val="32"/>
+          <w:rStyle w:val="33"/>
           <w:rFonts w:hint="default"/>
         </w:rPr>
         <w:t> (PDF) from the original on 2017-08-09. Retrieved 2019-10-25.</w:t>
@@ -8589,7 +9790,7 @@
         <w:pStyle w:val="15"/>
         <w:snapToGrid w:val="0"/>
         <w:rPr>
-          <w:rStyle w:val="32"/>
+          <w:rStyle w:val="33"/>
           <w:rFonts w:hint="eastAsia" w:ascii="Arial" w:hAnsi="Arial"/>
           <w:i w:val="0"/>
         </w:rPr>
@@ -8602,7 +9803,7 @@
         <w:pStyle w:val="15"/>
         <w:snapToGrid w:val="0"/>
         <w:rPr>
-          <w:rStyle w:val="32"/>
+          <w:rStyle w:val="33"/>
           <w:rFonts w:hint="eastAsia"/>
           <w:lang w:val="en-US" w:eastAsia="zh-CN"/>
         </w:rPr>
@@ -8630,14 +9831,14 @@
       </w:r>
       <w:r>
         <w:rPr>
-          <w:rStyle w:val="32"/>
+          <w:rStyle w:val="33"/>
           <w:rFonts w:hint="eastAsia"/>
         </w:rPr>
         <w:t>OMG™ Unified Modeling Language™ (OMG UML®) specifications</w:t>
       </w:r>
       <w:r>
         <w:rPr>
-          <w:rStyle w:val="32"/>
+          <w:rStyle w:val="33"/>
           <w:rFonts w:hint="eastAsia"/>
           <w:lang w:val="en-US" w:eastAsia="zh-CN"/>
         </w:rPr>
@@ -8645,14 +9846,14 @@
       </w:r>
       <w:r>
         <w:rPr>
-          <w:rStyle w:val="32"/>
+          <w:rStyle w:val="33"/>
           <w:rFonts w:hint="eastAsia"/>
         </w:rPr>
         <w:t>Kirill Fakhroutdinov</w:t>
       </w:r>
       <w:r>
         <w:rPr>
-          <w:rStyle w:val="32"/>
+          <w:rStyle w:val="33"/>
           <w:rFonts w:hint="eastAsia"/>
           <w:lang w:val="en-US" w:eastAsia="zh-CN"/>
         </w:rPr>
@@ -8672,7 +9873,7 @@
         <w:pStyle w:val="15"/>
         <w:snapToGrid w:val="0"/>
         <w:rPr>
-          <w:rStyle w:val="32"/>
+          <w:rStyle w:val="33"/>
           <w:rFonts w:hint="eastAsia"/>
         </w:rPr>
       </w:pPr>
@@ -8699,42 +9900,42 @@
       </w:r>
       <w:r>
         <w:rPr>
-          <w:rStyle w:val="32"/>
+          <w:rStyle w:val="33"/>
           <w:rFonts w:hint="eastAsia"/>
         </w:rPr>
         <w:t> Burbeck, Steve (1992) </w:t>
       </w:r>
       <w:r>
         <w:rPr>
-          <w:rStyle w:val="32"/>
+          <w:rStyle w:val="33"/>
           <w:rFonts w:hint="eastAsia"/>
         </w:rPr>
         <w:fldChar w:fldCharType="begin"/>
       </w:r>
       <w:r>
         <w:rPr>
-          <w:rStyle w:val="32"/>
+          <w:rStyle w:val="33"/>
           <w:rFonts w:hint="eastAsia"/>
         </w:rPr>
         <w:instrText xml:space="preserve"> HYPERLINK "https://web.archive.org/web/20120729161926/http://st-www.cs.illinois.edu/users/smarch/st-docs/mvc.html" </w:instrText>
       </w:r>
       <w:r>
         <w:rPr>
-          <w:rStyle w:val="32"/>
+          <w:rStyle w:val="33"/>
           <w:rFonts w:hint="eastAsia"/>
         </w:rPr>
         <w:fldChar w:fldCharType="separate"/>
       </w:r>
       <w:r>
         <w:rPr>
-          <w:rStyle w:val="32"/>
+          <w:rStyle w:val="33"/>
           <w:rFonts w:hint="eastAsia"/>
         </w:rPr>
         <w:t>Applications Programming in Smalltalk-80:How to use Model–View–Controller (MVC)</w:t>
       </w:r>
       <w:r>
         <w:rPr>
-          <w:rStyle w:val="32"/>
+          <w:rStyle w:val="33"/>
           <w:rFonts w:hint="eastAsia"/>
         </w:rPr>
         <w:fldChar w:fldCharType="end"/>
@@ -8745,7 +9946,7 @@
         <w:pStyle w:val="15"/>
         <w:snapToGrid w:val="0"/>
         <w:rPr>
-          <w:rStyle w:val="32"/>
+          <w:rStyle w:val="33"/>
           <w:rFonts w:hint="eastAsia"/>
         </w:rPr>
       </w:pPr>
@@ -8757,7 +9958,7 @@
         <w:pStyle w:val="15"/>
         <w:snapToGrid w:val="0"/>
         <w:rPr>
-          <w:rStyle w:val="32"/>
+          <w:rStyle w:val="33"/>
           <w:rFonts w:hint="default" w:ascii="Arial" w:hAnsi="Arial" w:cs="Times New Roman"/>
           <w:color w:val="auto"/>
           <w:kern w:val="0"/>
@@ -8776,7 +9977,7 @@
       </w:r>
       <w:r>
         <w:rPr>
-          <w:rStyle w:val="32"/>
+          <w:rStyle w:val="33"/>
           <w:rFonts w:hint="eastAsia" w:ascii="Arial" w:hAnsi="Arial" w:cs="Times New Roman"/>
           <w:color w:val="auto"/>
           <w:kern w:val="0"/>
@@ -8787,7 +9988,7 @@
       </w:r>
       <w:r>
         <w:rPr>
-          <w:rStyle w:val="32"/>
+          <w:rStyle w:val="33"/>
           <w:rFonts w:hint="default" w:ascii="Arial" w:hAnsi="Arial" w:cs="Times New Roman"/>
           <w:color w:val="auto"/>
           <w:kern w:val="0"/>
@@ -8798,7 +9999,7 @@
       </w:r>
       <w:r>
         <w:rPr>
-          <w:rStyle w:val="32"/>
+          <w:rStyle w:val="33"/>
           <w:rFonts w:hint="default" w:ascii="Arial" w:hAnsi="Arial" w:cs="Times New Roman"/>
           <w:color w:val="auto"/>
           <w:kern w:val="0"/>
@@ -8809,7 +10010,7 @@
       </w:r>
       <w:r>
         <w:rPr>
-          <w:rStyle w:val="32"/>
+          <w:rStyle w:val="33"/>
           <w:rFonts w:hint="default" w:ascii="Arial" w:hAnsi="Arial" w:cs="Times New Roman"/>
           <w:color w:val="auto"/>
           <w:kern w:val="0"/>
@@ -8820,7 +10021,7 @@
       </w:r>
       <w:r>
         <w:rPr>
-          <w:rStyle w:val="32"/>
+          <w:rStyle w:val="33"/>
           <w:rFonts w:hint="default" w:ascii="Arial" w:hAnsi="Arial" w:cs="Times New Roman"/>
           <w:color w:val="auto"/>
           <w:kern w:val="0"/>
@@ -8831,7 +10032,7 @@
       </w:r>
       <w:r>
         <w:rPr>
-          <w:rStyle w:val="32"/>
+          <w:rStyle w:val="33"/>
           <w:rFonts w:hint="default" w:ascii="Arial" w:hAnsi="Arial" w:cs="Times New Roman"/>
           <w:color w:val="auto"/>
           <w:kern w:val="0"/>
@@ -8842,7 +10043,7 @@
       </w:r>
       <w:r>
         <w:rPr>
-          <w:rStyle w:val="32"/>
+          <w:rStyle w:val="33"/>
           <w:rFonts w:hint="default" w:ascii="Arial" w:hAnsi="Arial" w:cs="Times New Roman"/>
           <w:color w:val="auto"/>
           <w:kern w:val="0"/>
@@ -8857,7 +10058,7 @@
         <w:pStyle w:val="15"/>
         <w:snapToGrid w:val="0"/>
         <w:rPr>
-          <w:rStyle w:val="32"/>
+          <w:rStyle w:val="33"/>
           <w:rFonts w:hint="default" w:ascii="Arial" w:hAnsi="Arial" w:cs="Times New Roman"/>
           <w:color w:val="auto"/>
           <w:kern w:val="0"/>
@@ -9015,7 +10216,7 @@
       </w:r>
       <w:r>
         <w:rPr>
-          <w:rStyle w:val="32"/>
+          <w:rStyle w:val="33"/>
           <w:rFonts w:hint="default"/>
           <w:lang w:val="en-US" w:eastAsia="zh-CN"/>
         </w:rPr>
@@ -9023,7 +10224,7 @@
       </w:r>
       <w:r>
         <w:rPr>
-          <w:rStyle w:val="32"/>
+          <w:rStyle w:val="33"/>
           <w:rFonts w:hint="default" w:ascii="Arial"/>
           <w:lang w:val="en" w:eastAsia="zh-CN"/>
         </w:rPr>
@@ -9031,7 +10232,7 @@
       </w:r>
       <w:r>
         <w:rPr>
-          <w:rStyle w:val="32"/>
+          <w:rStyle w:val="33"/>
           <w:rFonts w:hint="default"/>
           <w:lang w:val="en-US" w:eastAsia="zh-CN"/>
         </w:rPr>
@@ -9987,6 +11188,18 @@
     </w:lvl>
   </w:abstractNum>
   <w:abstractNum w:abstractNumId="5">
+    <w:nsid w:val="FF7E0EDA"/>
+    <w:multiLevelType w:val="singleLevel"/>
+    <w:tmpl w:val="FF7E0EDA"/>
+    <w:lvl w:ilvl="0" w:tentative="0">
+      <w:start w:val="1"/>
+      <w:numFmt w:val="decimal"/>
+      <w:suff w:val="space"/>
+      <w:lvlText w:val="%1."/>
+      <w:lvlJc w:val="left"/>
+    </w:lvl>
+  </w:abstractNum>
+  <w:abstractNum w:abstractNumId="6">
     <w:nsid w:val="FFBB286D"/>
     <w:multiLevelType w:val="multilevel"/>
     <w:tmpl w:val="FFBB286D"/>
@@ -10097,7 +11310,7 @@
       </w:pPr>
     </w:lvl>
   </w:abstractNum>
-  <w:abstractNum w:abstractNumId="6">
+  <w:abstractNum w:abstractNumId="7">
     <w:nsid w:val="FFC2C784"/>
     <w:multiLevelType w:val="multilevel"/>
     <w:tmpl w:val="FFC2C784"/>
@@ -10210,7 +11423,7 @@
       </w:rPr>
     </w:lvl>
   </w:abstractNum>
-  <w:abstractNum w:abstractNumId="7">
+  <w:abstractNum w:abstractNumId="8">
     <w:nsid w:val="FFCD5E61"/>
     <w:multiLevelType w:val="multilevel"/>
     <w:tmpl w:val="FFCD5E61"/>
@@ -10323,7 +11536,7 @@
       </w:rPr>
     </w:lvl>
   </w:abstractNum>
-  <w:abstractNum w:abstractNumId="8">
+  <w:abstractNum w:abstractNumId="9">
     <w:nsid w:val="692F630B"/>
     <w:multiLevelType w:val="multilevel"/>
     <w:tmpl w:val="692F630B"/>
@@ -10436,7 +11649,7 @@
       </w:rPr>
     </w:lvl>
   </w:abstractNum>
-  <w:abstractNum w:abstractNumId="9">
+  <w:abstractNum w:abstractNumId="10">
     <w:nsid w:val="6DDD3D9F"/>
     <w:multiLevelType w:val="singleLevel"/>
     <w:tmpl w:val="6DDD3D9F"/>
@@ -10448,7 +11661,7 @@
       <w:lvlJc w:val="left"/>
     </w:lvl>
   </w:abstractNum>
-  <w:abstractNum w:abstractNumId="10">
+  <w:abstractNum w:abstractNumId="11">
     <w:nsid w:val="7897BB33"/>
     <w:multiLevelType w:val="singleLevel"/>
     <w:tmpl w:val="7897BB33"/>
@@ -10461,37 +11674,40 @@
     </w:lvl>
   </w:abstractNum>
   <w:num w:numId="1">
+    <w:abstractNumId w:val="7"/>
+  </w:num>
+  <w:num w:numId="2">
+    <w:abstractNumId w:val="5"/>
+  </w:num>
+  <w:num w:numId="3">
+    <w:abstractNumId w:val="0"/>
+  </w:num>
+  <w:num w:numId="4">
+    <w:abstractNumId w:val="2"/>
+  </w:num>
+  <w:num w:numId="5">
+    <w:abstractNumId w:val="1"/>
+  </w:num>
+  <w:num w:numId="6">
+    <w:abstractNumId w:val="8"/>
+  </w:num>
+  <w:num w:numId="7">
+    <w:abstractNumId w:val="3"/>
+  </w:num>
+  <w:num w:numId="8">
+    <w:abstractNumId w:val="9"/>
+  </w:num>
+  <w:num w:numId="9">
+    <w:abstractNumId w:val="4"/>
+  </w:num>
+  <w:num w:numId="10">
     <w:abstractNumId w:val="6"/>
   </w:num>
-  <w:num w:numId="2">
-    <w:abstractNumId w:val="0"/>
+  <w:num w:numId="11">
+    <w:abstractNumId w:val="11"/>
   </w:num>
-  <w:num w:numId="3">
-    <w:abstractNumId w:val="2"/>
-  </w:num>
-  <w:num w:numId="4">
-    <w:abstractNumId w:val="1"/>
-  </w:num>
-  <w:num w:numId="5">
-    <w:abstractNumId w:val="7"/>
-  </w:num>
-  <w:num w:numId="6">
-    <w:abstractNumId w:val="3"/>
-  </w:num>
-  <w:num w:numId="7">
-    <w:abstractNumId w:val="8"/>
-  </w:num>
-  <w:num w:numId="8">
-    <w:abstractNumId w:val="4"/>
-  </w:num>
-  <w:num w:numId="9">
-    <w:abstractNumId w:val="5"/>
-  </w:num>
-  <w:num w:numId="10">
+  <w:num w:numId="12">
     <w:abstractNumId w:val="10"/>
-  </w:num>
-  <w:num w:numId="11">
-    <w:abstractNumId w:val="9"/>
   </w:num>
 </w:numbering>
 </file>
@@ -10535,7 +11751,7 @@
     <w:lsdException w:uiPriority="39" w:name="toc 8"/>
     <w:lsdException w:uiPriority="39" w:name="toc 9"/>
     <w:lsdException w:uiPriority="99" w:name="Normal Indent"/>
-    <w:lsdException w:uiPriority="99" w:name="footnote text"/>
+    <w:lsdException w:qFormat="1" w:uiPriority="99" w:name="footnote text"/>
     <w:lsdException w:uiPriority="99" w:name="annotation text"/>
     <w:lsdException w:qFormat="1" w:unhideWhenUsed="0" w:uiPriority="0" w:semiHidden="0" w:name="header"/>
     <w:lsdException w:qFormat="1" w:unhideWhenUsed="0" w:uiPriority="0" w:semiHidden="0" w:name="footer"/>
@@ -10544,7 +11760,7 @@
     <w:lsdException w:uiPriority="99" w:name="table of figures"/>
     <w:lsdException w:uiPriority="99" w:name="envelope address"/>
     <w:lsdException w:uiPriority="99" w:name="envelope return"/>
-    <w:lsdException w:uiPriority="99" w:name="footnote reference"/>
+    <w:lsdException w:qFormat="1" w:uiPriority="99" w:name="footnote reference"/>
     <w:lsdException w:uiPriority="99" w:name="annotation reference"/>
     <w:lsdException w:uiPriority="99" w:name="line number"/>
     <w:lsdException w:uiPriority="99" w:name="page number"/>
@@ -10780,7 +11996,7 @@
     <w:name w:val="heading 1"/>
     <w:basedOn w:val="1"/>
     <w:next w:val="1"/>
-    <w:link w:val="34"/>
+    <w:link w:val="35"/>
     <w:qFormat/>
     <w:uiPriority w:val="9"/>
     <w:pPr>
@@ -10979,7 +12195,7 @@
   <w:style w:type="paragraph" w:styleId="15">
     <w:name w:val="endnote text"/>
     <w:basedOn w:val="1"/>
-    <w:link w:val="32"/>
+    <w:link w:val="33"/>
     <w:unhideWhenUsed/>
     <w:qFormat/>
     <w:uiPriority w:val="99"/>
@@ -10994,7 +12210,7 @@
   <w:style w:type="paragraph" w:styleId="16">
     <w:name w:val="footer"/>
     <w:basedOn w:val="17"/>
-    <w:link w:val="33"/>
+    <w:link w:val="34"/>
     <w:qFormat/>
     <w:uiPriority w:val="0"/>
   </w:style>
@@ -11009,6 +12225,7 @@
     <w:basedOn w:val="8"/>
     <w:semiHidden/>
     <w:unhideWhenUsed/>
+    <w:qFormat/>
     <w:uiPriority w:val="99"/>
     <w:rPr>
       <w:vertAlign w:val="superscript"/>
@@ -11019,6 +12236,7 @@
     <w:basedOn w:val="1"/>
     <w:semiHidden/>
     <w:unhideWhenUsed/>
+    <w:qFormat/>
     <w:uiPriority w:val="99"/>
     <w:pPr>
       <w:snapToGrid w:val="0"/>
@@ -11092,7 +12310,26 @@
       <w:szCs w:val="30"/>
     </w:rPr>
   </w:style>
-  <w:style w:type="paragraph" w:styleId="26">
+  <w:style w:type="table" w:styleId="26">
+    <w:name w:val="Table Grid"/>
+    <w:basedOn w:val="9"/>
+    <w:uiPriority w:val="39"/>
+    <w:pPr>
+      <w:widowControl w:val="0"/>
+      <w:jc w:val="both"/>
+    </w:pPr>
+    <w:tblPr>
+      <w:tblBorders>
+        <w:top w:val="single" w:color="auto" w:sz="4" w:space="0"/>
+        <w:left w:val="single" w:color="auto" w:sz="4" w:space="0"/>
+        <w:bottom w:val="single" w:color="auto" w:sz="4" w:space="0"/>
+        <w:right w:val="single" w:color="auto" w:sz="4" w:space="0"/>
+        <w:insideH w:val="single" w:color="auto" w:sz="4" w:space="0"/>
+        <w:insideV w:val="single" w:color="auto" w:sz="4" w:space="0"/>
+      </w:tblBorders>
+    </w:tblPr>
+  </w:style>
+  <w:style w:type="paragraph" w:styleId="27">
     <w:name w:val="Title"/>
     <w:basedOn w:val="1"/>
     <w:next w:val="1"/>
@@ -11109,14 +12346,14 @@
       <w:szCs w:val="52"/>
     </w:rPr>
   </w:style>
-  <w:style w:type="character" w:customStyle="1" w:styleId="27">
+  <w:style w:type="character" w:customStyle="1" w:styleId="28">
     <w:name w:val="日期 字符"/>
     <w:basedOn w:val="8"/>
     <w:semiHidden/>
     <w:qFormat/>
     <w:uiPriority w:val="99"/>
   </w:style>
-  <w:style w:type="paragraph" w:customStyle="1" w:styleId="28">
+  <w:style w:type="paragraph" w:customStyle="1" w:styleId="29">
     <w:name w:val="Heading"/>
     <w:basedOn w:val="1"/>
     <w:next w:val="10"/>
@@ -11132,19 +12369,23 @@
       <w:szCs w:val="28"/>
     </w:rPr>
   </w:style>
-  <w:style w:type="paragraph" w:customStyle="1" w:styleId="29">
+  <w:style w:type="paragraph" w:customStyle="1" w:styleId="30">
     <w:name w:val="Index"/>
     <w:basedOn w:val="1"/>
     <w:qFormat/>
     <w:uiPriority w:val="0"/>
     <w:pPr>
       <w:suppressLineNumbers/>
+      <w:jc w:val="left"/>
     </w:pPr>
     <w:rPr>
       <w:rFonts w:cs="Lohit Devanagari"/>
+      <w:b/>
+      <w:i/>
+      <w:sz w:val="22"/>
     </w:rPr>
   </w:style>
-  <w:style w:type="paragraph" w:styleId="30">
+  <w:style w:type="paragraph" w:styleId="31">
     <w:name w:val="List Paragraph"/>
     <w:basedOn w:val="1"/>
     <w:qFormat/>
@@ -11153,7 +12394,7 @@
       <w:ind w:firstLine="420"/>
     </w:pPr>
   </w:style>
-  <w:style w:type="table" w:customStyle="1" w:styleId="31">
+  <w:style w:type="table" w:customStyle="1" w:styleId="32">
     <w:name w:val="Table Normal1"/>
     <w:qFormat/>
     <w:uiPriority w:val="0"/>
@@ -11166,7 +12407,7 @@
       </w:tblCellMar>
     </w:tblPr>
   </w:style>
-  <w:style w:type="character" w:customStyle="1" w:styleId="32">
+  <w:style w:type="character" w:customStyle="1" w:styleId="33">
     <w:name w:val="尾注文本 Char"/>
     <w:link w:val="15"/>
     <w:qFormat/>
@@ -11176,15 +12417,16 @@
       <w:sz w:val="22"/>
     </w:rPr>
   </w:style>
-  <w:style w:type="character" w:customStyle="1" w:styleId="33">
+  <w:style w:type="character" w:customStyle="1" w:styleId="34">
     <w:name w:val="页脚 Char"/>
     <w:link w:val="16"/>
     <w:qFormat/>
     <w:uiPriority w:val="0"/>
   </w:style>
-  <w:style w:type="character" w:customStyle="1" w:styleId="34">
+  <w:style w:type="character" w:customStyle="1" w:styleId="35">
     <w:name w:val="标题 1 Char"/>
     <w:link w:val="2"/>
+    <w:qFormat/>
     <w:uiPriority w:val="9"/>
     <w:rPr>
       <w:b/>

</xml_diff>

<commit_message>
relational database and storage structure
</commit_message>
<xml_diff>
--- a/thesis.docx
+++ b/thesis.docx
@@ -25,9 +25,9 @@
           <w:szCs w:val="72"/>
         </w:rPr>
       </w:pPr>
-      <w:bookmarkStart w:id="0" w:name="_qyyt2rsg6h9i"/>
+      <w:bookmarkStart w:id="0" w:name="_d5lqsp2hnt2i"/>
       <w:bookmarkEnd w:id="0"/>
-      <w:bookmarkStart w:id="1" w:name="_d5lqsp2hnt2i"/>
+      <w:bookmarkStart w:id="1" w:name="_qyyt2rsg6h9i"/>
       <w:bookmarkEnd w:id="1"/>
       <w:r>
         <w:rPr>
@@ -7814,7 +7814,9 @@
         </w:tblBorders>
         <w:tblLayout w:type="autofit"/>
         <w:tblCellMar>
+          <w:top w:w="0" w:type="dxa"/>
           <w:left w:w="108" w:type="dxa"/>
+          <w:bottom w:w="0" w:type="dxa"/>
           <w:right w:w="108" w:type="dxa"/>
         </w:tblCellMar>
       </w:tblPr>
@@ -7838,7 +7840,9 @@
             <w:insideV w:val="single" w:color="auto" w:sz="4" w:space="0"/>
           </w:tblBorders>
           <w:tblCellMar>
+            <w:top w:w="0" w:type="dxa"/>
             <w:left w:w="108" w:type="dxa"/>
+            <w:bottom w:w="0" w:type="dxa"/>
             <w:right w:w="108" w:type="dxa"/>
           </w:tblCellMar>
         </w:tblPrEx>
@@ -8116,7 +8120,9 @@
             <w:insideV w:val="single" w:color="auto" w:sz="4" w:space="0"/>
           </w:tblBorders>
           <w:tblCellMar>
+            <w:top w:w="0" w:type="dxa"/>
             <w:left w:w="108" w:type="dxa"/>
+            <w:bottom w:w="0" w:type="dxa"/>
             <w:right w:w="108" w:type="dxa"/>
           </w:tblCellMar>
         </w:tblPrEx>
@@ -8353,7 +8359,9 @@
             <w:insideV w:val="single" w:color="auto" w:sz="4" w:space="0"/>
           </w:tblBorders>
           <w:tblCellMar>
+            <w:top w:w="0" w:type="dxa"/>
             <w:left w:w="108" w:type="dxa"/>
+            <w:bottom w:w="0" w:type="dxa"/>
             <w:right w:w="108" w:type="dxa"/>
           </w:tblCellMar>
         </w:tblPrEx>
@@ -8726,6 +8734,306 @@
           <w:lang w:val="en" w:eastAsia="zh-CN"/>
         </w:rPr>
       </w:pPr>
+    </w:p>
+    <w:p>
+      <w:pPr>
+        <w:numPr>
+          <w:ilvl w:val="0"/>
+          <w:numId w:val="0"/>
+        </w:numPr>
+        <w:ind w:leftChars="0"/>
+        <w:rPr>
+          <w:rFonts w:hint="default"/>
+          <w:lang w:val="en" w:eastAsia="zh-CN"/>
+        </w:rPr>
+      </w:pPr>
+    </w:p>
+    <w:p>
+      <w:pPr>
+        <w:pStyle w:val="4"/>
+        <w:bidi w:val="0"/>
+        <w:rPr>
+          <w:rFonts w:hint="default"/>
+          <w:lang w:val="en" w:eastAsia="zh-CN"/>
+        </w:rPr>
+      </w:pPr>
+      <w:r>
+        <w:rPr>
+          <w:rFonts w:hint="default"/>
+          <w:lang w:val="en" w:eastAsia="zh-CN"/>
+        </w:rPr>
+        <w:t>Storage and Query</w:t>
+      </w:r>
+    </w:p>
+    <w:p>
+      <w:pPr>
+        <w:numPr>
+          <w:ilvl w:val="0"/>
+          <w:numId w:val="0"/>
+        </w:numPr>
+        <w:ind w:leftChars="0"/>
+        <w:rPr>
+          <w:rFonts w:hint="default"/>
+          <w:lang w:val="en" w:eastAsia="zh-CN"/>
+        </w:rPr>
+      </w:pPr>
+    </w:p>
+    <w:p>
+      <w:pPr>
+        <w:numPr>
+          <w:ilvl w:val="0"/>
+          <w:numId w:val="0"/>
+        </w:numPr>
+        <w:ind w:leftChars="0"/>
+        <w:rPr>
+          <w:rFonts w:hint="default"/>
+          <w:lang w:val="en" w:eastAsia="zh-CN"/>
+        </w:rPr>
+      </w:pPr>
+      <w:r>
+        <w:rPr>
+          <w:rFonts w:hint="default"/>
+          <w:lang w:val="en" w:eastAsia="zh-CN"/>
+        </w:rPr>
+        <w:t>There is no need to use distributed storage in the learning resource system, especially the distributed file system. We use a combination of relational database and non-relational database to save data. The database saves the information and attributes of the original resources, including the title, introduction, link, file type, price, and thumbnail of the resources. The following is a diagram of the storage system in DLRV way.</w:t>
+      </w:r>
+    </w:p>
+    <w:p>
+      <w:pPr>
+        <w:numPr>
+          <w:ilvl w:val="0"/>
+          <w:numId w:val="0"/>
+        </w:numPr>
+        <w:ind w:leftChars="0"/>
+        <w:rPr>
+          <w:rFonts w:hint="default"/>
+          <w:lang w:val="en" w:eastAsia="zh-CN"/>
+        </w:rPr>
+      </w:pPr>
+    </w:p>
+    <w:p>
+      <w:pPr>
+        <w:numPr>
+          <w:ilvl w:val="0"/>
+          <w:numId w:val="0"/>
+        </w:numPr>
+        <w:ind w:leftChars="0"/>
+        <w:rPr>
+          <w:rFonts w:hint="default"/>
+          <w:lang w:val="en" w:eastAsia="zh-CN"/>
+        </w:rPr>
+      </w:pPr>
+    </w:p>
+    <w:p>
+      <w:pPr>
+        <w:numPr>
+          <w:ilvl w:val="0"/>
+          <w:numId w:val="0"/>
+        </w:numPr>
+        <w:ind w:leftChars="0"/>
+        <w:rPr>
+          <w:rFonts w:hint="default"/>
+          <w:lang w:val="en" w:eastAsia="zh-CN"/>
+        </w:rPr>
+      </w:pPr>
+      <w:r>
+        <w:rPr>
+          <w:rFonts w:hint="default"/>
+          <w:lang w:val="en" w:eastAsia="zh-CN"/>
+        </w:rPr>
+        <w:drawing>
+          <wp:inline distT="0" distB="0" distL="114300" distR="114300">
+            <wp:extent cx="5497195" cy="3426460"/>
+            <wp:effectExtent l="0" t="0" r="4445" b="2540"/>
+            <wp:docPr id="15" name="Picture 15" descr="Storage system"/>
+            <wp:cNvGraphicFramePr>
+              <a:graphicFrameLocks xmlns:a="http://schemas.openxmlformats.org/drawingml/2006/main" noChangeAspect="true"/>
+            </wp:cNvGraphicFramePr>
+            <a:graphic xmlns:a="http://schemas.openxmlformats.org/drawingml/2006/main">
+              <a:graphicData uri="http://schemas.openxmlformats.org/drawingml/2006/picture">
+                <pic:pic xmlns:pic="http://schemas.openxmlformats.org/drawingml/2006/picture">
+                  <pic:nvPicPr>
+                    <pic:cNvPr id="15" name="Picture 15" descr="Storage system"/>
+                    <pic:cNvPicPr>
+                      <a:picLocks noChangeAspect="true"/>
+                    </pic:cNvPicPr>
+                  </pic:nvPicPr>
+                  <pic:blipFill>
+                    <a:blip r:embed="rId23"/>
+                    <a:stretch>
+                      <a:fillRect/>
+                    </a:stretch>
+                  </pic:blipFill>
+                  <pic:spPr>
+                    <a:xfrm>
+                      <a:off x="0" y="0"/>
+                      <a:ext cx="5497195" cy="3426460"/>
+                    </a:xfrm>
+                    <a:prstGeom prst="rect">
+                      <a:avLst/>
+                    </a:prstGeom>
+                  </pic:spPr>
+                </pic:pic>
+              </a:graphicData>
+            </a:graphic>
+          </wp:inline>
+        </w:drawing>
+      </w:r>
+    </w:p>
+    <w:p>
+      <w:pPr>
+        <w:pStyle w:val="30"/>
+        <w:bidi w:val="0"/>
+        <w:rPr>
+          <w:rFonts w:hint="default"/>
+          <w:lang w:val="en" w:eastAsia="zh-CN"/>
+        </w:rPr>
+      </w:pPr>
+      <w:r>
+        <w:rPr>
+          <w:rFonts w:hint="default"/>
+          <w:lang w:val="en" w:eastAsia="zh-CN"/>
+        </w:rPr>
+        <w:t>Figure 14</w:t>
+      </w:r>
+    </w:p>
+    <w:p>
+      <w:pPr>
+        <w:numPr>
+          <w:ilvl w:val="0"/>
+          <w:numId w:val="0"/>
+        </w:numPr>
+        <w:ind w:leftChars="0"/>
+        <w:rPr>
+          <w:rFonts w:hint="default"/>
+          <w:lang w:val="en" w:eastAsia="zh-CN"/>
+        </w:rPr>
+      </w:pPr>
+    </w:p>
+    <w:p>
+      <w:pPr>
+        <w:numPr>
+          <w:ilvl w:val="0"/>
+          <w:numId w:val="0"/>
+        </w:numPr>
+        <w:ind w:leftChars="0"/>
+        <w:rPr>
+          <w:rFonts w:hint="default"/>
+          <w:lang w:val="en" w:eastAsia="zh-CN"/>
+        </w:rPr>
+      </w:pPr>
+      <w:r>
+        <w:rPr>
+          <w:rFonts w:hint="default"/>
+          <w:lang w:val="en" w:eastAsia="zh-CN"/>
+        </w:rPr>
+        <w:t>In the DLRV resources system, resources are stored in the traditional web storage mode, ‘database center driver’. It means all the basic information and relationships of resources are stored in the databases. Databases are divided to three parts in this system, one relational database, one non-relational database in disk, one non-relational database in memory cache.</w:t>
+      </w:r>
+    </w:p>
+    <w:p>
+      <w:pPr>
+        <w:numPr>
+          <w:ilvl w:val="0"/>
+          <w:numId w:val="0"/>
+        </w:numPr>
+        <w:ind w:leftChars="0"/>
+        <w:rPr>
+          <w:rFonts w:hint="default"/>
+          <w:lang w:val="en" w:eastAsia="zh-CN"/>
+        </w:rPr>
+      </w:pPr>
+    </w:p>
+    <w:p>
+      <w:pPr>
+        <w:numPr>
+          <w:ilvl w:val="0"/>
+          <w:numId w:val="0"/>
+        </w:numPr>
+        <w:ind w:leftChars="0"/>
+        <w:rPr>
+          <w:rFonts w:hint="default"/>
+          <w:b/>
+          <w:bCs/>
+          <w:lang w:val="en" w:eastAsia="zh-CN"/>
+        </w:rPr>
+      </w:pPr>
+      <w:r>
+        <w:rPr>
+          <w:rFonts w:hint="default"/>
+          <w:b/>
+          <w:bCs/>
+          <w:lang w:val="en" w:eastAsia="zh-CN"/>
+        </w:rPr>
+        <w:t>Relational Database</w:t>
+      </w:r>
+    </w:p>
+    <w:p>
+      <w:pPr>
+        <w:numPr>
+          <w:ilvl w:val="0"/>
+          <w:numId w:val="0"/>
+        </w:numPr>
+        <w:ind w:leftChars="0"/>
+        <w:rPr>
+          <w:rFonts w:hint="default"/>
+          <w:lang w:val="en" w:eastAsia="zh-CN"/>
+        </w:rPr>
+      </w:pPr>
+      <w:r>
+        <w:rPr>
+          <w:rFonts w:hint="default"/>
+          <w:lang w:val="en" w:eastAsia="zh-CN"/>
+        </w:rPr>
+        <w:t>A relational database is a digital database based on the relational model of data.</w:t>
+      </w:r>
+      <w:r>
+        <w:rPr>
+          <w:rStyle w:val="14"/>
+          <w:rFonts w:hint="default"/>
+          <w:lang w:val="en" w:eastAsia="zh-CN"/>
+        </w:rPr>
+        <w:endnoteReference w:id="13"/>
+      </w:r>
+      <w:r>
+        <w:rPr>
+          <w:rFonts w:hint="default"/>
+          <w:lang w:val="en" w:eastAsia="zh-CN"/>
+        </w:rPr>
+        <w:t xml:space="preserve"> This means that the things stored in such database become more complex. In addition to entities, it also stores the relationships between entities. The basic unit of a data structure in a database is a table. Each instance of the data is called a row, which is stored in a table. In DLRV, relational database is used as our main storage container because the information of the learning resource itself is a specific entity and it has a one-to-one, one to many relationship with publishers or reference objects. The figure 15 shows some relationships and entities in the database, the resources stored in data are absolutely not independent individuals. These complex relationships are reflected in the business logic function points of this search engine website, such as reference resources, publish resources, comment resources and other more functions.</w:t>
+      </w:r>
+    </w:p>
+    <w:p>
+      <w:pPr>
+        <w:numPr>
+          <w:ilvl w:val="0"/>
+          <w:numId w:val="0"/>
+        </w:numPr>
+        <w:ind w:leftChars="0"/>
+        <w:rPr>
+          <w:rFonts w:hint="default"/>
+          <w:lang w:val="en" w:eastAsia="zh-CN"/>
+        </w:rPr>
+      </w:pPr>
+    </w:p>
+    <w:p>
+      <w:pPr>
+        <w:numPr>
+          <w:ilvl w:val="0"/>
+          <w:numId w:val="0"/>
+        </w:numPr>
+        <w:ind w:leftChars="0"/>
+        <w:rPr>
+          <w:rFonts w:hint="default"/>
+          <w:lang w:val="en" w:eastAsia="zh-CN"/>
+        </w:rPr>
+      </w:pPr>
+      <w:r>
+        <w:rPr>
+          <w:rFonts w:hint="default"/>
+          <w:lang w:val="en" w:eastAsia="zh-CN"/>
+        </w:rPr>
+        <w:t>However, relational database is not very effective for searching, sorting and analyzing, especially in the case of large amount of data, so most of the role of relational database here is to store resource information. The following will introduce how relational database cooperates with non-relational database to carry out data quickly, how to improve the speed of user search and reduce the time cost. Time cost is one of the evaluation attributes of resource value.</w:t>
+      </w:r>
       <w:bookmarkStart w:id="14" w:name="_GoBack"/>
       <w:bookmarkEnd w:id="14"/>
     </w:p>
@@ -8754,6 +9062,66 @@
           <w:lang w:val="en" w:eastAsia="zh-CN"/>
         </w:rPr>
       </w:pPr>
+      <w:r>
+        <w:rPr>
+          <w:rFonts w:hint="default"/>
+          <w:lang w:val="en" w:eastAsia="zh-CN"/>
+        </w:rPr>
+        <w:drawing>
+          <wp:inline distT="0" distB="0" distL="114300" distR="114300">
+            <wp:extent cx="6062980" cy="5082540"/>
+            <wp:effectExtent l="0" t="0" r="2540" b="7620"/>
+            <wp:docPr id="19" name="Picture 19" descr="relational database"/>
+            <wp:cNvGraphicFramePr>
+              <a:graphicFrameLocks xmlns:a="http://schemas.openxmlformats.org/drawingml/2006/main" noChangeAspect="true"/>
+            </wp:cNvGraphicFramePr>
+            <a:graphic xmlns:a="http://schemas.openxmlformats.org/drawingml/2006/main">
+              <a:graphicData uri="http://schemas.openxmlformats.org/drawingml/2006/picture">
+                <pic:pic xmlns:pic="http://schemas.openxmlformats.org/drawingml/2006/picture">
+                  <pic:nvPicPr>
+                    <pic:cNvPr id="19" name="Picture 19" descr="relational database"/>
+                    <pic:cNvPicPr>
+                      <a:picLocks noChangeAspect="true"/>
+                    </pic:cNvPicPr>
+                  </pic:nvPicPr>
+                  <pic:blipFill>
+                    <a:blip r:embed="rId24"/>
+                    <a:stretch>
+                      <a:fillRect/>
+                    </a:stretch>
+                  </pic:blipFill>
+                  <pic:spPr>
+                    <a:xfrm>
+                      <a:off x="0" y="0"/>
+                      <a:ext cx="6062980" cy="5082540"/>
+                    </a:xfrm>
+                    <a:prstGeom prst="rect">
+                      <a:avLst/>
+                    </a:prstGeom>
+                  </pic:spPr>
+                </pic:pic>
+              </a:graphicData>
+            </a:graphic>
+          </wp:inline>
+        </w:drawing>
+      </w:r>
+    </w:p>
+    <w:p>
+      <w:pPr>
+        <w:pStyle w:val="30"/>
+        <w:bidi w:val="0"/>
+        <w:rPr>
+          <w:rFonts w:hint="default"/>
+          <w:lang w:val="en" w:eastAsia="zh-CN"/>
+        </w:rPr>
+      </w:pPr>
+      <w:r>
+        <w:rPr>
+          <w:rFonts w:hint="default"/>
+          <w:lang w:val="en" w:eastAsia="zh-CN"/>
+        </w:rPr>
+        <w:t>Figure 15</w:t>
+      </w:r>
     </w:p>
     <w:p>
       <w:pPr>
@@ -8978,140 +9346,11 @@
     </w:p>
     <w:p>
       <w:pPr>
-        <w:numPr>
-          <w:ilvl w:val="0"/>
-          <w:numId w:val="0"/>
-        </w:numPr>
-        <w:ind w:leftChars="0"/>
-        <w:rPr>
-          <w:rFonts w:hint="default"/>
-          <w:lang w:val="en" w:eastAsia="zh-CN"/>
-        </w:rPr>
-      </w:pPr>
-    </w:p>
-    <w:p>
-      <w:pPr>
-        <w:numPr>
-          <w:ilvl w:val="0"/>
-          <w:numId w:val="0"/>
-        </w:numPr>
-        <w:ind w:leftChars="0"/>
-        <w:rPr>
-          <w:rFonts w:hint="default"/>
-          <w:lang w:val="en" w:eastAsia="zh-CN"/>
-        </w:rPr>
-      </w:pPr>
-    </w:p>
-    <w:p>
-      <w:pPr>
-        <w:numPr>
-          <w:ilvl w:val="0"/>
-          <w:numId w:val="0"/>
-        </w:numPr>
-        <w:ind w:leftChars="0"/>
-        <w:rPr>
-          <w:rFonts w:hint="default"/>
-          <w:lang w:val="en" w:eastAsia="zh-CN"/>
-        </w:rPr>
-      </w:pPr>
-    </w:p>
-    <w:p>
-      <w:pPr>
-        <w:numPr>
-          <w:ilvl w:val="0"/>
-          <w:numId w:val="0"/>
-        </w:numPr>
-        <w:ind w:leftChars="0"/>
-        <w:rPr>
-          <w:rFonts w:hint="default"/>
-          <w:lang w:val="en" w:eastAsia="zh-CN"/>
-        </w:rPr>
-      </w:pPr>
-    </w:p>
-    <w:p>
-      <w:pPr>
-        <w:numPr>
-          <w:ilvl w:val="0"/>
-          <w:numId w:val="0"/>
-        </w:numPr>
-        <w:ind w:leftChars="0"/>
-        <w:rPr>
-          <w:rFonts w:hint="default"/>
-          <w:lang w:val="en" w:eastAsia="zh-CN"/>
-        </w:rPr>
-      </w:pPr>
-    </w:p>
-    <w:p>
-      <w:pPr>
-        <w:numPr>
-          <w:ilvl w:val="0"/>
-          <w:numId w:val="0"/>
-        </w:numPr>
-        <w:ind w:leftChars="0"/>
-        <w:rPr>
-          <w:rFonts w:hint="default"/>
-          <w:lang w:val="en" w:eastAsia="zh-CN"/>
-        </w:rPr>
-      </w:pPr>
-    </w:p>
-    <w:p>
-      <w:pPr>
-        <w:numPr>
-          <w:ilvl w:val="0"/>
-          <w:numId w:val="0"/>
-        </w:numPr>
-        <w:ind w:leftChars="0"/>
-        <w:rPr>
-          <w:rFonts w:hint="default"/>
-          <w:lang w:val="en" w:eastAsia="zh-CN"/>
-        </w:rPr>
-      </w:pPr>
-    </w:p>
-    <w:p>
-      <w:pPr>
-        <w:numPr>
-          <w:ilvl w:val="0"/>
-          <w:numId w:val="0"/>
-        </w:numPr>
-        <w:ind w:leftChars="0"/>
-        <w:rPr>
-          <w:rFonts w:hint="default"/>
-          <w:lang w:val="en" w:eastAsia="zh-CN"/>
-        </w:rPr>
-      </w:pPr>
-    </w:p>
-    <w:p>
-      <w:pPr>
-        <w:numPr>
-          <w:ilvl w:val="0"/>
-          <w:numId w:val="0"/>
-        </w:numPr>
-        <w:ind w:leftChars="0"/>
-        <w:rPr>
-          <w:rFonts w:hint="default"/>
-          <w:lang w:val="en" w:eastAsia="zh-CN"/>
-        </w:rPr>
-      </w:pPr>
-    </w:p>
-    <w:p>
-      <w:pPr>
-        <w:numPr>
-          <w:ilvl w:val="0"/>
-          <w:numId w:val="0"/>
-        </w:numPr>
-        <w:ind w:leftChars="0"/>
-        <w:rPr>
-          <w:rFonts w:hint="default"/>
-          <w:lang w:val="en" w:eastAsia="zh-CN"/>
-        </w:rPr>
-      </w:pPr>
-    </w:p>
-    <w:p>
-      <w:pPr>
         <w:pStyle w:val="2"/>
         <w:rPr>
-          <w:rFonts w:eastAsia="Noto Sans CJK SC" w:cs="Arial"/>
+          <w:rFonts w:hint="default" w:eastAsia="Noto Sans CJK SC" w:cs="Arial"/>
           <w:b/>
+          <w:lang w:val="en"/>
         </w:rPr>
       </w:pPr>
       <w:r>
@@ -9120,6 +9359,14 @@
           <w:b/>
         </w:rPr>
         <w:t>Citation</w:t>
+      </w:r>
+      <w:r>
+        <w:rPr>
+          <w:rFonts w:hint="default" w:eastAsia="Noto Sans CJK SC" w:cs="Arial"/>
+          <w:b/>
+          <w:lang w:val="en"/>
+        </w:rPr>
+        <w:t>s</w:t>
       </w:r>
     </w:p>
     <w:p>
@@ -9155,7 +9402,7 @@
 
 <file path=word/endnotes.xml><?xml version="1.0" encoding="utf-8"?>
 <w:endnotes xmlns:wpc="http://schemas.microsoft.com/office/word/2010/wordprocessingCanvas" xmlns:mc="http://schemas.openxmlformats.org/markup-compatibility/2006" xmlns:o="urn:schemas-microsoft-com:office:office" xmlns:r="http://schemas.openxmlformats.org/officeDocument/2006/relationships" xmlns:m="http://schemas.openxmlformats.org/officeDocument/2006/math" xmlns:v="urn:schemas-microsoft-com:vml" xmlns:wp14="http://schemas.microsoft.com/office/word/2010/wordprocessingDrawing" xmlns:wp="http://schemas.openxmlformats.org/drawingml/2006/wordprocessingDrawing" xmlns:w="http://schemas.openxmlformats.org/wordprocessingml/2006/main" xmlns:w14="http://schemas.microsoft.com/office/word/2010/wordml" xmlns:w15="http://schemas.microsoft.com/office/word/2012/wordml" xmlns:w10="urn:schemas-microsoft-com:office:word" xmlns:wpg="http://schemas.microsoft.com/office/word/2010/wordprocessingGroup" xmlns:wpi="http://schemas.microsoft.com/office/word/2010/wordprocessingInk" xmlns:wne="http://schemas.microsoft.com/office/word/2006/wordml" xmlns:wps="http://schemas.microsoft.com/office/word/2010/wordprocessingShape" xmlns:wpsCustomData="http://www.wps.cn/officeDocument/2013/wpsCustomData" mc:Ignorable="w14 w15 wp14">
-  <w:endnote w:type="separator" w:id="26">
+  <w:endnote w:type="separator" w:id="28">
     <w:p>
       <w:pPr>
         <w:spacing w:line="240" w:lineRule="auto"/>
@@ -9165,7 +9412,7 @@
       </w:r>
     </w:p>
   </w:endnote>
-  <w:endnote w:type="continuationSeparator" w:id="27">
+  <w:endnote w:type="continuationSeparator" w:id="29">
     <w:p>
       <w:pPr>
         <w:spacing w:line="240" w:lineRule="auto"/>
@@ -10237,6 +10484,316 @@
           <w:lang w:val="en-US" w:eastAsia="zh-CN"/>
         </w:rPr>
         <w:t>Proc of SOSP 2003.New York:ACM,2003:29-43</w:t>
+      </w:r>
+    </w:p>
+    <w:p>
+      <w:pPr>
+        <w:pStyle w:val="15"/>
+        <w:snapToGrid w:val="0"/>
+      </w:pPr>
+    </w:p>
+  </w:endnote>
+  <w:endnote w:id="13">
+    <w:p>
+      <w:pPr>
+        <w:pStyle w:val="19"/>
+        <w:bidi w:val="0"/>
+        <w:rPr>
+          <w:rStyle w:val="33"/>
+          <w:rFonts w:hint="default" w:cs="Times New Roman"/>
+          <w:color w:val="auto"/>
+          <w:kern w:val="0"/>
+          <w:szCs w:val="22"/>
+          <w:lang w:val="en-US" w:eastAsia="zh-CN" w:bidi="ar-SA"/>
+        </w:rPr>
+      </w:pPr>
+      <w:r>
+        <w:rPr>
+          <w:rStyle w:val="14"/>
+        </w:rPr>
+        <w:endnoteRef/>
+      </w:r>
+      <w:r>
+        <w:t xml:space="preserve"> </w:t>
+      </w:r>
+      <w:r>
+        <w:rPr>
+          <w:rFonts w:ascii="sans-serif" w:hAnsi="sans-serif" w:eastAsia="sans-serif" w:cs="sans-serif"/>
+          <w:i w:val="0"/>
+          <w:caps w:val="0"/>
+          <w:color w:val="202122"/>
+          <w:spacing w:val="0"/>
+          <w:kern w:val="0"/>
+          <w:sz w:val="15"/>
+          <w:szCs w:val="15"/>
+          <w:shd w:val="clear" w:fill="EAF3FF"/>
+          <w:lang w:val="en-US" w:eastAsia="zh-CN" w:bidi="ar"/>
+        </w:rPr>
+        <w:t> </w:t>
+      </w:r>
+      <w:r>
+        <w:rPr>
+          <w:rStyle w:val="33"/>
+          <w:rFonts w:hint="default" w:cs="Times New Roman"/>
+          <w:color w:val="auto"/>
+          <w:kern w:val="0"/>
+          <w:szCs w:val="22"/>
+          <w:lang w:val="en-US" w:eastAsia="zh-CN" w:bidi="ar-SA"/>
+        </w:rPr>
+        <w:fldChar w:fldCharType="begin"/>
+      </w:r>
+      <w:r>
+        <w:rPr>
+          <w:rStyle w:val="33"/>
+          <w:rFonts w:hint="default" w:cs="Times New Roman"/>
+          <w:color w:val="auto"/>
+          <w:kern w:val="0"/>
+          <w:szCs w:val="22"/>
+          <w:lang w:val="en-US" w:eastAsia="zh-CN" w:bidi="ar-SA"/>
+        </w:rPr>
+        <w:instrText xml:space="preserve"> HYPERLINK "https://en.wikipedia.org/wiki/Edgar_F._Codd" \o "Edgar F. Codd" </w:instrText>
+      </w:r>
+      <w:r>
+        <w:rPr>
+          <w:rStyle w:val="33"/>
+          <w:rFonts w:hint="default" w:cs="Times New Roman"/>
+          <w:color w:val="auto"/>
+          <w:kern w:val="0"/>
+          <w:szCs w:val="22"/>
+          <w:lang w:val="en-US" w:eastAsia="zh-CN" w:bidi="ar-SA"/>
+        </w:rPr>
+        <w:fldChar w:fldCharType="separate"/>
+      </w:r>
+      <w:r>
+        <w:rPr>
+          <w:rStyle w:val="33"/>
+          <w:rFonts w:hint="default" w:cs="Times New Roman"/>
+          <w:color w:val="auto"/>
+          <w:kern w:val="0"/>
+          <w:szCs w:val="22"/>
+          <w:lang w:val="en-US" w:eastAsia="zh-CN" w:bidi="ar-SA"/>
+        </w:rPr>
+        <w:t>Codd, E. F.</w:t>
+      </w:r>
+      <w:r>
+        <w:rPr>
+          <w:rStyle w:val="33"/>
+          <w:rFonts w:hint="default" w:cs="Times New Roman"/>
+          <w:color w:val="auto"/>
+          <w:kern w:val="0"/>
+          <w:szCs w:val="22"/>
+          <w:lang w:val="en-US" w:eastAsia="zh-CN" w:bidi="ar-SA"/>
+        </w:rPr>
+        <w:fldChar w:fldCharType="end"/>
+      </w:r>
+      <w:r>
+        <w:rPr>
+          <w:rStyle w:val="33"/>
+          <w:rFonts w:hint="default" w:cs="Times New Roman"/>
+          <w:color w:val="auto"/>
+          <w:kern w:val="0"/>
+          <w:szCs w:val="22"/>
+          <w:lang w:val="en-US" w:eastAsia="zh-CN" w:bidi="ar-SA"/>
+        </w:rPr>
+        <w:t> (1970). "A Relational Model of Data for Large Shared Data Banks". </w:t>
+      </w:r>
+      <w:r>
+        <w:rPr>
+          <w:rStyle w:val="33"/>
+          <w:rFonts w:hint="default" w:cs="Times New Roman"/>
+          <w:color w:val="auto"/>
+          <w:kern w:val="0"/>
+          <w:szCs w:val="22"/>
+          <w:lang w:val="en-US" w:eastAsia="zh-CN" w:bidi="ar-SA"/>
+        </w:rPr>
+        <w:fldChar w:fldCharType="begin"/>
+      </w:r>
+      <w:r>
+        <w:rPr>
+          <w:rStyle w:val="33"/>
+          <w:rFonts w:hint="default" w:cs="Times New Roman"/>
+          <w:color w:val="auto"/>
+          <w:kern w:val="0"/>
+          <w:szCs w:val="22"/>
+          <w:lang w:val="en-US" w:eastAsia="zh-CN" w:bidi="ar-SA"/>
+        </w:rPr>
+        <w:instrText xml:space="preserve"> HYPERLINK "https://en.wikipedia.org/wiki/Communications_of_the_ACM" \o "Communications of the ACM" </w:instrText>
+      </w:r>
+      <w:r>
+        <w:rPr>
+          <w:rStyle w:val="33"/>
+          <w:rFonts w:hint="default" w:cs="Times New Roman"/>
+          <w:color w:val="auto"/>
+          <w:kern w:val="0"/>
+          <w:szCs w:val="22"/>
+          <w:lang w:val="en-US" w:eastAsia="zh-CN" w:bidi="ar-SA"/>
+        </w:rPr>
+        <w:fldChar w:fldCharType="separate"/>
+      </w:r>
+      <w:r>
+        <w:rPr>
+          <w:rStyle w:val="33"/>
+          <w:rFonts w:hint="default" w:cs="Times New Roman"/>
+          <w:color w:val="auto"/>
+          <w:kern w:val="0"/>
+          <w:szCs w:val="22"/>
+          <w:lang w:val="en-US" w:eastAsia="zh-CN" w:bidi="ar-SA"/>
+        </w:rPr>
+        <w:t>Communications of the ACM</w:t>
+      </w:r>
+      <w:r>
+        <w:rPr>
+          <w:rStyle w:val="33"/>
+          <w:rFonts w:hint="default" w:cs="Times New Roman"/>
+          <w:color w:val="auto"/>
+          <w:kern w:val="0"/>
+          <w:szCs w:val="22"/>
+          <w:lang w:val="en-US" w:eastAsia="zh-CN" w:bidi="ar-SA"/>
+        </w:rPr>
+        <w:fldChar w:fldCharType="end"/>
+      </w:r>
+      <w:r>
+        <w:rPr>
+          <w:rStyle w:val="33"/>
+          <w:rFonts w:hint="default" w:cs="Times New Roman"/>
+          <w:color w:val="auto"/>
+          <w:kern w:val="0"/>
+          <w:szCs w:val="22"/>
+          <w:lang w:val="en-US" w:eastAsia="zh-CN" w:bidi="ar-SA"/>
+        </w:rPr>
+        <w:t>. 13 (6): 377–387. </w:t>
+      </w:r>
+      <w:r>
+        <w:rPr>
+          <w:rStyle w:val="33"/>
+          <w:rFonts w:hint="default" w:cs="Times New Roman"/>
+          <w:color w:val="auto"/>
+          <w:kern w:val="0"/>
+          <w:szCs w:val="22"/>
+          <w:lang w:val="en-US" w:eastAsia="zh-CN" w:bidi="ar-SA"/>
+        </w:rPr>
+        <w:fldChar w:fldCharType="begin"/>
+      </w:r>
+      <w:r>
+        <w:rPr>
+          <w:rStyle w:val="33"/>
+          <w:rFonts w:hint="default" w:cs="Times New Roman"/>
+          <w:color w:val="auto"/>
+          <w:kern w:val="0"/>
+          <w:szCs w:val="22"/>
+          <w:lang w:val="en-US" w:eastAsia="zh-CN" w:bidi="ar-SA"/>
+        </w:rPr>
+        <w:instrText xml:space="preserve"> HYPERLINK "https://en.wikipedia.org/wiki/Doi_(identifier)" \o "Doi (identifier)" </w:instrText>
+      </w:r>
+      <w:r>
+        <w:rPr>
+          <w:rStyle w:val="33"/>
+          <w:rFonts w:hint="default" w:cs="Times New Roman"/>
+          <w:color w:val="auto"/>
+          <w:kern w:val="0"/>
+          <w:szCs w:val="22"/>
+          <w:lang w:val="en-US" w:eastAsia="zh-CN" w:bidi="ar-SA"/>
+        </w:rPr>
+        <w:fldChar w:fldCharType="separate"/>
+      </w:r>
+      <w:r>
+        <w:rPr>
+          <w:rStyle w:val="33"/>
+          <w:rFonts w:hint="default" w:cs="Times New Roman"/>
+          <w:color w:val="auto"/>
+          <w:kern w:val="0"/>
+          <w:szCs w:val="22"/>
+          <w:lang w:val="en-US" w:eastAsia="zh-CN" w:bidi="ar-SA"/>
+        </w:rPr>
+        <w:t>doi</w:t>
+      </w:r>
+      <w:r>
+        <w:rPr>
+          <w:rStyle w:val="33"/>
+          <w:rFonts w:hint="default" w:cs="Times New Roman"/>
+          <w:color w:val="auto"/>
+          <w:kern w:val="0"/>
+          <w:szCs w:val="22"/>
+          <w:lang w:val="en-US" w:eastAsia="zh-CN" w:bidi="ar-SA"/>
+        </w:rPr>
+        <w:fldChar w:fldCharType="end"/>
+      </w:r>
+      <w:r>
+        <w:rPr>
+          <w:rStyle w:val="33"/>
+          <w:rFonts w:hint="default" w:cs="Times New Roman"/>
+          <w:color w:val="auto"/>
+          <w:kern w:val="0"/>
+          <w:szCs w:val="22"/>
+          <w:lang w:val="en-US" w:eastAsia="zh-CN" w:bidi="ar-SA"/>
+        </w:rPr>
+        <w:t>:</w:t>
+      </w:r>
+      <w:r>
+        <w:rPr>
+          <w:rStyle w:val="33"/>
+          <w:rFonts w:hint="default" w:cs="Times New Roman"/>
+          <w:color w:val="auto"/>
+          <w:kern w:val="0"/>
+          <w:szCs w:val="22"/>
+          <w:lang w:val="en-US" w:eastAsia="zh-CN" w:bidi="ar-SA"/>
+        </w:rPr>
+        <w:fldChar w:fldCharType="begin"/>
+      </w:r>
+      <w:r>
+        <w:rPr>
+          <w:rStyle w:val="33"/>
+          <w:rFonts w:hint="default" w:cs="Times New Roman"/>
+          <w:color w:val="auto"/>
+          <w:kern w:val="0"/>
+          <w:szCs w:val="22"/>
+          <w:lang w:val="en-US" w:eastAsia="zh-CN" w:bidi="ar-SA"/>
+        </w:rPr>
+        <w:instrText xml:space="preserve"> HYPERLINK "https://doi.org/10.1145/362384.362685" </w:instrText>
+      </w:r>
+      <w:r>
+        <w:rPr>
+          <w:rStyle w:val="33"/>
+          <w:rFonts w:hint="default" w:cs="Times New Roman"/>
+          <w:color w:val="auto"/>
+          <w:kern w:val="0"/>
+          <w:szCs w:val="22"/>
+          <w:lang w:val="en-US" w:eastAsia="zh-CN" w:bidi="ar-SA"/>
+        </w:rPr>
+        <w:fldChar w:fldCharType="separate"/>
+      </w:r>
+      <w:r>
+        <w:rPr>
+          <w:rStyle w:val="33"/>
+          <w:rFonts w:hint="default" w:cs="Times New Roman"/>
+          <w:color w:val="auto"/>
+          <w:kern w:val="0"/>
+          <w:szCs w:val="22"/>
+          <w:lang w:val="en-US" w:eastAsia="zh-CN" w:bidi="ar-SA"/>
+        </w:rPr>
+        <w:t>10.1145/362384.362685</w:t>
+      </w:r>
+      <w:r>
+        <w:rPr>
+          <w:rStyle w:val="33"/>
+          <w:rFonts w:hint="default" w:cs="Times New Roman"/>
+          <w:color w:val="auto"/>
+          <w:kern w:val="0"/>
+          <w:szCs w:val="22"/>
+          <w:lang w:val="en-US" w:eastAsia="zh-CN" w:bidi="ar-SA"/>
+        </w:rPr>
+        <w:fldChar w:fldCharType="end"/>
+      </w:r>
+      <w:r>
+        <w:rPr>
+          <w:rStyle w:val="33"/>
+          <w:rFonts w:hint="default" w:cs="Times New Roman"/>
+          <w:color w:val="auto"/>
+          <w:kern w:val="0"/>
+          <w:szCs w:val="22"/>
+          <w:lang w:val="en-US" w:eastAsia="zh-CN" w:bidi="ar-SA"/>
+        </w:rPr>
+        <w:t>.</w:t>
       </w:r>
     </w:p>
     <w:p>
@@ -11751,7 +12308,7 @@
     <w:lsdException w:uiPriority="39" w:name="toc 8"/>
     <w:lsdException w:uiPriority="39" w:name="toc 9"/>
     <w:lsdException w:uiPriority="99" w:name="Normal Indent"/>
-    <w:lsdException w:qFormat="1" w:uiPriority="99" w:name="footnote text"/>
+    <w:lsdException w:qFormat="1" w:uiPriority="99" w:semiHidden="0" w:name="footnote text"/>
     <w:lsdException w:uiPriority="99" w:name="annotation text"/>
     <w:lsdException w:qFormat="1" w:unhideWhenUsed="0" w:uiPriority="0" w:semiHidden="0" w:name="header"/>
     <w:lsdException w:qFormat="1" w:unhideWhenUsed="0" w:uiPriority="0" w:semiHidden="0" w:name="footer"/>
@@ -12234,7 +12791,6 @@
   <w:style w:type="paragraph" w:styleId="19">
     <w:name w:val="footnote text"/>
     <w:basedOn w:val="1"/>
-    <w:semiHidden/>
     <w:unhideWhenUsed/>
     <w:qFormat/>
     <w:uiPriority w:val="99"/>

</xml_diff>

<commit_message>
start to describe non-relational
</commit_message>
<xml_diff>
--- a/thesis.docx
+++ b/thesis.docx
@@ -9032,10 +9032,8 @@
           <w:rFonts w:hint="default"/>
           <w:lang w:val="en" w:eastAsia="zh-CN"/>
         </w:rPr>
-        <w:t>However, relational database is not very effective for searching, sorting and analyzing, especially in the case of large amount of data, so most of the role of relational database here is to store resource information. The following will introduce how relational database cooperates with non-relational database to carry out data quickly, how to improve the speed of user search and reduce the time cost. Time cost is one of the evaluation attributes of resource value.</w:t>
-      </w:r>
-      <w:bookmarkStart w:id="14" w:name="_GoBack"/>
-      <w:bookmarkEnd w:id="14"/>
+        <w:t>However, relational database is not very effective in searching, sorting and analyzing, especially in the case of large amount of data, so most of the role of relational database here is to store resource information. The following will introduce how relational database cooperates with non-relational database to carry out data quickly, how to improve the speed of user search and reduce the time cost. Time cost is one of the evaluation attributes of resource value.</w:t>
+      </w:r>
     </w:p>
     <w:p>
       <w:pPr>
@@ -9158,9 +9156,20 @@
         <w:ind w:leftChars="0"/>
         <w:rPr>
           <w:rFonts w:hint="default"/>
-          <w:lang w:val="en" w:eastAsia="zh-CN"/>
-        </w:rPr>
-      </w:pPr>
+          <w:b/>
+          <w:bCs/>
+          <w:lang w:val="en" w:eastAsia="zh-CN"/>
+        </w:rPr>
+      </w:pPr>
+      <w:r>
+        <w:rPr>
+          <w:rFonts w:hint="default"/>
+          <w:b/>
+          <w:bCs/>
+          <w:lang w:val="en" w:eastAsia="zh-CN"/>
+        </w:rPr>
+        <w:t>Non-Relational Database</w:t>
+      </w:r>
     </w:p>
     <w:p>
       <w:pPr>
@@ -9187,6 +9196,13 @@
           <w:lang w:val="en" w:eastAsia="zh-CN"/>
         </w:rPr>
       </w:pPr>
+      <w:r>
+        <w:rPr>
+          <w:rFonts w:hint="default"/>
+          <w:lang w:val="en" w:eastAsia="zh-CN"/>
+        </w:rPr>
+        <w:t>The characteristic of non-relational database is that the storage structure in it is very simple, without dependent relationship between data and data. So when retrieving a piece of data, its reading speed is relatively faster, especially in the case of large amount of data. From figure 14, it is a set of storage solutions. The figure shows three databases, two of which are permanent storage database which store data on hard disks and one is cache database which stores data in memory. Between the three, the reading speed of data is:</w:t>
+      </w:r>
     </w:p>
     <w:p>
       <w:pPr>
@@ -9213,6 +9229,13 @@
           <w:lang w:val="en" w:eastAsia="zh-CN"/>
         </w:rPr>
       </w:pPr>
+      <w:r>
+        <w:rPr>
+          <w:rFonts w:hint="default"/>
+          <w:lang w:val="en" w:eastAsia="zh-CN"/>
+        </w:rPr>
+        <w:t>Cache Database &gt; Hard Disk Non-relational database &gt; Hard Disk Relational database</w:t>
+      </w:r>
     </w:p>
     <w:p>
       <w:pPr>
@@ -9239,6 +9262,1188 @@
           <w:lang w:val="en" w:eastAsia="zh-CN"/>
         </w:rPr>
       </w:pPr>
+      <w:r>
+        <w:rPr>
+          <w:rFonts w:hint="default"/>
+          <w:lang w:val="en" w:eastAsia="zh-CN"/>
+        </w:rPr>
+        <w:t>Please refer to query performance of different modern databases in the following data table.</w:t>
+      </w:r>
+      <w:r>
+        <w:rPr>
+          <w:rStyle w:val="18"/>
+          <w:rFonts w:hint="default"/>
+          <w:lang w:val="en" w:eastAsia="zh-CN"/>
+        </w:rPr>
+        <w:footnoteReference w:id="1"/>
+      </w:r>
+    </w:p>
+    <w:p>
+      <w:pPr>
+        <w:numPr>
+          <w:ilvl w:val="0"/>
+          <w:numId w:val="0"/>
+        </w:numPr>
+        <w:ind w:leftChars="0"/>
+        <w:rPr>
+          <w:rFonts w:hint="default"/>
+          <w:lang w:val="en" w:eastAsia="zh-CN"/>
+        </w:rPr>
+      </w:pPr>
+    </w:p>
+    <w:tbl>
+      <w:tblPr>
+        <w:tblStyle w:val="26"/>
+        <w:tblW w:w="0" w:type="auto"/>
+        <w:tblInd w:w="0" w:type="dxa"/>
+        <w:tblBorders>
+          <w:top w:val="single" w:color="auto" w:sz="4" w:space="0"/>
+          <w:left w:val="single" w:color="auto" w:sz="4" w:space="0"/>
+          <w:bottom w:val="single" w:color="auto" w:sz="4" w:space="0"/>
+          <w:right w:val="single" w:color="auto" w:sz="4" w:space="0"/>
+          <w:insideH w:val="single" w:color="auto" w:sz="4" w:space="0"/>
+          <w:insideV w:val="single" w:color="auto" w:sz="4" w:space="0"/>
+        </w:tblBorders>
+        <w:tblLayout w:type="autofit"/>
+        <w:tblCellMar>
+          <w:left w:w="108" w:type="dxa"/>
+          <w:right w:w="108" w:type="dxa"/>
+        </w:tblCellMar>
+      </w:tblPr>
+      <w:tblGrid>
+        <w:gridCol w:w="2536"/>
+        <w:gridCol w:w="1771"/>
+        <w:gridCol w:w="1772"/>
+        <w:gridCol w:w="1772"/>
+        <w:gridCol w:w="1772"/>
+        <w:gridCol w:w="1772"/>
+        <w:gridCol w:w="1772"/>
+      </w:tblGrid>
+      <w:tr>
+        <w:tblPrEx>
+          <w:tblBorders>
+            <w:top w:val="single" w:color="auto" w:sz="4" w:space="0"/>
+            <w:left w:val="single" w:color="auto" w:sz="4" w:space="0"/>
+            <w:bottom w:val="single" w:color="auto" w:sz="4" w:space="0"/>
+            <w:right w:val="single" w:color="auto" w:sz="4" w:space="0"/>
+            <w:insideH w:val="single" w:color="auto" w:sz="4" w:space="0"/>
+            <w:insideV w:val="single" w:color="auto" w:sz="4" w:space="0"/>
+          </w:tblBorders>
+          <w:tblCellMar>
+            <w:left w:w="108" w:type="dxa"/>
+            <w:right w:w="108" w:type="dxa"/>
+          </w:tblCellMar>
+        </w:tblPrEx>
+        <w:tc>
+          <w:tcPr>
+            <w:tcW w:w="2536" w:type="dxa"/>
+            <w:vAlign w:val="center"/>
+          </w:tcPr>
+          <w:p>
+            <w:pPr>
+              <w:numPr>
+                <w:ilvl w:val="0"/>
+                <w:numId w:val="0"/>
+              </w:numPr>
+              <w:rPr>
+                <w:rFonts w:hint="default"/>
+                <w:vertAlign w:val="baseline"/>
+                <w:lang w:val="en" w:eastAsia="zh-CN"/>
+              </w:rPr>
+            </w:pPr>
+            <w:r>
+              <w:rPr>
+                <w:rFonts w:hint="default"/>
+                <w:vertAlign w:val="baseline"/>
+                <w:lang w:val="en" w:eastAsia="zh-CN"/>
+              </w:rPr>
+              <w:t>Operation</w:t>
+            </w:r>
+          </w:p>
+        </w:tc>
+        <w:tc>
+          <w:tcPr>
+            <w:tcW w:w="1771" w:type="dxa"/>
+            <w:vAlign w:val="center"/>
+          </w:tcPr>
+          <w:p>
+            <w:pPr>
+              <w:numPr>
+                <w:ilvl w:val="0"/>
+                <w:numId w:val="0"/>
+              </w:numPr>
+              <w:rPr>
+                <w:rFonts w:hint="default"/>
+                <w:vertAlign w:val="baseline"/>
+                <w:lang w:val="en" w:eastAsia="zh-CN"/>
+              </w:rPr>
+            </w:pPr>
+            <w:r>
+              <w:rPr>
+                <w:rFonts w:hint="default"/>
+                <w:vertAlign w:val="baseline"/>
+                <w:lang w:val="en" w:eastAsia="zh-CN"/>
+              </w:rPr>
+              <w:t>Oracle</w:t>
+            </w:r>
+          </w:p>
+        </w:tc>
+        <w:tc>
+          <w:tcPr>
+            <w:tcW w:w="1772" w:type="dxa"/>
+            <w:vAlign w:val="center"/>
+          </w:tcPr>
+          <w:p>
+            <w:pPr>
+              <w:numPr>
+                <w:ilvl w:val="0"/>
+                <w:numId w:val="0"/>
+              </w:numPr>
+              <w:rPr>
+                <w:rFonts w:hint="default"/>
+                <w:vertAlign w:val="baseline"/>
+                <w:lang w:val="en" w:eastAsia="zh-CN"/>
+              </w:rPr>
+            </w:pPr>
+            <w:r>
+              <w:rPr>
+                <w:rFonts w:hint="default"/>
+                <w:vertAlign w:val="baseline"/>
+                <w:lang w:val="en" w:eastAsia="zh-CN"/>
+              </w:rPr>
+              <w:t>MySql</w:t>
+            </w:r>
+          </w:p>
+        </w:tc>
+        <w:tc>
+          <w:tcPr>
+            <w:tcW w:w="1772" w:type="dxa"/>
+            <w:vAlign w:val="center"/>
+          </w:tcPr>
+          <w:p>
+            <w:pPr>
+              <w:numPr>
+                <w:ilvl w:val="0"/>
+                <w:numId w:val="0"/>
+              </w:numPr>
+              <w:rPr>
+                <w:rFonts w:hint="default"/>
+                <w:vertAlign w:val="baseline"/>
+                <w:lang w:val="en" w:eastAsia="zh-CN"/>
+              </w:rPr>
+            </w:pPr>
+            <w:r>
+              <w:rPr>
+                <w:rFonts w:hint="default"/>
+                <w:vertAlign w:val="baseline"/>
+                <w:lang w:val="en" w:eastAsia="zh-CN"/>
+              </w:rPr>
+              <w:t>MsSql</w:t>
+            </w:r>
+          </w:p>
+        </w:tc>
+        <w:tc>
+          <w:tcPr>
+            <w:tcW w:w="1772" w:type="dxa"/>
+            <w:vAlign w:val="center"/>
+          </w:tcPr>
+          <w:p>
+            <w:pPr>
+              <w:numPr>
+                <w:ilvl w:val="0"/>
+                <w:numId w:val="0"/>
+              </w:numPr>
+              <w:rPr>
+                <w:rFonts w:hint="default"/>
+                <w:vertAlign w:val="baseline"/>
+                <w:lang w:val="en" w:eastAsia="zh-CN"/>
+              </w:rPr>
+            </w:pPr>
+            <w:r>
+              <w:rPr>
+                <w:rFonts w:hint="default"/>
+                <w:vertAlign w:val="baseline"/>
+                <w:lang w:val="en" w:eastAsia="zh-CN"/>
+              </w:rPr>
+              <w:t>Mongo</w:t>
+            </w:r>
+          </w:p>
+        </w:tc>
+        <w:tc>
+          <w:tcPr>
+            <w:tcW w:w="1772" w:type="dxa"/>
+            <w:vAlign w:val="center"/>
+          </w:tcPr>
+          <w:p>
+            <w:pPr>
+              <w:numPr>
+                <w:ilvl w:val="0"/>
+                <w:numId w:val="0"/>
+              </w:numPr>
+              <w:rPr>
+                <w:rFonts w:hint="default"/>
+                <w:vertAlign w:val="baseline"/>
+                <w:lang w:val="en" w:eastAsia="zh-CN"/>
+              </w:rPr>
+            </w:pPr>
+            <w:r>
+              <w:rPr>
+                <w:rFonts w:hint="default"/>
+                <w:vertAlign w:val="baseline"/>
+                <w:lang w:val="en" w:eastAsia="zh-CN"/>
+              </w:rPr>
+              <w:t>Redis</w:t>
+            </w:r>
+          </w:p>
+        </w:tc>
+        <w:tc>
+          <w:tcPr>
+            <w:tcW w:w="1772" w:type="dxa"/>
+            <w:vAlign w:val="center"/>
+          </w:tcPr>
+          <w:p>
+            <w:pPr>
+              <w:numPr>
+                <w:ilvl w:val="0"/>
+                <w:numId w:val="0"/>
+              </w:numPr>
+              <w:rPr>
+                <w:rFonts w:hint="default"/>
+                <w:vertAlign w:val="baseline"/>
+                <w:lang w:val="en" w:eastAsia="zh-CN"/>
+              </w:rPr>
+            </w:pPr>
+            <w:r>
+              <w:rPr>
+                <w:rFonts w:hint="default"/>
+                <w:vertAlign w:val="baseline"/>
+                <w:lang w:val="en" w:eastAsia="zh-CN"/>
+              </w:rPr>
+              <w:t>GraphQL</w:t>
+            </w:r>
+          </w:p>
+        </w:tc>
+      </w:tr>
+      <w:tr>
+        <w:tblPrEx>
+          <w:tblBorders>
+            <w:top w:val="single" w:color="auto" w:sz="4" w:space="0"/>
+            <w:left w:val="single" w:color="auto" w:sz="4" w:space="0"/>
+            <w:bottom w:val="single" w:color="auto" w:sz="4" w:space="0"/>
+            <w:right w:val="single" w:color="auto" w:sz="4" w:space="0"/>
+            <w:insideH w:val="single" w:color="auto" w:sz="4" w:space="0"/>
+            <w:insideV w:val="single" w:color="auto" w:sz="4" w:space="0"/>
+          </w:tblBorders>
+        </w:tblPrEx>
+        <w:tc>
+          <w:tcPr>
+            <w:tcW w:w="2536" w:type="dxa"/>
+            <w:vAlign w:val="center"/>
+          </w:tcPr>
+          <w:p>
+            <w:pPr>
+              <w:numPr>
+                <w:ilvl w:val="0"/>
+                <w:numId w:val="0"/>
+              </w:numPr>
+              <w:rPr>
+                <w:rFonts w:hint="default"/>
+                <w:vertAlign w:val="baseline"/>
+                <w:lang w:val="en" w:eastAsia="zh-CN"/>
+              </w:rPr>
+            </w:pPr>
+            <w:r>
+              <w:rPr>
+                <w:rFonts w:hint="default"/>
+                <w:vertAlign w:val="baseline"/>
+                <w:lang w:val="en" w:eastAsia="zh-CN"/>
+              </w:rPr>
+              <w:t>Insert</w:t>
+            </w:r>
+          </w:p>
+        </w:tc>
+        <w:tc>
+          <w:tcPr>
+            <w:tcW w:w="1771" w:type="dxa"/>
+            <w:vAlign w:val="center"/>
+          </w:tcPr>
+          <w:p>
+            <w:pPr>
+              <w:numPr>
+                <w:ilvl w:val="0"/>
+                <w:numId w:val="0"/>
+              </w:numPr>
+              <w:rPr>
+                <w:rFonts w:hint="default"/>
+                <w:vertAlign w:val="baseline"/>
+                <w:lang w:val="en" w:eastAsia="zh-CN"/>
+              </w:rPr>
+            </w:pPr>
+            <w:r>
+              <w:rPr>
+                <w:rFonts w:hint="default"/>
+                <w:vertAlign w:val="baseline"/>
+                <w:lang w:val="en" w:eastAsia="zh-CN"/>
+              </w:rPr>
+              <w:t>0.091</w:t>
+            </w:r>
+          </w:p>
+        </w:tc>
+        <w:tc>
+          <w:tcPr>
+            <w:tcW w:w="1772" w:type="dxa"/>
+            <w:vAlign w:val="center"/>
+          </w:tcPr>
+          <w:p>
+            <w:pPr>
+              <w:numPr>
+                <w:ilvl w:val="0"/>
+                <w:numId w:val="0"/>
+              </w:numPr>
+              <w:rPr>
+                <w:rFonts w:hint="default"/>
+                <w:vertAlign w:val="baseline"/>
+                <w:lang w:val="en" w:eastAsia="zh-CN"/>
+              </w:rPr>
+            </w:pPr>
+            <w:r>
+              <w:rPr>
+                <w:rFonts w:hint="default"/>
+                <w:vertAlign w:val="baseline"/>
+                <w:lang w:val="en" w:eastAsia="zh-CN"/>
+              </w:rPr>
+              <w:t>0.038</w:t>
+            </w:r>
+          </w:p>
+        </w:tc>
+        <w:tc>
+          <w:tcPr>
+            <w:tcW w:w="1772" w:type="dxa"/>
+            <w:vAlign w:val="center"/>
+          </w:tcPr>
+          <w:p>
+            <w:pPr>
+              <w:numPr>
+                <w:ilvl w:val="0"/>
+                <w:numId w:val="0"/>
+              </w:numPr>
+              <w:rPr>
+                <w:rFonts w:hint="default"/>
+                <w:vertAlign w:val="baseline"/>
+                <w:lang w:val="en" w:eastAsia="zh-CN"/>
+              </w:rPr>
+            </w:pPr>
+            <w:r>
+              <w:rPr>
+                <w:rFonts w:hint="default"/>
+                <w:vertAlign w:val="baseline"/>
+                <w:lang w:val="en" w:eastAsia="zh-CN"/>
+              </w:rPr>
+              <w:t>0.093</w:t>
+            </w:r>
+          </w:p>
+        </w:tc>
+        <w:tc>
+          <w:tcPr>
+            <w:tcW w:w="1772" w:type="dxa"/>
+            <w:vAlign w:val="center"/>
+          </w:tcPr>
+          <w:p>
+            <w:pPr>
+              <w:numPr>
+                <w:ilvl w:val="0"/>
+                <w:numId w:val="0"/>
+              </w:numPr>
+              <w:rPr>
+                <w:rFonts w:hint="default"/>
+                <w:vertAlign w:val="baseline"/>
+                <w:lang w:val="en" w:eastAsia="zh-CN"/>
+              </w:rPr>
+            </w:pPr>
+            <w:r>
+              <w:rPr>
+                <w:rFonts w:hint="default"/>
+                <w:vertAlign w:val="baseline"/>
+                <w:lang w:val="en" w:eastAsia="zh-CN"/>
+              </w:rPr>
+              <w:t>0.005</w:t>
+            </w:r>
+          </w:p>
+        </w:tc>
+        <w:tc>
+          <w:tcPr>
+            <w:tcW w:w="1772" w:type="dxa"/>
+            <w:vAlign w:val="center"/>
+          </w:tcPr>
+          <w:p>
+            <w:pPr>
+              <w:numPr>
+                <w:ilvl w:val="0"/>
+                <w:numId w:val="0"/>
+              </w:numPr>
+              <w:rPr>
+                <w:rFonts w:hint="default"/>
+                <w:vertAlign w:val="baseline"/>
+                <w:lang w:val="en" w:eastAsia="zh-CN"/>
+              </w:rPr>
+            </w:pPr>
+            <w:r>
+              <w:rPr>
+                <w:rFonts w:hint="default"/>
+                <w:vertAlign w:val="baseline"/>
+                <w:lang w:val="en" w:eastAsia="zh-CN"/>
+              </w:rPr>
+              <w:t>0.010</w:t>
+            </w:r>
+          </w:p>
+        </w:tc>
+        <w:tc>
+          <w:tcPr>
+            <w:tcW w:w="1772" w:type="dxa"/>
+            <w:vAlign w:val="center"/>
+          </w:tcPr>
+          <w:p>
+            <w:pPr>
+              <w:numPr>
+                <w:ilvl w:val="0"/>
+                <w:numId w:val="0"/>
+              </w:numPr>
+              <w:rPr>
+                <w:rFonts w:hint="default"/>
+                <w:vertAlign w:val="baseline"/>
+                <w:lang w:val="en" w:eastAsia="zh-CN"/>
+              </w:rPr>
+            </w:pPr>
+            <w:r>
+              <w:rPr>
+                <w:rFonts w:hint="default"/>
+                <w:vertAlign w:val="baseline"/>
+                <w:lang w:val="en" w:eastAsia="zh-CN"/>
+              </w:rPr>
+              <w:t>0.008</w:t>
+            </w:r>
+          </w:p>
+        </w:tc>
+      </w:tr>
+      <w:tr>
+        <w:tblPrEx>
+          <w:tblBorders>
+            <w:top w:val="single" w:color="auto" w:sz="4" w:space="0"/>
+            <w:left w:val="single" w:color="auto" w:sz="4" w:space="0"/>
+            <w:bottom w:val="single" w:color="auto" w:sz="4" w:space="0"/>
+            <w:right w:val="single" w:color="auto" w:sz="4" w:space="0"/>
+            <w:insideH w:val="single" w:color="auto" w:sz="4" w:space="0"/>
+            <w:insideV w:val="single" w:color="auto" w:sz="4" w:space="0"/>
+          </w:tblBorders>
+          <w:tblCellMar>
+            <w:left w:w="108" w:type="dxa"/>
+            <w:right w:w="108" w:type="dxa"/>
+          </w:tblCellMar>
+        </w:tblPrEx>
+        <w:tc>
+          <w:tcPr>
+            <w:tcW w:w="2536" w:type="dxa"/>
+            <w:vAlign w:val="center"/>
+          </w:tcPr>
+          <w:p>
+            <w:pPr>
+              <w:numPr>
+                <w:ilvl w:val="0"/>
+                <w:numId w:val="0"/>
+              </w:numPr>
+              <w:rPr>
+                <w:rFonts w:hint="default"/>
+                <w:vertAlign w:val="baseline"/>
+                <w:lang w:val="en" w:eastAsia="zh-CN"/>
+              </w:rPr>
+            </w:pPr>
+            <w:r>
+              <w:rPr>
+                <w:rFonts w:hint="default"/>
+                <w:vertAlign w:val="baseline"/>
+                <w:lang w:val="en" w:eastAsia="zh-CN"/>
+              </w:rPr>
+              <w:t>Update</w:t>
+            </w:r>
+          </w:p>
+        </w:tc>
+        <w:tc>
+          <w:tcPr>
+            <w:tcW w:w="1771" w:type="dxa"/>
+            <w:vAlign w:val="center"/>
+          </w:tcPr>
+          <w:p>
+            <w:pPr>
+              <w:numPr>
+                <w:ilvl w:val="0"/>
+                <w:numId w:val="0"/>
+              </w:numPr>
+              <w:rPr>
+                <w:rFonts w:hint="default"/>
+                <w:vertAlign w:val="baseline"/>
+                <w:lang w:val="en" w:eastAsia="zh-CN"/>
+              </w:rPr>
+            </w:pPr>
+            <w:r>
+              <w:rPr>
+                <w:rFonts w:hint="default"/>
+                <w:vertAlign w:val="baseline"/>
+                <w:lang w:val="en" w:eastAsia="zh-CN"/>
+              </w:rPr>
+              <w:t>0.092</w:t>
+            </w:r>
+          </w:p>
+        </w:tc>
+        <w:tc>
+          <w:tcPr>
+            <w:tcW w:w="1772" w:type="dxa"/>
+            <w:vAlign w:val="center"/>
+          </w:tcPr>
+          <w:p>
+            <w:pPr>
+              <w:numPr>
+                <w:ilvl w:val="0"/>
+                <w:numId w:val="0"/>
+              </w:numPr>
+              <w:rPr>
+                <w:rFonts w:hint="default"/>
+                <w:vertAlign w:val="baseline"/>
+                <w:lang w:val="en" w:eastAsia="zh-CN"/>
+              </w:rPr>
+            </w:pPr>
+            <w:r>
+              <w:rPr>
+                <w:rFonts w:hint="default"/>
+                <w:vertAlign w:val="baseline"/>
+                <w:lang w:val="en" w:eastAsia="zh-CN"/>
+              </w:rPr>
+              <w:t>0.068</w:t>
+            </w:r>
+          </w:p>
+        </w:tc>
+        <w:tc>
+          <w:tcPr>
+            <w:tcW w:w="1772" w:type="dxa"/>
+            <w:vAlign w:val="center"/>
+          </w:tcPr>
+          <w:p>
+            <w:pPr>
+              <w:numPr>
+                <w:ilvl w:val="0"/>
+                <w:numId w:val="0"/>
+              </w:numPr>
+              <w:rPr>
+                <w:rFonts w:hint="default"/>
+                <w:vertAlign w:val="baseline"/>
+                <w:lang w:val="en" w:eastAsia="zh-CN"/>
+              </w:rPr>
+            </w:pPr>
+            <w:r>
+              <w:rPr>
+                <w:rFonts w:hint="default"/>
+                <w:vertAlign w:val="baseline"/>
+                <w:lang w:val="en" w:eastAsia="zh-CN"/>
+              </w:rPr>
+              <w:t>0.075</w:t>
+            </w:r>
+          </w:p>
+        </w:tc>
+        <w:tc>
+          <w:tcPr>
+            <w:tcW w:w="1772" w:type="dxa"/>
+            <w:vAlign w:val="center"/>
+          </w:tcPr>
+          <w:p>
+            <w:pPr>
+              <w:numPr>
+                <w:ilvl w:val="0"/>
+                <w:numId w:val="0"/>
+              </w:numPr>
+              <w:rPr>
+                <w:rFonts w:hint="default"/>
+                <w:vertAlign w:val="baseline"/>
+                <w:lang w:val="en" w:eastAsia="zh-CN"/>
+              </w:rPr>
+            </w:pPr>
+            <w:r>
+              <w:rPr>
+                <w:rFonts w:hint="default"/>
+                <w:vertAlign w:val="baseline"/>
+                <w:lang w:val="en" w:eastAsia="zh-CN"/>
+              </w:rPr>
+              <w:t>0.009</w:t>
+            </w:r>
+          </w:p>
+        </w:tc>
+        <w:tc>
+          <w:tcPr>
+            <w:tcW w:w="1772" w:type="dxa"/>
+            <w:vAlign w:val="center"/>
+          </w:tcPr>
+          <w:p>
+            <w:pPr>
+              <w:numPr>
+                <w:ilvl w:val="0"/>
+                <w:numId w:val="0"/>
+              </w:numPr>
+              <w:rPr>
+                <w:rFonts w:hint="default"/>
+                <w:vertAlign w:val="baseline"/>
+                <w:lang w:val="en" w:eastAsia="zh-CN"/>
+              </w:rPr>
+            </w:pPr>
+            <w:r>
+              <w:rPr>
+                <w:rFonts w:hint="default"/>
+                <w:vertAlign w:val="baseline"/>
+                <w:lang w:val="en" w:eastAsia="zh-CN"/>
+              </w:rPr>
+              <w:t>0.013</w:t>
+            </w:r>
+          </w:p>
+        </w:tc>
+        <w:tc>
+          <w:tcPr>
+            <w:tcW w:w="1772" w:type="dxa"/>
+            <w:vAlign w:val="center"/>
+          </w:tcPr>
+          <w:p>
+            <w:pPr>
+              <w:numPr>
+                <w:ilvl w:val="0"/>
+                <w:numId w:val="0"/>
+              </w:numPr>
+              <w:rPr>
+                <w:rFonts w:hint="default"/>
+                <w:vertAlign w:val="baseline"/>
+                <w:lang w:val="en" w:eastAsia="zh-CN"/>
+              </w:rPr>
+            </w:pPr>
+            <w:r>
+              <w:rPr>
+                <w:rFonts w:hint="default"/>
+                <w:vertAlign w:val="baseline"/>
+                <w:lang w:val="en" w:eastAsia="zh-CN"/>
+              </w:rPr>
+              <w:t>0.012</w:t>
+            </w:r>
+          </w:p>
+        </w:tc>
+      </w:tr>
+      <w:tr>
+        <w:tblPrEx>
+          <w:tblBorders>
+            <w:top w:val="single" w:color="auto" w:sz="4" w:space="0"/>
+            <w:left w:val="single" w:color="auto" w:sz="4" w:space="0"/>
+            <w:bottom w:val="single" w:color="auto" w:sz="4" w:space="0"/>
+            <w:right w:val="single" w:color="auto" w:sz="4" w:space="0"/>
+            <w:insideH w:val="single" w:color="auto" w:sz="4" w:space="0"/>
+            <w:insideV w:val="single" w:color="auto" w:sz="4" w:space="0"/>
+          </w:tblBorders>
+        </w:tblPrEx>
+        <w:tc>
+          <w:tcPr>
+            <w:tcW w:w="2536" w:type="dxa"/>
+            <w:vAlign w:val="center"/>
+          </w:tcPr>
+          <w:p>
+            <w:pPr>
+              <w:numPr>
+                <w:ilvl w:val="0"/>
+                <w:numId w:val="0"/>
+              </w:numPr>
+              <w:rPr>
+                <w:rFonts w:hint="default"/>
+                <w:vertAlign w:val="baseline"/>
+                <w:lang w:val="en" w:eastAsia="zh-CN"/>
+              </w:rPr>
+            </w:pPr>
+            <w:r>
+              <w:rPr>
+                <w:rFonts w:hint="default"/>
+                <w:vertAlign w:val="baseline"/>
+                <w:lang w:val="en" w:eastAsia="zh-CN"/>
+              </w:rPr>
+              <w:t>Delete</w:t>
+            </w:r>
+          </w:p>
+        </w:tc>
+        <w:tc>
+          <w:tcPr>
+            <w:tcW w:w="1771" w:type="dxa"/>
+            <w:vAlign w:val="center"/>
+          </w:tcPr>
+          <w:p>
+            <w:pPr>
+              <w:numPr>
+                <w:ilvl w:val="0"/>
+                <w:numId w:val="0"/>
+              </w:numPr>
+              <w:rPr>
+                <w:rFonts w:hint="default"/>
+                <w:vertAlign w:val="baseline"/>
+                <w:lang w:val="en" w:eastAsia="zh-CN"/>
+              </w:rPr>
+            </w:pPr>
+            <w:r>
+              <w:rPr>
+                <w:rFonts w:hint="default"/>
+                <w:vertAlign w:val="baseline"/>
+                <w:lang w:val="en" w:eastAsia="zh-CN"/>
+              </w:rPr>
+              <w:t>0.119</w:t>
+            </w:r>
+          </w:p>
+        </w:tc>
+        <w:tc>
+          <w:tcPr>
+            <w:tcW w:w="1772" w:type="dxa"/>
+            <w:vAlign w:val="center"/>
+          </w:tcPr>
+          <w:p>
+            <w:pPr>
+              <w:numPr>
+                <w:ilvl w:val="0"/>
+                <w:numId w:val="0"/>
+              </w:numPr>
+              <w:rPr>
+                <w:rFonts w:hint="default"/>
+                <w:vertAlign w:val="baseline"/>
+                <w:lang w:val="en" w:eastAsia="zh-CN"/>
+              </w:rPr>
+            </w:pPr>
+            <w:r>
+              <w:rPr>
+                <w:rFonts w:hint="default"/>
+                <w:vertAlign w:val="baseline"/>
+                <w:lang w:val="en" w:eastAsia="zh-CN"/>
+              </w:rPr>
+              <w:t>0.047</w:t>
+            </w:r>
+          </w:p>
+        </w:tc>
+        <w:tc>
+          <w:tcPr>
+            <w:tcW w:w="1772" w:type="dxa"/>
+            <w:vAlign w:val="center"/>
+          </w:tcPr>
+          <w:p>
+            <w:pPr>
+              <w:numPr>
+                <w:ilvl w:val="0"/>
+                <w:numId w:val="0"/>
+              </w:numPr>
+              <w:rPr>
+                <w:rFonts w:hint="default"/>
+                <w:vertAlign w:val="baseline"/>
+                <w:lang w:val="en" w:eastAsia="zh-CN"/>
+              </w:rPr>
+            </w:pPr>
+            <w:r>
+              <w:rPr>
+                <w:rFonts w:hint="default"/>
+                <w:vertAlign w:val="baseline"/>
+                <w:lang w:val="en" w:eastAsia="zh-CN"/>
+              </w:rPr>
+              <w:t>0.171</w:t>
+            </w:r>
+          </w:p>
+        </w:tc>
+        <w:tc>
+          <w:tcPr>
+            <w:tcW w:w="1772" w:type="dxa"/>
+            <w:vAlign w:val="center"/>
+          </w:tcPr>
+          <w:p>
+            <w:pPr>
+              <w:numPr>
+                <w:ilvl w:val="0"/>
+                <w:numId w:val="0"/>
+              </w:numPr>
+              <w:rPr>
+                <w:rFonts w:hint="default"/>
+                <w:vertAlign w:val="baseline"/>
+                <w:lang w:val="en" w:eastAsia="zh-CN"/>
+              </w:rPr>
+            </w:pPr>
+            <w:r>
+              <w:rPr>
+                <w:rFonts w:hint="default"/>
+                <w:vertAlign w:val="baseline"/>
+                <w:lang w:val="en" w:eastAsia="zh-CN"/>
+              </w:rPr>
+              <w:t>0.015</w:t>
+            </w:r>
+          </w:p>
+        </w:tc>
+        <w:tc>
+          <w:tcPr>
+            <w:tcW w:w="1772" w:type="dxa"/>
+            <w:vAlign w:val="center"/>
+          </w:tcPr>
+          <w:p>
+            <w:pPr>
+              <w:numPr>
+                <w:ilvl w:val="0"/>
+                <w:numId w:val="0"/>
+              </w:numPr>
+              <w:rPr>
+                <w:rFonts w:hint="default"/>
+                <w:vertAlign w:val="baseline"/>
+                <w:lang w:val="en" w:eastAsia="zh-CN"/>
+              </w:rPr>
+            </w:pPr>
+            <w:r>
+              <w:rPr>
+                <w:rFonts w:hint="default"/>
+                <w:vertAlign w:val="baseline"/>
+                <w:lang w:val="en" w:eastAsia="zh-CN"/>
+              </w:rPr>
+              <w:t>0.021</w:t>
+            </w:r>
+          </w:p>
+        </w:tc>
+        <w:tc>
+          <w:tcPr>
+            <w:tcW w:w="1772" w:type="dxa"/>
+            <w:vAlign w:val="center"/>
+          </w:tcPr>
+          <w:p>
+            <w:pPr>
+              <w:numPr>
+                <w:ilvl w:val="0"/>
+                <w:numId w:val="0"/>
+              </w:numPr>
+              <w:rPr>
+                <w:rFonts w:hint="default"/>
+                <w:vertAlign w:val="baseline"/>
+                <w:lang w:val="en" w:eastAsia="zh-CN"/>
+              </w:rPr>
+            </w:pPr>
+            <w:r>
+              <w:rPr>
+                <w:rFonts w:hint="default"/>
+                <w:vertAlign w:val="baseline"/>
+                <w:lang w:val="en" w:eastAsia="zh-CN"/>
+              </w:rPr>
+              <w:t>0.018</w:t>
+            </w:r>
+          </w:p>
+        </w:tc>
+      </w:tr>
+      <w:tr>
+        <w:tblPrEx>
+          <w:tblBorders>
+            <w:top w:val="single" w:color="auto" w:sz="4" w:space="0"/>
+            <w:left w:val="single" w:color="auto" w:sz="4" w:space="0"/>
+            <w:bottom w:val="single" w:color="auto" w:sz="4" w:space="0"/>
+            <w:right w:val="single" w:color="auto" w:sz="4" w:space="0"/>
+            <w:insideH w:val="single" w:color="auto" w:sz="4" w:space="0"/>
+            <w:insideV w:val="single" w:color="auto" w:sz="4" w:space="0"/>
+          </w:tblBorders>
+          <w:tblCellMar>
+            <w:left w:w="108" w:type="dxa"/>
+            <w:right w:w="108" w:type="dxa"/>
+          </w:tblCellMar>
+        </w:tblPrEx>
+        <w:tc>
+          <w:tcPr>
+            <w:tcW w:w="2536" w:type="dxa"/>
+            <w:vAlign w:val="center"/>
+          </w:tcPr>
+          <w:p>
+            <w:pPr>
+              <w:numPr>
+                <w:ilvl w:val="0"/>
+                <w:numId w:val="0"/>
+              </w:numPr>
+              <w:rPr>
+                <w:rFonts w:hint="default"/>
+                <w:vertAlign w:val="baseline"/>
+                <w:lang w:val="en" w:eastAsia="zh-CN"/>
+              </w:rPr>
+            </w:pPr>
+            <w:r>
+              <w:rPr>
+                <w:rFonts w:hint="default"/>
+                <w:vertAlign w:val="baseline"/>
+                <w:lang w:val="en" w:eastAsia="zh-CN"/>
+              </w:rPr>
+              <w:t>Select</w:t>
+            </w:r>
+          </w:p>
+        </w:tc>
+        <w:tc>
+          <w:tcPr>
+            <w:tcW w:w="1771" w:type="dxa"/>
+            <w:vAlign w:val="center"/>
+          </w:tcPr>
+          <w:p>
+            <w:pPr>
+              <w:numPr>
+                <w:ilvl w:val="0"/>
+                <w:numId w:val="0"/>
+              </w:numPr>
+              <w:rPr>
+                <w:rFonts w:hint="default"/>
+                <w:vertAlign w:val="baseline"/>
+                <w:lang w:val="en" w:eastAsia="zh-CN"/>
+              </w:rPr>
+            </w:pPr>
+            <w:r>
+              <w:rPr>
+                <w:rFonts w:hint="default"/>
+                <w:vertAlign w:val="baseline"/>
+                <w:lang w:val="en" w:eastAsia="zh-CN"/>
+              </w:rPr>
+              <w:t>0.062</w:t>
+            </w:r>
+          </w:p>
+        </w:tc>
+        <w:tc>
+          <w:tcPr>
+            <w:tcW w:w="1772" w:type="dxa"/>
+            <w:vAlign w:val="center"/>
+          </w:tcPr>
+          <w:p>
+            <w:pPr>
+              <w:numPr>
+                <w:ilvl w:val="0"/>
+                <w:numId w:val="0"/>
+              </w:numPr>
+              <w:rPr>
+                <w:rFonts w:hint="default"/>
+                <w:vertAlign w:val="baseline"/>
+                <w:lang w:val="en" w:eastAsia="zh-CN"/>
+              </w:rPr>
+            </w:pPr>
+            <w:r>
+              <w:rPr>
+                <w:rFonts w:hint="default"/>
+                <w:vertAlign w:val="baseline"/>
+                <w:lang w:val="en" w:eastAsia="zh-CN"/>
+              </w:rPr>
+              <w:t>0.067</w:t>
+            </w:r>
+          </w:p>
+        </w:tc>
+        <w:tc>
+          <w:tcPr>
+            <w:tcW w:w="1772" w:type="dxa"/>
+            <w:vAlign w:val="center"/>
+          </w:tcPr>
+          <w:p>
+            <w:pPr>
+              <w:numPr>
+                <w:ilvl w:val="0"/>
+                <w:numId w:val="0"/>
+              </w:numPr>
+              <w:rPr>
+                <w:rFonts w:hint="default"/>
+                <w:vertAlign w:val="baseline"/>
+                <w:lang w:val="en" w:eastAsia="zh-CN"/>
+              </w:rPr>
+            </w:pPr>
+            <w:r>
+              <w:rPr>
+                <w:rFonts w:hint="default"/>
+                <w:vertAlign w:val="baseline"/>
+                <w:lang w:val="en" w:eastAsia="zh-CN"/>
+              </w:rPr>
+              <w:t>0.060</w:t>
+            </w:r>
+          </w:p>
+        </w:tc>
+        <w:tc>
+          <w:tcPr>
+            <w:tcW w:w="1772" w:type="dxa"/>
+            <w:vAlign w:val="center"/>
+          </w:tcPr>
+          <w:p>
+            <w:pPr>
+              <w:numPr>
+                <w:ilvl w:val="0"/>
+                <w:numId w:val="0"/>
+              </w:numPr>
+              <w:rPr>
+                <w:rFonts w:hint="default"/>
+                <w:vertAlign w:val="baseline"/>
+                <w:lang w:val="en" w:eastAsia="zh-CN"/>
+              </w:rPr>
+            </w:pPr>
+            <w:r>
+              <w:rPr>
+                <w:rFonts w:hint="default"/>
+                <w:vertAlign w:val="baseline"/>
+                <w:lang w:val="en" w:eastAsia="zh-CN"/>
+              </w:rPr>
+              <w:t>0.009</w:t>
+            </w:r>
+          </w:p>
+        </w:tc>
+        <w:tc>
+          <w:tcPr>
+            <w:tcW w:w="1772" w:type="dxa"/>
+            <w:vAlign w:val="center"/>
+          </w:tcPr>
+          <w:p>
+            <w:pPr>
+              <w:numPr>
+                <w:ilvl w:val="0"/>
+                <w:numId w:val="0"/>
+              </w:numPr>
+              <w:rPr>
+                <w:rFonts w:hint="default"/>
+                <w:vertAlign w:val="baseline"/>
+                <w:lang w:val="en" w:eastAsia="zh-CN"/>
+              </w:rPr>
+            </w:pPr>
+            <w:r>
+              <w:rPr>
+                <w:rFonts w:hint="default"/>
+                <w:vertAlign w:val="baseline"/>
+                <w:lang w:val="en" w:eastAsia="zh-CN"/>
+              </w:rPr>
+              <w:t>0.015</w:t>
+            </w:r>
+          </w:p>
+        </w:tc>
+        <w:tc>
+          <w:tcPr>
+            <w:tcW w:w="1772" w:type="dxa"/>
+            <w:vAlign w:val="center"/>
+          </w:tcPr>
+          <w:p>
+            <w:pPr>
+              <w:numPr>
+                <w:ilvl w:val="0"/>
+                <w:numId w:val="0"/>
+              </w:numPr>
+              <w:rPr>
+                <w:rFonts w:hint="default"/>
+                <w:vertAlign w:val="baseline"/>
+                <w:lang w:val="en" w:eastAsia="zh-CN"/>
+              </w:rPr>
+            </w:pPr>
+            <w:r>
+              <w:rPr>
+                <w:rFonts w:hint="default"/>
+                <w:vertAlign w:val="baseline"/>
+                <w:lang w:val="en" w:eastAsia="zh-CN"/>
+              </w:rPr>
+              <w:t>0.011</w:t>
+            </w:r>
+          </w:p>
+        </w:tc>
+      </w:tr>
+    </w:tbl>
+    <w:p>
+      <w:pPr>
+        <w:numPr>
+          <w:ilvl w:val="0"/>
+          <w:numId w:val="0"/>
+        </w:numPr>
+        <w:ind w:leftChars="0"/>
+        <w:rPr>
+          <w:rFonts w:hint="default"/>
+          <w:lang w:val="en" w:eastAsia="zh-CN"/>
+        </w:rPr>
+      </w:pPr>
+    </w:p>
+    <w:p>
+      <w:pPr>
+        <w:numPr>
+          <w:ilvl w:val="0"/>
+          <w:numId w:val="0"/>
+        </w:numPr>
+        <w:ind w:leftChars="0"/>
+        <w:rPr>
+          <w:rFonts w:hint="default"/>
+          <w:lang w:val="en" w:eastAsia="zh-CN"/>
+        </w:rPr>
+      </w:pPr>
+    </w:p>
+    <w:p>
+      <w:pPr>
+        <w:numPr>
+          <w:ilvl w:val="0"/>
+          <w:numId w:val="0"/>
+        </w:numPr>
+        <w:ind w:leftChars="0"/>
+        <w:rPr>
+          <w:rFonts w:hint="default"/>
+          <w:lang w:val="en" w:eastAsia="zh-CN"/>
+        </w:rPr>
+      </w:pPr>
+      <w:r>
+        <w:rPr>
+          <w:rFonts w:hint="default"/>
+          <w:lang w:val="en" w:eastAsia="zh-CN"/>
+        </w:rPr>
+        <w:t>Among these databases, Mongo, Redis and GraphQL are all non-relational databases, our search engine system uses Mongo as tags and short words storage. Therefore, after getting the user's keywords, the speed of searching these short words in the non-relational database is very fast, and these short words will be further indexed, which will also be described in this paper. And a unique index can further speed up queries.</w:t>
+      </w:r>
+    </w:p>
+    <w:p>
+      <w:pPr>
+        <w:numPr>
+          <w:ilvl w:val="0"/>
+          <w:numId w:val="0"/>
+        </w:numPr>
+        <w:ind w:leftChars="0"/>
+        <w:rPr>
+          <w:rFonts w:hint="default"/>
+          <w:lang w:val="en" w:eastAsia="zh-CN"/>
+        </w:rPr>
+      </w:pPr>
+    </w:p>
+    <w:p>
+      <w:pPr>
+        <w:numPr>
+          <w:ilvl w:val="0"/>
+          <w:numId w:val="0"/>
+        </w:numPr>
+        <w:ind w:leftChars="0"/>
+        <w:rPr>
+          <w:rFonts w:hint="default"/>
+          <w:lang w:val="en" w:eastAsia="zh-CN"/>
+        </w:rPr>
+      </w:pPr>
+      <w:r>
+        <w:rPr>
+          <w:rFonts w:hint="default"/>
+          <w:lang w:val="en" w:eastAsia="zh-CN"/>
+        </w:rPr>
+        <w:t>In Mongo, what is stored in it is not keywords and resources, but the primary keys string and keywords. Because the same keyword may map to multiple resources, which means a keyword can query multiple resources, so the primary keys string of resources id stored in Mongo is separated by special symbols. When it is necessary to interpret, it is split according to these special symbols.</w:t>
+      </w:r>
+    </w:p>
+    <w:p>
+      <w:pPr>
+        <w:numPr>
+          <w:ilvl w:val="0"/>
+          <w:numId w:val="0"/>
+        </w:numPr>
+        <w:ind w:leftChars="0"/>
+        <w:rPr>
+          <w:rFonts w:hint="default"/>
+          <w:lang w:val="en" w:eastAsia="zh-CN"/>
+        </w:rPr>
+      </w:pPr>
+      <w:r>
+        <w:rPr>
+          <w:rFonts w:hint="default"/>
+          <w:lang w:val="en" w:eastAsia="zh-CN"/>
+        </w:rPr>
+        <w:t>Here, the primary keys of all corresponding resources are stored as an string like</w:t>
+      </w:r>
+      <w:bookmarkStart w:id="14" w:name="_GoBack"/>
+      <w:bookmarkEnd w:id="14"/>
+      <w:r>
+        <w:rPr>
+          <w:rFonts w:hint="default"/>
+          <w:lang w:val="en" w:eastAsia="zh-CN"/>
+        </w:rPr>
+        <w:t>, which avoids multiple queries. Therefore, the query speed is improved again, and the query is not performed one by one.</w:t>
+      </w:r>
     </w:p>
     <w:p>
       <w:pPr>
@@ -9383,13 +10588,19 @@
       <w:headerReference r:id="rId5" w:type="default"/>
       <w:footerReference r:id="rId7" w:type="default"/>
       <w:footnotePr>
-        <w:numFmt w:val="lowerRoman"/>
+        <w:numFmt w:val="decimal"/>
       </w:footnotePr>
       <w:endnotePr>
         <w:numFmt w:val="decimal"/>
       </w:endnotePr>
       <w:pgSz w:w="16838" w:h="23811"/>
       <w:pgMar w:top="1440" w:right="1440" w:bottom="1440" w:left="1440" w:header="0" w:footer="720" w:gutter="0"/>
+      <w:pgBorders>
+        <w:top w:val="none" w:sz="0" w:space="0"/>
+        <w:left w:val="none" w:sz="0" w:space="0"/>
+        <w:bottom w:val="none" w:sz="0" w:space="0"/>
+        <w:right w:val="none" w:sz="0" w:space="0"/>
+      </w:pgBorders>
       <w:pgNumType w:fmt="decimal" w:start="0"/>
       <w:cols w:space="720" w:num="1"/>
       <w:formProt w:val="0"/>
@@ -10937,7 +12148,7 @@
 
 <file path=word/footnotes.xml><?xml version="1.0" encoding="utf-8"?>
 <w:footnotes xmlns:wpc="http://schemas.microsoft.com/office/word/2010/wordprocessingCanvas" xmlns:mc="http://schemas.openxmlformats.org/markup-compatibility/2006" xmlns:o="urn:schemas-microsoft-com:office:office" xmlns:r="http://schemas.openxmlformats.org/officeDocument/2006/relationships" xmlns:m="http://schemas.openxmlformats.org/officeDocument/2006/math" xmlns:v="urn:schemas-microsoft-com:vml" xmlns:wp14="http://schemas.microsoft.com/office/word/2010/wordprocessingDrawing" xmlns:wp="http://schemas.openxmlformats.org/drawingml/2006/wordprocessingDrawing" xmlns:w="http://schemas.openxmlformats.org/wordprocessingml/2006/main" xmlns:w14="http://schemas.microsoft.com/office/word/2010/wordml" xmlns:w15="http://schemas.microsoft.com/office/word/2012/wordml" xmlns:w10="urn:schemas-microsoft-com:office:word" xmlns:wpg="http://schemas.microsoft.com/office/word/2010/wordprocessingGroup" xmlns:wpi="http://schemas.microsoft.com/office/word/2010/wordprocessingInk" xmlns:wne="http://schemas.microsoft.com/office/word/2006/wordml" xmlns:wps="http://schemas.microsoft.com/office/word/2010/wordprocessingShape" xmlns:wpsCustomData="http://www.wps.cn/officeDocument/2013/wpsCustomData" mc:Ignorable="w14 w15 wp14">
-  <w:footnote w:type="separator" w:id="2">
+  <w:footnote w:type="separator" w:id="4">
     <w:p>
       <w:pPr>
         <w:spacing w:line="240" w:lineRule="auto"/>
@@ -10947,7 +12158,7 @@
       </w:r>
     </w:p>
   </w:footnote>
-  <w:footnote w:type="continuationSeparator" w:id="3">
+  <w:footnote w:type="continuationSeparator" w:id="5">
     <w:p>
       <w:pPr>
         <w:spacing w:line="240" w:lineRule="auto"/>
@@ -11027,6 +12238,34 @@
           <w:lang w:val="en"/>
         </w:rPr>
         <w:t xml:space="preserve"> here</w:t>
+      </w:r>
+    </w:p>
+  </w:footnote>
+  <w:footnote w:id="1">
+    <w:p>
+      <w:pPr>
+        <w:pStyle w:val="19"/>
+        <w:snapToGrid w:val="0"/>
+        <w:rPr>
+          <w:rFonts w:hint="default"/>
+          <w:lang w:val="en"/>
+        </w:rPr>
+      </w:pPr>
+      <w:r>
+        <w:rPr>
+          <w:rStyle w:val="18"/>
+        </w:rPr>
+        <w:footnoteRef/>
+      </w:r>
+      <w:r>
+        <w:t xml:space="preserve"> </w:t>
+      </w:r>
+      <w:r>
+        <w:rPr>
+          <w:rFonts w:hint="default"/>
+          <w:lang w:val="en"/>
+        </w:rPr>
+        <w:t>The database performance table is from Roman Čerešňák, Michal Kvet, Comparison of query performance in relational a non-relation databases, Transportation Research Procedia, Volume 40, 2019, Pages 170-177, ISSN 2352-1465,</w:t>
       </w:r>
     </w:p>
   </w:footnote>

</xml_diff>

<commit_message>
add three layers search
</commit_message>
<xml_diff>
--- a/thesis.docx
+++ b/thesis.docx
@@ -25,9 +25,9 @@
           <w:szCs w:val="72"/>
         </w:rPr>
       </w:pPr>
-      <w:bookmarkStart w:id="0" w:name="_qyyt2rsg6h9i"/>
+      <w:bookmarkStart w:id="0" w:name="_d5lqsp2hnt2i"/>
       <w:bookmarkEnd w:id="0"/>
-      <w:bookmarkStart w:id="1" w:name="_d5lqsp2hnt2i"/>
+      <w:bookmarkStart w:id="1" w:name="_qyyt2rsg6h9i"/>
       <w:bookmarkEnd w:id="1"/>
       <w:r>
         <w:rPr>
@@ -680,897 +680,862 @@
           <w:rStyle w:val="14"/>
           <w:rFonts w:eastAsia="Noto Sans CJK SC" w:cs="Arial"/>
         </w:rPr>
-        <w:t>[</w:t>
+        <w:endnoteReference w:id="0"/>
+      </w:r>
+    </w:p>
+    <w:p>
+      <w:pPr>
+        <w:rPr>
+          <w:rFonts w:ascii="Arial" w:hAnsi="Arial" w:eastAsia="Noto Sans CJK SC" w:cs="Arial"/>
+        </w:rPr>
+      </w:pPr>
+    </w:p>
+    <w:p>
+      <w:pPr>
+        <w:rPr>
+          <w:rFonts w:eastAsia="Noto Sans CJK SC" w:cs="Arial"/>
+        </w:rPr>
+      </w:pPr>
+      <w:r>
+        <w:rPr>
+          <w:rFonts w:eastAsia="Noto Sans CJK SC" w:cs="Arial"/>
+        </w:rPr>
+        <w:t>Generally speaking, if we compare the whole Internet to a huge spider web, a web crawler is like a group of spiders. Each node of the spider web(Internet) contains a lot of information, which is generated in various servers around the world. These spiders’ work is to bring these information back to their home (a database).</w:t>
+      </w:r>
+    </w:p>
+    <w:p>
+      <w:pPr>
+        <w:rPr>
+          <w:rFonts w:eastAsia="Noto Sans CJK SC" w:cs="Arial"/>
+        </w:rPr>
+      </w:pPr>
+    </w:p>
+    <w:p>
+      <w:pPr>
+        <w:pStyle w:val="2"/>
+        <w:bidi w:val="0"/>
+        <w:rPr>
+          <w:rFonts w:hint="eastAsia"/>
+          <w:lang w:val="en-US" w:eastAsia="zh-CN"/>
+        </w:rPr>
+      </w:pPr>
+      <w:r>
+        <w:rPr>
+          <w:rFonts w:hint="eastAsia"/>
+          <w:lang w:val="en-US" w:eastAsia="zh-CN"/>
+        </w:rPr>
+        <w:t>Resource Crawler</w:t>
+      </w:r>
+    </w:p>
+    <w:p>
+      <w:pPr>
+        <w:rPr>
+          <w:rFonts w:hint="default"/>
+          <w:lang w:val="en-US" w:eastAsia="zh-CN"/>
+        </w:rPr>
+      </w:pPr>
+      <w:r>
+        <w:rPr>
+          <w:rFonts w:hint="default"/>
+          <w:lang w:val="en-US" w:eastAsia="zh-CN"/>
+        </w:rPr>
+        <w:t>Different from the traditional search engine, the learning resource search engine does not use crawlers to obtain web pages, resources and other data. This</w:t>
+      </w:r>
+      <w:r>
+        <w:rPr>
+          <w:rFonts w:hint="eastAsia"/>
+          <w:lang w:val="en-US" w:eastAsia="zh-CN"/>
+        </w:rPr>
+        <w:t xml:space="preserve"> search engine</w:t>
+      </w:r>
+      <w:r>
+        <w:rPr>
+          <w:rFonts w:hint="default"/>
+          <w:lang w:val="en-US" w:eastAsia="zh-CN"/>
+        </w:rPr>
+        <w:t xml:space="preserve"> will be</w:t>
+      </w:r>
+      <w:r>
+        <w:rPr>
+          <w:rFonts w:hint="eastAsia"/>
+          <w:lang w:val="en-US" w:eastAsia="zh-CN"/>
+        </w:rPr>
+        <w:t xml:space="preserve"> used</w:t>
+      </w:r>
+      <w:r>
+        <w:rPr>
+          <w:rFonts w:hint="default"/>
+          <w:lang w:val="en-US" w:eastAsia="zh-CN"/>
+        </w:rPr>
+        <w:t xml:space="preserve"> for special</w:t>
+      </w:r>
+      <w:r>
+        <w:rPr>
+          <w:rFonts w:hint="eastAsia"/>
+          <w:lang w:val="en-US" w:eastAsia="zh-CN"/>
+        </w:rPr>
+        <w:t xml:space="preserve"> and professional</w:t>
+      </w:r>
+      <w:r>
+        <w:rPr>
+          <w:rFonts w:hint="default"/>
+          <w:lang w:val="en-US" w:eastAsia="zh-CN"/>
+        </w:rPr>
+        <w:t xml:space="preserve"> areas, the search engine only obtains and stores the information of learning related resources, and the system will not directly store resources, because it involves copyright issues and system storage performance problems. The so-called resource crawler is a more targeted resource collection container, which is also the central idea of </w:t>
+      </w:r>
+      <w:r>
+        <w:rPr>
+          <w:rFonts w:hint="eastAsia"/>
+          <w:lang w:val="en-US" w:eastAsia="zh-CN"/>
+        </w:rPr>
+        <w:t xml:space="preserve">this </w:t>
+      </w:r>
+      <w:r>
+        <w:rPr>
+          <w:rFonts w:hint="default"/>
+          <w:lang w:val="en-US" w:eastAsia="zh-CN"/>
+        </w:rPr>
+        <w:t>paper, to create a professional search engine to improve the search quality and user experience</w:t>
+      </w:r>
+      <w:r>
+        <w:rPr>
+          <w:rFonts w:hint="eastAsia"/>
+          <w:lang w:val="en-US" w:eastAsia="zh-CN"/>
+        </w:rPr>
+        <w:t xml:space="preserve"> for learning resources.</w:t>
+      </w:r>
+    </w:p>
+    <w:p>
+      <w:pPr>
+        <w:rPr>
+          <w:rFonts w:ascii="Arial" w:hAnsi="Arial" w:eastAsia="Noto Sans CJK SC" w:cs="Arial"/>
+        </w:rPr>
+      </w:pPr>
+    </w:p>
+    <w:p>
+      <w:pPr>
+        <w:pStyle w:val="2"/>
+        <w:rPr>
+          <w:rFonts w:ascii="Arial" w:hAnsi="Arial" w:eastAsia="Noto Sans CJK SC" w:cs="Arial"/>
+          <w:b/>
+        </w:rPr>
+      </w:pPr>
+      <w:bookmarkStart w:id="7" w:name="_tvquuf8hh7tc"/>
+      <w:bookmarkEnd w:id="7"/>
+      <w:r>
+        <w:rPr>
+          <w:rFonts w:eastAsia="Noto Sans CJK SC" w:cs="Arial"/>
+          <w:b/>
+        </w:rPr>
+        <w:t>Problems</w:t>
+      </w:r>
+    </w:p>
+    <w:p>
+      <w:pPr>
+        <w:rPr>
+          <w:rFonts w:ascii="Arial" w:hAnsi="Arial" w:eastAsia="Noto Sans CJK SC" w:cs="Arial"/>
+        </w:rPr>
+      </w:pPr>
+      <w:r>
+        <w:rPr>
+          <w:rFonts w:eastAsia="Noto Sans CJK SC" w:cs="Arial"/>
+        </w:rPr>
+        <w:t>However, there are many problems in such a technology, which are caused by the quality and value of resources. These spiders are not something smart</w:t>
+      </w:r>
+      <w:r>
+        <w:rPr>
+          <w:rFonts w:eastAsia="Noto Sans CJK SC" w:cs="Arial"/>
+          <w:lang w:val="en"/>
+        </w:rPr>
+        <w:t xml:space="preserve"> like human beings</w:t>
+      </w:r>
+      <w:r>
+        <w:rPr>
+          <w:rFonts w:eastAsia="Noto Sans CJK SC" w:cs="Arial"/>
+        </w:rPr>
+        <w:t>, the only thing they do is collecting and bringing the copies of the information back. Much meaningless and even fake or unhealthy information is obtained too.</w:t>
+      </w:r>
+    </w:p>
+    <w:p>
+      <w:pPr>
+        <w:rPr>
+          <w:rFonts w:ascii="Arial" w:hAnsi="Arial" w:eastAsia="Noto Sans CJK SC" w:cs="Arial"/>
+        </w:rPr>
+      </w:pPr>
+    </w:p>
+    <w:p>
+      <w:pPr>
+        <w:rPr>
+          <w:rFonts w:ascii="Arial" w:hAnsi="Arial" w:eastAsia="Noto Sans CJK SC" w:cs="Arial"/>
+        </w:rPr>
+      </w:pPr>
+      <w:r>
+        <w:rPr>
+          <w:rFonts w:eastAsia="Noto Sans CJK SC" w:cs="Arial"/>
+        </w:rPr>
+        <w:t>The search engine can filter some bad information, of course, it can also recommend the content according to the user's interest, but it is still far from the definition of valuable resources.</w:t>
+      </w:r>
+    </w:p>
+    <w:p>
+      <w:pPr>
+        <w:rPr>
+          <w:rFonts w:ascii="Arial" w:hAnsi="Arial" w:eastAsia="Noto Sans CJK SC" w:cs="Arial"/>
+        </w:rPr>
+      </w:pPr>
+    </w:p>
+    <w:p>
+      <w:pPr>
+        <w:rPr>
+          <w:rFonts w:ascii="Arial" w:hAnsi="Arial" w:eastAsia="Noto Sans CJK SC" w:cs="Arial"/>
+        </w:rPr>
+      </w:pPr>
+      <w:r>
+        <w:rPr>
+          <w:rFonts w:eastAsia="Noto Sans CJK SC" w:cs="Arial"/>
+        </w:rPr>
+        <w:t>In the next sections, I will show you how these problems will be magnified to different fields and user groups.</w:t>
+      </w:r>
+    </w:p>
+    <w:p>
+      <w:pPr>
+        <w:pStyle w:val="3"/>
+        <w:rPr>
+          <w:rFonts w:ascii="Arial" w:hAnsi="Arial" w:eastAsia="Noto Sans CJK SC" w:cs="Arial"/>
+        </w:rPr>
+      </w:pPr>
+      <w:bookmarkStart w:id="8" w:name="_om47wqu8fbvf"/>
+      <w:bookmarkEnd w:id="8"/>
+      <w:r>
+        <w:rPr>
+          <w:rFonts w:eastAsia="Noto Sans CJK SC" w:cs="Arial"/>
+        </w:rPr>
+        <w:t>Problems in specific areas</w:t>
+      </w:r>
+    </w:p>
+    <w:p>
+      <w:pPr>
+        <w:rPr>
+          <w:rFonts w:ascii="Arial" w:hAnsi="Arial" w:eastAsia="Noto Sans CJK SC" w:cs="Arial"/>
+        </w:rPr>
+      </w:pPr>
+      <w:r>
+        <w:rPr>
+          <w:rFonts w:eastAsia="Noto Sans CJK SC" w:cs="Arial"/>
+        </w:rPr>
+        <w:t>In the field of education, there are many problems exposed by traditional search engines. Problems of how much values the information contains, is this information relevant to users’ learning, is the information correct and new, how much content can be accepted by the learner. More details of problems to educational fields will be shown in the following list.</w:t>
+      </w:r>
+    </w:p>
+    <w:p>
+      <w:pPr>
+        <w:rPr>
+          <w:rFonts w:ascii="Arial" w:hAnsi="Arial" w:eastAsia="Noto Sans CJK SC" w:cs="Arial"/>
+        </w:rPr>
+      </w:pPr>
+    </w:p>
+    <w:p>
+      <w:pPr>
+        <w:numPr>
+          <w:ilvl w:val="0"/>
+          <w:numId w:val="3"/>
+        </w:numPr>
+        <w:rPr>
+          <w:rFonts w:ascii="Arial" w:hAnsi="Arial" w:eastAsia="Noto Sans CJK SC" w:cs="Arial"/>
+          <w:i/>
+        </w:rPr>
+      </w:pPr>
+      <w:r>
+        <w:rPr>
+          <w:rFonts w:eastAsia="Noto Sans CJK SC" w:cs="Arial"/>
+          <w:i/>
+        </w:rPr>
+        <w:t>Correct or incorrect information?</w:t>
+      </w:r>
+    </w:p>
+    <w:p>
+      <w:pPr>
+        <w:numPr>
+          <w:ilvl w:val="0"/>
+          <w:numId w:val="3"/>
+        </w:numPr>
+        <w:rPr>
+          <w:rFonts w:ascii="Arial" w:hAnsi="Arial" w:eastAsia="Noto Sans CJK SC" w:cs="Arial"/>
+          <w:i/>
+        </w:rPr>
+      </w:pPr>
+      <w:r>
+        <w:rPr>
+          <w:rFonts w:eastAsia="Noto Sans CJK SC" w:cs="Arial"/>
+          <w:i/>
+        </w:rPr>
+        <w:t>How relevant is the resource to the user's learning area or major?</w:t>
+      </w:r>
+    </w:p>
+    <w:p>
+      <w:pPr>
+        <w:numPr>
+          <w:ilvl w:val="0"/>
+          <w:numId w:val="3"/>
+        </w:numPr>
+        <w:rPr>
+          <w:rFonts w:ascii="Arial" w:hAnsi="Arial" w:eastAsia="Noto Sans CJK SC" w:cs="Arial"/>
+          <w:i/>
+        </w:rPr>
+      </w:pPr>
+      <w:r>
+        <w:rPr>
+          <w:rFonts w:eastAsia="Noto Sans CJK SC" w:cs="Arial"/>
+          <w:i/>
+        </w:rPr>
+        <w:t>Is the resource new or old, how is the updating rates?</w:t>
+      </w:r>
+    </w:p>
+    <w:p>
+      <w:pPr>
+        <w:numPr>
+          <w:ilvl w:val="0"/>
+          <w:numId w:val="3"/>
+        </w:numPr>
+        <w:rPr>
+          <w:rFonts w:ascii="Arial" w:hAnsi="Arial" w:eastAsia="Noto Sans CJK SC" w:cs="Arial"/>
+          <w:i/>
+        </w:rPr>
+      </w:pPr>
+      <w:r>
+        <w:rPr>
+          <w:rFonts w:eastAsia="Noto Sans CJK SC" w:cs="Arial"/>
+          <w:i/>
+        </w:rPr>
+        <w:t>Is information safe and healthy?</w:t>
+      </w:r>
+    </w:p>
+    <w:p>
+      <w:pPr>
+        <w:numPr>
+          <w:ilvl w:val="0"/>
+          <w:numId w:val="3"/>
+        </w:numPr>
+        <w:rPr>
+          <w:rFonts w:ascii="Arial" w:hAnsi="Arial" w:eastAsia="Noto Sans CJK SC" w:cs="Arial"/>
+          <w:i/>
+        </w:rPr>
+      </w:pPr>
+      <w:r>
+        <w:rPr>
+          <w:rFonts w:eastAsia="Noto Sans CJK SC" w:cs="Arial"/>
+          <w:i/>
+        </w:rPr>
+        <w:t>Is the information redundant?</w:t>
+      </w:r>
+    </w:p>
+    <w:p>
+      <w:pPr>
+        <w:numPr>
+          <w:ilvl w:val="0"/>
+          <w:numId w:val="3"/>
+        </w:numPr>
+        <w:rPr>
+          <w:rFonts w:ascii="Arial" w:hAnsi="Arial" w:eastAsia="Noto Sans CJK SC" w:cs="Arial"/>
+          <w:i/>
+        </w:rPr>
+      </w:pPr>
+      <w:r>
+        <w:rPr>
+          <w:rFonts w:eastAsia="Noto Sans CJK SC" w:cs="Arial"/>
+          <w:i/>
+        </w:rPr>
+        <w:t>Where are the resources from,how is the reliability and professionalism?</w:t>
+      </w:r>
+    </w:p>
+    <w:p>
+      <w:pPr>
+        <w:numPr>
+          <w:ilvl w:val="0"/>
+          <w:numId w:val="3"/>
+        </w:numPr>
+        <w:rPr>
+          <w:rFonts w:ascii="Arial" w:hAnsi="Arial" w:eastAsia="Noto Sans CJK SC" w:cs="Arial"/>
+          <w:i/>
+        </w:rPr>
+      </w:pPr>
+      <w:r>
+        <w:rPr>
+          <w:rFonts w:eastAsia="Noto Sans CJK SC" w:cs="Arial"/>
+          <w:i/>
+        </w:rPr>
+        <w:t>The cost of learning, how much time and money the users need to learn something?</w:t>
+      </w:r>
+    </w:p>
+    <w:p>
+      <w:pPr>
+        <w:numPr>
+          <w:ilvl w:val="0"/>
+          <w:numId w:val="3"/>
+        </w:numPr>
+        <w:rPr>
+          <w:rFonts w:ascii="Arial" w:hAnsi="Arial" w:eastAsia="Noto Sans CJK SC" w:cs="Arial"/>
+          <w:i/>
+        </w:rPr>
+      </w:pPr>
+      <w:r>
+        <w:rPr>
+          <w:rFonts w:eastAsia="Noto Sans CJK SC" w:cs="Arial"/>
+          <w:i/>
+        </w:rPr>
+        <w:t>How much effective learning percentage?</w:t>
+      </w:r>
+    </w:p>
+    <w:p>
+      <w:pPr>
+        <w:pStyle w:val="3"/>
+        <w:spacing w:before="480" w:after="120" w:line="300" w:lineRule="auto"/>
+        <w:rPr>
+          <w:rFonts w:ascii="Arial" w:hAnsi="Arial" w:eastAsia="Noto Sans CJK SC" w:cs="Arial"/>
+        </w:rPr>
+      </w:pPr>
+      <w:bookmarkStart w:id="9" w:name="_ijbx9ztbzl2d"/>
+      <w:bookmarkEnd w:id="9"/>
+      <w:r>
+        <w:rPr>
+          <w:rFonts w:eastAsia="Noto Sans CJK SC" w:cs="Arial"/>
+        </w:rPr>
+        <w:t>Problems to specific groups</w:t>
+      </w:r>
+    </w:p>
+    <w:p>
+      <w:pPr>
+        <w:rPr>
+          <w:rFonts w:ascii="Arial" w:hAnsi="Arial" w:eastAsia="Noto Sans CJK SC" w:cs="Arial"/>
+        </w:rPr>
+      </w:pPr>
+      <w:r>
+        <w:rPr>
+          <w:rFonts w:eastAsia="Noto Sans CJK SC" w:cs="Arial"/>
+        </w:rPr>
+        <w:t>In the field of education, groups of users can be divided by age, level of education or position, family background.</w:t>
+      </w:r>
+    </w:p>
+    <w:p>
+      <w:pPr>
+        <w:rPr>
+          <w:rFonts w:ascii="Arial" w:hAnsi="Arial" w:eastAsia="Noto Sans CJK SC" w:cs="Arial"/>
+        </w:rPr>
+      </w:pPr>
+    </w:p>
+    <w:p>
+      <w:pPr>
+        <w:rPr>
+          <w:rFonts w:ascii="Arial" w:hAnsi="Arial" w:eastAsia="Noto Sans CJK SC" w:cs="Arial"/>
+        </w:rPr>
+      </w:pPr>
+      <w:r>
+        <w:rPr>
+          <w:rFonts w:eastAsia="Noto Sans CJK SC" w:cs="Arial"/>
+          <w:b/>
+        </w:rPr>
+        <w:t>According to age</w:t>
+      </w:r>
+      <w:r>
+        <w:rPr>
+          <w:rFonts w:eastAsia="Noto Sans CJK SC" w:cs="Arial"/>
+        </w:rPr>
+        <w:t>, people of different ages have different learning abilities. For example, at present, the Internet learning population is mainly taken by people on average around 32 years old. So most resources will be searched by an adult who may have a family and work for a company. We need to think about whether these resources are practical to him or whether he is interested in them.</w:t>
+      </w:r>
+    </w:p>
+    <w:p>
+      <w:pPr>
+        <w:rPr>
+          <w:rFonts w:ascii="Arial" w:hAnsi="Arial" w:eastAsia="Noto Sans CJK SC" w:cs="Arial"/>
+        </w:rPr>
+      </w:pPr>
+    </w:p>
+    <w:p>
+      <w:pPr>
+        <w:rPr>
+          <w:rFonts w:ascii="Arial" w:hAnsi="Arial" w:eastAsia="Noto Sans CJK SC" w:cs="Arial"/>
+        </w:rPr>
+      </w:pPr>
+      <w:r>
+        <w:rPr>
+          <w:rFonts w:eastAsia="Noto Sans CJK SC" w:cs="Arial"/>
+        </w:rPr>
+        <w:t>Problems list:</w:t>
+      </w:r>
+    </w:p>
+    <w:p>
+      <w:pPr>
+        <w:numPr>
+          <w:ilvl w:val="0"/>
+          <w:numId w:val="4"/>
+        </w:numPr>
+        <w:rPr>
+          <w:rFonts w:ascii="Arial" w:hAnsi="Arial" w:eastAsia="Noto Sans CJK SC" w:cs="Arial"/>
+        </w:rPr>
+      </w:pPr>
+      <w:r>
+        <w:rPr>
+          <w:rFonts w:eastAsia="Noto Sans CJK SC" w:cs="Arial"/>
+        </w:rPr>
+        <w:t>Whether the resources are healthy, suitable for minors, children?</w:t>
+      </w:r>
+    </w:p>
+    <w:p>
+      <w:pPr>
+        <w:numPr>
+          <w:ilvl w:val="0"/>
+          <w:numId w:val="4"/>
+        </w:numPr>
+        <w:rPr>
+          <w:rFonts w:ascii="Arial" w:hAnsi="Arial" w:eastAsia="Noto Sans CJK SC" w:cs="Arial"/>
+        </w:rPr>
+      </w:pPr>
+      <w:r>
+        <w:rPr>
+          <w:rFonts w:eastAsia="Noto Sans CJK SC" w:cs="Arial"/>
+        </w:rPr>
+        <w:t>Is it easy for children of different ages to understand?</w:t>
+      </w:r>
+    </w:p>
+    <w:p>
+      <w:pPr>
+        <w:numPr>
+          <w:ilvl w:val="0"/>
+          <w:numId w:val="4"/>
+        </w:numPr>
+        <w:rPr>
+          <w:rFonts w:ascii="Arial" w:hAnsi="Arial" w:eastAsia="Noto Sans CJK SC" w:cs="Arial"/>
+        </w:rPr>
+      </w:pPr>
+      <w:r>
+        <w:rPr>
+          <w:rFonts w:eastAsia="Noto Sans CJK SC" w:cs="Arial"/>
+        </w:rPr>
+        <w:t>Is it practical for adults?</w:t>
+      </w:r>
+    </w:p>
+    <w:p>
+      <w:pPr>
+        <w:numPr>
+          <w:ilvl w:val="0"/>
+          <w:numId w:val="4"/>
+        </w:numPr>
+        <w:rPr>
+          <w:rFonts w:ascii="Arial" w:hAnsi="Arial" w:eastAsia="Noto Sans CJK SC" w:cs="Arial"/>
+        </w:rPr>
+      </w:pPr>
+      <w:r>
+        <w:rPr>
+          <w:rFonts w:eastAsia="Noto Sans CJK SC" w:cs="Arial"/>
+        </w:rPr>
+        <w:t>Which age group is more attractive to which resources?</w:t>
+      </w:r>
+    </w:p>
+    <w:p>
+      <w:pPr>
+        <w:rPr>
+          <w:rFonts w:ascii="Arial" w:hAnsi="Arial" w:eastAsia="Noto Sans CJK SC" w:cs="Arial"/>
+        </w:rPr>
+      </w:pPr>
+    </w:p>
+    <w:p>
+      <w:pPr>
+        <w:rPr>
+          <w:rFonts w:ascii="Arial" w:hAnsi="Arial" w:eastAsia="Noto Sans CJK SC" w:cs="Arial"/>
+        </w:rPr>
+      </w:pPr>
+      <w:r>
+        <w:rPr>
+          <w:rFonts w:eastAsia="Noto Sans CJK SC" w:cs="Arial"/>
+          <w:b/>
+        </w:rPr>
+        <w:t>According to the levels of education</w:t>
+      </w:r>
+      <w:r>
+        <w:rPr>
+          <w:rFonts w:eastAsia="Noto Sans CJK SC" w:cs="Arial"/>
+        </w:rPr>
+        <w:t>, the algorithms need to take the difficulty level of the resources and users’ education background into consideration.</w:t>
+      </w:r>
+    </w:p>
+    <w:p>
+      <w:pPr>
+        <w:rPr>
+          <w:rFonts w:ascii="Arial" w:hAnsi="Arial" w:eastAsia="Noto Sans CJK SC" w:cs="Arial"/>
+        </w:rPr>
+      </w:pPr>
+    </w:p>
+    <w:p>
+      <w:pPr>
+        <w:rPr>
+          <w:rFonts w:ascii="Arial" w:hAnsi="Arial" w:eastAsia="Noto Sans CJK SC" w:cs="Arial"/>
+        </w:rPr>
+      </w:pPr>
+      <w:r>
+        <w:rPr>
+          <w:rFonts w:eastAsia="Noto Sans CJK SC" w:cs="Arial"/>
+        </w:rPr>
+        <w:t>For the resources, resources need to be divided to different difficulty levels to fit the learners in different learning periods. The resources can be divided into, for example, entry level, junior level and senior level of difficulty.</w:t>
+      </w:r>
+    </w:p>
+    <w:p>
+      <w:pPr>
+        <w:rPr>
+          <w:rFonts w:ascii="Arial" w:hAnsi="Arial" w:eastAsia="Noto Sans CJK SC" w:cs="Arial"/>
+        </w:rPr>
+      </w:pPr>
+    </w:p>
+    <w:p>
+      <w:pPr>
+        <w:rPr>
+          <w:rFonts w:ascii="Arial" w:hAnsi="Arial" w:eastAsia="Noto Sans CJK SC" w:cs="Arial"/>
+        </w:rPr>
+      </w:pPr>
+      <w:r>
+        <w:rPr>
+          <w:rFonts w:eastAsia="Noto Sans CJK SC" w:cs="Arial"/>
+        </w:rPr>
+        <w:t>For the users</w:t>
+      </w:r>
+      <w:r>
+        <w:rPr>
+          <w:rFonts w:eastAsia="Noto Sans CJK SC" w:cs="Arial"/>
+          <w:lang w:val="en"/>
+        </w:rPr>
+        <w:t>’</w:t>
+      </w:r>
+      <w:r>
+        <w:rPr>
+          <w:rFonts w:eastAsia="Noto Sans CJK SC" w:cs="Arial"/>
+        </w:rPr>
+        <w:t xml:space="preserve"> education background. People who receive online education can keep different degrees. The difficulty of the resources are going to fit the levels of the education background.</w:t>
+      </w:r>
+    </w:p>
+    <w:p>
+      <w:pPr>
+        <w:rPr>
+          <w:rFonts w:ascii="Arial" w:hAnsi="Arial" w:eastAsia="Noto Sans CJK SC" w:cs="Arial"/>
+        </w:rPr>
+      </w:pPr>
+    </w:p>
+    <w:p>
+      <w:pPr>
+        <w:rPr>
+          <w:rFonts w:ascii="Arial" w:hAnsi="Arial" w:eastAsia="Noto Sans CJK SC" w:cs="Arial"/>
+        </w:rPr>
+      </w:pPr>
+      <w:r>
+        <w:rPr>
+          <w:rFonts w:eastAsia="Noto Sans CJK SC" w:cs="Arial"/>
+        </w:rPr>
+        <w:t>The difficulty level of these resources will have much impact on the recommendation algorithm of our search engine, because these search results should be close to the ability of different users.</w:t>
+      </w:r>
+    </w:p>
+    <w:p>
+      <w:pPr>
+        <w:rPr>
+          <w:rFonts w:ascii="Arial" w:hAnsi="Arial" w:eastAsia="Noto Sans CJK SC" w:cs="Arial"/>
+        </w:rPr>
+      </w:pPr>
+    </w:p>
+    <w:p>
+      <w:pPr>
+        <w:rPr>
+          <w:rFonts w:ascii="Arial" w:hAnsi="Arial" w:eastAsia="Noto Sans CJK SC" w:cs="Arial"/>
+        </w:rPr>
+      </w:pPr>
+      <w:r>
+        <w:rPr>
+          <w:rFonts w:eastAsia="Noto Sans CJK SC" w:cs="Arial"/>
+          <w:b/>
+        </w:rPr>
+        <w:t>According to various occupations and their related skills</w:t>
+      </w:r>
+      <w:r>
+        <w:rPr>
+          <w:rFonts w:eastAsia="Noto Sans CJK SC" w:cs="Arial"/>
+        </w:rPr>
+        <w:t>. The resource search engine requires the search results to fit the users from different posts. So the same keyword may produce different results, because each user’s field is different, that results in these different results.</w:t>
+      </w:r>
+    </w:p>
+    <w:p>
+      <w:pPr>
+        <w:rPr>
+          <w:rFonts w:ascii="Arial" w:hAnsi="Arial" w:eastAsia="Noto Sans CJK SC" w:cs="Arial"/>
+        </w:rPr>
+      </w:pPr>
+    </w:p>
+    <w:p>
+      <w:pPr>
+        <w:rPr>
+          <w:rFonts w:ascii="Arial" w:hAnsi="Arial" w:eastAsia="Noto Sans CJK SC" w:cs="Arial"/>
+        </w:rPr>
+      </w:pPr>
+      <w:r>
+        <w:rPr>
+          <w:rFonts w:eastAsia="Noto Sans CJK SC" w:cs="Arial"/>
+          <w:b/>
+        </w:rPr>
+        <w:t>To the background of different families</w:t>
+      </w:r>
+      <w:r>
+        <w:rPr>
+          <w:rFonts w:eastAsia="Noto Sans CJK SC" w:cs="Arial"/>
+        </w:rPr>
+        <w:t>. Internet Education hopes that resources are equal to everyone, so the value of resources should also be reflected in fairness. However, for resources with copyright, we should also follow the corresponding agreements and laws to protect intellectual property, because this is fair to creators. In all, equality will also become a value of the learning resources.</w:t>
+      </w:r>
+    </w:p>
+    <w:p>
+      <w:pPr>
+        <w:pStyle w:val="2"/>
+        <w:rPr>
+          <w:rFonts w:ascii="Arial" w:hAnsi="Arial" w:eastAsia="Noto Sans CJK SC" w:cs="Arial"/>
+          <w:b/>
+        </w:rPr>
+      </w:pPr>
+      <w:bookmarkStart w:id="10" w:name="_hrh3a246v2hj"/>
+      <w:bookmarkEnd w:id="10"/>
+      <w:r>
+        <w:rPr>
+          <w:rFonts w:eastAsia="Noto Sans CJK SC" w:cs="Arial"/>
+          <w:b/>
+        </w:rPr>
+        <w:t>Solution</w:t>
+      </w:r>
+    </w:p>
+    <w:p>
+      <w:pPr>
+        <w:rPr>
+          <w:rFonts w:ascii="Arial" w:hAnsi="Arial" w:eastAsia="Noto Sans CJK SC" w:cs="Arial"/>
+        </w:rPr>
+      </w:pPr>
+      <w:r>
+        <w:rPr>
+          <w:rFonts w:eastAsia="Noto Sans CJK SC" w:cs="Arial"/>
+        </w:rPr>
+        <w:t>To solve the above problems can be converted to solve the</w:t>
+      </w:r>
+      <w:r>
+        <w:rPr>
+          <w:rFonts w:eastAsia="Noto Sans CJK SC" w:cs="Arial"/>
+          <w:lang w:val="en"/>
+        </w:rPr>
+        <w:t xml:space="preserve"> </w:t>
+      </w:r>
+      <w:r>
+        <w:rPr>
+          <w:rFonts w:eastAsia="Noto Sans CJK SC" w:cs="Arial"/>
+        </w:rPr>
+        <w:t>following two:</w:t>
+      </w:r>
+    </w:p>
+    <w:p>
+      <w:pPr>
+        <w:numPr>
+          <w:ilvl w:val="0"/>
+          <w:numId w:val="5"/>
+        </w:numPr>
+        <w:rPr>
+          <w:rFonts w:ascii="Arial" w:hAnsi="Arial" w:eastAsia="Noto Sans CJK SC" w:cs="Arial"/>
+        </w:rPr>
+      </w:pPr>
+      <w:r>
+        <w:rPr>
+          <w:rFonts w:eastAsia="Noto Sans CJK SC" w:cs="Arial"/>
+        </w:rPr>
+        <w:t>How to define a valuable learning resource?</w:t>
+      </w:r>
+    </w:p>
+    <w:p>
+      <w:pPr>
+        <w:numPr>
+          <w:ilvl w:val="0"/>
+          <w:numId w:val="5"/>
+        </w:numPr>
+        <w:rPr>
+          <w:rFonts w:ascii="Arial" w:hAnsi="Arial" w:eastAsia="Noto Sans CJK SC" w:cs="Arial"/>
+        </w:rPr>
+      </w:pPr>
+      <w:r>
+        <w:rPr>
+          <w:rFonts w:eastAsia="Noto Sans CJK SC" w:cs="Arial"/>
+        </w:rPr>
+        <w:t>implement point 1 to create a search engine specially made for searching learning resources.</w:t>
+      </w:r>
+    </w:p>
+    <w:p>
+      <w:pPr>
+        <w:rPr>
+          <w:rFonts w:ascii="Arial" w:hAnsi="Arial" w:eastAsia="Noto Sans CJK SC" w:cs="Arial"/>
+        </w:rPr>
+      </w:pPr>
+    </w:p>
+    <w:p>
+      <w:pPr>
+        <w:pStyle w:val="3"/>
+        <w:rPr>
+          <w:rFonts w:ascii="Arial" w:hAnsi="Arial" w:eastAsia="Noto Sans CJK SC" w:cs="Arial"/>
+        </w:rPr>
+      </w:pPr>
+      <w:bookmarkStart w:id="11" w:name="_hdujaz5m3hw7"/>
+      <w:bookmarkEnd w:id="11"/>
+      <w:r>
+        <w:rPr>
+          <w:rFonts w:eastAsia="Noto Sans CJK SC" w:cs="Arial"/>
+        </w:rPr>
+        <w:t>Value resource attributes</w:t>
+      </w:r>
+    </w:p>
+    <w:p>
+      <w:pPr>
+        <w:rPr>
+          <w:rFonts w:ascii="Arial" w:hAnsi="Arial" w:eastAsia="Noto Sans CJK SC" w:cs="Arial"/>
+        </w:rPr>
+      </w:pPr>
+      <w:r>
+        <w:rPr>
+          <w:rFonts w:eastAsia="Noto Sans CJK SC" w:cs="Arial"/>
+        </w:rPr>
+        <w:t>In particular it is difficult to identify resources within a firm if there is no agreed definition of what ‘valuable’ means.</w:t>
       </w:r>
       <w:r>
         <w:rPr>
           <w:rStyle w:val="14"/>
           <w:rFonts w:eastAsia="Noto Sans CJK SC" w:cs="Arial"/>
         </w:rPr>
-        <w:endnoteReference w:id="0"/>
+        <w:endnoteReference w:id="1"/>
+      </w:r>
+    </w:p>
+    <w:p>
+      <w:pPr>
+        <w:rPr>
+          <w:rFonts w:ascii="Arial" w:hAnsi="Arial" w:eastAsia="Noto Sans CJK SC" w:cs="Arial"/>
+        </w:rPr>
+      </w:pPr>
+    </w:p>
+    <w:p>
+      <w:pPr>
+        <w:rPr>
+          <w:rFonts w:ascii="Arial" w:hAnsi="Arial" w:eastAsia="Noto Sans CJK SC" w:cs="Arial"/>
+        </w:rPr>
+      </w:pPr>
+      <w:r>
+        <w:rPr>
+          <w:rFonts w:eastAsia="Noto Sans CJK SC" w:cs="Arial"/>
+        </w:rPr>
+        <w:t>Valuable resources can generate three types of competitive advantage: cost advantage, the ability to premium price, and volume-based advantage.</w:t>
       </w:r>
       <w:r>
         <w:rPr>
           <w:rStyle w:val="14"/>
           <w:rFonts w:eastAsia="Noto Sans CJK SC" w:cs="Arial"/>
         </w:rPr>
-        <w:t>]</w:t>
-      </w:r>
-    </w:p>
-    <w:p>
-      <w:pPr>
-        <w:rPr>
-          <w:rFonts w:ascii="Arial" w:hAnsi="Arial" w:eastAsia="Noto Sans CJK SC" w:cs="Arial"/>
-        </w:rPr>
-      </w:pPr>
-    </w:p>
-    <w:p>
-      <w:pPr>
-        <w:rPr>
-          <w:rFonts w:eastAsia="Noto Sans CJK SC" w:cs="Arial"/>
-        </w:rPr>
-      </w:pPr>
-      <w:r>
-        <w:rPr>
-          <w:rFonts w:eastAsia="Noto Sans CJK SC" w:cs="Arial"/>
-        </w:rPr>
-        <w:t>Generally speaking, if we compare the whole Internet to a huge spider web, a web crawler is like a group of spiders. Each node of the spider web(Internet) contains a lot of information, which is generated in various servers around the world. These spiders’ work is to bring these information back to their home (a database).</w:t>
-      </w:r>
-    </w:p>
-    <w:p>
-      <w:pPr>
-        <w:rPr>
-          <w:rFonts w:eastAsia="Noto Sans CJK SC" w:cs="Arial"/>
-        </w:rPr>
-      </w:pPr>
-    </w:p>
-    <w:p>
-      <w:pPr>
-        <w:pStyle w:val="2"/>
-        <w:bidi w:val="0"/>
-        <w:rPr>
-          <w:rFonts w:hint="eastAsia"/>
-          <w:lang w:val="en-US" w:eastAsia="zh-CN"/>
-        </w:rPr>
-      </w:pPr>
-      <w:r>
-        <w:rPr>
-          <w:rFonts w:hint="eastAsia"/>
-          <w:lang w:val="en-US" w:eastAsia="zh-CN"/>
-        </w:rPr>
-        <w:t>Resource Crawler</w:t>
-      </w:r>
-    </w:p>
-    <w:p>
-      <w:pPr>
-        <w:rPr>
-          <w:rFonts w:hint="default"/>
-          <w:lang w:val="en-US" w:eastAsia="zh-CN"/>
-        </w:rPr>
-      </w:pPr>
-      <w:r>
-        <w:rPr>
-          <w:rFonts w:hint="default"/>
-          <w:lang w:val="en-US" w:eastAsia="zh-CN"/>
-        </w:rPr>
-        <w:t>Different from the traditional search engine, the learning resource search engine does not use crawlers to obtain web pages, resources and other data. This</w:t>
-      </w:r>
-      <w:r>
-        <w:rPr>
-          <w:rFonts w:hint="eastAsia"/>
-          <w:lang w:val="en-US" w:eastAsia="zh-CN"/>
-        </w:rPr>
-        <w:t xml:space="preserve"> search engine</w:t>
-      </w:r>
-      <w:r>
-        <w:rPr>
-          <w:rFonts w:hint="default"/>
-          <w:lang w:val="en-US" w:eastAsia="zh-CN"/>
-        </w:rPr>
-        <w:t xml:space="preserve"> will be</w:t>
-      </w:r>
-      <w:r>
-        <w:rPr>
-          <w:rFonts w:hint="eastAsia"/>
-          <w:lang w:val="en-US" w:eastAsia="zh-CN"/>
-        </w:rPr>
-        <w:t xml:space="preserve"> used</w:t>
-      </w:r>
-      <w:r>
-        <w:rPr>
-          <w:rFonts w:hint="default"/>
-          <w:lang w:val="en-US" w:eastAsia="zh-CN"/>
-        </w:rPr>
-        <w:t xml:space="preserve"> for special</w:t>
-      </w:r>
-      <w:r>
-        <w:rPr>
-          <w:rFonts w:hint="eastAsia"/>
-          <w:lang w:val="en-US" w:eastAsia="zh-CN"/>
-        </w:rPr>
-        <w:t xml:space="preserve"> and professional</w:t>
-      </w:r>
-      <w:r>
-        <w:rPr>
-          <w:rFonts w:hint="default"/>
-          <w:lang w:val="en-US" w:eastAsia="zh-CN"/>
-        </w:rPr>
-        <w:t xml:space="preserve"> areas, the search engine only obtains and stores the information of learning related resources, and the system will not directly store resources, because it involves copyright issues and system storage performance problems. The so-called resource crawler is a more targeted resource collection container, which is also the central idea of </w:t>
-      </w:r>
-      <w:r>
-        <w:rPr>
-          <w:rFonts w:hint="eastAsia"/>
-          <w:lang w:val="en-US" w:eastAsia="zh-CN"/>
-        </w:rPr>
-        <w:t xml:space="preserve">this </w:t>
-      </w:r>
-      <w:r>
-        <w:rPr>
-          <w:rFonts w:hint="default"/>
-          <w:lang w:val="en-US" w:eastAsia="zh-CN"/>
-        </w:rPr>
-        <w:t>paper, to create a professional search engine to improve the search quality and user experience</w:t>
-      </w:r>
-      <w:r>
-        <w:rPr>
-          <w:rFonts w:hint="eastAsia"/>
-          <w:lang w:val="en-US" w:eastAsia="zh-CN"/>
-        </w:rPr>
-        <w:t xml:space="preserve"> for learning resources.</w:t>
-      </w:r>
-    </w:p>
-    <w:p>
-      <w:pPr>
-        <w:rPr>
-          <w:rFonts w:ascii="Arial" w:hAnsi="Arial" w:eastAsia="Noto Sans CJK SC" w:cs="Arial"/>
-        </w:rPr>
-      </w:pPr>
-    </w:p>
-    <w:p>
-      <w:pPr>
-        <w:pStyle w:val="2"/>
-        <w:rPr>
-          <w:rFonts w:ascii="Arial" w:hAnsi="Arial" w:eastAsia="Noto Sans CJK SC" w:cs="Arial"/>
-          <w:b/>
-        </w:rPr>
-      </w:pPr>
-      <w:bookmarkStart w:id="7" w:name="_tvquuf8hh7tc"/>
-      <w:bookmarkEnd w:id="7"/>
-      <w:r>
-        <w:rPr>
-          <w:rFonts w:eastAsia="Noto Sans CJK SC" w:cs="Arial"/>
-          <w:b/>
-        </w:rPr>
-        <w:t>Problems</w:t>
-      </w:r>
-    </w:p>
-    <w:p>
-      <w:pPr>
-        <w:rPr>
-          <w:rFonts w:ascii="Arial" w:hAnsi="Arial" w:eastAsia="Noto Sans CJK SC" w:cs="Arial"/>
-        </w:rPr>
-      </w:pPr>
-      <w:r>
-        <w:rPr>
-          <w:rFonts w:eastAsia="Noto Sans CJK SC" w:cs="Arial"/>
-        </w:rPr>
-        <w:t>However, there are many problems in such a technology, which are caused by the quality and value of resources. These spiders are not something smart</w:t>
-      </w:r>
-      <w:r>
-        <w:rPr>
-          <w:rFonts w:eastAsia="Noto Sans CJK SC" w:cs="Arial"/>
+        <w:endnoteReference w:id="2"/>
+      </w:r>
+      <w:r>
+        <w:rPr>
+          <w:rFonts w:hint="default" w:eastAsia="Noto Sans CJK SC" w:cs="Arial"/>
           <w:lang w:val="en"/>
         </w:rPr>
-        <w:t xml:space="preserve"> like human beings</w:t>
-      </w:r>
-      <w:r>
-        <w:rPr>
-          <w:rFonts w:eastAsia="Noto Sans CJK SC" w:cs="Arial"/>
-        </w:rPr>
-        <w:t>, the only thing they do is collecting and bringing the copies of the information back. Much meaningless and even fake or unhealthy information is obtained too.</w:t>
-      </w:r>
-    </w:p>
-    <w:p>
-      <w:pPr>
-        <w:rPr>
-          <w:rFonts w:ascii="Arial" w:hAnsi="Arial" w:eastAsia="Noto Sans CJK SC" w:cs="Arial"/>
-        </w:rPr>
-      </w:pPr>
-    </w:p>
-    <w:p>
-      <w:pPr>
-        <w:rPr>
-          <w:rFonts w:ascii="Arial" w:hAnsi="Arial" w:eastAsia="Noto Sans CJK SC" w:cs="Arial"/>
-        </w:rPr>
-      </w:pPr>
-      <w:r>
-        <w:rPr>
-          <w:rFonts w:eastAsia="Noto Sans CJK SC" w:cs="Arial"/>
-        </w:rPr>
-        <w:t>The search engine can filter some bad information, of course, it can also recommend the content according to the user's interest, but it is still far from the definition of valuable resources.</w:t>
-      </w:r>
-    </w:p>
-    <w:p>
-      <w:pPr>
-        <w:rPr>
-          <w:rFonts w:ascii="Arial" w:hAnsi="Arial" w:eastAsia="Noto Sans CJK SC" w:cs="Arial"/>
-        </w:rPr>
-      </w:pPr>
-    </w:p>
-    <w:p>
-      <w:pPr>
-        <w:rPr>
-          <w:rFonts w:ascii="Arial" w:hAnsi="Arial" w:eastAsia="Noto Sans CJK SC" w:cs="Arial"/>
-        </w:rPr>
-      </w:pPr>
-      <w:r>
-        <w:rPr>
-          <w:rFonts w:eastAsia="Noto Sans CJK SC" w:cs="Arial"/>
-        </w:rPr>
-        <w:t>In the next sections, I will show you how these problems will be magnified to different fields and user groups.</w:t>
-      </w:r>
-    </w:p>
-    <w:p>
-      <w:pPr>
-        <w:pStyle w:val="3"/>
-        <w:rPr>
-          <w:rFonts w:ascii="Arial" w:hAnsi="Arial" w:eastAsia="Noto Sans CJK SC" w:cs="Arial"/>
-        </w:rPr>
-      </w:pPr>
-      <w:bookmarkStart w:id="8" w:name="_om47wqu8fbvf"/>
-      <w:bookmarkEnd w:id="8"/>
-      <w:r>
-        <w:rPr>
-          <w:rFonts w:eastAsia="Noto Sans CJK SC" w:cs="Arial"/>
-        </w:rPr>
-        <w:t>Problems in specific areas</w:t>
-      </w:r>
-    </w:p>
-    <w:p>
-      <w:pPr>
-        <w:rPr>
-          <w:rFonts w:ascii="Arial" w:hAnsi="Arial" w:eastAsia="Noto Sans CJK SC" w:cs="Arial"/>
-        </w:rPr>
-      </w:pPr>
-      <w:r>
-        <w:rPr>
-          <w:rFonts w:eastAsia="Noto Sans CJK SC" w:cs="Arial"/>
-        </w:rPr>
-        <w:t>In the field of education, there are many problems exposed by traditional search engines. Problems of how much values the information contains, is this information relevant to users’ learning, is the information correct and new, how much content can be accepted by the learner. More details of problems to educational fields will be shown in the following list.</w:t>
-      </w:r>
-    </w:p>
-    <w:p>
-      <w:pPr>
-        <w:rPr>
-          <w:rFonts w:ascii="Arial" w:hAnsi="Arial" w:eastAsia="Noto Sans CJK SC" w:cs="Arial"/>
-        </w:rPr>
-      </w:pPr>
-    </w:p>
-    <w:p>
-      <w:pPr>
-        <w:numPr>
-          <w:ilvl w:val="0"/>
-          <w:numId w:val="3"/>
-        </w:numPr>
-        <w:rPr>
-          <w:rFonts w:ascii="Arial" w:hAnsi="Arial" w:eastAsia="Noto Sans CJK SC" w:cs="Arial"/>
-          <w:i/>
-        </w:rPr>
-      </w:pPr>
-      <w:r>
-        <w:rPr>
-          <w:rFonts w:eastAsia="Noto Sans CJK SC" w:cs="Arial"/>
-          <w:i/>
-        </w:rPr>
-        <w:t>Correct or incorrect information?</w:t>
-      </w:r>
-    </w:p>
-    <w:p>
-      <w:pPr>
-        <w:numPr>
-          <w:ilvl w:val="0"/>
-          <w:numId w:val="3"/>
-        </w:numPr>
-        <w:rPr>
-          <w:rFonts w:ascii="Arial" w:hAnsi="Arial" w:eastAsia="Noto Sans CJK SC" w:cs="Arial"/>
-          <w:i/>
-        </w:rPr>
-      </w:pPr>
-      <w:r>
-        <w:rPr>
-          <w:rFonts w:eastAsia="Noto Sans CJK SC" w:cs="Arial"/>
-          <w:i/>
-        </w:rPr>
-        <w:t>How relevant is the resource to the user's learning area or major?</w:t>
-      </w:r>
-    </w:p>
-    <w:p>
-      <w:pPr>
-        <w:numPr>
-          <w:ilvl w:val="0"/>
-          <w:numId w:val="3"/>
-        </w:numPr>
-        <w:rPr>
-          <w:rFonts w:ascii="Arial" w:hAnsi="Arial" w:eastAsia="Noto Sans CJK SC" w:cs="Arial"/>
-          <w:i/>
-        </w:rPr>
-      </w:pPr>
-      <w:r>
-        <w:rPr>
-          <w:rFonts w:eastAsia="Noto Sans CJK SC" w:cs="Arial"/>
-          <w:i/>
-        </w:rPr>
-        <w:t>Is the resource new or old, how is the updating rates?</w:t>
-      </w:r>
-    </w:p>
-    <w:p>
-      <w:pPr>
-        <w:numPr>
-          <w:ilvl w:val="0"/>
-          <w:numId w:val="3"/>
-        </w:numPr>
-        <w:rPr>
-          <w:rFonts w:ascii="Arial" w:hAnsi="Arial" w:eastAsia="Noto Sans CJK SC" w:cs="Arial"/>
-          <w:i/>
-        </w:rPr>
-      </w:pPr>
-      <w:r>
-        <w:rPr>
-          <w:rFonts w:eastAsia="Noto Sans CJK SC" w:cs="Arial"/>
-          <w:i/>
-        </w:rPr>
-        <w:t>Is information safe and healthy?</w:t>
-      </w:r>
-    </w:p>
-    <w:p>
-      <w:pPr>
-        <w:numPr>
-          <w:ilvl w:val="0"/>
-          <w:numId w:val="3"/>
-        </w:numPr>
-        <w:rPr>
-          <w:rFonts w:ascii="Arial" w:hAnsi="Arial" w:eastAsia="Noto Sans CJK SC" w:cs="Arial"/>
-          <w:i/>
-        </w:rPr>
-      </w:pPr>
-      <w:r>
-        <w:rPr>
-          <w:rFonts w:eastAsia="Noto Sans CJK SC" w:cs="Arial"/>
-          <w:i/>
-        </w:rPr>
-        <w:t>Is the information redundant?</w:t>
-      </w:r>
-    </w:p>
-    <w:p>
-      <w:pPr>
-        <w:numPr>
-          <w:ilvl w:val="0"/>
-          <w:numId w:val="3"/>
-        </w:numPr>
-        <w:rPr>
-          <w:rFonts w:ascii="Arial" w:hAnsi="Arial" w:eastAsia="Noto Sans CJK SC" w:cs="Arial"/>
-          <w:i/>
-        </w:rPr>
-      </w:pPr>
-      <w:r>
-        <w:rPr>
-          <w:rFonts w:eastAsia="Noto Sans CJK SC" w:cs="Arial"/>
-          <w:i/>
-        </w:rPr>
-        <w:t>Where are the resources from,how is the reliability and professionalism?</w:t>
-      </w:r>
-    </w:p>
-    <w:p>
-      <w:pPr>
-        <w:numPr>
-          <w:ilvl w:val="0"/>
-          <w:numId w:val="3"/>
-        </w:numPr>
-        <w:rPr>
-          <w:rFonts w:ascii="Arial" w:hAnsi="Arial" w:eastAsia="Noto Sans CJK SC" w:cs="Arial"/>
-          <w:i/>
-        </w:rPr>
-      </w:pPr>
-      <w:r>
-        <w:rPr>
-          <w:rFonts w:eastAsia="Noto Sans CJK SC" w:cs="Arial"/>
-          <w:i/>
-        </w:rPr>
-        <w:t>The cost of learning, how much time and money the users need to learn something?</w:t>
-      </w:r>
-    </w:p>
-    <w:p>
-      <w:pPr>
-        <w:numPr>
-          <w:ilvl w:val="0"/>
-          <w:numId w:val="3"/>
-        </w:numPr>
-        <w:rPr>
-          <w:rFonts w:ascii="Arial" w:hAnsi="Arial" w:eastAsia="Noto Sans CJK SC" w:cs="Arial"/>
-          <w:i/>
-        </w:rPr>
-      </w:pPr>
-      <w:r>
-        <w:rPr>
-          <w:rFonts w:eastAsia="Noto Sans CJK SC" w:cs="Arial"/>
-          <w:i/>
-        </w:rPr>
-        <w:t>How much effective learning percentage?</w:t>
-      </w:r>
-    </w:p>
-    <w:p>
-      <w:pPr>
-        <w:pStyle w:val="3"/>
-        <w:spacing w:before="480" w:after="120" w:line="300" w:lineRule="auto"/>
-        <w:rPr>
-          <w:rFonts w:ascii="Arial" w:hAnsi="Arial" w:eastAsia="Noto Sans CJK SC" w:cs="Arial"/>
-        </w:rPr>
-      </w:pPr>
-      <w:bookmarkStart w:id="9" w:name="_ijbx9ztbzl2d"/>
-      <w:bookmarkEnd w:id="9"/>
-      <w:r>
-        <w:rPr>
-          <w:rFonts w:eastAsia="Noto Sans CJK SC" w:cs="Arial"/>
-        </w:rPr>
-        <w:t>Problems to specific groups</w:t>
-      </w:r>
-    </w:p>
-    <w:p>
-      <w:pPr>
-        <w:rPr>
-          <w:rFonts w:ascii="Arial" w:hAnsi="Arial" w:eastAsia="Noto Sans CJK SC" w:cs="Arial"/>
-        </w:rPr>
-      </w:pPr>
-      <w:r>
-        <w:rPr>
-          <w:rFonts w:eastAsia="Noto Sans CJK SC" w:cs="Arial"/>
-        </w:rPr>
-        <w:t>In the field of education, groups of users can be divided by age, level of education or position, family background.</w:t>
-      </w:r>
-    </w:p>
-    <w:p>
-      <w:pPr>
-        <w:rPr>
-          <w:rFonts w:ascii="Arial" w:hAnsi="Arial" w:eastAsia="Noto Sans CJK SC" w:cs="Arial"/>
-        </w:rPr>
-      </w:pPr>
-    </w:p>
-    <w:p>
-      <w:pPr>
-        <w:rPr>
-          <w:rFonts w:ascii="Arial" w:hAnsi="Arial" w:eastAsia="Noto Sans CJK SC" w:cs="Arial"/>
-        </w:rPr>
-      </w:pPr>
-      <w:r>
-        <w:rPr>
-          <w:rFonts w:eastAsia="Noto Sans CJK SC" w:cs="Arial"/>
-          <w:b/>
-        </w:rPr>
-        <w:t>According to age</w:t>
-      </w:r>
-      <w:r>
-        <w:rPr>
-          <w:rFonts w:eastAsia="Noto Sans CJK SC" w:cs="Arial"/>
-        </w:rPr>
-        <w:t>, people of different ages have different learning abilities. For example, at present, the Internet learning population is mainly taken by people on average around 32 years old. So most resources will be searched by an adult who may have a family and work for a company. We need to think about whether these resources are practical to him or whether he is interested in them.</w:t>
-      </w:r>
-    </w:p>
-    <w:p>
-      <w:pPr>
-        <w:rPr>
-          <w:rFonts w:ascii="Arial" w:hAnsi="Arial" w:eastAsia="Noto Sans CJK SC" w:cs="Arial"/>
-        </w:rPr>
-      </w:pPr>
-    </w:p>
-    <w:p>
-      <w:pPr>
-        <w:rPr>
-          <w:rFonts w:ascii="Arial" w:hAnsi="Arial" w:eastAsia="Noto Sans CJK SC" w:cs="Arial"/>
-        </w:rPr>
-      </w:pPr>
-      <w:r>
-        <w:rPr>
-          <w:rFonts w:eastAsia="Noto Sans CJK SC" w:cs="Arial"/>
-        </w:rPr>
-        <w:t>Problems list:</w:t>
-      </w:r>
-    </w:p>
-    <w:p>
-      <w:pPr>
-        <w:numPr>
-          <w:ilvl w:val="0"/>
-          <w:numId w:val="4"/>
-        </w:numPr>
-        <w:rPr>
-          <w:rFonts w:ascii="Arial" w:hAnsi="Arial" w:eastAsia="Noto Sans CJK SC" w:cs="Arial"/>
-        </w:rPr>
-      </w:pPr>
-      <w:r>
-        <w:rPr>
-          <w:rFonts w:eastAsia="Noto Sans CJK SC" w:cs="Arial"/>
-        </w:rPr>
-        <w:t>Whether the resources are healthy, suitable for minors, children?</w:t>
-      </w:r>
-    </w:p>
-    <w:p>
-      <w:pPr>
-        <w:numPr>
-          <w:ilvl w:val="0"/>
-          <w:numId w:val="4"/>
-        </w:numPr>
-        <w:rPr>
-          <w:rFonts w:ascii="Arial" w:hAnsi="Arial" w:eastAsia="Noto Sans CJK SC" w:cs="Arial"/>
-        </w:rPr>
-      </w:pPr>
-      <w:r>
-        <w:rPr>
-          <w:rFonts w:eastAsia="Noto Sans CJK SC" w:cs="Arial"/>
-        </w:rPr>
-        <w:t>Is it easy for children of different ages to understand?</w:t>
-      </w:r>
-    </w:p>
-    <w:p>
-      <w:pPr>
-        <w:numPr>
-          <w:ilvl w:val="0"/>
-          <w:numId w:val="4"/>
-        </w:numPr>
-        <w:rPr>
-          <w:rFonts w:ascii="Arial" w:hAnsi="Arial" w:eastAsia="Noto Sans CJK SC" w:cs="Arial"/>
-        </w:rPr>
-      </w:pPr>
-      <w:r>
-        <w:rPr>
-          <w:rFonts w:eastAsia="Noto Sans CJK SC" w:cs="Arial"/>
-        </w:rPr>
-        <w:t>Is it practical for adults?</w:t>
-      </w:r>
-    </w:p>
-    <w:p>
-      <w:pPr>
-        <w:numPr>
-          <w:ilvl w:val="0"/>
-          <w:numId w:val="4"/>
-        </w:numPr>
-        <w:rPr>
-          <w:rFonts w:ascii="Arial" w:hAnsi="Arial" w:eastAsia="Noto Sans CJK SC" w:cs="Arial"/>
-        </w:rPr>
-      </w:pPr>
-      <w:r>
-        <w:rPr>
-          <w:rFonts w:eastAsia="Noto Sans CJK SC" w:cs="Arial"/>
-        </w:rPr>
-        <w:t>Which age group is more attractive to which resources?</w:t>
-      </w:r>
-    </w:p>
-    <w:p>
-      <w:pPr>
-        <w:rPr>
-          <w:rFonts w:ascii="Arial" w:hAnsi="Arial" w:eastAsia="Noto Sans CJK SC" w:cs="Arial"/>
-        </w:rPr>
-      </w:pPr>
-    </w:p>
-    <w:p>
-      <w:pPr>
-        <w:rPr>
-          <w:rFonts w:ascii="Arial" w:hAnsi="Arial" w:eastAsia="Noto Sans CJK SC" w:cs="Arial"/>
-        </w:rPr>
-      </w:pPr>
-      <w:r>
-        <w:rPr>
-          <w:rFonts w:eastAsia="Noto Sans CJK SC" w:cs="Arial"/>
-          <w:b/>
-        </w:rPr>
-        <w:t>According to the levels of education</w:t>
-      </w:r>
-      <w:r>
-        <w:rPr>
-          <w:rFonts w:eastAsia="Noto Sans CJK SC" w:cs="Arial"/>
-        </w:rPr>
-        <w:t>, the algorithms need to take the difficulty level of the resources and users’ education background into consideration.</w:t>
-      </w:r>
-    </w:p>
-    <w:p>
-      <w:pPr>
-        <w:rPr>
-          <w:rFonts w:ascii="Arial" w:hAnsi="Arial" w:eastAsia="Noto Sans CJK SC" w:cs="Arial"/>
-        </w:rPr>
-      </w:pPr>
-    </w:p>
-    <w:p>
-      <w:pPr>
-        <w:rPr>
-          <w:rFonts w:ascii="Arial" w:hAnsi="Arial" w:eastAsia="Noto Sans CJK SC" w:cs="Arial"/>
-        </w:rPr>
-      </w:pPr>
-      <w:r>
-        <w:rPr>
-          <w:rFonts w:eastAsia="Noto Sans CJK SC" w:cs="Arial"/>
-        </w:rPr>
-        <w:t>For the resources, resources need to be divided to different difficulty levels to fit the learners in different learning periods. The resources can be divided into, for example, entry level, junior level and senior level of difficulty.</w:t>
-      </w:r>
-    </w:p>
-    <w:p>
-      <w:pPr>
-        <w:rPr>
-          <w:rFonts w:ascii="Arial" w:hAnsi="Arial" w:eastAsia="Noto Sans CJK SC" w:cs="Arial"/>
-        </w:rPr>
-      </w:pPr>
-    </w:p>
-    <w:p>
-      <w:pPr>
-        <w:rPr>
-          <w:rFonts w:ascii="Arial" w:hAnsi="Arial" w:eastAsia="Noto Sans CJK SC" w:cs="Arial"/>
-        </w:rPr>
-      </w:pPr>
-      <w:r>
-        <w:rPr>
-          <w:rFonts w:eastAsia="Noto Sans CJK SC" w:cs="Arial"/>
-        </w:rPr>
-        <w:t>For the users</w:t>
-      </w:r>
-      <w:r>
-        <w:rPr>
-          <w:rFonts w:eastAsia="Noto Sans CJK SC" w:cs="Arial"/>
-          <w:lang w:val="en"/>
-        </w:rPr>
-        <w:t>’</w:t>
-      </w:r>
-      <w:r>
-        <w:rPr>
-          <w:rFonts w:eastAsia="Noto Sans CJK SC" w:cs="Arial"/>
-        </w:rPr>
-        <w:t xml:space="preserve"> education background. People who receive online education can keep different degrees. The difficulty of the resources are going to fit the levels of the education background.</w:t>
-      </w:r>
-    </w:p>
-    <w:p>
-      <w:pPr>
-        <w:rPr>
-          <w:rFonts w:ascii="Arial" w:hAnsi="Arial" w:eastAsia="Noto Sans CJK SC" w:cs="Arial"/>
-        </w:rPr>
-      </w:pPr>
-    </w:p>
-    <w:p>
-      <w:pPr>
-        <w:rPr>
-          <w:rFonts w:ascii="Arial" w:hAnsi="Arial" w:eastAsia="Noto Sans CJK SC" w:cs="Arial"/>
-        </w:rPr>
-      </w:pPr>
-      <w:r>
-        <w:rPr>
-          <w:rFonts w:eastAsia="Noto Sans CJK SC" w:cs="Arial"/>
-        </w:rPr>
-        <w:t>The difficulty level of these resources will have much impact on the recommendation algorithm of our search engine, because these search results should be close to the ability of different users.</w:t>
-      </w:r>
-    </w:p>
-    <w:p>
-      <w:pPr>
-        <w:rPr>
-          <w:rFonts w:ascii="Arial" w:hAnsi="Arial" w:eastAsia="Noto Sans CJK SC" w:cs="Arial"/>
-        </w:rPr>
-      </w:pPr>
-    </w:p>
-    <w:p>
-      <w:pPr>
-        <w:rPr>
-          <w:rFonts w:ascii="Arial" w:hAnsi="Arial" w:eastAsia="Noto Sans CJK SC" w:cs="Arial"/>
-        </w:rPr>
-      </w:pPr>
-      <w:r>
-        <w:rPr>
-          <w:rFonts w:eastAsia="Noto Sans CJK SC" w:cs="Arial"/>
-          <w:b/>
-        </w:rPr>
-        <w:t>According to various occupations and their related skills</w:t>
-      </w:r>
-      <w:r>
-        <w:rPr>
-          <w:rFonts w:eastAsia="Noto Sans CJK SC" w:cs="Arial"/>
-        </w:rPr>
-        <w:t>. The resource search engine requires the search results to fit the users from different posts. So the same keyword may produce different results, because each user’s field is different, that results in these different results.</w:t>
-      </w:r>
-    </w:p>
-    <w:p>
-      <w:pPr>
-        <w:rPr>
-          <w:rFonts w:ascii="Arial" w:hAnsi="Arial" w:eastAsia="Noto Sans CJK SC" w:cs="Arial"/>
-        </w:rPr>
-      </w:pPr>
-    </w:p>
-    <w:p>
-      <w:pPr>
-        <w:rPr>
-          <w:rFonts w:ascii="Arial" w:hAnsi="Arial" w:eastAsia="Noto Sans CJK SC" w:cs="Arial"/>
-        </w:rPr>
-      </w:pPr>
-      <w:r>
-        <w:rPr>
-          <w:rFonts w:eastAsia="Noto Sans CJK SC" w:cs="Arial"/>
-          <w:b/>
-        </w:rPr>
-        <w:t>To the background of different families</w:t>
-      </w:r>
-      <w:r>
-        <w:rPr>
-          <w:rFonts w:eastAsia="Noto Sans CJK SC" w:cs="Arial"/>
-        </w:rPr>
-        <w:t>. Internet Education hopes that resources are equal to everyone, so the value of resources should also be reflected in fairness. However, for resources with copyright, we should also follow the corresponding agreements and laws to protect intellectual property, because this is fair to creators. In all, equality will also become a value of the learning resources.</w:t>
-      </w:r>
-    </w:p>
-    <w:p>
-      <w:pPr>
-        <w:pStyle w:val="2"/>
-        <w:rPr>
-          <w:rFonts w:ascii="Arial" w:hAnsi="Arial" w:eastAsia="Noto Sans CJK SC" w:cs="Arial"/>
-          <w:b/>
-        </w:rPr>
-      </w:pPr>
-      <w:bookmarkStart w:id="10" w:name="_hrh3a246v2hj"/>
-      <w:bookmarkEnd w:id="10"/>
-      <w:r>
-        <w:rPr>
-          <w:rFonts w:eastAsia="Noto Sans CJK SC" w:cs="Arial"/>
-          <w:b/>
-        </w:rPr>
-        <w:t>Solution</w:t>
-      </w:r>
-    </w:p>
-    <w:p>
-      <w:pPr>
-        <w:rPr>
-          <w:rFonts w:ascii="Arial" w:hAnsi="Arial" w:eastAsia="Noto Sans CJK SC" w:cs="Arial"/>
-        </w:rPr>
-      </w:pPr>
-      <w:r>
-        <w:rPr>
-          <w:rFonts w:eastAsia="Noto Sans CJK SC" w:cs="Arial"/>
-        </w:rPr>
-        <w:t>To solve the above problems can be converted to solve the</w:t>
-      </w:r>
-      <w:r>
-        <w:rPr>
-          <w:rFonts w:eastAsia="Noto Sans CJK SC" w:cs="Arial"/>
-          <w:lang w:val="en"/>
-        </w:rPr>
         <w:t xml:space="preserve"> </w:t>
-      </w:r>
-      <w:r>
-        <w:rPr>
-          <w:rFonts w:eastAsia="Noto Sans CJK SC" w:cs="Arial"/>
-        </w:rPr>
-        <w:t>following two:</w:t>
-      </w:r>
-    </w:p>
-    <w:p>
-      <w:pPr>
-        <w:numPr>
-          <w:ilvl w:val="0"/>
-          <w:numId w:val="5"/>
-        </w:numPr>
-        <w:rPr>
-          <w:rFonts w:ascii="Arial" w:hAnsi="Arial" w:eastAsia="Noto Sans CJK SC" w:cs="Arial"/>
-        </w:rPr>
-      </w:pPr>
-      <w:r>
-        <w:rPr>
-          <w:rFonts w:eastAsia="Noto Sans CJK SC" w:cs="Arial"/>
-        </w:rPr>
-        <w:t>How to define a valuable learning resource?</w:t>
-      </w:r>
-    </w:p>
-    <w:p>
-      <w:pPr>
-        <w:numPr>
-          <w:ilvl w:val="0"/>
-          <w:numId w:val="5"/>
-        </w:numPr>
-        <w:rPr>
-          <w:rFonts w:ascii="Arial" w:hAnsi="Arial" w:eastAsia="Noto Sans CJK SC" w:cs="Arial"/>
-        </w:rPr>
-      </w:pPr>
-      <w:r>
-        <w:rPr>
-          <w:rFonts w:eastAsia="Noto Sans CJK SC" w:cs="Arial"/>
-        </w:rPr>
-        <w:t>implement point 1 to create a search engine specially made for searching learning resources.</w:t>
-      </w:r>
-    </w:p>
-    <w:p>
-      <w:pPr>
-        <w:rPr>
-          <w:rFonts w:ascii="Arial" w:hAnsi="Arial" w:eastAsia="Noto Sans CJK SC" w:cs="Arial"/>
-        </w:rPr>
-      </w:pPr>
-    </w:p>
-    <w:p>
-      <w:pPr>
-        <w:pStyle w:val="3"/>
-        <w:rPr>
-          <w:rFonts w:ascii="Arial" w:hAnsi="Arial" w:eastAsia="Noto Sans CJK SC" w:cs="Arial"/>
-        </w:rPr>
-      </w:pPr>
-      <w:bookmarkStart w:id="11" w:name="_hdujaz5m3hw7"/>
-      <w:bookmarkEnd w:id="11"/>
-      <w:r>
-        <w:rPr>
-          <w:rFonts w:eastAsia="Noto Sans CJK SC" w:cs="Arial"/>
-        </w:rPr>
-        <w:t>Value resource attributes</w:t>
-      </w:r>
-    </w:p>
-    <w:p>
-      <w:pPr>
-        <w:rPr>
-          <w:rFonts w:ascii="Arial" w:hAnsi="Arial" w:eastAsia="Noto Sans CJK SC" w:cs="Arial"/>
-        </w:rPr>
-      </w:pPr>
-      <w:r>
-        <w:rPr>
-          <w:rFonts w:eastAsia="Noto Sans CJK SC" w:cs="Arial"/>
-        </w:rPr>
-        <w:t>In particular it is difficult to identify resources within a firm if there is no agreed definition of what ‘valuable’ means.</w:t>
-      </w:r>
-      <w:r>
-        <w:rPr>
-          <w:rStyle w:val="14"/>
-          <w:rFonts w:eastAsia="Noto Sans CJK SC" w:cs="Arial"/>
-        </w:rPr>
-        <w:t>[</w:t>
-      </w:r>
-      <w:r>
-        <w:rPr>
-          <w:rStyle w:val="14"/>
-          <w:rFonts w:eastAsia="Noto Sans CJK SC" w:cs="Arial"/>
-        </w:rPr>
-        <w:endnoteReference w:id="1"/>
-      </w:r>
-      <w:r>
-        <w:rPr>
-          <w:rStyle w:val="14"/>
-          <w:rFonts w:eastAsia="Noto Sans CJK SC" w:cs="Arial"/>
-        </w:rPr>
-        <w:t>]</w:t>
-      </w:r>
-    </w:p>
-    <w:p>
-      <w:pPr>
-        <w:rPr>
-          <w:rFonts w:ascii="Arial" w:hAnsi="Arial" w:eastAsia="Noto Sans CJK SC" w:cs="Arial"/>
-        </w:rPr>
-      </w:pPr>
-    </w:p>
-    <w:p>
-      <w:pPr>
-        <w:rPr>
-          <w:rFonts w:ascii="Arial" w:hAnsi="Arial" w:eastAsia="Noto Sans CJK SC" w:cs="Arial"/>
-        </w:rPr>
-      </w:pPr>
-      <w:r>
-        <w:rPr>
-          <w:rFonts w:eastAsia="Noto Sans CJK SC" w:cs="Arial"/>
-        </w:rPr>
-        <w:t>Valuable resources can generate three types of competitive advantage: cost advantage, the ability to premium price, and volume-based advantage.</w:t>
-      </w:r>
-      <w:r>
-        <w:rPr>
-          <w:rStyle w:val="14"/>
-          <w:rFonts w:eastAsia="Noto Sans CJK SC" w:cs="Arial"/>
-        </w:rPr>
-        <w:t>[</w:t>
-      </w:r>
-      <w:r>
-        <w:rPr>
-          <w:rStyle w:val="14"/>
-          <w:rFonts w:eastAsia="Noto Sans CJK SC" w:cs="Arial"/>
-        </w:rPr>
-        <w:endnoteReference w:id="2"/>
-      </w:r>
-      <w:r>
-        <w:rPr>
-          <w:rStyle w:val="14"/>
-          <w:rFonts w:eastAsia="Noto Sans CJK SC" w:cs="Arial"/>
-        </w:rPr>
-        <w:t>]</w:t>
       </w:r>
       <w:r>
         <w:rPr>
@@ -2520,28 +2485,21 @@
           <w:rStyle w:val="14"/>
           <w:rFonts w:hint="eastAsia" w:eastAsia="Noto Sans CJK SC" w:cs="Arial"/>
         </w:rPr>
-        <w:t>[</w:t>
-      </w:r>
-      <w:r>
-        <w:rPr>
-          <w:rStyle w:val="14"/>
+        <w:endnoteReference w:id="3"/>
+      </w:r>
+      <w:r>
+        <w:rPr>
           <w:rFonts w:hint="eastAsia" w:eastAsia="Noto Sans CJK SC" w:cs="Arial"/>
-        </w:rPr>
-        <w:endnoteReference w:id="3"/>
-      </w:r>
-      <w:r>
-        <w:rPr>
-          <w:rStyle w:val="14"/>
-          <w:rFonts w:hint="eastAsia" w:eastAsia="Noto Sans CJK SC" w:cs="Arial"/>
-        </w:rPr>
-        <w:t>]</w:t>
-      </w:r>
-      <w:r>
-        <w:rPr>
-          <w:rFonts w:hint="eastAsia" w:eastAsia="Noto Sans CJK SC" w:cs="Arial"/>
           <w:lang w:val="en-US" w:eastAsia="zh-CN"/>
         </w:rPr>
         <w:t>,</w:t>
+      </w:r>
+      <w:r>
+        <w:rPr>
+          <w:rFonts w:hint="default" w:eastAsia="Noto Sans CJK SC" w:cs="Arial"/>
+          <w:lang w:val="en" w:eastAsia="zh-CN"/>
+        </w:rPr>
+        <w:t xml:space="preserve"> </w:t>
       </w:r>
       <w:r>
         <w:rPr>
@@ -2756,40 +2714,16 @@
         <w:rPr>
           <w:rStyle w:val="14"/>
         </w:rPr>
-        <w:t>[</w:t>
+        <w:endnoteReference w:id="4"/>
+      </w:r>
+      <w:r>
+        <w:t>, that means the average of a day is at least 3 billion and this is the statistics in 2012. Our learning resource search engine doesn’t need such huge search performance because we are targeting at a special area instead of all the users on the internet. Around 2017, there are more than 30 million children use Google education apps</w:t>
       </w:r>
       <w:r>
         <w:rPr>
           <w:rStyle w:val="14"/>
         </w:rPr>
-        <w:endnoteReference w:id="4"/>
-      </w:r>
-      <w:r>
-        <w:rPr>
-          <w:rStyle w:val="14"/>
-        </w:rPr>
-        <w:t>]</w:t>
-      </w:r>
-      <w:r>
-        <w:t>, that means the average of a day is at least 3 billion and this is the statistics in 2012. Our learning resource search engine doesn’t need such huge search performance because we are targeting at a special area instead of all the users on the internet. Around 2017, there are more than 30 million children use Google education apps</w:t>
-      </w:r>
-      <w:r>
-        <w:rPr>
-          <w:rStyle w:val="14"/>
-        </w:rPr>
-        <w:t>[</w:t>
-      </w:r>
-      <w:r>
-        <w:rPr>
-          <w:rStyle w:val="14"/>
-        </w:rPr>
         <w:endnoteReference w:id="5"/>
-      </w:r>
-      <w:r>
-        <w:rPr>
-          <w:rStyle w:val="14"/>
-        </w:rPr>
-        <w:t>]</w:t>
       </w:r>
       <w:r>
         <w:t>, and adults and college students are not included in 30 million, so our system needs at least double of this amount(children) for users’ requests so that it needs to  accommodate 60 million users per day. In computer terms, it means DAU(Daily Active User) is at least 60 million. To ensure the smooth requests from the increasing DAU, we raise the performance bottleneck to 100 million DAU.</w:t>
@@ -3562,21 +3496,7 @@
           <w:rStyle w:val="14"/>
           <w:rFonts w:hint="default"/>
         </w:rPr>
-        <w:t>[</w:t>
-      </w:r>
-      <w:r>
-        <w:rPr>
-          <w:rStyle w:val="14"/>
-          <w:rFonts w:hint="default"/>
-        </w:rPr>
         <w:endnoteReference w:id="6"/>
-      </w:r>
-      <w:r>
-        <w:rPr>
-          <w:rStyle w:val="14"/>
-          <w:rFonts w:hint="default"/>
-        </w:rPr>
-        <w:t>]</w:t>
       </w:r>
       <w:r>
         <w:rPr>
@@ -4353,30 +4273,59 @@
           <w:rFonts w:hint="default" w:ascii="Arial" w:hAnsi="Arial" w:eastAsia="Noto Sans CJK SC" w:cs="Arial"/>
           <w:lang w:val="en-US" w:eastAsia="zh-CN"/>
         </w:rPr>
-        <w:t>[</w:t>
-      </w:r>
-      <w:r>
-        <w:rPr>
-          <w:rStyle w:val="14"/>
+        <w:endnoteReference w:id="7"/>
+      </w:r>
+      <w:r>
+        <w:rPr>
+          <w:rFonts w:hint="eastAsia" w:ascii="Arial" w:hAnsi="Arial" w:eastAsia="Noto Sans CJK SC" w:cs="Arial"/>
+          <w:lang w:val="en-US" w:eastAsia="zh-CN"/>
+        </w:rPr>
+        <w:t xml:space="preserve"> For the server side of the search engine system, the following figure shows the packages, the system is developed based on object-oriented language. Packages are mapped to different folders or collections. Different packages have dependencies on other packages.</w:t>
+      </w:r>
+    </w:p>
+    <w:p>
+      <w:pPr>
+        <w:numPr>
+          <w:ilvl w:val="0"/>
+          <w:numId w:val="0"/>
+        </w:numPr>
+        <w:rPr>
+          <w:rFonts w:hint="eastAsia" w:ascii="Arial" w:hAnsi="Arial" w:eastAsia="Noto Sans CJK SC" w:cs="Arial"/>
+          <w:lang w:val="en-US" w:eastAsia="zh-CN"/>
+        </w:rPr>
+      </w:pPr>
+    </w:p>
+    <w:p>
+      <w:pPr>
+        <w:numPr>
+          <w:ilvl w:val="0"/>
+          <w:numId w:val="12"/>
+        </w:numPr>
+        <w:rPr>
           <w:rFonts w:hint="default" w:ascii="Arial" w:hAnsi="Arial" w:eastAsia="Noto Sans CJK SC" w:cs="Arial"/>
           <w:lang w:val="en-US" w:eastAsia="zh-CN"/>
         </w:rPr>
-        <w:endnoteReference w:id="7"/>
-      </w:r>
-      <w:r>
-        <w:rPr>
-          <w:rStyle w:val="14"/>
+      </w:pPr>
+      <w:r>
+        <w:rPr>
+          <w:rFonts w:hint="eastAsia" w:ascii="Arial" w:hAnsi="Arial" w:eastAsia="Noto Sans CJK SC" w:cs="Arial"/>
+          <w:lang w:val="en-US" w:eastAsia="zh-CN"/>
+        </w:rPr>
+        <w:t>Controller, this is a package includes all the controllers, we have talked that the system is designed on MVC mode. Controllers deal with all the business logic, take responsibilities for connecting data and views, accept users</w:t>
+      </w:r>
+      <w:r>
+        <w:rPr>
           <w:rFonts w:hint="default" w:ascii="Arial" w:hAnsi="Arial" w:eastAsia="Noto Sans CJK SC" w:cs="Arial"/>
           <w:lang w:val="en-US" w:eastAsia="zh-CN"/>
         </w:rPr>
-        <w:t>]</w:t>
+        <w:t>’</w:t>
       </w:r>
       <w:r>
         <w:rPr>
           <w:rFonts w:hint="eastAsia" w:ascii="Arial" w:hAnsi="Arial" w:eastAsia="Noto Sans CJK SC" w:cs="Arial"/>
           <w:lang w:val="en-US" w:eastAsia="zh-CN"/>
         </w:rPr>
-        <w:t xml:space="preserve"> For the server side of the search engine system, the following figure shows the packages, the system is developed based on object-oriented language. Packages are mapped to different folders or collections. Different packages have dependencies on other packages.</w:t>
+        <w:t xml:space="preserve"> requests and responses. Controller depends on private libs and public modules.</w:t>
       </w:r>
     </w:p>
     <w:p>
@@ -4386,9 +4335,40 @@
           <w:numId w:val="0"/>
         </w:numPr>
         <w:rPr>
+          <w:rFonts w:hint="default" w:ascii="Arial" w:hAnsi="Arial" w:eastAsia="Noto Sans CJK SC" w:cs="Arial"/>
+          <w:lang w:val="en-US" w:eastAsia="zh-CN"/>
+        </w:rPr>
+      </w:pPr>
+    </w:p>
+    <w:p>
+      <w:pPr>
+        <w:numPr>
+          <w:ilvl w:val="0"/>
+          <w:numId w:val="12"/>
+        </w:numPr>
+        <w:rPr>
+          <w:rFonts w:hint="default" w:ascii="Arial" w:hAnsi="Arial" w:eastAsia="Noto Sans CJK SC" w:cs="Arial"/>
+          <w:lang w:val="en-US" w:eastAsia="zh-CN"/>
+        </w:rPr>
+      </w:pPr>
+      <w:r>
+        <w:rPr>
           <w:rFonts w:hint="eastAsia" w:ascii="Arial" w:hAnsi="Arial" w:eastAsia="Noto Sans CJK SC" w:cs="Arial"/>
           <w:lang w:val="en-US" w:eastAsia="zh-CN"/>
         </w:rPr>
+        <w:t>Server, the entrance of the whole system, this package manage the files to work as a web server. The data from user-side enter this package first. It depends on controller because the request and data from user-side need controller to serve them. It depends on public modules too.</w:t>
+      </w:r>
+    </w:p>
+    <w:p>
+      <w:pPr>
+        <w:numPr>
+          <w:ilvl w:val="0"/>
+          <w:numId w:val="0"/>
+        </w:numPr>
+        <w:rPr>
+          <w:rFonts w:hint="default" w:ascii="Arial" w:hAnsi="Arial" w:eastAsia="Noto Sans CJK SC" w:cs="Arial"/>
+          <w:lang w:val="en-US" w:eastAsia="zh-CN"/>
+        </w:rPr>
       </w:pPr>
     </w:p>
     <w:p>
@@ -4407,83 +4387,63 @@
           <w:rFonts w:hint="eastAsia" w:ascii="Arial" w:hAnsi="Arial" w:eastAsia="Noto Sans CJK SC" w:cs="Arial"/>
           <w:lang w:val="en-US" w:eastAsia="zh-CN"/>
         </w:rPr>
-        <w:t>Controller, this is a package includes all the controllers, we have talked that the system is designed on MVC mode. Controllers deal with all the business logic, take responsibilities for connecting data and views, accept users</w:t>
-      </w:r>
-      <w:r>
-        <w:rPr>
-          <w:rFonts w:hint="default" w:ascii="Arial" w:hAnsi="Arial" w:eastAsia="Noto Sans CJK SC" w:cs="Arial"/>
-          <w:lang w:val="en-US" w:eastAsia="zh-CN"/>
-        </w:rPr>
-        <w:t>’</w:t>
+        <w:t>Config, a package man</w:t>
+      </w:r>
+      <w:r>
+        <w:rPr>
+          <w:rFonts w:hint="default" w:eastAsia="Noto Sans CJK SC" w:cs="Arial"/>
+          <w:lang w:val="en" w:eastAsia="zh-CN"/>
+        </w:rPr>
+        <w:t>a</w:t>
       </w:r>
       <w:r>
         <w:rPr>
           <w:rFonts w:hint="eastAsia" w:ascii="Arial" w:hAnsi="Arial" w:eastAsia="Noto Sans CJK SC" w:cs="Arial"/>
           <w:lang w:val="en-US" w:eastAsia="zh-CN"/>
         </w:rPr>
-        <w:t xml:space="preserve"> requests and responses. Controller depends on private libs and public modules.</w:t>
-      </w:r>
-    </w:p>
-    <w:p>
-      <w:pPr>
-        <w:numPr>
-          <w:ilvl w:val="0"/>
-          <w:numId w:val="0"/>
-        </w:numPr>
-        <w:rPr>
-          <w:rFonts w:hint="default" w:ascii="Arial" w:hAnsi="Arial" w:eastAsia="Noto Sans CJK SC" w:cs="Arial"/>
-          <w:lang w:val="en-US" w:eastAsia="zh-CN"/>
-        </w:rPr>
-      </w:pPr>
-    </w:p>
-    <w:p>
-      <w:pPr>
-        <w:numPr>
-          <w:ilvl w:val="0"/>
-          <w:numId w:val="12"/>
-        </w:numPr>
-        <w:rPr>
-          <w:rFonts w:hint="default" w:ascii="Arial" w:hAnsi="Arial" w:eastAsia="Noto Sans CJK SC" w:cs="Arial"/>
-          <w:lang w:val="en-US" w:eastAsia="zh-CN"/>
-        </w:rPr>
-      </w:pPr>
+        <w:t>ge</w:t>
+      </w:r>
+      <w:r>
+        <w:rPr>
+          <w:rFonts w:hint="default" w:eastAsia="Noto Sans CJK SC" w:cs="Arial"/>
+          <w:lang w:val="en" w:eastAsia="zh-CN"/>
+        </w:rPr>
+        <w:t>s</w:t>
+      </w:r>
       <w:r>
         <w:rPr>
           <w:rFonts w:hint="eastAsia" w:ascii="Arial" w:hAnsi="Arial" w:eastAsia="Noto Sans CJK SC" w:cs="Arial"/>
           <w:lang w:val="en-US" w:eastAsia="zh-CN"/>
         </w:rPr>
-        <w:t>Server, the entrance of the whole system, this package manage the files to work as a web server. The data from user-side enter this package first. It depends on controller because the request and data from user-side need controller to serve them. It depends on public modules too.</w:t>
-      </w:r>
-    </w:p>
-    <w:p>
-      <w:pPr>
-        <w:numPr>
-          <w:ilvl w:val="0"/>
-          <w:numId w:val="0"/>
-        </w:numPr>
-        <w:rPr>
-          <w:rFonts w:hint="default" w:ascii="Arial" w:hAnsi="Arial" w:eastAsia="Noto Sans CJK SC" w:cs="Arial"/>
-          <w:lang w:val="en-US" w:eastAsia="zh-CN"/>
-        </w:rPr>
-      </w:pPr>
-    </w:p>
-    <w:p>
-      <w:pPr>
-        <w:numPr>
-          <w:ilvl w:val="0"/>
-          <w:numId w:val="12"/>
-        </w:numPr>
-        <w:rPr>
-          <w:rFonts w:hint="default" w:ascii="Arial" w:hAnsi="Arial" w:eastAsia="Noto Sans CJK SC" w:cs="Arial"/>
-          <w:lang w:val="en-US" w:eastAsia="zh-CN"/>
-        </w:rPr>
-      </w:pPr>
+        <w:t xml:space="preserve"> the connection configuration of various servers</w:t>
+      </w:r>
+      <w:r>
+        <w:rPr>
+          <w:rFonts w:hint="default" w:eastAsia="Noto Sans CJK SC" w:cs="Arial"/>
+          <w:lang w:val="en" w:eastAsia="zh-CN"/>
+        </w:rPr>
+        <w:t>, like m</w:t>
+      </w:r>
       <w:r>
         <w:rPr>
           <w:rFonts w:hint="eastAsia" w:ascii="Arial" w:hAnsi="Arial" w:eastAsia="Noto Sans CJK SC" w:cs="Arial"/>
           <w:lang w:val="en-US" w:eastAsia="zh-CN"/>
         </w:rPr>
-        <w:t>Config, a package mange the connection configuration of various servers. Mail server, database server, OSS server and all other servers needed in this search engine system. At the same time, this package contains some configuration of the system itself. Config package doesn</w:t>
+        <w:t xml:space="preserve">ail server, database server, OSS server and all other servers </w:t>
+      </w:r>
+      <w:r>
+        <w:rPr>
+          <w:rFonts w:hint="default" w:eastAsia="Noto Sans CJK SC" w:cs="Arial"/>
+          <w:lang w:val="en" w:eastAsia="zh-CN"/>
+        </w:rPr>
+        <w:t xml:space="preserve">we </w:t>
+      </w:r>
+      <w:r>
+        <w:rPr>
+          <w:rFonts w:hint="eastAsia" w:ascii="Arial" w:hAnsi="Arial" w:eastAsia="Noto Sans CJK SC" w:cs="Arial"/>
+          <w:lang w:val="en-US" w:eastAsia="zh-CN"/>
+        </w:rPr>
+        <w:t>needed in this search engine system. At the same time, this package contains some configuration of the system itself. Config package doesn</w:t>
       </w:r>
       <w:r>
         <w:rPr>
@@ -4567,23 +4527,7 @@
           <w:rFonts w:hint="eastAsia" w:ascii="Arial" w:hAnsi="Arial" w:eastAsia="Noto Sans CJK SC" w:cs="Arial"/>
           <w:lang w:val="en-US" w:eastAsia="zh-CN"/>
         </w:rPr>
-        <w:t>[</w:t>
-      </w:r>
-      <w:r>
-        <w:rPr>
-          <w:rStyle w:val="14"/>
-          <w:rFonts w:hint="eastAsia" w:ascii="Arial" w:hAnsi="Arial" w:eastAsia="Noto Sans CJK SC" w:cs="Arial"/>
-          <w:lang w:val="en-US" w:eastAsia="zh-CN"/>
-        </w:rPr>
         <w:endnoteReference w:id="8"/>
-      </w:r>
-      <w:r>
-        <w:rPr>
-          <w:rStyle w:val="14"/>
-          <w:rFonts w:hint="eastAsia" w:ascii="Arial" w:hAnsi="Arial" w:eastAsia="Noto Sans CJK SC" w:cs="Arial"/>
-          <w:lang w:val="en-US" w:eastAsia="zh-CN"/>
-        </w:rPr>
-        <w:t>]</w:t>
       </w:r>
       <w:r>
         <w:rPr>
@@ -5943,6 +5887,14 @@
         </w:rPr>
         <w:t>The whole search process of the system is that after getting the user's request from the server, the keywords are sent to the Search controller to screen the data in resource database. When the matching and approximate data results are found, the Search controller calculates and verifies the value of the resources through the DLRV module service, and finally returns the organized results to the controller. Finally, the controller returns a sorted list of results to the user browser through the HTTP server. Users get valuable resources that match their request.</w:t>
       </w:r>
+    </w:p>
+    <w:p>
+      <w:pPr>
+        <w:rPr>
+          <w:rFonts w:hint="default"/>
+          <w:lang w:val="en" w:eastAsia="zh-CN"/>
+        </w:rPr>
+      </w:pPr>
     </w:p>
     <w:p>
       <w:pPr>
@@ -7672,8 +7624,16 @@
           <w:rFonts w:hint="default"/>
           <w:lang w:val="en" w:eastAsia="zh-CN"/>
         </w:rPr>
-        <w:t>Disadvantages</w:t>
-      </w:r>
+        <w:t>Disadvantages of traditional RD way</w:t>
+      </w:r>
+    </w:p>
+    <w:p>
+      <w:pPr>
+        <w:rPr>
+          <w:rFonts w:hint="default"/>
+          <w:lang w:val="en" w:eastAsia="zh-CN"/>
+        </w:rPr>
+      </w:pPr>
     </w:p>
     <w:p>
       <w:pPr>
@@ -8784,19 +8744,6 @@
     </w:p>
     <w:p>
       <w:pPr>
-        <w:numPr>
-          <w:ilvl w:val="0"/>
-          <w:numId w:val="0"/>
-        </w:numPr>
-        <w:ind w:leftChars="0"/>
-        <w:rPr>
-          <w:rFonts w:hint="default"/>
-          <w:lang w:val="en" w:eastAsia="zh-CN"/>
-        </w:rPr>
-      </w:pPr>
-    </w:p>
-    <w:p>
-      <w:pPr>
         <w:pStyle w:val="4"/>
         <w:bidi w:val="0"/>
         <w:rPr>
@@ -8992,6 +8939,23 @@
     </w:p>
     <w:p>
       <w:pPr>
+        <w:pStyle w:val="4"/>
+        <w:bidi w:val="0"/>
+        <w:rPr>
+          <w:rFonts w:hint="default"/>
+          <w:lang w:val="en" w:eastAsia="zh-CN"/>
+        </w:rPr>
+      </w:pPr>
+      <w:r>
+        <w:rPr>
+          <w:rFonts w:hint="default"/>
+          <w:lang w:val="en" w:eastAsia="zh-CN"/>
+        </w:rPr>
+        <w:t>Relational Database</w:t>
+      </w:r>
+    </w:p>
+    <w:p>
+      <w:pPr>
         <w:numPr>
           <w:ilvl w:val="0"/>
           <w:numId w:val="0"/>
@@ -9004,15 +8968,6 @@
           <w:lang w:val="en" w:eastAsia="zh-CN"/>
         </w:rPr>
       </w:pPr>
-      <w:r>
-        <w:rPr>
-          <w:rFonts w:hint="default"/>
-          <w:b/>
-          <w:bCs/>
-          <w:lang w:val="en" w:eastAsia="zh-CN"/>
-        </w:rPr>
-        <w:t>Relational Database</w:t>
-      </w:r>
     </w:p>
     <w:p>
       <w:pPr>
@@ -9183,39 +9138,19 @@
     </w:p>
     <w:p>
       <w:pPr>
-        <w:numPr>
-          <w:ilvl w:val="0"/>
-          <w:numId w:val="0"/>
-        </w:numPr>
-        <w:ind w:leftChars="0"/>
-        <w:rPr>
-          <w:rFonts w:hint="default"/>
-          <w:lang w:val="en" w:eastAsia="zh-CN"/>
-        </w:rPr>
-      </w:pPr>
-    </w:p>
-    <w:p>
-      <w:pPr>
-        <w:numPr>
-          <w:ilvl w:val="0"/>
-          <w:numId w:val="0"/>
-        </w:numPr>
-        <w:ind w:leftChars="0"/>
-        <w:rPr>
-          <w:rFonts w:hint="default"/>
-          <w:b/>
-          <w:bCs/>
-          <w:lang w:val="en" w:eastAsia="zh-CN"/>
-        </w:rPr>
-      </w:pPr>
-      <w:r>
-        <w:rPr>
-          <w:rFonts w:hint="default"/>
-          <w:b/>
-          <w:bCs/>
-          <w:lang w:val="en" w:eastAsia="zh-CN"/>
-        </w:rPr>
-        <w:t>Non-Relational Database</w:t>
+        <w:pStyle w:val="4"/>
+        <w:bidi w:val="0"/>
+        <w:rPr>
+          <w:rFonts w:hint="default"/>
+          <w:lang w:val="en" w:eastAsia="zh-CN"/>
+        </w:rPr>
+      </w:pPr>
+      <w:r>
+        <w:rPr>
+          <w:rFonts w:hint="default"/>
+          <w:lang w:val="en" w:eastAsia="zh-CN"/>
+        </w:rPr>
+        <w:t>Non-Relational Database On Disk</w:t>
       </w:r>
     </w:p>
     <w:p>
@@ -10795,7 +10730,9 @@
         </w:tblBorders>
         <w:tblLayout w:type="autofit"/>
         <w:tblCellMar>
+          <w:top w:w="0" w:type="dxa"/>
           <w:left w:w="108" w:type="dxa"/>
+          <w:bottom w:w="0" w:type="dxa"/>
           <w:right w:w="108" w:type="dxa"/>
         </w:tblCellMar>
       </w:tblPr>
@@ -10814,7 +10751,9 @@
             <w:insideV w:val="single" w:color="auto" w:sz="4" w:space="0"/>
           </w:tblBorders>
           <w:tblCellMar>
+            <w:top w:w="0" w:type="dxa"/>
             <w:left w:w="108" w:type="dxa"/>
+            <w:bottom w:w="0" w:type="dxa"/>
             <w:right w:w="108" w:type="dxa"/>
           </w:tblCellMar>
         </w:tblPrEx>
@@ -10889,6 +10828,12 @@
             <w:insideH w:val="single" w:color="auto" w:sz="4" w:space="0"/>
             <w:insideV w:val="single" w:color="auto" w:sz="4" w:space="0"/>
           </w:tblBorders>
+          <w:tblCellMar>
+            <w:top w:w="0" w:type="dxa"/>
+            <w:left w:w="108" w:type="dxa"/>
+            <w:bottom w:w="0" w:type="dxa"/>
+            <w:right w:w="108" w:type="dxa"/>
+          </w:tblCellMar>
         </w:tblPrEx>
         <w:tc>
           <w:tcPr>
@@ -10971,7 +10916,9 @@
             <w:insideV w:val="single" w:color="auto" w:sz="4" w:space="0"/>
           </w:tblBorders>
           <w:tblCellMar>
+            <w:top w:w="0" w:type="dxa"/>
             <w:left w:w="108" w:type="dxa"/>
+            <w:bottom w:w="0" w:type="dxa"/>
             <w:right w:w="108" w:type="dxa"/>
           </w:tblCellMar>
         </w:tblPrEx>
@@ -11180,6 +11127,21 @@
           <w:lang w:val="en" w:eastAsia="zh-CN"/>
         </w:rPr>
       </w:pPr>
+    </w:p>
+    <w:p>
+      <w:pPr>
+        <w:numPr>
+          <w:ilvl w:val="0"/>
+          <w:numId w:val="0"/>
+        </w:numPr>
+        <w:ind w:leftChars="0"/>
+        <w:rPr>
+          <w:rFonts w:hint="default"/>
+          <w:i w:val="0"/>
+          <w:iCs w:val="0"/>
+          <w:lang w:val="en" w:eastAsia="zh-CN"/>
+        </w:rPr>
+      </w:pPr>
       <w:r>
         <w:rPr>
           <w:rFonts w:hint="default"/>
@@ -11245,6 +11207,134 @@
     </w:p>
     <w:p>
       <w:pPr>
+        <w:bidi w:val="0"/>
+        <w:rPr>
+          <w:rFonts w:hint="default"/>
+          <w:lang w:val="en" w:eastAsia="zh-CN"/>
+        </w:rPr>
+      </w:pPr>
+    </w:p>
+    <w:p>
+      <w:pPr>
+        <w:pStyle w:val="4"/>
+        <w:bidi w:val="0"/>
+        <w:rPr>
+          <w:rFonts w:hint="default"/>
+          <w:lang w:val="en" w:eastAsia="zh-CN"/>
+        </w:rPr>
+      </w:pPr>
+      <w:r>
+        <w:rPr>
+          <w:rFonts w:hint="default"/>
+          <w:lang w:val="en" w:eastAsia="zh-CN"/>
+        </w:rPr>
+        <w:t>Non-Relational Database Cache</w:t>
+      </w:r>
+    </w:p>
+    <w:p>
+      <w:pPr>
+        <w:numPr>
+          <w:ilvl w:val="0"/>
+          <w:numId w:val="0"/>
+        </w:numPr>
+        <w:ind w:leftChars="0"/>
+        <w:rPr>
+          <w:rFonts w:hint="default"/>
+          <w:b/>
+          <w:bCs/>
+          <w:lang w:val="en" w:eastAsia="zh-CN"/>
+        </w:rPr>
+      </w:pPr>
+    </w:p>
+    <w:p>
+      <w:pPr>
+        <w:numPr>
+          <w:ilvl w:val="0"/>
+          <w:numId w:val="0"/>
+        </w:numPr>
+        <w:ind w:leftChars="0"/>
+        <w:rPr>
+          <w:rFonts w:hint="default"/>
+          <w:i w:val="0"/>
+          <w:iCs w:val="0"/>
+          <w:lang w:val="en" w:eastAsia="zh-CN"/>
+        </w:rPr>
+      </w:pPr>
+      <w:r>
+        <w:rPr>
+          <w:rFonts w:hint="default"/>
+          <w:i w:val="0"/>
+          <w:iCs w:val="0"/>
+          <w:lang w:val="en" w:eastAsia="zh-CN"/>
+        </w:rPr>
+        <w:t>The cache database of the system adopts Redis, which is a database based on memory, which can also store the data as key-value in database persistently. Cache database can be used to speed up the search.</w:t>
+      </w:r>
+    </w:p>
+    <w:p>
+      <w:pPr>
+        <w:numPr>
+          <w:ilvl w:val="0"/>
+          <w:numId w:val="0"/>
+        </w:numPr>
+        <w:ind w:leftChars="0"/>
+        <w:rPr>
+          <w:rFonts w:hint="default"/>
+          <w:i w:val="0"/>
+          <w:iCs w:val="0"/>
+          <w:lang w:val="en" w:eastAsia="zh-CN"/>
+        </w:rPr>
+      </w:pPr>
+    </w:p>
+    <w:p>
+      <w:pPr>
+        <w:numPr>
+          <w:ilvl w:val="0"/>
+          <w:numId w:val="13"/>
+        </w:numPr>
+        <w:ind w:leftChars="0"/>
+        <w:rPr>
+          <w:rFonts w:hint="default"/>
+          <w:i w:val="0"/>
+          <w:iCs w:val="0"/>
+          <w:lang w:val="en" w:eastAsia="zh-CN"/>
+        </w:rPr>
+      </w:pPr>
+      <w:r>
+        <w:rPr>
+          <w:rFonts w:hint="default"/>
+          <w:i w:val="0"/>
+          <w:iCs w:val="0"/>
+          <w:lang w:val="en" w:eastAsia="zh-CN"/>
+        </w:rPr>
+        <w:t>Redis can store a large amount of data. It supports the 2^32 keys in hash map, and the maximum size of each key or value is 512M.</w:t>
+      </w:r>
+    </w:p>
+    <w:p>
+      <w:pPr>
+        <w:numPr>
+          <w:ilvl w:val="0"/>
+          <w:numId w:val="13"/>
+        </w:numPr>
+        <w:ind w:leftChars="0"/>
+        <w:rPr>
+          <w:rFonts w:hint="default"/>
+          <w:i w:val="0"/>
+          <w:iCs w:val="0"/>
+          <w:lang w:val="en" w:eastAsia="zh-CN"/>
+        </w:rPr>
+      </w:pPr>
+      <w:r>
+        <w:rPr>
+          <w:rFonts w:hint="default"/>
+          <w:i w:val="0"/>
+          <w:iCs w:val="0"/>
+          <w:lang w:val="en" w:eastAsia="zh-CN"/>
+        </w:rPr>
+        <w:t>Redis can be scalable and distributed.</w:t>
+      </w:r>
+    </w:p>
+    <w:p>
+      <w:pPr>
         <w:pStyle w:val="30"/>
         <w:bidi w:val="0"/>
         <w:rPr>
@@ -11262,19 +11352,15 @@
         <w:ind w:leftChars="0"/>
         <w:rPr>
           <w:rFonts w:hint="default"/>
-          <w:b/>
-          <w:bCs/>
-          <w:lang w:val="en" w:eastAsia="zh-CN"/>
-        </w:rPr>
-      </w:pPr>
-      <w:r>
-        <w:rPr>
-          <w:rFonts w:hint="default"/>
-          <w:b/>
-          <w:bCs/>
-          <w:lang w:val="en" w:eastAsia="zh-CN"/>
-        </w:rPr>
-        <w:t>Non-Relational Database cache</w:t>
+          <w:lang w:val="en" w:eastAsia="zh-CN"/>
+        </w:rPr>
+      </w:pPr>
+      <w:r>
+        <w:rPr>
+          <w:rFonts w:hint="default"/>
+          <w:lang w:val="en" w:eastAsia="zh-CN"/>
+        </w:rPr>
+        <w:t xml:space="preserve">The reason for using the cache non-relational database is that although MongoDB mentioned in the previous section can speed up the reading query, when the amount of data reaches one-day 100 million rows storage, the storage space will be insufficient first, and then the query speed will be significantly reduced. </w:t>
       </w:r>
     </w:p>
     <w:p>
@@ -11286,8 +11372,6 @@
         <w:ind w:leftChars="0"/>
         <w:rPr>
           <w:rFonts w:hint="default"/>
-          <w:b/>
-          <w:bCs/>
           <w:lang w:val="en" w:eastAsia="zh-CN"/>
         </w:rPr>
       </w:pPr>
@@ -11301,19 +11385,15 @@
         <w:ind w:leftChars="0"/>
         <w:rPr>
           <w:rFonts w:hint="default"/>
-          <w:i w:val="0"/>
-          <w:iCs w:val="0"/>
-          <w:lang w:val="en" w:eastAsia="zh-CN"/>
-        </w:rPr>
-      </w:pPr>
-      <w:r>
-        <w:rPr>
-          <w:rFonts w:hint="default"/>
-          <w:i w:val="0"/>
-          <w:iCs w:val="0"/>
-          <w:lang w:val="en" w:eastAsia="zh-CN"/>
-        </w:rPr>
-        <w:t>The cache database of the system adopts Redis, which is a database based on memory, which can store key-value in database persistently.</w:t>
+          <w:lang w:val="en" w:eastAsia="zh-CN"/>
+        </w:rPr>
+      </w:pPr>
+      <w:r>
+        <w:rPr>
+          <w:rFonts w:hint="default"/>
+          <w:lang w:val="en" w:eastAsia="zh-CN"/>
+        </w:rPr>
+        <w:t>The effect of using cache database like Redis is that:</w:t>
       </w:r>
     </w:p>
     <w:p>
@@ -11325,58 +11405,362 @@
         <w:ind w:leftChars="0"/>
         <w:rPr>
           <w:rFonts w:hint="default"/>
-          <w:i w:val="0"/>
-          <w:iCs w:val="0"/>
-          <w:lang w:val="en" w:eastAsia="zh-CN"/>
-        </w:rPr>
-      </w:pPr>
-    </w:p>
-    <w:p>
-      <w:pPr>
-        <w:numPr>
-          <w:ilvl w:val="0"/>
-          <w:numId w:val="13"/>
+          <w:lang w:val="en" w:eastAsia="zh-CN"/>
+        </w:rPr>
+      </w:pPr>
+    </w:p>
+    <w:p>
+      <w:pPr>
+        <w:numPr>
+          <w:ilvl w:val="0"/>
+          <w:numId w:val="14"/>
         </w:numPr>
         <w:ind w:leftChars="0"/>
         <w:rPr>
           <w:rFonts w:hint="default"/>
-          <w:i w:val="0"/>
-          <w:iCs w:val="0"/>
-          <w:lang w:val="en" w:eastAsia="zh-CN"/>
-        </w:rPr>
-      </w:pPr>
-      <w:r>
-        <w:rPr>
-          <w:rFonts w:hint="default"/>
-          <w:i w:val="0"/>
-          <w:iCs w:val="0"/>
-          <w:lang w:val="en" w:eastAsia="zh-CN"/>
-        </w:rPr>
-        <w:t>Redis can store a large amount of data. It supports the 2^32 keys in hash map, and the maximum size of each key or value is 512M.</w:t>
-      </w:r>
-    </w:p>
-    <w:p>
-      <w:pPr>
-        <w:numPr>
-          <w:ilvl w:val="0"/>
-          <w:numId w:val="13"/>
+          <w:lang w:val="en" w:eastAsia="zh-CN"/>
+        </w:rPr>
+      </w:pPr>
+      <w:r>
+        <w:rPr>
+          <w:rFonts w:hint="default"/>
+          <w:lang w:val="en" w:eastAsia="zh-CN"/>
+        </w:rPr>
+        <w:t>Using distributed storage can divide data to several servers, to balance the storage pressure.</w:t>
+      </w:r>
+    </w:p>
+    <w:p>
+      <w:pPr>
+        <w:numPr>
+          <w:ilvl w:val="0"/>
+          <w:numId w:val="14"/>
         </w:numPr>
         <w:ind w:leftChars="0"/>
         <w:rPr>
           <w:rFonts w:hint="default"/>
-          <w:i w:val="0"/>
-          <w:iCs w:val="0"/>
-          <w:lang w:val="en" w:eastAsia="zh-CN"/>
-        </w:rPr>
-      </w:pPr>
-      <w:r>
-        <w:rPr>
-          <w:rFonts w:hint="default"/>
-          <w:i w:val="0"/>
-          <w:iCs w:val="0"/>
-          <w:lang w:val="en" w:eastAsia="zh-CN"/>
-        </w:rPr>
-        <w:t>Redis can be scalable and distributed.</w:t>
+          <w:lang w:val="en" w:eastAsia="zh-CN"/>
+        </w:rPr>
+      </w:pPr>
+      <w:r>
+        <w:rPr>
+          <w:rFonts w:hint="default"/>
+          <w:lang w:val="en" w:eastAsia="zh-CN"/>
+        </w:rPr>
+        <w:t>The speed of reading and writing memory is far higher than that of hard disk, the frequently read and write data should be stored in memory.</w:t>
+      </w:r>
+    </w:p>
+    <w:p>
+      <w:pPr>
+        <w:numPr>
+          <w:ilvl w:val="0"/>
+          <w:numId w:val="0"/>
+        </w:numPr>
+        <w:ind w:leftChars="0"/>
+        <w:rPr>
+          <w:rFonts w:hint="default"/>
+          <w:lang w:val="en" w:eastAsia="zh-CN"/>
+        </w:rPr>
+      </w:pPr>
+    </w:p>
+    <w:p>
+      <w:pPr>
+        <w:numPr>
+          <w:ilvl w:val="0"/>
+          <w:numId w:val="0"/>
+        </w:numPr>
+        <w:ind w:leftChars="0"/>
+        <w:rPr>
+          <w:rFonts w:hint="default"/>
+          <w:lang w:val="en" w:eastAsia="zh-CN"/>
+        </w:rPr>
+      </w:pPr>
+      <w:r>
+        <w:rPr>
+          <w:rFonts w:hint="default"/>
+          <w:lang w:val="en" w:eastAsia="zh-CN"/>
+        </w:rPr>
+        <w:t>Now here we get a problem. Although the memory speed is much faster than the hard disk, on the other hand the storage space is far less than the disk space. Take a personal computer with 16GB memory and 1TB hard disk as an example, the memory is only 1% of the hard disk.</w:t>
+      </w:r>
+      <w:r>
+        <w:rPr>
+          <w:rStyle w:val="18"/>
+          <w:rFonts w:hint="default"/>
+          <w:lang w:val="en" w:eastAsia="zh-CN"/>
+        </w:rPr>
+        <w:footnoteReference w:id="2"/>
+      </w:r>
+    </w:p>
+    <w:p>
+      <w:pPr>
+        <w:numPr>
+          <w:ilvl w:val="0"/>
+          <w:numId w:val="0"/>
+        </w:numPr>
+        <w:ind w:leftChars="0"/>
+        <w:rPr>
+          <w:rFonts w:hint="default"/>
+          <w:lang w:val="en" w:eastAsia="zh-CN"/>
+        </w:rPr>
+      </w:pPr>
+    </w:p>
+    <w:p>
+      <w:pPr>
+        <w:numPr>
+          <w:ilvl w:val="0"/>
+          <w:numId w:val="0"/>
+        </w:numPr>
+        <w:ind w:leftChars="0"/>
+        <w:rPr>
+          <w:rFonts w:hint="default"/>
+          <w:lang w:val="en" w:eastAsia="zh-CN"/>
+        </w:rPr>
+      </w:pPr>
+      <w:r>
+        <w:rPr>
+          <w:rFonts w:hint="default"/>
+          <w:lang w:val="en" w:eastAsia="zh-CN"/>
+        </w:rPr>
+        <w:t>So we only store part of the content in memory, so what kind of data needs to be stored in the cache non-relational database and how to store these data effectively(storage methods).</w:t>
+      </w:r>
+    </w:p>
+    <w:p>
+      <w:pPr>
+        <w:numPr>
+          <w:ilvl w:val="0"/>
+          <w:numId w:val="0"/>
+        </w:numPr>
+        <w:ind w:leftChars="0"/>
+        <w:rPr>
+          <w:rFonts w:hint="default"/>
+          <w:lang w:val="en" w:eastAsia="zh-CN"/>
+        </w:rPr>
+      </w:pPr>
+    </w:p>
+    <w:p>
+      <w:pPr>
+        <w:pStyle w:val="4"/>
+        <w:bidi w:val="0"/>
+        <w:rPr>
+          <w:rFonts w:hint="default"/>
+          <w:lang w:val="en" w:eastAsia="zh-CN"/>
+        </w:rPr>
+      </w:pPr>
+      <w:r>
+        <w:rPr>
+          <w:rFonts w:hint="default"/>
+          <w:lang w:val="en" w:eastAsia="zh-CN"/>
+        </w:rPr>
+        <w:t>Three Layered Search</w:t>
+      </w:r>
+    </w:p>
+    <w:p>
+      <w:pPr>
+        <w:rPr>
+          <w:rFonts w:hint="default"/>
+          <w:lang w:val="en" w:eastAsia="zh-CN"/>
+        </w:rPr>
+      </w:pPr>
+    </w:p>
+    <w:p>
+      <w:pPr>
+        <w:numPr>
+          <w:ilvl w:val="0"/>
+          <w:numId w:val="0"/>
+        </w:numPr>
+        <w:ind w:leftChars="0"/>
+        <w:rPr>
+          <w:rFonts w:hint="default"/>
+          <w:b w:val="0"/>
+          <w:bCs w:val="0"/>
+          <w:lang w:val="en" w:eastAsia="zh-CN"/>
+        </w:rPr>
+      </w:pPr>
+      <w:r>
+        <w:rPr>
+          <w:rFonts w:hint="default"/>
+          <w:b w:val="0"/>
+          <w:bCs w:val="0"/>
+          <w:lang w:val="en" w:eastAsia="zh-CN"/>
+        </w:rPr>
+        <w:t>Question: What kind of data needs to be stored in memory? It is explained in figure 18.</w:t>
+      </w:r>
+      <w:bookmarkStart w:id="14" w:name="_GoBack"/>
+      <w:bookmarkEnd w:id="14"/>
+    </w:p>
+    <w:p>
+      <w:pPr>
+        <w:rPr>
+          <w:rFonts w:hint="default"/>
+          <w:lang w:val="en" w:eastAsia="zh-CN"/>
+        </w:rPr>
+      </w:pPr>
+    </w:p>
+    <w:p>
+      <w:pPr>
+        <w:numPr>
+          <w:ilvl w:val="0"/>
+          <w:numId w:val="0"/>
+        </w:numPr>
+        <w:ind w:leftChars="0"/>
+        <w:rPr>
+          <w:rFonts w:hint="default"/>
+          <w:lang w:val="en" w:eastAsia="zh-CN"/>
+        </w:rPr>
+      </w:pPr>
+      <w:r>
+        <w:rPr>
+          <w:rFonts w:hint="default"/>
+          <w:lang w:val="en" w:eastAsia="zh-CN"/>
+        </w:rPr>
+        <w:t>To sum up, the data stored in memory are the keywords with high search frequency, we put these keywords in cache non-relational database as keys, and the corresponding values are the IDs of the resources. We have already discussed ‘key-value’ mode in the previous section. As shown in Figure 19, when a user searches for resources, the input keywords first enter the cache non-relational database, query the IDs of the resources, and then enter the relational database to get relevant resources information. The whole process is direct, no longer passing through the disk non-relational database. When the keywords can’t be found in the cache non-relational database, then it searches in disk non-relational database. Note that the disk non-relational database saves all possible keywords and tags, but that doesn’t mean cover all the resources. If the controller still can’t find the keywords in disk non-relational database, it will search in the relational database directly finally. Normally, the process will not go to the last strategy, searching directly in relational database.</w:t>
+      </w:r>
+    </w:p>
+    <w:p>
+      <w:pPr>
+        <w:numPr>
+          <w:ilvl w:val="0"/>
+          <w:numId w:val="0"/>
+        </w:numPr>
+        <w:ind w:leftChars="0"/>
+        <w:rPr>
+          <w:rFonts w:hint="default"/>
+          <w:lang w:val="en" w:eastAsia="zh-CN"/>
+        </w:rPr>
+      </w:pPr>
+    </w:p>
+    <w:p>
+      <w:pPr>
+        <w:numPr>
+          <w:ilvl w:val="0"/>
+          <w:numId w:val="0"/>
+        </w:numPr>
+        <w:ind w:leftChars="0"/>
+        <w:rPr>
+          <w:rFonts w:hint="default"/>
+          <w:lang w:val="en" w:eastAsia="zh-CN"/>
+        </w:rPr>
+      </w:pPr>
+      <w:r>
+        <w:rPr>
+          <w:rFonts w:hint="default"/>
+          <w:lang w:val="en" w:eastAsia="zh-CN"/>
+        </w:rPr>
+        <w:t>For the whole storage structure of the layered search, logically, this search engine system storage structure can be divided into three layers by query speed.</w:t>
+      </w:r>
+    </w:p>
+    <w:p>
+      <w:pPr>
+        <w:numPr>
+          <w:ilvl w:val="0"/>
+          <w:numId w:val="0"/>
+        </w:numPr>
+        <w:ind w:leftChars="0"/>
+        <w:rPr>
+          <w:rFonts w:hint="default"/>
+          <w:lang w:val="en" w:eastAsia="zh-CN"/>
+        </w:rPr>
+      </w:pPr>
+    </w:p>
+    <w:p>
+      <w:pPr>
+        <w:numPr>
+          <w:ilvl w:val="0"/>
+          <w:numId w:val="0"/>
+        </w:numPr>
+        <w:ind w:leftChars="0"/>
+        <w:rPr>
+          <w:rFonts w:hint="default"/>
+          <w:lang w:val="en" w:eastAsia="zh-CN"/>
+        </w:rPr>
+      </w:pPr>
+      <w:r>
+        <w:rPr>
+          <w:rFonts w:hint="default"/>
+          <w:lang w:val="en" w:eastAsia="zh-CN"/>
+        </w:rPr>
+        <w:t>The third layer is the super high speed layer, the layer where the query occurs first, the second layer is the high speed layer, and the first (basic) layer is the normal layer. The speed of query in layers is from low to high. Please refer to figure 20 to understand the 3-layers’ search storage structure.</w:t>
+      </w:r>
+    </w:p>
+    <w:p>
+      <w:pPr>
+        <w:numPr>
+          <w:ilvl w:val="0"/>
+          <w:numId w:val="0"/>
+        </w:numPr>
+        <w:ind w:leftChars="0"/>
+        <w:rPr>
+          <w:rFonts w:hint="default"/>
+          <w:lang w:val="en" w:eastAsia="zh-CN"/>
+        </w:rPr>
+      </w:pPr>
+    </w:p>
+    <w:p>
+      <w:pPr>
+        <w:numPr>
+          <w:ilvl w:val="0"/>
+          <w:numId w:val="0"/>
+        </w:numPr>
+        <w:ind w:leftChars="0"/>
+        <w:rPr>
+          <w:rFonts w:hint="default"/>
+          <w:lang w:val="en" w:eastAsia="zh-CN"/>
+        </w:rPr>
+      </w:pPr>
+    </w:p>
+    <w:p>
+      <w:pPr>
+        <w:numPr>
+          <w:ilvl w:val="0"/>
+          <w:numId w:val="0"/>
+        </w:numPr>
+        <w:ind w:leftChars="0"/>
+        <w:rPr>
+          <w:rFonts w:hint="default"/>
+          <w:lang w:val="en" w:eastAsia="zh-CN"/>
+        </w:rPr>
+      </w:pPr>
+      <w:r>
+        <w:rPr>
+          <w:rFonts w:hint="default"/>
+          <w:lang w:val="en" w:eastAsia="zh-CN"/>
+        </w:rPr>
+        <w:drawing>
+          <wp:inline distT="0" distB="0" distL="114300" distR="114300">
+            <wp:extent cx="2962275" cy="3057525"/>
+            <wp:effectExtent l="0" t="0" r="9525" b="9525"/>
+            <wp:docPr id="24" name="Picture 24" descr="toCacheDatabase"/>
+            <wp:cNvGraphicFramePr>
+              <a:graphicFrameLocks xmlns:a="http://schemas.openxmlformats.org/drawingml/2006/main" noChangeAspect="true"/>
+            </wp:cNvGraphicFramePr>
+            <a:graphic xmlns:a="http://schemas.openxmlformats.org/drawingml/2006/main">
+              <a:graphicData uri="http://schemas.openxmlformats.org/drawingml/2006/picture">
+                <pic:pic xmlns:pic="http://schemas.openxmlformats.org/drawingml/2006/picture">
+                  <pic:nvPicPr>
+                    <pic:cNvPr id="24" name="Picture 24" descr="toCacheDatabase"/>
+                    <pic:cNvPicPr>
+                      <a:picLocks noChangeAspect="true"/>
+                    </pic:cNvPicPr>
+                  </pic:nvPicPr>
+                  <pic:blipFill>
+                    <a:blip r:embed="rId27"/>
+                    <a:stretch>
+                      <a:fillRect/>
+                    </a:stretch>
+                  </pic:blipFill>
+                  <pic:spPr>
+                    <a:xfrm>
+                      <a:off x="0" y="0"/>
+                      <a:ext cx="2962275" cy="3057525"/>
+                    </a:xfrm>
+                    <a:prstGeom prst="rect">
+                      <a:avLst/>
+                    </a:prstGeom>
+                  </pic:spPr>
+                </pic:pic>
+              </a:graphicData>
+            </a:graphic>
+          </wp:inline>
+        </w:drawing>
       </w:r>
     </w:p>
     <w:p>
@@ -11388,6 +11772,13 @@
           <w:lang w:val="en" w:eastAsia="zh-CN"/>
         </w:rPr>
       </w:pPr>
+      <w:r>
+        <w:rPr>
+          <w:rFonts w:hint="default"/>
+          <w:lang w:val="en" w:eastAsia="zh-CN"/>
+        </w:rPr>
+        <w:t>Figure 18</w:t>
+      </w:r>
     </w:p>
     <w:p>
       <w:pPr>
@@ -11406,129 +11797,287 @@
           <w:rFonts w:hint="default"/>
           <w:lang w:val="en" w:eastAsia="zh-CN"/>
         </w:rPr>
-        <w:t>The reason for buffering the database is that although mongodb mentioned in the previous section, in order to speed up the reading, key value is used to store keywords and resource IDs.</w:t>
-      </w:r>
-    </w:p>
-    <w:p>
-      <w:pPr>
-        <w:numPr>
-          <w:ilvl w:val="0"/>
-          <w:numId w:val="0"/>
-        </w:numPr>
-        <w:ind w:leftChars="0"/>
-        <w:rPr>
-          <w:rFonts w:hint="default"/>
-          <w:lang w:val="en" w:eastAsia="zh-CN"/>
-        </w:rPr>
-      </w:pPr>
-      <w:r>
-        <w:rPr>
-          <w:rFonts w:hint="default"/>
-          <w:lang w:val="en" w:eastAsia="zh-CN"/>
-        </w:rPr>
-        <w:t>But for</w:t>
-      </w:r>
-      <w:bookmarkStart w:id="14" w:name="_GoBack"/>
-      <w:bookmarkEnd w:id="14"/>
-    </w:p>
-    <w:p>
-      <w:pPr>
-        <w:numPr>
-          <w:ilvl w:val="0"/>
-          <w:numId w:val="0"/>
-        </w:numPr>
-        <w:ind w:leftChars="0"/>
-        <w:rPr>
-          <w:rFonts w:hint="default"/>
-          <w:lang w:val="en" w:eastAsia="zh-CN"/>
-        </w:rPr>
-      </w:pPr>
-    </w:p>
-    <w:p>
-      <w:pPr>
-        <w:numPr>
-          <w:ilvl w:val="0"/>
-          <w:numId w:val="0"/>
-        </w:numPr>
-        <w:ind w:leftChars="0"/>
-        <w:rPr>
-          <w:rFonts w:hint="default"/>
-          <w:lang w:val="en" w:eastAsia="zh-CN"/>
-        </w:rPr>
-      </w:pPr>
-    </w:p>
-    <w:p>
-      <w:pPr>
-        <w:numPr>
-          <w:ilvl w:val="0"/>
-          <w:numId w:val="0"/>
-        </w:numPr>
-        <w:ind w:leftChars="0"/>
-        <w:rPr>
-          <w:rFonts w:hint="default"/>
-          <w:lang w:val="en" w:eastAsia="zh-CN"/>
-        </w:rPr>
-      </w:pPr>
-    </w:p>
-    <w:p>
-      <w:pPr>
-        <w:numPr>
-          <w:ilvl w:val="0"/>
-          <w:numId w:val="0"/>
-        </w:numPr>
-        <w:ind w:leftChars="0"/>
-        <w:rPr>
-          <w:rFonts w:hint="default"/>
-          <w:lang w:val="en" w:eastAsia="zh-CN"/>
-        </w:rPr>
-      </w:pPr>
-    </w:p>
-    <w:p>
-      <w:pPr>
-        <w:numPr>
-          <w:ilvl w:val="0"/>
-          <w:numId w:val="0"/>
-        </w:numPr>
-        <w:ind w:leftChars="0"/>
-        <w:rPr>
-          <w:rFonts w:hint="default"/>
-          <w:lang w:val="en" w:eastAsia="zh-CN"/>
-        </w:rPr>
-      </w:pPr>
-    </w:p>
-    <w:p>
-      <w:pPr>
-        <w:numPr>
-          <w:ilvl w:val="0"/>
-          <w:numId w:val="0"/>
-        </w:numPr>
-        <w:ind w:leftChars="0"/>
-        <w:rPr>
-          <w:rFonts w:hint="default"/>
-          <w:lang w:val="en" w:eastAsia="zh-CN"/>
-        </w:rPr>
-      </w:pPr>
-    </w:p>
-    <w:p>
-      <w:pPr>
-        <w:numPr>
-          <w:ilvl w:val="0"/>
-          <w:numId w:val="0"/>
-        </w:numPr>
-        <w:ind w:leftChars="0"/>
-        <w:rPr>
-          <w:rFonts w:hint="default"/>
-          <w:lang w:val="en" w:eastAsia="zh-CN"/>
-        </w:rPr>
-      </w:pPr>
-    </w:p>
-    <w:p>
-      <w:pPr>
-        <w:numPr>
-          <w:ilvl w:val="0"/>
-          <w:numId w:val="0"/>
-        </w:numPr>
-        <w:ind w:leftChars="0"/>
+        <w:drawing>
+          <wp:inline distT="0" distB="0" distL="114300" distR="114300">
+            <wp:extent cx="6544945" cy="12395835"/>
+            <wp:effectExtent l="0" t="0" r="8255" b="5715"/>
+            <wp:docPr id="22" name="Picture 22" descr="SearchProcess"/>
+            <wp:cNvGraphicFramePr>
+              <a:graphicFrameLocks xmlns:a="http://schemas.openxmlformats.org/drawingml/2006/main" noChangeAspect="true"/>
+            </wp:cNvGraphicFramePr>
+            <a:graphic xmlns:a="http://schemas.openxmlformats.org/drawingml/2006/main">
+              <a:graphicData uri="http://schemas.openxmlformats.org/drawingml/2006/picture">
+                <pic:pic xmlns:pic="http://schemas.openxmlformats.org/drawingml/2006/picture">
+                  <pic:nvPicPr>
+                    <pic:cNvPr id="22" name="Picture 22" descr="SearchProcess"/>
+                    <pic:cNvPicPr>
+                      <a:picLocks noChangeAspect="true"/>
+                    </pic:cNvPicPr>
+                  </pic:nvPicPr>
+                  <pic:blipFill>
+                    <a:blip r:embed="rId28"/>
+                    <a:stretch>
+                      <a:fillRect/>
+                    </a:stretch>
+                  </pic:blipFill>
+                  <pic:spPr>
+                    <a:xfrm>
+                      <a:off x="0" y="0"/>
+                      <a:ext cx="6544945" cy="12395835"/>
+                    </a:xfrm>
+                    <a:prstGeom prst="rect">
+                      <a:avLst/>
+                    </a:prstGeom>
+                  </pic:spPr>
+                </pic:pic>
+              </a:graphicData>
+            </a:graphic>
+          </wp:inline>
+        </w:drawing>
+      </w:r>
+    </w:p>
+    <w:p>
+      <w:pPr>
+        <w:pStyle w:val="30"/>
+        <w:bidi w:val="0"/>
+        <w:rPr>
+          <w:rFonts w:hint="default"/>
+          <w:lang w:val="en" w:eastAsia="zh-CN"/>
+        </w:rPr>
+      </w:pPr>
+      <w:r>
+        <w:rPr>
+          <w:rFonts w:hint="default"/>
+          <w:lang w:val="en" w:eastAsia="zh-CN"/>
+        </w:rPr>
+        <w:t>Figure 19</w:t>
+      </w:r>
+    </w:p>
+    <w:p>
+      <w:pPr>
+        <w:bidi w:val="0"/>
+        <w:rPr>
+          <w:rFonts w:hint="default"/>
+          <w:lang w:val="en" w:eastAsia="zh-CN"/>
+        </w:rPr>
+      </w:pPr>
+    </w:p>
+    <w:p>
+      <w:pPr>
+        <w:bidi w:val="0"/>
+        <w:rPr>
+          <w:rFonts w:hint="default"/>
+          <w:lang w:val="en" w:eastAsia="zh-CN"/>
+        </w:rPr>
+      </w:pPr>
+    </w:p>
+    <w:p>
+      <w:pPr>
+        <w:bidi w:val="0"/>
+        <w:rPr>
+          <w:rFonts w:hint="default"/>
+          <w:lang w:val="en" w:eastAsia="zh-CN"/>
+        </w:rPr>
+      </w:pPr>
+      <w:r>
+        <w:rPr>
+          <w:rFonts w:hint="default"/>
+          <w:lang w:val="en" w:eastAsia="zh-CN"/>
+        </w:rPr>
+        <w:drawing>
+          <wp:inline distT="0" distB="0" distL="114300" distR="114300">
+            <wp:extent cx="8391525" cy="7867650"/>
+            <wp:effectExtent l="0" t="0" r="9525" b="0"/>
+            <wp:docPr id="23" name="Picture 23" descr="Concurrent search"/>
+            <wp:cNvGraphicFramePr>
+              <a:graphicFrameLocks xmlns:a="http://schemas.openxmlformats.org/drawingml/2006/main" noChangeAspect="true"/>
+            </wp:cNvGraphicFramePr>
+            <a:graphic xmlns:a="http://schemas.openxmlformats.org/drawingml/2006/main">
+              <a:graphicData uri="http://schemas.openxmlformats.org/drawingml/2006/picture">
+                <pic:pic xmlns:pic="http://schemas.openxmlformats.org/drawingml/2006/picture">
+                  <pic:nvPicPr>
+                    <pic:cNvPr id="23" name="Picture 23" descr="Concurrent search"/>
+                    <pic:cNvPicPr>
+                      <a:picLocks noChangeAspect="true"/>
+                    </pic:cNvPicPr>
+                  </pic:nvPicPr>
+                  <pic:blipFill>
+                    <a:blip r:embed="rId29"/>
+                    <a:stretch>
+                      <a:fillRect/>
+                    </a:stretch>
+                  </pic:blipFill>
+                  <pic:spPr>
+                    <a:xfrm>
+                      <a:off x="0" y="0"/>
+                      <a:ext cx="8391525" cy="7867650"/>
+                    </a:xfrm>
+                    <a:prstGeom prst="rect">
+                      <a:avLst/>
+                    </a:prstGeom>
+                  </pic:spPr>
+                </pic:pic>
+              </a:graphicData>
+            </a:graphic>
+          </wp:inline>
+        </w:drawing>
+      </w:r>
+    </w:p>
+    <w:p>
+      <w:pPr>
+        <w:pStyle w:val="30"/>
+        <w:bidi w:val="0"/>
+        <w:rPr>
+          <w:rFonts w:hint="default"/>
+          <w:lang w:val="en" w:eastAsia="zh-CN"/>
+        </w:rPr>
+      </w:pPr>
+      <w:r>
+        <w:rPr>
+          <w:rFonts w:hint="default"/>
+          <w:lang w:val="en" w:eastAsia="zh-CN"/>
+        </w:rPr>
+        <w:t>Figure 20</w:t>
+      </w:r>
+    </w:p>
+    <w:p>
+      <w:pPr>
+        <w:bidi w:val="0"/>
+        <w:rPr>
+          <w:rFonts w:hint="default"/>
+          <w:lang w:val="en" w:eastAsia="zh-CN"/>
+        </w:rPr>
+      </w:pPr>
+    </w:p>
+    <w:p>
+      <w:pPr>
+        <w:bidi w:val="0"/>
+        <w:rPr>
+          <w:rFonts w:hint="default"/>
+          <w:lang w:val="en" w:eastAsia="zh-CN"/>
+        </w:rPr>
+      </w:pPr>
+    </w:p>
+    <w:p>
+      <w:pPr>
+        <w:bidi w:val="0"/>
+        <w:rPr>
+          <w:rFonts w:hint="default"/>
+          <w:lang w:val="en" w:eastAsia="zh-CN"/>
+        </w:rPr>
+      </w:pPr>
+    </w:p>
+    <w:p>
+      <w:pPr>
+        <w:bidi w:val="0"/>
+        <w:rPr>
+          <w:rFonts w:hint="default"/>
+          <w:lang w:val="en" w:eastAsia="zh-CN"/>
+        </w:rPr>
+      </w:pPr>
+    </w:p>
+    <w:p>
+      <w:pPr>
+        <w:bidi w:val="0"/>
+        <w:rPr>
+          <w:rFonts w:hint="default"/>
+          <w:lang w:val="en" w:eastAsia="zh-CN"/>
+        </w:rPr>
+      </w:pPr>
+    </w:p>
+    <w:p>
+      <w:pPr>
+        <w:bidi w:val="0"/>
+        <w:rPr>
+          <w:rFonts w:hint="default"/>
+          <w:lang w:val="en" w:eastAsia="zh-CN"/>
+        </w:rPr>
+      </w:pPr>
+    </w:p>
+    <w:p>
+      <w:pPr>
+        <w:bidi w:val="0"/>
+        <w:rPr>
+          <w:rFonts w:hint="default"/>
+          <w:lang w:val="en" w:eastAsia="zh-CN"/>
+        </w:rPr>
+      </w:pPr>
+    </w:p>
+    <w:p>
+      <w:pPr>
+        <w:bidi w:val="0"/>
+        <w:rPr>
+          <w:rFonts w:hint="default"/>
+          <w:lang w:val="en" w:eastAsia="zh-CN"/>
+        </w:rPr>
+      </w:pPr>
+    </w:p>
+    <w:p>
+      <w:pPr>
+        <w:bidi w:val="0"/>
+        <w:rPr>
+          <w:rFonts w:hint="default"/>
+          <w:lang w:val="en" w:eastAsia="zh-CN"/>
+        </w:rPr>
+      </w:pPr>
+    </w:p>
+    <w:p>
+      <w:pPr>
+        <w:bidi w:val="0"/>
+        <w:rPr>
+          <w:rFonts w:hint="default"/>
+          <w:lang w:val="en" w:eastAsia="zh-CN"/>
+        </w:rPr>
+      </w:pPr>
+    </w:p>
+    <w:p>
+      <w:pPr>
+        <w:bidi w:val="0"/>
+        <w:rPr>
+          <w:rFonts w:hint="default"/>
+          <w:lang w:val="en" w:eastAsia="zh-CN"/>
+        </w:rPr>
+      </w:pPr>
+    </w:p>
+    <w:p>
+      <w:pPr>
+        <w:bidi w:val="0"/>
+        <w:rPr>
+          <w:rFonts w:hint="default"/>
+          <w:lang w:val="en" w:eastAsia="zh-CN"/>
+        </w:rPr>
+      </w:pPr>
+    </w:p>
+    <w:p>
+      <w:pPr>
+        <w:bidi w:val="0"/>
+        <w:rPr>
+          <w:rFonts w:hint="default"/>
+          <w:lang w:val="en" w:eastAsia="zh-CN"/>
+        </w:rPr>
+      </w:pPr>
+    </w:p>
+    <w:p>
+      <w:pPr>
+        <w:bidi w:val="0"/>
+        <w:rPr>
+          <w:rFonts w:hint="default"/>
+          <w:lang w:val="en" w:eastAsia="zh-CN"/>
+        </w:rPr>
+      </w:pPr>
+    </w:p>
+    <w:p>
+      <w:pPr>
+        <w:bidi w:val="0"/>
+        <w:rPr>
+          <w:rFonts w:hint="default"/>
+          <w:lang w:val="en" w:eastAsia="zh-CN"/>
+        </w:rPr>
+      </w:pPr>
+    </w:p>
+    <w:p>
+      <w:pPr>
+        <w:bidi w:val="0"/>
         <w:rPr>
           <w:rFonts w:hint="default"/>
           <w:lang w:val="en" w:eastAsia="zh-CN"/>
@@ -11638,23 +12187,7 @@
           <w:i w:val="0"/>
           <w:iCs w:val="0"/>
         </w:rPr>
-        <w:t>[</w:t>
-      </w:r>
-      <w:r>
-        <w:rPr>
-          <w:rStyle w:val="14"/>
-          <w:i w:val="0"/>
-          <w:iCs w:val="0"/>
-        </w:rPr>
         <w:endnoteRef/>
-      </w:r>
-      <w:r>
-        <w:rPr>
-          <w:rStyle w:val="14"/>
-          <w:i w:val="0"/>
-          <w:iCs w:val="0"/>
-        </w:rPr>
-        <w:t>]</w:t>
       </w:r>
       <w:r>
         <w:rPr>
@@ -11768,23 +12301,7 @@
           <w:i w:val="0"/>
           <w:iCs w:val="0"/>
         </w:rPr>
-        <w:t>[</w:t>
-      </w:r>
-      <w:r>
-        <w:rPr>
-          <w:rStyle w:val="14"/>
-          <w:i w:val="0"/>
-          <w:iCs w:val="0"/>
-        </w:rPr>
         <w:endnoteRef/>
-      </w:r>
-      <w:r>
-        <w:rPr>
-          <w:rStyle w:val="14"/>
-          <w:i w:val="0"/>
-          <w:iCs w:val="0"/>
-        </w:rPr>
-        <w:t>]</w:t>
       </w:r>
       <w:r>
         <w:rPr>
@@ -11834,19 +12351,7 @@
         <w:rPr>
           <w:rStyle w:val="14"/>
         </w:rPr>
-        <w:t>[</w:t>
-      </w:r>
-      <w:r>
-        <w:rPr>
-          <w:rStyle w:val="14"/>
-        </w:rPr>
         <w:endnoteRef/>
-      </w:r>
-      <w:r>
-        <w:rPr>
-          <w:rStyle w:val="14"/>
-        </w:rPr>
-        <w:t>]</w:t>
       </w:r>
       <w:r>
         <w:t xml:space="preserve"> </w:t>
@@ -11884,19 +12389,7 @@
         <w:rPr>
           <w:rStyle w:val="14"/>
         </w:rPr>
-        <w:t>[</w:t>
-      </w:r>
-      <w:r>
-        <w:rPr>
-          <w:rStyle w:val="14"/>
-        </w:rPr>
         <w:endnoteRef/>
-      </w:r>
-      <w:r>
-        <w:rPr>
-          <w:rStyle w:val="14"/>
-        </w:rPr>
-        <w:t>]</w:t>
       </w:r>
       <w:r>
         <w:t xml:space="preserve"> </w:t>
@@ -11969,19 +12462,7 @@
         <w:rPr>
           <w:rStyle w:val="14"/>
         </w:rPr>
-        <w:t>[</w:t>
-      </w:r>
-      <w:r>
-        <w:rPr>
-          <w:rStyle w:val="14"/>
-        </w:rPr>
         <w:endnoteRef/>
-      </w:r>
-      <w:r>
-        <w:rPr>
-          <w:rStyle w:val="14"/>
-        </w:rPr>
-        <w:t>]</w:t>
       </w:r>
       <w:r>
         <w:rPr>
@@ -12064,19 +12545,7 @@
         <w:rPr>
           <w:rStyle w:val="14"/>
         </w:rPr>
-        <w:t>[</w:t>
-      </w:r>
-      <w:r>
-        <w:rPr>
-          <w:rStyle w:val="14"/>
-        </w:rPr>
         <w:endnoteRef/>
-      </w:r>
-      <w:r>
-        <w:rPr>
-          <w:rStyle w:val="14"/>
-        </w:rPr>
-        <w:t>]</w:t>
       </w:r>
       <w:r>
         <w:rPr>
@@ -12114,19 +12583,7 @@
         <w:rPr>
           <w:rStyle w:val="14"/>
         </w:rPr>
-        <w:t>[</w:t>
-      </w:r>
-      <w:r>
-        <w:rPr>
-          <w:rStyle w:val="14"/>
-        </w:rPr>
         <w:endnoteRef/>
-      </w:r>
-      <w:r>
-        <w:rPr>
-          <w:rStyle w:val="14"/>
-        </w:rPr>
-        <w:t>]</w:t>
       </w:r>
       <w:r>
         <w:t xml:space="preserve"> </w:t>
@@ -12256,19 +12713,7 @@
         <w:rPr>
           <w:rStyle w:val="14"/>
         </w:rPr>
-        <w:t>[</w:t>
-      </w:r>
-      <w:r>
-        <w:rPr>
-          <w:rStyle w:val="14"/>
-        </w:rPr>
         <w:endnoteRef/>
-      </w:r>
-      <w:r>
-        <w:rPr>
-          <w:rStyle w:val="14"/>
-        </w:rPr>
-        <w:t>]</w:t>
       </w:r>
       <w:r>
         <w:t xml:space="preserve"> </w:t>
@@ -12325,19 +12770,7 @@
         <w:rPr>
           <w:rStyle w:val="14"/>
         </w:rPr>
-        <w:t>[</w:t>
-      </w:r>
-      <w:r>
-        <w:rPr>
-          <w:rStyle w:val="14"/>
-        </w:rPr>
         <w:endnoteRef/>
-      </w:r>
-      <w:r>
-        <w:rPr>
-          <w:rStyle w:val="14"/>
-        </w:rPr>
-        <w:t>]</w:t>
       </w:r>
       <w:r>
         <w:t xml:space="preserve"> </w:t>
@@ -13134,7 +13567,7 @@
 
 <file path=word/footnotes.xml><?xml version="1.0" encoding="utf-8"?>
 <w:footnotes xmlns:wpc="http://schemas.microsoft.com/office/word/2010/wordprocessingCanvas" xmlns:mc="http://schemas.openxmlformats.org/markup-compatibility/2006" xmlns:o="urn:schemas-microsoft-com:office:office" xmlns:r="http://schemas.openxmlformats.org/officeDocument/2006/relationships" xmlns:m="http://schemas.openxmlformats.org/officeDocument/2006/math" xmlns:v="urn:schemas-microsoft-com:vml" xmlns:wp14="http://schemas.microsoft.com/office/word/2010/wordprocessingDrawing" xmlns:wp="http://schemas.openxmlformats.org/drawingml/2006/wordprocessingDrawing" xmlns:w="http://schemas.openxmlformats.org/wordprocessingml/2006/main" xmlns:w14="http://schemas.microsoft.com/office/word/2010/wordml" xmlns:w15="http://schemas.microsoft.com/office/word/2012/wordml" xmlns:w10="urn:schemas-microsoft-com:office:word" xmlns:wpg="http://schemas.microsoft.com/office/word/2010/wordprocessingGroup" xmlns:wpi="http://schemas.microsoft.com/office/word/2010/wordprocessingInk" xmlns:wne="http://schemas.microsoft.com/office/word/2006/wordml" xmlns:wps="http://schemas.microsoft.com/office/word/2010/wordprocessingShape" xmlns:wpsCustomData="http://www.wps.cn/officeDocument/2013/wpsCustomData" mc:Ignorable="w14 w15 wp14">
-  <w:footnote w:type="separator" w:id="4">
+  <w:footnote w:type="separator" w:id="6">
     <w:p>
       <w:pPr>
         <w:spacing w:line="240" w:lineRule="auto"/>
@@ -13144,7 +13577,7 @@
       </w:r>
     </w:p>
   </w:footnote>
-  <w:footnote w:type="continuationSeparator" w:id="5">
+  <w:footnote w:type="continuationSeparator" w:id="7">
     <w:p>
       <w:pPr>
         <w:spacing w:line="240" w:lineRule="auto"/>
@@ -13252,6 +13685,34 @@
           <w:lang w:val="en"/>
         </w:rPr>
         <w:t>The database performance table is from Roman Čerešňák, Michal Kvet, Comparison of query performance in relational a non-relation databases, Transportation Research Procedia, Volume 40, 2019, Pages 170-177, ISSN 2352-1465,</w:t>
+      </w:r>
+    </w:p>
+  </w:footnote>
+  <w:footnote w:id="2">
+    <w:p>
+      <w:pPr>
+        <w:pStyle w:val="19"/>
+        <w:snapToGrid w:val="0"/>
+        <w:rPr>
+          <w:rFonts w:hint="default"/>
+          <w:lang w:val="en"/>
+        </w:rPr>
+      </w:pPr>
+      <w:r>
+        <w:rPr>
+          <w:rStyle w:val="18"/>
+        </w:rPr>
+        <w:footnoteRef/>
+      </w:r>
+      <w:r>
+        <w:t xml:space="preserve"> </w:t>
+      </w:r>
+      <w:r>
+        <w:rPr>
+          <w:rFonts w:hint="default"/>
+          <w:lang w:val="en"/>
+        </w:rPr>
+        <w:t>1TB=1024GB=1024*1024MB=1024*1024*1024KB</w:t>
       </w:r>
     </w:p>
   </w:footnote>
@@ -13859,6 +14320,18 @@
     </w:lvl>
   </w:abstractNum>
   <w:abstractNum w:abstractNumId="4">
+    <w:nsid w:val="E9DF42C7"/>
+    <w:multiLevelType w:val="singleLevel"/>
+    <w:tmpl w:val="E9DF42C7"/>
+    <w:lvl w:ilvl="0" w:tentative="0">
+      <w:start w:val="1"/>
+      <w:numFmt w:val="decimal"/>
+      <w:suff w:val="space"/>
+      <w:lvlText w:val="%1."/>
+      <w:lvlJc w:val="left"/>
+    </w:lvl>
+  </w:abstractNum>
+  <w:abstractNum w:abstractNumId="5">
     <w:nsid w:val="FEBA64D1"/>
     <w:multiLevelType w:val="multilevel"/>
     <w:tmpl w:val="FEBA64D1"/>
@@ -13969,7 +14442,7 @@
       </w:pPr>
     </w:lvl>
   </w:abstractNum>
-  <w:abstractNum w:abstractNumId="5">
+  <w:abstractNum w:abstractNumId="6">
     <w:nsid w:val="FF7E0EDA"/>
     <w:multiLevelType w:val="singleLevel"/>
     <w:tmpl w:val="FF7E0EDA"/>
@@ -13981,7 +14454,7 @@
       <w:lvlJc w:val="left"/>
     </w:lvl>
   </w:abstractNum>
-  <w:abstractNum w:abstractNumId="6">
+  <w:abstractNum w:abstractNumId="7">
     <w:nsid w:val="FF9CB615"/>
     <w:multiLevelType w:val="singleLevel"/>
     <w:tmpl w:val="FF9CB615"/>
@@ -13993,7 +14466,7 @@
       <w:lvlJc w:val="left"/>
     </w:lvl>
   </w:abstractNum>
-  <w:abstractNum w:abstractNumId="7">
+  <w:abstractNum w:abstractNumId="8">
     <w:nsid w:val="FFBB286D"/>
     <w:multiLevelType w:val="multilevel"/>
     <w:tmpl w:val="FFBB286D"/>
@@ -14104,7 +14577,7 @@
       </w:pPr>
     </w:lvl>
   </w:abstractNum>
-  <w:abstractNum w:abstractNumId="8">
+  <w:abstractNum w:abstractNumId="9">
     <w:nsid w:val="FFC2C784"/>
     <w:multiLevelType w:val="multilevel"/>
     <w:tmpl w:val="FFC2C784"/>
@@ -14217,7 +14690,7 @@
       </w:rPr>
     </w:lvl>
   </w:abstractNum>
-  <w:abstractNum w:abstractNumId="9">
+  <w:abstractNum w:abstractNumId="10">
     <w:nsid w:val="FFCD5E61"/>
     <w:multiLevelType w:val="multilevel"/>
     <w:tmpl w:val="FFCD5E61"/>
@@ -14330,7 +14803,7 @@
       </w:rPr>
     </w:lvl>
   </w:abstractNum>
-  <w:abstractNum w:abstractNumId="10">
+  <w:abstractNum w:abstractNumId="11">
     <w:nsid w:val="692F630B"/>
     <w:multiLevelType w:val="multilevel"/>
     <w:tmpl w:val="692F630B"/>
@@ -14443,7 +14916,7 @@
       </w:rPr>
     </w:lvl>
   </w:abstractNum>
-  <w:abstractNum w:abstractNumId="11">
+  <w:abstractNum w:abstractNumId="12">
     <w:nsid w:val="6DDD3D9F"/>
     <w:multiLevelType w:val="singleLevel"/>
     <w:tmpl w:val="6DDD3D9F"/>
@@ -14455,7 +14928,7 @@
       <w:lvlJc w:val="left"/>
     </w:lvl>
   </w:abstractNum>
-  <w:abstractNum w:abstractNumId="12">
+  <w:abstractNum w:abstractNumId="13">
     <w:nsid w:val="7897BB33"/>
     <w:multiLevelType w:val="singleLevel"/>
     <w:tmpl w:val="7897BB33"/>
@@ -14468,10 +14941,10 @@
     </w:lvl>
   </w:abstractNum>
   <w:num w:numId="1">
-    <w:abstractNumId w:val="8"/>
+    <w:abstractNumId w:val="9"/>
   </w:num>
   <w:num w:numId="2">
-    <w:abstractNumId w:val="5"/>
+    <w:abstractNumId w:val="6"/>
   </w:num>
   <w:num w:numId="3">
     <w:abstractNumId w:val="0"/>
@@ -14483,28 +14956,31 @@
     <w:abstractNumId w:val="1"/>
   </w:num>
   <w:num w:numId="6">
-    <w:abstractNumId w:val="9"/>
+    <w:abstractNumId w:val="10"/>
   </w:num>
   <w:num w:numId="7">
     <w:abstractNumId w:val="3"/>
   </w:num>
   <w:num w:numId="8">
-    <w:abstractNumId w:val="10"/>
+    <w:abstractNumId w:val="11"/>
   </w:num>
   <w:num w:numId="9">
-    <w:abstractNumId w:val="4"/>
+    <w:abstractNumId w:val="5"/>
   </w:num>
   <w:num w:numId="10">
+    <w:abstractNumId w:val="8"/>
+  </w:num>
+  <w:num w:numId="11">
+    <w:abstractNumId w:val="13"/>
+  </w:num>
+  <w:num w:numId="12">
+    <w:abstractNumId w:val="12"/>
+  </w:num>
+  <w:num w:numId="13">
     <w:abstractNumId w:val="7"/>
   </w:num>
-  <w:num w:numId="11">
-    <w:abstractNumId w:val="12"/>
-  </w:num>
-  <w:num w:numId="12">
-    <w:abstractNumId w:val="11"/>
-  </w:num>
-  <w:num w:numId="13">
-    <w:abstractNumId w:val="6"/>
+  <w:num w:numId="14">
+    <w:abstractNumId w:val="4"/>
   </w:num>
 </w:numbering>
 </file>
@@ -14523,7 +14999,7 @@
     <w:lsdException w:qFormat="1" w:unhideWhenUsed="0" w:uiPriority="9" w:semiHidden="0" w:name="heading 1"/>
     <w:lsdException w:qFormat="1" w:uiPriority="9" w:semiHidden="0" w:name="heading 2"/>
     <w:lsdException w:qFormat="1" w:uiPriority="9" w:semiHidden="0" w:name="heading 3"/>
-    <w:lsdException w:qFormat="1" w:uiPriority="9" w:name="heading 4"/>
+    <w:lsdException w:qFormat="1" w:uiPriority="9" w:semiHidden="0" w:name="heading 4"/>
     <w:lsdException w:qFormat="1" w:uiPriority="9" w:name="heading 5"/>
     <w:lsdException w:qFormat="1" w:uiPriority="9" w:name="heading 6"/>
     <w:lsdException w:qFormat="1" w:uiPriority="9" w:name="heading 7"/>
@@ -14584,7 +15060,7 @@
     <w:lsdException w:qFormat="1" w:unhideWhenUsed="0" w:uiPriority="10" w:semiHidden="0" w:name="Title"/>
     <w:lsdException w:uiPriority="99" w:name="Closing"/>
     <w:lsdException w:uiPriority="99" w:name="Signature"/>
-    <w:lsdException w:qFormat="1" w:uiPriority="1" w:name="Default Paragraph Font"/>
+    <w:lsdException w:qFormat="1" w:uiPriority="1" w:semiHidden="0" w:name="Default Paragraph Font"/>
     <w:lsdException w:qFormat="1" w:unhideWhenUsed="0" w:uiPriority="0" w:semiHidden="0" w:name="Body Text"/>
     <w:lsdException w:uiPriority="99" w:name="Body Text Indent"/>
     <w:lsdException w:uiPriority="99" w:name="List Continue"/>
@@ -14784,7 +15260,7 @@
       <w:rFonts w:ascii="Arial" w:hAnsi="Arial" w:cs="Arial" w:eastAsiaTheme="minorEastAsia"/>
       <w:color w:val="auto"/>
       <w:kern w:val="0"/>
-      <w:sz w:val="28"/>
+      <w:sz w:val="32"/>
       <w:szCs w:val="22"/>
       <w:lang w:val="en" w:eastAsia="zh-CN" w:bidi="ar-SA"/>
     </w:rPr>
@@ -14853,7 +15329,6 @@
     <w:name w:val="heading 4"/>
     <w:basedOn w:val="1"/>
     <w:next w:val="1"/>
-    <w:semiHidden/>
     <w:unhideWhenUsed/>
     <w:qFormat/>
     <w:uiPriority w:val="9"/>
@@ -14908,7 +15383,6 @@
   </w:style>
   <w:style w:type="character" w:default="1" w:styleId="8">
     <w:name w:val="Default Paragraph Font"/>
-    <w:semiHidden/>
     <w:unhideWhenUsed/>
     <w:qFormat/>
     <w:uiPriority w:val="1"/>
@@ -15001,7 +15475,7 @@
       <w:jc w:val="left"/>
     </w:pPr>
     <w:rPr>
-      <w:sz w:val="22"/>
+      <w:sz w:val="24"/>
     </w:rPr>
   </w:style>
   <w:style w:type="paragraph" w:styleId="16">
@@ -15210,7 +15684,7 @@
     <w:uiPriority w:val="0"/>
     <w:rPr>
       <w:rFonts w:ascii="Arial" w:hAnsi="Arial" w:eastAsiaTheme="minorEastAsia"/>
-      <w:sz w:val="22"/>
+      <w:sz w:val="24"/>
     </w:rPr>
   </w:style>
   <w:style w:type="character" w:customStyle="1" w:styleId="34">

</xml_diff>

<commit_message>
submit to modify tmr
</commit_message>
<xml_diff>
--- a/thesis.docx
+++ b/thesis.docx
@@ -19,9 +19,9 @@
           <w:lang w:val="en"/>
         </w:rPr>
       </w:pPr>
-      <w:bookmarkStart w:id="0" w:name="_qyyt2rsg6h9i"/>
+      <w:bookmarkStart w:id="0" w:name="_d5lqsp2hnt2i"/>
       <w:bookmarkEnd w:id="0"/>
-      <w:bookmarkStart w:id="1" w:name="_d5lqsp2hnt2i"/>
+      <w:bookmarkStart w:id="1" w:name="_qyyt2rsg6h9i"/>
       <w:bookmarkEnd w:id="1"/>
       <w:r>
         <w:rPr>
@@ -552,7 +552,16 @@
           <w:rFonts w:hint="default" w:eastAsia="Noto Sans CJK SC" w:cs="Arial"/>
           <w:lang w:val="en"/>
         </w:rPr>
-        <w:t>how to build such a search engine system and define the quality of resources to improve the traditional search engine and help users find valuable learning resources</w:t>
+        <w:t>how to build such a search engine system and define the quality of resources to improve the traditional search engine on querying, storage, ranking</w:t>
+      </w:r>
+      <w:bookmarkStart w:id="14" w:name="_GoBack"/>
+      <w:bookmarkEnd w:id="14"/>
+      <w:r>
+        <w:rPr>
+          <w:rFonts w:hint="default" w:eastAsia="Noto Sans CJK SC" w:cs="Arial"/>
+          <w:lang w:val="en"/>
+        </w:rPr>
+        <w:t xml:space="preserve"> and help users find valuable learning resources</w:t>
       </w:r>
       <w:r>
         <w:rPr>
@@ -8248,13 +8257,13 @@
         </w:tblCellMar>
       </w:tblPr>
       <w:tblGrid>
-        <w:gridCol w:w="1991"/>
-        <w:gridCol w:w="2003"/>
-        <w:gridCol w:w="2005"/>
-        <w:gridCol w:w="2002"/>
-        <w:gridCol w:w="2209"/>
-        <w:gridCol w:w="2000"/>
-        <w:gridCol w:w="1947"/>
+        <w:gridCol w:w="2022"/>
+        <w:gridCol w:w="2022"/>
+        <w:gridCol w:w="2022"/>
+        <w:gridCol w:w="2022"/>
+        <w:gridCol w:w="2023"/>
+        <w:gridCol w:w="2023"/>
+        <w:gridCol w:w="2023"/>
       </w:tblGrid>
       <w:tr>
         <w:tblPrEx>
@@ -8266,12 +8275,6 @@
             <w:insideH w:val="single" w:color="auto" w:sz="4" w:space="0"/>
             <w:insideV w:val="single" w:color="auto" w:sz="4" w:space="0"/>
           </w:tblBorders>
-          <w:tblCellMar>
-            <w:top w:w="0" w:type="dxa"/>
-            <w:left w:w="108" w:type="dxa"/>
-            <w:bottom w:w="0" w:type="dxa"/>
-            <w:right w:w="108" w:type="dxa"/>
-          </w:tblCellMar>
         </w:tblPrEx>
         <w:trPr>
           <w:trHeight w:val="1138" w:hRule="atLeast"/>
@@ -8546,12 +8549,6 @@
             <w:insideH w:val="single" w:color="auto" w:sz="4" w:space="0"/>
             <w:insideV w:val="single" w:color="auto" w:sz="4" w:space="0"/>
           </w:tblBorders>
-          <w:tblCellMar>
-            <w:top w:w="0" w:type="dxa"/>
-            <w:left w:w="108" w:type="dxa"/>
-            <w:bottom w:w="0" w:type="dxa"/>
-            <w:right w:w="108" w:type="dxa"/>
-          </w:tblCellMar>
         </w:tblPrEx>
         <w:trPr>
           <w:trHeight w:val="703" w:hRule="atLeast"/>
@@ -8785,12 +8782,6 @@
             <w:insideH w:val="single" w:color="auto" w:sz="4" w:space="0"/>
             <w:insideV w:val="single" w:color="auto" w:sz="4" w:space="0"/>
           </w:tblBorders>
-          <w:tblCellMar>
-            <w:top w:w="0" w:type="dxa"/>
-            <w:left w:w="108" w:type="dxa"/>
-            <w:bottom w:w="0" w:type="dxa"/>
-            <w:right w:w="108" w:type="dxa"/>
-          </w:tblCellMar>
         </w:tblPrEx>
         <w:trPr>
           <w:trHeight w:val="674" w:hRule="atLeast"/>
@@ -9128,8 +9119,6 @@
           <w:lang w:val="en" w:eastAsia="zh-CN"/>
         </w:rPr>
       </w:pPr>
-      <w:bookmarkStart w:id="14" w:name="_GoBack"/>
-      <w:bookmarkEnd w:id="14"/>
     </w:p>
     <w:p>
       <w:pPr>
@@ -13186,12 +13175,6 @@
             <w:insideH w:val="single" w:color="auto" w:sz="4" w:space="0"/>
             <w:insideV w:val="single" w:color="auto" w:sz="4" w:space="0"/>
           </w:tblBorders>
-          <w:tblCellMar>
-            <w:top w:w="0" w:type="dxa"/>
-            <w:left w:w="108" w:type="dxa"/>
-            <w:bottom w:w="0" w:type="dxa"/>
-            <w:right w:w="108" w:type="dxa"/>
-          </w:tblCellMar>
         </w:tblPrEx>
         <w:tc>
           <w:tcPr>
@@ -13285,12 +13268,6 @@
             <w:insideH w:val="single" w:color="auto" w:sz="4" w:space="0"/>
             <w:insideV w:val="single" w:color="auto" w:sz="4" w:space="0"/>
           </w:tblBorders>
-          <w:tblCellMar>
-            <w:top w:w="0" w:type="dxa"/>
-            <w:left w:w="108" w:type="dxa"/>
-            <w:bottom w:w="0" w:type="dxa"/>
-            <w:right w:w="108" w:type="dxa"/>
-          </w:tblCellMar>
         </w:tblPrEx>
         <w:tc>
           <w:tcPr>
@@ -13372,12 +13349,6 @@
             <w:insideH w:val="single" w:color="auto" w:sz="4" w:space="0"/>
             <w:insideV w:val="single" w:color="auto" w:sz="4" w:space="0"/>
           </w:tblBorders>
-          <w:tblCellMar>
-            <w:top w:w="0" w:type="dxa"/>
-            <w:left w:w="108" w:type="dxa"/>
-            <w:bottom w:w="0" w:type="dxa"/>
-            <w:right w:w="108" w:type="dxa"/>
-          </w:tblCellMar>
         </w:tblPrEx>
         <w:tc>
           <w:tcPr>
@@ -13540,12 +13511,6 @@
             <w:insideH w:val="single" w:color="auto" w:sz="4" w:space="0"/>
             <w:insideV w:val="single" w:color="auto" w:sz="4" w:space="0"/>
           </w:tblBorders>
-          <w:tblCellMar>
-            <w:top w:w="0" w:type="dxa"/>
-            <w:left w:w="108" w:type="dxa"/>
-            <w:bottom w:w="0" w:type="dxa"/>
-            <w:right w:w="108" w:type="dxa"/>
-          </w:tblCellMar>
         </w:tblPrEx>
         <w:tc>
           <w:tcPr>
@@ -14391,7 +14356,6 @@
     <w:p>
       <w:pPr>
         <w:bidi w:val="0"/>
-        <m:rPr/>
         <w:rPr>
           <w:rFonts w:hint="default" w:hAnsi="Cambria Math"/>
           <w:b w:val="0"/>
@@ -14427,7 +14391,6 @@
     <w:p>
       <w:pPr>
         <w:bidi w:val="0"/>
-        <m:rPr/>
         <w:rPr>
           <w:rFonts w:hint="default" w:hAnsi="Cambria Math"/>
           <w:b w:val="0"/>
@@ -15182,7 +15145,6 @@
     </w:p>
     <w:p>
       <w:pPr>
-        <m:rPr/>
         <w:rPr>
           <w:rFonts w:hint="default" w:hAnsi="DejaVu Math TeX Gyre" w:cs="Arial"/>
           <w:i w:val="0"/>
@@ -15228,7 +15190,6 @@
     </w:p>
     <w:p>
       <w:pPr>
-        <m:rPr/>
         <w:rPr>
           <w:rFonts w:hint="default" w:hAnsi="DejaVu Math TeX Gyre" w:cs="Arial"/>
           <w:i w:val="0"/>
@@ -15300,7 +15261,6 @@
     </w:p>
     <w:p>
       <w:pPr>
-        <m:rPr/>
         <w:rPr>
           <w:rFonts w:hint="default" w:hAnsi="DejaVu Math TeX Gyre" w:cs="Arial"/>
           <w:i w:val="0"/>
@@ -15344,7 +15304,6 @@
           <m:sSub>
             <m:sSubPr>
               <m:ctrlPr>
-                <m:rPr/>
                 <w:rPr>
                   <w:rFonts w:hint="default" w:ascii="DejaVu Math TeX Gyre" w:hAnsi="DejaVu Math TeX Gyre" w:cs="Arial"/>
                   <w:color w:val="auto"/>
@@ -15371,7 +15330,6 @@
                 <m:t>V</m:t>
               </m:r>
               <m:ctrlPr>
-                <m:rPr/>
                 <w:rPr>
                   <w:rFonts w:hint="default" w:ascii="DejaVu Math TeX Gyre" w:hAnsi="DejaVu Math TeX Gyre" w:cs="Arial"/>
                   <w:color w:val="auto"/>
@@ -15398,7 +15356,6 @@
                 <m:t>d</m:t>
               </m:r>
               <m:ctrlPr>
-                <m:rPr/>
                 <w:rPr>
                   <w:rFonts w:hint="default" w:ascii="DejaVu Math TeX Gyre" w:hAnsi="DejaVu Math TeX Gyre" w:cs="Arial"/>
                   <w:color w:val="auto"/>
@@ -15427,7 +15384,6 @@
           <m:sSub>
             <m:sSubPr>
               <m:ctrlPr>
-                <m:rPr/>
                 <w:rPr>
                   <w:rFonts w:hint="default" w:ascii="DejaVu Math TeX Gyre" w:hAnsi="DejaVu Math TeX Gyre" w:cs="Arial"/>
                   <w:color w:val="auto"/>
@@ -15454,7 +15410,6 @@
                 <m:t>V</m:t>
               </m:r>
               <m:ctrlPr>
-                <m:rPr/>
                 <w:rPr>
                   <w:rFonts w:hint="default" w:ascii="DejaVu Math TeX Gyre" w:hAnsi="DejaVu Math TeX Gyre" w:cs="Arial"/>
                   <w:color w:val="auto"/>
@@ -15481,7 +15436,6 @@
                 <m:t>d−1</m:t>
               </m:r>
               <m:ctrlPr>
-                <m:rPr/>
                 <w:rPr>
                   <w:rFonts w:hint="default" w:ascii="DejaVu Math TeX Gyre" w:hAnsi="DejaVu Math TeX Gyre" w:cs="Arial"/>
                   <w:color w:val="auto"/>
@@ -15498,7 +15452,6 @@
     </w:p>
     <w:p>
       <w:pPr>
-        <m:rPr/>
         <w:rPr>
           <w:rFonts w:hint="default" w:hAnsi="DejaVu Math TeX Gyre" w:cs="Arial"/>
           <w:i w:val="0"/>
@@ -15511,7 +15464,6 @@
         </w:rPr>
       </w:pPr>
       <w:r>
-        <m:rPr/>
         <w:rPr>
           <w:rFonts w:hint="default" w:hAnsi="DejaVu Math TeX Gyre" w:cs="Arial"/>
           <w:i w:val="0"/>
@@ -15525,7 +15477,6 @@
         <w:t>V is a number of accumulative views of a resource. V</w:t>
       </w:r>
       <w:r>
-        <m:rPr/>
         <w:rPr>
           <w:rFonts w:hint="default" w:hAnsi="DejaVu Math TeX Gyre" w:cs="Arial"/>
           <w:i w:val="0"/>
@@ -15539,7 +15490,6 @@
         <w:t>d</w:t>
       </w:r>
       <w:r>
-        <m:rPr/>
         <w:rPr>
           <w:rFonts w:hint="default" w:hAnsi="DejaVu Math TeX Gyre" w:cs="Arial"/>
           <w:i w:val="0"/>
@@ -15553,7 +15503,6 @@
         <w:t xml:space="preserve"> is the accumulative views of today, V</w:t>
       </w:r>
       <w:r>
-        <m:rPr/>
         <w:rPr>
           <w:rFonts w:hint="default" w:hAnsi="DejaVu Math TeX Gyre" w:cs="Arial"/>
           <w:i w:val="0"/>
@@ -15567,7 +15516,6 @@
         <w:t>d-1</w:t>
       </w:r>
       <w:r>
-        <m:rPr/>
         <w:rPr>
           <w:rFonts w:hint="default" w:hAnsi="DejaVu Math TeX Gyre" w:cs="Arial"/>
           <w:i w:val="0"/>
@@ -15583,7 +15531,6 @@
     </w:p>
     <w:p>
       <w:pPr>
-        <m:rPr/>
         <w:rPr>
           <w:rFonts w:hint="default" w:hAnsi="DejaVu Math TeX Gyre" w:cs="Arial"/>
           <w:i w:val="0"/>
@@ -15600,14 +15547,12 @@
       <w:pPr>
         <w:pStyle w:val="4"/>
         <w:bidi w:val="0"/>
-        <m:rPr/>
         <w:rPr>
           <w:rFonts w:hint="default"/>
           <w:lang w:val="en" w:eastAsia="zh-CN"/>
         </w:rPr>
       </w:pPr>
       <w:r>
-        <m:rPr/>
         <w:rPr>
           <w:rFonts w:hint="default"/>
           <w:lang w:val="en" w:eastAsia="zh-CN"/>
@@ -15617,14 +15562,12 @@
     </w:p>
     <w:p>
       <w:pPr>
-        <m:rPr/>
         <w:rPr>
           <w:rFonts w:hint="default"/>
           <w:lang w:val="en" w:eastAsia="zh-CN"/>
         </w:rPr>
       </w:pPr>
       <w:r>
-        <m:rPr/>
         <w:rPr>
           <w:rFonts w:hint="default"/>
           <w:lang w:val="en" w:eastAsia="zh-CN"/>
@@ -15634,7 +15577,6 @@
     </w:p>
     <w:p>
       <w:pPr>
-        <m:rPr/>
         <w:rPr>
           <w:rFonts w:hint="default" w:hAnsi="DejaVu Math TeX Gyre" w:cs="Arial"/>
           <w:i w:val="0"/>
@@ -15680,7 +15622,6 @@
     </w:p>
     <w:p>
       <w:pPr>
-        <m:rPr/>
         <w:rPr>
           <w:rFonts w:hint="default" w:hAnsi="DejaVu Math TeX Gyre" w:cs="Arial"/>
           <w:i w:val="0"/>
@@ -15696,14 +15637,12 @@
       <w:pPr>
         <w:pStyle w:val="4"/>
         <w:bidi w:val="0"/>
-        <m:rPr/>
         <w:rPr>
           <w:rFonts w:hint="default"/>
           <w:lang w:val="en" w:eastAsia="zh-CN"/>
         </w:rPr>
       </w:pPr>
       <w:r>
-        <m:rPr/>
         <w:rPr>
           <w:rFonts w:hint="default"/>
           <w:lang w:val="en" w:eastAsia="zh-CN"/>
@@ -15713,14 +15652,12 @@
     </w:p>
     <w:p>
       <w:pPr>
-        <m:rPr/>
         <w:rPr>
           <w:rFonts w:hint="default"/>
           <w:lang w:val="en" w:eastAsia="zh-CN"/>
         </w:rPr>
       </w:pPr>
       <w:r>
-        <m:rPr/>
         <w:rPr>
           <w:rFonts w:hint="default"/>
           <w:lang w:val="en" w:eastAsia="zh-CN"/>
@@ -15949,7 +15886,6 @@
           <m:f>
             <m:fPr>
               <m:ctrlPr>
-                <m:rPr/>
                 <w:rPr>
                   <w:rFonts w:hint="default" w:ascii="DejaVu Math TeX Gyre" w:hAnsi="DejaVu Math TeX Gyre" w:cs="Arial"/>
                   <w:b w:val="0"/>
@@ -16006,7 +15942,6 @@
                 <m:t>F(j)</m:t>
               </m:r>
               <m:ctrlPr>
-                <m:rPr/>
                 <w:rPr>
                   <w:rFonts w:hint="default" w:ascii="DejaVu Math TeX Gyre" w:hAnsi="DejaVu Math TeX Gyre" w:cs="Arial"/>
                   <w:b w:val="0"/>
@@ -16035,7 +15970,6 @@
                 <m:t>C(j)</m:t>
               </m:r>
               <m:ctrlPr>
-                <m:rPr/>
                 <w:rPr>
                   <w:rFonts w:hint="default" w:ascii="DejaVu Math TeX Gyre" w:hAnsi="DejaVu Math TeX Gyre" w:cs="Arial"/>
                   <w:b w:val="0"/>
@@ -16116,52 +16050,6 @@
     </w:p>
     <w:p>
       <w:pPr>
-        <w:rPr>
-          <w:rFonts w:hint="default" w:hAnsi="DejaVu Math TeX Gyre"/>
-          <w:i w:val="0"/>
-          <w:lang w:val="en"/>
-        </w:rPr>
-      </w:pPr>
-    </w:p>
-    <w:p>
-      <w:pPr>
-        <w:rPr>
-          <w:rFonts w:hint="default" w:hAnsi="DejaVu Math TeX Gyre"/>
-          <w:i w:val="0"/>
-          <w:lang w:val="en"/>
-        </w:rPr>
-      </w:pPr>
-    </w:p>
-    <w:p>
-      <w:pPr>
-        <w:rPr>
-          <w:rFonts w:hint="default" w:hAnsi="DejaVu Math TeX Gyre"/>
-          <w:i w:val="0"/>
-          <w:lang w:val="en"/>
-        </w:rPr>
-      </w:pPr>
-    </w:p>
-    <w:p>
-      <w:pPr>
-        <w:rPr>
-          <w:rFonts w:hint="default" w:hAnsi="DejaVu Math TeX Gyre"/>
-          <w:i w:val="0"/>
-          <w:lang w:val="en"/>
-        </w:rPr>
-      </w:pPr>
-    </w:p>
-    <w:p>
-      <w:pPr>
-        <w:rPr>
-          <w:rFonts w:hint="default" w:hAnsi="DejaVu Math TeX Gyre"/>
-          <w:i w:val="0"/>
-          <w:lang w:val="en"/>
-        </w:rPr>
-      </w:pPr>
-    </w:p>
-    <w:p>
-      <w:pPr>
-        <m:rPr/>
         <w:rPr>
           <w:rFonts w:hint="default" w:hAnsi="DejaVu Math TeX Gyre"/>
           <w:i w:val="0"/>

</xml_diff>